<commit_message>
[Programming Diary GreatGatsby update]
</commit_message>
<xml_diff>
--- a/Programming Diary.docx
+++ b/Programming Diary.docx
@@ -1816,10 +1816,11 @@
           <w:spacing w:val="0"/>
           <w:sz w:val="21"/>
           <w:highlight w:val="white"/>
+          <w:highlight w:val="white"/>
           <w:u w:val="single"/>
           <w:lang w:eastAsia="en-AU"/>
         </w:rPr>
-        <w:t xml:space="preserve">7. Styling Gatsby with CSS Modules - Timestamp: </w:t>
+        <w:t xml:space="preserve">9. GraphQL Playground - Timestamp: </w:t>
       </w:r>
       <w:hyperlink r:id="rId5">
         <w:r>
@@ -1837,7 +1838,7 @@
             <w:u w:val="single"/>
             <w:lang w:eastAsia="en-AU"/>
           </w:rPr>
-          <w:t>1:06:49</w:t>
+          <w:t>1:47:12</w:t>
         </w:r>
       </w:hyperlink>
     </w:p>
@@ -1892,7 +1893,10 @@
         </w:rPr>
       </w:pPr>
       <w:r>
-        <w:rPr/>
+        <w:rPr>
+          <w:rFonts w:eastAsia="Times New Roman" w:cs="Times New Roman" w:ascii="Times New Roman" w:hAnsi="Times New Roman"/>
+          <w:lang w:eastAsia="en-AU"/>
+        </w:rPr>
       </w:r>
     </w:p>
     <w:p>
@@ -8501,8 +8505,8 @@
       </w:tblPr>
       <w:tblGrid>
         <w:gridCol w:w="2032"/>
-        <w:gridCol w:w="5247"/>
-        <w:gridCol w:w="1963"/>
+        <w:gridCol w:w="5246"/>
+        <w:gridCol w:w="1964"/>
       </w:tblGrid>
       <w:tr>
         <w:trPr/>
@@ -8534,7 +8538,7 @@
         </w:tc>
         <w:tc>
           <w:tcPr>
-            <w:tcW w:w="5247" w:type="dxa"/>
+            <w:tcW w:w="5246" w:type="dxa"/>
             <w:tcBorders/>
           </w:tcPr>
           <w:p>
@@ -8560,7 +8564,7 @@
         </w:tc>
         <w:tc>
           <w:tcPr>
-            <w:tcW w:w="1963" w:type="dxa"/>
+            <w:tcW w:w="1964" w:type="dxa"/>
             <w:tcBorders/>
           </w:tcPr>
           <w:p>
@@ -8621,7 +8625,7 @@
         </w:tc>
         <w:tc>
           <w:tcPr>
-            <w:tcW w:w="5247" w:type="dxa"/>
+            <w:tcW w:w="5246" w:type="dxa"/>
             <w:tcBorders/>
           </w:tcPr>
           <w:p>
@@ -8653,7 +8657,7 @@
         </w:tc>
         <w:tc>
           <w:tcPr>
-            <w:tcW w:w="1963" w:type="dxa"/>
+            <w:tcW w:w="1964" w:type="dxa"/>
             <w:tcBorders/>
           </w:tcPr>
           <w:p>
@@ -8754,7 +8758,7 @@
         </w:tc>
         <w:tc>
           <w:tcPr>
-            <w:tcW w:w="5247" w:type="dxa"/>
+            <w:tcW w:w="5246" w:type="dxa"/>
             <w:tcBorders/>
           </w:tcPr>
           <w:p>
@@ -8781,7 +8785,7 @@
         </w:tc>
         <w:tc>
           <w:tcPr>
-            <w:tcW w:w="1963" w:type="dxa"/>
+            <w:tcW w:w="1964" w:type="dxa"/>
             <w:tcBorders/>
           </w:tcPr>
           <w:p>
@@ -8919,7 +8923,7 @@
         </w:tc>
         <w:tc>
           <w:tcPr>
-            <w:tcW w:w="5247" w:type="dxa"/>
+            <w:tcW w:w="5246" w:type="dxa"/>
             <w:tcBorders/>
           </w:tcPr>
           <w:p>
@@ -8946,7 +8950,7 @@
         </w:tc>
         <w:tc>
           <w:tcPr>
-            <w:tcW w:w="1963" w:type="dxa"/>
+            <w:tcW w:w="1964" w:type="dxa"/>
             <w:tcBorders/>
           </w:tcPr>
           <w:p>
@@ -9044,7 +9048,7 @@
         </w:tc>
         <w:tc>
           <w:tcPr>
-            <w:tcW w:w="5247" w:type="dxa"/>
+            <w:tcW w:w="5246" w:type="dxa"/>
             <w:tcBorders/>
           </w:tcPr>
           <w:p>
@@ -9111,7 +9115,7 @@
         </w:tc>
         <w:tc>
           <w:tcPr>
-            <w:tcW w:w="1963" w:type="dxa"/>
+            <w:tcW w:w="1964" w:type="dxa"/>
             <w:tcBorders/>
           </w:tcPr>
           <w:p>
@@ -9207,7 +9211,7 @@
         </w:tc>
         <w:tc>
           <w:tcPr>
-            <w:tcW w:w="5247" w:type="dxa"/>
+            <w:tcW w:w="5246" w:type="dxa"/>
             <w:tcBorders/>
           </w:tcPr>
           <w:p>
@@ -9234,7 +9238,7 @@
         </w:tc>
         <w:tc>
           <w:tcPr>
-            <w:tcW w:w="1963" w:type="dxa"/>
+            <w:tcW w:w="1964" w:type="dxa"/>
             <w:tcBorders/>
           </w:tcPr>
           <w:p>
@@ -9332,7 +9336,7 @@
         </w:tc>
         <w:tc>
           <w:tcPr>
-            <w:tcW w:w="5247" w:type="dxa"/>
+            <w:tcW w:w="5246" w:type="dxa"/>
             <w:tcBorders/>
           </w:tcPr>
           <w:p>
@@ -9359,7 +9363,7 @@
         </w:tc>
         <w:tc>
           <w:tcPr>
-            <w:tcW w:w="1963" w:type="dxa"/>
+            <w:tcW w:w="1964" w:type="dxa"/>
             <w:tcBorders/>
           </w:tcPr>
           <w:p>
@@ -9457,7 +9461,7 @@
         </w:tc>
         <w:tc>
           <w:tcPr>
-            <w:tcW w:w="5247" w:type="dxa"/>
+            <w:tcW w:w="5246" w:type="dxa"/>
             <w:tcBorders/>
           </w:tcPr>
           <w:p>
@@ -9484,7 +9488,7 @@
         </w:tc>
         <w:tc>
           <w:tcPr>
-            <w:tcW w:w="1963" w:type="dxa"/>
+            <w:tcW w:w="1964" w:type="dxa"/>
             <w:tcBorders/>
           </w:tcPr>
           <w:p>
@@ -9582,7 +9586,7 @@
         </w:tc>
         <w:tc>
           <w:tcPr>
-            <w:tcW w:w="5247" w:type="dxa"/>
+            <w:tcW w:w="5246" w:type="dxa"/>
             <w:tcBorders/>
           </w:tcPr>
           <w:p>
@@ -9609,7 +9613,7 @@
         </w:tc>
         <w:tc>
           <w:tcPr>
-            <w:tcW w:w="1963" w:type="dxa"/>
+            <w:tcW w:w="1964" w:type="dxa"/>
             <w:tcBorders/>
           </w:tcPr>
           <w:p>
@@ -9707,7 +9711,7 @@
         </w:tc>
         <w:tc>
           <w:tcPr>
-            <w:tcW w:w="5247" w:type="dxa"/>
+            <w:tcW w:w="5246" w:type="dxa"/>
             <w:tcBorders/>
           </w:tcPr>
           <w:p>
@@ -9734,7 +9738,7 @@
         </w:tc>
         <w:tc>
           <w:tcPr>
-            <w:tcW w:w="1963" w:type="dxa"/>
+            <w:tcW w:w="1964" w:type="dxa"/>
             <w:tcBorders/>
           </w:tcPr>
           <w:p>

</xml_diff>

<commit_message>
[Programming Diary - Gatsby JS - The Great Gatsby Bootcamp -- updated]
</commit_message>
<xml_diff>
--- a/Programming Diary.docx
+++ b/Programming Diary.docx
@@ -1820,7 +1820,7 @@
           <w:u w:val="single"/>
           <w:lang w:eastAsia="en-AU"/>
         </w:rPr>
-        <w:t xml:space="preserve">9. GraphQL Playground - Timestamp: </w:t>
+        <w:t xml:space="preserve">10. Sourcing Content from the File System - Timestamp: </w:t>
       </w:r>
       <w:hyperlink r:id="rId5">
         <w:r>
@@ -1838,7 +1838,7 @@
             <w:u w:val="single"/>
             <w:lang w:eastAsia="en-AU"/>
           </w:rPr>
-          <w:t>1:47:12</w:t>
+          <w:t>1:51:32</w:t>
         </w:r>
       </w:hyperlink>
     </w:p>

</xml_diff>

<commit_message>
[Programming Diary - Logo Design - Update]
</commit_message>
<xml_diff>
--- a/Programming Diary.docx
+++ b/Programming Diary.docx
@@ -183,16 +183,7 @@
                 <w:webHidden/>
                 <w:lang w:eastAsia="en-AU"/>
               </w:rPr>
-              <w:t>JavaScript Vide</w:t>
-            </w:r>
-            <w:r>
-              <w:rPr>
-                <w:rStyle w:val="IndexLink"/>
-                <w:rFonts w:ascii="Times New Roman" w:eastAsia="Times New Roman" w:hAnsi="Times New Roman" w:cs="Times New Roman"/>
-                <w:webHidden/>
-                <w:lang w:eastAsia="en-AU"/>
-              </w:rPr>
-              <w:t>o games development</w:t>
+              <w:t>JavaScript Video games development</w:t>
             </w:r>
             <w:r>
               <w:rPr>
@@ -381,13 +372,7 @@
               <w:rPr>
                 <w:webHidden/>
               </w:rPr>
-              <w:instrText>PAGE</w:instrText>
-            </w:r>
-            <w:r>
-              <w:rPr>
-                <w:webHidden/>
-              </w:rPr>
-              <w:instrText>REF _Toc42690702 \h</w:instrText>
+              <w:instrText>PAGEREF _Toc42690702 \h</w:instrText>
             </w:r>
             <w:r>
               <w:rPr>
@@ -552,16 +537,7 @@
                 <w:webHidden/>
                 <w:lang w:eastAsia="en-AU"/>
               </w:rPr>
-              <w:t xml:space="preserve">The Odin Project </w:t>
-            </w:r>
-            <w:r>
-              <w:rPr>
-                <w:rStyle w:val="IndexLink"/>
-                <w:rFonts w:ascii="Times New Roman" w:eastAsia="Times New Roman" w:hAnsi="Times New Roman" w:cs="Times New Roman"/>
-                <w:webHidden/>
-                <w:lang w:eastAsia="en-AU"/>
-              </w:rPr>
-              <w:t>Studies</w:t>
+              <w:t>The Odin Project Studies</w:t>
             </w:r>
             <w:r>
               <w:rPr>
@@ -828,14 +804,7 @@
           <w:rFonts w:ascii="Times New Roman" w:eastAsia="Times New Roman" w:hAnsi="Times New Roman" w:cs="Times New Roman"/>
           <w:lang w:eastAsia="en-AU"/>
         </w:rPr>
-        <w:t xml:space="preserve">This section is to keep track of the many tutorials and tasks I am trying to learn. Due to the sheer amount of </w:t>
-      </w:r>
-      <w:r>
-        <w:rPr>
-          <w:rFonts w:ascii="Times New Roman" w:eastAsia="Times New Roman" w:hAnsi="Times New Roman" w:cs="Times New Roman"/>
-          <w:lang w:eastAsia="en-AU"/>
-        </w:rPr>
-        <w:t>content, it is becoming hard to keep it all in my brain.</w:t>
+        <w:t>This section is to keep track of the many tutorials and tasks I am trying to learn. Due to the sheer amount of content, it is becoming hard to keep it all in my brain.</w:t>
       </w:r>
     </w:p>
     <w:p>
@@ -1033,15 +1002,7 @@
           <w:b/>
           <w:lang w:eastAsia="en-AU"/>
         </w:rPr>
-        <w:t>For Pixel art</w:t>
-      </w:r>
-      <w:r>
-        <w:rPr>
-          <w:rFonts w:ascii="Times New Roman" w:eastAsia="Times New Roman" w:hAnsi="Times New Roman" w:cs="Times New Roman"/>
-          <w:b/>
-          <w:lang w:eastAsia="en-AU"/>
-        </w:rPr>
-        <w:t xml:space="preserve"> follow: </w:t>
+        <w:t xml:space="preserve">For Pixel art follow: </w:t>
       </w:r>
       <w:r>
         <w:rPr>
@@ -1136,14 +1097,7 @@
           <w:rFonts w:ascii="Times New Roman" w:eastAsia="Times New Roman" w:hAnsi="Times New Roman" w:cs="Times New Roman"/>
           <w:lang w:eastAsia="en-AU"/>
         </w:rPr>
-        <w:t>My next task will revolve around taking some reference from Pinterest and recreating something. I want to stud</w:t>
-      </w:r>
-      <w:r>
-        <w:rPr>
-          <w:rFonts w:ascii="Times New Roman" w:eastAsia="Times New Roman" w:hAnsi="Times New Roman" w:cs="Times New Roman"/>
-          <w:lang w:eastAsia="en-AU"/>
-        </w:rPr>
-        <w:t xml:space="preserve">y their choice in values and their colour theory. </w:t>
+        <w:t xml:space="preserve">My next task will revolve around taking some reference from Pinterest and recreating something. I want to study their choice in values and their colour theory. </w:t>
       </w:r>
     </w:p>
     <w:p>
@@ -1456,14 +1410,7 @@
           <w:lang w:eastAsia="en-AU"/>
         </w:rPr>
         <w:lastRenderedPageBreak/>
-        <w:t>Gatsby JS - The Great</w:t>
-      </w:r>
-      <w:r>
-        <w:rPr>
-          <w:rFonts w:ascii="Times New Roman" w:eastAsia="Times New Roman" w:hAnsi="Times New Roman" w:cs="Times New Roman"/>
-          <w:lang w:eastAsia="en-AU"/>
-        </w:rPr>
-        <w:t xml:space="preserve"> Gatsby Bootcamp [Full Tutorial]</w:t>
+        <w:t>Gatsby JS - The Great Gatsby Bootcamp [Full Tutorial]</w:t>
       </w:r>
       <w:bookmarkEnd w:id="4"/>
     </w:p>
@@ -1623,16 +1570,7 @@
           <w:color w:val="000000"/>
           <w:u w:val="none"/>
         </w:rPr>
-        <w:t xml:space="preserve">During doing the Great Gatsby </w:t>
-      </w:r>
-      <w:r>
-        <w:rPr>
-          <w:rStyle w:val="Hyperlink"/>
-          <w:rFonts w:ascii="Times" w:hAnsi="Times"/>
-          <w:color w:val="000000"/>
-          <w:u w:val="none"/>
-        </w:rPr>
-        <w:t>tutorial I decided if I was going to make a blog I would need to study how to design a logo, and will need further education on using Illustrator to do this. Therefore I have decided to follow this tutorial below</w:t>
+        <w:t>During doing the Great Gatsby tutorial I decided if I was going to make a blog I would need to study how to design a logo, and will need further education on using Illustrator to do this. Therefore I have decided to follow this tutorial below</w:t>
       </w:r>
     </w:p>
     <w:p>
@@ -1666,12 +1604,178 @@
           <w:lang w:eastAsia="en-AU"/>
         </w:rPr>
       </w:pPr>
-      <w:r>
+    </w:p>
+    <w:p>
+      <w:pPr>
+        <w:shd w:val="clear" w:color="auto" w:fill="FFFFFF"/>
+        <w:spacing w:beforeAutospacing="1" w:afterAutospacing="1" w:line="240" w:lineRule="auto"/>
         <w:rPr>
           <w:rStyle w:val="Hyperlink"/>
           <w:rFonts w:ascii="Times" w:eastAsia="Times New Roman" w:hAnsi="Times" w:cs="Times New Roman"/>
           <w:lang w:eastAsia="en-AU"/>
         </w:rPr>
+      </w:pPr>
+    </w:p>
+    <w:p>
+      <w:pPr>
+        <w:shd w:val="clear" w:color="auto" w:fill="FFFFFF"/>
+        <w:spacing w:beforeAutospacing="1" w:afterAutospacing="1" w:line="240" w:lineRule="auto"/>
+        <w:rPr>
+          <w:rStyle w:val="Hyperlink"/>
+          <w:rFonts w:ascii="Times" w:eastAsia="Times New Roman" w:hAnsi="Times" w:cs="Times New Roman"/>
+          <w:lang w:eastAsia="en-AU"/>
+        </w:rPr>
+      </w:pPr>
+    </w:p>
+    <w:p>
+      <w:pPr>
+        <w:shd w:val="clear" w:color="auto" w:fill="FFFFFF"/>
+        <w:spacing w:beforeAutospacing="1" w:afterAutospacing="1" w:line="240" w:lineRule="auto"/>
+        <w:rPr>
+          <w:rStyle w:val="Hyperlink"/>
+          <w:rFonts w:ascii="Times" w:eastAsia="Times New Roman" w:hAnsi="Times" w:cs="Times New Roman"/>
+          <w:lang w:eastAsia="en-AU"/>
+        </w:rPr>
+      </w:pPr>
+    </w:p>
+    <w:p>
+      <w:pPr>
+        <w:shd w:val="clear" w:color="auto" w:fill="FFFFFF"/>
+        <w:spacing w:beforeAutospacing="1" w:afterAutospacing="1" w:line="240" w:lineRule="auto"/>
+        <w:rPr>
+          <w:rStyle w:val="Hyperlink"/>
+          <w:rFonts w:ascii="Times" w:eastAsia="Times New Roman" w:hAnsi="Times" w:cs="Times New Roman"/>
+          <w:lang w:eastAsia="en-AU"/>
+        </w:rPr>
+      </w:pPr>
+    </w:p>
+    <w:p>
+      <w:pPr>
+        <w:shd w:val="clear" w:color="auto" w:fill="FFFFFF"/>
+        <w:spacing w:beforeAutospacing="1" w:afterAutospacing="1" w:line="240" w:lineRule="auto"/>
+        <w:rPr>
+          <w:rStyle w:val="Hyperlink"/>
+          <w:rFonts w:ascii="Times" w:eastAsia="Times New Roman" w:hAnsi="Times" w:cs="Times New Roman"/>
+          <w:lang w:eastAsia="en-AU"/>
+        </w:rPr>
+      </w:pPr>
+    </w:p>
+    <w:p>
+      <w:pPr>
+        <w:shd w:val="clear" w:color="auto" w:fill="FFFFFF"/>
+        <w:spacing w:beforeAutospacing="1" w:afterAutospacing="1" w:line="240" w:lineRule="auto"/>
+        <w:rPr>
+          <w:rStyle w:val="Hyperlink"/>
+          <w:rFonts w:ascii="Times" w:eastAsia="Times New Roman" w:hAnsi="Times" w:cs="Times New Roman"/>
+          <w:lang w:eastAsia="en-AU"/>
+        </w:rPr>
+      </w:pPr>
+    </w:p>
+    <w:p>
+      <w:pPr>
+        <w:shd w:val="clear" w:color="auto" w:fill="FFFFFF"/>
+        <w:spacing w:beforeAutospacing="1" w:afterAutospacing="1" w:line="240" w:lineRule="auto"/>
+        <w:rPr>
+          <w:rStyle w:val="Hyperlink"/>
+          <w:rFonts w:ascii="Times" w:eastAsia="Times New Roman" w:hAnsi="Times" w:cs="Times New Roman"/>
+          <w:lang w:eastAsia="en-AU"/>
+        </w:rPr>
+      </w:pPr>
+    </w:p>
+    <w:p>
+      <w:pPr>
+        <w:shd w:val="clear" w:color="auto" w:fill="FFFFFF"/>
+        <w:spacing w:beforeAutospacing="1" w:afterAutospacing="1" w:line="240" w:lineRule="auto"/>
+        <w:rPr>
+          <w:rStyle w:val="Hyperlink"/>
+          <w:rFonts w:ascii="Times" w:eastAsia="Times New Roman" w:hAnsi="Times" w:cs="Times New Roman"/>
+          <w:lang w:eastAsia="en-AU"/>
+        </w:rPr>
+      </w:pPr>
+    </w:p>
+    <w:p>
+      <w:pPr>
+        <w:shd w:val="clear" w:color="auto" w:fill="FFFFFF"/>
+        <w:spacing w:beforeAutospacing="1" w:afterAutospacing="1" w:line="240" w:lineRule="auto"/>
+        <w:rPr>
+          <w:rStyle w:val="Hyperlink"/>
+          <w:rFonts w:ascii="Times" w:eastAsia="Times New Roman" w:hAnsi="Times" w:cs="Times New Roman"/>
+          <w:lang w:eastAsia="en-AU"/>
+        </w:rPr>
+      </w:pPr>
+    </w:p>
+    <w:p>
+      <w:pPr>
+        <w:shd w:val="clear" w:color="auto" w:fill="FFFFFF"/>
+        <w:spacing w:beforeAutospacing="1" w:afterAutospacing="1" w:line="240" w:lineRule="auto"/>
+        <w:rPr>
+          <w:rStyle w:val="Hyperlink"/>
+          <w:rFonts w:ascii="Times" w:eastAsia="Times New Roman" w:hAnsi="Times" w:cs="Times New Roman"/>
+          <w:lang w:eastAsia="en-AU"/>
+        </w:rPr>
+      </w:pPr>
+    </w:p>
+    <w:p>
+      <w:pPr>
+        <w:shd w:val="clear" w:color="auto" w:fill="FFFFFF"/>
+        <w:spacing w:beforeAutospacing="1" w:afterAutospacing="1" w:line="240" w:lineRule="auto"/>
+        <w:rPr>
+          <w:rStyle w:val="Hyperlink"/>
+          <w:rFonts w:ascii="Times" w:eastAsia="Times New Roman" w:hAnsi="Times" w:cs="Times New Roman"/>
+          <w:lang w:eastAsia="en-AU"/>
+        </w:rPr>
+      </w:pPr>
+    </w:p>
+    <w:p>
+      <w:pPr>
+        <w:shd w:val="clear" w:color="auto" w:fill="FFFFFF"/>
+        <w:spacing w:beforeAutospacing="1" w:afterAutospacing="1" w:line="240" w:lineRule="auto"/>
+        <w:rPr>
+          <w:rStyle w:val="Hyperlink"/>
+          <w:rFonts w:ascii="Times" w:eastAsia="Times New Roman" w:hAnsi="Times" w:cs="Times New Roman"/>
+          <w:lang w:eastAsia="en-AU"/>
+        </w:rPr>
+      </w:pPr>
+    </w:p>
+    <w:p>
+      <w:pPr>
+        <w:shd w:val="clear" w:color="auto" w:fill="FFFFFF"/>
+        <w:spacing w:beforeAutospacing="1" w:afterAutospacing="1" w:line="240" w:lineRule="auto"/>
+        <w:rPr>
+          <w:rStyle w:val="Hyperlink"/>
+          <w:rFonts w:ascii="Times" w:eastAsia="Times New Roman" w:hAnsi="Times" w:cs="Times New Roman"/>
+          <w:lang w:eastAsia="en-AU"/>
+        </w:rPr>
+      </w:pPr>
+    </w:p>
+    <w:p>
+      <w:pPr>
+        <w:shd w:val="clear" w:color="auto" w:fill="FFFFFF"/>
+        <w:spacing w:beforeAutospacing="1" w:afterAutospacing="1" w:line="240" w:lineRule="auto"/>
+        <w:rPr>
+          <w:rStyle w:val="Hyperlink"/>
+          <w:rFonts w:ascii="Times" w:eastAsia="Times New Roman" w:hAnsi="Times" w:cs="Times New Roman"/>
+          <w:lang w:eastAsia="en-AU"/>
+        </w:rPr>
+      </w:pPr>
+    </w:p>
+    <w:p>
+      <w:pPr>
+        <w:shd w:val="clear" w:color="auto" w:fill="FFFFFF"/>
+        <w:spacing w:beforeAutospacing="1" w:afterAutospacing="1" w:line="240" w:lineRule="auto"/>
+        <w:rPr>
+          <w:rStyle w:val="Hyperlink"/>
+          <w:rFonts w:ascii="Times" w:eastAsia="Times New Roman" w:hAnsi="Times" w:cs="Times New Roman"/>
+          <w:lang w:eastAsia="en-AU"/>
+        </w:rPr>
+      </w:pPr>
+      <w:r>
+        <w:rPr>
+          <w:rStyle w:val="Hyperlink"/>
+          <w:rFonts w:ascii="Times" w:eastAsia="Times New Roman" w:hAnsi="Times" w:cs="Times New Roman"/>
+          <w:lang w:eastAsia="en-AU"/>
+        </w:rPr>
+        <w:lastRenderedPageBreak/>
         <w:t>First Shot</w:t>
       </w:r>
     </w:p>
@@ -1758,8 +1862,6 @@
         </w:rPr>
         <w:t>Second Shot</w:t>
       </w:r>
-      <w:bookmarkStart w:id="5" w:name="_GoBack"/>
-      <w:bookmarkEnd w:id="5"/>
     </w:p>
     <w:p>
       <w:pPr>
@@ -1775,7 +1877,7 @@
           <w:lang w:val="en-GB" w:eastAsia="en-GB"/>
         </w:rPr>
         <w:drawing>
-          <wp:inline distT="0" distB="0" distL="0" distR="0" wp14:anchorId="7642E785" wp14:editId="1FBF2932">
+          <wp:inline distT="0" distB="0" distL="0" distR="0" wp14:anchorId="6AB2CF14" wp14:editId="68BF2AE6">
             <wp:extent cx="3657600" cy="2057400"/>
             <wp:effectExtent l="0" t="0" r="0" b="0"/>
             <wp:docPr id="1" name="Picture 1"/>
@@ -1819,15 +1921,12 @@
           <w:rStyle w:val="Hyperlink"/>
         </w:rPr>
       </w:pPr>
-    </w:p>
-    <w:p>
-      <w:pPr>
-        <w:shd w:val="clear" w:color="auto" w:fill="FFFFFF"/>
-        <w:spacing w:beforeAutospacing="1" w:afterAutospacing="1" w:line="240" w:lineRule="auto"/>
+      <w:r>
         <w:rPr>
           <w:rStyle w:val="Hyperlink"/>
         </w:rPr>
-      </w:pPr>
+        <w:t>Third Shot</w:t>
+      </w:r>
     </w:p>
     <w:p>
       <w:pPr>
@@ -1837,6 +1936,47 @@
           <w:rStyle w:val="Hyperlink"/>
         </w:rPr>
       </w:pPr>
+      <w:r>
+        <w:rPr>
+          <w:noProof/>
+          <w:lang w:val="en-GB" w:eastAsia="en-GB"/>
+        </w:rPr>
+        <w:drawing>
+          <wp:inline distT="0" distB="0" distL="0" distR="0" wp14:anchorId="3FAD1540" wp14:editId="6E14FC0F">
+            <wp:extent cx="3616961" cy="2034540"/>
+            <wp:effectExtent l="0" t="0" r="2540" b="3810"/>
+            <wp:docPr id="3" name="Picture 3"/>
+            <wp:cNvGraphicFramePr>
+              <a:graphicFrameLocks xmlns:a="http://schemas.openxmlformats.org/drawingml/2006/main" noChangeAspect="1"/>
+            </wp:cNvGraphicFramePr>
+            <a:graphic xmlns:a="http://schemas.openxmlformats.org/drawingml/2006/main">
+              <a:graphicData uri="http://schemas.openxmlformats.org/drawingml/2006/picture">
+                <pic:pic xmlns:pic="http://schemas.openxmlformats.org/drawingml/2006/picture">
+                  <pic:nvPicPr>
+                    <pic:cNvPr id="0" name=""/>
+                    <pic:cNvPicPr/>
+                  </pic:nvPicPr>
+                  <pic:blipFill>
+                    <a:blip r:embed="rId15"/>
+                    <a:stretch>
+                      <a:fillRect/>
+                    </a:stretch>
+                  </pic:blipFill>
+                  <pic:spPr>
+                    <a:xfrm>
+                      <a:off x="0" y="0"/>
+                      <a:ext cx="3617762" cy="2034991"/>
+                    </a:xfrm>
+                    <a:prstGeom prst="rect">
+                      <a:avLst/>
+                    </a:prstGeom>
+                  </pic:spPr>
+                </pic:pic>
+              </a:graphicData>
+            </a:graphic>
+          </wp:inline>
+        </w:drawing>
+      </w:r>
     </w:p>
     <w:p>
       <w:pPr>
@@ -1846,15 +1986,36 @@
           <w:rStyle w:val="Hyperlink"/>
         </w:rPr>
       </w:pPr>
-    </w:p>
-    <w:p>
-      <w:pPr>
-        <w:shd w:val="clear" w:color="auto" w:fill="FFFFFF"/>
-        <w:spacing w:beforeAutospacing="1" w:afterAutospacing="1" w:line="240" w:lineRule="auto"/>
+      <w:r>
         <w:rPr>
           <w:rStyle w:val="Hyperlink"/>
         </w:rPr>
-      </w:pPr>
+        <w:t xml:space="preserve">Tomorrow follow this tutorial to make a better Bottle Cap: </w:t>
+      </w:r>
+      <w:r>
+        <w:rPr>
+          <w:rFonts w:ascii="Helvetica" w:hAnsi="Helvetica"/>
+          <w:color w:val="FFFFFF"/>
+          <w:sz w:val="21"/>
+          <w:szCs w:val="21"/>
+          <w:shd w:val="clear" w:color="auto" w:fill="7C94A1"/>
+        </w:rPr>
+        <w:t xml:space="preserve">Create a realistic Bottle Cap design in Illustrator - Vector tutorial bottle cap in illustrator YouTube · Pranav </w:t>
+      </w:r>
+      <w:proofErr w:type="spellStart"/>
+      <w:r>
+        <w:rPr>
+          <w:rFonts w:ascii="Helvetica" w:hAnsi="Helvetica"/>
+          <w:color w:val="FFFFFF"/>
+          <w:sz w:val="21"/>
+          <w:szCs w:val="21"/>
+          <w:shd w:val="clear" w:color="auto" w:fill="7C94A1"/>
+        </w:rPr>
+        <w:t>Shaj</w:t>
+      </w:r>
+      <w:bookmarkStart w:id="5" w:name="_GoBack"/>
+      <w:bookmarkEnd w:id="5"/>
+      <w:proofErr w:type="spellEnd"/>
     </w:p>
     <w:p>
       <w:pPr>
@@ -1924,6 +2085,24 @@
         <w:shd w:val="clear" w:color="auto" w:fill="FFFFFF"/>
         <w:spacing w:beforeAutospacing="1" w:afterAutospacing="1" w:line="240" w:lineRule="auto"/>
         <w:rPr>
+          <w:rStyle w:val="Hyperlink"/>
+        </w:rPr>
+      </w:pPr>
+    </w:p>
+    <w:p>
+      <w:pPr>
+        <w:shd w:val="clear" w:color="auto" w:fill="FFFFFF"/>
+        <w:spacing w:beforeAutospacing="1" w:afterAutospacing="1" w:line="240" w:lineRule="auto"/>
+        <w:rPr>
+          <w:rStyle w:val="Hyperlink"/>
+        </w:rPr>
+      </w:pPr>
+    </w:p>
+    <w:p>
+      <w:pPr>
+        <w:shd w:val="clear" w:color="auto" w:fill="FFFFFF"/>
+        <w:spacing w:beforeAutospacing="1" w:afterAutospacing="1" w:line="240" w:lineRule="auto"/>
+        <w:rPr>
           <w:rFonts w:ascii="Times New Roman" w:eastAsia="Times New Roman" w:hAnsi="Times New Roman" w:cs="Times New Roman"/>
           <w:b/>
           <w:lang w:eastAsia="en-AU"/>
@@ -1965,15 +2144,7 @@
           <w:b/>
           <w:lang w:eastAsia="en-AU"/>
         </w:rPr>
-        <w:t xml:space="preserve">Working on the UDEMY CSS </w:t>
-      </w:r>
-      <w:r>
-        <w:rPr>
-          <w:rFonts w:ascii="Times New Roman" w:eastAsia="Times New Roman" w:hAnsi="Times New Roman" w:cs="Times New Roman"/>
-          <w:b/>
-          <w:lang w:eastAsia="en-AU"/>
-        </w:rPr>
-        <w:t>tutorial</w:t>
+        <w:t>Working on the UDEMY CSS tutorial</w:t>
       </w:r>
     </w:p>
     <w:p>
@@ -2306,17 +2477,7 @@
           <w:szCs w:val="21"/>
           <w:shd w:val="clear" w:color="auto" w:fill="FFFFFF"/>
         </w:rPr>
-        <w:t xml:space="preserve"> on the windows command line is the </w:t>
-      </w:r>
-      <w:r>
-        <w:rPr>
-          <w:rFonts w:ascii="Arial" w:hAnsi="Arial" w:cs="Arial"/>
-          <w:color w:val="1A1A1B"/>
-          <w:sz w:val="21"/>
-          <w:szCs w:val="21"/>
-          <w:shd w:val="clear" w:color="auto" w:fill="FFFFFF"/>
-        </w:rPr>
-        <w:t>best place to start.</w:t>
+        <w:t xml:space="preserve"> on the windows command line is the best place to start.</w:t>
       </w:r>
     </w:p>
     <w:p>
@@ -2385,7 +2546,7 @@
           <w:lang w:eastAsia="en-AU"/>
         </w:rPr>
       </w:pPr>
-      <w:hyperlink r:id="rId15">
+      <w:hyperlink r:id="rId16">
         <w:r>
           <w:rPr>
             <w:rStyle w:val="Hyperlink"/>
@@ -2680,14 +2841,7 @@
           <w:rFonts w:ascii="Times New Roman" w:eastAsia="Times New Roman" w:hAnsi="Times New Roman" w:cs="Times New Roman"/>
           <w:lang w:eastAsia="en-AU"/>
         </w:rPr>
-        <w:t xml:space="preserve">One thing I have been confused on is the use of full stops and hashtags when setting up a CSS </w:t>
-      </w:r>
-      <w:r>
-        <w:rPr>
-          <w:rFonts w:ascii="Times New Roman" w:eastAsia="Times New Roman" w:hAnsi="Times New Roman" w:cs="Times New Roman"/>
-          <w:lang w:eastAsia="en-AU"/>
-        </w:rPr>
-        <w:t xml:space="preserve">command. Essentially what is the difference between a class and an </w:t>
+        <w:t xml:space="preserve">One thing I have been confused on is the use of full stops and hashtags when setting up a CSS command. Essentially what is the difference between a class and an </w:t>
       </w:r>
       <w:proofErr w:type="gramStart"/>
       <w:r>
@@ -2769,14 +2923,7 @@
           <w:rFonts w:ascii="Times New Roman" w:hAnsi="Times New Roman" w:cs="Times New Roman"/>
           <w:color w:val="000000"/>
         </w:rPr>
-        <w:t>The difference between an ID and a class is that an</w:t>
-      </w:r>
-      <w:r>
-        <w:rPr>
-          <w:rFonts w:ascii="Times New Roman" w:hAnsi="Times New Roman" w:cs="Times New Roman"/>
-          <w:color w:val="000000"/>
-        </w:rPr>
-        <w:t xml:space="preserve"> ID can be used to identify one element, whereas a class can be used to identify more than one.</w:t>
+        <w:t>The difference between an ID and a class is that an ID can be used to identify one element, whereas a class can be used to identify more than one.</w:t>
       </w:r>
       <w:r>
         <w:rPr>
@@ -2802,14 +2949,7 @@
           <w:rFonts w:ascii="Times New Roman" w:eastAsia="Times New Roman" w:hAnsi="Times New Roman" w:cs="Times New Roman"/>
           <w:lang w:eastAsia="en-AU"/>
         </w:rPr>
-        <w:t>I am still unsure what the purpose for an ID is when you could theoretically use a class. My understanding is that you would use an ID for a single element, bu</w:t>
-      </w:r>
-      <w:r>
-        <w:rPr>
-          <w:rFonts w:ascii="Times New Roman" w:eastAsia="Times New Roman" w:hAnsi="Times New Roman" w:cs="Times New Roman"/>
-          <w:lang w:eastAsia="en-AU"/>
-        </w:rPr>
-        <w:t>t my point is could a class not be used for that single element as well? If so would that not make the ID useless?</w:t>
+        <w:t>I am still unsure what the purpose for an ID is when you could theoretically use a class. My understanding is that you would use an ID for a single element, but my point is could a class not be used for that single element as well? If so would that not make the ID useless?</w:t>
       </w:r>
       <w:r>
         <w:rPr>
@@ -2852,14 +2992,7 @@
           <w:rFonts w:ascii="Times New Roman" w:eastAsia="Times New Roman" w:hAnsi="Times New Roman" w:cs="Times New Roman"/>
           <w:lang w:eastAsia="en-AU"/>
         </w:rPr>
-        <w:t>I began to study CSS again, I felt I had an adequate understanding of CSS at a level that I can build a website with it, but ther</w:t>
-      </w:r>
-      <w:r>
-        <w:rPr>
-          <w:rFonts w:ascii="Times New Roman" w:eastAsia="Times New Roman" w:hAnsi="Times New Roman" w:cs="Times New Roman"/>
-          <w:lang w:eastAsia="en-AU"/>
-        </w:rPr>
-        <w:t xml:space="preserve">e are still many questions I need answered. Therefore I began watching the ‘Udemy - CSS - The Complete Guide 2020 (incl. Flexbox, Grid &amp; Sass) tutorials. </w:t>
+        <w:t xml:space="preserve">I began to study CSS again, I felt I had an adequate understanding of CSS at a level that I can build a website with it, but there are still many questions I need answered. Therefore I began watching the ‘Udemy - CSS - The Complete Guide 2020 (incl. Flexbox, Grid &amp; Sass) tutorials. </w:t>
       </w:r>
       <w:proofErr w:type="gramStart"/>
       <w:r>
@@ -2875,14 +3008,7 @@
           <w:rFonts w:ascii="Times New Roman" w:eastAsia="Times New Roman" w:hAnsi="Times New Roman" w:cs="Times New Roman"/>
           <w:lang w:eastAsia="en-AU"/>
         </w:rPr>
-        <w:t xml:space="preserve"> Diving into the Basics of CSS section, I reached the sixth episode and thought I had an </w:t>
-      </w:r>
-      <w:r>
-        <w:rPr>
-          <w:rFonts w:ascii="Times New Roman" w:eastAsia="Times New Roman" w:hAnsi="Times New Roman" w:cs="Times New Roman"/>
-          <w:lang w:eastAsia="en-AU"/>
-        </w:rPr>
-        <w:t>answer to my Class vs ID question.</w:t>
+        <w:t xml:space="preserve"> Diving into the Basics of CSS section, I reached the sixth episode and thought I had an answer to my Class vs ID question.</w:t>
       </w:r>
     </w:p>
     <w:p>
@@ -2907,22 +3033,7 @@
           <w:rFonts w:ascii="Times New Roman" w:eastAsia="Times New Roman" w:hAnsi="Times New Roman" w:cs="Times New Roman"/>
           <w:lang w:eastAsia="en-AU"/>
         </w:rPr>
-        <w:t>This episode pretty much confirmed my theory. That an ID is only usable once, therefore if you know you are only going to use CSS on that specific tag one time then it is fine to use. If you wa</w:t>
-      </w:r>
-      <w:r>
-        <w:rPr>
-          <w:rFonts w:ascii="Times New Roman" w:eastAsia="Times New Roman" w:hAnsi="Times New Roman" w:cs="Times New Roman"/>
-          <w:lang w:eastAsia="en-AU"/>
-        </w:rPr>
-        <w:t xml:space="preserve">nt to use the element more than once however, then a class is for you. One thing I learned here you are fine in using a Class even if you only use the Element one time, however </w:t>
-      </w:r>
-      <w:r>
-        <w:rPr>
-          <w:rFonts w:ascii="Times New Roman" w:eastAsia="Times New Roman" w:hAnsi="Times New Roman" w:cs="Times New Roman"/>
-          <w:lang w:eastAsia="en-AU"/>
-        </w:rPr>
-        <w:lastRenderedPageBreak/>
-        <w:t xml:space="preserve">you can only use the ID one time. </w:t>
+        <w:t xml:space="preserve">This episode pretty much confirmed my theory. That an ID is only usable once, therefore if you know you are only going to use CSS on that specific tag one time then it is fine to use. If you want to use the element more than once however, then a class is for you. One thing I learned here you are fine in using a Class even if you only use the Element one time, however you can only use the ID one time. </w:t>
       </w:r>
       <w:r>
         <w:rPr>
@@ -2930,15 +3041,7 @@
           <w:strike/>
           <w:lang w:eastAsia="en-AU"/>
         </w:rPr>
-        <w:t>This has led me to believe that ID’s are poin</w:t>
-      </w:r>
-      <w:r>
-        <w:rPr>
-          <w:rFonts w:ascii="Times New Roman" w:eastAsia="Times New Roman" w:hAnsi="Times New Roman" w:cs="Times New Roman"/>
-          <w:strike/>
-          <w:lang w:eastAsia="en-AU"/>
-        </w:rPr>
-        <w:t>tless, since a Class can do the same thing and more.</w:t>
+        <w:t>This has led me to believe that ID’s are pointless, since a Class can do the same thing and more.</w:t>
       </w:r>
     </w:p>
     <w:p>
@@ -2990,21 +3093,7 @@
           <w:rFonts w:ascii="Times New Roman" w:eastAsia="Times New Roman" w:hAnsi="Times New Roman" w:cs="Times New Roman"/>
           <w:lang w:eastAsia="en-AU"/>
         </w:rPr>
-        <w:t xml:space="preserve"> A class for example has a higher importance to a generic element. This prevents the same attributes being applied</w:t>
-      </w:r>
-      <w:r>
-        <w:rPr>
-          <w:rFonts w:ascii="Times New Roman" w:eastAsia="Times New Roman" w:hAnsi="Times New Roman" w:cs="Times New Roman"/>
-          <w:lang w:eastAsia="en-AU"/>
-        </w:rPr>
-        <w:t xml:space="preserve"> to the same asset twice, for example applying font-colour blue in the element, and then font-colour red in the class. In this example the red would be applied because the Class element is superior to the generic one. Above this however is the ID element, </w:t>
-      </w:r>
-      <w:r>
-        <w:rPr>
-          <w:rFonts w:ascii="Times New Roman" w:eastAsia="Times New Roman" w:hAnsi="Times New Roman" w:cs="Times New Roman"/>
-          <w:lang w:eastAsia="en-AU"/>
-        </w:rPr>
-        <w:t xml:space="preserve">therefore if I was to write font-colour yellow, in the id element, then that would be the colour shown. This has led me to believe that the ID element has some importance. </w:t>
+        <w:t xml:space="preserve"> A class for example has a higher importance to a generic element. This prevents the same attributes being applied to the same asset twice, for example applying font-colour blue in the element, and then font-colour red in the class. In this example the red would be applied because the Class element is superior to the generic one. Above this however is the ID element, therefore if I was to write font-colour yellow, in the id element, then that would be the colour shown. This has led me to believe that the ID element has some importance. </w:t>
       </w:r>
     </w:p>
     <w:p>
@@ -3137,14 +3226,7 @@
           <w:rFonts w:ascii="Times New Roman" w:eastAsia="Times New Roman" w:hAnsi="Times New Roman" w:cs="Times New Roman"/>
           <w:lang w:eastAsia="en-AU"/>
         </w:rPr>
-        <w:t xml:space="preserve">It would seem </w:t>
-      </w:r>
-      <w:r>
-        <w:rPr>
-          <w:rFonts w:ascii="Times New Roman" w:eastAsia="Times New Roman" w:hAnsi="Times New Roman" w:cs="Times New Roman"/>
-          <w:lang w:eastAsia="en-AU"/>
-        </w:rPr>
-        <w:t xml:space="preserve">there are three ways to declare a Variable. The </w:t>
+        <w:t xml:space="preserve">It would seem there are three ways to declare a Variable. The </w:t>
       </w:r>
       <w:proofErr w:type="spellStart"/>
       <w:r>
@@ -3233,14 +3315,7 @@
           <w:rFonts w:ascii="Times New Roman" w:eastAsia="Times New Roman" w:hAnsi="Times New Roman" w:cs="Times New Roman"/>
           <w:lang w:eastAsia="en-AU"/>
         </w:rPr>
-        <w:t>cons</w:t>
-      </w:r>
-      <w:r>
-        <w:rPr>
-          <w:rFonts w:ascii="Times New Roman" w:eastAsia="Times New Roman" w:hAnsi="Times New Roman" w:cs="Times New Roman"/>
-          <w:lang w:eastAsia="en-AU"/>
-        </w:rPr>
-        <w:t>t</w:t>
+        <w:t>const</w:t>
       </w:r>
       <w:proofErr w:type="spellEnd"/>
       <w:r>
@@ -3366,15 +3441,7 @@
           <w:color w:val="333333"/>
           <w:shd w:val="clear" w:color="auto" w:fill="FFFFFF"/>
         </w:rPr>
-        <w:t xml:space="preserve">Let seems to be the method to use default. The advice seems to state that if in doubt use </w:t>
-      </w:r>
-      <w:r>
-        <w:rPr>
-          <w:rFonts w:ascii="Times New Roman" w:hAnsi="Times New Roman" w:cs="Times New Roman"/>
-          <w:color w:val="333333"/>
-          <w:shd w:val="clear" w:color="auto" w:fill="FFFFFF"/>
-        </w:rPr>
-        <w:t xml:space="preserve">let: </w:t>
+        <w:t xml:space="preserve">Let seems to be the method to use default. The advice seems to state that if in doubt use let: </w:t>
       </w:r>
       <w:proofErr w:type="spellStart"/>
       <w:r>
@@ -3473,15 +3540,7 @@
           <w:color w:val="333333"/>
           <w:shd w:val="clear" w:color="auto" w:fill="FFFFFF"/>
         </w:rPr>
-        <w:t>A variable name should have a clean, obvious meaning, describing</w:t>
-      </w:r>
-      <w:r>
-        <w:rPr>
-          <w:rFonts w:ascii="Times New Roman" w:hAnsi="Times New Roman" w:cs="Times New Roman"/>
-          <w:color w:val="333333"/>
-          <w:shd w:val="clear" w:color="auto" w:fill="FFFFFF"/>
-        </w:rPr>
-        <w:t xml:space="preserve"> the data that it stores.</w:t>
+        <w:t>A variable name should have a clean, obvious meaning, describing the data that it stores.</w:t>
       </w:r>
     </w:p>
     <w:p>
@@ -3505,7 +3564,6 @@
           <w:color w:val="333333"/>
           <w:lang w:eastAsia="en-AU"/>
         </w:rPr>
-        <w:lastRenderedPageBreak/>
         <w:t>Use human-readable names like </w:t>
       </w:r>
       <w:proofErr w:type="spellStart"/>
@@ -3701,15 +3759,7 @@
           <w:color w:val="333333"/>
           <w:lang w:eastAsia="en-AU"/>
         </w:rPr>
-        <w:t xml:space="preserve">Agree on terms within your team and in your own mind. If a site visitor is called </w:t>
-      </w:r>
-      <w:r>
-        <w:rPr>
-          <w:rFonts w:ascii="Times New Roman" w:eastAsia="Times New Roman" w:hAnsi="Times New Roman" w:cs="Times New Roman"/>
-          <w:color w:val="333333"/>
-          <w:lang w:eastAsia="en-AU"/>
-        </w:rPr>
-        <w:t>a “user” then we should name related variables </w:t>
+        <w:t>Agree on terms within your team and in your own mind. If a site visitor is called a “user” then we should name related variables </w:t>
       </w:r>
       <w:proofErr w:type="spellStart"/>
       <w:r>
@@ -3826,6 +3876,7 @@
           <w:color w:val="333333"/>
           <w:shd w:val="clear" w:color="auto" w:fill="FFFFFF"/>
         </w:rPr>
+        <w:lastRenderedPageBreak/>
         <w:t xml:space="preserve">We know many </w:t>
       </w:r>
       <w:r>
@@ -3881,15 +3932,7 @@
           <w:color w:val="333333"/>
           <w:shd w:val="clear" w:color="auto" w:fill="FFFFFF"/>
         </w:rPr>
-        <w:t>, subtractio</w:t>
-      </w:r>
-      <w:r>
-        <w:rPr>
-          <w:rFonts w:ascii="Times New Roman" w:hAnsi="Times New Roman" w:cs="Times New Roman"/>
-          <w:color w:val="333333"/>
-          <w:shd w:val="clear" w:color="auto" w:fill="FFFFFF"/>
-        </w:rPr>
-        <w:t>n </w:t>
+        <w:t>, subtraction </w:t>
       </w:r>
       <w:r>
         <w:rPr>
@@ -4127,15 +4170,7 @@
           <w:color w:val="222222"/>
           <w:shd w:val="clear" w:color="auto" w:fill="FFFFFF"/>
         </w:rPr>
-        <w:t> and division, although this subject also includes more advanced operati</w:t>
-      </w:r>
-      <w:r>
-        <w:rPr>
-          <w:rFonts w:ascii="Times New Roman" w:hAnsi="Times New Roman" w:cs="Times New Roman"/>
-          <w:color w:val="222222"/>
-          <w:shd w:val="clear" w:color="auto" w:fill="FFFFFF"/>
-        </w:rPr>
-        <w:t>ons, such as manipulations of percentages, square roots, exponentiation, logarithmic functions, and even trigonometric functions, in the same vein as logarithms</w:t>
+        <w:t> and division, although this subject also includes more advanced operations, such as manipulations of percentages, square roots, exponentiation, logarithmic functions, and even trigonometric functions, in the same vein as logarithms</w:t>
       </w:r>
     </w:p>
     <w:p>
@@ -4176,15 +4211,7 @@
           <w:color w:val="222222"/>
           <w:shd w:val="clear" w:color="auto" w:fill="FFFFFF"/>
         </w:rPr>
-        <w:t>In formal lan</w:t>
-      </w:r>
-      <w:r>
-        <w:rPr>
-          <w:rFonts w:ascii="Times New Roman" w:hAnsi="Times New Roman" w:cs="Times New Roman"/>
-          <w:color w:val="222222"/>
-          <w:shd w:val="clear" w:color="auto" w:fill="FFFFFF"/>
-        </w:rPr>
-        <w:t>guage theory and computer programming, string concatenation is the operation of joining character strings end-to-end. For example, the concatenation of "snow" and "ball" is "snowball".</w:t>
+        <w:t>In formal language theory and computer programming, string concatenation is the operation of joining character strings end-to-end. For example, the concatenation of "snow" and "ball" is "snowball".</w:t>
       </w:r>
     </w:p>
     <w:p>
@@ -4225,14 +4252,7 @@
           <w:rFonts w:ascii="Times New Roman" w:eastAsia="Times New Roman" w:hAnsi="Times New Roman" w:cs="Times New Roman"/>
           <w:lang w:eastAsia="en-AU"/>
         </w:rPr>
-        <w:t xml:space="preserve">Arithmetic </w:t>
-      </w:r>
-      <w:r>
-        <w:rPr>
-          <w:rFonts w:ascii="Times New Roman" w:eastAsia="Times New Roman" w:hAnsi="Times New Roman" w:cs="Times New Roman"/>
-          <w:lang w:eastAsia="en-AU"/>
-        </w:rPr>
-        <w:t>Operators</w:t>
+        <w:t>Arithmetic Operators</w:t>
       </w:r>
     </w:p>
     <w:p>
@@ -4496,14 +4516,7 @@
           <w:rFonts w:ascii="Times New Roman" w:eastAsia="Times New Roman" w:hAnsi="Times New Roman" w:cs="Times New Roman"/>
           <w:lang w:eastAsia="en-AU"/>
         </w:rPr>
-        <w:t>When using the == operator, equal numbers are e</w:t>
-      </w:r>
-      <w:r>
-        <w:rPr>
-          <w:rFonts w:ascii="Times New Roman" w:eastAsia="Times New Roman" w:hAnsi="Times New Roman" w:cs="Times New Roman"/>
-          <w:lang w:eastAsia="en-AU"/>
-        </w:rPr>
-        <w:t>qual:</w:t>
+        <w:t>When using the == operator, equal numbers are equal:</w:t>
       </w:r>
     </w:p>
     <w:p>
@@ -4599,80 +4612,59 @@
           <w:rFonts w:ascii="Times New Roman" w:eastAsia="Times New Roman" w:hAnsi="Times New Roman" w:cs="Times New Roman"/>
           <w:lang w:eastAsia="en-AU"/>
         </w:rPr>
+        <w:t>If an expression has more than one operator, the execution order is defined by their precedence, or, in other words, the default priority order of operators.</w:t>
+      </w:r>
+    </w:p>
+    <w:p>
+      <w:pPr>
+        <w:shd w:val="clear" w:color="auto" w:fill="FFFFFF"/>
+        <w:spacing w:beforeAutospacing="1" w:afterAutospacing="1" w:line="240" w:lineRule="auto"/>
+        <w:rPr>
+          <w:rFonts w:ascii="Times New Roman" w:eastAsia="Times New Roman" w:hAnsi="Times New Roman" w:cs="Times New Roman"/>
+          <w:lang w:eastAsia="en-AU"/>
+        </w:rPr>
+      </w:pPr>
+      <w:r>
+        <w:rPr>
+          <w:rFonts w:ascii="Times New Roman" w:eastAsia="Times New Roman" w:hAnsi="Times New Roman" w:cs="Times New Roman"/>
+          <w:lang w:eastAsia="en-AU"/>
+        </w:rPr>
+        <w:t>From school, we all know that the multiplication in the expression 1 + 2 * 2 should be calculated before the addition. That’s exactly the precedence thing. The multiplication is said to have a higher precedence than the addition.</w:t>
+      </w:r>
+    </w:p>
+    <w:p>
+      <w:pPr>
+        <w:shd w:val="clear" w:color="auto" w:fill="FFFFFF"/>
+        <w:spacing w:beforeAutospacing="1" w:afterAutospacing="1" w:line="240" w:lineRule="auto"/>
+        <w:rPr>
+          <w:rFonts w:ascii="Times New Roman" w:eastAsia="Times New Roman" w:hAnsi="Times New Roman" w:cs="Times New Roman"/>
+          <w:lang w:eastAsia="en-AU"/>
+        </w:rPr>
+      </w:pPr>
+      <w:r>
+        <w:rPr>
+          <w:rFonts w:ascii="Times New Roman" w:eastAsia="Times New Roman" w:hAnsi="Times New Roman" w:cs="Times New Roman"/>
+          <w:lang w:eastAsia="en-AU"/>
+        </w:rPr>
+        <w:t>Parentheses override any precedence, so if we’re not satisfied with the default order, we can use them to change it. For example, write (1 + 2) * 2.</w:t>
+      </w:r>
+    </w:p>
+    <w:p>
+      <w:pPr>
+        <w:shd w:val="clear" w:color="auto" w:fill="FFFFFF"/>
+        <w:spacing w:beforeAutospacing="1" w:afterAutospacing="1" w:line="240" w:lineRule="auto"/>
+        <w:rPr>
+          <w:rFonts w:ascii="Times New Roman" w:eastAsia="Times New Roman" w:hAnsi="Times New Roman" w:cs="Times New Roman"/>
+          <w:lang w:eastAsia="en-AU"/>
+        </w:rPr>
+      </w:pPr>
+      <w:r>
+        <w:rPr>
+          <w:rFonts w:ascii="Times New Roman" w:eastAsia="Times New Roman" w:hAnsi="Times New Roman" w:cs="Times New Roman"/>
+          <w:lang w:eastAsia="en-AU"/>
+        </w:rPr>
         <w:lastRenderedPageBreak/>
-        <w:t xml:space="preserve">If an expression has more than one operator, the execution order is defined by their </w:t>
-      </w:r>
-      <w:r>
-        <w:rPr>
-          <w:rFonts w:ascii="Times New Roman" w:eastAsia="Times New Roman" w:hAnsi="Times New Roman" w:cs="Times New Roman"/>
-          <w:lang w:eastAsia="en-AU"/>
-        </w:rPr>
-        <w:t>precedence, or, in other words, the default priority order of operators.</w:t>
-      </w:r>
-    </w:p>
-    <w:p>
-      <w:pPr>
-        <w:shd w:val="clear" w:color="auto" w:fill="FFFFFF"/>
-        <w:spacing w:beforeAutospacing="1" w:afterAutospacing="1" w:line="240" w:lineRule="auto"/>
-        <w:rPr>
-          <w:rFonts w:ascii="Times New Roman" w:eastAsia="Times New Roman" w:hAnsi="Times New Roman" w:cs="Times New Roman"/>
-          <w:lang w:eastAsia="en-AU"/>
-        </w:rPr>
-      </w:pPr>
-      <w:r>
-        <w:rPr>
-          <w:rFonts w:ascii="Times New Roman" w:eastAsia="Times New Roman" w:hAnsi="Times New Roman" w:cs="Times New Roman"/>
-          <w:lang w:eastAsia="en-AU"/>
-        </w:rPr>
-        <w:t xml:space="preserve">From school, we all know that the multiplication in the expression 1 + 2 * 2 should be calculated before the addition. That’s exactly the precedence thing. The multiplication is said </w:t>
-      </w:r>
-      <w:r>
-        <w:rPr>
-          <w:rFonts w:ascii="Times New Roman" w:eastAsia="Times New Roman" w:hAnsi="Times New Roman" w:cs="Times New Roman"/>
-          <w:lang w:eastAsia="en-AU"/>
-        </w:rPr>
-        <w:t>to have a higher precedence than the addition.</w:t>
-      </w:r>
-    </w:p>
-    <w:p>
-      <w:pPr>
-        <w:shd w:val="clear" w:color="auto" w:fill="FFFFFF"/>
-        <w:spacing w:beforeAutospacing="1" w:afterAutospacing="1" w:line="240" w:lineRule="auto"/>
-        <w:rPr>
-          <w:rFonts w:ascii="Times New Roman" w:eastAsia="Times New Roman" w:hAnsi="Times New Roman" w:cs="Times New Roman"/>
-          <w:lang w:eastAsia="en-AU"/>
-        </w:rPr>
-      </w:pPr>
-      <w:r>
-        <w:rPr>
-          <w:rFonts w:ascii="Times New Roman" w:eastAsia="Times New Roman" w:hAnsi="Times New Roman" w:cs="Times New Roman"/>
-          <w:lang w:eastAsia="en-AU"/>
-        </w:rPr>
-        <w:t>Parentheses override any precedence, so if we’re not satisfied with the default order, we can use them to change it. For example, write (1 + 2) * 2.</w:t>
-      </w:r>
-    </w:p>
-    <w:p>
-      <w:pPr>
-        <w:shd w:val="clear" w:color="auto" w:fill="FFFFFF"/>
-        <w:spacing w:beforeAutospacing="1" w:afterAutospacing="1" w:line="240" w:lineRule="auto"/>
-        <w:rPr>
-          <w:rFonts w:ascii="Times New Roman" w:eastAsia="Times New Roman" w:hAnsi="Times New Roman" w:cs="Times New Roman"/>
-          <w:lang w:eastAsia="en-AU"/>
-        </w:rPr>
-      </w:pPr>
-      <w:r>
-        <w:rPr>
-          <w:rFonts w:ascii="Times New Roman" w:eastAsia="Times New Roman" w:hAnsi="Times New Roman" w:cs="Times New Roman"/>
-          <w:lang w:eastAsia="en-AU"/>
-        </w:rPr>
-        <w:t>There are many operators in JavaScript. Every operator has a</w:t>
-      </w:r>
-      <w:r>
-        <w:rPr>
-          <w:rFonts w:ascii="Times New Roman" w:eastAsia="Times New Roman" w:hAnsi="Times New Roman" w:cs="Times New Roman"/>
-          <w:lang w:eastAsia="en-AU"/>
-        </w:rPr>
-        <w:t xml:space="preserve"> corresponding precedence number. The one with the larger number executes first. If the precedence is the same, the execution order is from left to right.</w:t>
+        <w:t>There are many operators in JavaScript. Every operator has a corresponding precedence number. The one with the larger number executes first. If the precedence is the same, the execution order is from left to right.</w:t>
       </w:r>
     </w:p>
     <w:p>
@@ -4712,14 +4704,7 @@
           <w:rFonts w:ascii="Times New Roman" w:eastAsia="Times New Roman" w:hAnsi="Times New Roman" w:cs="Times New Roman"/>
           <w:lang w:eastAsia="en-AU"/>
         </w:rPr>
-        <w:t>Increasing or decreasing a number by one is among the mos</w:t>
-      </w:r>
-      <w:r>
-        <w:rPr>
-          <w:rFonts w:ascii="Times New Roman" w:eastAsia="Times New Roman" w:hAnsi="Times New Roman" w:cs="Times New Roman"/>
-          <w:lang w:eastAsia="en-AU"/>
-        </w:rPr>
-        <w:t>t common numerical operations.</w:t>
+        <w:t>Increasing or decreasing a number by one is among the most common numerical operations.</w:t>
       </w:r>
     </w:p>
     <w:p>
@@ -4830,14 +4815,7 @@
           <w:rFonts w:ascii="Times New Roman" w:eastAsia="Times New Roman" w:hAnsi="Times New Roman" w:cs="Times New Roman"/>
           <w:lang w:eastAsia="en-AU"/>
         </w:rPr>
-        <w:t xml:space="preserve">When the operator goes after the </w:t>
-      </w:r>
-      <w:r>
-        <w:rPr>
-          <w:rFonts w:ascii="Times New Roman" w:eastAsia="Times New Roman" w:hAnsi="Times New Roman" w:cs="Times New Roman"/>
-          <w:lang w:eastAsia="en-AU"/>
-        </w:rPr>
-        <w:t>variable, it is in “postfix form”: counter++.</w:t>
+        <w:t>When the operator goes after the variable, it is in “postfix form”: counter++.</w:t>
       </w:r>
     </w:p>
     <w:p>
@@ -4926,15 +4904,7 @@
           <w:color w:val="333333"/>
           <w:lang w:eastAsia="en-AU"/>
         </w:rPr>
-        <w:t xml:space="preserve">Is there any difference? Yes, but we can only see it if we use the </w:t>
-      </w:r>
-      <w:r>
-        <w:rPr>
-          <w:rFonts w:ascii="Times New Roman" w:eastAsia="Times New Roman" w:hAnsi="Times New Roman" w:cs="Times New Roman"/>
-          <w:color w:val="333333"/>
-          <w:lang w:eastAsia="en-AU"/>
-        </w:rPr>
-        <w:t>returned value of </w:t>
+        <w:t>Is there any difference? Yes, but we can only see it if we use the returned value of </w:t>
       </w:r>
       <w:r>
         <w:rPr>
@@ -4993,15 +4963,7 @@
           <w:u w:val="single"/>
           <w:lang w:eastAsia="en-AU"/>
         </w:rPr>
-        <w:t xml:space="preserve">What are assignment </w:t>
-      </w:r>
-      <w:r>
-        <w:rPr>
-          <w:rFonts w:ascii="Times New Roman" w:eastAsia="Times New Roman" w:hAnsi="Times New Roman" w:cs="Times New Roman"/>
-          <w:u w:val="single"/>
-          <w:lang w:eastAsia="en-AU"/>
-        </w:rPr>
-        <w:t>operators?</w:t>
+        <w:t>What are assignment operators?</w:t>
       </w:r>
     </w:p>
     <w:p>
@@ -5641,16 +5603,7 @@
           <w:spacing w:val="-1"/>
           <w:shd w:val="clear" w:color="auto" w:fill="FFFFFF"/>
         </w:rPr>
-        <w:t>Nu</w:t>
-      </w:r>
-      <w:r>
-        <w:rPr>
-          <w:rFonts w:ascii="Times New Roman" w:hAnsi="Times New Roman" w:cs="Times New Roman"/>
-          <w:b/>
-          <w:spacing w:val="-1"/>
-          <w:shd w:val="clear" w:color="auto" w:fill="FFFFFF"/>
-        </w:rPr>
-        <w:t>ll:</w:t>
+        <w:t>Null:</w:t>
       </w:r>
       <w:r>
         <w:rPr>
@@ -5815,14 +5768,7 @@
           <w:rFonts w:ascii="Times New Roman" w:eastAsia="Times New Roman" w:hAnsi="Times New Roman" w:cs="Times New Roman"/>
           <w:lang w:eastAsia="en-AU"/>
         </w:rPr>
-        <w:t xml:space="preserve">Which data type is NOT </w:t>
-      </w:r>
-      <w:r>
-        <w:rPr>
-          <w:rFonts w:ascii="Times New Roman" w:eastAsia="Times New Roman" w:hAnsi="Times New Roman" w:cs="Times New Roman"/>
-          <w:lang w:eastAsia="en-AU"/>
-        </w:rPr>
-        <w:t>primitive?</w:t>
+        <w:t>Which data type is NOT primitive?</w:t>
       </w:r>
     </w:p>
     <w:p>
@@ -5865,7 +5811,6 @@
           <w:spacing w:val="-1"/>
           <w:lang w:eastAsia="en-AU"/>
         </w:rPr>
-        <w:lastRenderedPageBreak/>
         <w:t>An object is a collection of properties. These properties are stored in key/value pairs. Properties can reference any type of data, including objects and/or primitive values.</w:t>
       </w:r>
     </w:p>
@@ -5901,7 +5846,7 @@
           <w:spacing w:val="-1"/>
           <w:shd w:val="clear" w:color="auto" w:fill="FFFFFF"/>
         </w:rPr>
-        <w:t> is a built-in object that p</w:t>
+        <w:t> is a built-in object that provides a way to represent whole numbers larger than 2</w:t>
       </w:r>
       <w:r>
         <w:rPr>
@@ -5909,8 +5854,9 @@
           <w:color w:val="333333"/>
           <w:spacing w:val="-1"/>
           <w:shd w:val="clear" w:color="auto" w:fill="FFFFFF"/>
-        </w:rPr>
-        <w:t>rovides a way to represent whole numbers larger than 2</w:t>
+          <w:vertAlign w:val="superscript"/>
+        </w:rPr>
+        <w:t>53</w:t>
       </w:r>
       <w:r>
         <w:rPr>
@@ -5918,20 +5864,10 @@
           <w:color w:val="333333"/>
           <w:spacing w:val="-1"/>
           <w:shd w:val="clear" w:color="auto" w:fill="FFFFFF"/>
-          <w:vertAlign w:val="superscript"/>
-        </w:rPr>
-        <w:t>53</w:t>
-      </w:r>
-      <w:r>
-        <w:rPr>
-          <w:rFonts w:ascii="Times New Roman" w:hAnsi="Times New Roman" w:cs="Times New Roman"/>
-          <w:color w:val="333333"/>
-          <w:spacing w:val="-1"/>
-          <w:shd w:val="clear" w:color="auto" w:fill="FFFFFF"/>
         </w:rPr>
         <w:t> - 1, which is the largest number JavaScript can reliably represent with the </w:t>
       </w:r>
-      <w:hyperlink r:id="rId16">
+      <w:hyperlink r:id="rId17">
         <w:r>
           <w:rPr>
             <w:rStyle w:val="HTMLCode"/>
@@ -5952,16 +5888,7 @@
           <w:spacing w:val="-1"/>
           <w:shd w:val="clear" w:color="auto" w:fill="FFFFFF"/>
         </w:rPr>
-        <w:t> primitive</w:t>
-      </w:r>
-      <w:r>
-        <w:rPr>
-          <w:rFonts w:ascii="Times New Roman" w:hAnsi="Times New Roman" w:cs="Times New Roman"/>
-          <w:color w:val="333333"/>
-          <w:spacing w:val="-1"/>
-          <w:shd w:val="clear" w:color="auto" w:fill="FFFFFF"/>
-        </w:rPr>
-        <w:t xml:space="preserve"> and represented by the </w:t>
+        <w:t> primitive and represented by the </w:t>
       </w:r>
       <w:proofErr w:type="spellStart"/>
       <w:r>
@@ -6051,14 +5978,7 @@
           <w:rFonts w:ascii="Times New Roman" w:eastAsia="Times New Roman" w:hAnsi="Times New Roman" w:cs="Times New Roman"/>
           <w:lang w:eastAsia="en-AU"/>
         </w:rPr>
-        <w:t xml:space="preserve">What is the difference </w:t>
-      </w:r>
-      <w:r>
-        <w:rPr>
-          <w:rFonts w:ascii="Times New Roman" w:eastAsia="Times New Roman" w:hAnsi="Times New Roman" w:cs="Times New Roman"/>
-          <w:lang w:eastAsia="en-AU"/>
-        </w:rPr>
-        <w:t xml:space="preserve">between single, double, and </w:t>
+        <w:t xml:space="preserve">What is the difference between single, double, and </w:t>
       </w:r>
       <w:proofErr w:type="spellStart"/>
       <w:r>
@@ -6117,6 +6037,7 @@
           <w:color w:val="333333"/>
           <w:lang w:eastAsia="en-AU"/>
         </w:rPr>
+        <w:lastRenderedPageBreak/>
         <w:t>Double quotes: </w:t>
       </w:r>
       <w:r>
@@ -6245,15 +6166,7 @@
           <w:color w:val="333333"/>
           <w:lang w:eastAsia="en-AU"/>
         </w:rPr>
-        <w:t>Double and single quotes are “simple” quotes. There’s practically no difference between</w:t>
-      </w:r>
-      <w:r>
-        <w:rPr>
-          <w:rFonts w:ascii="Times New Roman" w:eastAsia="Times New Roman" w:hAnsi="Times New Roman" w:cs="Times New Roman"/>
-          <w:color w:val="333333"/>
-          <w:lang w:eastAsia="en-AU"/>
-        </w:rPr>
-        <w:t xml:space="preserve"> them in JavaScript.</w:t>
+        <w:t>Double and single quotes are “simple” quotes. There’s practically no difference between them in JavaScript.</w:t>
       </w:r>
     </w:p>
     <w:p>
@@ -6909,15 +6822,7 @@
           <w:color w:val="333333"/>
           <w:lang w:eastAsia="en-AU"/>
         </w:rPr>
-        <w:t xml:space="preserve">, See </w:t>
-      </w:r>
-      <w:r>
-        <w:rPr>
-          <w:rFonts w:ascii="Times New Roman" w:eastAsia="Times New Roman" w:hAnsi="Times New Roman" w:cs="Times New Roman"/>
-          <w:color w:val="333333"/>
-          <w:lang w:eastAsia="en-AU"/>
-        </w:rPr>
-        <w:t xml:space="preserve">information on </w:t>
+        <w:t xml:space="preserve">, See information on </w:t>
       </w:r>
       <w:proofErr w:type="spellStart"/>
       <w:r>
@@ -7067,14 +6972,7 @@
           <w:rFonts w:ascii="Times New Roman" w:eastAsia="Times New Roman" w:hAnsi="Times New Roman" w:cs="Times New Roman"/>
           <w:lang w:eastAsia="en-AU"/>
         </w:rPr>
-        <w:t>What is the difference be</w:t>
-      </w:r>
-      <w:r>
-        <w:rPr>
-          <w:rFonts w:ascii="Times New Roman" w:eastAsia="Times New Roman" w:hAnsi="Times New Roman" w:cs="Times New Roman"/>
-          <w:lang w:eastAsia="en-AU"/>
-        </w:rPr>
-        <w:t>tween slice/substring/</w:t>
+        <w:t>What is the difference between slice/substring/</w:t>
       </w:r>
       <w:proofErr w:type="spellStart"/>
       <w:r>
@@ -7370,15 +7268,7 @@
           <w:color w:val="242729"/>
           <w:lang w:eastAsia="en-AU"/>
         </w:rPr>
-        <w:t xml:space="preserve">If stop is </w:t>
-      </w:r>
-      <w:r>
-        <w:rPr>
-          <w:rFonts w:ascii="Times New Roman" w:eastAsia="Times New Roman" w:hAnsi="Times New Roman" w:cs="Times New Roman"/>
-          <w:color w:val="242729"/>
-          <w:lang w:eastAsia="en-AU"/>
-        </w:rPr>
-        <w:t>omitted: extracts characters to the end of the string</w:t>
+        <w:t>If stop is omitted: extracts characters to the end of the string</w:t>
       </w:r>
     </w:p>
     <w:p>
@@ -7435,7 +7325,7 @@
         </w:rPr>
         <w:t> </w:t>
       </w:r>
-      <w:hyperlink r:id="rId17">
+      <w:hyperlink r:id="rId18">
         <w:proofErr w:type="gramStart"/>
         <w:r>
           <w:rPr>
@@ -7490,7 +7380,6 @@
           <w:color w:val="242729"/>
           <w:lang w:eastAsia="en-AU"/>
         </w:rPr>
-        <w:lastRenderedPageBreak/>
         <w:t>If start &gt; stop, then substring will swap those 2 arguments.</w:t>
       </w:r>
     </w:p>
@@ -7566,7 +7455,7 @@
         </w:rPr>
         <w:t> </w:t>
       </w:r>
-      <w:hyperlink r:id="rId18">
+      <w:hyperlink r:id="rId19">
         <w:proofErr w:type="gramStart"/>
         <w:r>
           <w:rPr>
@@ -7819,7 +7708,7 @@
         </w:rPr>
         <w:t xml:space="preserve"> + stop)) as covered in the </w:t>
       </w:r>
-      <w:hyperlink r:id="rId19" w:anchor="sec-string.prototype.slice" w:history="1">
+      <w:hyperlink r:id="rId20" w:anchor="sec-string.prototype.slice" w:history="1">
         <w:r>
           <w:rPr>
             <w:rFonts w:ascii="Times New Roman" w:eastAsia="Times New Roman" w:hAnsi="Times New Roman" w:cs="Times New Roman"/>
@@ -7875,6 +7764,7 @@
           <w:rFonts w:ascii="Times New Roman" w:eastAsia="Times New Roman" w:hAnsi="Times New Roman" w:cs="Times New Roman"/>
           <w:lang w:eastAsia="en-AU"/>
         </w:rPr>
+        <w:lastRenderedPageBreak/>
         <w:t>JavaScript methods are actions that can be performed on objects. A JavaScript method is a property containing a function definition.</w:t>
       </w:r>
     </w:p>
@@ -8296,15 +8186,7 @@
           <w:color w:val="222222"/>
           <w:shd w:val="clear" w:color="auto" w:fill="FFFFFF"/>
         </w:rPr>
-        <w:t> in JavaScript: || (OR), &amp;&amp;</w:t>
-      </w:r>
-      <w:r>
-        <w:rPr>
-          <w:rFonts w:ascii="Times New Roman" w:hAnsi="Times New Roman" w:cs="Times New Roman"/>
-          <w:color w:val="222222"/>
-          <w:shd w:val="clear" w:color="auto" w:fill="FFFFFF"/>
-        </w:rPr>
-        <w:t xml:space="preserve"> (AND)</w:t>
+        <w:t> in JavaScript: || (OR), &amp;&amp; (AND)</w:t>
       </w:r>
       <w:proofErr w:type="gramStart"/>
       <w:r>
@@ -8458,7 +8340,7 @@
         </w:rPr>
         <w:t>A </w:t>
       </w:r>
-      <w:hyperlink r:id="rId20">
+      <w:hyperlink r:id="rId21">
         <w:r>
           <w:rPr>
             <w:rStyle w:val="Hyperlink"/>
@@ -8477,25 +8359,7 @@
           <w:spacing w:val="-1"/>
           <w:shd w:val="clear" w:color="auto" w:fill="FFFFFF"/>
         </w:rPr>
-        <w:t xml:space="preserve"> compares its operands and returns a logical value based on whether the comparison is true. The operands can be numerical, </w:t>
-      </w:r>
-      <w:r>
-        <w:rPr>
-          <w:rFonts w:ascii="Times New Roman" w:hAnsi="Times New Roman" w:cs="Times New Roman"/>
-          <w:color w:val="333333"/>
-          <w:spacing w:val="-1"/>
-          <w:shd w:val="clear" w:color="auto" w:fill="FFFFFF"/>
-        </w:rPr>
-        <w:t>string, logical, or object values. Strings are compared based on standard lexicographical ordering, using Unicode values. In most cases, if the two operands are not of the same type, JavaScript attempts to convert them to an appropriate type for the compar</w:t>
-      </w:r>
-      <w:r>
-        <w:rPr>
-          <w:rFonts w:ascii="Times New Roman" w:hAnsi="Times New Roman" w:cs="Times New Roman"/>
-          <w:color w:val="333333"/>
-          <w:spacing w:val="-1"/>
-          <w:shd w:val="clear" w:color="auto" w:fill="FFFFFF"/>
-        </w:rPr>
-        <w:t xml:space="preserve">ison. This </w:t>
+        <w:t xml:space="preserve"> compares its operands and returns a logical value based on whether the comparison is true. The operands can be numerical, string, logical, or object values. Strings are compared based on standard lexicographical ordering, using Unicode values. In most cases, if the two operands are not of the same type, JavaScript attempts to convert them to an appropriate type for the comparison. This </w:t>
       </w:r>
       <w:proofErr w:type="spellStart"/>
       <w:r>
@@ -8577,16 +8441,7 @@
           <w:spacing w:val="-1"/>
           <w:shd w:val="clear" w:color="auto" w:fill="FFFFFF"/>
         </w:rPr>
-        <w:t> operators, which perform strict equality and inequality comparisons. These operators do not attem</w:t>
-      </w:r>
-      <w:r>
-        <w:rPr>
-          <w:rFonts w:ascii="Times New Roman" w:hAnsi="Times New Roman" w:cs="Times New Roman"/>
-          <w:color w:val="333333"/>
-          <w:spacing w:val="-1"/>
-          <w:shd w:val="clear" w:color="auto" w:fill="FFFFFF"/>
-        </w:rPr>
-        <w:t>pt to convert the operands to compatible types before checking equality. The following table describes the comparison operators in terms of this sample code:</w:t>
+        <w:t> operators, which perform strict equality and inequality comparisons. These operators do not attempt to convert the operands to compatible types before checking equality. The following table describes the comparison operators in terms of this sample code:</w:t>
       </w:r>
     </w:p>
     <w:tbl>
@@ -8754,7 +8609,7 @@
                 <w:lang w:eastAsia="en-AU"/>
               </w:rPr>
             </w:pPr>
-            <w:hyperlink r:id="rId21" w:anchor="Equality" w:history="1">
+            <w:hyperlink r:id="rId22" w:anchor="Equality" w:history="1">
               <w:r>
                 <w:rPr>
                   <w:rFonts w:ascii="Times New Roman" w:eastAsia="Times New Roman" w:hAnsi="Times New Roman" w:cs="Times New Roman"/>
@@ -8882,7 +8737,7 @@
                 <w:lang w:eastAsia="en-AU"/>
               </w:rPr>
             </w:pPr>
-            <w:hyperlink r:id="rId22" w:anchor="Inequality" w:history="1">
+            <w:hyperlink r:id="rId23" w:anchor="Inequality" w:history="1">
               <w:r>
                 <w:rPr>
                   <w:rFonts w:ascii="Times New Roman" w:eastAsia="Times New Roman" w:hAnsi="Times New Roman" w:cs="Times New Roman"/>
@@ -9000,7 +8855,7 @@
                 <w:lang w:eastAsia="en-AU"/>
               </w:rPr>
             </w:pPr>
-            <w:hyperlink r:id="rId23" w:anchor="Identity" w:history="1">
+            <w:hyperlink r:id="rId24" w:anchor="Identity" w:history="1">
               <w:r>
                 <w:rPr>
                   <w:rFonts w:ascii="Times New Roman" w:eastAsia="Times New Roman" w:hAnsi="Times New Roman" w:cs="Times New Roman"/>
@@ -9043,19 +8898,9 @@
                 <w:spacing w:val="-1"/>
                 <w:lang w:eastAsia="en-AU"/>
               </w:rPr>
-              <w:t xml:space="preserve">Returns true if the operands are equal and of the same </w:t>
+              <w:t>Returns true if the operands are equal and of the same type. See also </w:t>
             </w:r>
-            <w:r>
-              <w:rPr>
-                <w:rFonts w:ascii="Times New Roman" w:eastAsia="Times New Roman" w:hAnsi="Times New Roman" w:cs="Times New Roman"/>
-                <w:color w:val="333333"/>
-                <w:spacing w:val="-1"/>
-                <w:lang w:eastAsia="en-AU"/>
-              </w:rPr>
-              <w:lastRenderedPageBreak/>
-              <w:t>type. See also </w:t>
-            </w:r>
-            <w:hyperlink r:id="rId24">
+            <w:hyperlink r:id="rId25">
               <w:r>
                 <w:rPr>
                   <w:rFonts w:ascii="Times New Roman" w:eastAsia="Times New Roman" w:hAnsi="Times New Roman" w:cs="Times New Roman"/>
@@ -9075,7 +8920,7 @@
               </w:rPr>
               <w:t> and </w:t>
             </w:r>
-            <w:hyperlink r:id="rId25" w:tgtFrame="/en-US/docs/Web/JavaScript/Guide/Sameness">
+            <w:hyperlink r:id="rId26" w:tgtFrame="/en-US/docs/Web/JavaScript/Guide/Sameness">
               <w:r>
                 <w:rPr>
                   <w:rFonts w:ascii="Times New Roman" w:eastAsia="Times New Roman" w:hAnsi="Times New Roman" w:cs="Times New Roman"/>
@@ -9118,7 +8963,6 @@
                 <w:spacing w:val="-1"/>
                 <w:lang w:eastAsia="en-AU"/>
               </w:rPr>
-              <w:lastRenderedPageBreak/>
               <w:t>3 === var1</w:t>
             </w:r>
           </w:p>
@@ -9139,7 +8983,7 @@
                 <w:lang w:eastAsia="en-AU"/>
               </w:rPr>
             </w:pPr>
-            <w:hyperlink r:id="rId26" w:anchor="Nonidentity" w:history="1">
+            <w:hyperlink r:id="rId27" w:anchor="Nonidentity" w:history="1">
               <w:r>
                 <w:rPr>
                   <w:rFonts w:ascii="Times New Roman" w:eastAsia="Times New Roman" w:hAnsi="Times New Roman" w:cs="Times New Roman"/>
@@ -9257,7 +9101,7 @@
                 <w:lang w:eastAsia="en-AU"/>
               </w:rPr>
             </w:pPr>
-            <w:hyperlink r:id="rId27" w:anchor="Greater_than_operator" w:history="1">
+            <w:hyperlink r:id="rId28" w:anchor="Greater_than_operator" w:history="1">
               <w:r>
                 <w:rPr>
                   <w:rFonts w:ascii="Times New Roman" w:eastAsia="Times New Roman" w:hAnsi="Times New Roman" w:cs="Times New Roman"/>
@@ -9355,7 +9199,7 @@
                 <w:lang w:eastAsia="en-AU"/>
               </w:rPr>
             </w:pPr>
-            <w:hyperlink r:id="rId28" w:anchor="Greater_than_or_equal_operator" w:history="1">
+            <w:hyperlink r:id="rId29" w:anchor="Greater_than_or_equal_operator" w:history="1">
               <w:r>
                 <w:rPr>
                   <w:rFonts w:ascii="Times New Roman" w:eastAsia="Times New Roman" w:hAnsi="Times New Roman" w:cs="Times New Roman"/>
@@ -9472,7 +9316,7 @@
                 <w:lang w:eastAsia="en-AU"/>
               </w:rPr>
             </w:pPr>
-            <w:hyperlink r:id="rId29" w:anchor="Less_than_operator" w:history="1">
+            <w:hyperlink r:id="rId30" w:anchor="Less_than_operator" w:history="1">
               <w:r>
                 <w:rPr>
                   <w:rFonts w:ascii="Times New Roman" w:eastAsia="Times New Roman" w:hAnsi="Times New Roman" w:cs="Times New Roman"/>
@@ -9570,7 +9414,7 @@
                 <w:lang w:eastAsia="en-AU"/>
               </w:rPr>
             </w:pPr>
-            <w:hyperlink r:id="rId30" w:anchor="Less_than_or_equal_operator" w:history="1">
+            <w:hyperlink r:id="rId31" w:anchor="Less_than_or_equal_operator" w:history="1">
               <w:r>
                 <w:rPr>
                   <w:rFonts w:ascii="Times New Roman" w:eastAsia="Times New Roman" w:hAnsi="Times New Roman" w:cs="Times New Roman"/>
@@ -9667,16 +9511,7 @@
                 <w:spacing w:val="-1"/>
                 <w:lang w:eastAsia="en-AU"/>
               </w:rPr>
-              <w:t xml:space="preserve"> &lt;=</w:t>
-            </w:r>
-            <w:r>
-              <w:rPr>
-                <w:rFonts w:ascii="Times New Roman" w:eastAsia="Times New Roman" w:hAnsi="Times New Roman" w:cs="Times New Roman"/>
-                <w:color w:val="333333"/>
-                <w:spacing w:val="-1"/>
-                <w:lang w:eastAsia="en-AU"/>
-              </w:rPr>
-              <w:t xml:space="preserve"> 5</w:t>
+              <w:t xml:space="preserve"> &lt;= 5</w:t>
             </w:r>
           </w:p>
         </w:tc>
@@ -10190,15 +10025,7 @@
           <w:color w:val="333333"/>
           <w:shd w:val="clear" w:color="auto" w:fill="FFFFFF"/>
         </w:rPr>
-        <w:t xml:space="preserve"> value is something which evaluates to FALSE, for instance when checking a variable. There are only </w:t>
-      </w:r>
-      <w:r>
-        <w:rPr>
-          <w:rFonts w:ascii="Times New Roman" w:hAnsi="Times New Roman" w:cs="Times New Roman"/>
-          <w:color w:val="333333"/>
-          <w:shd w:val="clear" w:color="auto" w:fill="FFFFFF"/>
-        </w:rPr>
-        <w:t xml:space="preserve">six </w:t>
+        <w:t xml:space="preserve"> value is something which evaluates to FALSE, for instance when checking a variable. There are only six </w:t>
       </w:r>
       <w:proofErr w:type="spellStart"/>
       <w:r>
@@ -10566,7 +10393,67 @@
           <w:szCs w:val="23"/>
           <w:shd w:val="clear" w:color="auto" w:fill="FFFFFF"/>
         </w:rPr>
-        <w:t>//</w:t>
+        <w:t>// block of code to be executed if the condition1 is false and condition2 is true</w:t>
+      </w:r>
+      <w:r>
+        <w:rPr>
+          <w:rFonts w:ascii="Consolas" w:hAnsi="Consolas"/>
+          <w:color w:val="000000"/>
+          <w:sz w:val="23"/>
+          <w:szCs w:val="23"/>
+        </w:rPr>
+        <w:br/>
+      </w:r>
+      <w:r>
+        <w:rPr>
+          <w:rFonts w:ascii="Consolas" w:hAnsi="Consolas"/>
+          <w:color w:val="000000"/>
+          <w:sz w:val="23"/>
+          <w:szCs w:val="23"/>
+          <w:shd w:val="clear" w:color="auto" w:fill="FFFFFF"/>
+        </w:rPr>
+        <w:t>} </w:t>
+      </w:r>
+      <w:r>
+        <w:rPr>
+          <w:rStyle w:val="jskeywordcolor"/>
+          <w:rFonts w:ascii="Consolas" w:hAnsi="Consolas"/>
+          <w:color w:val="0000CD"/>
+          <w:sz w:val="23"/>
+          <w:szCs w:val="23"/>
+          <w:shd w:val="clear" w:color="auto" w:fill="FFFFFF"/>
+        </w:rPr>
+        <w:t>else</w:t>
+      </w:r>
+      <w:r>
+        <w:rPr>
+          <w:rFonts w:ascii="Consolas" w:hAnsi="Consolas"/>
+          <w:color w:val="000000"/>
+          <w:sz w:val="23"/>
+          <w:szCs w:val="23"/>
+          <w:shd w:val="clear" w:color="auto" w:fill="FFFFFF"/>
+        </w:rPr>
+        <w:t> {</w:t>
+      </w:r>
+      <w:r>
+        <w:rPr>
+          <w:rFonts w:ascii="Consolas" w:hAnsi="Consolas"/>
+          <w:color w:val="000000"/>
+          <w:sz w:val="23"/>
+          <w:szCs w:val="23"/>
+        </w:rPr>
+        <w:br/>
+      </w:r>
+      <w:r>
+        <w:rPr>
+          <w:rStyle w:val="Emphasis"/>
+          <w:rFonts w:ascii="Consolas" w:hAnsi="Consolas"/>
+          <w:color w:val="000000"/>
+          <w:sz w:val="23"/>
+          <w:szCs w:val="23"/>
+          <w:shd w:val="clear" w:color="auto" w:fill="FFFFFF"/>
+        </w:rPr>
+        <w:t>  </w:t>
       </w:r>
       <w:r>
         <w:rPr>
@@ -10579,7 +10466,19 @@
           <w:szCs w:val="23"/>
           <w:shd w:val="clear" w:color="auto" w:fill="FFFFFF"/>
         </w:rPr>
-        <w:t xml:space="preserve"> block of code to be executed if the condition1 is false and condition2 is true</w:t>
+        <w:t>// block of code to be executed if the condition1 is false and condition2 is false</w:t>
+      </w:r>
+      <w:r>
+        <w:rPr>
+          <w:rFonts w:ascii="Consolas" w:hAnsi="Consolas"/>
+          <w:i/>
+          <w:iCs/>
+          <w:color w:val="008000"/>
+          <w:sz w:val="23"/>
+          <w:szCs w:val="23"/>
+          <w:shd w:val="clear" w:color="auto" w:fill="FFFFFF"/>
+        </w:rPr>
+        <w:br/>
       </w:r>
       <w:r>
         <w:rPr>
@@ -10587,19 +10486,58 @@
           <w:color w:val="000000"/>
           <w:sz w:val="23"/>
           <w:szCs w:val="23"/>
-        </w:rPr>
-        <w:br/>
-      </w:r>
-      <w:r>
-        <w:rPr>
-          <w:rFonts w:ascii="Consolas" w:hAnsi="Consolas"/>
-          <w:color w:val="000000"/>
-          <w:sz w:val="23"/>
-          <w:szCs w:val="23"/>
-          <w:shd w:val="clear" w:color="auto" w:fill="FFFFFF"/>
-        </w:rPr>
-        <w:t>} </w:t>
-      </w:r>
+          <w:shd w:val="clear" w:color="auto" w:fill="FFFFFF"/>
+        </w:rPr>
+        <w:t>}</w:t>
+      </w:r>
+    </w:p>
+    <w:p>
+      <w:pPr>
+        <w:shd w:val="clear" w:color="auto" w:fill="FFFFFF"/>
+        <w:spacing w:beforeAutospacing="1" w:afterAutospacing="1" w:line="240" w:lineRule="auto"/>
+        <w:rPr>
+          <w:rFonts w:ascii="Helvetica" w:eastAsia="Times New Roman" w:hAnsi="Helvetica" w:cs="Helvetica"/>
+          <w:sz w:val="24"/>
+          <w:szCs w:val="24"/>
+          <w:lang w:eastAsia="en-AU"/>
+        </w:rPr>
+      </w:pPr>
+    </w:p>
+    <w:p>
+      <w:pPr>
+        <w:numPr>
+          <w:ilvl w:val="0"/>
+          <w:numId w:val="1"/>
+        </w:numPr>
+        <w:shd w:val="clear" w:color="auto" w:fill="FFFFFF"/>
+        <w:spacing w:beforeAutospacing="1" w:afterAutospacing="1" w:line="240" w:lineRule="auto"/>
+        <w:rPr>
+          <w:rFonts w:ascii="Helvetica" w:eastAsia="Times New Roman" w:hAnsi="Helvetica" w:cs="Helvetica"/>
+          <w:sz w:val="24"/>
+          <w:szCs w:val="24"/>
+          <w:lang w:eastAsia="en-AU"/>
+        </w:rPr>
+      </w:pPr>
+      <w:r>
+        <w:rPr>
+          <w:rFonts w:ascii="Helvetica" w:eastAsia="Times New Roman" w:hAnsi="Helvetica" w:cs="Helvetica"/>
+          <w:sz w:val="24"/>
+          <w:szCs w:val="24"/>
+          <w:lang w:eastAsia="en-AU"/>
+        </w:rPr>
+        <w:t>What is the syntax for a switch statement?</w:t>
+      </w:r>
+    </w:p>
+    <w:p>
+      <w:pPr>
+        <w:shd w:val="clear" w:color="auto" w:fill="FFFFFF"/>
+        <w:spacing w:beforeAutospacing="1" w:afterAutospacing="1" w:line="240" w:lineRule="auto"/>
+        <w:rPr>
+          <w:rFonts w:ascii="Times New Roman" w:eastAsia="Times New Roman" w:hAnsi="Times New Roman" w:cs="Times New Roman"/>
+          <w:lang w:eastAsia="en-AU"/>
+        </w:rPr>
+      </w:pPr>
+      <w:proofErr w:type="gramStart"/>
       <w:r>
         <w:rPr>
           <w:rStyle w:val="jskeywordcolor"/>
@@ -10609,7 +10547,7 @@
           <w:szCs w:val="23"/>
           <w:shd w:val="clear" w:color="auto" w:fill="FFFFFF"/>
         </w:rPr>
-        <w:t>else</w:t>
+        <w:t>switch</w:t>
       </w:r>
       <w:r>
         <w:rPr>
@@ -10619,17 +10557,9 @@
           <w:szCs w:val="23"/>
           <w:shd w:val="clear" w:color="auto" w:fill="FFFFFF"/>
         </w:rPr>
-        <w:t> {</w:t>
-      </w:r>
-      <w:r>
-        <w:rPr>
-          <w:rFonts w:ascii="Consolas" w:hAnsi="Consolas"/>
-          <w:color w:val="000000"/>
-          <w:sz w:val="23"/>
-          <w:szCs w:val="23"/>
-        </w:rPr>
-        <w:br/>
-      </w:r>
+        <w:t>(</w:t>
+      </w:r>
+      <w:proofErr w:type="gramEnd"/>
       <w:r>
         <w:rPr>
           <w:rStyle w:val="Emphasis"/>
@@ -10639,7 +10569,98 @@
           <w:szCs w:val="23"/>
           <w:shd w:val="clear" w:color="auto" w:fill="FFFFFF"/>
         </w:rPr>
+        <w:t>expression</w:t>
+      </w:r>
+      <w:r>
+        <w:rPr>
+          <w:rFonts w:ascii="Consolas" w:hAnsi="Consolas"/>
+          <w:color w:val="000000"/>
+          <w:sz w:val="23"/>
+          <w:szCs w:val="23"/>
+          <w:shd w:val="clear" w:color="auto" w:fill="FFFFFF"/>
+        </w:rPr>
+        <w:t>) {</w:t>
+      </w:r>
+      <w:r>
+        <w:rPr>
+          <w:rFonts w:ascii="Consolas" w:hAnsi="Consolas"/>
+          <w:color w:val="000000"/>
+          <w:sz w:val="23"/>
+          <w:szCs w:val="23"/>
+        </w:rPr>
+        <w:br/>
+      </w:r>
+      <w:r>
+        <w:rPr>
+          <w:rFonts w:ascii="Consolas" w:hAnsi="Consolas"/>
+          <w:color w:val="000000"/>
+          <w:sz w:val="23"/>
+          <w:szCs w:val="23"/>
+          <w:shd w:val="clear" w:color="auto" w:fill="FFFFFF"/>
+        </w:rPr>
         <w:t>  </w:t>
+      </w:r>
+      <w:r>
+        <w:rPr>
+          <w:rStyle w:val="jskeywordcolor"/>
+          <w:rFonts w:ascii="Consolas" w:hAnsi="Consolas"/>
+          <w:color w:val="0000CD"/>
+          <w:sz w:val="23"/>
+          <w:szCs w:val="23"/>
+          <w:shd w:val="clear" w:color="auto" w:fill="FFFFFF"/>
+        </w:rPr>
+        <w:t>case</w:t>
+      </w:r>
+      <w:r>
+        <w:rPr>
+          <w:rFonts w:ascii="Consolas" w:hAnsi="Consolas"/>
+          <w:color w:val="000000"/>
+          <w:sz w:val="23"/>
+          <w:szCs w:val="23"/>
+          <w:shd w:val="clear" w:color="auto" w:fill="FFFFFF"/>
+        </w:rPr>
+        <w:t> </w:t>
+      </w:r>
+      <w:r>
+        <w:rPr>
+          <w:rStyle w:val="Emphasis"/>
+          <w:rFonts w:ascii="Consolas" w:hAnsi="Consolas"/>
+          <w:color w:val="000000"/>
+          <w:sz w:val="23"/>
+          <w:szCs w:val="23"/>
+          <w:shd w:val="clear" w:color="auto" w:fill="FFFFFF"/>
+        </w:rPr>
+        <w:t>x</w:t>
+      </w:r>
+      <w:r>
+        <w:rPr>
+          <w:rFonts w:ascii="Consolas" w:hAnsi="Consolas"/>
+          <w:color w:val="000000"/>
+          <w:sz w:val="23"/>
+          <w:szCs w:val="23"/>
+          <w:shd w:val="clear" w:color="auto" w:fill="FFFFFF"/>
+        </w:rPr>
+        <w:t>:</w:t>
+      </w:r>
+      <w:r>
+        <w:rPr>
+          <w:rFonts w:ascii="Consolas" w:hAnsi="Consolas"/>
+          <w:color w:val="000000"/>
+          <w:sz w:val="23"/>
+          <w:szCs w:val="23"/>
+        </w:rPr>
+        <w:br/>
+      </w:r>
+      <w:r>
+        <w:rPr>
+          <w:rStyle w:val="Emphasis"/>
+          <w:rFonts w:ascii="Consolas" w:hAnsi="Consolas"/>
+          <w:color w:val="000000"/>
+          <w:sz w:val="23"/>
+          <w:szCs w:val="23"/>
+          <w:shd w:val="clear" w:color="auto" w:fill="FFFFFF"/>
+        </w:rPr>
+        <w:t>    </w:t>
       </w:r>
       <w:r>
         <w:rPr>
@@ -10652,7 +10673,7 @@
           <w:szCs w:val="23"/>
           <w:shd w:val="clear" w:color="auto" w:fill="FFFFFF"/>
         </w:rPr>
-        <w:t>// block of code to be executed if the condition1 is false and condition2 is false</w:t>
+        <w:t>// code block</w:t>
       </w:r>
       <w:r>
         <w:rPr>
@@ -10674,56 +10695,8 @@
           <w:szCs w:val="23"/>
           <w:shd w:val="clear" w:color="auto" w:fill="FFFFFF"/>
         </w:rPr>
-        <w:t>}</w:t>
-      </w:r>
-    </w:p>
-    <w:p>
-      <w:pPr>
-        <w:shd w:val="clear" w:color="auto" w:fill="FFFFFF"/>
-        <w:spacing w:beforeAutospacing="1" w:afterAutospacing="1" w:line="240" w:lineRule="auto"/>
-        <w:rPr>
-          <w:rFonts w:ascii="Helvetica" w:eastAsia="Times New Roman" w:hAnsi="Helvetica" w:cs="Helvetica"/>
-          <w:sz w:val="24"/>
-          <w:szCs w:val="24"/>
-          <w:lang w:eastAsia="en-AU"/>
-        </w:rPr>
-      </w:pPr>
-    </w:p>
-    <w:p>
-      <w:pPr>
-        <w:numPr>
-          <w:ilvl w:val="0"/>
-          <w:numId w:val="1"/>
-        </w:numPr>
-        <w:shd w:val="clear" w:color="auto" w:fill="FFFFFF"/>
-        <w:spacing w:beforeAutospacing="1" w:afterAutospacing="1" w:line="240" w:lineRule="auto"/>
-        <w:rPr>
-          <w:rFonts w:ascii="Helvetica" w:eastAsia="Times New Roman" w:hAnsi="Helvetica" w:cs="Helvetica"/>
-          <w:sz w:val="24"/>
-          <w:szCs w:val="24"/>
-          <w:lang w:eastAsia="en-AU"/>
-        </w:rPr>
-      </w:pPr>
-      <w:r>
-        <w:rPr>
-          <w:rFonts w:ascii="Helvetica" w:eastAsia="Times New Roman" w:hAnsi="Helvetica" w:cs="Helvetica"/>
-          <w:sz w:val="24"/>
-          <w:szCs w:val="24"/>
-          <w:lang w:eastAsia="en-AU"/>
-        </w:rPr>
-        <w:t>What is the syntax for a switch statement?</w:t>
-      </w:r>
-    </w:p>
-    <w:p>
-      <w:pPr>
-        <w:shd w:val="clear" w:color="auto" w:fill="FFFFFF"/>
-        <w:spacing w:beforeAutospacing="1" w:afterAutospacing="1" w:line="240" w:lineRule="auto"/>
-        <w:rPr>
-          <w:rFonts w:ascii="Times New Roman" w:eastAsia="Times New Roman" w:hAnsi="Times New Roman" w:cs="Times New Roman"/>
-          <w:lang w:eastAsia="en-AU"/>
-        </w:rPr>
-      </w:pPr>
-      <w:proofErr w:type="gramStart"/>
+        <w:t>    </w:t>
+      </w:r>
       <w:r>
         <w:rPr>
           <w:rStyle w:val="jskeywordcolor"/>
@@ -10733,7 +10706,7 @@
           <w:szCs w:val="23"/>
           <w:shd w:val="clear" w:color="auto" w:fill="FFFFFF"/>
         </w:rPr>
-        <w:t>switch</w:t>
+        <w:t>break</w:t>
       </w:r>
       <w:r>
         <w:rPr>
@@ -10743,9 +10716,48 @@
           <w:szCs w:val="23"/>
           <w:shd w:val="clear" w:color="auto" w:fill="FFFFFF"/>
         </w:rPr>
-        <w:t>(</w:t>
-      </w:r>
-      <w:proofErr w:type="gramEnd"/>
+        <w:t>;</w:t>
+      </w:r>
+      <w:r>
+        <w:rPr>
+          <w:rFonts w:ascii="Consolas" w:hAnsi="Consolas"/>
+          <w:color w:val="000000"/>
+          <w:sz w:val="23"/>
+          <w:szCs w:val="23"/>
+        </w:rPr>
+        <w:br/>
+      </w:r>
+      <w:r>
+        <w:rPr>
+          <w:rFonts w:ascii="Consolas" w:hAnsi="Consolas"/>
+          <w:color w:val="000000"/>
+          <w:sz w:val="23"/>
+          <w:szCs w:val="23"/>
+          <w:shd w:val="clear" w:color="auto" w:fill="FFFFFF"/>
+        </w:rPr>
+        <w:t>  </w:t>
+      </w:r>
+      <w:r>
+        <w:rPr>
+          <w:rStyle w:val="jskeywordcolor"/>
+          <w:rFonts w:ascii="Consolas" w:hAnsi="Consolas"/>
+          <w:color w:val="0000CD"/>
+          <w:sz w:val="23"/>
+          <w:szCs w:val="23"/>
+          <w:shd w:val="clear" w:color="auto" w:fill="FFFFFF"/>
+        </w:rPr>
+        <w:t>case</w:t>
+      </w:r>
+      <w:r>
+        <w:rPr>
+          <w:rFonts w:ascii="Consolas" w:hAnsi="Consolas"/>
+          <w:color w:val="000000"/>
+          <w:sz w:val="23"/>
+          <w:szCs w:val="23"/>
+          <w:shd w:val="clear" w:color="auto" w:fill="FFFFFF"/>
+        </w:rPr>
+        <w:t> </w:t>
+      </w:r>
       <w:r>
         <w:rPr>
           <w:rStyle w:val="Emphasis"/>
@@ -10755,68 +10767,7 @@
           <w:szCs w:val="23"/>
           <w:shd w:val="clear" w:color="auto" w:fill="FFFFFF"/>
         </w:rPr>
-        <w:t>expression</w:t>
-      </w:r>
-      <w:r>
-        <w:rPr>
-          <w:rFonts w:ascii="Consolas" w:hAnsi="Consolas"/>
-          <w:color w:val="000000"/>
-          <w:sz w:val="23"/>
-          <w:szCs w:val="23"/>
-          <w:shd w:val="clear" w:color="auto" w:fill="FFFFFF"/>
-        </w:rPr>
-        <w:t>) {</w:t>
-      </w:r>
-      <w:r>
-        <w:rPr>
-          <w:rFonts w:ascii="Consolas" w:hAnsi="Consolas"/>
-          <w:color w:val="000000"/>
-          <w:sz w:val="23"/>
-          <w:szCs w:val="23"/>
-        </w:rPr>
-        <w:br/>
-      </w:r>
-      <w:r>
-        <w:rPr>
-          <w:rFonts w:ascii="Consolas" w:hAnsi="Consolas"/>
-          <w:color w:val="000000"/>
-          <w:sz w:val="23"/>
-          <w:szCs w:val="23"/>
-          <w:shd w:val="clear" w:color="auto" w:fill="FFFFFF"/>
-        </w:rPr>
-        <w:t>  </w:t>
-      </w:r>
-      <w:r>
-        <w:rPr>
-          <w:rStyle w:val="jskeywordcolor"/>
-          <w:rFonts w:ascii="Consolas" w:hAnsi="Consolas"/>
-          <w:color w:val="0000CD"/>
-          <w:sz w:val="23"/>
-          <w:szCs w:val="23"/>
-          <w:shd w:val="clear" w:color="auto" w:fill="FFFFFF"/>
-        </w:rPr>
-        <w:t>case</w:t>
-      </w:r>
-      <w:r>
-        <w:rPr>
-          <w:rFonts w:ascii="Consolas" w:hAnsi="Consolas"/>
-          <w:color w:val="000000"/>
-          <w:sz w:val="23"/>
-          <w:szCs w:val="23"/>
-          <w:shd w:val="clear" w:color="auto" w:fill="FFFFFF"/>
-        </w:rPr>
-        <w:t> </w:t>
-      </w:r>
-      <w:r>
-        <w:rPr>
-          <w:rStyle w:val="Emphasis"/>
-          <w:rFonts w:ascii="Consolas" w:hAnsi="Consolas"/>
-          <w:color w:val="000000"/>
-          <w:sz w:val="23"/>
-          <w:szCs w:val="23"/>
-          <w:shd w:val="clear" w:color="auto" w:fill="FFFFFF"/>
-        </w:rPr>
-        <w:t>x</w:t>
+        <w:t>y</w:t>
       </w:r>
       <w:r>
         <w:rPr>
@@ -10932,7 +10883,7 @@
           <w:szCs w:val="23"/>
           <w:shd w:val="clear" w:color="auto" w:fill="FFFFFF"/>
         </w:rPr>
-        <w:t>case</w:t>
+        <w:t>default</w:t>
       </w:r>
       <w:r>
         <w:rPr>
@@ -10942,18 +10893,16 @@
           <w:szCs w:val="23"/>
           <w:shd w:val="clear" w:color="auto" w:fill="FFFFFF"/>
         </w:rPr>
-        <w:t> </w:t>
-      </w:r>
-      <w:r>
-        <w:rPr>
-          <w:rStyle w:val="Emphasis"/>
+        <w:t>:</w:t>
+      </w:r>
+      <w:r>
+        <w:rPr>
           <w:rFonts w:ascii="Consolas" w:hAnsi="Consolas"/>
           <w:color w:val="000000"/>
           <w:sz w:val="23"/>
           <w:szCs w:val="23"/>
-          <w:shd w:val="clear" w:color="auto" w:fill="FFFFFF"/>
-        </w:rPr>
-        <w:t>y</w:t>
+        </w:rPr>
+        <w:br/>
       </w:r>
       <w:r>
         <w:rPr>
@@ -10963,141 +10912,7 @@
           <w:szCs w:val="23"/>
           <w:shd w:val="clear" w:color="auto" w:fill="FFFFFF"/>
         </w:rPr>
-        <w:t>:</w:t>
-      </w:r>
-      <w:r>
-        <w:rPr>
-          <w:rFonts w:ascii="Consolas" w:hAnsi="Consolas"/>
-          <w:color w:val="000000"/>
-          <w:sz w:val="23"/>
-          <w:szCs w:val="23"/>
-        </w:rPr>
-        <w:br/>
-      </w:r>
-      <w:r>
-        <w:rPr>
-          <w:rStyle w:val="Emphasis"/>
-          <w:rFonts w:ascii="Consolas" w:hAnsi="Consolas"/>
-          <w:color w:val="000000"/>
-          <w:sz w:val="23"/>
-          <w:szCs w:val="23"/>
-          <w:shd w:val="clear" w:color="auto" w:fill="FFFFFF"/>
-        </w:rPr>
-        <w:t>    </w:t>
-      </w:r>
-      <w:r>
-        <w:rPr>
-          <w:rStyle w:val="commentcolor"/>
-          <w:rFonts w:ascii="Consolas" w:hAnsi="Consolas"/>
-          <w:i/>
-          <w:iCs/>
-          <w:color w:val="008000"/>
-          <w:sz w:val="23"/>
-          <w:szCs w:val="23"/>
-          <w:shd w:val="clear" w:color="auto" w:fill="FFFFFF"/>
-        </w:rPr>
-        <w:t>// code block</w:t>
-      </w:r>
-      <w:r>
-        <w:rPr>
-          <w:rFonts w:ascii="Consolas" w:hAnsi="Consolas"/>
-          <w:i/>
-          <w:iCs/>
-          <w:color w:val="008000"/>
-          <w:sz w:val="23"/>
-          <w:szCs w:val="23"/>
-          <w:shd w:val="clear" w:color="auto" w:fill="FFFFFF"/>
-        </w:rPr>
-        <w:br/>
-      </w:r>
-      <w:r>
-        <w:rPr>
-          <w:rFonts w:ascii="Consolas" w:hAnsi="Consolas"/>
-          <w:color w:val="000000"/>
-          <w:sz w:val="23"/>
-          <w:szCs w:val="23"/>
-          <w:shd w:val="clear" w:color="auto" w:fill="FFFFFF"/>
-        </w:rPr>
-        <w:t>    </w:t>
-      </w:r>
-      <w:r>
-        <w:rPr>
-          <w:rStyle w:val="jskeywordcolor"/>
-          <w:rFonts w:ascii="Consolas" w:hAnsi="Consolas"/>
-          <w:color w:val="0000CD"/>
-          <w:sz w:val="23"/>
-          <w:szCs w:val="23"/>
-          <w:shd w:val="clear" w:color="auto" w:fill="FFFFFF"/>
-        </w:rPr>
-        <w:t>break</w:t>
-      </w:r>
-      <w:r>
-        <w:rPr>
-          <w:rFonts w:ascii="Consolas" w:hAnsi="Consolas"/>
-          <w:color w:val="000000"/>
-          <w:sz w:val="23"/>
-          <w:szCs w:val="23"/>
-          <w:shd w:val="clear" w:color="auto" w:fill="FFFFFF"/>
-        </w:rPr>
-        <w:t>;</w:t>
-      </w:r>
-      <w:r>
-        <w:rPr>
-          <w:rFonts w:ascii="Consolas" w:hAnsi="Consolas"/>
-          <w:color w:val="000000"/>
-          <w:sz w:val="23"/>
-          <w:szCs w:val="23"/>
-        </w:rPr>
-        <w:br/>
-      </w:r>
-      <w:r>
-        <w:rPr>
-          <w:rFonts w:ascii="Consolas" w:hAnsi="Consolas"/>
-          <w:color w:val="000000"/>
-          <w:sz w:val="23"/>
-          <w:szCs w:val="23"/>
-          <w:shd w:val="clear" w:color="auto" w:fill="FFFFFF"/>
-        </w:rPr>
-        <w:t>  </w:t>
-      </w:r>
-      <w:r>
-        <w:rPr>
-          <w:rStyle w:val="jskeywordcolor"/>
-          <w:rFonts w:ascii="Consolas" w:hAnsi="Consolas"/>
-          <w:color w:val="0000CD"/>
-          <w:sz w:val="23"/>
-          <w:szCs w:val="23"/>
-          <w:shd w:val="clear" w:color="auto" w:fill="FFFFFF"/>
-        </w:rPr>
-        <w:t>default</w:t>
-      </w:r>
-      <w:r>
-        <w:rPr>
-          <w:rFonts w:ascii="Consolas" w:hAnsi="Consolas"/>
-          <w:color w:val="000000"/>
-          <w:sz w:val="23"/>
-          <w:szCs w:val="23"/>
-          <w:shd w:val="clear" w:color="auto" w:fill="FFFFFF"/>
-        </w:rPr>
-        <w:t>:</w:t>
-      </w:r>
-      <w:r>
-        <w:rPr>
-          <w:rFonts w:ascii="Consolas" w:hAnsi="Consolas"/>
-          <w:color w:val="000000"/>
-          <w:sz w:val="23"/>
-          <w:szCs w:val="23"/>
-        </w:rPr>
-        <w:br/>
-      </w:r>
-      <w:r>
-        <w:rPr>
-          <w:rFonts w:ascii="Consolas" w:hAnsi="Consolas"/>
-          <w:color w:val="000000"/>
-          <w:sz w:val="23"/>
-          <w:szCs w:val="23"/>
-          <w:shd w:val="clear" w:color="auto" w:fill="FFFFFF"/>
-        </w:rPr>
+        <w:lastRenderedPageBreak/>
         <w:t>    </w:t>
       </w:r>
       <w:r>
@@ -11203,17 +11018,7 @@
           <w:spacing w:val="-1"/>
           <w:shd w:val="clear" w:color="auto" w:fill="FFFFFF"/>
         </w:rPr>
-        <w:t xml:space="preserve"> is the only JavaScript operator that takes three operands: a condition followed by </w:t>
-      </w:r>
-      <w:r>
-        <w:rPr>
-          <w:rStyle w:val="seosummary"/>
-          <w:rFonts w:ascii="Times New Roman" w:hAnsi="Times New Roman" w:cs="Times New Roman"/>
-          <w:color w:val="333333"/>
-          <w:spacing w:val="-1"/>
-          <w:shd w:val="clear" w:color="auto" w:fill="FFFFFF"/>
-        </w:rPr>
-        <w:t>a question mark (</w:t>
+        <w:t> is the only JavaScript operator that takes three operands: a condition followed by a question mark (</w:t>
       </w:r>
       <w:r>
         <w:rPr>
@@ -11360,7 +11165,7 @@
         </w:rPr>
         <w:t>the </w:t>
       </w:r>
-      <w:hyperlink r:id="rId31">
+      <w:hyperlink r:id="rId32">
         <w:r>
           <w:rPr>
             <w:rStyle w:val="HTMLCode"/>
@@ -11430,18 +11235,7 @@
           <w:spacing w:val="-1"/>
           <w:lang w:eastAsia="en-AU"/>
         </w:rPr>
-        <w:t>c</w:t>
-      </w:r>
-      <w:r>
-        <w:rPr>
-          <w:rFonts w:ascii="Times New Roman" w:eastAsia="Times New Roman" w:hAnsi="Times New Roman" w:cs="Times New Roman"/>
-          <w:i/>
-          <w:iCs/>
-          <w:color w:val="333333"/>
-          <w:spacing w:val="-1"/>
-          <w:lang w:eastAsia="en-AU"/>
-        </w:rPr>
-        <w:t>ondition</w:t>
+        <w:t>condition</w:t>
       </w:r>
       <w:r>
         <w:rPr>
@@ -12013,89 +11807,70 @@
           <w:szCs w:val="24"/>
           <w:lang w:eastAsia="en-AU"/>
         </w:rPr>
-        <w:t xml:space="preserve"> in JavaScript and determine whether or no</w:t>
-      </w:r>
-      <w:r>
+        <w:t xml:space="preserve"> in JavaScript and determine whether or not pieces of code can run.</w:t>
+      </w:r>
+    </w:p>
+    <w:p>
+      <w:pPr>
+        <w:shd w:val="clear" w:color="auto" w:fill="FFFFFF"/>
+        <w:spacing w:beforeAutospacing="1" w:afterAutospacing="1" w:line="240" w:lineRule="auto"/>
         <w:rPr>
           <w:rFonts w:ascii="Helvetica" w:eastAsia="Times New Roman" w:hAnsi="Helvetica" w:cs="Helvetica"/>
           <w:sz w:val="24"/>
           <w:szCs w:val="24"/>
           <w:lang w:eastAsia="en-AU"/>
         </w:rPr>
-        <w:t>t pieces of code can run.</w:t>
-      </w:r>
-    </w:p>
-    <w:p>
-      <w:pPr>
-        <w:shd w:val="clear" w:color="auto" w:fill="FFFFFF"/>
-        <w:spacing w:beforeAutospacing="1" w:afterAutospacing="1" w:line="240" w:lineRule="auto"/>
+      </w:pPr>
+      <w:r>
         <w:rPr>
           <w:rFonts w:ascii="Helvetica" w:eastAsia="Times New Roman" w:hAnsi="Helvetica" w:cs="Helvetica"/>
           <w:sz w:val="24"/>
           <w:szCs w:val="24"/>
           <w:lang w:eastAsia="en-AU"/>
         </w:rPr>
-      </w:pPr>
-      <w:r>
+        <w:t>There are multiple different types of conditionals in JavaScript including:</w:t>
+      </w:r>
+    </w:p>
+    <w:p>
+      <w:pPr>
+        <w:shd w:val="clear" w:color="auto" w:fill="FFFFFF"/>
+        <w:spacing w:beforeAutospacing="1" w:afterAutospacing="1" w:line="240" w:lineRule="auto"/>
         <w:rPr>
           <w:rFonts w:ascii="Helvetica" w:eastAsia="Times New Roman" w:hAnsi="Helvetica" w:cs="Helvetica"/>
           <w:sz w:val="24"/>
           <w:szCs w:val="24"/>
           <w:lang w:eastAsia="en-AU"/>
         </w:rPr>
-        <w:t>There are multiple different types of conditionals in JavaScript including:</w:t>
-      </w:r>
-    </w:p>
-    <w:p>
-      <w:pPr>
-        <w:shd w:val="clear" w:color="auto" w:fill="FFFFFF"/>
-        <w:spacing w:beforeAutospacing="1" w:afterAutospacing="1" w:line="240" w:lineRule="auto"/>
+      </w:pPr>
+      <w:r>
         <w:rPr>
           <w:rFonts w:ascii="Helvetica" w:eastAsia="Times New Roman" w:hAnsi="Helvetica" w:cs="Helvetica"/>
           <w:sz w:val="24"/>
           <w:szCs w:val="24"/>
           <w:lang w:eastAsia="en-AU"/>
         </w:rPr>
-      </w:pPr>
-      <w:r>
+        <w:t>“If” statements: where if a condition is true it is used to specify execution for a block of code.</w:t>
+      </w:r>
+    </w:p>
+    <w:p>
+      <w:pPr>
+        <w:shd w:val="clear" w:color="auto" w:fill="FFFFFF"/>
+        <w:spacing w:beforeAutospacing="1" w:afterAutospacing="1" w:line="240" w:lineRule="auto"/>
         <w:rPr>
           <w:rFonts w:ascii="Helvetica" w:eastAsia="Times New Roman" w:hAnsi="Helvetica" w:cs="Helvetica"/>
           <w:sz w:val="24"/>
           <w:szCs w:val="24"/>
           <w:lang w:eastAsia="en-AU"/>
         </w:rPr>
-        <w:lastRenderedPageBreak/>
-        <w:t>“If” statements: where if a condition is true it is used to specify execution for a block of code.</w:t>
-      </w:r>
-    </w:p>
-    <w:p>
-      <w:pPr>
-        <w:shd w:val="clear" w:color="auto" w:fill="FFFFFF"/>
-        <w:spacing w:beforeAutospacing="1" w:afterAutospacing="1" w:line="240" w:lineRule="auto"/>
+      </w:pPr>
+      <w:r>
         <w:rPr>
           <w:rFonts w:ascii="Helvetica" w:eastAsia="Times New Roman" w:hAnsi="Helvetica" w:cs="Helvetica"/>
           <w:sz w:val="24"/>
           <w:szCs w:val="24"/>
           <w:lang w:eastAsia="en-AU"/>
         </w:rPr>
-      </w:pPr>
-      <w:r>
-        <w:rPr>
-          <w:rFonts w:ascii="Helvetica" w:eastAsia="Times New Roman" w:hAnsi="Helvetica" w:cs="Helvetica"/>
-          <w:sz w:val="24"/>
-          <w:szCs w:val="24"/>
-          <w:lang w:eastAsia="en-AU"/>
-        </w:rPr>
-        <w:t>“Else” statements: where if the same condition is false</w:t>
-      </w:r>
-      <w:r>
-        <w:rPr>
-          <w:rFonts w:ascii="Helvetica" w:eastAsia="Times New Roman" w:hAnsi="Helvetica" w:cs="Helvetica"/>
-          <w:sz w:val="24"/>
-          <w:szCs w:val="24"/>
-          <w:lang w:eastAsia="en-AU"/>
-        </w:rPr>
-        <w:t xml:space="preserve"> it specifies the execution for a block of code.</w:t>
+        <w:t>“Else” statements: where if the same condition is false it specifies the execution for a block of code.</w:t>
       </w:r>
     </w:p>
     <w:p>
@@ -14693,7 +14468,7 @@
 </file>
 
 <file path=customXml/itemProps1.xml><?xml version="1.0" encoding="utf-8"?>
-<ds:datastoreItem xmlns:ds="http://schemas.openxmlformats.org/officeDocument/2006/customXml" ds:itemID="{D899FB75-6340-4497-941A-9F463BAD36EA}">
+<ds:datastoreItem xmlns:ds="http://schemas.openxmlformats.org/officeDocument/2006/customXml" ds:itemID="{D099EBFC-FE51-44A1-B774-108F4822F0BB}">
   <ds:schemaRefs>
     <ds:schemaRef ds:uri="http://schemas.openxmlformats.org/officeDocument/2006/bibliography"/>
   </ds:schemaRefs>

</xml_diff>

<commit_message>
[set Nav controls vertically to middle]
</commit_message>
<xml_diff>
--- a/Programming Diary.docx
+++ b/Programming Diary.docx
@@ -1341,9 +1341,9 @@
           <w:lang w:eastAsia="en-AU"/>
         </w:rPr>
       </w:pPr>
-      <w:bookmarkStart w:id="1" w:name="_Toc44069553"/>
+      <w:bookmarkStart w:id="1" w:name="_Toc44069555"/>
       <w:bookmarkStart w:id="2" w:name="_Toc44069554"/>
-      <w:bookmarkStart w:id="3" w:name="_Toc44069555"/>
+      <w:bookmarkStart w:id="3" w:name="_Toc44069553"/>
       <w:r>
         <w:rPr>
           <w:rFonts w:ascii="Times New Roman" w:eastAsia="Times New Roman" w:hAnsi="Times New Roman" w:cs="Times New Roman"/>
@@ -1351,7 +1351,7 @@
         </w:rPr>
         <w:t>Gatsby JS - The Great Gatsby Bootcamp [Full Tutorial]</w:t>
       </w:r>
-      <w:bookmarkEnd w:id="3"/>
+      <w:bookmarkEnd w:id="1"/>
     </w:p>
     <w:p>
       <w:pPr>
@@ -2046,6 +2046,47 @@
           <w:rStyle w:val="Hyperlink"/>
         </w:rPr>
       </w:pPr>
+      <w:r>
+        <w:rPr>
+          <w:noProof/>
+          <w:lang w:val="en-GB" w:eastAsia="en-GB"/>
+        </w:rPr>
+        <w:drawing>
+          <wp:inline distT="0" distB="0" distL="0" distR="0" wp14:anchorId="2AEEDC6D" wp14:editId="409400E9">
+            <wp:extent cx="3078480" cy="1731645"/>
+            <wp:effectExtent l="0" t="0" r="7620" b="1905"/>
+            <wp:docPr id="5" name="Picture 5"/>
+            <wp:cNvGraphicFramePr>
+              <a:graphicFrameLocks xmlns:a="http://schemas.openxmlformats.org/drawingml/2006/main" noChangeAspect="1"/>
+            </wp:cNvGraphicFramePr>
+            <a:graphic xmlns:a="http://schemas.openxmlformats.org/drawingml/2006/main">
+              <a:graphicData uri="http://schemas.openxmlformats.org/drawingml/2006/picture">
+                <pic:pic xmlns:pic="http://schemas.openxmlformats.org/drawingml/2006/picture">
+                  <pic:nvPicPr>
+                    <pic:cNvPr id="0" name=""/>
+                    <pic:cNvPicPr/>
+                  </pic:nvPicPr>
+                  <pic:blipFill>
+                    <a:blip r:embed="rId14"/>
+                    <a:stretch>
+                      <a:fillRect/>
+                    </a:stretch>
+                  </pic:blipFill>
+                  <pic:spPr>
+                    <a:xfrm>
+                      <a:off x="0" y="0"/>
+                      <a:ext cx="3079162" cy="1732029"/>
+                    </a:xfrm>
+                    <a:prstGeom prst="rect">
+                      <a:avLst/>
+                    </a:prstGeom>
+                  </pic:spPr>
+                </pic:pic>
+              </a:graphicData>
+            </a:graphic>
+          </wp:inline>
+        </w:drawing>
+      </w:r>
     </w:p>
     <w:p>
       <w:pPr>
@@ -2055,6 +2096,8 @@
           <w:rStyle w:val="Hyperlink"/>
         </w:rPr>
       </w:pPr>
+      <w:bookmarkStart w:id="4" w:name="_GoBack"/>
+      <w:bookmarkEnd w:id="4"/>
     </w:p>
     <w:p>
       <w:pPr>
@@ -2197,24 +2240,12 @@
         </w:rPr>
         <w:t xml:space="preserve">Currently working on Dev Tools 2: </w:t>
       </w:r>
-      <w:hyperlink r:id="rId14">
+      <w:hyperlink r:id="rId15">
         <w:r>
           <w:rPr>
             <w:rStyle w:val="Hyperlink"/>
           </w:rPr>
-          <w:t>https://www.theod</w:t>
-        </w:r>
-        <w:r>
-          <w:rPr>
-            <w:rStyle w:val="Hyperlink"/>
-          </w:rPr>
-          <w:t>i</w:t>
-        </w:r>
-        <w:r>
-          <w:rPr>
-            <w:rStyle w:val="Hyperlink"/>
-          </w:rPr>
-          <w:t>nproject.com/lessons/developer-tools-2</w:t>
+          <w:t>https://www.theodinproject.com/lessons/developer-tools-2</w:t>
         </w:r>
       </w:hyperlink>
     </w:p>
@@ -2241,7 +2272,7 @@
       <w:r>
         <w:t xml:space="preserve"> to reading Chrome Developer Tools: </w:t>
       </w:r>
-      <w:hyperlink r:id="rId15">
+      <w:hyperlink r:id="rId16">
         <w:r>
           <w:rPr>
             <w:rStyle w:val="Hyperlink"/>
@@ -2447,7 +2478,7 @@
           <w:lang w:eastAsia="en-AU"/>
         </w:rPr>
       </w:pPr>
-      <w:bookmarkStart w:id="4" w:name="_Toc44069556"/>
+      <w:bookmarkStart w:id="5" w:name="_Toc44069556"/>
       <w:r>
         <w:rPr>
           <w:rFonts w:ascii="Times New Roman" w:eastAsia="Times New Roman" w:hAnsi="Times New Roman" w:cs="Times New Roman"/>
@@ -2455,7 +2486,7 @@
         </w:rPr>
         <w:t>Udemy - CSS - The Complete Guide 2020</w:t>
       </w:r>
-      <w:bookmarkEnd w:id="4"/>
+      <w:bookmarkEnd w:id="5"/>
     </w:p>
     <w:p>
       <w:pPr>
@@ -2508,8 +2539,6 @@
         </w:rPr>
         <w:t>15. Understanding an Unexpected inline-block Behaviour</w:t>
       </w:r>
-      <w:bookmarkStart w:id="5" w:name="_GoBack"/>
-      <w:bookmarkEnd w:id="5"/>
     </w:p>
     <w:p>
       <w:pPr>
@@ -2768,10 +2797,9 @@
           <w:b w:val="0"/>
           <w:lang w:eastAsia="en-AU"/>
         </w:rPr>
-        <w:lastRenderedPageBreak/>
         <w:t>JavaScript Video games development</w:t>
       </w:r>
-      <w:bookmarkEnd w:id="1"/>
+      <w:bookmarkEnd w:id="3"/>
     </w:p>
     <w:p>
       <w:pPr>
@@ -2815,7 +2843,7 @@
         </w:rPr>
         <w:t xml:space="preserve"> </w:t>
       </w:r>
-      <w:hyperlink r:id="rId16" w:tgtFrame="[218 warrior legend step 6 walk like a warrior - slide to move complete]">
+      <w:hyperlink r:id="rId17" w:tgtFrame="[218 warrior legend step 6 walk like a warrior - slide to move complete]">
         <w:r>
           <w:rPr>
             <w:rStyle w:val="Hyperlink"/>
@@ -3160,7 +3188,6 @@
           <w:b w:val="0"/>
           <w:lang w:eastAsia="en-AU"/>
         </w:rPr>
-        <w:lastRenderedPageBreak/>
         <w:t>Hacking 101</w:t>
       </w:r>
       <w:bookmarkEnd w:id="6"/>
@@ -3298,7 +3325,7 @@
           <w:lang w:eastAsia="en-AU"/>
         </w:rPr>
       </w:pPr>
-      <w:hyperlink r:id="rId17">
+      <w:hyperlink r:id="rId18">
         <w:r>
           <w:rPr>
             <w:rStyle w:val="Hyperlink"/>
@@ -3542,7 +3569,6 @@
           <w:b w:val="0"/>
           <w:lang w:eastAsia="en-AU"/>
         </w:rPr>
-        <w:lastRenderedPageBreak/>
         <w:t>Studies</w:t>
       </w:r>
     </w:p>
@@ -3914,7 +3940,6 @@
           <w:b w:val="0"/>
           <w:lang w:eastAsia="en-AU"/>
         </w:rPr>
-        <w:lastRenderedPageBreak/>
         <w:t>The Odin Project Studies</w:t>
       </w:r>
       <w:bookmarkEnd w:id="9"/>
@@ -4825,6 +4850,7 @@
           <w:color w:val="333333"/>
           <w:shd w:val="clear" w:color="auto" w:fill="FFFFFF"/>
         </w:rPr>
+        <w:lastRenderedPageBreak/>
         <w:t xml:space="preserve">An </w:t>
       </w:r>
       <w:r>
@@ -4896,7 +4922,6 @@
           <w:color w:val="222222"/>
           <w:shd w:val="clear" w:color="auto" w:fill="FFFFFF"/>
         </w:rPr>
-        <w:lastRenderedPageBreak/>
         <w:t>The basic arithmetic operations are addition, </w:t>
       </w:r>
       <w:r>
@@ -5493,6 +5518,7 @@
           <w:rFonts w:ascii="Times New Roman" w:eastAsia="Times New Roman" w:hAnsi="Times New Roman" w:cs="Times New Roman"/>
           <w:lang w:eastAsia="en-AU"/>
         </w:rPr>
+        <w:lastRenderedPageBreak/>
         <w:t>So, there are special operators for it:</w:t>
       </w:r>
     </w:p>
@@ -5537,7 +5563,6 @@
           <w:rFonts w:ascii="Times New Roman" w:eastAsia="Times New Roman" w:hAnsi="Times New Roman" w:cs="Times New Roman"/>
           <w:lang w:eastAsia="en-AU"/>
         </w:rPr>
-        <w:lastRenderedPageBreak/>
         <w:t>Decrement -- decreases a variable by 1:</w:t>
       </w:r>
     </w:p>
@@ -6630,7 +6655,7 @@
         </w:rPr>
         <w:t> - 1, which is the largest number JavaScript can reliably represent with the </w:t>
       </w:r>
-      <w:hyperlink r:id="rId18">
+      <w:hyperlink r:id="rId19">
         <w:r>
           <w:rPr>
             <w:rStyle w:val="HTMLCode"/>
@@ -6948,6 +6973,7 @@
           <w:color w:val="333333"/>
           <w:lang w:eastAsia="en-AU"/>
         </w:rPr>
+        <w:lastRenderedPageBreak/>
         <w:t>Backticks</w:t>
       </w:r>
       <w:proofErr w:type="spellEnd"/>
@@ -8087,7 +8113,7 @@
         </w:rPr>
         <w:t> </w:t>
       </w:r>
-      <w:hyperlink r:id="rId19">
+      <w:hyperlink r:id="rId20">
         <w:proofErr w:type="gramStart"/>
         <w:r>
           <w:rPr>
@@ -8217,7 +8243,7 @@
         </w:rPr>
         <w:t> </w:t>
       </w:r>
-      <w:hyperlink r:id="rId20">
+      <w:hyperlink r:id="rId21">
         <w:proofErr w:type="gramStart"/>
         <w:r>
           <w:rPr>
@@ -8470,7 +8496,7 @@
         </w:rPr>
         <w:t xml:space="preserve"> + stop)) as covered in the </w:t>
       </w:r>
-      <w:hyperlink r:id="rId21" w:anchor="sec-string.prototype.slice" w:history="1">
+      <w:hyperlink r:id="rId22" w:anchor="sec-string.prototype.slice" w:history="1">
         <w:r>
           <w:rPr>
             <w:rFonts w:ascii="Times New Roman" w:eastAsia="Times New Roman" w:hAnsi="Times New Roman" w:cs="Times New Roman"/>
@@ -8712,6 +8738,7 @@
                 <w:rFonts w:ascii="Times New Roman" w:eastAsia="Times New Roman" w:hAnsi="Times New Roman" w:cs="Times New Roman"/>
                 <w:lang w:eastAsia="en-AU"/>
               </w:rPr>
+              <w:lastRenderedPageBreak/>
               <w:t>age</w:t>
             </w:r>
           </w:p>
@@ -9101,7 +9128,7 @@
         </w:rPr>
         <w:t>A </w:t>
       </w:r>
-      <w:hyperlink r:id="rId22">
+      <w:hyperlink r:id="rId23">
         <w:r>
           <w:rPr>
             <w:rStyle w:val="Hyperlink"/>
@@ -9370,7 +9397,7 @@
                 <w:lang w:eastAsia="en-AU"/>
               </w:rPr>
             </w:pPr>
-            <w:hyperlink r:id="rId23" w:anchor="Equality" w:history="1">
+            <w:hyperlink r:id="rId24" w:anchor="Equality" w:history="1">
               <w:r>
                 <w:rPr>
                   <w:rFonts w:ascii="Times New Roman" w:eastAsia="Times New Roman" w:hAnsi="Times New Roman" w:cs="Times New Roman"/>
@@ -9498,7 +9525,7 @@
                 <w:lang w:eastAsia="en-AU"/>
               </w:rPr>
             </w:pPr>
-            <w:hyperlink r:id="rId24" w:anchor="Inequality" w:history="1">
+            <w:hyperlink r:id="rId25" w:anchor="Inequality" w:history="1">
               <w:r>
                 <w:rPr>
                   <w:rFonts w:ascii="Times New Roman" w:eastAsia="Times New Roman" w:hAnsi="Times New Roman" w:cs="Times New Roman"/>
@@ -9616,7 +9643,7 @@
                 <w:lang w:eastAsia="en-AU"/>
               </w:rPr>
             </w:pPr>
-            <w:hyperlink r:id="rId25" w:anchor="Identity" w:history="1">
+            <w:hyperlink r:id="rId26" w:anchor="Identity" w:history="1">
               <w:r>
                 <w:rPr>
                   <w:rFonts w:ascii="Times New Roman" w:eastAsia="Times New Roman" w:hAnsi="Times New Roman" w:cs="Times New Roman"/>
@@ -9661,7 +9688,7 @@
               </w:rPr>
               <w:t>Returns true if the operands are equal and of the same type. See also </w:t>
             </w:r>
-            <w:hyperlink r:id="rId26">
+            <w:hyperlink r:id="rId27">
               <w:r>
                 <w:rPr>
                   <w:rFonts w:ascii="Times New Roman" w:eastAsia="Times New Roman" w:hAnsi="Times New Roman" w:cs="Times New Roman"/>
@@ -9681,7 +9708,7 @@
               </w:rPr>
               <w:t> and </w:t>
             </w:r>
-            <w:hyperlink r:id="rId27" w:tgtFrame="/en-US/docs/Web/JavaScript/Guide/Sameness">
+            <w:hyperlink r:id="rId28" w:tgtFrame="/en-US/docs/Web/JavaScript/Guide/Sameness">
               <w:r>
                 <w:rPr>
                   <w:rFonts w:ascii="Times New Roman" w:eastAsia="Times New Roman" w:hAnsi="Times New Roman" w:cs="Times New Roman"/>
@@ -9744,7 +9771,7 @@
                 <w:lang w:eastAsia="en-AU"/>
               </w:rPr>
             </w:pPr>
-            <w:hyperlink r:id="rId28" w:anchor="Nonidentity" w:history="1">
+            <w:hyperlink r:id="rId29" w:anchor="Nonidentity" w:history="1">
               <w:r>
                 <w:rPr>
                   <w:rFonts w:ascii="Times New Roman" w:eastAsia="Times New Roman" w:hAnsi="Times New Roman" w:cs="Times New Roman"/>
@@ -9862,7 +9889,7 @@
                 <w:lang w:eastAsia="en-AU"/>
               </w:rPr>
             </w:pPr>
-            <w:hyperlink r:id="rId29" w:anchor="Greater_than_operator" w:history="1">
+            <w:hyperlink r:id="rId30" w:anchor="Greater_than_operator" w:history="1">
               <w:r>
                 <w:rPr>
                   <w:rFonts w:ascii="Times New Roman" w:eastAsia="Times New Roman" w:hAnsi="Times New Roman" w:cs="Times New Roman"/>
@@ -9960,7 +9987,7 @@
                 <w:lang w:eastAsia="en-AU"/>
               </w:rPr>
             </w:pPr>
-            <w:hyperlink r:id="rId30" w:anchor="Greater_than_or_equal_operator" w:history="1">
+            <w:hyperlink r:id="rId31" w:anchor="Greater_than_or_equal_operator" w:history="1">
               <w:r>
                 <w:rPr>
                   <w:rFonts w:ascii="Times New Roman" w:eastAsia="Times New Roman" w:hAnsi="Times New Roman" w:cs="Times New Roman"/>
@@ -10077,7 +10104,7 @@
                 <w:lang w:eastAsia="en-AU"/>
               </w:rPr>
             </w:pPr>
-            <w:hyperlink r:id="rId31" w:anchor="Less_than_operator" w:history="1">
+            <w:hyperlink r:id="rId32" w:anchor="Less_than_operator" w:history="1">
               <w:r>
                 <w:rPr>
                   <w:rFonts w:ascii="Times New Roman" w:eastAsia="Times New Roman" w:hAnsi="Times New Roman" w:cs="Times New Roman"/>
@@ -10175,7 +10202,7 @@
                 <w:lang w:eastAsia="en-AU"/>
               </w:rPr>
             </w:pPr>
-            <w:hyperlink r:id="rId32" w:anchor="Less_than_or_equal_operator" w:history="1">
+            <w:hyperlink r:id="rId33" w:anchor="Less_than_or_equal_operator" w:history="1">
               <w:r>
                 <w:rPr>
                   <w:rFonts w:ascii="Times New Roman" w:eastAsia="Times New Roman" w:hAnsi="Times New Roman" w:cs="Times New Roman"/>
@@ -10361,7 +10388,6 @@
           <w:color w:val="333333"/>
           <w:shd w:val="clear" w:color="auto" w:fill="FFFFFF"/>
         </w:rPr>
-        <w:lastRenderedPageBreak/>
         <w:t>function</w:t>
       </w:r>
       <w:proofErr w:type="gramEnd"/>
@@ -11759,6 +11785,7 @@
           <w:spacing w:val="-1"/>
           <w:shd w:val="clear" w:color="auto" w:fill="FFFFFF"/>
         </w:rPr>
+        <w:lastRenderedPageBreak/>
         <w:t>The </w:t>
       </w:r>
       <w:r>
@@ -11926,7 +11953,7 @@
         </w:rPr>
         <w:t>the </w:t>
       </w:r>
-      <w:hyperlink r:id="rId33">
+      <w:hyperlink r:id="rId34">
         <w:r>
           <w:rPr>
             <w:rStyle w:val="HTMLCode"/>
@@ -11996,7 +12023,6 @@
           <w:spacing w:val="-1"/>
           <w:lang w:eastAsia="en-AU"/>
         </w:rPr>
-        <w:lastRenderedPageBreak/>
         <w:t>condition</w:t>
       </w:r>
       <w:r>
@@ -15559,7 +15585,7 @@
 </file>
 
 <file path=customXml/itemProps1.xml><?xml version="1.0" encoding="utf-8"?>
-<ds:datastoreItem xmlns:ds="http://schemas.openxmlformats.org/officeDocument/2006/customXml" ds:itemID="{4D6D4FE4-430D-4D4D-A7C8-778EE1139C69}">
+<ds:datastoreItem xmlns:ds="http://schemas.openxmlformats.org/officeDocument/2006/customXml" ds:itemID="{AE5E6FA4-8BB8-405F-AA73-2450682382AD}">
   <ds:schemaRefs>
     <ds:schemaRef ds:uri="http://schemas.openxmlformats.org/officeDocument/2006/bibliography"/>
   </ds:schemaRefs>

</xml_diff>

<commit_message>
[Programming Diary Updated & Active oppacity installed on Nav buttons]
</commit_message>
<xml_diff>
--- a/Programming Diary.docx
+++ b/Programming Diary.docx
@@ -2,7 +2,7 @@
 <file path=word/document.xml><?xml version="1.0" encoding="utf-8"?>
 <w:document xmlns:wpc="http://schemas.microsoft.com/office/word/2010/wordprocessingCanvas" xmlns:mc="http://schemas.openxmlformats.org/markup-compatibility/2006" xmlns:o="urn:schemas-microsoft-com:office:office" xmlns:r="http://schemas.openxmlformats.org/officeDocument/2006/relationships" xmlns:m="http://schemas.openxmlformats.org/officeDocument/2006/math" xmlns:v="urn:schemas-microsoft-com:vml" xmlns:wp14="http://schemas.microsoft.com/office/word/2010/wordprocessingDrawing" xmlns:wp="http://schemas.openxmlformats.org/drawingml/2006/wordprocessingDrawing" xmlns:w10="urn:schemas-microsoft-com:office:word" xmlns:w="http://schemas.openxmlformats.org/wordprocessingml/2006/main" xmlns:w14="http://schemas.microsoft.com/office/word/2010/wordml" xmlns:wpg="http://schemas.microsoft.com/office/word/2010/wordprocessingGroup" xmlns:wpi="http://schemas.microsoft.com/office/word/2010/wordprocessingInk" xmlns:wne="http://schemas.microsoft.com/office/word/2006/wordml" xmlns:wps="http://schemas.microsoft.com/office/word/2010/wordprocessingShape" mc:Ignorable="w14 wp14">
   <w:body>
-    <w:bookmarkStart w:id="0" w:name="_Toc44069552" w:displacedByCustomXml="next"/>
+    <w:bookmarkStart w:id="0" w:name="_Toc44425013" w:displacedByCustomXml="next"/>
     <w:sdt>
       <w:sdtPr>
         <w:rPr>
@@ -20,6 +20,7 @@
           <w:docPartUnique/>
         </w:docPartObj>
       </w:sdtPr>
+      <w:sdtEndPr/>
       <w:sdtContent>
         <w:p>
           <w:pPr>
@@ -58,7 +59,7 @@
             </w:rPr>
             <w:fldChar w:fldCharType="separate"/>
           </w:r>
-          <w:hyperlink w:anchor="_Toc44069552" w:history="1">
+          <w:hyperlink w:anchor="_Toc44425013" w:history="1">
             <w:r>
               <w:rPr>
                 <w:rStyle w:val="Hyperlink"/>
@@ -85,7 +86,7 @@
                 <w:noProof/>
                 <w:webHidden/>
               </w:rPr>
-              <w:instrText xml:space="preserve"> PAGEREF _Toc44069552 \h </w:instrText>
+              <w:instrText xml:space="preserve"> PAGEREF _Toc44425013 \h </w:instrText>
             </w:r>
             <w:r>
               <w:rPr>
@@ -106,6 +107,96 @@
                 <w:webHidden/>
               </w:rPr>
               <w:t>1</w:t>
+            </w:r>
+            <w:r>
+              <w:rPr>
+                <w:noProof/>
+                <w:webHidden/>
+              </w:rPr>
+              <w:fldChar w:fldCharType="end"/>
+            </w:r>
+          </w:hyperlink>
+        </w:p>
+        <w:p>
+          <w:pPr>
+            <w:pStyle w:val="TOC1"/>
+            <w:tabs>
+              <w:tab w:val="right" w:leader="dot" w:pos="9016"/>
+            </w:tabs>
+            <w:rPr>
+              <w:rFonts w:eastAsiaTheme="minorEastAsia"/>
+              <w:noProof/>
+              <w:lang w:val="en-GB" w:eastAsia="en-GB"/>
+            </w:rPr>
+          </w:pPr>
+          <w:hyperlink w:anchor="_Toc44425014" w:history="1">
+            <w:r>
+              <w:rPr>
+                <w:rStyle w:val="Hyperlink"/>
+                <w:rFonts w:ascii="Times New Roman" w:eastAsia="Times New Roman" w:hAnsi="Times New Roman" w:cs="Times New Roman"/>
+                <w:noProof/>
+                <w:lang w:eastAsia="en-AU"/>
+              </w:rPr>
+              <w:t>The Dai</w:t>
+            </w:r>
+            <w:r>
+              <w:rPr>
+                <w:rStyle w:val="Hyperlink"/>
+                <w:rFonts w:ascii="Times New Roman" w:eastAsia="Times New Roman" w:hAnsi="Times New Roman" w:cs="Times New Roman"/>
+                <w:noProof/>
+                <w:lang w:eastAsia="en-AU"/>
+              </w:rPr>
+              <w:t>l</w:t>
+            </w:r>
+            <w:r>
+              <w:rPr>
+                <w:rStyle w:val="Hyperlink"/>
+                <w:rFonts w:ascii="Times New Roman" w:eastAsia="Times New Roman" w:hAnsi="Times New Roman" w:cs="Times New Roman"/>
+                <w:noProof/>
+                <w:lang w:eastAsia="en-AU"/>
+              </w:rPr>
+              <w:t>y Brick</w:t>
+            </w:r>
+            <w:r>
+              <w:rPr>
+                <w:noProof/>
+                <w:webHidden/>
+              </w:rPr>
+              <w:tab/>
+            </w:r>
+            <w:r>
+              <w:rPr>
+                <w:noProof/>
+                <w:webHidden/>
+              </w:rPr>
+              <w:fldChar w:fldCharType="begin"/>
+            </w:r>
+            <w:r>
+              <w:rPr>
+                <w:noProof/>
+                <w:webHidden/>
+              </w:rPr>
+              <w:instrText xml:space="preserve"> PAGEREF _Toc44425014 \h </w:instrText>
+            </w:r>
+            <w:r>
+              <w:rPr>
+                <w:noProof/>
+                <w:webHidden/>
+              </w:rPr>
+            </w:r>
+            <w:r>
+              <w:rPr>
+                <w:noProof/>
+                <w:webHidden/>
+              </w:rPr>
+              <w:fldChar w:fldCharType="separate"/>
+            </w:r>
+            <w:r>
+              <w:rPr>
+                <w:noProof/>
+                <w:webHidden/>
+              </w:rPr>
+              <w:t>2</w:t>
             </w:r>
             <w:r>
               <w:rPr>
@@ -128,7 +219,7 @@
               <w:lang w:val="en-GB" w:eastAsia="en-GB"/>
             </w:rPr>
           </w:pPr>
-          <w:hyperlink w:anchor="_Toc44069553" w:history="1">
+          <w:hyperlink w:anchor="_Toc44425015" w:history="1">
             <w:r>
               <w:rPr>
                 <w:rStyle w:val="Hyperlink"/>
@@ -136,7 +227,7 @@
                 <w:noProof/>
                 <w:lang w:eastAsia="en-AU"/>
               </w:rPr>
-              <w:t>JavaScript Video games development</w:t>
+              <w:t>Priority of tasks</w:t>
             </w:r>
             <w:r>
               <w:rPr>
@@ -157,7 +248,7 @@
                 <w:noProof/>
                 <w:webHidden/>
               </w:rPr>
-              <w:instrText xml:space="preserve"> PAGEREF _Toc44069553 \h </w:instrText>
+              <w:instrText xml:space="preserve"> PAGEREF _Toc44425015 \h </w:instrText>
             </w:r>
             <w:r>
               <w:rPr>
@@ -200,7 +291,7 @@
               <w:lang w:val="en-GB" w:eastAsia="en-GB"/>
             </w:rPr>
           </w:pPr>
-          <w:hyperlink w:anchor="_Toc44069554" w:history="1">
+          <w:hyperlink w:anchor="_Toc44425016" w:history="1">
             <w:r>
               <w:rPr>
                 <w:rStyle w:val="Hyperlink"/>
@@ -208,7 +299,7 @@
                 <w:noProof/>
                 <w:lang w:eastAsia="en-AU"/>
               </w:rPr>
-              <w:t>The Odin Project</w:t>
+              <w:t>Gatsby JS - The Great Gatsby Bootcamp [Full Tutorial]</w:t>
             </w:r>
             <w:r>
               <w:rPr>
@@ -229,7 +320,7 @@
                 <w:noProof/>
                 <w:webHidden/>
               </w:rPr>
-              <w:instrText xml:space="preserve"> PAGEREF _Toc44069554 \h </w:instrText>
+              <w:instrText xml:space="preserve"> PAGEREF _Toc44425016 \h </w:instrText>
             </w:r>
             <w:r>
               <w:rPr>
@@ -272,7 +363,7 @@
               <w:lang w:val="en-GB" w:eastAsia="en-GB"/>
             </w:rPr>
           </w:pPr>
-          <w:hyperlink w:anchor="_Toc44069555" w:history="1">
+          <w:hyperlink w:anchor="_Toc44425017" w:history="1">
             <w:r>
               <w:rPr>
                 <w:rStyle w:val="Hyperlink"/>
@@ -280,7 +371,7 @@
                 <w:noProof/>
                 <w:lang w:eastAsia="en-AU"/>
               </w:rPr>
-              <w:t>Gatsby JS - The Great Gatsby Bootcamp [Full Tutorial]</w:t>
+              <w:t>The Odin Project</w:t>
             </w:r>
             <w:r>
               <w:rPr>
@@ -301,7 +392,7 @@
                 <w:noProof/>
                 <w:webHidden/>
               </w:rPr>
-              <w:instrText xml:space="preserve"> PAGEREF _Toc44069555 \h </w:instrText>
+              <w:instrText xml:space="preserve"> PAGEREF _Toc44425017 \h </w:instrText>
             </w:r>
             <w:r>
               <w:rPr>
@@ -321,7 +412,7 @@
                 <w:noProof/>
                 <w:webHidden/>
               </w:rPr>
-              <w:t>4</w:t>
+              <w:t>6</w:t>
             </w:r>
             <w:r>
               <w:rPr>
@@ -344,7 +435,7 @@
               <w:lang w:val="en-GB" w:eastAsia="en-GB"/>
             </w:rPr>
           </w:pPr>
-          <w:hyperlink w:anchor="_Toc44069556" w:history="1">
+          <w:hyperlink w:anchor="_Toc44425018" w:history="1">
             <w:r>
               <w:rPr>
                 <w:rStyle w:val="Hyperlink"/>
@@ -373,7 +464,7 @@
                 <w:noProof/>
                 <w:webHidden/>
               </w:rPr>
-              <w:instrText xml:space="preserve"> PAGEREF _Toc44069556 \h </w:instrText>
+              <w:instrText xml:space="preserve"> PAGEREF _Toc44425018 \h </w:instrText>
             </w:r>
             <w:r>
               <w:rPr>
@@ -416,7 +507,7 @@
               <w:lang w:val="en-GB" w:eastAsia="en-GB"/>
             </w:rPr>
           </w:pPr>
-          <w:hyperlink w:anchor="_Toc44069557" w:history="1">
+          <w:hyperlink w:anchor="_Toc44425019" w:history="1">
             <w:r>
               <w:rPr>
                 <w:rStyle w:val="Hyperlink"/>
@@ -424,6 +515,78 @@
                 <w:noProof/>
                 <w:lang w:eastAsia="en-AU"/>
               </w:rPr>
+              <w:t>JavaScript Video games development</w:t>
+            </w:r>
+            <w:r>
+              <w:rPr>
+                <w:noProof/>
+                <w:webHidden/>
+              </w:rPr>
+              <w:tab/>
+            </w:r>
+            <w:r>
+              <w:rPr>
+                <w:noProof/>
+                <w:webHidden/>
+              </w:rPr>
+              <w:fldChar w:fldCharType="begin"/>
+            </w:r>
+            <w:r>
+              <w:rPr>
+                <w:noProof/>
+                <w:webHidden/>
+              </w:rPr>
+              <w:instrText xml:space="preserve"> PAGEREF _Toc44425019 \h </w:instrText>
+            </w:r>
+            <w:r>
+              <w:rPr>
+                <w:noProof/>
+                <w:webHidden/>
+              </w:rPr>
+            </w:r>
+            <w:r>
+              <w:rPr>
+                <w:noProof/>
+                <w:webHidden/>
+              </w:rPr>
+              <w:fldChar w:fldCharType="separate"/>
+            </w:r>
+            <w:r>
+              <w:rPr>
+                <w:noProof/>
+                <w:webHidden/>
+              </w:rPr>
+              <w:t>8</w:t>
+            </w:r>
+            <w:r>
+              <w:rPr>
+                <w:noProof/>
+                <w:webHidden/>
+              </w:rPr>
+              <w:fldChar w:fldCharType="end"/>
+            </w:r>
+          </w:hyperlink>
+        </w:p>
+        <w:p>
+          <w:pPr>
+            <w:pStyle w:val="TOC2"/>
+            <w:tabs>
+              <w:tab w:val="right" w:leader="dot" w:pos="9016"/>
+            </w:tabs>
+            <w:rPr>
+              <w:rFonts w:eastAsiaTheme="minorEastAsia"/>
+              <w:noProof/>
+              <w:lang w:val="en-GB" w:eastAsia="en-GB"/>
+            </w:rPr>
+          </w:pPr>
+          <w:hyperlink w:anchor="_Toc44425020" w:history="1">
+            <w:r>
+              <w:rPr>
+                <w:rStyle w:val="Hyperlink"/>
+                <w:rFonts w:ascii="Times New Roman" w:eastAsia="Times New Roman" w:hAnsi="Times New Roman" w:cs="Times New Roman"/>
+                <w:noProof/>
+                <w:lang w:eastAsia="en-AU"/>
+              </w:rPr>
               <w:t>Hacking 101</w:t>
             </w:r>
             <w:r>
@@ -445,7 +608,7 @@
                 <w:noProof/>
                 <w:webHidden/>
               </w:rPr>
-              <w:instrText xml:space="preserve"> PAGEREF _Toc44069557 \h </w:instrText>
+              <w:instrText xml:space="preserve"> PAGEREF _Toc44425020 \h </w:instrText>
             </w:r>
             <w:r>
               <w:rPr>
@@ -465,7 +628,7 @@
                 <w:noProof/>
                 <w:webHidden/>
               </w:rPr>
-              <w:t>8</w:t>
+              <w:t>9</w:t>
             </w:r>
             <w:r>
               <w:rPr>
@@ -488,7 +651,7 @@
               <w:lang w:val="en-GB" w:eastAsia="en-GB"/>
             </w:rPr>
           </w:pPr>
-          <w:hyperlink w:anchor="_Toc44069558" w:history="1">
+          <w:hyperlink w:anchor="_Toc44425021" w:history="1">
             <w:r>
               <w:rPr>
                 <w:rStyle w:val="Hyperlink"/>
@@ -496,7 +659,7 @@
                 <w:noProof/>
                 <w:lang w:eastAsia="en-AU"/>
               </w:rPr>
-              <w:t>CSS – Studies</w:t>
+              <w:t>Studies</w:t>
             </w:r>
             <w:r>
               <w:rPr>
@@ -517,7 +680,7 @@
                 <w:noProof/>
                 <w:webHidden/>
               </w:rPr>
-              <w:instrText xml:space="preserve"> PAGEREF _Toc44069558 \h </w:instrText>
+              <w:instrText xml:space="preserve"> PAGEREF _Toc44425021 \h </w:instrText>
             </w:r>
             <w:r>
               <w:rPr>
@@ -537,7 +700,7 @@
                 <w:noProof/>
                 <w:webHidden/>
               </w:rPr>
-              <w:t>9</w:t>
+              <w:t>10</w:t>
             </w:r>
             <w:r>
               <w:rPr>
@@ -560,7 +723,7 @@
               <w:lang w:val="en-GB" w:eastAsia="en-GB"/>
             </w:rPr>
           </w:pPr>
-          <w:hyperlink w:anchor="_Toc44069559" w:history="1">
+          <w:hyperlink w:anchor="_Toc44425022" w:history="1">
             <w:r>
               <w:rPr>
                 <w:rStyle w:val="Hyperlink"/>
@@ -568,7 +731,7 @@
                 <w:noProof/>
                 <w:lang w:eastAsia="en-AU"/>
               </w:rPr>
-              <w:t>Class vs ID</w:t>
+              <w:t>CSS – Studies</w:t>
             </w:r>
             <w:r>
               <w:rPr>
@@ -589,7 +752,7 @@
                 <w:noProof/>
                 <w:webHidden/>
               </w:rPr>
-              <w:instrText xml:space="preserve"> PAGEREF _Toc44069559 \h </w:instrText>
+              <w:instrText xml:space="preserve"> PAGEREF _Toc44425022 \h </w:instrText>
             </w:r>
             <w:r>
               <w:rPr>
@@ -609,7 +772,7 @@
                 <w:noProof/>
                 <w:webHidden/>
               </w:rPr>
-              <w:t>9</w:t>
+              <w:t>10</w:t>
             </w:r>
             <w:r>
               <w:rPr>
@@ -622,7 +785,77 @@
         </w:p>
         <w:p>
           <w:pPr>
-            <w:pStyle w:val="TOC1"/>
+            <w:pStyle w:val="TOC3"/>
+            <w:tabs>
+              <w:tab w:val="right" w:leader="dot" w:pos="9016"/>
+            </w:tabs>
+            <w:rPr>
+              <w:noProof/>
+            </w:rPr>
+          </w:pPr>
+          <w:hyperlink w:anchor="_Toc44425023" w:history="1">
+            <w:r>
+              <w:rPr>
+                <w:rStyle w:val="Hyperlink"/>
+                <w:rFonts w:ascii="Times New Roman" w:eastAsia="Times New Roman" w:hAnsi="Times New Roman" w:cs="Times New Roman"/>
+                <w:noProof/>
+                <w:lang w:eastAsia="en-AU"/>
+              </w:rPr>
+              <w:t>Class vs ID</w:t>
+            </w:r>
+            <w:r>
+              <w:rPr>
+                <w:noProof/>
+                <w:webHidden/>
+              </w:rPr>
+              <w:tab/>
+            </w:r>
+            <w:r>
+              <w:rPr>
+                <w:noProof/>
+                <w:webHidden/>
+              </w:rPr>
+              <w:fldChar w:fldCharType="begin"/>
+            </w:r>
+            <w:r>
+              <w:rPr>
+                <w:noProof/>
+                <w:webHidden/>
+              </w:rPr>
+              <w:instrText xml:space="preserve"> PAGEREF _Toc44425023 \h </w:instrText>
+            </w:r>
+            <w:r>
+              <w:rPr>
+                <w:noProof/>
+                <w:webHidden/>
+              </w:rPr>
+            </w:r>
+            <w:r>
+              <w:rPr>
+                <w:noProof/>
+                <w:webHidden/>
+              </w:rPr>
+              <w:fldChar w:fldCharType="separate"/>
+            </w:r>
+            <w:r>
+              <w:rPr>
+                <w:noProof/>
+                <w:webHidden/>
+              </w:rPr>
+              <w:t>10</w:t>
+            </w:r>
+            <w:r>
+              <w:rPr>
+                <w:noProof/>
+                <w:webHidden/>
+              </w:rPr>
+              <w:fldChar w:fldCharType="end"/>
+            </w:r>
+          </w:hyperlink>
+        </w:p>
+        <w:p>
+          <w:pPr>
+            <w:pStyle w:val="TOC2"/>
             <w:tabs>
               <w:tab w:val="right" w:leader="dot" w:pos="9016"/>
             </w:tabs>
@@ -632,7 +865,7 @@
               <w:lang w:val="en-GB" w:eastAsia="en-GB"/>
             </w:rPr>
           </w:pPr>
-          <w:hyperlink w:anchor="_Toc44069560" w:history="1">
+          <w:hyperlink w:anchor="_Toc44425024" w:history="1">
             <w:r>
               <w:rPr>
                 <w:rStyle w:val="Hyperlink"/>
@@ -661,7 +894,7 @@
                 <w:noProof/>
                 <w:webHidden/>
               </w:rPr>
-              <w:instrText xml:space="preserve"> PAGEREF _Toc44069560 \h </w:instrText>
+              <w:instrText xml:space="preserve"> PAGEREF _Toc44425024 \h </w:instrText>
             </w:r>
             <w:r>
               <w:rPr>
@@ -681,7 +914,7 @@
                 <w:noProof/>
                 <w:webHidden/>
               </w:rPr>
-              <w:t>10</w:t>
+              <w:t>11</w:t>
             </w:r>
             <w:r>
               <w:rPr>
@@ -871,15 +1104,16 @@
           <w:lang w:eastAsia="en-AU"/>
         </w:rPr>
       </w:pPr>
+      <w:bookmarkStart w:id="1" w:name="_Toc44425014"/>
       <w:r>
         <w:rPr>
           <w:rFonts w:ascii="Times New Roman" w:eastAsia="Times New Roman" w:hAnsi="Times New Roman" w:cs="Times New Roman"/>
           <w:b w:val="0"/>
           <w:lang w:eastAsia="en-AU"/>
         </w:rPr>
-        <w:lastRenderedPageBreak/>
         <w:t>The Daily Brick</w:t>
       </w:r>
+      <w:bookmarkEnd w:id="1"/>
     </w:p>
     <w:p>
       <w:pPr>
@@ -901,6 +1135,7 @@
           <w:lang w:eastAsia="en-AU"/>
         </w:rPr>
       </w:pPr>
+      <w:bookmarkStart w:id="2" w:name="_Toc44425015"/>
       <w:r>
         <w:rPr>
           <w:rFonts w:ascii="Times New Roman" w:eastAsia="Times New Roman" w:hAnsi="Times New Roman" w:cs="Times New Roman"/>
@@ -909,6 +1144,7 @@
         </w:rPr>
         <w:t>Priority of tasks</w:t>
       </w:r>
+      <w:bookmarkEnd w:id="2"/>
     </w:p>
     <w:p>
       <w:pPr>
@@ -949,6 +1185,7 @@
         <w:spacing w:beforeAutospacing="1" w:afterAutospacing="1" w:line="240" w:lineRule="auto"/>
         <w:rPr>
           <w:rFonts w:ascii="Times New Roman" w:eastAsia="Times New Roman" w:hAnsi="Times New Roman" w:cs="Times New Roman"/>
+          <w:b/>
           <w:lang w:eastAsia="en-AU"/>
         </w:rPr>
       </w:pPr>
@@ -960,6 +1197,16 @@
         </w:rPr>
         <w:t xml:space="preserve">Secondary Goal: </w:t>
       </w:r>
+    </w:p>
+    <w:p>
+      <w:pPr>
+        <w:shd w:val="clear" w:color="auto" w:fill="FFFFFF"/>
+        <w:spacing w:beforeAutospacing="1" w:afterAutospacing="1" w:line="240" w:lineRule="auto"/>
+        <w:rPr>
+          <w:rFonts w:ascii="Times New Roman" w:eastAsia="Times New Roman" w:hAnsi="Times New Roman" w:cs="Times New Roman"/>
+          <w:lang w:eastAsia="en-AU"/>
+        </w:rPr>
+      </w:pPr>
       <w:r>
         <w:rPr>
           <w:rFonts w:ascii="Times New Roman" w:eastAsia="Times New Roman" w:hAnsi="Times New Roman" w:cs="Times New Roman"/>
@@ -1004,6 +1251,93 @@
         <w:spacing w:beforeAutospacing="1" w:afterAutospacing="1" w:line="240" w:lineRule="auto"/>
         <w:rPr>
           <w:rFonts w:ascii="Times New Roman" w:eastAsia="Times New Roman" w:hAnsi="Times New Roman" w:cs="Times New Roman"/>
+          <w:lang w:eastAsia="en-AU"/>
+        </w:rPr>
+      </w:pPr>
+      <w:r>
+        <w:rPr>
+          <w:rFonts w:ascii="Times New Roman" w:eastAsia="Times New Roman" w:hAnsi="Times New Roman" w:cs="Times New Roman"/>
+          <w:lang w:eastAsia="en-AU"/>
+        </w:rPr>
+        <w:t xml:space="preserve">Udemy </w:t>
+      </w:r>
+      <w:r>
+        <w:rPr>
+          <w:rFonts w:ascii="Times New Roman" w:eastAsia="Times New Roman" w:hAnsi="Times New Roman" w:cs="Times New Roman"/>
+          <w:lang w:eastAsia="en-AU"/>
+        </w:rPr>
+        <w:t>–</w:t>
+      </w:r>
+      <w:r>
+        <w:rPr>
+          <w:rFonts w:ascii="Times New Roman" w:eastAsia="Times New Roman" w:hAnsi="Times New Roman" w:cs="Times New Roman"/>
+          <w:lang w:eastAsia="en-AU"/>
+        </w:rPr>
+        <w:t xml:space="preserve"> CSS</w:t>
+      </w:r>
+      <w:r>
+        <w:rPr>
+          <w:rFonts w:ascii="Times New Roman" w:eastAsia="Times New Roman" w:hAnsi="Times New Roman" w:cs="Times New Roman"/>
+          <w:lang w:eastAsia="en-AU"/>
+        </w:rPr>
+        <w:t xml:space="preserve"> [</w:t>
+      </w:r>
+      <w:r>
+        <w:rPr>
+          <w:rFonts w:ascii="Times New Roman" w:eastAsia="Times New Roman" w:hAnsi="Times New Roman" w:cs="Times New Roman"/>
+          <w:b/>
+          <w:color w:val="9BBB59" w:themeColor="accent3"/>
+          <w:lang w:eastAsia="en-AU"/>
+        </w:rPr>
+        <w:t>Last worked on 30/06/2020</w:t>
+      </w:r>
+      <w:r>
+        <w:rPr>
+          <w:rFonts w:ascii="Times New Roman" w:eastAsia="Times New Roman" w:hAnsi="Times New Roman" w:cs="Times New Roman"/>
+          <w:lang w:eastAsia="en-AU"/>
+        </w:rPr>
+        <w:t>]</w:t>
+      </w:r>
+    </w:p>
+    <w:p>
+      <w:pPr>
+        <w:shd w:val="clear" w:color="auto" w:fill="FFFFFF"/>
+        <w:spacing w:beforeAutospacing="1" w:afterAutospacing="1" w:line="240" w:lineRule="auto"/>
+        <w:rPr>
+          <w:rFonts w:ascii="Times New Roman" w:eastAsia="Times New Roman" w:hAnsi="Times New Roman" w:cs="Times New Roman"/>
+          <w:lang w:eastAsia="en-AU"/>
+        </w:rPr>
+      </w:pPr>
+      <w:r>
+        <w:rPr>
+          <w:rFonts w:ascii="Times New Roman" w:eastAsia="Times New Roman" w:hAnsi="Times New Roman" w:cs="Times New Roman"/>
+          <w:lang w:eastAsia="en-AU"/>
+        </w:rPr>
+        <w:t>RB – Logo [</w:t>
+      </w:r>
+      <w:r>
+        <w:rPr>
+          <w:rFonts w:ascii="Times New Roman" w:eastAsia="Times New Roman" w:hAnsi="Times New Roman" w:cs="Times New Roman"/>
+          <w:b/>
+          <w:color w:val="9BBB59" w:themeColor="accent3"/>
+          <w:lang w:eastAsia="en-AU"/>
+        </w:rPr>
+        <w:t>Last Worked on 29/06/2020</w:t>
+      </w:r>
+      <w:r>
+        <w:rPr>
+          <w:rFonts w:ascii="Times New Roman" w:eastAsia="Times New Roman" w:hAnsi="Times New Roman" w:cs="Times New Roman"/>
+          <w:lang w:eastAsia="en-AU"/>
+        </w:rPr>
+        <w:t>]</w:t>
+      </w:r>
+    </w:p>
+    <w:p>
+      <w:pPr>
+        <w:shd w:val="clear" w:color="auto" w:fill="FFFFFF"/>
+        <w:spacing w:beforeAutospacing="1" w:afterAutospacing="1" w:line="240" w:lineRule="auto"/>
+        <w:rPr>
+          <w:rFonts w:ascii="Times New Roman" w:eastAsia="Times New Roman" w:hAnsi="Times New Roman" w:cs="Times New Roman"/>
           <w:b/>
           <w:lang w:eastAsia="en-AU"/>
         </w:rPr>
@@ -1031,19 +1365,21 @@
         <w:spacing w:beforeAutospacing="1" w:afterAutospacing="1" w:line="240" w:lineRule="auto"/>
         <w:rPr>
           <w:rFonts w:ascii="Times New Roman" w:eastAsia="Times New Roman" w:hAnsi="Times New Roman" w:cs="Times New Roman"/>
-          <w:lang w:eastAsia="en-AU"/>
-        </w:rPr>
-      </w:pPr>
-      <w:r>
-        <w:rPr>
-          <w:rFonts w:ascii="Times New Roman" w:eastAsia="Times New Roman" w:hAnsi="Times New Roman" w:cs="Times New Roman"/>
-          <w:lang w:eastAsia="en-AU"/>
-        </w:rPr>
-        <w:t>Udemy - CSS</w:t>
-      </w:r>
-      <w:r>
-        <w:rPr>
-          <w:rFonts w:ascii="Times New Roman" w:eastAsia="Times New Roman" w:hAnsi="Times New Roman" w:cs="Times New Roman"/>
+          <w:b/>
+          <w:lang w:eastAsia="en-AU"/>
+        </w:rPr>
+      </w:pPr>
+      <w:r>
+        <w:rPr>
+          <w:rFonts w:ascii="Times New Roman" w:eastAsia="Times New Roman" w:hAnsi="Times New Roman" w:cs="Times New Roman"/>
+          <w:lang w:eastAsia="en-AU"/>
+        </w:rPr>
+        <w:t>JS Video Game Development</w:t>
+      </w:r>
+      <w:r>
+        <w:rPr>
+          <w:rFonts w:ascii="Times New Roman" w:eastAsia="Times New Roman" w:hAnsi="Times New Roman" w:cs="Times New Roman"/>
+          <w:b/>
           <w:lang w:eastAsia="en-AU"/>
         </w:rPr>
         <w:t xml:space="preserve">, </w:t>
@@ -1062,32 +1398,6 @@
       <w:r>
         <w:rPr>
           <w:rFonts w:ascii="Times New Roman" w:eastAsia="Times New Roman" w:hAnsi="Times New Roman" w:cs="Times New Roman"/>
-          <w:lang w:eastAsia="en-AU"/>
-        </w:rPr>
-        <w:t>JS Video Game Development</w:t>
-      </w:r>
-      <w:r>
-        <w:rPr>
-          <w:rFonts w:ascii="Times New Roman" w:eastAsia="Times New Roman" w:hAnsi="Times New Roman" w:cs="Times New Roman"/>
-          <w:b/>
-          <w:lang w:eastAsia="en-AU"/>
-        </w:rPr>
-        <w:t xml:space="preserve">, </w:t>
-      </w:r>
-    </w:p>
-    <w:p>
-      <w:pPr>
-        <w:shd w:val="clear" w:color="auto" w:fill="FFFFFF"/>
-        <w:spacing w:beforeAutospacing="1" w:afterAutospacing="1" w:line="240" w:lineRule="auto"/>
-        <w:rPr>
-          <w:rFonts w:ascii="Times New Roman" w:eastAsia="Times New Roman" w:hAnsi="Times New Roman" w:cs="Times New Roman"/>
-          <w:b/>
-          <w:lang w:eastAsia="en-AU"/>
-        </w:rPr>
-      </w:pPr>
-      <w:r>
-        <w:rPr>
-          <w:rFonts w:ascii="Times New Roman" w:eastAsia="Times New Roman" w:hAnsi="Times New Roman" w:cs="Times New Roman"/>
           <w:b/>
           <w:lang w:eastAsia="en-AU"/>
         </w:rPr>
@@ -1341,9 +1651,7 @@
           <w:lang w:eastAsia="en-AU"/>
         </w:rPr>
       </w:pPr>
-      <w:bookmarkStart w:id="1" w:name="_Toc44069555"/>
-      <w:bookmarkStart w:id="2" w:name="_Toc44069554"/>
-      <w:bookmarkStart w:id="3" w:name="_Toc44069553"/>
+      <w:bookmarkStart w:id="3" w:name="_Toc44425016"/>
       <w:r>
         <w:rPr>
           <w:rFonts w:ascii="Times New Roman" w:eastAsia="Times New Roman" w:hAnsi="Times New Roman" w:cs="Times New Roman"/>
@@ -1351,7 +1659,7 @@
         </w:rPr>
         <w:t>Gatsby JS - The Great Gatsby Bootcamp [Full Tutorial]</w:t>
       </w:r>
-      <w:bookmarkEnd w:id="1"/>
+      <w:bookmarkEnd w:id="3"/>
     </w:p>
     <w:p>
       <w:pPr>
@@ -1607,47 +1915,23 @@
     </w:p>
     <w:p>
       <w:pPr>
-        <w:shd w:val="clear" w:color="auto" w:fill="FFFFFF"/>
-        <w:spacing w:beforeAutospacing="1" w:afterAutospacing="1" w:line="240" w:lineRule="auto"/>
+        <w:pStyle w:val="Heading2"/>
         <w:rPr>
           <w:rStyle w:val="Hyperlink"/>
           <w:rFonts w:ascii="Times" w:eastAsia="Times New Roman" w:hAnsi="Times" w:cs="Times New Roman"/>
-          <w:lang w:eastAsia="en-AU"/>
-        </w:rPr>
-      </w:pPr>
-    </w:p>
-    <w:p>
-      <w:pPr>
-        <w:shd w:val="clear" w:color="auto" w:fill="FFFFFF"/>
-        <w:spacing w:beforeAutospacing="1" w:afterAutospacing="1" w:line="240" w:lineRule="auto"/>
+          <w:u w:val="none"/>
+          <w:lang w:eastAsia="en-AU"/>
+        </w:rPr>
+      </w:pPr>
+      <w:r>
         <w:rPr>
           <w:rStyle w:val="Hyperlink"/>
           <w:rFonts w:ascii="Times" w:eastAsia="Times New Roman" w:hAnsi="Times" w:cs="Times New Roman"/>
-          <w:lang w:eastAsia="en-AU"/>
-        </w:rPr>
-      </w:pPr>
-    </w:p>
-    <w:p>
-      <w:pPr>
-        <w:shd w:val="clear" w:color="auto" w:fill="FFFFFF"/>
-        <w:spacing w:beforeAutospacing="1" w:afterAutospacing="1" w:line="240" w:lineRule="auto"/>
-        <w:rPr>
-          <w:rStyle w:val="Hyperlink"/>
-          <w:rFonts w:ascii="Times" w:eastAsia="Times New Roman" w:hAnsi="Times" w:cs="Times New Roman"/>
-          <w:lang w:eastAsia="en-AU"/>
-        </w:rPr>
-      </w:pPr>
-    </w:p>
-    <w:p>
-      <w:pPr>
-        <w:shd w:val="clear" w:color="auto" w:fill="FFFFFF"/>
-        <w:spacing w:beforeAutospacing="1" w:afterAutospacing="1" w:line="240" w:lineRule="auto"/>
-        <w:rPr>
-          <w:rStyle w:val="Hyperlink"/>
-          <w:rFonts w:ascii="Times" w:eastAsia="Times New Roman" w:hAnsi="Times" w:cs="Times New Roman"/>
-          <w:lang w:eastAsia="en-AU"/>
-        </w:rPr>
-      </w:pPr>
+          <w:u w:val="none"/>
+          <w:lang w:eastAsia="en-AU"/>
+        </w:rPr>
+        <w:t>RB - Logo</w:t>
+      </w:r>
     </w:p>
     <w:p>
       <w:pPr>
@@ -1879,70 +2163,6 @@
           <w:rStyle w:val="Hyperlink"/>
         </w:rPr>
       </w:pPr>
-      <w:r>
-        <w:rPr>
-          <w:rStyle w:val="Hyperlink"/>
-        </w:rPr>
-        <w:t xml:space="preserve">Tomorrow follow this tutorial to make a better Bottle Cap: </w:t>
-      </w:r>
-      <w:r>
-        <w:rPr>
-          <w:rFonts w:ascii="Helvetica" w:hAnsi="Helvetica"/>
-          <w:color w:val="FFFFFF"/>
-          <w:sz w:val="21"/>
-          <w:szCs w:val="21"/>
-          <w:shd w:val="clear" w:color="auto" w:fill="7C94A1"/>
-        </w:rPr>
-        <w:t xml:space="preserve">Create a realistic Bottle Cap design in Illustrator - Vector tutorial bottle cap in illustrator YouTube · Pranav </w:t>
-      </w:r>
-      <w:proofErr w:type="spellStart"/>
-      <w:r>
-        <w:rPr>
-          <w:rFonts w:ascii="Helvetica" w:hAnsi="Helvetica"/>
-          <w:color w:val="FFFFFF"/>
-          <w:sz w:val="21"/>
-          <w:szCs w:val="21"/>
-          <w:shd w:val="clear" w:color="auto" w:fill="7C94A1"/>
-        </w:rPr>
-        <w:t>Shaj</w:t>
-      </w:r>
-      <w:proofErr w:type="spellEnd"/>
-    </w:p>
-    <w:p>
-      <w:pPr>
-        <w:shd w:val="clear" w:color="auto" w:fill="FFFFFF"/>
-        <w:spacing w:beforeAutospacing="1" w:afterAutospacing="1" w:line="240" w:lineRule="auto"/>
-        <w:rPr>
-          <w:rStyle w:val="Hyperlink"/>
-        </w:rPr>
-      </w:pPr>
-    </w:p>
-    <w:p>
-      <w:pPr>
-        <w:shd w:val="clear" w:color="auto" w:fill="FFFFFF"/>
-        <w:spacing w:beforeAutospacing="1" w:afterAutospacing="1" w:line="240" w:lineRule="auto"/>
-        <w:rPr>
-          <w:rStyle w:val="Hyperlink"/>
-        </w:rPr>
-      </w:pPr>
-    </w:p>
-    <w:p>
-      <w:pPr>
-        <w:shd w:val="clear" w:color="auto" w:fill="FFFFFF"/>
-        <w:spacing w:beforeAutospacing="1" w:afterAutospacing="1" w:line="240" w:lineRule="auto"/>
-        <w:rPr>
-          <w:rStyle w:val="Hyperlink"/>
-        </w:rPr>
-      </w:pPr>
-    </w:p>
-    <w:p>
-      <w:pPr>
-        <w:shd w:val="clear" w:color="auto" w:fill="FFFFFF"/>
-        <w:spacing w:beforeAutospacing="1" w:afterAutospacing="1" w:line="240" w:lineRule="auto"/>
-        <w:rPr>
-          <w:rStyle w:val="Hyperlink"/>
-        </w:rPr>
-      </w:pPr>
     </w:p>
     <w:p>
       <w:pPr>
@@ -2019,24 +2239,12 @@
           <w:rStyle w:val="Hyperlink"/>
         </w:rPr>
       </w:pPr>
-    </w:p>
-    <w:p>
-      <w:pPr>
-        <w:shd w:val="clear" w:color="auto" w:fill="FFFFFF"/>
-        <w:spacing w:beforeAutospacing="1" w:afterAutospacing="1" w:line="240" w:lineRule="auto"/>
+      <w:r>
         <w:rPr>
           <w:rStyle w:val="Hyperlink"/>
         </w:rPr>
-      </w:pPr>
-    </w:p>
-    <w:p>
-      <w:pPr>
-        <w:shd w:val="clear" w:color="auto" w:fill="FFFFFF"/>
-        <w:spacing w:beforeAutospacing="1" w:afterAutospacing="1" w:line="240" w:lineRule="auto"/>
-        <w:rPr>
-          <w:rStyle w:val="Hyperlink"/>
-        </w:rPr>
-      </w:pPr>
+        <w:t>Fifth Shot</w:t>
+      </w:r>
     </w:p>
     <w:p>
       <w:pPr>
@@ -2096,137 +2304,136 @@
           <w:rStyle w:val="Hyperlink"/>
         </w:rPr>
       </w:pPr>
-      <w:bookmarkStart w:id="4" w:name="_GoBack"/>
+    </w:p>
+    <w:p>
+      <w:pPr>
+        <w:shd w:val="clear" w:color="auto" w:fill="FFFFFF"/>
+        <w:spacing w:beforeAutospacing="1" w:afterAutospacing="1" w:line="240" w:lineRule="auto"/>
+        <w:rPr>
+          <w:rStyle w:val="Hyperlink"/>
+        </w:rPr>
+      </w:pPr>
+    </w:p>
+    <w:p>
+      <w:pPr>
+        <w:shd w:val="clear" w:color="auto" w:fill="FFFFFF"/>
+        <w:spacing w:beforeAutospacing="1" w:afterAutospacing="1" w:line="240" w:lineRule="auto"/>
+        <w:rPr>
+          <w:rStyle w:val="Hyperlink"/>
+        </w:rPr>
+      </w:pPr>
+    </w:p>
+    <w:p>
+      <w:pPr>
+        <w:shd w:val="clear" w:color="auto" w:fill="FFFFFF"/>
+        <w:spacing w:beforeAutospacing="1" w:afterAutospacing="1" w:line="240" w:lineRule="auto"/>
+        <w:rPr>
+          <w:rStyle w:val="Hyperlink"/>
+        </w:rPr>
+      </w:pPr>
+    </w:p>
+    <w:p>
+      <w:pPr>
+        <w:shd w:val="clear" w:color="auto" w:fill="FFFFFF"/>
+        <w:spacing w:beforeAutospacing="1" w:afterAutospacing="1" w:line="240" w:lineRule="auto"/>
+        <w:rPr>
+          <w:rStyle w:val="Hyperlink"/>
+        </w:rPr>
+      </w:pPr>
+    </w:p>
+    <w:p>
+      <w:pPr>
+        <w:shd w:val="clear" w:color="auto" w:fill="FFFFFF"/>
+        <w:spacing w:beforeAutospacing="1" w:afterAutospacing="1" w:line="240" w:lineRule="auto"/>
+        <w:rPr>
+          <w:rStyle w:val="Hyperlink"/>
+        </w:rPr>
+      </w:pPr>
+    </w:p>
+    <w:p>
+      <w:pPr>
+        <w:shd w:val="clear" w:color="auto" w:fill="FFFFFF"/>
+        <w:spacing w:beforeAutospacing="1" w:afterAutospacing="1" w:line="240" w:lineRule="auto"/>
+        <w:rPr>
+          <w:rStyle w:val="Hyperlink"/>
+        </w:rPr>
+      </w:pPr>
+    </w:p>
+    <w:p>
+      <w:pPr>
+        <w:shd w:val="clear" w:color="auto" w:fill="FFFFFF"/>
+        <w:spacing w:beforeAutospacing="1" w:afterAutospacing="1" w:line="240" w:lineRule="auto"/>
+        <w:rPr>
+          <w:rStyle w:val="Hyperlink"/>
+        </w:rPr>
+      </w:pPr>
+    </w:p>
+    <w:p>
+      <w:pPr>
+        <w:shd w:val="clear" w:color="auto" w:fill="FFFFFF"/>
+        <w:spacing w:beforeAutospacing="1" w:afterAutospacing="1" w:line="240" w:lineRule="auto"/>
+        <w:rPr>
+          <w:rStyle w:val="Hyperlink"/>
+        </w:rPr>
+      </w:pPr>
+    </w:p>
+    <w:p>
+      <w:pPr>
+        <w:shd w:val="clear" w:color="auto" w:fill="FFFFFF"/>
+        <w:spacing w:beforeAutospacing="1" w:afterAutospacing="1" w:line="240" w:lineRule="auto"/>
+        <w:rPr>
+          <w:rStyle w:val="Hyperlink"/>
+        </w:rPr>
+      </w:pPr>
+    </w:p>
+    <w:p>
+      <w:pPr>
+        <w:shd w:val="clear" w:color="auto" w:fill="FFFFFF"/>
+        <w:spacing w:beforeAutospacing="1" w:afterAutospacing="1" w:line="240" w:lineRule="auto"/>
+        <w:rPr>
+          <w:rStyle w:val="Hyperlink"/>
+        </w:rPr>
+      </w:pPr>
+    </w:p>
+    <w:p>
+      <w:pPr>
+        <w:shd w:val="clear" w:color="auto" w:fill="FFFFFF"/>
+        <w:spacing w:beforeAutospacing="1" w:afterAutospacing="1" w:line="240" w:lineRule="auto"/>
+        <w:rPr>
+          <w:rStyle w:val="Hyperlink"/>
+        </w:rPr>
+      </w:pPr>
+    </w:p>
+    <w:p>
+      <w:pPr>
+        <w:shd w:val="clear" w:color="auto" w:fill="FFFFFF"/>
+        <w:spacing w:beforeAutospacing="1" w:afterAutospacing="1" w:line="240" w:lineRule="auto"/>
+        <w:rPr>
+          <w:rFonts w:ascii="Times New Roman" w:eastAsia="Times New Roman" w:hAnsi="Times New Roman" w:cs="Times New Roman"/>
+          <w:b/>
+          <w:lang w:eastAsia="en-AU"/>
+        </w:rPr>
+      </w:pPr>
+    </w:p>
+    <w:p>
+      <w:pPr>
+        <w:pStyle w:val="Heading2"/>
+        <w:rPr>
+          <w:rFonts w:ascii="Times New Roman" w:eastAsia="Times New Roman" w:hAnsi="Times New Roman" w:cs="Times New Roman"/>
+          <w:b w:val="0"/>
+          <w:lang w:eastAsia="en-AU"/>
+        </w:rPr>
+      </w:pPr>
+      <w:bookmarkStart w:id="4" w:name="_Toc44425017"/>
+      <w:r>
+        <w:rPr>
+          <w:rFonts w:ascii="Times New Roman" w:eastAsia="Times New Roman" w:hAnsi="Times New Roman" w:cs="Times New Roman"/>
+          <w:b w:val="0"/>
+          <w:lang w:eastAsia="en-AU"/>
+        </w:rPr>
+        <w:t>The Odin Project</w:t>
+      </w:r>
       <w:bookmarkEnd w:id="4"/>
-    </w:p>
-    <w:p>
-      <w:pPr>
-        <w:shd w:val="clear" w:color="auto" w:fill="FFFFFF"/>
-        <w:spacing w:beforeAutospacing="1" w:afterAutospacing="1" w:line="240" w:lineRule="auto"/>
-        <w:rPr>
-          <w:rStyle w:val="Hyperlink"/>
-        </w:rPr>
-      </w:pPr>
-    </w:p>
-    <w:p>
-      <w:pPr>
-        <w:shd w:val="clear" w:color="auto" w:fill="FFFFFF"/>
-        <w:spacing w:beforeAutospacing="1" w:afterAutospacing="1" w:line="240" w:lineRule="auto"/>
-        <w:rPr>
-          <w:rStyle w:val="Hyperlink"/>
-        </w:rPr>
-      </w:pPr>
-    </w:p>
-    <w:p>
-      <w:pPr>
-        <w:shd w:val="clear" w:color="auto" w:fill="FFFFFF"/>
-        <w:spacing w:beforeAutospacing="1" w:afterAutospacing="1" w:line="240" w:lineRule="auto"/>
-        <w:rPr>
-          <w:rStyle w:val="Hyperlink"/>
-        </w:rPr>
-      </w:pPr>
-    </w:p>
-    <w:p>
-      <w:pPr>
-        <w:shd w:val="clear" w:color="auto" w:fill="FFFFFF"/>
-        <w:spacing w:beforeAutospacing="1" w:afterAutospacing="1" w:line="240" w:lineRule="auto"/>
-        <w:rPr>
-          <w:rStyle w:val="Hyperlink"/>
-        </w:rPr>
-      </w:pPr>
-    </w:p>
-    <w:p>
-      <w:pPr>
-        <w:shd w:val="clear" w:color="auto" w:fill="FFFFFF"/>
-        <w:spacing w:beforeAutospacing="1" w:afterAutospacing="1" w:line="240" w:lineRule="auto"/>
-        <w:rPr>
-          <w:rStyle w:val="Hyperlink"/>
-        </w:rPr>
-      </w:pPr>
-    </w:p>
-    <w:p>
-      <w:pPr>
-        <w:shd w:val="clear" w:color="auto" w:fill="FFFFFF"/>
-        <w:spacing w:beforeAutospacing="1" w:afterAutospacing="1" w:line="240" w:lineRule="auto"/>
-        <w:rPr>
-          <w:rStyle w:val="Hyperlink"/>
-        </w:rPr>
-      </w:pPr>
-    </w:p>
-    <w:p>
-      <w:pPr>
-        <w:shd w:val="clear" w:color="auto" w:fill="FFFFFF"/>
-        <w:spacing w:beforeAutospacing="1" w:afterAutospacing="1" w:line="240" w:lineRule="auto"/>
-        <w:rPr>
-          <w:rStyle w:val="Hyperlink"/>
-        </w:rPr>
-      </w:pPr>
-    </w:p>
-    <w:p>
-      <w:pPr>
-        <w:shd w:val="clear" w:color="auto" w:fill="FFFFFF"/>
-        <w:spacing w:beforeAutospacing="1" w:afterAutospacing="1" w:line="240" w:lineRule="auto"/>
-        <w:rPr>
-          <w:rStyle w:val="Hyperlink"/>
-        </w:rPr>
-      </w:pPr>
-    </w:p>
-    <w:p>
-      <w:pPr>
-        <w:shd w:val="clear" w:color="auto" w:fill="FFFFFF"/>
-        <w:spacing w:beforeAutospacing="1" w:afterAutospacing="1" w:line="240" w:lineRule="auto"/>
-        <w:rPr>
-          <w:rStyle w:val="Hyperlink"/>
-        </w:rPr>
-      </w:pPr>
-    </w:p>
-    <w:p>
-      <w:pPr>
-        <w:shd w:val="clear" w:color="auto" w:fill="FFFFFF"/>
-        <w:spacing w:beforeAutospacing="1" w:afterAutospacing="1" w:line="240" w:lineRule="auto"/>
-        <w:rPr>
-          <w:rStyle w:val="Hyperlink"/>
-        </w:rPr>
-      </w:pPr>
-    </w:p>
-    <w:p>
-      <w:pPr>
-        <w:shd w:val="clear" w:color="auto" w:fill="FFFFFF"/>
-        <w:spacing w:beforeAutospacing="1" w:afterAutospacing="1" w:line="240" w:lineRule="auto"/>
-        <w:rPr>
-          <w:rStyle w:val="Hyperlink"/>
-        </w:rPr>
-      </w:pPr>
-    </w:p>
-    <w:p>
-      <w:pPr>
-        <w:shd w:val="clear" w:color="auto" w:fill="FFFFFF"/>
-        <w:spacing w:beforeAutospacing="1" w:afterAutospacing="1" w:line="240" w:lineRule="auto"/>
-        <w:rPr>
-          <w:rFonts w:ascii="Times New Roman" w:eastAsia="Times New Roman" w:hAnsi="Times New Roman" w:cs="Times New Roman"/>
-          <w:b/>
-          <w:lang w:eastAsia="en-AU"/>
-        </w:rPr>
-      </w:pPr>
-    </w:p>
-    <w:p>
-      <w:pPr>
-        <w:pStyle w:val="Heading2"/>
-        <w:rPr>
-          <w:rFonts w:ascii="Times New Roman" w:eastAsia="Times New Roman" w:hAnsi="Times New Roman" w:cs="Times New Roman"/>
-          <w:b w:val="0"/>
-          <w:lang w:eastAsia="en-AU"/>
-        </w:rPr>
-      </w:pPr>
-      <w:r>
-        <w:rPr>
-          <w:rFonts w:ascii="Times New Roman" w:eastAsia="Times New Roman" w:hAnsi="Times New Roman" w:cs="Times New Roman"/>
-          <w:b w:val="0"/>
-          <w:lang w:eastAsia="en-AU"/>
-        </w:rPr>
-        <w:t>The Odin Project</w:t>
-      </w:r>
-      <w:bookmarkEnd w:id="2"/>
     </w:p>
     <w:p>
       <w:pPr>
@@ -2478,12 +2685,13 @@
           <w:lang w:eastAsia="en-AU"/>
         </w:rPr>
       </w:pPr>
-      <w:bookmarkStart w:id="5" w:name="_Toc44069556"/>
-      <w:r>
-        <w:rPr>
-          <w:rFonts w:ascii="Times New Roman" w:eastAsia="Times New Roman" w:hAnsi="Times New Roman" w:cs="Times New Roman"/>
-          <w:lang w:eastAsia="en-AU"/>
-        </w:rPr>
+      <w:bookmarkStart w:id="5" w:name="_Toc44425018"/>
+      <w:r>
+        <w:rPr>
+          <w:rFonts w:ascii="Times New Roman" w:eastAsia="Times New Roman" w:hAnsi="Times New Roman" w:cs="Times New Roman"/>
+          <w:lang w:eastAsia="en-AU"/>
+        </w:rPr>
+        <w:lastRenderedPageBreak/>
         <w:t>Udemy - CSS - The Complete Guide 2020</w:t>
       </w:r>
       <w:bookmarkEnd w:id="5"/>
@@ -2537,8 +2745,10 @@
           <w:rFonts w:ascii="Times New Roman" w:eastAsia="Times New Roman" w:hAnsi="Times New Roman" w:cs="Times New Roman"/>
           <w:lang w:eastAsia="en-AU"/>
         </w:rPr>
-        <w:t>15. Understanding an Unexpected inline-block Behaviour</w:t>
-      </w:r>
+        <w:t>20. Grouping Rules</w:t>
+      </w:r>
+      <w:bookmarkStart w:id="6" w:name="_GoBack"/>
+      <w:bookmarkEnd w:id="6"/>
     </w:p>
     <w:p>
       <w:pPr>
@@ -2791,15 +3001,17 @@
           <w:lang w:eastAsia="en-AU"/>
         </w:rPr>
       </w:pPr>
+      <w:bookmarkStart w:id="7" w:name="_Toc44425019"/>
       <w:r>
         <w:rPr>
           <w:rFonts w:ascii="Times New Roman" w:eastAsia="Times New Roman" w:hAnsi="Times New Roman" w:cs="Times New Roman"/>
           <w:b w:val="0"/>
           <w:lang w:eastAsia="en-AU"/>
         </w:rPr>
+        <w:lastRenderedPageBreak/>
         <w:t>JavaScript Video games development</w:t>
       </w:r>
-      <w:bookmarkEnd w:id="3"/>
+      <w:bookmarkEnd w:id="7"/>
     </w:p>
     <w:p>
       <w:pPr>
@@ -3181,16 +3393,17 @@
           <w:lang w:eastAsia="en-AU"/>
         </w:rPr>
       </w:pPr>
-      <w:bookmarkStart w:id="6" w:name="_Toc44069557"/>
+      <w:bookmarkStart w:id="8" w:name="_Toc44425020"/>
       <w:r>
         <w:rPr>
           <w:rFonts w:ascii="Times New Roman" w:eastAsia="Times New Roman" w:hAnsi="Times New Roman" w:cs="Times New Roman"/>
           <w:b w:val="0"/>
           <w:lang w:eastAsia="en-AU"/>
         </w:rPr>
+        <w:lastRenderedPageBreak/>
         <w:t>Hacking 101</w:t>
       </w:r>
-      <w:bookmarkEnd w:id="6"/>
+      <w:bookmarkEnd w:id="8"/>
     </w:p>
     <w:p>
       <w:pPr>
@@ -3563,14 +3776,17 @@
           <w:lang w:eastAsia="en-AU"/>
         </w:rPr>
       </w:pPr>
+      <w:bookmarkStart w:id="9" w:name="_Toc44425021"/>
       <w:r>
         <w:rPr>
           <w:rFonts w:ascii="Times New Roman" w:eastAsia="Times New Roman" w:hAnsi="Times New Roman" w:cs="Times New Roman"/>
           <w:b w:val="0"/>
           <w:lang w:eastAsia="en-AU"/>
         </w:rPr>
+        <w:lastRenderedPageBreak/>
         <w:t>Studies</w:t>
       </w:r>
+      <w:bookmarkEnd w:id="9"/>
     </w:p>
     <w:p>
       <w:pPr>
@@ -3580,7 +3796,7 @@
           <w:lang w:eastAsia="en-AU"/>
         </w:rPr>
       </w:pPr>
-      <w:bookmarkStart w:id="7" w:name="_Toc44069558"/>
+      <w:bookmarkStart w:id="10" w:name="_Toc44425022"/>
       <w:r>
         <w:rPr>
           <w:rFonts w:ascii="Times New Roman" w:eastAsia="Times New Roman" w:hAnsi="Times New Roman" w:cs="Times New Roman"/>
@@ -3588,7 +3804,7 @@
         </w:rPr>
         <w:t>CSS – Studies</w:t>
       </w:r>
-      <w:bookmarkEnd w:id="7"/>
+      <w:bookmarkEnd w:id="10"/>
     </w:p>
     <w:p>
       <w:pPr>
@@ -3605,7 +3821,7 @@
           <w:lang w:eastAsia="en-AU"/>
         </w:rPr>
       </w:pPr>
-      <w:bookmarkStart w:id="8" w:name="_Toc44069559"/>
+      <w:bookmarkStart w:id="11" w:name="_Toc44425023"/>
       <w:r>
         <w:rPr>
           <w:rFonts w:ascii="Times New Roman" w:eastAsia="Times New Roman" w:hAnsi="Times New Roman" w:cs="Times New Roman"/>
@@ -3613,7 +3829,7 @@
         </w:rPr>
         <w:t>Class vs ID</w:t>
       </w:r>
-      <w:bookmarkEnd w:id="8"/>
+      <w:bookmarkEnd w:id="11"/>
     </w:p>
     <w:p>
       <w:pPr>
@@ -3933,16 +4149,17 @@
           <w:lang w:eastAsia="en-AU"/>
         </w:rPr>
       </w:pPr>
-      <w:bookmarkStart w:id="9" w:name="_Toc44069560"/>
+      <w:bookmarkStart w:id="12" w:name="_Toc44425024"/>
       <w:r>
         <w:rPr>
           <w:rFonts w:ascii="Times New Roman" w:eastAsia="Times New Roman" w:hAnsi="Times New Roman" w:cs="Times New Roman"/>
           <w:b w:val="0"/>
           <w:lang w:eastAsia="en-AU"/>
         </w:rPr>
+        <w:lastRenderedPageBreak/>
         <w:t>The Odin Project Studies</w:t>
       </w:r>
-      <w:bookmarkEnd w:id="9"/>
+      <w:bookmarkEnd w:id="12"/>
     </w:p>
     <w:p>
       <w:pPr>
@@ -4850,7 +5067,6 @@
           <w:color w:val="333333"/>
           <w:shd w:val="clear" w:color="auto" w:fill="FFFFFF"/>
         </w:rPr>
-        <w:lastRenderedPageBreak/>
         <w:t xml:space="preserve">An </w:t>
       </w:r>
       <w:r>
@@ -4922,6 +5138,7 @@
           <w:color w:val="222222"/>
           <w:shd w:val="clear" w:color="auto" w:fill="FFFFFF"/>
         </w:rPr>
+        <w:lastRenderedPageBreak/>
         <w:t>The basic arithmetic operations are addition, </w:t>
       </w:r>
       <w:r>
@@ -5518,51 +5735,51 @@
           <w:rFonts w:ascii="Times New Roman" w:eastAsia="Times New Roman" w:hAnsi="Times New Roman" w:cs="Times New Roman"/>
           <w:lang w:eastAsia="en-AU"/>
         </w:rPr>
+        <w:t>So, there are special operators for it:</w:t>
+      </w:r>
+    </w:p>
+    <w:p>
+      <w:pPr>
+        <w:shd w:val="clear" w:color="auto" w:fill="FFFFFF"/>
+        <w:spacing w:after="0" w:line="240" w:lineRule="auto"/>
+        <w:rPr>
+          <w:rFonts w:ascii="Times New Roman" w:eastAsia="Times New Roman" w:hAnsi="Times New Roman" w:cs="Times New Roman"/>
+          <w:lang w:eastAsia="en-AU"/>
+        </w:rPr>
+      </w:pPr>
+    </w:p>
+    <w:p>
+      <w:pPr>
+        <w:shd w:val="clear" w:color="auto" w:fill="FFFFFF"/>
+        <w:spacing w:after="0" w:line="240" w:lineRule="auto"/>
+        <w:rPr>
+          <w:rFonts w:ascii="Times New Roman" w:eastAsia="Times New Roman" w:hAnsi="Times New Roman" w:cs="Times New Roman"/>
+          <w:lang w:eastAsia="en-AU"/>
+        </w:rPr>
+      </w:pPr>
+      <w:r>
+        <w:rPr>
+          <w:rFonts w:ascii="Times New Roman" w:eastAsia="Times New Roman" w:hAnsi="Times New Roman" w:cs="Times New Roman"/>
+          <w:lang w:eastAsia="en-AU"/>
+        </w:rPr>
+        <w:t>Increment ++ increases a variable by 1:</w:t>
+      </w:r>
+    </w:p>
+    <w:p>
+      <w:pPr>
+        <w:shd w:val="clear" w:color="auto" w:fill="FFFFFF"/>
+        <w:spacing w:after="0" w:line="240" w:lineRule="auto"/>
+        <w:rPr>
+          <w:rFonts w:ascii="Times New Roman" w:eastAsia="Times New Roman" w:hAnsi="Times New Roman" w:cs="Times New Roman"/>
+          <w:lang w:eastAsia="en-AU"/>
+        </w:rPr>
+      </w:pPr>
+      <w:r>
+        <w:rPr>
+          <w:rFonts w:ascii="Times New Roman" w:eastAsia="Times New Roman" w:hAnsi="Times New Roman" w:cs="Times New Roman"/>
+          <w:lang w:eastAsia="en-AU"/>
+        </w:rPr>
         <w:lastRenderedPageBreak/>
-        <w:t>So, there are special operators for it:</w:t>
-      </w:r>
-    </w:p>
-    <w:p>
-      <w:pPr>
-        <w:shd w:val="clear" w:color="auto" w:fill="FFFFFF"/>
-        <w:spacing w:after="0" w:line="240" w:lineRule="auto"/>
-        <w:rPr>
-          <w:rFonts w:ascii="Times New Roman" w:eastAsia="Times New Roman" w:hAnsi="Times New Roman" w:cs="Times New Roman"/>
-          <w:lang w:eastAsia="en-AU"/>
-        </w:rPr>
-      </w:pPr>
-    </w:p>
-    <w:p>
-      <w:pPr>
-        <w:shd w:val="clear" w:color="auto" w:fill="FFFFFF"/>
-        <w:spacing w:after="0" w:line="240" w:lineRule="auto"/>
-        <w:rPr>
-          <w:rFonts w:ascii="Times New Roman" w:eastAsia="Times New Roman" w:hAnsi="Times New Roman" w:cs="Times New Roman"/>
-          <w:lang w:eastAsia="en-AU"/>
-        </w:rPr>
-      </w:pPr>
-      <w:r>
-        <w:rPr>
-          <w:rFonts w:ascii="Times New Roman" w:eastAsia="Times New Roman" w:hAnsi="Times New Roman" w:cs="Times New Roman"/>
-          <w:lang w:eastAsia="en-AU"/>
-        </w:rPr>
-        <w:t>Increment ++ increases a variable by 1:</w:t>
-      </w:r>
-    </w:p>
-    <w:p>
-      <w:pPr>
-        <w:shd w:val="clear" w:color="auto" w:fill="FFFFFF"/>
-        <w:spacing w:after="0" w:line="240" w:lineRule="auto"/>
-        <w:rPr>
-          <w:rFonts w:ascii="Times New Roman" w:eastAsia="Times New Roman" w:hAnsi="Times New Roman" w:cs="Times New Roman"/>
-          <w:lang w:eastAsia="en-AU"/>
-        </w:rPr>
-      </w:pPr>
-      <w:r>
-        <w:rPr>
-          <w:rFonts w:ascii="Times New Roman" w:eastAsia="Times New Roman" w:hAnsi="Times New Roman" w:cs="Times New Roman"/>
-          <w:lang w:eastAsia="en-AU"/>
-        </w:rPr>
         <w:t>Decrement -- decreases a variable by 1:</w:t>
       </w:r>
     </w:p>
@@ -6973,7 +7190,6 @@
           <w:color w:val="333333"/>
           <w:lang w:eastAsia="en-AU"/>
         </w:rPr>
-        <w:lastRenderedPageBreak/>
         <w:t>Backticks</w:t>
       </w:r>
       <w:proofErr w:type="spellEnd"/>
@@ -8738,7 +8954,6 @@
                 <w:rFonts w:ascii="Times New Roman" w:eastAsia="Times New Roman" w:hAnsi="Times New Roman" w:cs="Times New Roman"/>
                 <w:lang w:eastAsia="en-AU"/>
               </w:rPr>
-              <w:lastRenderedPageBreak/>
               <w:t>age</w:t>
             </w:r>
           </w:p>
@@ -10388,6 +10603,7 @@
           <w:color w:val="333333"/>
           <w:shd w:val="clear" w:color="auto" w:fill="FFFFFF"/>
         </w:rPr>
+        <w:lastRenderedPageBreak/>
         <w:t>function</w:t>
       </w:r>
       <w:proofErr w:type="gramEnd"/>
@@ -11785,7 +12001,6 @@
           <w:spacing w:val="-1"/>
           <w:shd w:val="clear" w:color="auto" w:fill="FFFFFF"/>
         </w:rPr>
-        <w:lastRenderedPageBreak/>
         <w:t>The </w:t>
       </w:r>
       <w:r>
@@ -12023,6 +12238,7 @@
           <w:spacing w:val="-1"/>
           <w:lang w:eastAsia="en-AU"/>
         </w:rPr>
+        <w:lastRenderedPageBreak/>
         <w:t>condition</w:t>
       </w:r>
       <w:r>
@@ -14638,6 +14854,19 @@
       <w:sz w:val="22"/>
     </w:rPr>
   </w:style>
+  <w:style w:type="paragraph" w:styleId="TOC3">
+    <w:name w:val="toc 3"/>
+    <w:basedOn w:val="Normal"/>
+    <w:next w:val="Normal"/>
+    <w:autoRedefine/>
+    <w:uiPriority w:val="39"/>
+    <w:unhideWhenUsed/>
+    <w:rsid w:val="00397B32"/>
+    <w:pPr>
+      <w:spacing w:after="100"/>
+      <w:ind w:left="440"/>
+    </w:pPr>
+  </w:style>
 </w:styles>
 </file>
 
@@ -15292,6 +15521,19 @@
       <w:sz w:val="22"/>
     </w:rPr>
   </w:style>
+  <w:style w:type="paragraph" w:styleId="TOC3">
+    <w:name w:val="toc 3"/>
+    <w:basedOn w:val="Normal"/>
+    <w:next w:val="Normal"/>
+    <w:autoRedefine/>
+    <w:uiPriority w:val="39"/>
+    <w:unhideWhenUsed/>
+    <w:rsid w:val="00397B32"/>
+    <w:pPr>
+      <w:spacing w:after="100"/>
+      <w:ind w:left="440"/>
+    </w:pPr>
+  </w:style>
 </w:styles>
 </file>
 
@@ -15585,7 +15827,7 @@
 </file>
 
 <file path=customXml/itemProps1.xml><?xml version="1.0" encoding="utf-8"?>
-<ds:datastoreItem xmlns:ds="http://schemas.openxmlformats.org/officeDocument/2006/customXml" ds:itemID="{AE5E6FA4-8BB8-405F-AA73-2450682382AD}">
+<ds:datastoreItem xmlns:ds="http://schemas.openxmlformats.org/officeDocument/2006/customXml" ds:itemID="{B093309B-A1A0-4197-9281-B4190917B18F}">
   <ds:schemaRefs>
     <ds:schemaRef ds:uri="http://schemas.openxmlformats.org/officeDocument/2006/bibliography"/>
   </ds:schemaRefs>

</xml_diff>

<commit_message>
[CSS Tutorials - Finished Chapter 3]
</commit_message>
<xml_diff>
--- a/Programming Diary.docx
+++ b/Programming Diary.docx
@@ -182,16 +182,7 @@
                 <w:webHidden/>
                 <w:lang w:eastAsia="en-AU"/>
               </w:rPr>
-              <w:t>Priority of tas</w:t>
-            </w:r>
-            <w:r>
-              <w:rPr>
-                <w:rStyle w:val="IndexLink"/>
-                <w:rFonts w:ascii="Times New Roman" w:eastAsia="Times New Roman" w:hAnsi="Times New Roman" w:cs="Times New Roman"/>
-                <w:webHidden/>
-                <w:lang w:eastAsia="en-AU"/>
-              </w:rPr>
-              <w:t>ks</w:t>
+              <w:t>Priority of tasks</w:t>
             </w:r>
             <w:r>
               <w:rPr>
@@ -380,13 +371,7 @@
               <w:rPr>
                 <w:webHidden/>
               </w:rPr>
-              <w:instrText>PAGEREF _Toc44425018 \</w:instrText>
-            </w:r>
-            <w:r>
-              <w:rPr>
-                <w:webHidden/>
-              </w:rPr>
-              <w:instrText>h</w:instrText>
+              <w:instrText>PAGEREF _Toc44425018 \h</w:instrText>
             </w:r>
             <w:r>
               <w:rPr>
@@ -563,13 +548,7 @@
               <w:rPr>
                 <w:webHidden/>
               </w:rPr>
-              <w:instrText>PAGEREF _Toc</w:instrText>
-            </w:r>
-            <w:r>
-              <w:rPr>
-                <w:webHidden/>
-              </w:rPr>
-              <w:instrText>44425021 \h</w:instrText>
+              <w:instrText>PAGEREF _Toc44425021 \h</w:instrText>
             </w:r>
             <w:r>
               <w:rPr>
@@ -1598,16 +1577,7 @@
           <w:color w:val="000000"/>
           <w:u w:val="none"/>
         </w:rPr>
-        <w:t>During doing the Great Gatsby</w:t>
-      </w:r>
-      <w:r>
-        <w:rPr>
-          <w:rStyle w:val="Hyperlink"/>
-          <w:rFonts w:ascii="Times" w:hAnsi="Times"/>
-          <w:color w:val="000000"/>
-          <w:u w:val="none"/>
-        </w:rPr>
-        <w:t xml:space="preserve"> tutorial I decided if I was going to make a blog I would need to study how to design a logo, and will need further education on using Illustrator to do this. Therefore I have decided to follow this tutorial below</w:t>
+        <w:t>During doing the Great Gatsby tutorial I decided if I was going to make a blog I would need to study how to design a logo, and will need further education on using Illustrator to do this. Therefore I have decided to follow this tutorial below</w:t>
       </w:r>
     </w:p>
     <w:p>
@@ -2071,13 +2041,7 @@
         <w:rPr>
           <w:rStyle w:val="Hyperlink"/>
         </w:rPr>
-        <w:t xml:space="preserve">Fifth </w:t>
-      </w:r>
-      <w:r>
-        <w:rPr>
-          <w:rStyle w:val="Hyperlink"/>
-        </w:rPr>
-        <w:t>Shot</w:t>
+        <w:t>Fifth Shot</w:t>
       </w:r>
     </w:p>
     <w:p>
@@ -2146,8 +2110,6 @@
         </w:rPr>
         <w:t>Sith shot</w:t>
       </w:r>
-      <w:bookmarkStart w:id="4" w:name="_GoBack"/>
-      <w:bookmarkEnd w:id="4"/>
     </w:p>
     <w:p>
       <w:pPr>
@@ -2309,7 +2271,7 @@
           <w:lang w:eastAsia="en-AU"/>
         </w:rPr>
       </w:pPr>
-      <w:bookmarkStart w:id="5" w:name="_Toc44425017"/>
+      <w:bookmarkStart w:id="4" w:name="_Toc44425017"/>
       <w:r>
         <w:rPr>
           <w:rFonts w:ascii="Times New Roman" w:eastAsia="Times New Roman" w:hAnsi="Times New Roman" w:cs="Times New Roman"/>
@@ -2318,7 +2280,7 @@
         </w:rPr>
         <w:t>The Odin Project</w:t>
       </w:r>
-      <w:bookmarkEnd w:id="5"/>
+      <w:bookmarkEnd w:id="4"/>
     </w:p>
     <w:p>
       <w:pPr>
@@ -2570,7 +2532,7 @@
           <w:lang w:eastAsia="en-AU"/>
         </w:rPr>
       </w:pPr>
-      <w:bookmarkStart w:id="6" w:name="_Toc44425018"/>
+      <w:bookmarkStart w:id="5" w:name="_Toc44425018"/>
       <w:r>
         <w:rPr>
           <w:rFonts w:ascii="Times New Roman" w:eastAsia="Times New Roman" w:hAnsi="Times New Roman" w:cs="Times New Roman"/>
@@ -2578,74 +2540,74 @@
         </w:rPr>
         <w:t>Udemy - CSS - The Complete Guide 2020</w:t>
       </w:r>
+      <w:bookmarkEnd w:id="5"/>
+    </w:p>
+    <w:p>
+      <w:pPr>
+        <w:shd w:val="clear" w:color="auto" w:fill="FFFFFF"/>
+        <w:spacing w:beforeAutospacing="1" w:afterAutospacing="1" w:line="240" w:lineRule="auto"/>
+        <w:rPr>
+          <w:rFonts w:ascii="Times New Roman" w:eastAsia="Times New Roman" w:hAnsi="Times New Roman" w:cs="Times New Roman"/>
+          <w:b/>
+          <w:lang w:eastAsia="en-AU"/>
+        </w:rPr>
+      </w:pPr>
+      <w:r>
+        <w:rPr>
+          <w:rFonts w:ascii="Times New Roman" w:eastAsia="Times New Roman" w:hAnsi="Times New Roman" w:cs="Times New Roman"/>
+          <w:b/>
+          <w:lang w:eastAsia="en-AU"/>
+        </w:rPr>
+        <w:t>Working on the UDEMY CSS tutorial</w:t>
+      </w:r>
+    </w:p>
+    <w:p>
+      <w:pPr>
+        <w:shd w:val="clear" w:color="auto" w:fill="FFFFFF"/>
+        <w:spacing w:beforeAutospacing="1" w:afterAutospacing="1" w:line="240" w:lineRule="auto"/>
+        <w:rPr>
+          <w:rFonts w:ascii="Times New Roman" w:eastAsia="Times New Roman" w:hAnsi="Times New Roman" w:cs="Times New Roman"/>
+          <w:b/>
+          <w:lang w:eastAsia="en-AU"/>
+        </w:rPr>
+      </w:pPr>
+      <w:r>
+        <w:rPr>
+          <w:rFonts w:ascii="Times New Roman" w:eastAsia="Times New Roman" w:hAnsi="Times New Roman" w:cs="Times New Roman"/>
+          <w:b/>
+          <w:lang w:eastAsia="en-AU"/>
+        </w:rPr>
+        <w:t xml:space="preserve">Completed: </w:t>
+      </w:r>
+      <w:r>
+        <w:rPr>
+          <w:rFonts w:ascii="Times New Roman" w:eastAsia="Times New Roman" w:hAnsi="Times New Roman" w:cs="Times New Roman"/>
+          <w:lang w:eastAsia="en-AU"/>
+        </w:rPr>
+        <w:t xml:space="preserve">3. Diving Deeper into CSS: </w:t>
+      </w:r>
+      <w:r>
+        <w:rPr>
+          <w:rFonts w:ascii="Times New Roman" w:eastAsia="Times New Roman" w:hAnsi="Times New Roman" w:cs="Times New Roman"/>
+          <w:b/>
+          <w:u w:val="single"/>
+          <w:lang w:eastAsia="en-AU"/>
+        </w:rPr>
+        <w:t>(Start Chapter 4 next)</w:t>
+      </w:r>
+    </w:p>
+    <w:p>
+      <w:pPr>
+        <w:shd w:val="clear" w:color="auto" w:fill="FFFFFF"/>
+        <w:spacing w:beforeAutospacing="1" w:afterAutospacing="1" w:line="240" w:lineRule="auto"/>
+        <w:rPr>
+          <w:rFonts w:ascii="Times New Roman" w:eastAsia="Times New Roman" w:hAnsi="Times New Roman" w:cs="Times New Roman"/>
+          <w:b/>
+          <w:lang w:eastAsia="en-AU"/>
+        </w:rPr>
+      </w:pPr>
+      <w:bookmarkStart w:id="6" w:name="_GoBack"/>
       <w:bookmarkEnd w:id="6"/>
-    </w:p>
-    <w:p>
-      <w:pPr>
-        <w:shd w:val="clear" w:color="auto" w:fill="FFFFFF"/>
-        <w:spacing w:beforeAutospacing="1" w:afterAutospacing="1" w:line="240" w:lineRule="auto"/>
-        <w:rPr>
-          <w:rFonts w:ascii="Times New Roman" w:eastAsia="Times New Roman" w:hAnsi="Times New Roman" w:cs="Times New Roman"/>
-          <w:b/>
-          <w:lang w:eastAsia="en-AU"/>
-        </w:rPr>
-      </w:pPr>
-      <w:r>
-        <w:rPr>
-          <w:rFonts w:ascii="Times New Roman" w:eastAsia="Times New Roman" w:hAnsi="Times New Roman" w:cs="Times New Roman"/>
-          <w:b/>
-          <w:lang w:eastAsia="en-AU"/>
-        </w:rPr>
-        <w:t>Working on the UDEMY CSS tutorial</w:t>
-      </w:r>
-    </w:p>
-    <w:p>
-      <w:pPr>
-        <w:shd w:val="clear" w:color="auto" w:fill="FFFFFF"/>
-        <w:spacing w:beforeAutospacing="1" w:afterAutospacing="1" w:line="240" w:lineRule="auto"/>
-        <w:rPr>
-          <w:rFonts w:ascii="Times New Roman" w:eastAsia="Times New Roman" w:hAnsi="Times New Roman" w:cs="Times New Roman"/>
-          <w:b/>
-          <w:lang w:eastAsia="en-AU"/>
-        </w:rPr>
-      </w:pPr>
-      <w:r>
-        <w:rPr>
-          <w:rFonts w:ascii="Times New Roman" w:eastAsia="Times New Roman" w:hAnsi="Times New Roman" w:cs="Times New Roman"/>
-          <w:b/>
-          <w:lang w:eastAsia="en-AU"/>
-        </w:rPr>
-        <w:t xml:space="preserve">Completed: </w:t>
-      </w:r>
-      <w:r>
-        <w:rPr>
-          <w:rFonts w:ascii="Times New Roman" w:eastAsia="Times New Roman" w:hAnsi="Times New Roman" w:cs="Times New Roman"/>
-          <w:lang w:eastAsia="en-AU"/>
-        </w:rPr>
-        <w:t>3. Diving Deeper into CSS: 20. Grouping Rules</w:t>
-      </w:r>
-    </w:p>
-    <w:p>
-      <w:pPr>
-        <w:shd w:val="clear" w:color="auto" w:fill="FFFFFF"/>
-        <w:spacing w:beforeAutospacing="1" w:afterAutospacing="1" w:line="240" w:lineRule="auto"/>
-        <w:rPr>
-          <w:rFonts w:ascii="Times New Roman" w:eastAsia="Times New Roman" w:hAnsi="Times New Roman" w:cs="Times New Roman"/>
-          <w:b/>
-          <w:lang w:eastAsia="en-AU"/>
-        </w:rPr>
-      </w:pPr>
-    </w:p>
-    <w:p>
-      <w:pPr>
-        <w:shd w:val="clear" w:color="auto" w:fill="FFFFFF"/>
-        <w:spacing w:beforeAutospacing="1" w:afterAutospacing="1" w:line="240" w:lineRule="auto"/>
-        <w:rPr>
-          <w:rFonts w:ascii="Times New Roman" w:eastAsia="Times New Roman" w:hAnsi="Times New Roman" w:cs="Times New Roman"/>
-          <w:b/>
-          <w:lang w:eastAsia="en-AU"/>
-        </w:rPr>
-      </w:pPr>
     </w:p>
     <w:p>
       <w:pPr>
@@ -2938,17 +2900,7 @@
             <w:sz w:val="21"/>
             <w:szCs w:val="21"/>
           </w:rPr>
-          <w:t>[218 warrior legend step 6 walk like a warrior - slide to move comple</w:t>
-        </w:r>
-        <w:r>
-          <w:rPr>
-            <w:rStyle w:val="Hyperlink"/>
-            <w:rFonts w:ascii="Segoe UI" w:hAnsi="Segoe UI" w:cs="Segoe UI"/>
-            <w:color w:val="6A737D"/>
-            <w:sz w:val="21"/>
-            <w:szCs w:val="21"/>
-          </w:rPr>
-          <w:t>te]</w:t>
+          <w:t>[218 warrior legend step 6 walk like a warrior - slide to move complete]</w:t>
         </w:r>
       </w:hyperlink>
     </w:p>
@@ -3330,17 +3282,7 @@
           <w:szCs w:val="21"/>
           <w:shd w:val="clear" w:color="auto" w:fill="FFFFFF"/>
         </w:rPr>
-        <w:t>, as hacking culture as a</w:t>
-      </w:r>
-      <w:r>
-        <w:rPr>
-          <w:rFonts w:ascii="Arial" w:hAnsi="Arial" w:cs="Arial"/>
-          <w:color w:val="1A1A1B"/>
-          <w:sz w:val="21"/>
-          <w:szCs w:val="21"/>
-          <w:shd w:val="clear" w:color="auto" w:fill="FFFFFF"/>
-        </w:rPr>
-        <w:t xml:space="preserve">lways been interesting to me. First I believe educating </w:t>
+        <w:t xml:space="preserve">, as hacking culture as always been interesting to me. First I believe educating </w:t>
       </w:r>
       <w:proofErr w:type="gramStart"/>
       <w:r>
@@ -3719,14 +3661,7 @@
           <w:rFonts w:ascii="Times New Roman" w:eastAsia="Times New Roman" w:hAnsi="Times New Roman" w:cs="Times New Roman"/>
           <w:lang w:eastAsia="en-AU"/>
         </w:rPr>
-        <w:t>Class</w:t>
-      </w:r>
-      <w:r>
-        <w:rPr>
-          <w:rFonts w:ascii="Times New Roman" w:eastAsia="Times New Roman" w:hAnsi="Times New Roman" w:cs="Times New Roman"/>
-          <w:lang w:eastAsia="en-AU"/>
-        </w:rPr>
-        <w:t xml:space="preserve"> vs ID</w:t>
+        <w:t>Class vs ID</w:t>
       </w:r>
       <w:bookmarkEnd w:id="11"/>
     </w:p>
@@ -3793,29 +3728,48 @@
           <w:rFonts w:ascii="Times New Roman" w:hAnsi="Times New Roman" w:cs="Times New Roman"/>
           <w:color w:val="000000"/>
         </w:rPr>
-        <w:t> (“.”) and an ID selec</w:t>
-      </w:r>
-      <w:r>
-        <w:rPr>
+        <w:t> (“.”) and an ID selector is a name preceded by a </w:t>
+      </w:r>
+      <w:r>
+        <w:rPr>
+          <w:rStyle w:val="Strong"/>
           <w:rFonts w:ascii="Times New Roman" w:hAnsi="Times New Roman" w:cs="Times New Roman"/>
           <w:color w:val="000000"/>
         </w:rPr>
-        <w:t>tor is a name preceded by a </w:t>
-      </w:r>
-      <w:r>
-        <w:rPr>
-          <w:rStyle w:val="Strong"/>
+        <w:t>hash character</w:t>
+      </w:r>
+      <w:r>
+        <w:rPr>
           <w:rFonts w:ascii="Times New Roman" w:hAnsi="Times New Roman" w:cs="Times New Roman"/>
           <w:color w:val="000000"/>
         </w:rPr>
-        <w:t>hash character</w:t>
-      </w:r>
+        <w:t> (“#”).</w:t>
+      </w:r>
+    </w:p>
+    <w:p>
+      <w:pPr>
+        <w:shd w:val="clear" w:color="auto" w:fill="FFFFFF"/>
+        <w:spacing w:beforeAutospacing="1" w:line="240" w:lineRule="auto"/>
+        <w:rPr>
+          <w:rFonts w:ascii="Times New Roman" w:eastAsia="Times New Roman" w:hAnsi="Times New Roman" w:cs="Times New Roman"/>
+          <w:b/>
+          <w:lang w:eastAsia="en-AU"/>
+        </w:rPr>
+      </w:pPr>
       <w:r>
         <w:rPr>
           <w:rFonts w:ascii="Times New Roman" w:hAnsi="Times New Roman" w:cs="Times New Roman"/>
           <w:color w:val="000000"/>
         </w:rPr>
-        <w:t> (“#”).</w:t>
+        <w:t>The difference between an ID and a class is that an ID can be used to identify one element, whereas a class can be used to identify more than one.</w:t>
+      </w:r>
+      <w:r>
+        <w:rPr>
+          <w:rFonts w:ascii="Times New Roman" w:eastAsia="Times New Roman" w:hAnsi="Times New Roman" w:cs="Times New Roman"/>
+          <w:b/>
+          <w:lang w:eastAsia="en-AU"/>
+        </w:rPr>
+        <w:t xml:space="preserve"> </w:t>
       </w:r>
     </w:p>
     <w:p>
@@ -3830,11 +3784,123 @@
       </w:pPr>
       <w:r>
         <w:rPr>
-          <w:rFonts w:ascii="Times New Roman" w:hAnsi="Times New Roman" w:cs="Times New Roman"/>
-          <w:color w:val="000000"/>
-        </w:rPr>
-        <w:t>The difference between an ID and a class is that an ID can be used to identify one element, whereas a class can be used to identify more than one.</w:t>
-      </w:r>
+          <w:rFonts w:ascii="Times New Roman" w:eastAsia="Times New Roman" w:hAnsi="Times New Roman" w:cs="Times New Roman"/>
+          <w:lang w:eastAsia="en-AU"/>
+        </w:rPr>
+        <w:t>I am still unsure what the purpose for an ID is when you could theoretically use a class. My understanding is that you would use an ID for a single element, but my point is could a class not be used for that single element as well? If so would that not make the ID useless?</w:t>
+      </w:r>
+      <w:r>
+        <w:rPr>
+          <w:rFonts w:ascii="Times New Roman" w:eastAsia="Times New Roman" w:hAnsi="Times New Roman" w:cs="Times New Roman"/>
+          <w:lang w:eastAsia="en-AU"/>
+        </w:rPr>
+        <w:tab/>
+      </w:r>
+    </w:p>
+    <w:p>
+      <w:pPr>
+        <w:shd w:val="clear" w:color="auto" w:fill="FFFFFF"/>
+        <w:spacing w:beforeAutospacing="1" w:afterAutospacing="1" w:line="240" w:lineRule="auto"/>
+        <w:rPr>
+          <w:rFonts w:ascii="Times New Roman" w:eastAsia="Times New Roman" w:hAnsi="Times New Roman" w:cs="Times New Roman"/>
+          <w:b/>
+          <w:lang w:eastAsia="en-AU"/>
+        </w:rPr>
+      </w:pPr>
+      <w:r>
+        <w:rPr>
+          <w:rFonts w:ascii="Times New Roman" w:eastAsia="Times New Roman" w:hAnsi="Times New Roman" w:cs="Times New Roman"/>
+          <w:b/>
+          <w:lang w:eastAsia="en-AU"/>
+        </w:rPr>
+        <w:t>Conclusion</w:t>
+      </w:r>
+    </w:p>
+    <w:p>
+      <w:pPr>
+        <w:shd w:val="clear" w:color="auto" w:fill="FFFFFF"/>
+        <w:spacing w:beforeAutospacing="1" w:afterAutospacing="1" w:line="240" w:lineRule="auto"/>
+        <w:rPr>
+          <w:rFonts w:ascii="Times New Roman" w:eastAsia="Times New Roman" w:hAnsi="Times New Roman" w:cs="Times New Roman"/>
+          <w:lang w:eastAsia="en-AU"/>
+        </w:rPr>
+      </w:pPr>
+      <w:r>
+        <w:rPr>
+          <w:rFonts w:ascii="Times New Roman" w:eastAsia="Times New Roman" w:hAnsi="Times New Roman" w:cs="Times New Roman"/>
+          <w:lang w:eastAsia="en-AU"/>
+        </w:rPr>
+        <w:t xml:space="preserve">I began to study CSS again, I felt I had an adequate understanding of CSS at a level that I can build a website with it, but there are still many questions I need answered. Therefore I began watching the ‘Udemy - CSS - The Complete Guide 2020 (incl. Flexbox, Grid &amp; Sass) tutorials. </w:t>
+      </w:r>
+      <w:proofErr w:type="gramStart"/>
+      <w:r>
+        <w:rPr>
+          <w:rFonts w:ascii="Times New Roman" w:eastAsia="Times New Roman" w:hAnsi="Times New Roman" w:cs="Times New Roman"/>
+          <w:lang w:eastAsia="en-AU"/>
+        </w:rPr>
+        <w:t>During the 2.</w:t>
+      </w:r>
+      <w:proofErr w:type="gramEnd"/>
+      <w:r>
+        <w:rPr>
+          <w:rFonts w:ascii="Times New Roman" w:eastAsia="Times New Roman" w:hAnsi="Times New Roman" w:cs="Times New Roman"/>
+          <w:lang w:eastAsia="en-AU"/>
+        </w:rPr>
+        <w:t xml:space="preserve"> Diving into the Basics of CSS section, I reached the sixth episode and thought I had an answer to my Class vs ID question.</w:t>
+      </w:r>
+    </w:p>
+    <w:p>
+      <w:pPr>
+        <w:shd w:val="clear" w:color="auto" w:fill="FFFFFF"/>
+        <w:spacing w:beforeAutospacing="1" w:afterAutospacing="1" w:line="240" w:lineRule="auto"/>
+        <w:rPr>
+          <w:rFonts w:ascii="Times New Roman" w:eastAsia="Times New Roman" w:hAnsi="Times New Roman" w:cs="Times New Roman"/>
+          <w:lang w:eastAsia="en-AU"/>
+        </w:rPr>
+      </w:pPr>
+      <w:r>
+        <w:rPr>
+          <w:rFonts w:ascii="Times New Roman" w:eastAsia="Times New Roman" w:hAnsi="Times New Roman" w:cs="Times New Roman"/>
+          <w:b/>
+          <w:lang w:eastAsia="en-AU"/>
+        </w:rPr>
+        <w:t xml:space="preserve">6. Theory Time – Selectors: </w:t>
+      </w:r>
+      <w:r>
+        <w:rPr>
+          <w:rFonts w:ascii="Times New Roman" w:eastAsia="Times New Roman" w:hAnsi="Times New Roman" w:cs="Times New Roman"/>
+          <w:lang w:eastAsia="en-AU"/>
+        </w:rPr>
+        <w:t xml:space="preserve">This episode pretty much confirmed my theory. That an ID is only usable once, therefore if you know you are only going to use CSS on that specific tag one time then it is fine to use. If you want to use the element more than once however, then a class is for you. One thing I learned here you are fine in using a Class even if you only use the Element one time, however you can only use the ID one time. </w:t>
+      </w:r>
+      <w:r>
+        <w:rPr>
+          <w:rFonts w:ascii="Times New Roman" w:eastAsia="Times New Roman" w:hAnsi="Times New Roman" w:cs="Times New Roman"/>
+          <w:strike/>
+          <w:lang w:eastAsia="en-AU"/>
+        </w:rPr>
+        <w:t>This has led me to believe that ID’s are pointless, since a Class can do the same thing and more.</w:t>
+      </w:r>
+    </w:p>
+    <w:p>
+      <w:pPr>
+        <w:shd w:val="clear" w:color="auto" w:fill="FFFFFF"/>
+        <w:spacing w:beforeAutospacing="1" w:afterAutospacing="1" w:line="240" w:lineRule="auto"/>
+        <w:rPr>
+          <w:rFonts w:ascii="Times New Roman" w:eastAsia="Times New Roman" w:hAnsi="Times New Roman" w:cs="Times New Roman"/>
+          <w:lang w:eastAsia="en-AU"/>
+        </w:rPr>
+      </w:pPr>
+      <w:proofErr w:type="gramStart"/>
+      <w:r>
+        <w:rPr>
+          <w:rFonts w:ascii="Times New Roman" w:eastAsia="Times New Roman" w:hAnsi="Times New Roman" w:cs="Times New Roman"/>
+          <w:b/>
+          <w:lang w:eastAsia="en-AU"/>
+        </w:rPr>
+        <w:t>From watching 7.</w:t>
+      </w:r>
+      <w:proofErr w:type="gramEnd"/>
       <w:r>
         <w:rPr>
           <w:rFonts w:ascii="Times New Roman" w:eastAsia="Times New Roman" w:hAnsi="Times New Roman" w:cs="Times New Roman"/>
@@ -3843,88 +3909,21 @@
         </w:rPr>
         <w:t xml:space="preserve"> </w:t>
       </w:r>
-    </w:p>
-    <w:p>
-      <w:pPr>
-        <w:shd w:val="clear" w:color="auto" w:fill="FFFFFF"/>
-        <w:spacing w:beforeAutospacing="1" w:line="240" w:lineRule="auto"/>
-        <w:rPr>
-          <w:rFonts w:ascii="Times New Roman" w:eastAsia="Times New Roman" w:hAnsi="Times New Roman" w:cs="Times New Roman"/>
-          <w:b/>
-          <w:lang w:eastAsia="en-AU"/>
-        </w:rPr>
-      </w:pPr>
-      <w:r>
-        <w:rPr>
-          <w:rFonts w:ascii="Times New Roman" w:eastAsia="Times New Roman" w:hAnsi="Times New Roman" w:cs="Times New Roman"/>
-          <w:lang w:eastAsia="en-AU"/>
-        </w:rPr>
-        <w:t xml:space="preserve">I am still unsure what the purpose for an ID is when you </w:t>
-      </w:r>
-      <w:r>
-        <w:rPr>
-          <w:rFonts w:ascii="Times New Roman" w:eastAsia="Times New Roman" w:hAnsi="Times New Roman" w:cs="Times New Roman"/>
-          <w:lang w:eastAsia="en-AU"/>
-        </w:rPr>
-        <w:t>could theoretically use a class. My understanding is that you would use an ID for a single element, but my point is could a class not be used for that single element as well? If so would that not make the ID useless?</w:t>
-      </w:r>
-      <w:r>
-        <w:rPr>
-          <w:rFonts w:ascii="Times New Roman" w:eastAsia="Times New Roman" w:hAnsi="Times New Roman" w:cs="Times New Roman"/>
-          <w:lang w:eastAsia="en-AU"/>
-        </w:rPr>
-        <w:tab/>
-      </w:r>
-    </w:p>
-    <w:p>
-      <w:pPr>
-        <w:shd w:val="clear" w:color="auto" w:fill="FFFFFF"/>
-        <w:spacing w:beforeAutospacing="1" w:afterAutospacing="1" w:line="240" w:lineRule="auto"/>
-        <w:rPr>
-          <w:rFonts w:ascii="Times New Roman" w:eastAsia="Times New Roman" w:hAnsi="Times New Roman" w:cs="Times New Roman"/>
-          <w:b/>
-          <w:lang w:eastAsia="en-AU"/>
-        </w:rPr>
-      </w:pPr>
-      <w:r>
-        <w:rPr>
-          <w:rFonts w:ascii="Times New Roman" w:eastAsia="Times New Roman" w:hAnsi="Times New Roman" w:cs="Times New Roman"/>
-          <w:b/>
-          <w:lang w:eastAsia="en-AU"/>
-        </w:rPr>
-        <w:t>Conclusion</w:t>
-      </w:r>
-    </w:p>
-    <w:p>
-      <w:pPr>
-        <w:shd w:val="clear" w:color="auto" w:fill="FFFFFF"/>
-        <w:spacing w:beforeAutospacing="1" w:afterAutospacing="1" w:line="240" w:lineRule="auto"/>
-        <w:rPr>
-          <w:rFonts w:ascii="Times New Roman" w:eastAsia="Times New Roman" w:hAnsi="Times New Roman" w:cs="Times New Roman"/>
-          <w:lang w:eastAsia="en-AU"/>
-        </w:rPr>
-      </w:pPr>
-      <w:r>
-        <w:rPr>
-          <w:rFonts w:ascii="Times New Roman" w:eastAsia="Times New Roman" w:hAnsi="Times New Roman" w:cs="Times New Roman"/>
-          <w:lang w:eastAsia="en-AU"/>
-        </w:rPr>
-        <w:t>I began to study CSS again,</w:t>
-      </w:r>
-      <w:r>
-        <w:rPr>
-          <w:rFonts w:ascii="Times New Roman" w:eastAsia="Times New Roman" w:hAnsi="Times New Roman" w:cs="Times New Roman"/>
-          <w:lang w:eastAsia="en-AU"/>
-        </w:rPr>
-        <w:t xml:space="preserve"> I felt I had an adequate understanding of CSS at a level that I can build a website with it, but there are still many questions I need answered. Therefore I began watching the ‘Udemy - CSS - The Complete Guide 2020 (incl. Flexbox, Grid &amp; Sass) tutorials. </w:t>
-      </w:r>
       <w:proofErr w:type="gramStart"/>
       <w:r>
         <w:rPr>
           <w:rFonts w:ascii="Times New Roman" w:eastAsia="Times New Roman" w:hAnsi="Times New Roman" w:cs="Times New Roman"/>
-          <w:lang w:eastAsia="en-AU"/>
-        </w:rPr>
-        <w:t>During the 2.</w:t>
+          <w:b/>
+          <w:lang w:eastAsia="en-AU"/>
+        </w:rPr>
+        <w:t xml:space="preserve">Understanding the Cascading Style &amp; Specificity: </w:t>
+      </w:r>
+      <w:r>
+        <w:rPr>
+          <w:rFonts w:ascii="Times New Roman" w:eastAsia="Times New Roman" w:hAnsi="Times New Roman" w:cs="Times New Roman"/>
+          <w:lang w:eastAsia="en-AU"/>
+        </w:rPr>
+        <w:t>This video went into detail on the specifity and the cascading elements of CSS, basically different rules have different levels of importance.</w:t>
       </w:r>
       <w:proofErr w:type="gramEnd"/>
       <w:r>
@@ -3932,127 +3931,7 @@
           <w:rFonts w:ascii="Times New Roman" w:eastAsia="Times New Roman" w:hAnsi="Times New Roman" w:cs="Times New Roman"/>
           <w:lang w:eastAsia="en-AU"/>
         </w:rPr>
-        <w:t xml:space="preserve"> Diving into the Basics of CSS section, I reached the sixth episode and thought I had an answer to my Class vs ID question.</w:t>
-      </w:r>
-    </w:p>
-    <w:p>
-      <w:pPr>
-        <w:shd w:val="clear" w:color="auto" w:fill="FFFFFF"/>
-        <w:spacing w:beforeAutospacing="1" w:afterAutospacing="1" w:line="240" w:lineRule="auto"/>
-        <w:rPr>
-          <w:rFonts w:ascii="Times New Roman" w:eastAsia="Times New Roman" w:hAnsi="Times New Roman" w:cs="Times New Roman"/>
-          <w:lang w:eastAsia="en-AU"/>
-        </w:rPr>
-      </w:pPr>
-      <w:r>
-        <w:rPr>
-          <w:rFonts w:ascii="Times New Roman" w:eastAsia="Times New Roman" w:hAnsi="Times New Roman" w:cs="Times New Roman"/>
-          <w:b/>
-          <w:lang w:eastAsia="en-AU"/>
-        </w:rPr>
-        <w:t xml:space="preserve">6. Theory Time – Selectors: </w:t>
-      </w:r>
-      <w:r>
-        <w:rPr>
-          <w:rFonts w:ascii="Times New Roman" w:eastAsia="Times New Roman" w:hAnsi="Times New Roman" w:cs="Times New Roman"/>
-          <w:lang w:eastAsia="en-AU"/>
-        </w:rPr>
-        <w:t xml:space="preserve">This episode pretty much confirmed my theory. That an ID is only usable once, therefore if </w:t>
-      </w:r>
-      <w:r>
-        <w:rPr>
-          <w:rFonts w:ascii="Times New Roman" w:eastAsia="Times New Roman" w:hAnsi="Times New Roman" w:cs="Times New Roman"/>
-          <w:lang w:eastAsia="en-AU"/>
-        </w:rPr>
-        <w:t>you know you are only going to use CSS on that specific tag one time then it is fine to use. If you want to use the element more than once however, then a class is for you. One thing I learned here you are fine in using a Class even if you only use the Ele</w:t>
-      </w:r>
-      <w:r>
-        <w:rPr>
-          <w:rFonts w:ascii="Times New Roman" w:eastAsia="Times New Roman" w:hAnsi="Times New Roman" w:cs="Times New Roman"/>
-          <w:lang w:eastAsia="en-AU"/>
-        </w:rPr>
-        <w:t xml:space="preserve">ment one time, however you can only use the ID one time. </w:t>
-      </w:r>
-      <w:r>
-        <w:rPr>
-          <w:rFonts w:ascii="Times New Roman" w:eastAsia="Times New Roman" w:hAnsi="Times New Roman" w:cs="Times New Roman"/>
-          <w:strike/>
-          <w:lang w:eastAsia="en-AU"/>
-        </w:rPr>
-        <w:t>This has led me to believe that ID’s are pointless, since a Class can do the same thing and more.</w:t>
-      </w:r>
-    </w:p>
-    <w:p>
-      <w:pPr>
-        <w:shd w:val="clear" w:color="auto" w:fill="FFFFFF"/>
-        <w:spacing w:beforeAutospacing="1" w:afterAutospacing="1" w:line="240" w:lineRule="auto"/>
-        <w:rPr>
-          <w:rFonts w:ascii="Times New Roman" w:eastAsia="Times New Roman" w:hAnsi="Times New Roman" w:cs="Times New Roman"/>
-          <w:lang w:eastAsia="en-AU"/>
-        </w:rPr>
-      </w:pPr>
-      <w:proofErr w:type="gramStart"/>
-      <w:r>
-        <w:rPr>
-          <w:rFonts w:ascii="Times New Roman" w:eastAsia="Times New Roman" w:hAnsi="Times New Roman" w:cs="Times New Roman"/>
-          <w:b/>
-          <w:lang w:eastAsia="en-AU"/>
-        </w:rPr>
-        <w:t>From watching 7.</w:t>
-      </w:r>
-      <w:proofErr w:type="gramEnd"/>
-      <w:r>
-        <w:rPr>
-          <w:rFonts w:ascii="Times New Roman" w:eastAsia="Times New Roman" w:hAnsi="Times New Roman" w:cs="Times New Roman"/>
-          <w:b/>
-          <w:lang w:eastAsia="en-AU"/>
-        </w:rPr>
-        <w:t xml:space="preserve"> </w:t>
-      </w:r>
-      <w:proofErr w:type="gramStart"/>
-      <w:r>
-        <w:rPr>
-          <w:rFonts w:ascii="Times New Roman" w:eastAsia="Times New Roman" w:hAnsi="Times New Roman" w:cs="Times New Roman"/>
-          <w:b/>
-          <w:lang w:eastAsia="en-AU"/>
-        </w:rPr>
-        <w:t xml:space="preserve">Understanding the Cascading Style &amp; Specificity: </w:t>
-      </w:r>
-      <w:r>
-        <w:rPr>
-          <w:rFonts w:ascii="Times New Roman" w:eastAsia="Times New Roman" w:hAnsi="Times New Roman" w:cs="Times New Roman"/>
-          <w:lang w:eastAsia="en-AU"/>
-        </w:rPr>
-        <w:t xml:space="preserve">This video went into detail on the </w:t>
-      </w:r>
-      <w:r>
-        <w:rPr>
-          <w:rFonts w:ascii="Times New Roman" w:eastAsia="Times New Roman" w:hAnsi="Times New Roman" w:cs="Times New Roman"/>
-          <w:lang w:eastAsia="en-AU"/>
-        </w:rPr>
-        <w:t>specifity and the cascading elements of CSS, basically different rules have different levels of importance.</w:t>
-      </w:r>
-      <w:proofErr w:type="gramEnd"/>
-      <w:r>
-        <w:rPr>
-          <w:rFonts w:ascii="Times New Roman" w:eastAsia="Times New Roman" w:hAnsi="Times New Roman" w:cs="Times New Roman"/>
-          <w:lang w:eastAsia="en-AU"/>
-        </w:rPr>
-        <w:t xml:space="preserve"> A class for example has a higher importance to a generic element. This prevents the same attributes being applied to the same asset twice, for examp</w:t>
-      </w:r>
-      <w:r>
-        <w:rPr>
-          <w:rFonts w:ascii="Times New Roman" w:eastAsia="Times New Roman" w:hAnsi="Times New Roman" w:cs="Times New Roman"/>
-          <w:lang w:eastAsia="en-AU"/>
-        </w:rPr>
-        <w:t>le applying font-colour blue in the element, and then font-colour red in the class. In this example the red would be applied because the Class element is superior to the generic one. Above this however is the ID element, therefore if I was to write font-co</w:t>
-      </w:r>
-      <w:r>
-        <w:rPr>
-          <w:rFonts w:ascii="Times New Roman" w:eastAsia="Times New Roman" w:hAnsi="Times New Roman" w:cs="Times New Roman"/>
-          <w:lang w:eastAsia="en-AU"/>
-        </w:rPr>
-        <w:t xml:space="preserve">lour yellow, in the id element, then that would be the colour shown. This has led me to believe that the ID element has some importance. </w:t>
+        <w:t xml:space="preserve"> A class for example has a higher importance to a generic element. This prevents the same attributes being applied to the same asset twice, for example applying font-colour blue in the element, and then font-colour red in the class. In this example the red would be applied because the Class element is superior to the generic one. Above this however is the ID element, therefore if I was to write font-colour yellow, in the id element, then that would be the colour shown. This has led me to believe that the ID element has some importance. </w:t>
       </w:r>
     </w:p>
     <w:p>
@@ -4185,14 +4064,7 @@
           <w:rFonts w:ascii="Times New Roman" w:eastAsia="Times New Roman" w:hAnsi="Times New Roman" w:cs="Times New Roman"/>
           <w:lang w:eastAsia="en-AU"/>
         </w:rPr>
-        <w:t>It would seem there are three ways to declare a V</w:t>
-      </w:r>
-      <w:r>
-        <w:rPr>
-          <w:rFonts w:ascii="Times New Roman" w:eastAsia="Times New Roman" w:hAnsi="Times New Roman" w:cs="Times New Roman"/>
-          <w:lang w:eastAsia="en-AU"/>
-        </w:rPr>
-        <w:t xml:space="preserve">ariable. The </w:t>
+        <w:t xml:space="preserve">It would seem there are three ways to declare a Variable. The </w:t>
       </w:r>
       <w:proofErr w:type="spellStart"/>
       <w:r>
@@ -4312,15 +4184,7 @@
           <w:u w:val="single"/>
           <w:lang w:eastAsia="en-AU"/>
         </w:rPr>
-        <w:t xml:space="preserve">Which one should you </w:t>
-      </w:r>
-      <w:r>
-        <w:rPr>
-          <w:rFonts w:ascii="Times New Roman" w:eastAsia="Times New Roman" w:hAnsi="Times New Roman" w:cs="Times New Roman"/>
-          <w:u w:val="single"/>
-          <w:lang w:eastAsia="en-AU"/>
-        </w:rPr>
-        <w:t>use when?</w:t>
+        <w:t>Which one should you use when?</w:t>
       </w:r>
     </w:p>
     <w:p>
@@ -4451,15 +4315,7 @@
           <w:color w:val="333333"/>
           <w:shd w:val="clear" w:color="auto" w:fill="FFFFFF"/>
         </w:rPr>
-        <w:t xml:space="preserve">Variables </w:t>
-      </w:r>
-      <w:r>
-        <w:rPr>
-          <w:rFonts w:ascii="Times New Roman" w:hAnsi="Times New Roman" w:cs="Times New Roman"/>
-          <w:color w:val="333333"/>
-          <w:shd w:val="clear" w:color="auto" w:fill="FFFFFF"/>
-        </w:rPr>
-        <w:t>declared using </w:t>
+        <w:t>Variables declared using </w:t>
       </w:r>
       <w:proofErr w:type="spellStart"/>
       <w:r>
@@ -4546,15 +4402,7 @@
           <w:color w:val="333333"/>
           <w:lang w:eastAsia="en-AU"/>
         </w:rPr>
-        <w:t>Use human-</w:t>
-      </w:r>
-      <w:r>
-        <w:rPr>
-          <w:rFonts w:ascii="Times New Roman" w:eastAsia="Times New Roman" w:hAnsi="Times New Roman" w:cs="Times New Roman"/>
-          <w:color w:val="333333"/>
-          <w:lang w:eastAsia="en-AU"/>
-        </w:rPr>
-        <w:t>readable names like </w:t>
+        <w:t>Use human-readable names like </w:t>
       </w:r>
       <w:proofErr w:type="spellStart"/>
       <w:r>
@@ -4725,15 +4573,7 @@
           <w:color w:val="333333"/>
           <w:lang w:eastAsia="en-AU"/>
         </w:rPr>
-        <w:t xml:space="preserve">. Such names say </w:t>
-      </w:r>
-      <w:r>
-        <w:rPr>
-          <w:rFonts w:ascii="Times New Roman" w:eastAsia="Times New Roman" w:hAnsi="Times New Roman" w:cs="Times New Roman"/>
-          <w:color w:val="333333"/>
-          <w:lang w:eastAsia="en-AU"/>
-        </w:rPr>
-        <w:t>nothing. It’s only okay to use them if the context of the code makes it exceptionally obvious which data or value the variable is referencing.</w:t>
+        <w:t>. Such names say nothing. It’s only okay to use them if the context of the code makes it exceptionally obvious which data or value the variable is referencing.</w:t>
       </w:r>
     </w:p>
     <w:p>
@@ -4757,15 +4597,7 @@
           <w:color w:val="333333"/>
           <w:lang w:eastAsia="en-AU"/>
         </w:rPr>
-        <w:t>Agree on terms within your team and in your own mind. If a site visitor is called a “user” then we should name re</w:t>
-      </w:r>
-      <w:r>
-        <w:rPr>
-          <w:rFonts w:ascii="Times New Roman" w:eastAsia="Times New Roman" w:hAnsi="Times New Roman" w:cs="Times New Roman"/>
-          <w:color w:val="333333"/>
-          <w:lang w:eastAsia="en-AU"/>
-        </w:rPr>
-        <w:t>lated variables </w:t>
+        <w:t>Agree on terms within your team and in your own mind. If a site visitor is called a “user” then we should name related variables </w:t>
       </w:r>
       <w:proofErr w:type="spellStart"/>
       <w:r>
@@ -4993,15 +4825,7 @@
           <w:color w:val="333333"/>
           <w:shd w:val="clear" w:color="auto" w:fill="FFFFFF"/>
         </w:rPr>
-        <w:t> – is</w:t>
-      </w:r>
-      <w:r>
-        <w:rPr>
-          <w:rFonts w:ascii="Times New Roman" w:hAnsi="Times New Roman" w:cs="Times New Roman"/>
-          <w:color w:val="333333"/>
-          <w:shd w:val="clear" w:color="auto" w:fill="FFFFFF"/>
-        </w:rPr>
-        <w:t xml:space="preserve"> what operators are applied to. For instance, in the multiplication of </w:t>
+        <w:t> – is what operators are applied to. For instance, in the multiplication of </w:t>
       </w:r>
       <w:r>
         <w:rPr>
@@ -5111,15 +4935,7 @@
           <w:color w:val="333333"/>
           <w:shd w:val="clear" w:color="auto" w:fill="FFFFFF"/>
         </w:rPr>
-        <w:t> if it has a single o</w:t>
-      </w:r>
-      <w:r>
-        <w:rPr>
-          <w:rFonts w:ascii="Times New Roman" w:hAnsi="Times New Roman" w:cs="Times New Roman"/>
-          <w:color w:val="333333"/>
-          <w:shd w:val="clear" w:color="auto" w:fill="FFFFFF"/>
-        </w:rPr>
-        <w:t>perand. For example, the unary negation </w:t>
+        <w:t> if it has a single operand. For example, the unary negation </w:t>
       </w:r>
       <w:r>
         <w:rPr>
@@ -5192,15 +5008,7 @@
           <w:color w:val="222222"/>
           <w:shd w:val="clear" w:color="auto" w:fill="FFFFFF"/>
         </w:rPr>
-        <w:t> and division, although this subject also includes more advanced operations, such as manipulations of percenta</w:t>
-      </w:r>
-      <w:r>
-        <w:rPr>
-          <w:rFonts w:ascii="Times New Roman" w:hAnsi="Times New Roman" w:cs="Times New Roman"/>
-          <w:color w:val="222222"/>
-          <w:shd w:val="clear" w:color="auto" w:fill="FFFFFF"/>
-        </w:rPr>
-        <w:t>ges, square roots, exponentiation, logarithmic functions, and even trigonometric functions, in the same vein as logarithms</w:t>
+        <w:t> and division, although this subject also includes more advanced operations, such as manipulations of percentages, square roots, exponentiation, logarithmic functions, and even trigonometric functions, in the same vein as logarithms</w:t>
       </w:r>
     </w:p>
     <w:p>
@@ -5241,15 +5049,7 @@
           <w:color w:val="222222"/>
           <w:shd w:val="clear" w:color="auto" w:fill="FFFFFF"/>
         </w:rPr>
-        <w:t>In formal language theory and computer programming,</w:t>
-      </w:r>
-      <w:r>
-        <w:rPr>
-          <w:rFonts w:ascii="Times New Roman" w:hAnsi="Times New Roman" w:cs="Times New Roman"/>
-          <w:color w:val="222222"/>
-          <w:shd w:val="clear" w:color="auto" w:fill="FFFFFF"/>
-        </w:rPr>
-        <w:t xml:space="preserve"> string concatenation is the operation of joining character strings end-to-end. For example, the concatenation of "snow" and "ball" is "snowball".</w:t>
+        <w:t>In formal language theory and computer programming, string concatenation is the operation of joining character strings end-to-end. For example, the concatenation of "snow" and "ball" is "snowball".</w:t>
       </w:r>
     </w:p>
     <w:p>
@@ -5308,14 +5108,7 @@
           <w:rFonts w:ascii="Times New Roman" w:eastAsia="Times New Roman" w:hAnsi="Times New Roman" w:cs="Times New Roman"/>
           <w:lang w:eastAsia="en-AU"/>
         </w:rPr>
-        <w:t xml:space="preserve">Comparison (Relational) </w:t>
-      </w:r>
-      <w:r>
-        <w:rPr>
-          <w:rFonts w:ascii="Times New Roman" w:eastAsia="Times New Roman" w:hAnsi="Times New Roman" w:cs="Times New Roman"/>
-          <w:lang w:eastAsia="en-AU"/>
-        </w:rPr>
-        <w:t>Operators</w:t>
+        <w:t>Comparison (Relational) Operators</w:t>
       </w:r>
     </w:p>
     <w:p>
@@ -5598,15 +5391,7 @@
           <w:color w:val="000000"/>
           <w:shd w:val="clear" w:color="auto" w:fill="FFFFFF"/>
         </w:rPr>
-        <w:t> operator,</w:t>
-      </w:r>
-      <w:r>
-        <w:rPr>
-          <w:rFonts w:ascii="Times New Roman" w:hAnsi="Times New Roman" w:cs="Times New Roman"/>
-          <w:color w:val="000000"/>
-          <w:shd w:val="clear" w:color="auto" w:fill="FFFFFF"/>
-        </w:rPr>
-        <w:t xml:space="preserve"> equal numbers are not equal, because the </w:t>
+        <w:t> operator, equal numbers are not equal, because the </w:t>
       </w:r>
       <w:r>
         <w:rPr>
@@ -5665,38 +5450,24 @@
           <w:rFonts w:ascii="Times New Roman" w:eastAsia="Times New Roman" w:hAnsi="Times New Roman" w:cs="Times New Roman"/>
           <w:lang w:eastAsia="en-AU"/>
         </w:rPr>
-        <w:t>If an expression has more than one operator, the execution order is defined by their precedence, or, in other words, the de</w:t>
-      </w:r>
-      <w:r>
-        <w:rPr>
-          <w:rFonts w:ascii="Times New Roman" w:eastAsia="Times New Roman" w:hAnsi="Times New Roman" w:cs="Times New Roman"/>
-          <w:lang w:eastAsia="en-AU"/>
-        </w:rPr>
-        <w:t>fault priority order of operators.</w:t>
-      </w:r>
-    </w:p>
-    <w:p>
-      <w:pPr>
-        <w:shd w:val="clear" w:color="auto" w:fill="FFFFFF"/>
-        <w:spacing w:beforeAutospacing="1" w:afterAutospacing="1" w:line="240" w:lineRule="auto"/>
-        <w:rPr>
-          <w:rFonts w:ascii="Times New Roman" w:eastAsia="Times New Roman" w:hAnsi="Times New Roman" w:cs="Times New Roman"/>
-          <w:lang w:eastAsia="en-AU"/>
-        </w:rPr>
-      </w:pPr>
-      <w:r>
-        <w:rPr>
-          <w:rFonts w:ascii="Times New Roman" w:eastAsia="Times New Roman" w:hAnsi="Times New Roman" w:cs="Times New Roman"/>
-          <w:lang w:eastAsia="en-AU"/>
-        </w:rPr>
-        <w:t>From school, we all know that the multiplication in the expression 1 + 2 * 2 should be calculated before the addition. That’s exactly the precedence thing. The multiplication is said to have a higher precedence than the a</w:t>
-      </w:r>
-      <w:r>
-        <w:rPr>
-          <w:rFonts w:ascii="Times New Roman" w:eastAsia="Times New Roman" w:hAnsi="Times New Roman" w:cs="Times New Roman"/>
-          <w:lang w:eastAsia="en-AU"/>
-        </w:rPr>
-        <w:t>ddition.</w:t>
+        <w:t>If an expression has more than one operator, the execution order is defined by their precedence, or, in other words, the default priority order of operators.</w:t>
+      </w:r>
+    </w:p>
+    <w:p>
+      <w:pPr>
+        <w:shd w:val="clear" w:color="auto" w:fill="FFFFFF"/>
+        <w:spacing w:beforeAutospacing="1" w:afterAutospacing="1" w:line="240" w:lineRule="auto"/>
+        <w:rPr>
+          <w:rFonts w:ascii="Times New Roman" w:eastAsia="Times New Roman" w:hAnsi="Times New Roman" w:cs="Times New Roman"/>
+          <w:lang w:eastAsia="en-AU"/>
+        </w:rPr>
+      </w:pPr>
+      <w:r>
+        <w:rPr>
+          <w:rFonts w:ascii="Times New Roman" w:eastAsia="Times New Roman" w:hAnsi="Times New Roman" w:cs="Times New Roman"/>
+          <w:lang w:eastAsia="en-AU"/>
+        </w:rPr>
+        <w:t>From school, we all know that the multiplication in the expression 1 + 2 * 2 should be calculated before the addition. That’s exactly the precedence thing. The multiplication is said to have a higher precedence than the addition.</w:t>
       </w:r>
     </w:p>
     <w:p>
@@ -5730,14 +5501,7 @@
           <w:rFonts w:ascii="Times New Roman" w:eastAsia="Times New Roman" w:hAnsi="Times New Roman" w:cs="Times New Roman"/>
           <w:lang w:eastAsia="en-AU"/>
         </w:rPr>
-        <w:t xml:space="preserve">There are many operators in JavaScript. Every operator has a corresponding precedence number. The </w:t>
-      </w:r>
-      <w:r>
-        <w:rPr>
-          <w:rFonts w:ascii="Times New Roman" w:eastAsia="Times New Roman" w:hAnsi="Times New Roman" w:cs="Times New Roman"/>
-          <w:lang w:eastAsia="en-AU"/>
-        </w:rPr>
-        <w:t>one with the larger number executes first. If the precedence is the same, the execution order is from left to right.</w:t>
+        <w:t>There are many operators in JavaScript. Every operator has a corresponding precedence number. The one with the larger number executes first. If the precedence is the same, the execution order is from left to right.</w:t>
       </w:r>
     </w:p>
     <w:p>
@@ -5805,14 +5569,7 @@
           <w:lang w:eastAsia="en-AU"/>
         </w:rPr>
         <w:lastRenderedPageBreak/>
-        <w:t xml:space="preserve">So, </w:t>
-      </w:r>
-      <w:r>
-        <w:rPr>
-          <w:rFonts w:ascii="Times New Roman" w:eastAsia="Times New Roman" w:hAnsi="Times New Roman" w:cs="Times New Roman"/>
-          <w:lang w:eastAsia="en-AU"/>
-        </w:rPr>
-        <w:t>there are special operators for it:</w:t>
+        <w:t>So, there are special operators for it:</w:t>
       </w:r>
     </w:p>
     <w:p>
@@ -5896,14 +5653,7 @@
           <w:rFonts w:ascii="Times New Roman" w:eastAsia="Times New Roman" w:hAnsi="Times New Roman" w:cs="Times New Roman"/>
           <w:lang w:eastAsia="en-AU"/>
         </w:rPr>
-        <w:t>When the operator goes after the variable, it is in “postfix form”: counter+</w:t>
-      </w:r>
-      <w:r>
-        <w:rPr>
-          <w:rFonts w:ascii="Times New Roman" w:eastAsia="Times New Roman" w:hAnsi="Times New Roman" w:cs="Times New Roman"/>
-          <w:lang w:eastAsia="en-AU"/>
-        </w:rPr>
-        <w:t>+.</w:t>
+        <w:t>When the operator goes after the variable, it is in “postfix form”: counter++.</w:t>
       </w:r>
     </w:p>
     <w:p>
@@ -6028,15 +5778,7 @@
           <w:color w:val="333333"/>
           <w:lang w:eastAsia="en-AU"/>
         </w:rPr>
-        <w:t xml:space="preserve">Let’s clarify. As </w:t>
-      </w:r>
-      <w:r>
-        <w:rPr>
-          <w:rFonts w:ascii="Times New Roman" w:eastAsia="Times New Roman" w:hAnsi="Times New Roman" w:cs="Times New Roman"/>
-          <w:color w:val="333333"/>
-          <w:lang w:eastAsia="en-AU"/>
-        </w:rPr>
-        <w:t>we know, all operators return a value. Increment/decrement is no exception. The prefix form returns the new value while the postfix form returns the old value (prior to increment/decrement).</w:t>
+        <w:t>Let’s clarify. As we know, all operators return a value. Increment/decrement is no exception. The prefix form returns the new value while the postfix form returns the old value (prior to increment/decrement).</w:t>
       </w:r>
     </w:p>
     <w:p>
@@ -6076,14 +5818,7 @@
           <w:rFonts w:ascii="Times New Roman" w:eastAsia="Times New Roman" w:hAnsi="Times New Roman" w:cs="Times New Roman"/>
           <w:lang w:eastAsia="en-AU"/>
         </w:rPr>
-        <w:t xml:space="preserve">Let’s note that an assignment “=” </w:t>
-      </w:r>
-      <w:r>
-        <w:rPr>
-          <w:rFonts w:ascii="Times New Roman" w:eastAsia="Times New Roman" w:hAnsi="Times New Roman" w:cs="Times New Roman"/>
-          <w:lang w:eastAsia="en-AU"/>
-        </w:rPr>
-        <w:t xml:space="preserve">is also an operator. </w:t>
+        <w:t xml:space="preserve">Let’s note that an assignment “=” is also an operator. </w:t>
       </w:r>
     </w:p>
     <w:p>
@@ -6483,15 +6218,7 @@
           <w:spacing w:val="-1"/>
           <w:shd w:val="clear" w:color="auto" w:fill="FFFFFF"/>
         </w:rPr>
-        <w:t xml:space="preserve">There is only one type of Number in </w:t>
-      </w:r>
-      <w:r>
-        <w:rPr>
-          <w:rFonts w:ascii="Times New Roman" w:hAnsi="Times New Roman" w:cs="Times New Roman"/>
-          <w:spacing w:val="-1"/>
-          <w:shd w:val="clear" w:color="auto" w:fill="FFFFFF"/>
-        </w:rPr>
-        <w:t>JavaScript. Numbers can be written with or without a decimal point. A number can also be </w:t>
+        <w:t>There is only one type of Number in JavaScript. Numbers can be written with or without a decimal point. A number can also be </w:t>
       </w:r>
       <w:r>
         <w:rPr>
@@ -6622,15 +6349,7 @@
           <w:spacing w:val="-1"/>
           <w:shd w:val="clear" w:color="auto" w:fill="FFFFFF"/>
         </w:rPr>
-        <w:t xml:space="preserve"> are used for storing text. Strings must be inside of either </w:t>
-      </w:r>
-      <w:r>
-        <w:rPr>
-          <w:rFonts w:ascii="Times New Roman" w:hAnsi="Times New Roman" w:cs="Times New Roman"/>
-          <w:spacing w:val="-1"/>
-          <w:shd w:val="clear" w:color="auto" w:fill="FFFFFF"/>
-        </w:rPr>
-        <w:t>double or single quotes. In JS, Strings are immutable (they cannot be changed).</w:t>
+        <w:t xml:space="preserve"> are used for storing text. Strings must be inside of either double or single quotes. In JS, Strings are immutable (they cannot be changed).</w:t>
       </w:r>
     </w:p>
     <w:p>
@@ -6930,15 +6649,7 @@
           <w:spacing w:val="-1"/>
           <w:lang w:eastAsia="en-AU"/>
         </w:rPr>
-        <w:t xml:space="preserve">An object is a </w:t>
-      </w:r>
-      <w:r>
-        <w:rPr>
-          <w:rFonts w:ascii="Times New Roman" w:eastAsia="Times New Roman" w:hAnsi="Times New Roman" w:cs="Times New Roman"/>
-          <w:spacing w:val="-1"/>
-          <w:lang w:eastAsia="en-AU"/>
-        </w:rPr>
-        <w:t>collection of properties. These properties are stored in key/value pairs. Properties can reference any type of data, including objects and/or primitive values.</w:t>
+        <w:t>An object is a collection of properties. These properties are stored in key/value pairs. Properties can reference any type of data, including objects and/or primitive values.</w:t>
       </w:r>
     </w:p>
     <w:p>
@@ -6992,16 +6703,7 @@
           <w:spacing w:val="-1"/>
           <w:shd w:val="clear" w:color="auto" w:fill="FFFFFF"/>
         </w:rPr>
-        <w:t xml:space="preserve"> - 1, </w:t>
-      </w:r>
-      <w:r>
-        <w:rPr>
-          <w:rFonts w:ascii="Times New Roman" w:hAnsi="Times New Roman" w:cs="Times New Roman"/>
-          <w:color w:val="333333"/>
-          <w:spacing w:val="-1"/>
-          <w:shd w:val="clear" w:color="auto" w:fill="FFFFFF"/>
-        </w:rPr>
-        <w:t>which is the largest number JavaScript can reliably represent with the </w:t>
+        <w:t> - 1, which is the largest number JavaScript can reliably represent with the </w:t>
       </w:r>
       <w:hyperlink r:id="rId20">
         <w:r>
@@ -7114,14 +6816,7 @@
           <w:rFonts w:ascii="Times New Roman" w:eastAsia="Times New Roman" w:hAnsi="Times New Roman" w:cs="Times New Roman"/>
           <w:lang w:eastAsia="en-AU"/>
         </w:rPr>
-        <w:t>What is the difference between single, double, an</w:t>
-      </w:r>
-      <w:r>
-        <w:rPr>
-          <w:rFonts w:ascii="Times New Roman" w:eastAsia="Times New Roman" w:hAnsi="Times New Roman" w:cs="Times New Roman"/>
-          <w:lang w:eastAsia="en-AU"/>
-        </w:rPr>
-        <w:t xml:space="preserve">d </w:t>
+        <w:t xml:space="preserve">What is the difference between single, double, and </w:t>
       </w:r>
       <w:proofErr w:type="spellStart"/>
       <w:r>
@@ -8115,14 +7810,7 @@
           <w:rFonts w:ascii="Times New Roman" w:eastAsia="Times New Roman" w:hAnsi="Times New Roman" w:cs="Times New Roman"/>
           <w:lang w:eastAsia="en-AU"/>
         </w:rPr>
-        <w:t>What is the difference between slice/sub</w:t>
-      </w:r>
-      <w:r>
-        <w:rPr>
-          <w:rFonts w:ascii="Times New Roman" w:eastAsia="Times New Roman" w:hAnsi="Times New Roman" w:cs="Times New Roman"/>
-          <w:lang w:eastAsia="en-AU"/>
-        </w:rPr>
-        <w:t>string/</w:t>
+        <w:t>What is the difference between slice/substring/</w:t>
       </w:r>
       <w:proofErr w:type="spellStart"/>
       <w:r>
@@ -8418,15 +8106,7 @@
           <w:color w:val="242729"/>
           <w:lang w:eastAsia="en-AU"/>
         </w:rPr>
-        <w:t xml:space="preserve">If stop is omitted: extracts </w:t>
-      </w:r>
-      <w:r>
-        <w:rPr>
-          <w:rFonts w:ascii="Times New Roman" w:eastAsia="Times New Roman" w:hAnsi="Times New Roman" w:cs="Times New Roman"/>
-          <w:color w:val="242729"/>
-          <w:lang w:eastAsia="en-AU"/>
-        </w:rPr>
-        <w:t>characters to the end of the string</w:t>
+        <w:t>If stop is omitted: extracts characters to the end of the string</w:t>
       </w:r>
     </w:p>
     <w:p>
@@ -9344,15 +9024,7 @@
           <w:color w:val="222222"/>
           <w:shd w:val="clear" w:color="auto" w:fill="FFFFFF"/>
         </w:rPr>
-        <w:t> in JavaScript: || (OR), &amp;&amp;</w:t>
-      </w:r>
-      <w:r>
-        <w:rPr>
-          <w:rFonts w:ascii="Times New Roman" w:hAnsi="Times New Roman" w:cs="Times New Roman"/>
-          <w:color w:val="222222"/>
-          <w:shd w:val="clear" w:color="auto" w:fill="FFFFFF"/>
-        </w:rPr>
-        <w:t xml:space="preserve"> (AND)</w:t>
+        <w:t> in JavaScript: || (OR), &amp;&amp; (AND)</w:t>
       </w:r>
       <w:proofErr w:type="gramStart"/>
       <w:r>
@@ -9525,25 +9197,7 @@
           <w:spacing w:val="-1"/>
           <w:shd w:val="clear" w:color="auto" w:fill="FFFFFF"/>
         </w:rPr>
-        <w:t xml:space="preserve"> compares its operands and returns a logical value based on whether the comparison is true. The operands can be numerical, </w:t>
-      </w:r>
-      <w:r>
-        <w:rPr>
-          <w:rFonts w:ascii="Times New Roman" w:hAnsi="Times New Roman" w:cs="Times New Roman"/>
-          <w:color w:val="333333"/>
-          <w:spacing w:val="-1"/>
-          <w:shd w:val="clear" w:color="auto" w:fill="FFFFFF"/>
-        </w:rPr>
-        <w:t>string, logical, or object values. Strings are compared based on standard lexicographical ordering, using Unicode values. In most cases, if the two operands are not of the same type, JavaScript attempts to convert them to an appropriate type for the compar</w:t>
-      </w:r>
-      <w:r>
-        <w:rPr>
-          <w:rFonts w:ascii="Times New Roman" w:hAnsi="Times New Roman" w:cs="Times New Roman"/>
-          <w:color w:val="333333"/>
-          <w:spacing w:val="-1"/>
-          <w:shd w:val="clear" w:color="auto" w:fill="FFFFFF"/>
-        </w:rPr>
-        <w:t xml:space="preserve">ison. This </w:t>
+        <w:t xml:space="preserve"> compares its operands and returns a logical value based on whether the comparison is true. The operands can be numerical, string, logical, or object values. Strings are compared based on standard lexicographical ordering, using Unicode values. In most cases, if the two operands are not of the same type, JavaScript attempts to convert them to an appropriate type for the comparison. This </w:t>
       </w:r>
       <w:proofErr w:type="spellStart"/>
       <w:r>
@@ -9625,16 +9279,7 @@
           <w:spacing w:val="-1"/>
           <w:shd w:val="clear" w:color="auto" w:fill="FFFFFF"/>
         </w:rPr>
-        <w:t> operators, which perform strict equality and inequality comparisons. These operators do not attem</w:t>
-      </w:r>
-      <w:r>
-        <w:rPr>
-          <w:rFonts w:ascii="Times New Roman" w:hAnsi="Times New Roman" w:cs="Times New Roman"/>
-          <w:color w:val="333333"/>
-          <w:spacing w:val="-1"/>
-          <w:shd w:val="clear" w:color="auto" w:fill="FFFFFF"/>
-        </w:rPr>
-        <w:t>pt to convert the operands to compatible types before checking equality. The following table describes the comparison operators in terms of this sample code:</w:t>
+        <w:t> operators, which perform strict equality and inequality comparisons. These operators do not attempt to convert the operands to compatible types before checking equality. The following table describes the comparison operators in terms of this sample code:</w:t>
       </w:r>
     </w:p>
     <w:tbl>
@@ -10704,16 +10349,7 @@
                 <w:spacing w:val="-1"/>
                 <w:lang w:eastAsia="en-AU"/>
               </w:rPr>
-              <w:t xml:space="preserve"> &lt;=</w:t>
-            </w:r>
-            <w:r>
-              <w:rPr>
-                <w:rFonts w:ascii="Times New Roman" w:eastAsia="Times New Roman" w:hAnsi="Times New Roman" w:cs="Times New Roman"/>
-                <w:color w:val="333333"/>
-                <w:spacing w:val="-1"/>
-                <w:lang w:eastAsia="en-AU"/>
-              </w:rPr>
-              <w:t xml:space="preserve"> 5</w:t>
+              <w:t xml:space="preserve"> &lt;= 5</w:t>
             </w:r>
           </w:p>
         </w:tc>
@@ -11227,15 +10863,7 @@
           <w:color w:val="333333"/>
           <w:shd w:val="clear" w:color="auto" w:fill="FFFFFF"/>
         </w:rPr>
-        <w:t xml:space="preserve"> value is something which evaluates to FALSE, for instance when checking a variable. There are only </w:t>
-      </w:r>
-      <w:r>
-        <w:rPr>
-          <w:rFonts w:ascii="Times New Roman" w:hAnsi="Times New Roman" w:cs="Times New Roman"/>
-          <w:color w:val="333333"/>
-          <w:shd w:val="clear" w:color="auto" w:fill="FFFFFF"/>
-        </w:rPr>
-        <w:t xml:space="preserve">six </w:t>
+        <w:t xml:space="preserve"> value is something which evaluates to FALSE, for instance when checking a variable. There are only six </w:t>
       </w:r>
       <w:proofErr w:type="spellStart"/>
       <w:r>
@@ -11603,7 +11231,67 @@
           <w:szCs w:val="23"/>
           <w:shd w:val="clear" w:color="auto" w:fill="FFFFFF"/>
         </w:rPr>
-        <w:t>//</w:t>
+        <w:t>// block of code to be executed if the condition1 is false and condition2 is true</w:t>
+      </w:r>
+      <w:r>
+        <w:rPr>
+          <w:rFonts w:ascii="Consolas" w:hAnsi="Consolas"/>
+          <w:color w:val="000000"/>
+          <w:sz w:val="23"/>
+          <w:szCs w:val="23"/>
+        </w:rPr>
+        <w:br/>
+      </w:r>
+      <w:r>
+        <w:rPr>
+          <w:rFonts w:ascii="Consolas" w:hAnsi="Consolas"/>
+          <w:color w:val="000000"/>
+          <w:sz w:val="23"/>
+          <w:szCs w:val="23"/>
+          <w:shd w:val="clear" w:color="auto" w:fill="FFFFFF"/>
+        </w:rPr>
+        <w:t>} </w:t>
+      </w:r>
+      <w:r>
+        <w:rPr>
+          <w:rStyle w:val="jskeywordcolor"/>
+          <w:rFonts w:ascii="Consolas" w:hAnsi="Consolas"/>
+          <w:color w:val="0000CD"/>
+          <w:sz w:val="23"/>
+          <w:szCs w:val="23"/>
+          <w:shd w:val="clear" w:color="auto" w:fill="FFFFFF"/>
+        </w:rPr>
+        <w:t>else</w:t>
+      </w:r>
+      <w:r>
+        <w:rPr>
+          <w:rFonts w:ascii="Consolas" w:hAnsi="Consolas"/>
+          <w:color w:val="000000"/>
+          <w:sz w:val="23"/>
+          <w:szCs w:val="23"/>
+          <w:shd w:val="clear" w:color="auto" w:fill="FFFFFF"/>
+        </w:rPr>
+        <w:t> {</w:t>
+      </w:r>
+      <w:r>
+        <w:rPr>
+          <w:rFonts w:ascii="Consolas" w:hAnsi="Consolas"/>
+          <w:color w:val="000000"/>
+          <w:sz w:val="23"/>
+          <w:szCs w:val="23"/>
+        </w:rPr>
+        <w:br/>
+      </w:r>
+      <w:r>
+        <w:rPr>
+          <w:rStyle w:val="Emphasis"/>
+          <w:rFonts w:ascii="Consolas" w:hAnsi="Consolas"/>
+          <w:color w:val="000000"/>
+          <w:sz w:val="23"/>
+          <w:szCs w:val="23"/>
+          <w:shd w:val="clear" w:color="auto" w:fill="FFFFFF"/>
+        </w:rPr>
+        <w:t>  </w:t>
       </w:r>
       <w:r>
         <w:rPr>
@@ -11616,7 +11304,19 @@
           <w:szCs w:val="23"/>
           <w:shd w:val="clear" w:color="auto" w:fill="FFFFFF"/>
         </w:rPr>
-        <w:t xml:space="preserve"> block of code to be executed if the condition1 is false and condition2 is true</w:t>
+        <w:t>// block of code to be executed if the condition1 is false and condition2 is false</w:t>
+      </w:r>
+      <w:r>
+        <w:rPr>
+          <w:rFonts w:ascii="Consolas" w:hAnsi="Consolas"/>
+          <w:i/>
+          <w:iCs/>
+          <w:color w:val="008000"/>
+          <w:sz w:val="23"/>
+          <w:szCs w:val="23"/>
+          <w:shd w:val="clear" w:color="auto" w:fill="FFFFFF"/>
+        </w:rPr>
+        <w:br/>
       </w:r>
       <w:r>
         <w:rPr>
@@ -11624,19 +11324,58 @@
           <w:color w:val="000000"/>
           <w:sz w:val="23"/>
           <w:szCs w:val="23"/>
-        </w:rPr>
-        <w:br/>
-      </w:r>
-      <w:r>
-        <w:rPr>
-          <w:rFonts w:ascii="Consolas" w:hAnsi="Consolas"/>
-          <w:color w:val="000000"/>
-          <w:sz w:val="23"/>
-          <w:szCs w:val="23"/>
-          <w:shd w:val="clear" w:color="auto" w:fill="FFFFFF"/>
-        </w:rPr>
-        <w:t>} </w:t>
-      </w:r>
+          <w:shd w:val="clear" w:color="auto" w:fill="FFFFFF"/>
+        </w:rPr>
+        <w:t>}</w:t>
+      </w:r>
+    </w:p>
+    <w:p>
+      <w:pPr>
+        <w:shd w:val="clear" w:color="auto" w:fill="FFFFFF"/>
+        <w:spacing w:beforeAutospacing="1" w:afterAutospacing="1" w:line="240" w:lineRule="auto"/>
+        <w:rPr>
+          <w:rFonts w:ascii="Helvetica" w:eastAsia="Times New Roman" w:hAnsi="Helvetica" w:cs="Helvetica"/>
+          <w:sz w:val="24"/>
+          <w:szCs w:val="24"/>
+          <w:lang w:eastAsia="en-AU"/>
+        </w:rPr>
+      </w:pPr>
+    </w:p>
+    <w:p>
+      <w:pPr>
+        <w:numPr>
+          <w:ilvl w:val="0"/>
+          <w:numId w:val="1"/>
+        </w:numPr>
+        <w:shd w:val="clear" w:color="auto" w:fill="FFFFFF"/>
+        <w:spacing w:beforeAutospacing="1" w:afterAutospacing="1" w:line="240" w:lineRule="auto"/>
+        <w:rPr>
+          <w:rFonts w:ascii="Helvetica" w:eastAsia="Times New Roman" w:hAnsi="Helvetica" w:cs="Helvetica"/>
+          <w:sz w:val="24"/>
+          <w:szCs w:val="24"/>
+          <w:lang w:eastAsia="en-AU"/>
+        </w:rPr>
+      </w:pPr>
+      <w:r>
+        <w:rPr>
+          <w:rFonts w:ascii="Helvetica" w:eastAsia="Times New Roman" w:hAnsi="Helvetica" w:cs="Helvetica"/>
+          <w:sz w:val="24"/>
+          <w:szCs w:val="24"/>
+          <w:lang w:eastAsia="en-AU"/>
+        </w:rPr>
+        <w:t>What is the syntax for a switch statement?</w:t>
+      </w:r>
+    </w:p>
+    <w:p>
+      <w:pPr>
+        <w:shd w:val="clear" w:color="auto" w:fill="FFFFFF"/>
+        <w:spacing w:beforeAutospacing="1" w:afterAutospacing="1" w:line="240" w:lineRule="auto"/>
+        <w:rPr>
+          <w:rFonts w:ascii="Times New Roman" w:eastAsia="Times New Roman" w:hAnsi="Times New Roman" w:cs="Times New Roman"/>
+          <w:lang w:eastAsia="en-AU"/>
+        </w:rPr>
+      </w:pPr>
+      <w:proofErr w:type="gramStart"/>
       <w:r>
         <w:rPr>
           <w:rStyle w:val="jskeywordcolor"/>
@@ -11646,7 +11385,7 @@
           <w:szCs w:val="23"/>
           <w:shd w:val="clear" w:color="auto" w:fill="FFFFFF"/>
         </w:rPr>
-        <w:t>else</w:t>
+        <w:t>switch</w:t>
       </w:r>
       <w:r>
         <w:rPr>
@@ -11656,17 +11395,9 @@
           <w:szCs w:val="23"/>
           <w:shd w:val="clear" w:color="auto" w:fill="FFFFFF"/>
         </w:rPr>
-        <w:t> {</w:t>
-      </w:r>
-      <w:r>
-        <w:rPr>
-          <w:rFonts w:ascii="Consolas" w:hAnsi="Consolas"/>
-          <w:color w:val="000000"/>
-          <w:sz w:val="23"/>
-          <w:szCs w:val="23"/>
-        </w:rPr>
-        <w:br/>
-      </w:r>
+        <w:t>(</w:t>
+      </w:r>
+      <w:proofErr w:type="gramEnd"/>
       <w:r>
         <w:rPr>
           <w:rStyle w:val="Emphasis"/>
@@ -11676,7 +11407,98 @@
           <w:szCs w:val="23"/>
           <w:shd w:val="clear" w:color="auto" w:fill="FFFFFF"/>
         </w:rPr>
+        <w:t>expression</w:t>
+      </w:r>
+      <w:r>
+        <w:rPr>
+          <w:rFonts w:ascii="Consolas" w:hAnsi="Consolas"/>
+          <w:color w:val="000000"/>
+          <w:sz w:val="23"/>
+          <w:szCs w:val="23"/>
+          <w:shd w:val="clear" w:color="auto" w:fill="FFFFFF"/>
+        </w:rPr>
+        <w:t>) {</w:t>
+      </w:r>
+      <w:r>
+        <w:rPr>
+          <w:rFonts w:ascii="Consolas" w:hAnsi="Consolas"/>
+          <w:color w:val="000000"/>
+          <w:sz w:val="23"/>
+          <w:szCs w:val="23"/>
+        </w:rPr>
+        <w:br/>
+      </w:r>
+      <w:r>
+        <w:rPr>
+          <w:rFonts w:ascii="Consolas" w:hAnsi="Consolas"/>
+          <w:color w:val="000000"/>
+          <w:sz w:val="23"/>
+          <w:szCs w:val="23"/>
+          <w:shd w:val="clear" w:color="auto" w:fill="FFFFFF"/>
+        </w:rPr>
         <w:t>  </w:t>
+      </w:r>
+      <w:r>
+        <w:rPr>
+          <w:rStyle w:val="jskeywordcolor"/>
+          <w:rFonts w:ascii="Consolas" w:hAnsi="Consolas"/>
+          <w:color w:val="0000CD"/>
+          <w:sz w:val="23"/>
+          <w:szCs w:val="23"/>
+          <w:shd w:val="clear" w:color="auto" w:fill="FFFFFF"/>
+        </w:rPr>
+        <w:t>case</w:t>
+      </w:r>
+      <w:r>
+        <w:rPr>
+          <w:rFonts w:ascii="Consolas" w:hAnsi="Consolas"/>
+          <w:color w:val="000000"/>
+          <w:sz w:val="23"/>
+          <w:szCs w:val="23"/>
+          <w:shd w:val="clear" w:color="auto" w:fill="FFFFFF"/>
+        </w:rPr>
+        <w:t> </w:t>
+      </w:r>
+      <w:r>
+        <w:rPr>
+          <w:rStyle w:val="Emphasis"/>
+          <w:rFonts w:ascii="Consolas" w:hAnsi="Consolas"/>
+          <w:color w:val="000000"/>
+          <w:sz w:val="23"/>
+          <w:szCs w:val="23"/>
+          <w:shd w:val="clear" w:color="auto" w:fill="FFFFFF"/>
+        </w:rPr>
+        <w:t>x</w:t>
+      </w:r>
+      <w:r>
+        <w:rPr>
+          <w:rFonts w:ascii="Consolas" w:hAnsi="Consolas"/>
+          <w:color w:val="000000"/>
+          <w:sz w:val="23"/>
+          <w:szCs w:val="23"/>
+          <w:shd w:val="clear" w:color="auto" w:fill="FFFFFF"/>
+        </w:rPr>
+        <w:t>:</w:t>
+      </w:r>
+      <w:r>
+        <w:rPr>
+          <w:rFonts w:ascii="Consolas" w:hAnsi="Consolas"/>
+          <w:color w:val="000000"/>
+          <w:sz w:val="23"/>
+          <w:szCs w:val="23"/>
+        </w:rPr>
+        <w:br/>
+      </w:r>
+      <w:r>
+        <w:rPr>
+          <w:rStyle w:val="Emphasis"/>
+          <w:rFonts w:ascii="Consolas" w:hAnsi="Consolas"/>
+          <w:color w:val="000000"/>
+          <w:sz w:val="23"/>
+          <w:szCs w:val="23"/>
+          <w:shd w:val="clear" w:color="auto" w:fill="FFFFFF"/>
+        </w:rPr>
+        <w:t>    </w:t>
       </w:r>
       <w:r>
         <w:rPr>
@@ -11689,7 +11511,7 @@
           <w:szCs w:val="23"/>
           <w:shd w:val="clear" w:color="auto" w:fill="FFFFFF"/>
         </w:rPr>
-        <w:t>// block of code to be executed if the condition1 is false and condition2 is false</w:t>
+        <w:t>// code block</w:t>
       </w:r>
       <w:r>
         <w:rPr>
@@ -11711,56 +11533,8 @@
           <w:szCs w:val="23"/>
           <w:shd w:val="clear" w:color="auto" w:fill="FFFFFF"/>
         </w:rPr>
-        <w:t>}</w:t>
-      </w:r>
-    </w:p>
-    <w:p>
-      <w:pPr>
-        <w:shd w:val="clear" w:color="auto" w:fill="FFFFFF"/>
-        <w:spacing w:beforeAutospacing="1" w:afterAutospacing="1" w:line="240" w:lineRule="auto"/>
-        <w:rPr>
-          <w:rFonts w:ascii="Helvetica" w:eastAsia="Times New Roman" w:hAnsi="Helvetica" w:cs="Helvetica"/>
-          <w:sz w:val="24"/>
-          <w:szCs w:val="24"/>
-          <w:lang w:eastAsia="en-AU"/>
-        </w:rPr>
-      </w:pPr>
-    </w:p>
-    <w:p>
-      <w:pPr>
-        <w:numPr>
-          <w:ilvl w:val="0"/>
-          <w:numId w:val="1"/>
-        </w:numPr>
-        <w:shd w:val="clear" w:color="auto" w:fill="FFFFFF"/>
-        <w:spacing w:beforeAutospacing="1" w:afterAutospacing="1" w:line="240" w:lineRule="auto"/>
-        <w:rPr>
-          <w:rFonts w:ascii="Helvetica" w:eastAsia="Times New Roman" w:hAnsi="Helvetica" w:cs="Helvetica"/>
-          <w:sz w:val="24"/>
-          <w:szCs w:val="24"/>
-          <w:lang w:eastAsia="en-AU"/>
-        </w:rPr>
-      </w:pPr>
-      <w:r>
-        <w:rPr>
-          <w:rFonts w:ascii="Helvetica" w:eastAsia="Times New Roman" w:hAnsi="Helvetica" w:cs="Helvetica"/>
-          <w:sz w:val="24"/>
-          <w:szCs w:val="24"/>
-          <w:lang w:eastAsia="en-AU"/>
-        </w:rPr>
-        <w:t>What is the syntax for a switch statement?</w:t>
-      </w:r>
-    </w:p>
-    <w:p>
-      <w:pPr>
-        <w:shd w:val="clear" w:color="auto" w:fill="FFFFFF"/>
-        <w:spacing w:beforeAutospacing="1" w:afterAutospacing="1" w:line="240" w:lineRule="auto"/>
-        <w:rPr>
-          <w:rFonts w:ascii="Times New Roman" w:eastAsia="Times New Roman" w:hAnsi="Times New Roman" w:cs="Times New Roman"/>
-          <w:lang w:eastAsia="en-AU"/>
-        </w:rPr>
-      </w:pPr>
-      <w:proofErr w:type="gramStart"/>
+        <w:t>    </w:t>
+      </w:r>
       <w:r>
         <w:rPr>
           <w:rStyle w:val="jskeywordcolor"/>
@@ -11770,7 +11544,7 @@
           <w:szCs w:val="23"/>
           <w:shd w:val="clear" w:color="auto" w:fill="FFFFFF"/>
         </w:rPr>
-        <w:t>switch</w:t>
+        <w:t>break</w:t>
       </w:r>
       <w:r>
         <w:rPr>
@@ -11780,9 +11554,48 @@
           <w:szCs w:val="23"/>
           <w:shd w:val="clear" w:color="auto" w:fill="FFFFFF"/>
         </w:rPr>
-        <w:t>(</w:t>
-      </w:r>
-      <w:proofErr w:type="gramEnd"/>
+        <w:t>;</w:t>
+      </w:r>
+      <w:r>
+        <w:rPr>
+          <w:rFonts w:ascii="Consolas" w:hAnsi="Consolas"/>
+          <w:color w:val="000000"/>
+          <w:sz w:val="23"/>
+          <w:szCs w:val="23"/>
+        </w:rPr>
+        <w:br/>
+      </w:r>
+      <w:r>
+        <w:rPr>
+          <w:rFonts w:ascii="Consolas" w:hAnsi="Consolas"/>
+          <w:color w:val="000000"/>
+          <w:sz w:val="23"/>
+          <w:szCs w:val="23"/>
+          <w:shd w:val="clear" w:color="auto" w:fill="FFFFFF"/>
+        </w:rPr>
+        <w:t>  </w:t>
+      </w:r>
+      <w:r>
+        <w:rPr>
+          <w:rStyle w:val="jskeywordcolor"/>
+          <w:rFonts w:ascii="Consolas" w:hAnsi="Consolas"/>
+          <w:color w:val="0000CD"/>
+          <w:sz w:val="23"/>
+          <w:szCs w:val="23"/>
+          <w:shd w:val="clear" w:color="auto" w:fill="FFFFFF"/>
+        </w:rPr>
+        <w:t>case</w:t>
+      </w:r>
+      <w:r>
+        <w:rPr>
+          <w:rFonts w:ascii="Consolas" w:hAnsi="Consolas"/>
+          <w:color w:val="000000"/>
+          <w:sz w:val="23"/>
+          <w:szCs w:val="23"/>
+          <w:shd w:val="clear" w:color="auto" w:fill="FFFFFF"/>
+        </w:rPr>
+        <w:t> </w:t>
+      </w:r>
       <w:r>
         <w:rPr>
           <w:rStyle w:val="Emphasis"/>
@@ -11792,68 +11605,7 @@
           <w:szCs w:val="23"/>
           <w:shd w:val="clear" w:color="auto" w:fill="FFFFFF"/>
         </w:rPr>
-        <w:t>expression</w:t>
-      </w:r>
-      <w:r>
-        <w:rPr>
-          <w:rFonts w:ascii="Consolas" w:hAnsi="Consolas"/>
-          <w:color w:val="000000"/>
-          <w:sz w:val="23"/>
-          <w:szCs w:val="23"/>
-          <w:shd w:val="clear" w:color="auto" w:fill="FFFFFF"/>
-        </w:rPr>
-        <w:t>) {</w:t>
-      </w:r>
-      <w:r>
-        <w:rPr>
-          <w:rFonts w:ascii="Consolas" w:hAnsi="Consolas"/>
-          <w:color w:val="000000"/>
-          <w:sz w:val="23"/>
-          <w:szCs w:val="23"/>
-        </w:rPr>
-        <w:br/>
-      </w:r>
-      <w:r>
-        <w:rPr>
-          <w:rFonts w:ascii="Consolas" w:hAnsi="Consolas"/>
-          <w:color w:val="000000"/>
-          <w:sz w:val="23"/>
-          <w:szCs w:val="23"/>
-          <w:shd w:val="clear" w:color="auto" w:fill="FFFFFF"/>
-        </w:rPr>
-        <w:t>  </w:t>
-      </w:r>
-      <w:r>
-        <w:rPr>
-          <w:rStyle w:val="jskeywordcolor"/>
-          <w:rFonts w:ascii="Consolas" w:hAnsi="Consolas"/>
-          <w:color w:val="0000CD"/>
-          <w:sz w:val="23"/>
-          <w:szCs w:val="23"/>
-          <w:shd w:val="clear" w:color="auto" w:fill="FFFFFF"/>
-        </w:rPr>
-        <w:t>case</w:t>
-      </w:r>
-      <w:r>
-        <w:rPr>
-          <w:rFonts w:ascii="Consolas" w:hAnsi="Consolas"/>
-          <w:color w:val="000000"/>
-          <w:sz w:val="23"/>
-          <w:szCs w:val="23"/>
-          <w:shd w:val="clear" w:color="auto" w:fill="FFFFFF"/>
-        </w:rPr>
-        <w:t> </w:t>
-      </w:r>
-      <w:r>
-        <w:rPr>
-          <w:rStyle w:val="Emphasis"/>
-          <w:rFonts w:ascii="Consolas" w:hAnsi="Consolas"/>
-          <w:color w:val="000000"/>
-          <w:sz w:val="23"/>
-          <w:szCs w:val="23"/>
-          <w:shd w:val="clear" w:color="auto" w:fill="FFFFFF"/>
-        </w:rPr>
-        <w:t>x</w:t>
+        <w:t>y</w:t>
       </w:r>
       <w:r>
         <w:rPr>
@@ -11969,143 +11721,6 @@
           <w:szCs w:val="23"/>
           <w:shd w:val="clear" w:color="auto" w:fill="FFFFFF"/>
         </w:rPr>
-        <w:t>case</w:t>
-      </w:r>
-      <w:r>
-        <w:rPr>
-          <w:rFonts w:ascii="Consolas" w:hAnsi="Consolas"/>
-          <w:color w:val="000000"/>
-          <w:sz w:val="23"/>
-          <w:szCs w:val="23"/>
-          <w:shd w:val="clear" w:color="auto" w:fill="FFFFFF"/>
-        </w:rPr>
-        <w:t> </w:t>
-      </w:r>
-      <w:r>
-        <w:rPr>
-          <w:rStyle w:val="Emphasis"/>
-          <w:rFonts w:ascii="Consolas" w:hAnsi="Consolas"/>
-          <w:color w:val="000000"/>
-          <w:sz w:val="23"/>
-          <w:szCs w:val="23"/>
-          <w:shd w:val="clear" w:color="auto" w:fill="FFFFFF"/>
-        </w:rPr>
-        <w:t>y</w:t>
-      </w:r>
-      <w:r>
-        <w:rPr>
-          <w:rFonts w:ascii="Consolas" w:hAnsi="Consolas"/>
-          <w:color w:val="000000"/>
-          <w:sz w:val="23"/>
-          <w:szCs w:val="23"/>
-          <w:shd w:val="clear" w:color="auto" w:fill="FFFFFF"/>
-        </w:rPr>
-        <w:t>:</w:t>
-      </w:r>
-      <w:r>
-        <w:rPr>
-          <w:rFonts w:ascii="Consolas" w:hAnsi="Consolas"/>
-          <w:color w:val="000000"/>
-          <w:sz w:val="23"/>
-          <w:szCs w:val="23"/>
-        </w:rPr>
-        <w:br/>
-      </w:r>
-      <w:r>
-        <w:rPr>
-          <w:rStyle w:val="Emphasis"/>
-          <w:rFonts w:ascii="Consolas" w:hAnsi="Consolas"/>
-          <w:color w:val="000000"/>
-          <w:sz w:val="23"/>
-          <w:szCs w:val="23"/>
-          <w:shd w:val="clear" w:color="auto" w:fill="FFFFFF"/>
-        </w:rPr>
-        <w:t>    </w:t>
-      </w:r>
-      <w:r>
-        <w:rPr>
-          <w:rStyle w:val="commentcolor"/>
-          <w:rFonts w:ascii="Consolas" w:hAnsi="Consolas"/>
-          <w:i/>
-          <w:iCs/>
-          <w:color w:val="008000"/>
-          <w:sz w:val="23"/>
-          <w:szCs w:val="23"/>
-          <w:shd w:val="clear" w:color="auto" w:fill="FFFFFF"/>
-        </w:rPr>
-        <w:t>// code block</w:t>
-      </w:r>
-      <w:r>
-        <w:rPr>
-          <w:rFonts w:ascii="Consolas" w:hAnsi="Consolas"/>
-          <w:i/>
-          <w:iCs/>
-          <w:color w:val="008000"/>
-          <w:sz w:val="23"/>
-          <w:szCs w:val="23"/>
-          <w:shd w:val="clear" w:color="auto" w:fill="FFFFFF"/>
-        </w:rPr>
-        <w:br/>
-      </w:r>
-      <w:r>
-        <w:rPr>
-          <w:rFonts w:ascii="Consolas" w:hAnsi="Consolas"/>
-          <w:color w:val="000000"/>
-          <w:sz w:val="23"/>
-          <w:szCs w:val="23"/>
-          <w:shd w:val="clear" w:color="auto" w:fill="FFFFFF"/>
-        </w:rPr>
-        <w:t>    </w:t>
-      </w:r>
-      <w:r>
-        <w:rPr>
-          <w:rStyle w:val="jskeywordcolor"/>
-          <w:rFonts w:ascii="Consolas" w:hAnsi="Consolas"/>
-          <w:color w:val="0000CD"/>
-          <w:sz w:val="23"/>
-          <w:szCs w:val="23"/>
-          <w:shd w:val="clear" w:color="auto" w:fill="FFFFFF"/>
-        </w:rPr>
-        <w:t>break</w:t>
-      </w:r>
-      <w:r>
-        <w:rPr>
-          <w:rFonts w:ascii="Consolas" w:hAnsi="Consolas"/>
-          <w:color w:val="000000"/>
-          <w:sz w:val="23"/>
-          <w:szCs w:val="23"/>
-          <w:shd w:val="clear" w:color="auto" w:fill="FFFFFF"/>
-        </w:rPr>
-        <w:t>;</w:t>
-      </w:r>
-      <w:r>
-        <w:rPr>
-          <w:rFonts w:ascii="Consolas" w:hAnsi="Consolas"/>
-          <w:color w:val="000000"/>
-          <w:sz w:val="23"/>
-          <w:szCs w:val="23"/>
-        </w:rPr>
-        <w:br/>
-      </w:r>
-      <w:r>
-        <w:rPr>
-          <w:rFonts w:ascii="Consolas" w:hAnsi="Consolas"/>
-          <w:color w:val="000000"/>
-          <w:sz w:val="23"/>
-          <w:szCs w:val="23"/>
-          <w:shd w:val="clear" w:color="auto" w:fill="FFFFFF"/>
-        </w:rPr>
-        <w:t>  </w:t>
-      </w:r>
-      <w:r>
-        <w:rPr>
-          <w:rStyle w:val="jskeywordcolor"/>
-          <w:rFonts w:ascii="Consolas" w:hAnsi="Consolas"/>
-          <w:color w:val="0000CD"/>
-          <w:sz w:val="23"/>
-          <w:szCs w:val="23"/>
-          <w:shd w:val="clear" w:color="auto" w:fill="FFFFFF"/>
-        </w:rPr>
         <w:t>default</w:t>
       </w:r>
       <w:r>
@@ -12241,17 +11856,7 @@
           <w:spacing w:val="-1"/>
           <w:shd w:val="clear" w:color="auto" w:fill="FFFFFF"/>
         </w:rPr>
-        <w:t xml:space="preserve"> is the only JavaScript operator that takes three operands: a condition followed by </w:t>
-      </w:r>
-      <w:r>
-        <w:rPr>
-          <w:rStyle w:val="seosummary"/>
-          <w:rFonts w:ascii="Times New Roman" w:hAnsi="Times New Roman" w:cs="Times New Roman"/>
-          <w:color w:val="333333"/>
-          <w:spacing w:val="-1"/>
-          <w:shd w:val="clear" w:color="auto" w:fill="FFFFFF"/>
-        </w:rPr>
-        <w:t>a question mark (</w:t>
+        <w:t> is the only JavaScript operator that takes three operands: a condition followed by a question mark (</w:t>
       </w:r>
       <w:r>
         <w:rPr>
@@ -12468,18 +12073,7 @@
           <w:spacing w:val="-1"/>
           <w:lang w:eastAsia="en-AU"/>
         </w:rPr>
-        <w:t>c</w:t>
-      </w:r>
-      <w:r>
-        <w:rPr>
-          <w:rFonts w:ascii="Times New Roman" w:eastAsia="Times New Roman" w:hAnsi="Times New Roman" w:cs="Times New Roman"/>
-          <w:i/>
-          <w:iCs/>
-          <w:color w:val="333333"/>
-          <w:spacing w:val="-1"/>
-          <w:lang w:eastAsia="en-AU"/>
-        </w:rPr>
-        <w:t>ondition</w:t>
+        <w:t>condition</w:t>
       </w:r>
       <w:r>
         <w:rPr>
@@ -13051,88 +12645,70 @@
           <w:szCs w:val="24"/>
           <w:lang w:eastAsia="en-AU"/>
         </w:rPr>
-        <w:t xml:space="preserve"> in JavaScript and determine whether or no</w:t>
-      </w:r>
-      <w:r>
+        <w:t xml:space="preserve"> in JavaScript and determine whether or not pieces of code can run.</w:t>
+      </w:r>
+    </w:p>
+    <w:p>
+      <w:pPr>
+        <w:shd w:val="clear" w:color="auto" w:fill="FFFFFF"/>
+        <w:spacing w:beforeAutospacing="1" w:afterAutospacing="1" w:line="240" w:lineRule="auto"/>
         <w:rPr>
           <w:rFonts w:ascii="Helvetica" w:eastAsia="Times New Roman" w:hAnsi="Helvetica" w:cs="Helvetica"/>
           <w:sz w:val="24"/>
           <w:szCs w:val="24"/>
           <w:lang w:eastAsia="en-AU"/>
         </w:rPr>
-        <w:t>t pieces of code can run.</w:t>
-      </w:r>
-    </w:p>
-    <w:p>
-      <w:pPr>
-        <w:shd w:val="clear" w:color="auto" w:fill="FFFFFF"/>
-        <w:spacing w:beforeAutospacing="1" w:afterAutospacing="1" w:line="240" w:lineRule="auto"/>
+      </w:pPr>
+      <w:r>
         <w:rPr>
           <w:rFonts w:ascii="Helvetica" w:eastAsia="Times New Roman" w:hAnsi="Helvetica" w:cs="Helvetica"/>
           <w:sz w:val="24"/>
           <w:szCs w:val="24"/>
           <w:lang w:eastAsia="en-AU"/>
         </w:rPr>
-      </w:pPr>
-      <w:r>
+        <w:t>There are multiple different types of conditionals in JavaScript including:</w:t>
+      </w:r>
+    </w:p>
+    <w:p>
+      <w:pPr>
+        <w:shd w:val="clear" w:color="auto" w:fill="FFFFFF"/>
+        <w:spacing w:beforeAutospacing="1" w:afterAutospacing="1" w:line="240" w:lineRule="auto"/>
         <w:rPr>
           <w:rFonts w:ascii="Helvetica" w:eastAsia="Times New Roman" w:hAnsi="Helvetica" w:cs="Helvetica"/>
           <w:sz w:val="24"/>
           <w:szCs w:val="24"/>
           <w:lang w:eastAsia="en-AU"/>
         </w:rPr>
-        <w:t>There are multiple different types of conditionals in JavaScript including:</w:t>
-      </w:r>
-    </w:p>
-    <w:p>
-      <w:pPr>
-        <w:shd w:val="clear" w:color="auto" w:fill="FFFFFF"/>
-        <w:spacing w:beforeAutospacing="1" w:afterAutospacing="1" w:line="240" w:lineRule="auto"/>
+      </w:pPr>
+      <w:r>
         <w:rPr>
           <w:rFonts w:ascii="Helvetica" w:eastAsia="Times New Roman" w:hAnsi="Helvetica" w:cs="Helvetica"/>
           <w:sz w:val="24"/>
           <w:szCs w:val="24"/>
           <w:lang w:eastAsia="en-AU"/>
         </w:rPr>
-      </w:pPr>
-      <w:r>
+        <w:t>“If” statements: where if a condition is true it is used to specify execution for a block of code.</w:t>
+      </w:r>
+    </w:p>
+    <w:p>
+      <w:pPr>
+        <w:shd w:val="clear" w:color="auto" w:fill="FFFFFF"/>
+        <w:spacing w:beforeAutospacing="1" w:afterAutospacing="1" w:line="240" w:lineRule="auto"/>
         <w:rPr>
           <w:rFonts w:ascii="Helvetica" w:eastAsia="Times New Roman" w:hAnsi="Helvetica" w:cs="Helvetica"/>
           <w:sz w:val="24"/>
           <w:szCs w:val="24"/>
           <w:lang w:eastAsia="en-AU"/>
         </w:rPr>
-        <w:t>“If” statements: where if a condition is true it is used to specify execution for a block of code.</w:t>
-      </w:r>
-    </w:p>
-    <w:p>
-      <w:pPr>
-        <w:shd w:val="clear" w:color="auto" w:fill="FFFFFF"/>
-        <w:spacing w:beforeAutospacing="1" w:afterAutospacing="1" w:line="240" w:lineRule="auto"/>
+      </w:pPr>
+      <w:r>
         <w:rPr>
           <w:rFonts w:ascii="Helvetica" w:eastAsia="Times New Roman" w:hAnsi="Helvetica" w:cs="Helvetica"/>
           <w:sz w:val="24"/>
           <w:szCs w:val="24"/>
           <w:lang w:eastAsia="en-AU"/>
         </w:rPr>
-      </w:pPr>
-      <w:r>
-        <w:rPr>
-          <w:rFonts w:ascii="Helvetica" w:eastAsia="Times New Roman" w:hAnsi="Helvetica" w:cs="Helvetica"/>
-          <w:sz w:val="24"/>
-          <w:szCs w:val="24"/>
-          <w:lang w:eastAsia="en-AU"/>
-        </w:rPr>
-        <w:t>“Else” statements: where if the same condition is false</w:t>
-      </w:r>
-      <w:r>
-        <w:rPr>
-          <w:rFonts w:ascii="Helvetica" w:eastAsia="Times New Roman" w:hAnsi="Helvetica" w:cs="Helvetica"/>
-          <w:sz w:val="24"/>
-          <w:szCs w:val="24"/>
-          <w:lang w:eastAsia="en-AU"/>
-        </w:rPr>
-        <w:t xml:space="preserve"> it specifies the execution for a block of code.</w:t>
+        <w:t>“Else” statements: where if the same condition is false it specifies the execution for a block of code.</w:t>
       </w:r>
     </w:p>
     <w:p>
@@ -15838,7 +15414,7 @@
 </file>
 
 <file path=customXml/itemProps1.xml><?xml version="1.0" encoding="utf-8"?>
-<ds:datastoreItem xmlns:ds="http://schemas.openxmlformats.org/officeDocument/2006/customXml" ds:itemID="{1F4F0170-161F-41BA-BC38-4D7D43A19E02}">
+<ds:datastoreItem xmlns:ds="http://schemas.openxmlformats.org/officeDocument/2006/customXml" ds:itemID="{978FD8F4-3552-44A9-9376-F0C723771042}">
   <ds:schemaRefs>
     <ds:schemaRef ds:uri="http://schemas.openxmlformats.org/officeDocument/2006/bibliography"/>
   </ds:schemaRefs>

</xml_diff>

<commit_message>
[Programming Diary - CSS Tutorials - Finished Chapter 3]
</commit_message>
<xml_diff>
--- a/Programming Diary.docx
+++ b/Programming Diary.docx
@@ -2286,20 +2286,44 @@
       <w:pPr>
         <w:shd w:val="clear" w:color="auto" w:fill="FFFFFF"/>
         <w:spacing w:beforeAutospacing="1" w:afterAutospacing="1" w:line="240" w:lineRule="auto"/>
-      </w:pPr>
-      <w:r>
-        <w:rPr>
-          <w:rFonts w:ascii="Times New Roman" w:eastAsia="Times New Roman" w:hAnsi="Times New Roman" w:cs="Times New Roman"/>
-          <w:lang w:eastAsia="en-AU"/>
-        </w:rPr>
-        <w:t xml:space="preserve">Currently working on Dev Tools 2: </w:t>
-      </w:r>
-      <w:hyperlink r:id="rId16">
+        <w:rPr>
+          <w:rFonts w:ascii="Times New Roman" w:eastAsia="Times New Roman" w:hAnsi="Times New Roman" w:cs="Times New Roman"/>
+          <w:lang w:eastAsia="en-AU"/>
+        </w:rPr>
+      </w:pPr>
+      <w:r>
+        <w:rPr>
+          <w:rFonts w:ascii="Times New Roman" w:eastAsia="Times New Roman" w:hAnsi="Times New Roman" w:cs="Times New Roman"/>
+          <w:lang w:eastAsia="en-AU"/>
+        </w:rPr>
+        <w:t>Currently working on</w:t>
+      </w:r>
+      <w:r>
+        <w:rPr>
+          <w:rFonts w:ascii="Times New Roman" w:eastAsia="Times New Roman" w:hAnsi="Times New Roman" w:cs="Times New Roman"/>
+          <w:lang w:eastAsia="en-AU"/>
+        </w:rPr>
+        <w:t>: Fundamentals part 3</w:t>
+      </w:r>
+    </w:p>
+    <w:p>
+      <w:pPr>
+        <w:shd w:val="clear" w:color="auto" w:fill="FFFFFF"/>
+        <w:spacing w:beforeAutospacing="1" w:afterAutospacing="1" w:line="240" w:lineRule="auto"/>
+      </w:pPr>
+      <w:r>
+        <w:rPr>
+          <w:rFonts w:ascii="Times New Roman" w:eastAsia="Times New Roman" w:hAnsi="Times New Roman" w:cs="Times New Roman"/>
+          <w:lang w:eastAsia="en-AU"/>
+        </w:rPr>
+        <w:t xml:space="preserve">Link: </w:t>
+      </w:r>
+      <w:hyperlink r:id="rId16" w:history="1">
         <w:r>
           <w:rPr>
             <w:rStyle w:val="Hyperlink"/>
           </w:rPr>
-          <w:t>https://www.theodinproject.com/lessons/developer-tools-2</w:t>
+          <w:t>https://www.theodinproject.com/courses/web-development-101/lessons/fundamentals-part-3</w:t>
         </w:r>
       </w:hyperlink>
     </w:p>
@@ -2314,65 +2338,44 @@
         <w:shd w:val="clear" w:color="auto" w:fill="FFFFFF"/>
         <w:spacing w:beforeAutospacing="1" w:afterAutospacing="1" w:line="240" w:lineRule="auto"/>
       </w:pPr>
-      <w:proofErr w:type="gramStart"/>
-      <w:r>
-        <w:t xml:space="preserve">Which has </w:t>
-      </w:r>
-      <w:proofErr w:type="spellStart"/>
-      <w:r>
-        <w:t>lead</w:t>
-      </w:r>
-      <w:proofErr w:type="spellEnd"/>
-      <w:r>
-        <w:t xml:space="preserve"> to reading Chrome Developer Tools: </w:t>
-      </w:r>
-      <w:hyperlink r:id="rId17">
+      <w:r>
+        <w:t>Working on</w:t>
+      </w:r>
+      <w:r>
+        <w:t xml:space="preserve">: 4. </w:t>
+      </w:r>
+      <w:bookmarkStart w:id="5" w:name="_GoBack"/>
+      <w:bookmarkEnd w:id="5"/>
+      <w:r>
+        <w:rPr>
+          <w:rFonts w:ascii="Helvetica" w:hAnsi="Helvetica"/>
+          <w:sz w:val="27"/>
+          <w:szCs w:val="27"/>
+          <w:shd w:val="clear" w:color="auto" w:fill="FFFFFF"/>
+        </w:rPr>
+        <w:t>Next, read </w:t>
+      </w:r>
+      <w:hyperlink r:id="rId17" w:tgtFrame="_blank" w:history="1">
         <w:r>
           <w:rPr>
             <w:rStyle w:val="Hyperlink"/>
+            <w:rFonts w:ascii="Helvetica" w:hAnsi="Helvetica"/>
+            <w:color w:val="CC9543"/>
+            <w:sz w:val="27"/>
+            <w:szCs w:val="27"/>
+            <w:shd w:val="clear" w:color="auto" w:fill="FFFFFF"/>
           </w:rPr>
-          <w:t>https://developers.google.com/web/tools/chrome-devtools</w:t>
+          <w:t>this article</w:t>
         </w:r>
-        <w:proofErr w:type="gramEnd"/>
       </w:hyperlink>
-    </w:p>
-    <w:p>
-      <w:pPr>
-        <w:rPr>
-          <w:rFonts w:ascii="Helvetica" w:eastAsia="Times New Roman" w:hAnsi="Helvetica" w:cs="Times New Roman"/>
-          <w:color w:val="4A4A4A"/>
+      <w:r>
+        <w:rPr>
+          <w:rFonts w:ascii="Helvetica" w:hAnsi="Helvetica"/>
           <w:sz w:val="27"/>
           <w:szCs w:val="27"/>
-          <w:highlight w:val="white"/>
-          <w:lang w:val="en-GB" w:eastAsia="en-GB"/>
-        </w:rPr>
-      </w:pPr>
-      <w:r>
-        <w:t xml:space="preserve">Currently on tab: </w:t>
-      </w:r>
-      <w:r>
-        <w:rPr>
-          <w:rFonts w:ascii="Helvetica" w:eastAsia="Times New Roman" w:hAnsi="Helvetica" w:cs="Times New Roman"/>
-          <w:color w:val="4A4A4A"/>
-          <w:sz w:val="27"/>
-          <w:szCs w:val="27"/>
-          <w:shd w:val="clear" w:color="auto" w:fill="F3F3F3"/>
-          <w:lang w:val="en-GB" w:eastAsia="en-GB"/>
-        </w:rPr>
-        <w:t>DOM</w:t>
-      </w:r>
-    </w:p>
-    <w:p>
-      <w:r>
-        <w:rPr>
-          <w:rFonts w:ascii="Helvetica" w:eastAsia="Times New Roman" w:hAnsi="Helvetica" w:cs="Times New Roman"/>
-          <w:color w:val="4A4A4A"/>
-          <w:sz w:val="27"/>
-          <w:szCs w:val="27"/>
-          <w:shd w:val="clear" w:color="auto" w:fill="F3F3F3"/>
-          <w:lang w:val="en-GB" w:eastAsia="en-GB"/>
-        </w:rPr>
-        <w:t>Get Started</w:t>
+          <w:shd w:val="clear" w:color="auto" w:fill="FFFFFF"/>
+        </w:rPr>
+        <w:t> from Javascript.info. </w:t>
       </w:r>
     </w:p>
     <w:p>
@@ -2532,7 +2535,7 @@
           <w:lang w:eastAsia="en-AU"/>
         </w:rPr>
       </w:pPr>
-      <w:bookmarkStart w:id="5" w:name="_Toc44425018"/>
+      <w:bookmarkStart w:id="6" w:name="_Toc44425018"/>
       <w:r>
         <w:rPr>
           <w:rFonts w:ascii="Times New Roman" w:eastAsia="Times New Roman" w:hAnsi="Times New Roman" w:cs="Times New Roman"/>
@@ -2540,7 +2543,7 @@
         </w:rPr>
         <w:t>Udemy - CSS - The Complete Guide 2020</w:t>
       </w:r>
-      <w:bookmarkEnd w:id="5"/>
+      <w:bookmarkEnd w:id="6"/>
     </w:p>
     <w:p>
       <w:pPr>
@@ -2606,8 +2609,6 @@
           <w:lang w:eastAsia="en-AU"/>
         </w:rPr>
       </w:pPr>
-      <w:bookmarkStart w:id="6" w:name="_GoBack"/>
-      <w:bookmarkEnd w:id="6"/>
     </w:p>
     <w:p>
       <w:pPr>
@@ -3618,6 +3619,7 @@
           <w:b w:val="0"/>
           <w:lang w:eastAsia="en-AU"/>
         </w:rPr>
+        <w:lastRenderedPageBreak/>
         <w:t>Studies</w:t>
       </w:r>
       <w:bookmarkEnd w:id="9"/>
@@ -3990,6 +3992,7 @@
           <w:b w:val="0"/>
           <w:lang w:eastAsia="en-AU"/>
         </w:rPr>
+        <w:lastRenderedPageBreak/>
         <w:t>The Odin Project Studies</w:t>
       </w:r>
       <w:bookmarkEnd w:id="12"/>
@@ -4900,7 +4903,6 @@
           <w:color w:val="333333"/>
           <w:shd w:val="clear" w:color="auto" w:fill="FFFFFF"/>
         </w:rPr>
-        <w:lastRenderedPageBreak/>
         <w:t xml:space="preserve">An </w:t>
       </w:r>
       <w:r>
@@ -4972,6 +4974,7 @@
           <w:color w:val="222222"/>
           <w:shd w:val="clear" w:color="auto" w:fill="FFFFFF"/>
         </w:rPr>
+        <w:lastRenderedPageBreak/>
         <w:t>The basic arithmetic operations are addition, </w:t>
       </w:r>
       <w:r>
@@ -5568,51 +5571,51 @@
           <w:rFonts w:ascii="Times New Roman" w:eastAsia="Times New Roman" w:hAnsi="Times New Roman" w:cs="Times New Roman"/>
           <w:lang w:eastAsia="en-AU"/>
         </w:rPr>
+        <w:t>So, there are special operators for it:</w:t>
+      </w:r>
+    </w:p>
+    <w:p>
+      <w:pPr>
+        <w:shd w:val="clear" w:color="auto" w:fill="FFFFFF"/>
+        <w:spacing w:after="0" w:line="240" w:lineRule="auto"/>
+        <w:rPr>
+          <w:rFonts w:ascii="Times New Roman" w:eastAsia="Times New Roman" w:hAnsi="Times New Roman" w:cs="Times New Roman"/>
+          <w:lang w:eastAsia="en-AU"/>
+        </w:rPr>
+      </w:pPr>
+    </w:p>
+    <w:p>
+      <w:pPr>
+        <w:shd w:val="clear" w:color="auto" w:fill="FFFFFF"/>
+        <w:spacing w:after="0" w:line="240" w:lineRule="auto"/>
+        <w:rPr>
+          <w:rFonts w:ascii="Times New Roman" w:eastAsia="Times New Roman" w:hAnsi="Times New Roman" w:cs="Times New Roman"/>
+          <w:lang w:eastAsia="en-AU"/>
+        </w:rPr>
+      </w:pPr>
+      <w:r>
+        <w:rPr>
+          <w:rFonts w:ascii="Times New Roman" w:eastAsia="Times New Roman" w:hAnsi="Times New Roman" w:cs="Times New Roman"/>
+          <w:lang w:eastAsia="en-AU"/>
+        </w:rPr>
+        <w:t>Increment ++ increases a variable by 1:</w:t>
+      </w:r>
+    </w:p>
+    <w:p>
+      <w:pPr>
+        <w:shd w:val="clear" w:color="auto" w:fill="FFFFFF"/>
+        <w:spacing w:after="0" w:line="240" w:lineRule="auto"/>
+        <w:rPr>
+          <w:rFonts w:ascii="Times New Roman" w:eastAsia="Times New Roman" w:hAnsi="Times New Roman" w:cs="Times New Roman"/>
+          <w:lang w:eastAsia="en-AU"/>
+        </w:rPr>
+      </w:pPr>
+      <w:r>
+        <w:rPr>
+          <w:rFonts w:ascii="Times New Roman" w:eastAsia="Times New Roman" w:hAnsi="Times New Roman" w:cs="Times New Roman"/>
+          <w:lang w:eastAsia="en-AU"/>
+        </w:rPr>
         <w:lastRenderedPageBreak/>
-        <w:t>So, there are special operators for it:</w:t>
-      </w:r>
-    </w:p>
-    <w:p>
-      <w:pPr>
-        <w:shd w:val="clear" w:color="auto" w:fill="FFFFFF"/>
-        <w:spacing w:after="0" w:line="240" w:lineRule="auto"/>
-        <w:rPr>
-          <w:rFonts w:ascii="Times New Roman" w:eastAsia="Times New Roman" w:hAnsi="Times New Roman" w:cs="Times New Roman"/>
-          <w:lang w:eastAsia="en-AU"/>
-        </w:rPr>
-      </w:pPr>
-    </w:p>
-    <w:p>
-      <w:pPr>
-        <w:shd w:val="clear" w:color="auto" w:fill="FFFFFF"/>
-        <w:spacing w:after="0" w:line="240" w:lineRule="auto"/>
-        <w:rPr>
-          <w:rFonts w:ascii="Times New Roman" w:eastAsia="Times New Roman" w:hAnsi="Times New Roman" w:cs="Times New Roman"/>
-          <w:lang w:eastAsia="en-AU"/>
-        </w:rPr>
-      </w:pPr>
-      <w:r>
-        <w:rPr>
-          <w:rFonts w:ascii="Times New Roman" w:eastAsia="Times New Roman" w:hAnsi="Times New Roman" w:cs="Times New Roman"/>
-          <w:lang w:eastAsia="en-AU"/>
-        </w:rPr>
-        <w:t>Increment ++ increases a variable by 1:</w:t>
-      </w:r>
-    </w:p>
-    <w:p>
-      <w:pPr>
-        <w:shd w:val="clear" w:color="auto" w:fill="FFFFFF"/>
-        <w:spacing w:after="0" w:line="240" w:lineRule="auto"/>
-        <w:rPr>
-          <w:rFonts w:ascii="Times New Roman" w:eastAsia="Times New Roman" w:hAnsi="Times New Roman" w:cs="Times New Roman"/>
-          <w:lang w:eastAsia="en-AU"/>
-        </w:rPr>
-      </w:pPr>
-      <w:r>
-        <w:rPr>
-          <w:rFonts w:ascii="Times New Roman" w:eastAsia="Times New Roman" w:hAnsi="Times New Roman" w:cs="Times New Roman"/>
-          <w:lang w:eastAsia="en-AU"/>
-        </w:rPr>
         <w:t>Decrement -- decreases a variable by 1:</w:t>
       </w:r>
     </w:p>
@@ -7023,7 +7026,6 @@
           <w:color w:val="333333"/>
           <w:lang w:eastAsia="en-AU"/>
         </w:rPr>
-        <w:lastRenderedPageBreak/>
         <w:t>Backticks</w:t>
       </w:r>
       <w:proofErr w:type="spellEnd"/>
@@ -8788,7 +8790,6 @@
                 <w:rFonts w:ascii="Times New Roman" w:eastAsia="Times New Roman" w:hAnsi="Times New Roman" w:cs="Times New Roman"/>
                 <w:lang w:eastAsia="en-AU"/>
               </w:rPr>
-              <w:lastRenderedPageBreak/>
               <w:t>age</w:t>
             </w:r>
           </w:p>
@@ -10115,26 +10116,7 @@
                 <w:lang w:eastAsia="en-AU"/>
               </w:rPr>
               <w:br/>
-            </w:r>
-            <w:proofErr w:type="spellStart"/>
-            <w:r>
-              <w:rPr>
-                <w:rFonts w:ascii="Times New Roman" w:eastAsia="Times New Roman" w:hAnsi="Times New Roman" w:cs="Times New Roman"/>
-                <w:color w:val="333333"/>
-                <w:spacing w:val="-1"/>
-                <w:lang w:eastAsia="en-AU"/>
-              </w:rPr>
-              <w:t>var1</w:t>
-            </w:r>
-            <w:proofErr w:type="spellEnd"/>
-            <w:r>
-              <w:rPr>
-                <w:rFonts w:ascii="Times New Roman" w:eastAsia="Times New Roman" w:hAnsi="Times New Roman" w:cs="Times New Roman"/>
-                <w:color w:val="333333"/>
-                <w:spacing w:val="-1"/>
-                <w:lang w:eastAsia="en-AU"/>
-              </w:rPr>
-              <w:t xml:space="preserve"> &gt;= 3</w:t>
+              <w:t>var1 &gt;= 3</w:t>
             </w:r>
           </w:p>
         </w:tc>
@@ -10330,26 +10312,7 @@
                 <w:lang w:eastAsia="en-AU"/>
               </w:rPr>
               <w:br/>
-            </w:r>
-            <w:proofErr w:type="spellStart"/>
-            <w:r>
-              <w:rPr>
-                <w:rFonts w:ascii="Times New Roman" w:eastAsia="Times New Roman" w:hAnsi="Times New Roman" w:cs="Times New Roman"/>
-                <w:color w:val="333333"/>
-                <w:spacing w:val="-1"/>
-                <w:lang w:eastAsia="en-AU"/>
-              </w:rPr>
-              <w:t>var2</w:t>
-            </w:r>
-            <w:proofErr w:type="spellEnd"/>
-            <w:r>
-              <w:rPr>
-                <w:rFonts w:ascii="Times New Roman" w:eastAsia="Times New Roman" w:hAnsi="Times New Roman" w:cs="Times New Roman"/>
-                <w:color w:val="333333"/>
-                <w:spacing w:val="-1"/>
-                <w:lang w:eastAsia="en-AU"/>
-              </w:rPr>
-              <w:t xml:space="preserve"> &lt;= 5</w:t>
+              <w:t>var2 &lt;= 5</w:t>
             </w:r>
           </w:p>
         </w:tc>
@@ -10438,6 +10401,7 @@
           <w:color w:val="333333"/>
           <w:shd w:val="clear" w:color="auto" w:fill="FFFFFF"/>
         </w:rPr>
+        <w:lastRenderedPageBreak/>
         <w:t>function</w:t>
       </w:r>
       <w:proofErr w:type="gramEnd"/>
@@ -11835,7 +11799,6 @@
           <w:spacing w:val="-1"/>
           <w:shd w:val="clear" w:color="auto" w:fill="FFFFFF"/>
         </w:rPr>
-        <w:lastRenderedPageBreak/>
         <w:t>The </w:t>
       </w:r>
       <w:r>
@@ -12073,6 +12036,7 @@
           <w:spacing w:val="-1"/>
           <w:lang w:eastAsia="en-AU"/>
         </w:rPr>
+        <w:lastRenderedPageBreak/>
         <w:t>condition</w:t>
       </w:r>
       <w:r>
@@ -15414,7 +15378,7 @@
 </file>
 
 <file path=customXml/itemProps1.xml><?xml version="1.0" encoding="utf-8"?>
-<ds:datastoreItem xmlns:ds="http://schemas.openxmlformats.org/officeDocument/2006/customXml" ds:itemID="{978FD8F4-3552-44A9-9376-F0C723771042}">
+<ds:datastoreItem xmlns:ds="http://schemas.openxmlformats.org/officeDocument/2006/customXml" ds:itemID="{E588D85E-474C-4C02-9376-550FE53B34BE}">
   <ds:schemaRefs>
     <ds:schemaRef ds:uri="http://schemas.openxmlformats.org/officeDocument/2006/bibliography"/>
   </ds:schemaRefs>

</xml_diff>

<commit_message>
[Added JavaScript Bootcamp as Top Priority]
</commit_message>
<xml_diff>
--- a/Programming Diary.docx
+++ b/Programming Diary.docx
@@ -1207,17 +1207,54 @@
         <w:spacing w:beforeAutospacing="1" w:afterAutospacing="1" w:line="240" w:lineRule="auto"/>
         <w:rPr>
           <w:rFonts w:ascii="Times New Roman" w:eastAsia="Times New Roman" w:hAnsi="Times New Roman" w:cs="Times New Roman"/>
-          <w:lang w:eastAsia="en-AU"/>
-        </w:rPr>
-      </w:pPr>
-      <w:r>
-        <w:rPr>
-          <w:rFonts w:ascii="Times New Roman" w:eastAsia="Times New Roman" w:hAnsi="Times New Roman" w:cs="Times New Roman"/>
-          <w:b/>
-          <w:lang w:eastAsia="en-AU"/>
-        </w:rPr>
-        <w:t xml:space="preserve">Primary Goal: Secondary Goal: </w:t>
-      </w:r>
+          <w:b/>
+          <w:lang w:eastAsia="en-AU"/>
+        </w:rPr>
+      </w:pPr>
+      <w:r>
+        <w:rPr>
+          <w:rFonts w:ascii="Times New Roman" w:eastAsia="Times New Roman" w:hAnsi="Times New Roman" w:cs="Times New Roman"/>
+          <w:b/>
+          <w:lang w:eastAsia="en-AU"/>
+        </w:rPr>
+        <w:t xml:space="preserve">Primary Goal: </w:t>
+      </w:r>
+      <w:r>
+        <w:rPr>
+          <w:rFonts w:ascii="Times New Roman" w:eastAsia="Times New Roman" w:hAnsi="Times New Roman" w:cs="Times New Roman"/>
+          <w:lang w:eastAsia="en-AU"/>
+        </w:rPr>
+        <w:t>JavaScript Bootcamp</w:t>
+      </w:r>
+    </w:p>
+    <w:p>
+      <w:pPr>
+        <w:shd w:val="clear" w:color="auto" w:fill="FFFFFF"/>
+        <w:spacing w:beforeAutospacing="1" w:afterAutospacing="1" w:line="240" w:lineRule="auto"/>
+        <w:rPr>
+          <w:rFonts w:ascii="Times New Roman" w:eastAsia="Times New Roman" w:hAnsi="Times New Roman" w:cs="Times New Roman"/>
+          <w:b/>
+          <w:lang w:eastAsia="en-AU"/>
+        </w:rPr>
+      </w:pPr>
+      <w:r>
+        <w:rPr>
+          <w:rFonts w:ascii="Times New Roman" w:eastAsia="Times New Roman" w:hAnsi="Times New Roman" w:cs="Times New Roman"/>
+          <w:b/>
+          <w:lang w:eastAsia="en-AU"/>
+        </w:rPr>
+        <w:t xml:space="preserve">Secondary Goal: </w:t>
+      </w:r>
+    </w:p>
+    <w:p>
+      <w:pPr>
+        <w:shd w:val="clear" w:color="auto" w:fill="FFFFFF"/>
+        <w:spacing w:beforeAutospacing="1" w:afterAutospacing="1" w:line="240" w:lineRule="auto"/>
+        <w:rPr>
+          <w:rFonts w:ascii="Times New Roman" w:eastAsia="Times New Roman" w:hAnsi="Times New Roman" w:cs="Times New Roman"/>
+          <w:lang w:eastAsia="en-AU"/>
+        </w:rPr>
+      </w:pPr>
       <w:r>
         <w:rPr>
           <w:rFonts w:ascii="Times New Roman" w:eastAsia="Times New Roman" w:hAnsi="Times New Roman" w:cs="Times New Roman"/>
@@ -1239,7 +1276,24 @@
           <w:rFonts w:ascii="Times New Roman" w:eastAsia="Times New Roman" w:hAnsi="Times New Roman" w:cs="Times New Roman"/>
           <w:lang w:eastAsia="en-AU"/>
         </w:rPr>
-        <w:t>] or RB – Logo [</w:t>
+        <w:t xml:space="preserve">] </w:t>
+      </w:r>
+    </w:p>
+    <w:p>
+      <w:pPr>
+        <w:shd w:val="clear" w:color="auto" w:fill="FFFFFF"/>
+        <w:spacing w:beforeAutospacing="1" w:afterAutospacing="1" w:line="240" w:lineRule="auto"/>
+        <w:rPr>
+          <w:rFonts w:ascii="Times New Roman" w:eastAsia="Times New Roman" w:hAnsi="Times New Roman" w:cs="Times New Roman"/>
+          <w:lang w:eastAsia="en-AU"/>
+        </w:rPr>
+      </w:pPr>
+      <w:r>
+        <w:rPr>
+          <w:rFonts w:ascii="Times New Roman" w:eastAsia="Times New Roman" w:hAnsi="Times New Roman" w:cs="Times New Roman"/>
+          <w:lang w:eastAsia="en-AU"/>
+        </w:rPr>
+        <w:t>RB – Logo [</w:t>
       </w:r>
       <w:r>
         <w:rPr>
@@ -1255,7 +1309,95 @@
           <w:rFonts w:ascii="Times New Roman" w:eastAsia="Times New Roman" w:hAnsi="Times New Roman" w:cs="Times New Roman"/>
           <w:lang w:eastAsia="en-AU"/>
         </w:rPr>
-        <w:t>] or The Odin Project [</w:t>
+        <w:t xml:space="preserve">] </w:t>
+      </w:r>
+    </w:p>
+    <w:p>
+      <w:pPr>
+        <w:shd w:val="clear" w:color="auto" w:fill="FFFFFF"/>
+        <w:spacing w:beforeAutospacing="1" w:afterAutospacing="1" w:line="240" w:lineRule="auto"/>
+        <w:rPr>
+          <w:rFonts w:ascii="Times New Roman" w:eastAsia="Times New Roman" w:hAnsi="Times New Roman" w:cs="Times New Roman"/>
+          <w:b/>
+          <w:lang w:eastAsia="en-AU"/>
+        </w:rPr>
+      </w:pPr>
+      <w:r>
+        <w:rPr>
+          <w:rFonts w:ascii="Times New Roman" w:eastAsia="Times New Roman" w:hAnsi="Times New Roman" w:cs="Times New Roman"/>
+          <w:b/>
+          <w:lang w:eastAsia="en-AU"/>
+        </w:rPr>
+        <w:t xml:space="preserve">Tertiary Goals: </w:t>
+      </w:r>
+    </w:p>
+    <w:p>
+      <w:pPr>
+        <w:shd w:val="clear" w:color="auto" w:fill="FFFFFF"/>
+        <w:spacing w:beforeAutospacing="1" w:afterAutospacing="1" w:line="240" w:lineRule="auto"/>
+        <w:rPr>
+          <w:rFonts w:ascii="Times New Roman" w:eastAsia="Times New Roman" w:hAnsi="Times New Roman" w:cs="Times New Roman"/>
+          <w:b/>
+          <w:lang w:eastAsia="en-AU"/>
+        </w:rPr>
+      </w:pPr>
+      <w:r>
+        <w:rPr>
+          <w:rFonts w:ascii="Times New Roman" w:eastAsia="Times New Roman" w:hAnsi="Times New Roman" w:cs="Times New Roman"/>
+          <w:lang w:eastAsia="en-AU"/>
+        </w:rPr>
+        <w:t>JS Video Game Development</w:t>
+      </w:r>
+      <w:r>
+        <w:rPr>
+          <w:rFonts w:ascii="Times New Roman" w:eastAsia="Times New Roman" w:hAnsi="Times New Roman" w:cs="Times New Roman"/>
+          <w:b/>
+          <w:lang w:eastAsia="en-AU"/>
+        </w:rPr>
+        <w:t xml:space="preserve">, </w:t>
+      </w:r>
+    </w:p>
+    <w:p>
+      <w:pPr>
+        <w:shd w:val="clear" w:color="auto" w:fill="FFFFFF"/>
+        <w:spacing w:beforeAutospacing="1" w:afterAutospacing="1" w:line="240" w:lineRule="auto"/>
+        <w:rPr>
+          <w:rFonts w:ascii="Times New Roman" w:eastAsia="Times New Roman" w:hAnsi="Times New Roman" w:cs="Times New Roman"/>
+          <w:b/>
+          <w:lang w:eastAsia="en-AU"/>
+        </w:rPr>
+      </w:pPr>
+      <w:r>
+        <w:rPr>
+          <w:rFonts w:ascii="Times New Roman" w:eastAsia="Times New Roman" w:hAnsi="Times New Roman" w:cs="Times New Roman"/>
+          <w:b/>
+          <w:lang w:eastAsia="en-AU"/>
+        </w:rPr>
+        <w:t xml:space="preserve">Not a priority: </w:t>
+      </w:r>
+      <w:r>
+        <w:rPr>
+          <w:rFonts w:ascii="Times New Roman" w:eastAsia="Times New Roman" w:hAnsi="Times New Roman" w:cs="Times New Roman"/>
+          <w:lang w:eastAsia="en-AU"/>
+        </w:rPr>
+        <w:t>Hacking 101</w:t>
+      </w:r>
+    </w:p>
+    <w:p>
+      <w:pPr>
+        <w:shd w:val="clear" w:color="auto" w:fill="FFFFFF"/>
+        <w:spacing w:beforeAutospacing="1" w:afterAutospacing="1" w:line="240" w:lineRule="auto"/>
+        <w:rPr>
+          <w:rFonts w:ascii="Times New Roman" w:eastAsia="Times New Roman" w:hAnsi="Times New Roman" w:cs="Times New Roman"/>
+          <w:lang w:eastAsia="en-AU"/>
+        </w:rPr>
+      </w:pPr>
+      <w:r>
+        <w:rPr>
+          <w:rFonts w:ascii="Times New Roman" w:eastAsia="Times New Roman" w:hAnsi="Times New Roman" w:cs="Times New Roman"/>
+          <w:lang w:eastAsia="en-AU"/>
+        </w:rPr>
+        <w:t>The Odin Project [</w:t>
       </w:r>
       <w:r>
         <w:rPr>
@@ -1264,7 +1406,16 @@
           <w:color w:val="9BBB59" w:themeColor="accent3"/>
           <w:lang w:eastAsia="en-AU"/>
         </w:rPr>
-        <w:t>Last worked on 27/06/2020</w:t>
+        <w:t>Last worked on 28/07</w:t>
+      </w:r>
+      <w:r>
+        <w:rPr>
+          <w:rFonts w:ascii="Times New Roman" w:eastAsia="Times New Roman" w:hAnsi="Times New Roman" w:cs="Times New Roman"/>
+          <w:b/>
+          <w:color w:val="9BBB59" w:themeColor="accent3"/>
+          <w:lang w:eastAsia="en-AU"/>
+        </w:rPr>
+        <w:t>/2020</w:t>
       </w:r>
       <w:r>
         <w:rPr>
@@ -1284,77 +1435,6 @@
           <w:lang w:eastAsia="en-AU"/>
         </w:rPr>
       </w:pPr>
-      <w:r>
-        <w:rPr>
-          <w:rFonts w:ascii="Times New Roman" w:eastAsia="Times New Roman" w:hAnsi="Times New Roman" w:cs="Times New Roman"/>
-          <w:b/>
-          <w:lang w:eastAsia="en-AU"/>
-        </w:rPr>
-        <w:t xml:space="preserve">Tertiary Goals: </w:t>
-      </w:r>
-    </w:p>
-    <w:p>
-      <w:pPr>
-        <w:shd w:val="clear" w:color="auto" w:fill="FFFFFF"/>
-        <w:spacing w:beforeAutospacing="1" w:afterAutospacing="1" w:line="240" w:lineRule="auto"/>
-        <w:rPr>
-          <w:rFonts w:ascii="Times New Roman" w:eastAsia="Times New Roman" w:hAnsi="Times New Roman" w:cs="Times New Roman"/>
-          <w:b/>
-          <w:lang w:eastAsia="en-AU"/>
-        </w:rPr>
-      </w:pPr>
-      <w:r>
-        <w:rPr>
-          <w:rFonts w:ascii="Times New Roman" w:eastAsia="Times New Roman" w:hAnsi="Times New Roman" w:cs="Times New Roman"/>
-          <w:lang w:eastAsia="en-AU"/>
-        </w:rPr>
-        <w:t>JS Video Game Development</w:t>
-      </w:r>
-      <w:r>
-        <w:rPr>
-          <w:rFonts w:ascii="Times New Roman" w:eastAsia="Times New Roman" w:hAnsi="Times New Roman" w:cs="Times New Roman"/>
-          <w:b/>
-          <w:lang w:eastAsia="en-AU"/>
-        </w:rPr>
-        <w:t xml:space="preserve">, </w:t>
-      </w:r>
-    </w:p>
-    <w:p>
-      <w:pPr>
-        <w:shd w:val="clear" w:color="auto" w:fill="FFFFFF"/>
-        <w:spacing w:beforeAutospacing="1" w:afterAutospacing="1" w:line="240" w:lineRule="auto"/>
-        <w:rPr>
-          <w:rFonts w:ascii="Times New Roman" w:eastAsia="Times New Roman" w:hAnsi="Times New Roman" w:cs="Times New Roman"/>
-          <w:b/>
-          <w:lang w:eastAsia="en-AU"/>
-        </w:rPr>
-      </w:pPr>
-      <w:r>
-        <w:rPr>
-          <w:rFonts w:ascii="Times New Roman" w:eastAsia="Times New Roman" w:hAnsi="Times New Roman" w:cs="Times New Roman"/>
-          <w:b/>
-          <w:lang w:eastAsia="en-AU"/>
-        </w:rPr>
-        <w:t xml:space="preserve">Not a priority: </w:t>
-      </w:r>
-      <w:r>
-        <w:rPr>
-          <w:rFonts w:ascii="Times New Roman" w:eastAsia="Times New Roman" w:hAnsi="Times New Roman" w:cs="Times New Roman"/>
-          <w:lang w:eastAsia="en-AU"/>
-        </w:rPr>
-        <w:t>Hacking 101</w:t>
-      </w:r>
-    </w:p>
-    <w:p>
-      <w:pPr>
-        <w:shd w:val="clear" w:color="auto" w:fill="FFFFFF"/>
-        <w:spacing w:beforeAutospacing="1" w:afterAutospacing="1" w:line="240" w:lineRule="auto"/>
-        <w:rPr>
-          <w:rFonts w:ascii="Times New Roman" w:eastAsia="Times New Roman" w:hAnsi="Times New Roman" w:cs="Times New Roman"/>
-          <w:b/>
-          <w:lang w:eastAsia="en-AU"/>
-        </w:rPr>
-      </w:pPr>
     </w:p>
     <w:p>
       <w:pPr>
@@ -1572,6 +1652,17 @@
           <w:lang w:eastAsia="en-AU"/>
         </w:rPr>
       </w:pPr>
+      <w:r>
+        <w:rPr>
+          <w:rFonts w:ascii="Times New Roman" w:eastAsia="Times New Roman" w:hAnsi="Times New Roman" w:cs="Times New Roman"/>
+          <w:b/>
+          <w:lang w:eastAsia="en-AU"/>
+        </w:rPr>
+        <w:lastRenderedPageBreak/>
+        <w:t>JavaScript Bootcamp</w:t>
+      </w:r>
+      <w:bookmarkStart w:id="3" w:name="_GoBack"/>
+      <w:bookmarkEnd w:id="3"/>
     </w:p>
     <w:p>
       <w:pPr>
@@ -1626,7 +1717,7 @@
           <w:lang w:eastAsia="en-AU"/>
         </w:rPr>
       </w:pPr>
-      <w:bookmarkStart w:id="3" w:name="_Toc46497537"/>
+      <w:bookmarkStart w:id="4" w:name="_Toc46497537"/>
       <w:r>
         <w:rPr>
           <w:rFonts w:ascii="Times New Roman" w:eastAsia="Times New Roman" w:hAnsi="Times New Roman" w:cs="Times New Roman"/>
@@ -1634,7 +1725,7 @@
         </w:rPr>
         <w:t>Udemy - CSS - The Complete Guide 2020</w:t>
       </w:r>
-      <w:bookmarkEnd w:id="3"/>
+      <w:bookmarkEnd w:id="4"/>
     </w:p>
     <w:p>
       <w:pPr>
@@ -1961,7 +2052,7 @@
           <w:lang w:eastAsia="en-AU"/>
         </w:rPr>
       </w:pPr>
-      <w:bookmarkStart w:id="4" w:name="_Toc46497538"/>
+      <w:bookmarkStart w:id="5" w:name="_Toc46497538"/>
       <w:r>
         <w:rPr>
           <w:rStyle w:val="Hyperlink"/>
@@ -1971,7 +2062,7 @@
         </w:rPr>
         <w:t>RB - Logo</w:t>
       </w:r>
-      <w:bookmarkEnd w:id="4"/>
+      <w:bookmarkEnd w:id="5"/>
     </w:p>
     <w:p>
       <w:pPr>
@@ -2190,6 +2281,7 @@
         <w:rPr>
           <w:rStyle w:val="Hyperlink"/>
         </w:rPr>
+        <w:lastRenderedPageBreak/>
         <w:t>Third Shot</w:t>
       </w:r>
     </w:p>
@@ -2206,7 +2298,6 @@
           <w:noProof/>
           <w:lang w:val="en-GB" w:eastAsia="en-GB"/>
         </w:rPr>
-        <w:lastRenderedPageBreak/>
         <w:drawing>
           <wp:inline distT="0" distB="0" distL="0" distR="0">
             <wp:extent cx="3616960" cy="2034540"/>
@@ -2581,315 +2672,34 @@
     </w:p>
     <w:p>
       <w:pPr>
+        <w:shd w:val="clear" w:color="auto" w:fill="FFFFFF"/>
+        <w:spacing w:beforeAutospacing="1" w:afterAutospacing="1" w:line="240" w:lineRule="auto"/>
+        <w:rPr>
+          <w:rFonts w:ascii="Times New Roman" w:eastAsia="Times New Roman" w:hAnsi="Times New Roman" w:cs="Times New Roman"/>
+          <w:b/>
+          <w:lang w:eastAsia="en-AU"/>
+        </w:rPr>
+      </w:pPr>
+    </w:p>
+    <w:p>
+      <w:pPr>
         <w:pStyle w:val="Heading2"/>
         <w:rPr>
-          <w:rStyle w:val="Hyperlink"/>
-        </w:rPr>
-      </w:pPr>
-      <w:r>
-        <w:rPr>
-          <w:rStyle w:val="Hyperlink"/>
-        </w:rPr>
-        <w:t>J</w:t>
-      </w:r>
-      <w:bookmarkStart w:id="5" w:name="_GoBack"/>
-      <w:bookmarkEnd w:id="5"/>
-      <w:r>
-        <w:rPr>
-          <w:rStyle w:val="Hyperlink"/>
-        </w:rPr>
-        <w:t>avaScript Site</w:t>
-      </w:r>
-    </w:p>
-    <w:p>
-      <w:pPr>
-        <w:shd w:val="clear" w:color="auto" w:fill="FFFFFF"/>
-        <w:spacing w:beforeAutospacing="1" w:afterAutospacing="1" w:line="240" w:lineRule="auto"/>
-        <w:rPr>
-          <w:rStyle w:val="Hyperlink"/>
-        </w:rPr>
-      </w:pPr>
-      <w:r>
-        <w:rPr>
-          <w:rStyle w:val="Hyperlink"/>
-        </w:rPr>
-        <w:t>https://github.com/mathew461/rebellious-gnome.git</w:t>
-      </w:r>
-    </w:p>
-    <w:p>
-      <w:pPr>
-        <w:shd w:val="clear" w:color="auto" w:fill="FFFFFF"/>
-        <w:spacing w:beforeAutospacing="1" w:afterAutospacing="1" w:line="240" w:lineRule="auto"/>
-        <w:rPr>
-          <w:rStyle w:val="Hyperlink"/>
-        </w:rPr>
-      </w:pPr>
-    </w:p>
-    <w:p>
-      <w:pPr>
-        <w:shd w:val="clear" w:color="auto" w:fill="FFFFFF"/>
-        <w:spacing w:beforeAutospacing="1" w:afterAutospacing="1" w:line="240" w:lineRule="auto"/>
-        <w:rPr>
-          <w:rStyle w:val="Hyperlink"/>
-        </w:rPr>
-      </w:pPr>
-    </w:p>
-    <w:p>
-      <w:pPr>
-        <w:shd w:val="clear" w:color="auto" w:fill="FFFFFF"/>
-        <w:spacing w:beforeAutospacing="1" w:afterAutospacing="1" w:line="240" w:lineRule="auto"/>
-        <w:rPr>
-          <w:rStyle w:val="Hyperlink"/>
-        </w:rPr>
-      </w:pPr>
-    </w:p>
-    <w:p>
-      <w:pPr>
-        <w:shd w:val="clear" w:color="auto" w:fill="FFFFFF"/>
-        <w:spacing w:beforeAutospacing="1" w:afterAutospacing="1" w:line="240" w:lineRule="auto"/>
-        <w:rPr>
-          <w:rStyle w:val="Hyperlink"/>
-        </w:rPr>
-      </w:pPr>
-    </w:p>
-    <w:p>
-      <w:pPr>
-        <w:shd w:val="clear" w:color="auto" w:fill="FFFFFF"/>
-        <w:spacing w:beforeAutospacing="1" w:afterAutospacing="1" w:line="240" w:lineRule="auto"/>
-        <w:rPr>
-          <w:rFonts w:ascii="Times New Roman" w:eastAsia="Times New Roman" w:hAnsi="Times New Roman" w:cs="Times New Roman"/>
-          <w:b/>
-          <w:lang w:eastAsia="en-AU"/>
-        </w:rPr>
-      </w:pPr>
-    </w:p>
-    <w:p>
-      <w:pPr>
-        <w:pStyle w:val="Heading2"/>
-        <w:rPr>
           <w:rFonts w:ascii="Times New Roman" w:eastAsia="Times New Roman" w:hAnsi="Times New Roman" w:cs="Times New Roman"/>
           <w:b w:val="0"/>
           <w:lang w:eastAsia="en-AU"/>
         </w:rPr>
       </w:pPr>
-      <w:bookmarkStart w:id="6" w:name="_Toc46497539"/>
+      <w:bookmarkStart w:id="6" w:name="_Toc46497540"/>
       <w:r>
         <w:rPr>
           <w:rFonts w:ascii="Times New Roman" w:eastAsia="Times New Roman" w:hAnsi="Times New Roman" w:cs="Times New Roman"/>
           <w:b w:val="0"/>
           <w:lang w:eastAsia="en-AU"/>
         </w:rPr>
-        <w:lastRenderedPageBreak/>
-        <w:t>The Odin Project</w:t>
+        <w:t>JavaScript Video games development</w:t>
       </w:r>
       <w:bookmarkEnd w:id="6"/>
-    </w:p>
-    <w:p>
-      <w:pPr>
-        <w:shd w:val="clear" w:color="auto" w:fill="FFFFFF"/>
-        <w:spacing w:beforeAutospacing="1" w:afterAutospacing="1" w:line="240" w:lineRule="auto"/>
-        <w:rPr>
-          <w:rFonts w:ascii="Times New Roman" w:eastAsia="Times New Roman" w:hAnsi="Times New Roman" w:cs="Times New Roman"/>
-          <w:lang w:eastAsia="en-AU"/>
-        </w:rPr>
-      </w:pPr>
-      <w:r>
-        <w:rPr>
-          <w:rFonts w:ascii="Times New Roman" w:eastAsia="Times New Roman" w:hAnsi="Times New Roman" w:cs="Times New Roman"/>
-          <w:lang w:eastAsia="en-AU"/>
-        </w:rPr>
-        <w:t xml:space="preserve">Currently working on: </w:t>
-      </w:r>
-      <w:r>
-        <w:rPr>
-          <w:rFonts w:ascii="Times New Roman" w:eastAsia="Times New Roman" w:hAnsi="Times New Roman" w:cs="Times New Roman"/>
-          <w:lang w:eastAsia="en-AU"/>
-        </w:rPr>
-        <w:t>PROJECT: ROCK PAPER SCISSORS</w:t>
-      </w:r>
-    </w:p>
-    <w:p>
-      <w:pPr>
-        <w:shd w:val="clear" w:color="auto" w:fill="FFFFFF"/>
-        <w:spacing w:beforeAutospacing="1" w:afterAutospacing="1" w:line="240" w:lineRule="auto"/>
-      </w:pPr>
-      <w:r>
-        <w:rPr>
-          <w:rFonts w:ascii="Times New Roman" w:eastAsia="Times New Roman" w:hAnsi="Times New Roman" w:cs="Times New Roman"/>
-          <w:lang w:eastAsia="en-AU"/>
-        </w:rPr>
-        <w:t xml:space="preserve">Link: </w:t>
-      </w:r>
-      <w:hyperlink r:id="rId18">
-        <w:r>
-          <w:rPr>
-            <w:rStyle w:val="Hyperlink"/>
-          </w:rPr>
-          <w:t>https://www.theodinproject.com/courses/web-development-101/lessons/fundamentals-part-3</w:t>
-        </w:r>
-      </w:hyperlink>
-    </w:p>
-    <w:p>
-      <w:pPr>
-        <w:shd w:val="clear" w:color="auto" w:fill="FFFFFF"/>
-        <w:spacing w:beforeAutospacing="1" w:afterAutospacing="1" w:line="240" w:lineRule="auto"/>
-      </w:pPr>
-    </w:p>
-    <w:p>
-      <w:pPr>
-        <w:shd w:val="clear" w:color="auto" w:fill="FFFFFF"/>
-        <w:spacing w:beforeAutospacing="1" w:afterAutospacing="1" w:line="240" w:lineRule="auto"/>
-      </w:pPr>
-    </w:p>
-    <w:p>
-      <w:pPr>
-        <w:shd w:val="clear" w:color="auto" w:fill="FFFFFF"/>
-        <w:spacing w:beforeAutospacing="1" w:afterAutospacing="1" w:line="240" w:lineRule="auto"/>
-      </w:pPr>
-    </w:p>
-    <w:p>
-      <w:pPr>
-        <w:shd w:val="clear" w:color="auto" w:fill="FFFFFF"/>
-        <w:spacing w:beforeAutospacing="1" w:afterAutospacing="1" w:line="240" w:lineRule="auto"/>
-      </w:pPr>
-    </w:p>
-    <w:p>
-      <w:pPr>
-        <w:shd w:val="clear" w:color="auto" w:fill="FFFFFF"/>
-        <w:spacing w:beforeAutospacing="1" w:afterAutospacing="1" w:line="240" w:lineRule="auto"/>
-      </w:pPr>
-    </w:p>
-    <w:p>
-      <w:pPr>
-        <w:shd w:val="clear" w:color="auto" w:fill="FFFFFF"/>
-        <w:spacing w:beforeAutospacing="1" w:afterAutospacing="1" w:line="240" w:lineRule="auto"/>
-      </w:pPr>
-    </w:p>
-    <w:p>
-      <w:pPr>
-        <w:shd w:val="clear" w:color="auto" w:fill="FFFFFF"/>
-        <w:spacing w:beforeAutospacing="1" w:afterAutospacing="1" w:line="240" w:lineRule="auto"/>
-      </w:pPr>
-    </w:p>
-    <w:p>
-      <w:pPr>
-        <w:shd w:val="clear" w:color="auto" w:fill="FFFFFF"/>
-        <w:spacing w:beforeAutospacing="1" w:afterAutospacing="1" w:line="240" w:lineRule="auto"/>
-      </w:pPr>
-    </w:p>
-    <w:p>
-      <w:pPr>
-        <w:shd w:val="clear" w:color="auto" w:fill="FFFFFF"/>
-        <w:spacing w:beforeAutospacing="1" w:afterAutospacing="1" w:line="240" w:lineRule="auto"/>
-      </w:pPr>
-    </w:p>
-    <w:p>
-      <w:pPr>
-        <w:shd w:val="clear" w:color="auto" w:fill="FFFFFF"/>
-        <w:spacing w:beforeAutospacing="1" w:afterAutospacing="1" w:line="240" w:lineRule="auto"/>
-        <w:rPr>
-          <w:rFonts w:ascii="Times New Roman" w:eastAsia="Times New Roman" w:hAnsi="Times New Roman" w:cs="Times New Roman"/>
-          <w:b/>
-          <w:lang w:eastAsia="en-AU"/>
-        </w:rPr>
-      </w:pPr>
-    </w:p>
-    <w:p>
-      <w:pPr>
-        <w:shd w:val="clear" w:color="auto" w:fill="FFFFFF"/>
-        <w:spacing w:beforeAutospacing="1" w:afterAutospacing="1" w:line="240" w:lineRule="auto"/>
-        <w:rPr>
-          <w:rFonts w:ascii="Times New Roman" w:eastAsia="Times New Roman" w:hAnsi="Times New Roman" w:cs="Times New Roman"/>
-          <w:b/>
-          <w:lang w:eastAsia="en-AU"/>
-        </w:rPr>
-      </w:pPr>
-    </w:p>
-    <w:p>
-      <w:pPr>
-        <w:shd w:val="clear" w:color="auto" w:fill="FFFFFF"/>
-        <w:spacing w:beforeAutospacing="1" w:afterAutospacing="1" w:line="240" w:lineRule="auto"/>
-        <w:rPr>
-          <w:rFonts w:ascii="Times New Roman" w:eastAsia="Times New Roman" w:hAnsi="Times New Roman" w:cs="Times New Roman"/>
-          <w:b/>
-          <w:lang w:eastAsia="en-AU"/>
-        </w:rPr>
-      </w:pPr>
-    </w:p>
-    <w:p>
-      <w:pPr>
-        <w:shd w:val="clear" w:color="auto" w:fill="FFFFFF"/>
-        <w:spacing w:beforeAutospacing="1" w:afterAutospacing="1" w:line="240" w:lineRule="auto"/>
-        <w:rPr>
-          <w:rFonts w:ascii="Times New Roman" w:eastAsia="Times New Roman" w:hAnsi="Times New Roman" w:cs="Times New Roman"/>
-          <w:b/>
-          <w:lang w:eastAsia="en-AU"/>
-        </w:rPr>
-      </w:pPr>
-    </w:p>
-    <w:p>
-      <w:pPr>
-        <w:shd w:val="clear" w:color="auto" w:fill="FFFFFF"/>
-        <w:spacing w:beforeAutospacing="1" w:afterAutospacing="1" w:line="240" w:lineRule="auto"/>
-        <w:rPr>
-          <w:rFonts w:ascii="Times New Roman" w:eastAsia="Times New Roman" w:hAnsi="Times New Roman" w:cs="Times New Roman"/>
-          <w:b/>
-          <w:lang w:eastAsia="en-AU"/>
-        </w:rPr>
-      </w:pPr>
-    </w:p>
-    <w:p>
-      <w:pPr>
-        <w:shd w:val="clear" w:color="auto" w:fill="FFFFFF"/>
-        <w:spacing w:beforeAutospacing="1" w:afterAutospacing="1" w:line="240" w:lineRule="auto"/>
-        <w:rPr>
-          <w:rFonts w:ascii="Times New Roman" w:eastAsia="Times New Roman" w:hAnsi="Times New Roman" w:cs="Times New Roman"/>
-          <w:b/>
-          <w:lang w:eastAsia="en-AU"/>
-        </w:rPr>
-      </w:pPr>
-    </w:p>
-    <w:p>
-      <w:pPr>
-        <w:shd w:val="clear" w:color="auto" w:fill="FFFFFF"/>
-        <w:spacing w:beforeAutospacing="1" w:afterAutospacing="1" w:line="240" w:lineRule="auto"/>
-        <w:rPr>
-          <w:rFonts w:ascii="Times New Roman" w:eastAsia="Times New Roman" w:hAnsi="Times New Roman" w:cs="Times New Roman"/>
-          <w:b/>
-          <w:lang w:eastAsia="en-AU"/>
-        </w:rPr>
-      </w:pPr>
-    </w:p>
-    <w:p>
-      <w:pPr>
-        <w:shd w:val="clear" w:color="auto" w:fill="FFFFFF"/>
-        <w:spacing w:beforeAutospacing="1" w:afterAutospacing="1" w:line="240" w:lineRule="auto"/>
-        <w:rPr>
-          <w:rFonts w:ascii="Times New Roman" w:eastAsia="Times New Roman" w:hAnsi="Times New Roman" w:cs="Times New Roman"/>
-          <w:b/>
-          <w:lang w:eastAsia="en-AU"/>
-        </w:rPr>
-      </w:pPr>
-    </w:p>
-    <w:p>
-      <w:pPr>
-        <w:pStyle w:val="Heading2"/>
-        <w:rPr>
-          <w:rFonts w:ascii="Times New Roman" w:eastAsia="Times New Roman" w:hAnsi="Times New Roman" w:cs="Times New Roman"/>
-          <w:b w:val="0"/>
-          <w:lang w:eastAsia="en-AU"/>
-        </w:rPr>
-      </w:pPr>
-      <w:bookmarkStart w:id="7" w:name="_Toc46497540"/>
-      <w:r>
-        <w:rPr>
-          <w:rFonts w:ascii="Times New Roman" w:eastAsia="Times New Roman" w:hAnsi="Times New Roman" w:cs="Times New Roman"/>
-          <w:b w:val="0"/>
-          <w:lang w:eastAsia="en-AU"/>
-        </w:rPr>
-        <w:t>JavaScript Video games development</w:t>
-      </w:r>
-      <w:bookmarkEnd w:id="7"/>
     </w:p>
     <w:p>
       <w:pPr>
@@ -2933,7 +2743,7 @@
         </w:rPr>
         <w:t xml:space="preserve"> </w:t>
       </w:r>
-      <w:hyperlink r:id="rId19" w:tgtFrame="[218 warrior legend step 6 walk like a warrior - slide to move complete]">
+      <w:hyperlink r:id="rId18" w:tgtFrame="[218 warrior legend step 6 walk like a warrior - slide to move complete]">
         <w:r>
           <w:rPr>
             <w:rStyle w:val="Hyperlink"/>
@@ -3271,7 +3081,7 @@
           <w:lang w:eastAsia="en-AU"/>
         </w:rPr>
       </w:pPr>
-      <w:bookmarkStart w:id="8" w:name="_Toc46497541"/>
+      <w:bookmarkStart w:id="7" w:name="_Toc46497541"/>
       <w:r>
         <w:rPr>
           <w:rFonts w:ascii="Times New Roman" w:eastAsia="Times New Roman" w:hAnsi="Times New Roman" w:cs="Times New Roman"/>
@@ -3280,7 +3090,7 @@
         </w:rPr>
         <w:t>Hacking 101</w:t>
       </w:r>
-      <w:bookmarkEnd w:id="8"/>
+      <w:bookmarkEnd w:id="7"/>
     </w:p>
     <w:p>
       <w:pPr>
@@ -3415,7 +3225,7 @@
           <w:lang w:eastAsia="en-AU"/>
         </w:rPr>
       </w:pPr>
-      <w:hyperlink r:id="rId20">
+      <w:hyperlink r:id="rId19">
         <w:r>
           <w:rPr>
             <w:rStyle w:val="Hyperlink"/>
@@ -3646,6 +3456,257 @@
     </w:p>
     <w:p>
       <w:pPr>
+        <w:pStyle w:val="Heading2"/>
+        <w:rPr>
+          <w:rFonts w:ascii="Times New Roman" w:eastAsia="Times New Roman" w:hAnsi="Times New Roman" w:cs="Times New Roman"/>
+          <w:b w:val="0"/>
+          <w:lang w:eastAsia="en-AU"/>
+        </w:rPr>
+      </w:pPr>
+      <w:bookmarkStart w:id="8" w:name="_Toc46497542"/>
+      <w:bookmarkStart w:id="9" w:name="_Toc46497539"/>
+      <w:r>
+        <w:rPr>
+          <w:rFonts w:ascii="Times New Roman" w:eastAsia="Times New Roman" w:hAnsi="Times New Roman" w:cs="Times New Roman"/>
+          <w:b w:val="0"/>
+          <w:lang w:eastAsia="en-AU"/>
+        </w:rPr>
+        <w:t>The Odin Project</w:t>
+      </w:r>
+      <w:bookmarkEnd w:id="9"/>
+    </w:p>
+    <w:p>
+      <w:pPr>
+        <w:shd w:val="clear" w:color="auto" w:fill="FFFFFF"/>
+        <w:spacing w:beforeAutospacing="1" w:afterAutospacing="1" w:line="240" w:lineRule="auto"/>
+        <w:rPr>
+          <w:rFonts w:ascii="Times New Roman" w:eastAsia="Times New Roman" w:hAnsi="Times New Roman" w:cs="Times New Roman"/>
+          <w:lang w:eastAsia="en-AU"/>
+        </w:rPr>
+      </w:pPr>
+      <w:r>
+        <w:rPr>
+          <w:rFonts w:ascii="Times New Roman" w:eastAsia="Times New Roman" w:hAnsi="Times New Roman" w:cs="Times New Roman"/>
+          <w:lang w:eastAsia="en-AU"/>
+        </w:rPr>
+        <w:t xml:space="preserve">Currently working on: </w:t>
+      </w:r>
+      <w:r>
+        <w:rPr>
+          <w:rFonts w:ascii="Times New Roman" w:eastAsia="Times New Roman" w:hAnsi="Times New Roman" w:cs="Times New Roman"/>
+          <w:lang w:eastAsia="en-AU"/>
+        </w:rPr>
+        <w:t>PROJECT: ROCK PAPER SCISSORS</w:t>
+      </w:r>
+    </w:p>
+    <w:p>
+      <w:pPr>
+        <w:shd w:val="clear" w:color="auto" w:fill="FFFFFF"/>
+        <w:spacing w:beforeAutospacing="1" w:afterAutospacing="1" w:line="240" w:lineRule="auto"/>
+      </w:pPr>
+      <w:r>
+        <w:rPr>
+          <w:rFonts w:ascii="Times New Roman" w:eastAsia="Times New Roman" w:hAnsi="Times New Roman" w:cs="Times New Roman"/>
+          <w:lang w:eastAsia="en-AU"/>
+        </w:rPr>
+        <w:t xml:space="preserve">Link: </w:t>
+      </w:r>
+      <w:hyperlink r:id="rId20">
+        <w:r>
+          <w:rPr>
+            <w:rStyle w:val="Hyperlink"/>
+          </w:rPr>
+          <w:t>https://www.theodinproject.com/courses/web-development-101/lessons/fundamentals-part-3</w:t>
+        </w:r>
+      </w:hyperlink>
+    </w:p>
+    <w:p>
+      <w:pPr>
+        <w:shd w:val="clear" w:color="auto" w:fill="FFFFFF"/>
+        <w:spacing w:beforeAutospacing="1" w:afterAutospacing="1" w:line="240" w:lineRule="auto"/>
+      </w:pPr>
+    </w:p>
+    <w:p>
+      <w:pPr>
+        <w:shd w:val="clear" w:color="auto" w:fill="FFFFFF"/>
+        <w:spacing w:beforeAutospacing="1" w:afterAutospacing="1" w:line="240" w:lineRule="auto"/>
+        <w:rPr>
+          <w:b/>
+          <w:sz w:val="32"/>
+          <w:szCs w:val="32"/>
+        </w:rPr>
+      </w:pPr>
+      <w:r>
+        <w:rPr>
+          <w:b/>
+          <w:sz w:val="32"/>
+          <w:szCs w:val="32"/>
+        </w:rPr>
+        <w:t>I have recently halted The Odin Project due to not having a good enough understanding of JavaScript to follow through.</w:t>
+      </w:r>
+    </w:p>
+    <w:p>
+      <w:pPr>
+        <w:shd w:val="clear" w:color="auto" w:fill="FFFFFF"/>
+        <w:spacing w:beforeAutospacing="1" w:afterAutospacing="1" w:line="240" w:lineRule="auto"/>
+        <w:rPr>
+          <w:b/>
+          <w:sz w:val="32"/>
+          <w:szCs w:val="32"/>
+        </w:rPr>
+      </w:pPr>
+    </w:p>
+    <w:p>
+      <w:pPr>
+        <w:shd w:val="clear" w:color="auto" w:fill="FFFFFF"/>
+        <w:spacing w:beforeAutospacing="1" w:afterAutospacing="1" w:line="240" w:lineRule="auto"/>
+        <w:rPr>
+          <w:b/>
+          <w:sz w:val="32"/>
+          <w:szCs w:val="32"/>
+        </w:rPr>
+      </w:pPr>
+      <w:r>
+        <w:rPr>
+          <w:b/>
+          <w:sz w:val="32"/>
+          <w:szCs w:val="32"/>
+        </w:rPr>
+        <w:t>I am going to do a JavaScript Bootcamp before carrying on.</w:t>
+      </w:r>
+    </w:p>
+    <w:p>
+      <w:pPr>
+        <w:shd w:val="clear" w:color="auto" w:fill="FFFFFF"/>
+        <w:spacing w:beforeAutospacing="1" w:afterAutospacing="1" w:line="240" w:lineRule="auto"/>
+      </w:pPr>
+    </w:p>
+    <w:p>
+      <w:pPr>
+        <w:shd w:val="clear" w:color="auto" w:fill="FFFFFF"/>
+        <w:spacing w:beforeAutospacing="1" w:afterAutospacing="1" w:line="240" w:lineRule="auto"/>
+      </w:pPr>
+    </w:p>
+    <w:p>
+      <w:pPr>
+        <w:shd w:val="clear" w:color="auto" w:fill="FFFFFF"/>
+        <w:spacing w:beforeAutospacing="1" w:afterAutospacing="1" w:line="240" w:lineRule="auto"/>
+      </w:pPr>
+    </w:p>
+    <w:p>
+      <w:pPr>
+        <w:shd w:val="clear" w:color="auto" w:fill="FFFFFF"/>
+        <w:spacing w:beforeAutospacing="1" w:afterAutospacing="1" w:line="240" w:lineRule="auto"/>
+      </w:pPr>
+    </w:p>
+    <w:p>
+      <w:pPr>
+        <w:shd w:val="clear" w:color="auto" w:fill="FFFFFF"/>
+        <w:spacing w:beforeAutospacing="1" w:afterAutospacing="1" w:line="240" w:lineRule="auto"/>
+      </w:pPr>
+    </w:p>
+    <w:p>
+      <w:pPr>
+        <w:shd w:val="clear" w:color="auto" w:fill="FFFFFF"/>
+        <w:spacing w:beforeAutospacing="1" w:afterAutospacing="1" w:line="240" w:lineRule="auto"/>
+      </w:pPr>
+    </w:p>
+    <w:p>
+      <w:pPr>
+        <w:shd w:val="clear" w:color="auto" w:fill="FFFFFF"/>
+        <w:spacing w:beforeAutospacing="1" w:afterAutospacing="1" w:line="240" w:lineRule="auto"/>
+      </w:pPr>
+    </w:p>
+    <w:p>
+      <w:pPr>
+        <w:shd w:val="clear" w:color="auto" w:fill="FFFFFF"/>
+        <w:spacing w:beforeAutospacing="1" w:afterAutospacing="1" w:line="240" w:lineRule="auto"/>
+        <w:rPr>
+          <w:rFonts w:ascii="Times New Roman" w:eastAsia="Times New Roman" w:hAnsi="Times New Roman" w:cs="Times New Roman"/>
+          <w:b/>
+          <w:lang w:eastAsia="en-AU"/>
+        </w:rPr>
+      </w:pPr>
+    </w:p>
+    <w:p>
+      <w:pPr>
+        <w:shd w:val="clear" w:color="auto" w:fill="FFFFFF"/>
+        <w:spacing w:beforeAutospacing="1" w:afterAutospacing="1" w:line="240" w:lineRule="auto"/>
+        <w:rPr>
+          <w:rFonts w:ascii="Times New Roman" w:eastAsia="Times New Roman" w:hAnsi="Times New Roman" w:cs="Times New Roman"/>
+          <w:b/>
+          <w:lang w:eastAsia="en-AU"/>
+        </w:rPr>
+      </w:pPr>
+    </w:p>
+    <w:p>
+      <w:pPr>
+        <w:shd w:val="clear" w:color="auto" w:fill="FFFFFF"/>
+        <w:spacing w:beforeAutospacing="1" w:afterAutospacing="1" w:line="240" w:lineRule="auto"/>
+        <w:rPr>
+          <w:rFonts w:ascii="Times New Roman" w:eastAsia="Times New Roman" w:hAnsi="Times New Roman" w:cs="Times New Roman"/>
+          <w:b/>
+          <w:lang w:eastAsia="en-AU"/>
+        </w:rPr>
+      </w:pPr>
+    </w:p>
+    <w:p>
+      <w:pPr>
+        <w:shd w:val="clear" w:color="auto" w:fill="FFFFFF"/>
+        <w:spacing w:beforeAutospacing="1" w:afterAutospacing="1" w:line="240" w:lineRule="auto"/>
+        <w:rPr>
+          <w:rFonts w:ascii="Times New Roman" w:eastAsia="Times New Roman" w:hAnsi="Times New Roman" w:cs="Times New Roman"/>
+          <w:b/>
+          <w:lang w:eastAsia="en-AU"/>
+        </w:rPr>
+      </w:pPr>
+    </w:p>
+    <w:p>
+      <w:pPr>
+        <w:shd w:val="clear" w:color="auto" w:fill="FFFFFF"/>
+        <w:spacing w:beforeAutospacing="1" w:afterAutospacing="1" w:line="240" w:lineRule="auto"/>
+        <w:rPr>
+          <w:rFonts w:ascii="Times New Roman" w:eastAsia="Times New Roman" w:hAnsi="Times New Roman" w:cs="Times New Roman"/>
+          <w:b/>
+          <w:lang w:eastAsia="en-AU"/>
+        </w:rPr>
+      </w:pPr>
+    </w:p>
+    <w:p>
+      <w:pPr>
+        <w:shd w:val="clear" w:color="auto" w:fill="FFFFFF"/>
+        <w:spacing w:beforeAutospacing="1" w:afterAutospacing="1" w:line="240" w:lineRule="auto"/>
+        <w:rPr>
+          <w:rFonts w:ascii="Times New Roman" w:eastAsia="Times New Roman" w:hAnsi="Times New Roman" w:cs="Times New Roman"/>
+          <w:b/>
+          <w:lang w:eastAsia="en-AU"/>
+        </w:rPr>
+      </w:pPr>
+    </w:p>
+    <w:p>
+      <w:pPr>
+        <w:shd w:val="clear" w:color="auto" w:fill="FFFFFF"/>
+        <w:spacing w:beforeAutospacing="1" w:afterAutospacing="1" w:line="240" w:lineRule="auto"/>
+        <w:rPr>
+          <w:rFonts w:ascii="Times New Roman" w:eastAsia="Times New Roman" w:hAnsi="Times New Roman" w:cs="Times New Roman"/>
+          <w:b/>
+          <w:lang w:eastAsia="en-AU"/>
+        </w:rPr>
+      </w:pPr>
+    </w:p>
+    <w:p>
+      <w:pPr>
+        <w:shd w:val="clear" w:color="auto" w:fill="FFFFFF"/>
+        <w:spacing w:beforeAutospacing="1" w:afterAutospacing="1" w:line="240" w:lineRule="auto"/>
+        <w:rPr>
+          <w:rFonts w:ascii="Times New Roman" w:eastAsia="Times New Roman" w:hAnsi="Times New Roman" w:cs="Times New Roman"/>
+          <w:b/>
+          <w:lang w:eastAsia="en-AU"/>
+        </w:rPr>
+      </w:pPr>
+    </w:p>
+    <w:p>
+      <w:pPr>
         <w:pStyle w:val="Heading1"/>
         <w:rPr>
           <w:rFonts w:ascii="Times New Roman" w:eastAsia="Times New Roman" w:hAnsi="Times New Roman" w:cs="Times New Roman"/>
@@ -3653,7 +3714,6 @@
           <w:lang w:eastAsia="en-AU"/>
         </w:rPr>
       </w:pPr>
-      <w:bookmarkStart w:id="9" w:name="_Toc46497542"/>
       <w:r>
         <w:rPr>
           <w:rFonts w:ascii="Times New Roman" w:eastAsia="Times New Roman" w:hAnsi="Times New Roman" w:cs="Times New Roman"/>
@@ -3662,7 +3722,7 @@
         </w:rPr>
         <w:t>Studies</w:t>
       </w:r>
-      <w:bookmarkEnd w:id="9"/>
+      <w:bookmarkEnd w:id="8"/>
     </w:p>
     <w:p>
       <w:pPr>
@@ -3766,7 +3826,6 @@
           <w:color w:val="333333"/>
           <w:shd w:val="clear" w:color="auto" w:fill="FFFFFF"/>
         </w:rPr>
-        <w:lastRenderedPageBreak/>
         <w:t>The directive </w:t>
       </w:r>
       <w:r>
@@ -3825,6 +3884,7 @@
           <w:color w:val="333333"/>
           <w:shd w:val="clear" w:color="auto" w:fill="FFFFFF"/>
         </w:rPr>
+        <w:lastRenderedPageBreak/>
         <w:t xml:space="preserve">From my understanding, Return is a process where it stops the code and returns a value. It is similar as using Function to declare a function, and then the unique name of that function. You declare Return and then add a value. You can request Return and leave it </w:t>
       </w:r>
       <w:proofErr w:type="gramStart"/>
@@ -5587,7 +5647,6 @@
           <w:szCs w:val="21"/>
           <w:lang w:val="en-GB" w:eastAsia="en-GB"/>
         </w:rPr>
-        <w:lastRenderedPageBreak/>
         <w:t>    </w:t>
       </w:r>
       <w:proofErr w:type="gramStart"/>
@@ -5744,6 +5803,7 @@
           <w:szCs w:val="21"/>
           <w:lang w:val="en-GB" w:eastAsia="en-GB"/>
         </w:rPr>
+        <w:lastRenderedPageBreak/>
         <w:t>    </w:t>
       </w:r>
       <w:proofErr w:type="gramStart"/>
@@ -18979,7 +19039,7 @@
 </file>
 
 <file path=customXml/itemProps1.xml><?xml version="1.0" encoding="utf-8"?>
-<ds:datastoreItem xmlns:ds="http://schemas.openxmlformats.org/officeDocument/2006/customXml" ds:itemID="{4295BDFE-2438-4C9E-850B-354BF34DCEE9}">
+<ds:datastoreItem xmlns:ds="http://schemas.openxmlformats.org/officeDocument/2006/customXml" ds:itemID="{74266919-9A1A-459C-82F9-EB17FF976992}">
   <ds:schemaRefs>
     <ds:schemaRef ds:uri="http://schemas.openxmlformats.org/officeDocument/2006/bibliography"/>
   </ds:schemaRefs>

</xml_diff>

<commit_message>
[HTML Study - added information on forms]
</commit_message>
<xml_diff>
--- a/Programming Diary.docx
+++ b/Programming Diary.docx
@@ -1406,16 +1406,7 @@
           <w:color w:val="9BBB59" w:themeColor="accent3"/>
           <w:lang w:eastAsia="en-AU"/>
         </w:rPr>
-        <w:t>Last worked on 28/07</w:t>
-      </w:r>
-      <w:r>
-        <w:rPr>
-          <w:rFonts w:ascii="Times New Roman" w:eastAsia="Times New Roman" w:hAnsi="Times New Roman" w:cs="Times New Roman"/>
-          <w:b/>
-          <w:color w:val="9BBB59" w:themeColor="accent3"/>
-          <w:lang w:eastAsia="en-AU"/>
-        </w:rPr>
-        <w:t>/2020</w:t>
+        <w:t>Last worked on 28/07/2020</w:t>
       </w:r>
       <w:r>
         <w:rPr>
@@ -1661,71 +1652,69 @@
         <w:lastRenderedPageBreak/>
         <w:t>JavaScript Bootcamp</w:t>
       </w:r>
-      <w:bookmarkStart w:id="3" w:name="_GoBack"/>
+    </w:p>
+    <w:p>
+      <w:pPr>
+        <w:shd w:val="clear" w:color="auto" w:fill="FFFFFF"/>
+        <w:spacing w:beforeAutospacing="1" w:afterAutospacing="1" w:line="240" w:lineRule="auto"/>
+        <w:rPr>
+          <w:rFonts w:ascii="Times New Roman" w:eastAsia="Times New Roman" w:hAnsi="Times New Roman" w:cs="Times New Roman"/>
+          <w:b/>
+          <w:lang w:eastAsia="en-AU"/>
+        </w:rPr>
+      </w:pPr>
+    </w:p>
+    <w:p>
+      <w:pPr>
+        <w:shd w:val="clear" w:color="auto" w:fill="FFFFFF"/>
+        <w:spacing w:beforeAutospacing="1" w:afterAutospacing="1" w:line="240" w:lineRule="auto"/>
+        <w:rPr>
+          <w:rFonts w:ascii="Times New Roman" w:eastAsia="Times New Roman" w:hAnsi="Times New Roman" w:cs="Times New Roman"/>
+          <w:b/>
+          <w:lang w:eastAsia="en-AU"/>
+        </w:rPr>
+      </w:pPr>
+    </w:p>
+    <w:p>
+      <w:pPr>
+        <w:shd w:val="clear" w:color="auto" w:fill="FFFFFF"/>
+        <w:spacing w:beforeAutospacing="1" w:afterAutospacing="1" w:line="240" w:lineRule="auto"/>
+        <w:rPr>
+          <w:rFonts w:ascii="Times New Roman" w:eastAsia="Times New Roman" w:hAnsi="Times New Roman" w:cs="Times New Roman"/>
+          <w:b/>
+          <w:lang w:eastAsia="en-AU"/>
+        </w:rPr>
+      </w:pPr>
+    </w:p>
+    <w:p>
+      <w:pPr>
+        <w:shd w:val="clear" w:color="auto" w:fill="FFFFFF"/>
+        <w:spacing w:beforeAutospacing="1" w:afterAutospacing="1" w:line="240" w:lineRule="auto"/>
+        <w:rPr>
+          <w:rFonts w:ascii="Times New Roman" w:eastAsia="Times New Roman" w:hAnsi="Times New Roman" w:cs="Times New Roman"/>
+          <w:b/>
+          <w:lang w:eastAsia="en-AU"/>
+        </w:rPr>
+      </w:pPr>
+    </w:p>
+    <w:p>
+      <w:pPr>
+        <w:pStyle w:val="Heading2"/>
+        <w:rPr>
+          <w:rFonts w:ascii="Times New Roman" w:eastAsia="Times New Roman" w:hAnsi="Times New Roman" w:cs="Times New Roman"/>
+          <w:b w:val="0"/>
+          <w:lang w:eastAsia="en-AU"/>
+        </w:rPr>
+      </w:pPr>
+      <w:bookmarkStart w:id="3" w:name="_Toc46497537"/>
+      <w:r>
+        <w:rPr>
+          <w:rFonts w:ascii="Times New Roman" w:eastAsia="Times New Roman" w:hAnsi="Times New Roman" w:cs="Times New Roman"/>
+          <w:lang w:eastAsia="en-AU"/>
+        </w:rPr>
+        <w:t>Udemy - CSS - The Complete Guide 2020</w:t>
+      </w:r>
       <w:bookmarkEnd w:id="3"/>
-    </w:p>
-    <w:p>
-      <w:pPr>
-        <w:shd w:val="clear" w:color="auto" w:fill="FFFFFF"/>
-        <w:spacing w:beforeAutospacing="1" w:afterAutospacing="1" w:line="240" w:lineRule="auto"/>
-        <w:rPr>
-          <w:rFonts w:ascii="Times New Roman" w:eastAsia="Times New Roman" w:hAnsi="Times New Roman" w:cs="Times New Roman"/>
-          <w:b/>
-          <w:lang w:eastAsia="en-AU"/>
-        </w:rPr>
-      </w:pPr>
-    </w:p>
-    <w:p>
-      <w:pPr>
-        <w:shd w:val="clear" w:color="auto" w:fill="FFFFFF"/>
-        <w:spacing w:beforeAutospacing="1" w:afterAutospacing="1" w:line="240" w:lineRule="auto"/>
-        <w:rPr>
-          <w:rFonts w:ascii="Times New Roman" w:eastAsia="Times New Roman" w:hAnsi="Times New Roman" w:cs="Times New Roman"/>
-          <w:b/>
-          <w:lang w:eastAsia="en-AU"/>
-        </w:rPr>
-      </w:pPr>
-    </w:p>
-    <w:p>
-      <w:pPr>
-        <w:shd w:val="clear" w:color="auto" w:fill="FFFFFF"/>
-        <w:spacing w:beforeAutospacing="1" w:afterAutospacing="1" w:line="240" w:lineRule="auto"/>
-        <w:rPr>
-          <w:rFonts w:ascii="Times New Roman" w:eastAsia="Times New Roman" w:hAnsi="Times New Roman" w:cs="Times New Roman"/>
-          <w:b/>
-          <w:lang w:eastAsia="en-AU"/>
-        </w:rPr>
-      </w:pPr>
-    </w:p>
-    <w:p>
-      <w:pPr>
-        <w:shd w:val="clear" w:color="auto" w:fill="FFFFFF"/>
-        <w:spacing w:beforeAutospacing="1" w:afterAutospacing="1" w:line="240" w:lineRule="auto"/>
-        <w:rPr>
-          <w:rFonts w:ascii="Times New Roman" w:eastAsia="Times New Roman" w:hAnsi="Times New Roman" w:cs="Times New Roman"/>
-          <w:b/>
-          <w:lang w:eastAsia="en-AU"/>
-        </w:rPr>
-      </w:pPr>
-    </w:p>
-    <w:p>
-      <w:pPr>
-        <w:pStyle w:val="Heading2"/>
-        <w:rPr>
-          <w:rFonts w:ascii="Times New Roman" w:eastAsia="Times New Roman" w:hAnsi="Times New Roman" w:cs="Times New Roman"/>
-          <w:b w:val="0"/>
-          <w:lang w:eastAsia="en-AU"/>
-        </w:rPr>
-      </w:pPr>
-      <w:bookmarkStart w:id="4" w:name="_Toc46497537"/>
-      <w:r>
-        <w:rPr>
-          <w:rFonts w:ascii="Times New Roman" w:eastAsia="Times New Roman" w:hAnsi="Times New Roman" w:cs="Times New Roman"/>
-          <w:lang w:eastAsia="en-AU"/>
-        </w:rPr>
-        <w:t>Udemy - CSS - The Complete Guide 2020</w:t>
-      </w:r>
-      <w:bookmarkEnd w:id="4"/>
     </w:p>
     <w:p>
       <w:pPr>
@@ -2052,7 +2041,7 @@
           <w:lang w:eastAsia="en-AU"/>
         </w:rPr>
       </w:pPr>
-      <w:bookmarkStart w:id="5" w:name="_Toc46497538"/>
+      <w:bookmarkStart w:id="4" w:name="_Toc46497538"/>
       <w:r>
         <w:rPr>
           <w:rStyle w:val="Hyperlink"/>
@@ -2062,7 +2051,7 @@
         </w:rPr>
         <w:t>RB - Logo</w:t>
       </w:r>
-      <w:bookmarkEnd w:id="5"/>
+      <w:bookmarkEnd w:id="4"/>
     </w:p>
     <w:p>
       <w:pPr>
@@ -2690,7 +2679,7 @@
           <w:lang w:eastAsia="en-AU"/>
         </w:rPr>
       </w:pPr>
-      <w:bookmarkStart w:id="6" w:name="_Toc46497540"/>
+      <w:bookmarkStart w:id="5" w:name="_Toc46497540"/>
       <w:r>
         <w:rPr>
           <w:rFonts w:ascii="Times New Roman" w:eastAsia="Times New Roman" w:hAnsi="Times New Roman" w:cs="Times New Roman"/>
@@ -2699,7 +2688,7 @@
         </w:rPr>
         <w:t>JavaScript Video games development</w:t>
       </w:r>
-      <w:bookmarkEnd w:id="6"/>
+      <w:bookmarkEnd w:id="5"/>
     </w:p>
     <w:p>
       <w:pPr>
@@ -3081,7 +3070,7 @@
           <w:lang w:eastAsia="en-AU"/>
         </w:rPr>
       </w:pPr>
-      <w:bookmarkStart w:id="7" w:name="_Toc46497541"/>
+      <w:bookmarkStart w:id="6" w:name="_Toc46497541"/>
       <w:r>
         <w:rPr>
           <w:rFonts w:ascii="Times New Roman" w:eastAsia="Times New Roman" w:hAnsi="Times New Roman" w:cs="Times New Roman"/>
@@ -3090,7 +3079,7 @@
         </w:rPr>
         <w:t>Hacking 101</w:t>
       </w:r>
-      <w:bookmarkEnd w:id="7"/>
+      <w:bookmarkEnd w:id="6"/>
     </w:p>
     <w:p>
       <w:pPr>
@@ -3463,8 +3452,8 @@
           <w:lang w:eastAsia="en-AU"/>
         </w:rPr>
       </w:pPr>
+      <w:bookmarkStart w:id="7" w:name="_Toc46497539"/>
       <w:bookmarkStart w:id="8" w:name="_Toc46497542"/>
-      <w:bookmarkStart w:id="9" w:name="_Toc46497539"/>
       <w:r>
         <w:rPr>
           <w:rFonts w:ascii="Times New Roman" w:eastAsia="Times New Roman" w:hAnsi="Times New Roman" w:cs="Times New Roman"/>
@@ -3473,7 +3462,7 @@
         </w:rPr>
         <w:t>The Odin Project</w:t>
       </w:r>
-      <w:bookmarkEnd w:id="9"/>
+      <w:bookmarkEnd w:id="7"/>
     </w:p>
     <w:p>
       <w:pPr>
@@ -3740,6 +3729,2165 @@
     </w:p>
     <w:p>
       <w:pPr>
+        <w:rPr>
+          <w:lang w:eastAsia="en-AU"/>
+        </w:rPr>
+      </w:pPr>
+    </w:p>
+    <w:p>
+      <w:pPr>
+        <w:rPr>
+          <w:lang w:eastAsia="en-AU"/>
+        </w:rPr>
+      </w:pPr>
+    </w:p>
+    <w:p>
+      <w:pPr>
+        <w:rPr>
+          <w:lang w:eastAsia="en-AU"/>
+        </w:rPr>
+      </w:pPr>
+    </w:p>
+    <w:p>
+      <w:pPr>
+        <w:rPr>
+          <w:lang w:eastAsia="en-AU"/>
+        </w:rPr>
+      </w:pPr>
+    </w:p>
+    <w:p>
+      <w:pPr>
+        <w:rPr>
+          <w:lang w:eastAsia="en-AU"/>
+        </w:rPr>
+      </w:pPr>
+    </w:p>
+    <w:p>
+      <w:pPr>
+        <w:pStyle w:val="Heading2"/>
+        <w:rPr>
+          <w:lang w:eastAsia="en-AU"/>
+        </w:rPr>
+      </w:pPr>
+      <w:r>
+        <w:rPr>
+          <w:lang w:eastAsia="en-AU"/>
+        </w:rPr>
+        <w:lastRenderedPageBreak/>
+        <w:t>HTML</w:t>
+      </w:r>
+    </w:p>
+    <w:p>
+      <w:pPr>
+        <w:rPr>
+          <w:lang w:eastAsia="en-AU"/>
+        </w:rPr>
+      </w:pPr>
+    </w:p>
+    <w:p>
+      <w:pPr>
+        <w:pStyle w:val="Heading3"/>
+        <w:rPr>
+          <w:lang w:eastAsia="en-AU"/>
+        </w:rPr>
+      </w:pPr>
+      <w:r>
+        <w:rPr>
+          <w:lang w:eastAsia="en-AU"/>
+        </w:rPr>
+        <w:t>Forms</w:t>
+      </w:r>
+    </w:p>
+    <w:p>
+      <w:pPr>
+        <w:rPr>
+          <w:lang w:eastAsia="en-AU"/>
+        </w:rPr>
+      </w:pPr>
+    </w:p>
+    <w:p>
+      <w:pPr>
+        <w:rPr>
+          <w:lang w:eastAsia="en-AU"/>
+        </w:rPr>
+      </w:pPr>
+      <w:r>
+        <w:rPr>
+          <w:lang w:eastAsia="en-AU"/>
+        </w:rPr>
+        <w:t>I first came across forms reading about it, but would like to look at further sources.</w:t>
+      </w:r>
+    </w:p>
+    <w:p>
+      <w:pPr>
+        <w:rPr>
+          <w:b/>
+          <w:lang w:eastAsia="en-AU"/>
+        </w:rPr>
+      </w:pPr>
+      <w:r>
+        <w:rPr>
+          <w:b/>
+          <w:lang w:eastAsia="en-AU"/>
+        </w:rPr>
+        <w:t>Example of a simple form structure in HTML</w:t>
+      </w:r>
+    </w:p>
+    <w:p>
+      <w:pPr>
+        <w:shd w:val="clear" w:color="auto" w:fill="1E1E1E"/>
+        <w:suppressAutoHyphens w:val="0"/>
+        <w:spacing w:after="0" w:line="285" w:lineRule="atLeast"/>
+        <w:rPr>
+          <w:rFonts w:ascii="Consolas" w:eastAsia="Times New Roman" w:hAnsi="Consolas" w:cs="Times New Roman"/>
+          <w:color w:val="D4D4D4"/>
+          <w:sz w:val="21"/>
+          <w:szCs w:val="21"/>
+          <w:lang w:val="en-GB" w:eastAsia="en-GB"/>
+        </w:rPr>
+      </w:pPr>
+      <w:r>
+        <w:rPr>
+          <w:rFonts w:ascii="Consolas" w:eastAsia="Times New Roman" w:hAnsi="Consolas" w:cs="Times New Roman"/>
+          <w:color w:val="D4D4D4"/>
+          <w:sz w:val="21"/>
+          <w:szCs w:val="21"/>
+          <w:lang w:val="en-GB" w:eastAsia="en-GB"/>
+        </w:rPr>
+        <w:t> </w:t>
+      </w:r>
+      <w:r>
+        <w:rPr>
+          <w:rFonts w:ascii="Consolas" w:eastAsia="Times New Roman" w:hAnsi="Consolas" w:cs="Times New Roman"/>
+          <w:color w:val="808080"/>
+          <w:sz w:val="21"/>
+          <w:szCs w:val="21"/>
+          <w:lang w:val="en-GB" w:eastAsia="en-GB"/>
+        </w:rPr>
+        <w:t>&lt;</w:t>
+      </w:r>
+      <w:r>
+        <w:rPr>
+          <w:rFonts w:ascii="Consolas" w:eastAsia="Times New Roman" w:hAnsi="Consolas" w:cs="Times New Roman"/>
+          <w:color w:val="569CD6"/>
+          <w:sz w:val="21"/>
+          <w:szCs w:val="21"/>
+          <w:lang w:val="en-GB" w:eastAsia="en-GB"/>
+        </w:rPr>
+        <w:t>form</w:t>
+      </w:r>
+      <w:r>
+        <w:rPr>
+          <w:rFonts w:ascii="Consolas" w:eastAsia="Times New Roman" w:hAnsi="Consolas" w:cs="Times New Roman"/>
+          <w:color w:val="D4D4D4"/>
+          <w:sz w:val="21"/>
+          <w:szCs w:val="21"/>
+          <w:lang w:val="en-GB" w:eastAsia="en-GB"/>
+        </w:rPr>
+        <w:t> </w:t>
+      </w:r>
+      <w:r>
+        <w:rPr>
+          <w:rFonts w:ascii="Consolas" w:eastAsia="Times New Roman" w:hAnsi="Consolas" w:cs="Times New Roman"/>
+          <w:color w:val="9CDCFE"/>
+          <w:sz w:val="21"/>
+          <w:szCs w:val="21"/>
+          <w:lang w:val="en-GB" w:eastAsia="en-GB"/>
+        </w:rPr>
+        <w:t>action</w:t>
+      </w:r>
+      <w:r>
+        <w:rPr>
+          <w:rFonts w:ascii="Consolas" w:eastAsia="Times New Roman" w:hAnsi="Consolas" w:cs="Times New Roman"/>
+          <w:color w:val="D4D4D4"/>
+          <w:sz w:val="21"/>
+          <w:szCs w:val="21"/>
+          <w:lang w:val="en-GB" w:eastAsia="en-GB"/>
+        </w:rPr>
+        <w:t>=</w:t>
+      </w:r>
+      <w:r>
+        <w:rPr>
+          <w:rFonts w:ascii="Consolas" w:eastAsia="Times New Roman" w:hAnsi="Consolas" w:cs="Times New Roman"/>
+          <w:color w:val="CE9178"/>
+          <w:sz w:val="21"/>
+          <w:szCs w:val="21"/>
+          <w:lang w:val="en-GB" w:eastAsia="en-GB"/>
+        </w:rPr>
+        <w:t>"http://www.learningwe</w:t>
+      </w:r>
+      <w:bookmarkStart w:id="9" w:name="_GoBack"/>
+      <w:bookmarkEnd w:id="9"/>
+      <w:r>
+        <w:rPr>
+          <w:rFonts w:ascii="Consolas" w:eastAsia="Times New Roman" w:hAnsi="Consolas" w:cs="Times New Roman"/>
+          <w:color w:val="CE9178"/>
+          <w:sz w:val="21"/>
+          <w:szCs w:val="21"/>
+          <w:lang w:val="en-GB" w:eastAsia="en-GB"/>
+        </w:rPr>
+        <w:t>bdesign.com/contest.php"</w:t>
+      </w:r>
+      <w:r>
+        <w:rPr>
+          <w:rFonts w:ascii="Consolas" w:eastAsia="Times New Roman" w:hAnsi="Consolas" w:cs="Times New Roman"/>
+          <w:color w:val="D4D4D4"/>
+          <w:sz w:val="21"/>
+          <w:szCs w:val="21"/>
+          <w:lang w:val="en-GB" w:eastAsia="en-GB"/>
+        </w:rPr>
+        <w:t> </w:t>
+      </w:r>
+      <w:r>
+        <w:rPr>
+          <w:rFonts w:ascii="Consolas" w:eastAsia="Times New Roman" w:hAnsi="Consolas" w:cs="Times New Roman"/>
+          <w:color w:val="9CDCFE"/>
+          <w:sz w:val="21"/>
+          <w:szCs w:val="21"/>
+          <w:lang w:val="en-GB" w:eastAsia="en-GB"/>
+        </w:rPr>
+        <w:t>method</w:t>
+      </w:r>
+      <w:r>
+        <w:rPr>
+          <w:rFonts w:ascii="Consolas" w:eastAsia="Times New Roman" w:hAnsi="Consolas" w:cs="Times New Roman"/>
+          <w:color w:val="D4D4D4"/>
+          <w:sz w:val="21"/>
+          <w:szCs w:val="21"/>
+          <w:lang w:val="en-GB" w:eastAsia="en-GB"/>
+        </w:rPr>
+        <w:t>=</w:t>
+      </w:r>
+      <w:r>
+        <w:rPr>
+          <w:rFonts w:ascii="Consolas" w:eastAsia="Times New Roman" w:hAnsi="Consolas" w:cs="Times New Roman"/>
+          <w:color w:val="CE9178"/>
+          <w:sz w:val="21"/>
+          <w:szCs w:val="21"/>
+          <w:lang w:val="en-GB" w:eastAsia="en-GB"/>
+        </w:rPr>
+        <w:t>"post"</w:t>
+      </w:r>
+      <w:r>
+        <w:rPr>
+          <w:rFonts w:ascii="Consolas" w:eastAsia="Times New Roman" w:hAnsi="Consolas" w:cs="Times New Roman"/>
+          <w:color w:val="808080"/>
+          <w:sz w:val="21"/>
+          <w:szCs w:val="21"/>
+          <w:lang w:val="en-GB" w:eastAsia="en-GB"/>
+        </w:rPr>
+        <w:t>&gt;</w:t>
+      </w:r>
+    </w:p>
+    <w:p>
+      <w:pPr>
+        <w:shd w:val="clear" w:color="auto" w:fill="1E1E1E"/>
+        <w:suppressAutoHyphens w:val="0"/>
+        <w:spacing w:after="0" w:line="285" w:lineRule="atLeast"/>
+        <w:rPr>
+          <w:rFonts w:ascii="Consolas" w:eastAsia="Times New Roman" w:hAnsi="Consolas" w:cs="Times New Roman"/>
+          <w:color w:val="D4D4D4"/>
+          <w:sz w:val="21"/>
+          <w:szCs w:val="21"/>
+          <w:lang w:val="en-GB" w:eastAsia="en-GB"/>
+        </w:rPr>
+      </w:pPr>
+      <w:r>
+        <w:rPr>
+          <w:rFonts w:ascii="Consolas" w:eastAsia="Times New Roman" w:hAnsi="Consolas" w:cs="Times New Roman"/>
+          <w:color w:val="D4D4D4"/>
+          <w:sz w:val="21"/>
+          <w:szCs w:val="21"/>
+          <w:lang w:val="en-GB" w:eastAsia="en-GB"/>
+        </w:rPr>
+        <w:t>    </w:t>
+      </w:r>
+      <w:r>
+        <w:rPr>
+          <w:rFonts w:ascii="Consolas" w:eastAsia="Times New Roman" w:hAnsi="Consolas" w:cs="Times New Roman"/>
+          <w:color w:val="808080"/>
+          <w:sz w:val="21"/>
+          <w:szCs w:val="21"/>
+          <w:lang w:val="en-GB" w:eastAsia="en-GB"/>
+        </w:rPr>
+        <w:t>&lt;</w:t>
+      </w:r>
+      <w:r>
+        <w:rPr>
+          <w:rFonts w:ascii="Consolas" w:eastAsia="Times New Roman" w:hAnsi="Consolas" w:cs="Times New Roman"/>
+          <w:color w:val="569CD6"/>
+          <w:sz w:val="21"/>
+          <w:szCs w:val="21"/>
+          <w:lang w:val="en-GB" w:eastAsia="en-GB"/>
+        </w:rPr>
+        <w:t>p</w:t>
+      </w:r>
+      <w:r>
+        <w:rPr>
+          <w:rFonts w:ascii="Consolas" w:eastAsia="Times New Roman" w:hAnsi="Consolas" w:cs="Times New Roman"/>
+          <w:color w:val="808080"/>
+          <w:sz w:val="21"/>
+          <w:szCs w:val="21"/>
+          <w:lang w:val="en-GB" w:eastAsia="en-GB"/>
+        </w:rPr>
+        <w:t>&gt;</w:t>
+      </w:r>
+    </w:p>
+    <w:p>
+      <w:pPr>
+        <w:shd w:val="clear" w:color="auto" w:fill="1E1E1E"/>
+        <w:suppressAutoHyphens w:val="0"/>
+        <w:spacing w:after="0" w:line="285" w:lineRule="atLeast"/>
+        <w:rPr>
+          <w:rFonts w:ascii="Consolas" w:eastAsia="Times New Roman" w:hAnsi="Consolas" w:cs="Times New Roman"/>
+          <w:color w:val="D4D4D4"/>
+          <w:sz w:val="21"/>
+          <w:szCs w:val="21"/>
+          <w:lang w:val="en-GB" w:eastAsia="en-GB"/>
+        </w:rPr>
+      </w:pPr>
+      <w:r>
+        <w:rPr>
+          <w:rFonts w:ascii="Consolas" w:eastAsia="Times New Roman" w:hAnsi="Consolas" w:cs="Times New Roman"/>
+          <w:color w:val="D4D4D4"/>
+          <w:sz w:val="21"/>
+          <w:szCs w:val="21"/>
+          <w:lang w:val="en-GB" w:eastAsia="en-GB"/>
+        </w:rPr>
+        <w:t>      Contest Entry Information</w:t>
+      </w:r>
+    </w:p>
+    <w:p>
+      <w:pPr>
+        <w:shd w:val="clear" w:color="auto" w:fill="1E1E1E"/>
+        <w:suppressAutoHyphens w:val="0"/>
+        <w:spacing w:after="0" w:line="285" w:lineRule="atLeast"/>
+        <w:rPr>
+          <w:rFonts w:ascii="Consolas" w:eastAsia="Times New Roman" w:hAnsi="Consolas" w:cs="Times New Roman"/>
+          <w:color w:val="D4D4D4"/>
+          <w:sz w:val="21"/>
+          <w:szCs w:val="21"/>
+          <w:lang w:val="en-GB" w:eastAsia="en-GB"/>
+        </w:rPr>
+      </w:pPr>
+      <w:r>
+        <w:rPr>
+          <w:rFonts w:ascii="Consolas" w:eastAsia="Times New Roman" w:hAnsi="Consolas" w:cs="Times New Roman"/>
+          <w:color w:val="D4D4D4"/>
+          <w:sz w:val="21"/>
+          <w:szCs w:val="21"/>
+          <w:lang w:val="en-GB" w:eastAsia="en-GB"/>
+        </w:rPr>
+        <w:t>    </w:t>
+      </w:r>
+      <w:r>
+        <w:rPr>
+          <w:rFonts w:ascii="Consolas" w:eastAsia="Times New Roman" w:hAnsi="Consolas" w:cs="Times New Roman"/>
+          <w:color w:val="808080"/>
+          <w:sz w:val="21"/>
+          <w:szCs w:val="21"/>
+          <w:lang w:val="en-GB" w:eastAsia="en-GB"/>
+        </w:rPr>
+        <w:t>&lt;/</w:t>
+      </w:r>
+      <w:r>
+        <w:rPr>
+          <w:rFonts w:ascii="Consolas" w:eastAsia="Times New Roman" w:hAnsi="Consolas" w:cs="Times New Roman"/>
+          <w:color w:val="569CD6"/>
+          <w:sz w:val="21"/>
+          <w:szCs w:val="21"/>
+          <w:lang w:val="en-GB" w:eastAsia="en-GB"/>
+        </w:rPr>
+        <w:t>p</w:t>
+      </w:r>
+      <w:r>
+        <w:rPr>
+          <w:rFonts w:ascii="Consolas" w:eastAsia="Times New Roman" w:hAnsi="Consolas" w:cs="Times New Roman"/>
+          <w:color w:val="808080"/>
+          <w:sz w:val="21"/>
+          <w:szCs w:val="21"/>
+          <w:lang w:val="en-GB" w:eastAsia="en-GB"/>
+        </w:rPr>
+        <w:t>&gt;</w:t>
+      </w:r>
+    </w:p>
+    <w:p>
+      <w:pPr>
+        <w:shd w:val="clear" w:color="auto" w:fill="1E1E1E"/>
+        <w:suppressAutoHyphens w:val="0"/>
+        <w:spacing w:after="0" w:line="285" w:lineRule="atLeast"/>
+        <w:rPr>
+          <w:rFonts w:ascii="Consolas" w:eastAsia="Times New Roman" w:hAnsi="Consolas" w:cs="Times New Roman"/>
+          <w:color w:val="D4D4D4"/>
+          <w:sz w:val="21"/>
+          <w:szCs w:val="21"/>
+          <w:lang w:val="en-GB" w:eastAsia="en-GB"/>
+        </w:rPr>
+      </w:pPr>
+      <w:r>
+        <w:rPr>
+          <w:rFonts w:ascii="Consolas" w:eastAsia="Times New Roman" w:hAnsi="Consolas" w:cs="Times New Roman"/>
+          <w:color w:val="D4D4D4"/>
+          <w:sz w:val="21"/>
+          <w:szCs w:val="21"/>
+          <w:lang w:val="en-GB" w:eastAsia="en-GB"/>
+        </w:rPr>
+        <w:t>    </w:t>
+      </w:r>
+      <w:r>
+        <w:rPr>
+          <w:rFonts w:ascii="Consolas" w:eastAsia="Times New Roman" w:hAnsi="Consolas" w:cs="Times New Roman"/>
+          <w:color w:val="808080"/>
+          <w:sz w:val="21"/>
+          <w:szCs w:val="21"/>
+          <w:lang w:val="en-GB" w:eastAsia="en-GB"/>
+        </w:rPr>
+        <w:t>&lt;</w:t>
+      </w:r>
+      <w:proofErr w:type="spellStart"/>
+      <w:proofErr w:type="gramStart"/>
+      <w:r>
+        <w:rPr>
+          <w:rFonts w:ascii="Consolas" w:eastAsia="Times New Roman" w:hAnsi="Consolas" w:cs="Times New Roman"/>
+          <w:color w:val="569CD6"/>
+          <w:sz w:val="21"/>
+          <w:szCs w:val="21"/>
+          <w:lang w:val="en-GB" w:eastAsia="en-GB"/>
+        </w:rPr>
+        <w:t>ul</w:t>
+      </w:r>
+      <w:proofErr w:type="spellEnd"/>
+      <w:proofErr w:type="gramEnd"/>
+      <w:r>
+        <w:rPr>
+          <w:rFonts w:ascii="Consolas" w:eastAsia="Times New Roman" w:hAnsi="Consolas" w:cs="Times New Roman"/>
+          <w:color w:val="808080"/>
+          <w:sz w:val="21"/>
+          <w:szCs w:val="21"/>
+          <w:lang w:val="en-GB" w:eastAsia="en-GB"/>
+        </w:rPr>
+        <w:t>&gt;</w:t>
+      </w:r>
+    </w:p>
+    <w:p>
+      <w:pPr>
+        <w:shd w:val="clear" w:color="auto" w:fill="1E1E1E"/>
+        <w:suppressAutoHyphens w:val="0"/>
+        <w:spacing w:after="0" w:line="285" w:lineRule="atLeast"/>
+        <w:rPr>
+          <w:rFonts w:ascii="Consolas" w:eastAsia="Times New Roman" w:hAnsi="Consolas" w:cs="Times New Roman"/>
+          <w:color w:val="D4D4D4"/>
+          <w:sz w:val="21"/>
+          <w:szCs w:val="21"/>
+          <w:lang w:val="en-GB" w:eastAsia="en-GB"/>
+        </w:rPr>
+      </w:pPr>
+      <w:r>
+        <w:rPr>
+          <w:rFonts w:ascii="Consolas" w:eastAsia="Times New Roman" w:hAnsi="Consolas" w:cs="Times New Roman"/>
+          <w:color w:val="D4D4D4"/>
+          <w:sz w:val="21"/>
+          <w:szCs w:val="21"/>
+          <w:lang w:val="en-GB" w:eastAsia="en-GB"/>
+        </w:rPr>
+        <w:t>      </w:t>
+      </w:r>
+      <w:r>
+        <w:rPr>
+          <w:rFonts w:ascii="Consolas" w:eastAsia="Times New Roman" w:hAnsi="Consolas" w:cs="Times New Roman"/>
+          <w:color w:val="808080"/>
+          <w:sz w:val="21"/>
+          <w:szCs w:val="21"/>
+          <w:lang w:val="en-GB" w:eastAsia="en-GB"/>
+        </w:rPr>
+        <w:t>&lt;</w:t>
+      </w:r>
+      <w:proofErr w:type="gramStart"/>
+      <w:r>
+        <w:rPr>
+          <w:rFonts w:ascii="Consolas" w:eastAsia="Times New Roman" w:hAnsi="Consolas" w:cs="Times New Roman"/>
+          <w:color w:val="569CD6"/>
+          <w:sz w:val="21"/>
+          <w:szCs w:val="21"/>
+          <w:lang w:val="en-GB" w:eastAsia="en-GB"/>
+        </w:rPr>
+        <w:t>li</w:t>
+      </w:r>
+      <w:proofErr w:type="gramEnd"/>
+      <w:r>
+        <w:rPr>
+          <w:rFonts w:ascii="Consolas" w:eastAsia="Times New Roman" w:hAnsi="Consolas" w:cs="Times New Roman"/>
+          <w:color w:val="808080"/>
+          <w:sz w:val="21"/>
+          <w:szCs w:val="21"/>
+          <w:lang w:val="en-GB" w:eastAsia="en-GB"/>
+        </w:rPr>
+        <w:t>&gt;</w:t>
+      </w:r>
+    </w:p>
+    <w:p>
+      <w:pPr>
+        <w:shd w:val="clear" w:color="auto" w:fill="1E1E1E"/>
+        <w:suppressAutoHyphens w:val="0"/>
+        <w:spacing w:after="0" w:line="285" w:lineRule="atLeast"/>
+        <w:rPr>
+          <w:rFonts w:ascii="Consolas" w:eastAsia="Times New Roman" w:hAnsi="Consolas" w:cs="Times New Roman"/>
+          <w:color w:val="D4D4D4"/>
+          <w:sz w:val="21"/>
+          <w:szCs w:val="21"/>
+          <w:lang w:val="en-GB" w:eastAsia="en-GB"/>
+        </w:rPr>
+      </w:pPr>
+      <w:r>
+        <w:rPr>
+          <w:rFonts w:ascii="Consolas" w:eastAsia="Times New Roman" w:hAnsi="Consolas" w:cs="Times New Roman"/>
+          <w:color w:val="D4D4D4"/>
+          <w:sz w:val="21"/>
+          <w:szCs w:val="21"/>
+          <w:lang w:val="en-GB" w:eastAsia="en-GB"/>
+        </w:rPr>
+        <w:t>        Name: </w:t>
+      </w:r>
+      <w:r>
+        <w:rPr>
+          <w:rFonts w:ascii="Consolas" w:eastAsia="Times New Roman" w:hAnsi="Consolas" w:cs="Times New Roman"/>
+          <w:color w:val="808080"/>
+          <w:sz w:val="21"/>
+          <w:szCs w:val="21"/>
+          <w:lang w:val="en-GB" w:eastAsia="en-GB"/>
+        </w:rPr>
+        <w:t>&lt;</w:t>
+      </w:r>
+      <w:r>
+        <w:rPr>
+          <w:rFonts w:ascii="Consolas" w:eastAsia="Times New Roman" w:hAnsi="Consolas" w:cs="Times New Roman"/>
+          <w:color w:val="569CD6"/>
+          <w:sz w:val="21"/>
+          <w:szCs w:val="21"/>
+          <w:lang w:val="en-GB" w:eastAsia="en-GB"/>
+        </w:rPr>
+        <w:t>input</w:t>
+      </w:r>
+      <w:r>
+        <w:rPr>
+          <w:rFonts w:ascii="Consolas" w:eastAsia="Times New Roman" w:hAnsi="Consolas" w:cs="Times New Roman"/>
+          <w:color w:val="D4D4D4"/>
+          <w:sz w:val="21"/>
+          <w:szCs w:val="21"/>
+          <w:lang w:val="en-GB" w:eastAsia="en-GB"/>
+        </w:rPr>
+        <w:t> </w:t>
+      </w:r>
+      <w:r>
+        <w:rPr>
+          <w:rFonts w:ascii="Consolas" w:eastAsia="Times New Roman" w:hAnsi="Consolas" w:cs="Times New Roman"/>
+          <w:color w:val="9CDCFE"/>
+          <w:sz w:val="21"/>
+          <w:szCs w:val="21"/>
+          <w:lang w:val="en-GB" w:eastAsia="en-GB"/>
+        </w:rPr>
+        <w:t>type</w:t>
+      </w:r>
+      <w:r>
+        <w:rPr>
+          <w:rFonts w:ascii="Consolas" w:eastAsia="Times New Roman" w:hAnsi="Consolas" w:cs="Times New Roman"/>
+          <w:color w:val="D4D4D4"/>
+          <w:sz w:val="21"/>
+          <w:szCs w:val="21"/>
+          <w:lang w:val="en-GB" w:eastAsia="en-GB"/>
+        </w:rPr>
+        <w:t>=</w:t>
+      </w:r>
+      <w:r>
+        <w:rPr>
+          <w:rFonts w:ascii="Consolas" w:eastAsia="Times New Roman" w:hAnsi="Consolas" w:cs="Times New Roman"/>
+          <w:color w:val="CE9178"/>
+          <w:sz w:val="21"/>
+          <w:szCs w:val="21"/>
+          <w:lang w:val="en-GB" w:eastAsia="en-GB"/>
+        </w:rPr>
+        <w:t>"text"</w:t>
+      </w:r>
+      <w:r>
+        <w:rPr>
+          <w:rFonts w:ascii="Consolas" w:eastAsia="Times New Roman" w:hAnsi="Consolas" w:cs="Times New Roman"/>
+          <w:color w:val="D4D4D4"/>
+          <w:sz w:val="21"/>
+          <w:szCs w:val="21"/>
+          <w:lang w:val="en-GB" w:eastAsia="en-GB"/>
+        </w:rPr>
+        <w:t> </w:t>
+      </w:r>
+      <w:r>
+        <w:rPr>
+          <w:rFonts w:ascii="Consolas" w:eastAsia="Times New Roman" w:hAnsi="Consolas" w:cs="Times New Roman"/>
+          <w:color w:val="9CDCFE"/>
+          <w:sz w:val="21"/>
+          <w:szCs w:val="21"/>
+          <w:lang w:val="en-GB" w:eastAsia="en-GB"/>
+        </w:rPr>
+        <w:t>name</w:t>
+      </w:r>
+      <w:r>
+        <w:rPr>
+          <w:rFonts w:ascii="Consolas" w:eastAsia="Times New Roman" w:hAnsi="Consolas" w:cs="Times New Roman"/>
+          <w:color w:val="D4D4D4"/>
+          <w:sz w:val="21"/>
+          <w:szCs w:val="21"/>
+          <w:lang w:val="en-GB" w:eastAsia="en-GB"/>
+        </w:rPr>
+        <w:t>=</w:t>
+      </w:r>
+      <w:r>
+        <w:rPr>
+          <w:rFonts w:ascii="Consolas" w:eastAsia="Times New Roman" w:hAnsi="Consolas" w:cs="Times New Roman"/>
+          <w:color w:val="CE9178"/>
+          <w:sz w:val="21"/>
+          <w:szCs w:val="21"/>
+          <w:lang w:val="en-GB" w:eastAsia="en-GB"/>
+        </w:rPr>
+        <w:t>"name"</w:t>
+      </w:r>
+      <w:r>
+        <w:rPr>
+          <w:rFonts w:ascii="Consolas" w:eastAsia="Times New Roman" w:hAnsi="Consolas" w:cs="Times New Roman"/>
+          <w:color w:val="808080"/>
+          <w:sz w:val="21"/>
+          <w:szCs w:val="21"/>
+          <w:lang w:val="en-GB" w:eastAsia="en-GB"/>
+        </w:rPr>
+        <w:t>&gt;</w:t>
+      </w:r>
+    </w:p>
+    <w:p>
+      <w:pPr>
+        <w:shd w:val="clear" w:color="auto" w:fill="1E1E1E"/>
+        <w:suppressAutoHyphens w:val="0"/>
+        <w:spacing w:after="0" w:line="285" w:lineRule="atLeast"/>
+        <w:rPr>
+          <w:rFonts w:ascii="Consolas" w:eastAsia="Times New Roman" w:hAnsi="Consolas" w:cs="Times New Roman"/>
+          <w:color w:val="D4D4D4"/>
+          <w:sz w:val="21"/>
+          <w:szCs w:val="21"/>
+          <w:lang w:val="en-GB" w:eastAsia="en-GB"/>
+        </w:rPr>
+      </w:pPr>
+      <w:r>
+        <w:rPr>
+          <w:rFonts w:ascii="Consolas" w:eastAsia="Times New Roman" w:hAnsi="Consolas" w:cs="Times New Roman"/>
+          <w:color w:val="D4D4D4"/>
+          <w:sz w:val="21"/>
+          <w:szCs w:val="21"/>
+          <w:lang w:val="en-GB" w:eastAsia="en-GB"/>
+        </w:rPr>
+        <w:t>      </w:t>
+      </w:r>
+      <w:r>
+        <w:rPr>
+          <w:rFonts w:ascii="Consolas" w:eastAsia="Times New Roman" w:hAnsi="Consolas" w:cs="Times New Roman"/>
+          <w:color w:val="808080"/>
+          <w:sz w:val="21"/>
+          <w:szCs w:val="21"/>
+          <w:lang w:val="en-GB" w:eastAsia="en-GB"/>
+        </w:rPr>
+        <w:t>&lt;/</w:t>
+      </w:r>
+      <w:r>
+        <w:rPr>
+          <w:rFonts w:ascii="Consolas" w:eastAsia="Times New Roman" w:hAnsi="Consolas" w:cs="Times New Roman"/>
+          <w:color w:val="569CD6"/>
+          <w:sz w:val="21"/>
+          <w:szCs w:val="21"/>
+          <w:lang w:val="en-GB" w:eastAsia="en-GB"/>
+        </w:rPr>
+        <w:t>li</w:t>
+      </w:r>
+      <w:r>
+        <w:rPr>
+          <w:rFonts w:ascii="Consolas" w:eastAsia="Times New Roman" w:hAnsi="Consolas" w:cs="Times New Roman"/>
+          <w:color w:val="808080"/>
+          <w:sz w:val="21"/>
+          <w:szCs w:val="21"/>
+          <w:lang w:val="en-GB" w:eastAsia="en-GB"/>
+        </w:rPr>
+        <w:t>&gt;</w:t>
+      </w:r>
+    </w:p>
+    <w:p>
+      <w:pPr>
+        <w:shd w:val="clear" w:color="auto" w:fill="1E1E1E"/>
+        <w:suppressAutoHyphens w:val="0"/>
+        <w:spacing w:after="0" w:line="285" w:lineRule="atLeast"/>
+        <w:rPr>
+          <w:rFonts w:ascii="Consolas" w:eastAsia="Times New Roman" w:hAnsi="Consolas" w:cs="Times New Roman"/>
+          <w:color w:val="D4D4D4"/>
+          <w:sz w:val="21"/>
+          <w:szCs w:val="21"/>
+          <w:lang w:val="en-GB" w:eastAsia="en-GB"/>
+        </w:rPr>
+      </w:pPr>
+      <w:r>
+        <w:rPr>
+          <w:rFonts w:ascii="Consolas" w:eastAsia="Times New Roman" w:hAnsi="Consolas" w:cs="Times New Roman"/>
+          <w:color w:val="D4D4D4"/>
+          <w:sz w:val="21"/>
+          <w:szCs w:val="21"/>
+          <w:lang w:val="en-GB" w:eastAsia="en-GB"/>
+        </w:rPr>
+        <w:t>      </w:t>
+      </w:r>
+      <w:r>
+        <w:rPr>
+          <w:rFonts w:ascii="Consolas" w:eastAsia="Times New Roman" w:hAnsi="Consolas" w:cs="Times New Roman"/>
+          <w:color w:val="808080"/>
+          <w:sz w:val="21"/>
+          <w:szCs w:val="21"/>
+          <w:lang w:val="en-GB" w:eastAsia="en-GB"/>
+        </w:rPr>
+        <w:t>&lt;</w:t>
+      </w:r>
+      <w:proofErr w:type="gramStart"/>
+      <w:r>
+        <w:rPr>
+          <w:rFonts w:ascii="Consolas" w:eastAsia="Times New Roman" w:hAnsi="Consolas" w:cs="Times New Roman"/>
+          <w:color w:val="569CD6"/>
+          <w:sz w:val="21"/>
+          <w:szCs w:val="21"/>
+          <w:lang w:val="en-GB" w:eastAsia="en-GB"/>
+        </w:rPr>
+        <w:t>li</w:t>
+      </w:r>
+      <w:proofErr w:type="gramEnd"/>
+      <w:r>
+        <w:rPr>
+          <w:rFonts w:ascii="Consolas" w:eastAsia="Times New Roman" w:hAnsi="Consolas" w:cs="Times New Roman"/>
+          <w:color w:val="808080"/>
+          <w:sz w:val="21"/>
+          <w:szCs w:val="21"/>
+          <w:lang w:val="en-GB" w:eastAsia="en-GB"/>
+        </w:rPr>
+        <w:t>&gt;</w:t>
+      </w:r>
+    </w:p>
+    <w:p>
+      <w:pPr>
+        <w:shd w:val="clear" w:color="auto" w:fill="1E1E1E"/>
+        <w:suppressAutoHyphens w:val="0"/>
+        <w:spacing w:after="0" w:line="285" w:lineRule="atLeast"/>
+        <w:rPr>
+          <w:rFonts w:ascii="Consolas" w:eastAsia="Times New Roman" w:hAnsi="Consolas" w:cs="Times New Roman"/>
+          <w:color w:val="D4D4D4"/>
+          <w:sz w:val="21"/>
+          <w:szCs w:val="21"/>
+          <w:lang w:val="en-GB" w:eastAsia="en-GB"/>
+        </w:rPr>
+      </w:pPr>
+      <w:r>
+        <w:rPr>
+          <w:rFonts w:ascii="Consolas" w:eastAsia="Times New Roman" w:hAnsi="Consolas" w:cs="Times New Roman"/>
+          <w:color w:val="D4D4D4"/>
+          <w:sz w:val="21"/>
+          <w:szCs w:val="21"/>
+          <w:lang w:val="en-GB" w:eastAsia="en-GB"/>
+        </w:rPr>
+        <w:t>        Email: </w:t>
+      </w:r>
+      <w:r>
+        <w:rPr>
+          <w:rFonts w:ascii="Consolas" w:eastAsia="Times New Roman" w:hAnsi="Consolas" w:cs="Times New Roman"/>
+          <w:color w:val="808080"/>
+          <w:sz w:val="21"/>
+          <w:szCs w:val="21"/>
+          <w:lang w:val="en-GB" w:eastAsia="en-GB"/>
+        </w:rPr>
+        <w:t>&lt;</w:t>
+      </w:r>
+      <w:r>
+        <w:rPr>
+          <w:rFonts w:ascii="Consolas" w:eastAsia="Times New Roman" w:hAnsi="Consolas" w:cs="Times New Roman"/>
+          <w:color w:val="569CD6"/>
+          <w:sz w:val="21"/>
+          <w:szCs w:val="21"/>
+          <w:lang w:val="en-GB" w:eastAsia="en-GB"/>
+        </w:rPr>
+        <w:t>input</w:t>
+      </w:r>
+      <w:r>
+        <w:rPr>
+          <w:rFonts w:ascii="Consolas" w:eastAsia="Times New Roman" w:hAnsi="Consolas" w:cs="Times New Roman"/>
+          <w:color w:val="D4D4D4"/>
+          <w:sz w:val="21"/>
+          <w:szCs w:val="21"/>
+          <w:lang w:val="en-GB" w:eastAsia="en-GB"/>
+        </w:rPr>
+        <w:t> </w:t>
+      </w:r>
+      <w:r>
+        <w:rPr>
+          <w:rFonts w:ascii="Consolas" w:eastAsia="Times New Roman" w:hAnsi="Consolas" w:cs="Times New Roman"/>
+          <w:color w:val="9CDCFE"/>
+          <w:sz w:val="21"/>
+          <w:szCs w:val="21"/>
+          <w:lang w:val="en-GB" w:eastAsia="en-GB"/>
+        </w:rPr>
+        <w:t>type</w:t>
+      </w:r>
+      <w:r>
+        <w:rPr>
+          <w:rFonts w:ascii="Consolas" w:eastAsia="Times New Roman" w:hAnsi="Consolas" w:cs="Times New Roman"/>
+          <w:color w:val="D4D4D4"/>
+          <w:sz w:val="21"/>
+          <w:szCs w:val="21"/>
+          <w:lang w:val="en-GB" w:eastAsia="en-GB"/>
+        </w:rPr>
+        <w:t>=</w:t>
+      </w:r>
+      <w:r>
+        <w:rPr>
+          <w:rFonts w:ascii="Consolas" w:eastAsia="Times New Roman" w:hAnsi="Consolas" w:cs="Times New Roman"/>
+          <w:color w:val="CE9178"/>
+          <w:sz w:val="21"/>
+          <w:szCs w:val="21"/>
+          <w:lang w:val="en-GB" w:eastAsia="en-GB"/>
+        </w:rPr>
+        <w:t>"email"</w:t>
+      </w:r>
+      <w:r>
+        <w:rPr>
+          <w:rFonts w:ascii="Consolas" w:eastAsia="Times New Roman" w:hAnsi="Consolas" w:cs="Times New Roman"/>
+          <w:color w:val="D4D4D4"/>
+          <w:sz w:val="21"/>
+          <w:szCs w:val="21"/>
+          <w:lang w:val="en-GB" w:eastAsia="en-GB"/>
+        </w:rPr>
+        <w:t> </w:t>
+      </w:r>
+      <w:r>
+        <w:rPr>
+          <w:rFonts w:ascii="Consolas" w:eastAsia="Times New Roman" w:hAnsi="Consolas" w:cs="Times New Roman"/>
+          <w:color w:val="9CDCFE"/>
+          <w:sz w:val="21"/>
+          <w:szCs w:val="21"/>
+          <w:lang w:val="en-GB" w:eastAsia="en-GB"/>
+        </w:rPr>
+        <w:t>name</w:t>
+      </w:r>
+      <w:r>
+        <w:rPr>
+          <w:rFonts w:ascii="Consolas" w:eastAsia="Times New Roman" w:hAnsi="Consolas" w:cs="Times New Roman"/>
+          <w:color w:val="D4D4D4"/>
+          <w:sz w:val="21"/>
+          <w:szCs w:val="21"/>
+          <w:lang w:val="en-GB" w:eastAsia="en-GB"/>
+        </w:rPr>
+        <w:t>=</w:t>
+      </w:r>
+      <w:r>
+        <w:rPr>
+          <w:rFonts w:ascii="Consolas" w:eastAsia="Times New Roman" w:hAnsi="Consolas" w:cs="Times New Roman"/>
+          <w:color w:val="CE9178"/>
+          <w:sz w:val="21"/>
+          <w:szCs w:val="21"/>
+          <w:lang w:val="en-GB" w:eastAsia="en-GB"/>
+        </w:rPr>
+        <w:t>"email"</w:t>
+      </w:r>
+      <w:r>
+        <w:rPr>
+          <w:rFonts w:ascii="Consolas" w:eastAsia="Times New Roman" w:hAnsi="Consolas" w:cs="Times New Roman"/>
+          <w:color w:val="808080"/>
+          <w:sz w:val="21"/>
+          <w:szCs w:val="21"/>
+          <w:lang w:val="en-GB" w:eastAsia="en-GB"/>
+        </w:rPr>
+        <w:t>&gt;</w:t>
+      </w:r>
+    </w:p>
+    <w:p>
+      <w:pPr>
+        <w:shd w:val="clear" w:color="auto" w:fill="1E1E1E"/>
+        <w:suppressAutoHyphens w:val="0"/>
+        <w:spacing w:after="0" w:line="285" w:lineRule="atLeast"/>
+        <w:rPr>
+          <w:rFonts w:ascii="Consolas" w:eastAsia="Times New Roman" w:hAnsi="Consolas" w:cs="Times New Roman"/>
+          <w:color w:val="D4D4D4"/>
+          <w:sz w:val="21"/>
+          <w:szCs w:val="21"/>
+          <w:lang w:val="en-GB" w:eastAsia="en-GB"/>
+        </w:rPr>
+      </w:pPr>
+      <w:r>
+        <w:rPr>
+          <w:rFonts w:ascii="Consolas" w:eastAsia="Times New Roman" w:hAnsi="Consolas" w:cs="Times New Roman"/>
+          <w:color w:val="D4D4D4"/>
+          <w:sz w:val="21"/>
+          <w:szCs w:val="21"/>
+          <w:lang w:val="en-GB" w:eastAsia="en-GB"/>
+        </w:rPr>
+        <w:t>      </w:t>
+      </w:r>
+      <w:r>
+        <w:rPr>
+          <w:rFonts w:ascii="Consolas" w:eastAsia="Times New Roman" w:hAnsi="Consolas" w:cs="Times New Roman"/>
+          <w:color w:val="808080"/>
+          <w:sz w:val="21"/>
+          <w:szCs w:val="21"/>
+          <w:lang w:val="en-GB" w:eastAsia="en-GB"/>
+        </w:rPr>
+        <w:t>&lt;/</w:t>
+      </w:r>
+      <w:r>
+        <w:rPr>
+          <w:rFonts w:ascii="Consolas" w:eastAsia="Times New Roman" w:hAnsi="Consolas" w:cs="Times New Roman"/>
+          <w:color w:val="569CD6"/>
+          <w:sz w:val="21"/>
+          <w:szCs w:val="21"/>
+          <w:lang w:val="en-GB" w:eastAsia="en-GB"/>
+        </w:rPr>
+        <w:t>li</w:t>
+      </w:r>
+      <w:r>
+        <w:rPr>
+          <w:rFonts w:ascii="Consolas" w:eastAsia="Times New Roman" w:hAnsi="Consolas" w:cs="Times New Roman"/>
+          <w:color w:val="808080"/>
+          <w:sz w:val="21"/>
+          <w:szCs w:val="21"/>
+          <w:lang w:val="en-GB" w:eastAsia="en-GB"/>
+        </w:rPr>
+        <w:t>&gt;</w:t>
+      </w:r>
+    </w:p>
+    <w:p>
+      <w:pPr>
+        <w:shd w:val="clear" w:color="auto" w:fill="1E1E1E"/>
+        <w:suppressAutoHyphens w:val="0"/>
+        <w:spacing w:after="0" w:line="285" w:lineRule="atLeast"/>
+        <w:rPr>
+          <w:rFonts w:ascii="Consolas" w:eastAsia="Times New Roman" w:hAnsi="Consolas" w:cs="Times New Roman"/>
+          <w:color w:val="D4D4D4"/>
+          <w:sz w:val="21"/>
+          <w:szCs w:val="21"/>
+          <w:lang w:val="en-GB" w:eastAsia="en-GB"/>
+        </w:rPr>
+      </w:pPr>
+      <w:r>
+        <w:rPr>
+          <w:rFonts w:ascii="Consolas" w:eastAsia="Times New Roman" w:hAnsi="Consolas" w:cs="Times New Roman"/>
+          <w:color w:val="D4D4D4"/>
+          <w:sz w:val="21"/>
+          <w:szCs w:val="21"/>
+          <w:lang w:val="en-GB" w:eastAsia="en-GB"/>
+        </w:rPr>
+        <w:t>      </w:t>
+      </w:r>
+      <w:r>
+        <w:rPr>
+          <w:rFonts w:ascii="Consolas" w:eastAsia="Times New Roman" w:hAnsi="Consolas" w:cs="Times New Roman"/>
+          <w:color w:val="808080"/>
+          <w:sz w:val="21"/>
+          <w:szCs w:val="21"/>
+          <w:lang w:val="en-GB" w:eastAsia="en-GB"/>
+        </w:rPr>
+        <w:t>&lt;</w:t>
+      </w:r>
+      <w:proofErr w:type="gramStart"/>
+      <w:r>
+        <w:rPr>
+          <w:rFonts w:ascii="Consolas" w:eastAsia="Times New Roman" w:hAnsi="Consolas" w:cs="Times New Roman"/>
+          <w:color w:val="569CD6"/>
+          <w:sz w:val="21"/>
+          <w:szCs w:val="21"/>
+          <w:lang w:val="en-GB" w:eastAsia="en-GB"/>
+        </w:rPr>
+        <w:t>li</w:t>
+      </w:r>
+      <w:proofErr w:type="gramEnd"/>
+      <w:r>
+        <w:rPr>
+          <w:rFonts w:ascii="Consolas" w:eastAsia="Times New Roman" w:hAnsi="Consolas" w:cs="Times New Roman"/>
+          <w:color w:val="808080"/>
+          <w:sz w:val="21"/>
+          <w:szCs w:val="21"/>
+          <w:lang w:val="en-GB" w:eastAsia="en-GB"/>
+        </w:rPr>
+        <w:t>&gt;</w:t>
+      </w:r>
+    </w:p>
+    <w:p>
+      <w:pPr>
+        <w:shd w:val="clear" w:color="auto" w:fill="1E1E1E"/>
+        <w:suppressAutoHyphens w:val="0"/>
+        <w:spacing w:after="0" w:line="285" w:lineRule="atLeast"/>
+        <w:rPr>
+          <w:rFonts w:ascii="Consolas" w:eastAsia="Times New Roman" w:hAnsi="Consolas" w:cs="Times New Roman"/>
+          <w:color w:val="D4D4D4"/>
+          <w:sz w:val="21"/>
+          <w:szCs w:val="21"/>
+          <w:lang w:val="en-GB" w:eastAsia="en-GB"/>
+        </w:rPr>
+      </w:pPr>
+      <w:r>
+        <w:rPr>
+          <w:rFonts w:ascii="Consolas" w:eastAsia="Times New Roman" w:hAnsi="Consolas" w:cs="Times New Roman"/>
+          <w:color w:val="D4D4D4"/>
+          <w:sz w:val="21"/>
+          <w:szCs w:val="21"/>
+          <w:lang w:val="en-GB" w:eastAsia="en-GB"/>
+        </w:rPr>
+        <w:t>        Phone: </w:t>
+      </w:r>
+      <w:r>
+        <w:rPr>
+          <w:rFonts w:ascii="Consolas" w:eastAsia="Times New Roman" w:hAnsi="Consolas" w:cs="Times New Roman"/>
+          <w:color w:val="808080"/>
+          <w:sz w:val="21"/>
+          <w:szCs w:val="21"/>
+          <w:lang w:val="en-GB" w:eastAsia="en-GB"/>
+        </w:rPr>
+        <w:t>&lt;</w:t>
+      </w:r>
+      <w:r>
+        <w:rPr>
+          <w:rFonts w:ascii="Consolas" w:eastAsia="Times New Roman" w:hAnsi="Consolas" w:cs="Times New Roman"/>
+          <w:color w:val="569CD6"/>
+          <w:sz w:val="21"/>
+          <w:szCs w:val="21"/>
+          <w:lang w:val="en-GB" w:eastAsia="en-GB"/>
+        </w:rPr>
+        <w:t>input</w:t>
+      </w:r>
+      <w:r>
+        <w:rPr>
+          <w:rFonts w:ascii="Consolas" w:eastAsia="Times New Roman" w:hAnsi="Consolas" w:cs="Times New Roman"/>
+          <w:color w:val="D4D4D4"/>
+          <w:sz w:val="21"/>
+          <w:szCs w:val="21"/>
+          <w:lang w:val="en-GB" w:eastAsia="en-GB"/>
+        </w:rPr>
+        <w:t> </w:t>
+      </w:r>
+      <w:r>
+        <w:rPr>
+          <w:rFonts w:ascii="Consolas" w:eastAsia="Times New Roman" w:hAnsi="Consolas" w:cs="Times New Roman"/>
+          <w:color w:val="9CDCFE"/>
+          <w:sz w:val="21"/>
+          <w:szCs w:val="21"/>
+          <w:lang w:val="en-GB" w:eastAsia="en-GB"/>
+        </w:rPr>
+        <w:t>type</w:t>
+      </w:r>
+      <w:r>
+        <w:rPr>
+          <w:rFonts w:ascii="Consolas" w:eastAsia="Times New Roman" w:hAnsi="Consolas" w:cs="Times New Roman"/>
+          <w:color w:val="D4D4D4"/>
+          <w:sz w:val="21"/>
+          <w:szCs w:val="21"/>
+          <w:lang w:val="en-GB" w:eastAsia="en-GB"/>
+        </w:rPr>
+        <w:t>=</w:t>
+      </w:r>
+      <w:r>
+        <w:rPr>
+          <w:rFonts w:ascii="Consolas" w:eastAsia="Times New Roman" w:hAnsi="Consolas" w:cs="Times New Roman"/>
+          <w:color w:val="CE9178"/>
+          <w:sz w:val="21"/>
+          <w:szCs w:val="21"/>
+          <w:lang w:val="en-GB" w:eastAsia="en-GB"/>
+        </w:rPr>
+        <w:t>"number"</w:t>
+      </w:r>
+      <w:r>
+        <w:rPr>
+          <w:rFonts w:ascii="Consolas" w:eastAsia="Times New Roman" w:hAnsi="Consolas" w:cs="Times New Roman"/>
+          <w:color w:val="D4D4D4"/>
+          <w:sz w:val="21"/>
+          <w:szCs w:val="21"/>
+          <w:lang w:val="en-GB" w:eastAsia="en-GB"/>
+        </w:rPr>
+        <w:t> </w:t>
+      </w:r>
+      <w:r>
+        <w:rPr>
+          <w:rFonts w:ascii="Consolas" w:eastAsia="Times New Roman" w:hAnsi="Consolas" w:cs="Times New Roman"/>
+          <w:color w:val="9CDCFE"/>
+          <w:sz w:val="21"/>
+          <w:szCs w:val="21"/>
+          <w:lang w:val="en-GB" w:eastAsia="en-GB"/>
+        </w:rPr>
+        <w:t>name</w:t>
+      </w:r>
+      <w:r>
+        <w:rPr>
+          <w:rFonts w:ascii="Consolas" w:eastAsia="Times New Roman" w:hAnsi="Consolas" w:cs="Times New Roman"/>
+          <w:color w:val="D4D4D4"/>
+          <w:sz w:val="21"/>
+          <w:szCs w:val="21"/>
+          <w:lang w:val="en-GB" w:eastAsia="en-GB"/>
+        </w:rPr>
+        <w:t>=</w:t>
+      </w:r>
+      <w:r>
+        <w:rPr>
+          <w:rFonts w:ascii="Consolas" w:eastAsia="Times New Roman" w:hAnsi="Consolas" w:cs="Times New Roman"/>
+          <w:color w:val="CE9178"/>
+          <w:sz w:val="21"/>
+          <w:szCs w:val="21"/>
+          <w:lang w:val="en-GB" w:eastAsia="en-GB"/>
+        </w:rPr>
+        <w:t>"phone"</w:t>
+      </w:r>
+      <w:r>
+        <w:rPr>
+          <w:rFonts w:ascii="Consolas" w:eastAsia="Times New Roman" w:hAnsi="Consolas" w:cs="Times New Roman"/>
+          <w:color w:val="808080"/>
+          <w:sz w:val="21"/>
+          <w:szCs w:val="21"/>
+          <w:lang w:val="en-GB" w:eastAsia="en-GB"/>
+        </w:rPr>
+        <w:t>&gt;</w:t>
+      </w:r>
+    </w:p>
+    <w:p>
+      <w:pPr>
+        <w:shd w:val="clear" w:color="auto" w:fill="1E1E1E"/>
+        <w:suppressAutoHyphens w:val="0"/>
+        <w:spacing w:after="0" w:line="285" w:lineRule="atLeast"/>
+        <w:rPr>
+          <w:rFonts w:ascii="Consolas" w:eastAsia="Times New Roman" w:hAnsi="Consolas" w:cs="Times New Roman"/>
+          <w:color w:val="D4D4D4"/>
+          <w:sz w:val="21"/>
+          <w:szCs w:val="21"/>
+          <w:lang w:val="en-GB" w:eastAsia="en-GB"/>
+        </w:rPr>
+      </w:pPr>
+      <w:r>
+        <w:rPr>
+          <w:rFonts w:ascii="Consolas" w:eastAsia="Times New Roman" w:hAnsi="Consolas" w:cs="Times New Roman"/>
+          <w:color w:val="D4D4D4"/>
+          <w:sz w:val="21"/>
+          <w:szCs w:val="21"/>
+          <w:lang w:val="en-GB" w:eastAsia="en-GB"/>
+        </w:rPr>
+        <w:t>      </w:t>
+      </w:r>
+      <w:r>
+        <w:rPr>
+          <w:rFonts w:ascii="Consolas" w:eastAsia="Times New Roman" w:hAnsi="Consolas" w:cs="Times New Roman"/>
+          <w:color w:val="808080"/>
+          <w:sz w:val="21"/>
+          <w:szCs w:val="21"/>
+          <w:lang w:val="en-GB" w:eastAsia="en-GB"/>
+        </w:rPr>
+        <w:t>&lt;/</w:t>
+      </w:r>
+      <w:r>
+        <w:rPr>
+          <w:rFonts w:ascii="Consolas" w:eastAsia="Times New Roman" w:hAnsi="Consolas" w:cs="Times New Roman"/>
+          <w:color w:val="569CD6"/>
+          <w:sz w:val="21"/>
+          <w:szCs w:val="21"/>
+          <w:lang w:val="en-GB" w:eastAsia="en-GB"/>
+        </w:rPr>
+        <w:t>li</w:t>
+      </w:r>
+      <w:r>
+        <w:rPr>
+          <w:rFonts w:ascii="Consolas" w:eastAsia="Times New Roman" w:hAnsi="Consolas" w:cs="Times New Roman"/>
+          <w:color w:val="808080"/>
+          <w:sz w:val="21"/>
+          <w:szCs w:val="21"/>
+          <w:lang w:val="en-GB" w:eastAsia="en-GB"/>
+        </w:rPr>
+        <w:t>&gt;</w:t>
+      </w:r>
+    </w:p>
+    <w:p>
+      <w:pPr>
+        <w:shd w:val="clear" w:color="auto" w:fill="1E1E1E"/>
+        <w:suppressAutoHyphens w:val="0"/>
+        <w:spacing w:after="0" w:line="285" w:lineRule="atLeast"/>
+        <w:rPr>
+          <w:rFonts w:ascii="Consolas" w:eastAsia="Times New Roman" w:hAnsi="Consolas" w:cs="Times New Roman"/>
+          <w:color w:val="D4D4D4"/>
+          <w:sz w:val="21"/>
+          <w:szCs w:val="21"/>
+          <w:lang w:val="en-GB" w:eastAsia="en-GB"/>
+        </w:rPr>
+      </w:pPr>
+      <w:r>
+        <w:rPr>
+          <w:rFonts w:ascii="Consolas" w:eastAsia="Times New Roman" w:hAnsi="Consolas" w:cs="Times New Roman"/>
+          <w:color w:val="D4D4D4"/>
+          <w:sz w:val="21"/>
+          <w:szCs w:val="21"/>
+          <w:lang w:val="en-GB" w:eastAsia="en-GB"/>
+        </w:rPr>
+        <w:t>      </w:t>
+      </w:r>
+      <w:r>
+        <w:rPr>
+          <w:rFonts w:ascii="Consolas" w:eastAsia="Times New Roman" w:hAnsi="Consolas" w:cs="Times New Roman"/>
+          <w:color w:val="808080"/>
+          <w:sz w:val="21"/>
+          <w:szCs w:val="21"/>
+          <w:lang w:val="en-GB" w:eastAsia="en-GB"/>
+        </w:rPr>
+        <w:t>&lt;</w:t>
+      </w:r>
+      <w:proofErr w:type="gramStart"/>
+      <w:r>
+        <w:rPr>
+          <w:rFonts w:ascii="Consolas" w:eastAsia="Times New Roman" w:hAnsi="Consolas" w:cs="Times New Roman"/>
+          <w:color w:val="569CD6"/>
+          <w:sz w:val="21"/>
+          <w:szCs w:val="21"/>
+          <w:lang w:val="en-GB" w:eastAsia="en-GB"/>
+        </w:rPr>
+        <w:t>li</w:t>
+      </w:r>
+      <w:proofErr w:type="gramEnd"/>
+      <w:r>
+        <w:rPr>
+          <w:rFonts w:ascii="Consolas" w:eastAsia="Times New Roman" w:hAnsi="Consolas" w:cs="Times New Roman"/>
+          <w:color w:val="808080"/>
+          <w:sz w:val="21"/>
+          <w:szCs w:val="21"/>
+          <w:lang w:val="en-GB" w:eastAsia="en-GB"/>
+        </w:rPr>
+        <w:t>&gt;</w:t>
+      </w:r>
+    </w:p>
+    <w:p>
+      <w:pPr>
+        <w:shd w:val="clear" w:color="auto" w:fill="1E1E1E"/>
+        <w:suppressAutoHyphens w:val="0"/>
+        <w:spacing w:after="0" w:line="285" w:lineRule="atLeast"/>
+        <w:rPr>
+          <w:rFonts w:ascii="Consolas" w:eastAsia="Times New Roman" w:hAnsi="Consolas" w:cs="Times New Roman"/>
+          <w:color w:val="D4D4D4"/>
+          <w:sz w:val="21"/>
+          <w:szCs w:val="21"/>
+          <w:lang w:val="en-GB" w:eastAsia="en-GB"/>
+        </w:rPr>
+      </w:pPr>
+      <w:r>
+        <w:rPr>
+          <w:rFonts w:ascii="Consolas" w:eastAsia="Times New Roman" w:hAnsi="Consolas" w:cs="Times New Roman"/>
+          <w:color w:val="D4D4D4"/>
+          <w:sz w:val="21"/>
+          <w:szCs w:val="21"/>
+          <w:lang w:val="en-GB" w:eastAsia="en-GB"/>
+        </w:rPr>
+        <w:t>        My shoes are so old... </w:t>
+      </w:r>
+      <w:r>
+        <w:rPr>
+          <w:rFonts w:ascii="Consolas" w:eastAsia="Times New Roman" w:hAnsi="Consolas" w:cs="Times New Roman"/>
+          <w:color w:val="808080"/>
+          <w:sz w:val="21"/>
+          <w:szCs w:val="21"/>
+          <w:lang w:val="en-GB" w:eastAsia="en-GB"/>
+        </w:rPr>
+        <w:t>&lt;</w:t>
+      </w:r>
+      <w:proofErr w:type="spellStart"/>
+      <w:r>
+        <w:rPr>
+          <w:rFonts w:ascii="Consolas" w:eastAsia="Times New Roman" w:hAnsi="Consolas" w:cs="Times New Roman"/>
+          <w:color w:val="569CD6"/>
+          <w:sz w:val="21"/>
+          <w:szCs w:val="21"/>
+          <w:lang w:val="en-GB" w:eastAsia="en-GB"/>
+        </w:rPr>
+        <w:t>textarea</w:t>
+      </w:r>
+      <w:proofErr w:type="spellEnd"/>
+      <w:r>
+        <w:rPr>
+          <w:rFonts w:ascii="Consolas" w:eastAsia="Times New Roman" w:hAnsi="Consolas" w:cs="Times New Roman"/>
+          <w:color w:val="D4D4D4"/>
+          <w:sz w:val="21"/>
+          <w:szCs w:val="21"/>
+          <w:lang w:val="en-GB" w:eastAsia="en-GB"/>
+        </w:rPr>
+        <w:t> </w:t>
+      </w:r>
+      <w:r>
+        <w:rPr>
+          <w:rFonts w:ascii="Consolas" w:eastAsia="Times New Roman" w:hAnsi="Consolas" w:cs="Times New Roman"/>
+          <w:color w:val="9CDCFE"/>
+          <w:sz w:val="21"/>
+          <w:szCs w:val="21"/>
+          <w:lang w:val="en-GB" w:eastAsia="en-GB"/>
+        </w:rPr>
+        <w:t>name</w:t>
+      </w:r>
+      <w:r>
+        <w:rPr>
+          <w:rFonts w:ascii="Consolas" w:eastAsia="Times New Roman" w:hAnsi="Consolas" w:cs="Times New Roman"/>
+          <w:color w:val="D4D4D4"/>
+          <w:sz w:val="21"/>
+          <w:szCs w:val="21"/>
+          <w:lang w:val="en-GB" w:eastAsia="en-GB"/>
+        </w:rPr>
+        <w:t>=</w:t>
+      </w:r>
+      <w:r>
+        <w:rPr>
+          <w:rFonts w:ascii="Consolas" w:eastAsia="Times New Roman" w:hAnsi="Consolas" w:cs="Times New Roman"/>
+          <w:color w:val="CE9178"/>
+          <w:sz w:val="21"/>
+          <w:szCs w:val="21"/>
+          <w:lang w:val="en-GB" w:eastAsia="en-GB"/>
+        </w:rPr>
+        <w:t>"story"</w:t>
+      </w:r>
+      <w:r>
+        <w:rPr>
+          <w:rFonts w:ascii="Consolas" w:eastAsia="Times New Roman" w:hAnsi="Consolas" w:cs="Times New Roman"/>
+          <w:color w:val="D4D4D4"/>
+          <w:sz w:val="21"/>
+          <w:szCs w:val="21"/>
+          <w:lang w:val="en-GB" w:eastAsia="en-GB"/>
+        </w:rPr>
+        <w:t> </w:t>
+      </w:r>
+    </w:p>
+    <w:p>
+      <w:pPr>
+        <w:shd w:val="clear" w:color="auto" w:fill="1E1E1E"/>
+        <w:suppressAutoHyphens w:val="0"/>
+        <w:spacing w:after="0" w:line="285" w:lineRule="atLeast"/>
+        <w:rPr>
+          <w:rFonts w:ascii="Consolas" w:eastAsia="Times New Roman" w:hAnsi="Consolas" w:cs="Times New Roman"/>
+          <w:color w:val="D4D4D4"/>
+          <w:sz w:val="21"/>
+          <w:szCs w:val="21"/>
+          <w:lang w:val="en-GB" w:eastAsia="en-GB"/>
+        </w:rPr>
+      </w:pPr>
+      <w:r>
+        <w:rPr>
+          <w:rFonts w:ascii="Consolas" w:eastAsia="Times New Roman" w:hAnsi="Consolas" w:cs="Times New Roman"/>
+          <w:color w:val="D4D4D4"/>
+          <w:sz w:val="21"/>
+          <w:szCs w:val="21"/>
+          <w:lang w:val="en-GB" w:eastAsia="en-GB"/>
+        </w:rPr>
+        <w:t>                                         </w:t>
+      </w:r>
+      <w:proofErr w:type="gramStart"/>
+      <w:r>
+        <w:rPr>
+          <w:rFonts w:ascii="Consolas" w:eastAsia="Times New Roman" w:hAnsi="Consolas" w:cs="Times New Roman"/>
+          <w:color w:val="9CDCFE"/>
+          <w:sz w:val="21"/>
+          <w:szCs w:val="21"/>
+          <w:lang w:val="en-GB" w:eastAsia="en-GB"/>
+        </w:rPr>
+        <w:t>rows</w:t>
+      </w:r>
+      <w:proofErr w:type="gramEnd"/>
+      <w:r>
+        <w:rPr>
+          <w:rFonts w:ascii="Consolas" w:eastAsia="Times New Roman" w:hAnsi="Consolas" w:cs="Times New Roman"/>
+          <w:color w:val="D4D4D4"/>
+          <w:sz w:val="21"/>
+          <w:szCs w:val="21"/>
+          <w:lang w:val="en-GB" w:eastAsia="en-GB"/>
+        </w:rPr>
+        <w:t>=</w:t>
+      </w:r>
+      <w:r>
+        <w:rPr>
+          <w:rFonts w:ascii="Consolas" w:eastAsia="Times New Roman" w:hAnsi="Consolas" w:cs="Times New Roman"/>
+          <w:color w:val="CE9178"/>
+          <w:sz w:val="21"/>
+          <w:szCs w:val="21"/>
+          <w:lang w:val="en-GB" w:eastAsia="en-GB"/>
+        </w:rPr>
+        <w:t>"4"</w:t>
+      </w:r>
+    </w:p>
+    <w:p>
+      <w:pPr>
+        <w:shd w:val="clear" w:color="auto" w:fill="1E1E1E"/>
+        <w:suppressAutoHyphens w:val="0"/>
+        <w:spacing w:after="0" w:line="285" w:lineRule="atLeast"/>
+        <w:rPr>
+          <w:rFonts w:ascii="Consolas" w:eastAsia="Times New Roman" w:hAnsi="Consolas" w:cs="Times New Roman"/>
+          <w:color w:val="D4D4D4"/>
+          <w:sz w:val="21"/>
+          <w:szCs w:val="21"/>
+          <w:lang w:val="en-GB" w:eastAsia="en-GB"/>
+        </w:rPr>
+      </w:pPr>
+      <w:r>
+        <w:rPr>
+          <w:rFonts w:ascii="Consolas" w:eastAsia="Times New Roman" w:hAnsi="Consolas" w:cs="Times New Roman"/>
+          <w:color w:val="D4D4D4"/>
+          <w:sz w:val="21"/>
+          <w:szCs w:val="21"/>
+          <w:lang w:val="en-GB" w:eastAsia="en-GB"/>
+        </w:rPr>
+        <w:t>                                         </w:t>
+      </w:r>
+      <w:proofErr w:type="gramStart"/>
+      <w:r>
+        <w:rPr>
+          <w:rFonts w:ascii="Consolas" w:eastAsia="Times New Roman" w:hAnsi="Consolas" w:cs="Times New Roman"/>
+          <w:color w:val="9CDCFE"/>
+          <w:sz w:val="21"/>
+          <w:szCs w:val="21"/>
+          <w:lang w:val="en-GB" w:eastAsia="en-GB"/>
+        </w:rPr>
+        <w:t>cols</w:t>
+      </w:r>
+      <w:proofErr w:type="gramEnd"/>
+      <w:r>
+        <w:rPr>
+          <w:rFonts w:ascii="Consolas" w:eastAsia="Times New Roman" w:hAnsi="Consolas" w:cs="Times New Roman"/>
+          <w:color w:val="D4D4D4"/>
+          <w:sz w:val="21"/>
+          <w:szCs w:val="21"/>
+          <w:lang w:val="en-GB" w:eastAsia="en-GB"/>
+        </w:rPr>
+        <w:t>=</w:t>
+      </w:r>
+      <w:r>
+        <w:rPr>
+          <w:rFonts w:ascii="Consolas" w:eastAsia="Times New Roman" w:hAnsi="Consolas" w:cs="Times New Roman"/>
+          <w:color w:val="CE9178"/>
+          <w:sz w:val="21"/>
+          <w:szCs w:val="21"/>
+          <w:lang w:val="en-GB" w:eastAsia="en-GB"/>
+        </w:rPr>
+        <w:t>"60"</w:t>
+      </w:r>
+    </w:p>
+    <w:p>
+      <w:pPr>
+        <w:shd w:val="clear" w:color="auto" w:fill="1E1E1E"/>
+        <w:suppressAutoHyphens w:val="0"/>
+        <w:spacing w:after="0" w:line="285" w:lineRule="atLeast"/>
+        <w:rPr>
+          <w:rFonts w:ascii="Consolas" w:eastAsia="Times New Roman" w:hAnsi="Consolas" w:cs="Times New Roman"/>
+          <w:color w:val="D4D4D4"/>
+          <w:sz w:val="21"/>
+          <w:szCs w:val="21"/>
+          <w:lang w:val="en-GB" w:eastAsia="en-GB"/>
+        </w:rPr>
+      </w:pPr>
+      <w:r>
+        <w:rPr>
+          <w:rFonts w:ascii="Consolas" w:eastAsia="Times New Roman" w:hAnsi="Consolas" w:cs="Times New Roman"/>
+          <w:color w:val="D4D4D4"/>
+          <w:sz w:val="21"/>
+          <w:szCs w:val="21"/>
+          <w:lang w:val="en-GB" w:eastAsia="en-GB"/>
+        </w:rPr>
+        <w:t>                                         </w:t>
+      </w:r>
+      <w:proofErr w:type="spellStart"/>
+      <w:proofErr w:type="gramStart"/>
+      <w:r>
+        <w:rPr>
+          <w:rFonts w:ascii="Consolas" w:eastAsia="Times New Roman" w:hAnsi="Consolas" w:cs="Times New Roman"/>
+          <w:color w:val="9CDCFE"/>
+          <w:sz w:val="21"/>
+          <w:szCs w:val="21"/>
+          <w:lang w:val="en-GB" w:eastAsia="en-GB"/>
+        </w:rPr>
+        <w:t>maxlength</w:t>
+      </w:r>
+      <w:proofErr w:type="spellEnd"/>
+      <w:proofErr w:type="gramEnd"/>
+      <w:r>
+        <w:rPr>
+          <w:rFonts w:ascii="Consolas" w:eastAsia="Times New Roman" w:hAnsi="Consolas" w:cs="Times New Roman"/>
+          <w:color w:val="D4D4D4"/>
+          <w:sz w:val="21"/>
+          <w:szCs w:val="21"/>
+          <w:lang w:val="en-GB" w:eastAsia="en-GB"/>
+        </w:rPr>
+        <w:t>=</w:t>
+      </w:r>
+      <w:r>
+        <w:rPr>
+          <w:rFonts w:ascii="Consolas" w:eastAsia="Times New Roman" w:hAnsi="Consolas" w:cs="Times New Roman"/>
+          <w:color w:val="CE9178"/>
+          <w:sz w:val="21"/>
+          <w:szCs w:val="21"/>
+          <w:lang w:val="en-GB" w:eastAsia="en-GB"/>
+        </w:rPr>
+        <w:t>"300"</w:t>
+      </w:r>
+    </w:p>
+    <w:p>
+      <w:pPr>
+        <w:shd w:val="clear" w:color="auto" w:fill="1E1E1E"/>
+        <w:suppressAutoHyphens w:val="0"/>
+        <w:spacing w:after="0" w:line="285" w:lineRule="atLeast"/>
+        <w:rPr>
+          <w:rFonts w:ascii="Consolas" w:eastAsia="Times New Roman" w:hAnsi="Consolas" w:cs="Times New Roman"/>
+          <w:color w:val="D4D4D4"/>
+          <w:sz w:val="21"/>
+          <w:szCs w:val="21"/>
+          <w:lang w:val="en-GB" w:eastAsia="en-GB"/>
+        </w:rPr>
+      </w:pPr>
+      <w:r>
+        <w:rPr>
+          <w:rFonts w:ascii="Consolas" w:eastAsia="Times New Roman" w:hAnsi="Consolas" w:cs="Times New Roman"/>
+          <w:color w:val="D4D4D4"/>
+          <w:sz w:val="21"/>
+          <w:szCs w:val="21"/>
+          <w:lang w:val="en-GB" w:eastAsia="en-GB"/>
+        </w:rPr>
+        <w:t>                                         </w:t>
+      </w:r>
+      <w:proofErr w:type="gramStart"/>
+      <w:r>
+        <w:rPr>
+          <w:rFonts w:ascii="Consolas" w:eastAsia="Times New Roman" w:hAnsi="Consolas" w:cs="Times New Roman"/>
+          <w:color w:val="9CDCFE"/>
+          <w:sz w:val="21"/>
+          <w:szCs w:val="21"/>
+          <w:lang w:val="en-GB" w:eastAsia="en-GB"/>
+        </w:rPr>
+        <w:t>placehol</w:t>
+      </w:r>
+      <w:r>
+        <w:rPr>
+          <w:rFonts w:ascii="Consolas" w:eastAsia="Times New Roman" w:hAnsi="Consolas" w:cs="Times New Roman"/>
+          <w:color w:val="9CDCFE"/>
+          <w:sz w:val="21"/>
+          <w:szCs w:val="21"/>
+          <w:lang w:val="en-GB" w:eastAsia="en-GB"/>
+        </w:rPr>
+        <w:t>d</w:t>
+      </w:r>
+      <w:r>
+        <w:rPr>
+          <w:rFonts w:ascii="Consolas" w:eastAsia="Times New Roman" w:hAnsi="Consolas" w:cs="Times New Roman"/>
+          <w:color w:val="9CDCFE"/>
+          <w:sz w:val="21"/>
+          <w:szCs w:val="21"/>
+          <w:lang w:val="en-GB" w:eastAsia="en-GB"/>
+        </w:rPr>
+        <w:t>er</w:t>
+      </w:r>
+      <w:proofErr w:type="gramEnd"/>
+      <w:r>
+        <w:rPr>
+          <w:rFonts w:ascii="Consolas" w:eastAsia="Times New Roman" w:hAnsi="Consolas" w:cs="Times New Roman"/>
+          <w:color w:val="D4D4D4"/>
+          <w:sz w:val="21"/>
+          <w:szCs w:val="21"/>
+          <w:lang w:val="en-GB" w:eastAsia="en-GB"/>
+        </w:rPr>
+        <w:t>=</w:t>
+      </w:r>
+      <w:r>
+        <w:rPr>
+          <w:rFonts w:ascii="Consolas" w:eastAsia="Times New Roman" w:hAnsi="Consolas" w:cs="Times New Roman"/>
+          <w:color w:val="CE9178"/>
+          <w:sz w:val="21"/>
+          <w:szCs w:val="21"/>
+          <w:lang w:val="en-GB" w:eastAsia="en-GB"/>
+        </w:rPr>
+        <w:t>"No more than 300 characters long"</w:t>
+      </w:r>
+      <w:r>
+        <w:rPr>
+          <w:rFonts w:ascii="Consolas" w:eastAsia="Times New Roman" w:hAnsi="Consolas" w:cs="Times New Roman"/>
+          <w:color w:val="808080"/>
+          <w:sz w:val="21"/>
+          <w:szCs w:val="21"/>
+          <w:lang w:val="en-GB" w:eastAsia="en-GB"/>
+        </w:rPr>
+        <w:t>&gt;</w:t>
+      </w:r>
+    </w:p>
+    <w:p>
+      <w:pPr>
+        <w:shd w:val="clear" w:color="auto" w:fill="1E1E1E"/>
+        <w:suppressAutoHyphens w:val="0"/>
+        <w:spacing w:after="0" w:line="285" w:lineRule="atLeast"/>
+        <w:rPr>
+          <w:rFonts w:ascii="Consolas" w:eastAsia="Times New Roman" w:hAnsi="Consolas" w:cs="Times New Roman"/>
+          <w:color w:val="D4D4D4"/>
+          <w:sz w:val="21"/>
+          <w:szCs w:val="21"/>
+          <w:lang w:val="en-GB" w:eastAsia="en-GB"/>
+        </w:rPr>
+      </w:pPr>
+      <w:r>
+        <w:rPr>
+          <w:rFonts w:ascii="Consolas" w:eastAsia="Times New Roman" w:hAnsi="Consolas" w:cs="Times New Roman"/>
+          <w:color w:val="D4D4D4"/>
+          <w:sz w:val="21"/>
+          <w:szCs w:val="21"/>
+          <w:lang w:val="en-GB" w:eastAsia="en-GB"/>
+        </w:rPr>
+        <w:t>                                </w:t>
+      </w:r>
+      <w:r>
+        <w:rPr>
+          <w:rFonts w:ascii="Consolas" w:eastAsia="Times New Roman" w:hAnsi="Consolas" w:cs="Times New Roman"/>
+          <w:color w:val="808080"/>
+          <w:sz w:val="21"/>
+          <w:szCs w:val="21"/>
+          <w:lang w:val="en-GB" w:eastAsia="en-GB"/>
+        </w:rPr>
+        <w:t>&lt;/</w:t>
+      </w:r>
+      <w:proofErr w:type="spellStart"/>
+      <w:r>
+        <w:rPr>
+          <w:rFonts w:ascii="Consolas" w:eastAsia="Times New Roman" w:hAnsi="Consolas" w:cs="Times New Roman"/>
+          <w:color w:val="569CD6"/>
+          <w:sz w:val="21"/>
+          <w:szCs w:val="21"/>
+          <w:lang w:val="en-GB" w:eastAsia="en-GB"/>
+        </w:rPr>
+        <w:t>textarea</w:t>
+      </w:r>
+      <w:proofErr w:type="spellEnd"/>
+      <w:r>
+        <w:rPr>
+          <w:rFonts w:ascii="Consolas" w:eastAsia="Times New Roman" w:hAnsi="Consolas" w:cs="Times New Roman"/>
+          <w:color w:val="808080"/>
+          <w:sz w:val="21"/>
+          <w:szCs w:val="21"/>
+          <w:lang w:val="en-GB" w:eastAsia="en-GB"/>
+        </w:rPr>
+        <w:t>&gt;</w:t>
+      </w:r>
+    </w:p>
+    <w:p>
+      <w:pPr>
+        <w:shd w:val="clear" w:color="auto" w:fill="1E1E1E"/>
+        <w:suppressAutoHyphens w:val="0"/>
+        <w:spacing w:after="0" w:line="285" w:lineRule="atLeast"/>
+        <w:rPr>
+          <w:rFonts w:ascii="Consolas" w:eastAsia="Times New Roman" w:hAnsi="Consolas" w:cs="Times New Roman"/>
+          <w:color w:val="D4D4D4"/>
+          <w:sz w:val="21"/>
+          <w:szCs w:val="21"/>
+          <w:lang w:val="en-GB" w:eastAsia="en-GB"/>
+        </w:rPr>
+      </w:pPr>
+      <w:r>
+        <w:rPr>
+          <w:rFonts w:ascii="Consolas" w:eastAsia="Times New Roman" w:hAnsi="Consolas" w:cs="Times New Roman"/>
+          <w:color w:val="D4D4D4"/>
+          <w:sz w:val="21"/>
+          <w:szCs w:val="21"/>
+          <w:lang w:val="en-GB" w:eastAsia="en-GB"/>
+        </w:rPr>
+        <w:t>      </w:t>
+      </w:r>
+      <w:r>
+        <w:rPr>
+          <w:rFonts w:ascii="Consolas" w:eastAsia="Times New Roman" w:hAnsi="Consolas" w:cs="Times New Roman"/>
+          <w:color w:val="808080"/>
+          <w:sz w:val="21"/>
+          <w:szCs w:val="21"/>
+          <w:lang w:val="en-GB" w:eastAsia="en-GB"/>
+        </w:rPr>
+        <w:t>&lt;/</w:t>
+      </w:r>
+      <w:r>
+        <w:rPr>
+          <w:rFonts w:ascii="Consolas" w:eastAsia="Times New Roman" w:hAnsi="Consolas" w:cs="Times New Roman"/>
+          <w:color w:val="569CD6"/>
+          <w:sz w:val="21"/>
+          <w:szCs w:val="21"/>
+          <w:lang w:val="en-GB" w:eastAsia="en-GB"/>
+        </w:rPr>
+        <w:t>li</w:t>
+      </w:r>
+      <w:r>
+        <w:rPr>
+          <w:rFonts w:ascii="Consolas" w:eastAsia="Times New Roman" w:hAnsi="Consolas" w:cs="Times New Roman"/>
+          <w:color w:val="808080"/>
+          <w:sz w:val="21"/>
+          <w:szCs w:val="21"/>
+          <w:lang w:val="en-GB" w:eastAsia="en-GB"/>
+        </w:rPr>
+        <w:t>&gt;</w:t>
+      </w:r>
+    </w:p>
+    <w:p>
+      <w:pPr>
+        <w:shd w:val="clear" w:color="auto" w:fill="1E1E1E"/>
+        <w:suppressAutoHyphens w:val="0"/>
+        <w:spacing w:after="0" w:line="285" w:lineRule="atLeast"/>
+        <w:rPr>
+          <w:rFonts w:ascii="Consolas" w:eastAsia="Times New Roman" w:hAnsi="Consolas" w:cs="Times New Roman"/>
+          <w:color w:val="D4D4D4"/>
+          <w:sz w:val="21"/>
+          <w:szCs w:val="21"/>
+          <w:lang w:val="en-GB" w:eastAsia="en-GB"/>
+        </w:rPr>
+      </w:pPr>
+      <w:r>
+        <w:rPr>
+          <w:rFonts w:ascii="Consolas" w:eastAsia="Times New Roman" w:hAnsi="Consolas" w:cs="Times New Roman"/>
+          <w:color w:val="D4D4D4"/>
+          <w:sz w:val="21"/>
+          <w:szCs w:val="21"/>
+          <w:lang w:val="en-GB" w:eastAsia="en-GB"/>
+        </w:rPr>
+        <w:t>    </w:t>
+      </w:r>
+      <w:r>
+        <w:rPr>
+          <w:rFonts w:ascii="Consolas" w:eastAsia="Times New Roman" w:hAnsi="Consolas" w:cs="Times New Roman"/>
+          <w:color w:val="808080"/>
+          <w:sz w:val="21"/>
+          <w:szCs w:val="21"/>
+          <w:lang w:val="en-GB" w:eastAsia="en-GB"/>
+        </w:rPr>
+        <w:t>&lt;/</w:t>
+      </w:r>
+      <w:proofErr w:type="spellStart"/>
+      <w:r>
+        <w:rPr>
+          <w:rFonts w:ascii="Consolas" w:eastAsia="Times New Roman" w:hAnsi="Consolas" w:cs="Times New Roman"/>
+          <w:color w:val="569CD6"/>
+          <w:sz w:val="21"/>
+          <w:szCs w:val="21"/>
+          <w:lang w:val="en-GB" w:eastAsia="en-GB"/>
+        </w:rPr>
+        <w:t>ul</w:t>
+      </w:r>
+      <w:proofErr w:type="spellEnd"/>
+      <w:r>
+        <w:rPr>
+          <w:rFonts w:ascii="Consolas" w:eastAsia="Times New Roman" w:hAnsi="Consolas" w:cs="Times New Roman"/>
+          <w:color w:val="808080"/>
+          <w:sz w:val="21"/>
+          <w:szCs w:val="21"/>
+          <w:lang w:val="en-GB" w:eastAsia="en-GB"/>
+        </w:rPr>
+        <w:t>&gt;</w:t>
+      </w:r>
+    </w:p>
+    <w:p>
+      <w:pPr>
+        <w:shd w:val="clear" w:color="auto" w:fill="1E1E1E"/>
+        <w:suppressAutoHyphens w:val="0"/>
+        <w:spacing w:after="0" w:line="285" w:lineRule="atLeast"/>
+        <w:rPr>
+          <w:rFonts w:ascii="Consolas" w:eastAsia="Times New Roman" w:hAnsi="Consolas" w:cs="Times New Roman"/>
+          <w:color w:val="D4D4D4"/>
+          <w:sz w:val="21"/>
+          <w:szCs w:val="21"/>
+          <w:lang w:val="en-GB" w:eastAsia="en-GB"/>
+        </w:rPr>
+      </w:pPr>
+      <w:r>
+        <w:rPr>
+          <w:rFonts w:ascii="Consolas" w:eastAsia="Times New Roman" w:hAnsi="Consolas" w:cs="Times New Roman"/>
+          <w:color w:val="D4D4D4"/>
+          <w:sz w:val="21"/>
+          <w:szCs w:val="21"/>
+          <w:lang w:val="en-GB" w:eastAsia="en-GB"/>
+        </w:rPr>
+        <w:t>    </w:t>
+      </w:r>
+      <w:r>
+        <w:rPr>
+          <w:rFonts w:ascii="Consolas" w:eastAsia="Times New Roman" w:hAnsi="Consolas" w:cs="Times New Roman"/>
+          <w:color w:val="808080"/>
+          <w:sz w:val="21"/>
+          <w:szCs w:val="21"/>
+          <w:lang w:val="en-GB" w:eastAsia="en-GB"/>
+        </w:rPr>
+        <w:t>&lt;</w:t>
+      </w:r>
+      <w:r>
+        <w:rPr>
+          <w:rFonts w:ascii="Consolas" w:eastAsia="Times New Roman" w:hAnsi="Consolas" w:cs="Times New Roman"/>
+          <w:color w:val="569CD6"/>
+          <w:sz w:val="21"/>
+          <w:szCs w:val="21"/>
+          <w:lang w:val="en-GB" w:eastAsia="en-GB"/>
+        </w:rPr>
+        <w:t>p</w:t>
+      </w:r>
+      <w:r>
+        <w:rPr>
+          <w:rFonts w:ascii="Consolas" w:eastAsia="Times New Roman" w:hAnsi="Consolas" w:cs="Times New Roman"/>
+          <w:color w:val="808080"/>
+          <w:sz w:val="21"/>
+          <w:szCs w:val="21"/>
+          <w:lang w:val="en-GB" w:eastAsia="en-GB"/>
+        </w:rPr>
+        <w:t>&gt;</w:t>
+      </w:r>
+    </w:p>
+    <w:p>
+      <w:pPr>
+        <w:shd w:val="clear" w:color="auto" w:fill="1E1E1E"/>
+        <w:suppressAutoHyphens w:val="0"/>
+        <w:spacing w:after="0" w:line="285" w:lineRule="atLeast"/>
+        <w:rPr>
+          <w:rFonts w:ascii="Consolas" w:eastAsia="Times New Roman" w:hAnsi="Consolas" w:cs="Times New Roman"/>
+          <w:color w:val="D4D4D4"/>
+          <w:sz w:val="21"/>
+          <w:szCs w:val="21"/>
+          <w:lang w:val="en-GB" w:eastAsia="en-GB"/>
+        </w:rPr>
+      </w:pPr>
+      <w:r>
+        <w:rPr>
+          <w:rFonts w:ascii="Consolas" w:eastAsia="Times New Roman" w:hAnsi="Consolas" w:cs="Times New Roman"/>
+          <w:color w:val="D4D4D4"/>
+          <w:sz w:val="21"/>
+          <w:szCs w:val="21"/>
+          <w:lang w:val="en-GB" w:eastAsia="en-GB"/>
+        </w:rPr>
+        <w:t>      </w:t>
+      </w:r>
+      <w:r>
+        <w:rPr>
+          <w:rFonts w:ascii="Consolas" w:eastAsia="Times New Roman" w:hAnsi="Consolas" w:cs="Times New Roman"/>
+          <w:color w:val="808080"/>
+          <w:sz w:val="21"/>
+          <w:szCs w:val="21"/>
+          <w:lang w:val="en-GB" w:eastAsia="en-GB"/>
+        </w:rPr>
+        <w:t>&lt;</w:t>
+      </w:r>
+      <w:r>
+        <w:rPr>
+          <w:rFonts w:ascii="Consolas" w:eastAsia="Times New Roman" w:hAnsi="Consolas" w:cs="Times New Roman"/>
+          <w:color w:val="569CD6"/>
+          <w:sz w:val="21"/>
+          <w:szCs w:val="21"/>
+          <w:lang w:val="en-GB" w:eastAsia="en-GB"/>
+        </w:rPr>
+        <w:t>input</w:t>
+      </w:r>
+      <w:r>
+        <w:rPr>
+          <w:rFonts w:ascii="Consolas" w:eastAsia="Times New Roman" w:hAnsi="Consolas" w:cs="Times New Roman"/>
+          <w:color w:val="D4D4D4"/>
+          <w:sz w:val="21"/>
+          <w:szCs w:val="21"/>
+          <w:lang w:val="en-GB" w:eastAsia="en-GB"/>
+        </w:rPr>
+        <w:t> </w:t>
+      </w:r>
+      <w:r>
+        <w:rPr>
+          <w:rFonts w:ascii="Consolas" w:eastAsia="Times New Roman" w:hAnsi="Consolas" w:cs="Times New Roman"/>
+          <w:color w:val="9CDCFE"/>
+          <w:sz w:val="21"/>
+          <w:szCs w:val="21"/>
+          <w:lang w:val="en-GB" w:eastAsia="en-GB"/>
+        </w:rPr>
+        <w:t>type</w:t>
+      </w:r>
+      <w:r>
+        <w:rPr>
+          <w:rFonts w:ascii="Consolas" w:eastAsia="Times New Roman" w:hAnsi="Consolas" w:cs="Times New Roman"/>
+          <w:color w:val="D4D4D4"/>
+          <w:sz w:val="21"/>
+          <w:szCs w:val="21"/>
+          <w:lang w:val="en-GB" w:eastAsia="en-GB"/>
+        </w:rPr>
+        <w:t>=</w:t>
+      </w:r>
+      <w:r>
+        <w:rPr>
+          <w:rFonts w:ascii="Consolas" w:eastAsia="Times New Roman" w:hAnsi="Consolas" w:cs="Times New Roman"/>
+          <w:color w:val="CE9178"/>
+          <w:sz w:val="21"/>
+          <w:szCs w:val="21"/>
+          <w:lang w:val="en-GB" w:eastAsia="en-GB"/>
+        </w:rPr>
+        <w:t>"submit"</w:t>
+      </w:r>
+      <w:r>
+        <w:rPr>
+          <w:rFonts w:ascii="Consolas" w:eastAsia="Times New Roman" w:hAnsi="Consolas" w:cs="Times New Roman"/>
+          <w:color w:val="D4D4D4"/>
+          <w:sz w:val="21"/>
+          <w:szCs w:val="21"/>
+          <w:lang w:val="en-GB" w:eastAsia="en-GB"/>
+        </w:rPr>
+        <w:t> </w:t>
+      </w:r>
+      <w:r>
+        <w:rPr>
+          <w:rFonts w:ascii="Consolas" w:eastAsia="Times New Roman" w:hAnsi="Consolas" w:cs="Times New Roman"/>
+          <w:color w:val="9CDCFE"/>
+          <w:sz w:val="21"/>
+          <w:szCs w:val="21"/>
+          <w:lang w:val="en-GB" w:eastAsia="en-GB"/>
+        </w:rPr>
+        <w:t>value</w:t>
+      </w:r>
+      <w:r>
+        <w:rPr>
+          <w:rFonts w:ascii="Consolas" w:eastAsia="Times New Roman" w:hAnsi="Consolas" w:cs="Times New Roman"/>
+          <w:color w:val="D4D4D4"/>
+          <w:sz w:val="21"/>
+          <w:szCs w:val="21"/>
+          <w:lang w:val="en-GB" w:eastAsia="en-GB"/>
+        </w:rPr>
+        <w:t>=</w:t>
+      </w:r>
+      <w:r>
+        <w:rPr>
+          <w:rFonts w:ascii="Consolas" w:eastAsia="Times New Roman" w:hAnsi="Consolas" w:cs="Times New Roman"/>
+          <w:color w:val="CE9178"/>
+          <w:sz w:val="21"/>
+          <w:szCs w:val="21"/>
+          <w:lang w:val="en-GB" w:eastAsia="en-GB"/>
+        </w:rPr>
+        <w:t>"Pimp my shoes!"</w:t>
+      </w:r>
+      <w:r>
+        <w:rPr>
+          <w:rFonts w:ascii="Consolas" w:eastAsia="Times New Roman" w:hAnsi="Consolas" w:cs="Times New Roman"/>
+          <w:color w:val="808080"/>
+          <w:sz w:val="21"/>
+          <w:szCs w:val="21"/>
+          <w:lang w:val="en-GB" w:eastAsia="en-GB"/>
+        </w:rPr>
+        <w:t>&gt;</w:t>
+      </w:r>
+    </w:p>
+    <w:p>
+      <w:pPr>
+        <w:shd w:val="clear" w:color="auto" w:fill="1E1E1E"/>
+        <w:suppressAutoHyphens w:val="0"/>
+        <w:spacing w:after="0" w:line="285" w:lineRule="atLeast"/>
+        <w:rPr>
+          <w:rFonts w:ascii="Consolas" w:eastAsia="Times New Roman" w:hAnsi="Consolas" w:cs="Times New Roman"/>
+          <w:color w:val="D4D4D4"/>
+          <w:sz w:val="21"/>
+          <w:szCs w:val="21"/>
+          <w:lang w:val="en-GB" w:eastAsia="en-GB"/>
+        </w:rPr>
+      </w:pPr>
+      <w:r>
+        <w:rPr>
+          <w:rFonts w:ascii="Consolas" w:eastAsia="Times New Roman" w:hAnsi="Consolas" w:cs="Times New Roman"/>
+          <w:color w:val="D4D4D4"/>
+          <w:sz w:val="21"/>
+          <w:szCs w:val="21"/>
+          <w:lang w:val="en-GB" w:eastAsia="en-GB"/>
+        </w:rPr>
+        <w:t>      </w:t>
+      </w:r>
+      <w:r>
+        <w:rPr>
+          <w:rFonts w:ascii="Consolas" w:eastAsia="Times New Roman" w:hAnsi="Consolas" w:cs="Times New Roman"/>
+          <w:color w:val="808080"/>
+          <w:sz w:val="21"/>
+          <w:szCs w:val="21"/>
+          <w:lang w:val="en-GB" w:eastAsia="en-GB"/>
+        </w:rPr>
+        <w:t>&lt;</w:t>
+      </w:r>
+      <w:r>
+        <w:rPr>
+          <w:rFonts w:ascii="Consolas" w:eastAsia="Times New Roman" w:hAnsi="Consolas" w:cs="Times New Roman"/>
+          <w:color w:val="569CD6"/>
+          <w:sz w:val="21"/>
+          <w:szCs w:val="21"/>
+          <w:lang w:val="en-GB" w:eastAsia="en-GB"/>
+        </w:rPr>
+        <w:t>input</w:t>
+      </w:r>
+      <w:r>
+        <w:rPr>
+          <w:rFonts w:ascii="Consolas" w:eastAsia="Times New Roman" w:hAnsi="Consolas" w:cs="Times New Roman"/>
+          <w:color w:val="D4D4D4"/>
+          <w:sz w:val="21"/>
+          <w:szCs w:val="21"/>
+          <w:lang w:val="en-GB" w:eastAsia="en-GB"/>
+        </w:rPr>
+        <w:t> </w:t>
+      </w:r>
+      <w:r>
+        <w:rPr>
+          <w:rFonts w:ascii="Consolas" w:eastAsia="Times New Roman" w:hAnsi="Consolas" w:cs="Times New Roman"/>
+          <w:color w:val="9CDCFE"/>
+          <w:sz w:val="21"/>
+          <w:szCs w:val="21"/>
+          <w:lang w:val="en-GB" w:eastAsia="en-GB"/>
+        </w:rPr>
+        <w:t>type</w:t>
+      </w:r>
+      <w:r>
+        <w:rPr>
+          <w:rFonts w:ascii="Consolas" w:eastAsia="Times New Roman" w:hAnsi="Consolas" w:cs="Times New Roman"/>
+          <w:color w:val="D4D4D4"/>
+          <w:sz w:val="21"/>
+          <w:szCs w:val="21"/>
+          <w:lang w:val="en-GB" w:eastAsia="en-GB"/>
+        </w:rPr>
+        <w:t>=</w:t>
+      </w:r>
+      <w:r>
+        <w:rPr>
+          <w:rFonts w:ascii="Consolas" w:eastAsia="Times New Roman" w:hAnsi="Consolas" w:cs="Times New Roman"/>
+          <w:color w:val="CE9178"/>
+          <w:sz w:val="21"/>
+          <w:szCs w:val="21"/>
+          <w:lang w:val="en-GB" w:eastAsia="en-GB"/>
+        </w:rPr>
+        <w:t>"reset"</w:t>
+      </w:r>
+      <w:r>
+        <w:rPr>
+          <w:rFonts w:ascii="Consolas" w:eastAsia="Times New Roman" w:hAnsi="Consolas" w:cs="Times New Roman"/>
+          <w:color w:val="808080"/>
+          <w:sz w:val="21"/>
+          <w:szCs w:val="21"/>
+          <w:lang w:val="en-GB" w:eastAsia="en-GB"/>
+        </w:rPr>
+        <w:t>&gt;</w:t>
+      </w:r>
+    </w:p>
+    <w:p>
+      <w:pPr>
+        <w:shd w:val="clear" w:color="auto" w:fill="1E1E1E"/>
+        <w:suppressAutoHyphens w:val="0"/>
+        <w:spacing w:after="0" w:line="285" w:lineRule="atLeast"/>
+        <w:rPr>
+          <w:rFonts w:ascii="Consolas" w:eastAsia="Times New Roman" w:hAnsi="Consolas" w:cs="Times New Roman"/>
+          <w:color w:val="D4D4D4"/>
+          <w:sz w:val="21"/>
+          <w:szCs w:val="21"/>
+          <w:lang w:val="en-GB" w:eastAsia="en-GB"/>
+        </w:rPr>
+      </w:pPr>
+      <w:r>
+        <w:rPr>
+          <w:rFonts w:ascii="Consolas" w:eastAsia="Times New Roman" w:hAnsi="Consolas" w:cs="Times New Roman"/>
+          <w:color w:val="D4D4D4"/>
+          <w:sz w:val="21"/>
+          <w:szCs w:val="21"/>
+          <w:lang w:val="en-GB" w:eastAsia="en-GB"/>
+        </w:rPr>
+        <w:t>    </w:t>
+      </w:r>
+      <w:r>
+        <w:rPr>
+          <w:rFonts w:ascii="Consolas" w:eastAsia="Times New Roman" w:hAnsi="Consolas" w:cs="Times New Roman"/>
+          <w:color w:val="808080"/>
+          <w:sz w:val="21"/>
+          <w:szCs w:val="21"/>
+          <w:lang w:val="en-GB" w:eastAsia="en-GB"/>
+        </w:rPr>
+        <w:t>&lt;/</w:t>
+      </w:r>
+      <w:r>
+        <w:rPr>
+          <w:rFonts w:ascii="Consolas" w:eastAsia="Times New Roman" w:hAnsi="Consolas" w:cs="Times New Roman"/>
+          <w:color w:val="569CD6"/>
+          <w:sz w:val="21"/>
+          <w:szCs w:val="21"/>
+          <w:lang w:val="en-GB" w:eastAsia="en-GB"/>
+        </w:rPr>
+        <w:t>p</w:t>
+      </w:r>
+      <w:r>
+        <w:rPr>
+          <w:rFonts w:ascii="Consolas" w:eastAsia="Times New Roman" w:hAnsi="Consolas" w:cs="Times New Roman"/>
+          <w:color w:val="808080"/>
+          <w:sz w:val="21"/>
+          <w:szCs w:val="21"/>
+          <w:lang w:val="en-GB" w:eastAsia="en-GB"/>
+        </w:rPr>
+        <w:t>&gt;</w:t>
+      </w:r>
+    </w:p>
+    <w:p>
+      <w:pPr>
+        <w:shd w:val="clear" w:color="auto" w:fill="1E1E1E"/>
+        <w:suppressAutoHyphens w:val="0"/>
+        <w:spacing w:after="0" w:line="285" w:lineRule="atLeast"/>
+        <w:rPr>
+          <w:rFonts w:ascii="Consolas" w:eastAsia="Times New Roman" w:hAnsi="Consolas" w:cs="Times New Roman"/>
+          <w:color w:val="D4D4D4"/>
+          <w:sz w:val="21"/>
+          <w:szCs w:val="21"/>
+          <w:lang w:val="en-GB" w:eastAsia="en-GB"/>
+        </w:rPr>
+      </w:pPr>
+      <w:r>
+        <w:rPr>
+          <w:rFonts w:ascii="Consolas" w:eastAsia="Times New Roman" w:hAnsi="Consolas" w:cs="Times New Roman"/>
+          <w:color w:val="D4D4D4"/>
+          <w:sz w:val="21"/>
+          <w:szCs w:val="21"/>
+          <w:lang w:val="en-GB" w:eastAsia="en-GB"/>
+        </w:rPr>
+        <w:t>  </w:t>
+      </w:r>
+      <w:r>
+        <w:rPr>
+          <w:rFonts w:ascii="Consolas" w:eastAsia="Times New Roman" w:hAnsi="Consolas" w:cs="Times New Roman"/>
+          <w:color w:val="808080"/>
+          <w:sz w:val="21"/>
+          <w:szCs w:val="21"/>
+          <w:lang w:val="en-GB" w:eastAsia="en-GB"/>
+        </w:rPr>
+        <w:t>&lt;/</w:t>
+      </w:r>
+      <w:r>
+        <w:rPr>
+          <w:rFonts w:ascii="Consolas" w:eastAsia="Times New Roman" w:hAnsi="Consolas" w:cs="Times New Roman"/>
+          <w:color w:val="569CD6"/>
+          <w:sz w:val="21"/>
+          <w:szCs w:val="21"/>
+          <w:lang w:val="en-GB" w:eastAsia="en-GB"/>
+        </w:rPr>
+        <w:t>form</w:t>
+      </w:r>
+      <w:r>
+        <w:rPr>
+          <w:rFonts w:ascii="Consolas" w:eastAsia="Times New Roman" w:hAnsi="Consolas" w:cs="Times New Roman"/>
+          <w:color w:val="808080"/>
+          <w:sz w:val="21"/>
+          <w:szCs w:val="21"/>
+          <w:lang w:val="en-GB" w:eastAsia="en-GB"/>
+        </w:rPr>
+        <w:t>&gt;</w:t>
+      </w:r>
+    </w:p>
+    <w:p>
+      <w:pPr>
+        <w:rPr>
+          <w:lang w:eastAsia="en-AU"/>
+        </w:rPr>
+      </w:pPr>
+    </w:p>
+    <w:p>
+      <w:pPr>
+        <w:rPr>
+          <w:lang w:eastAsia="en-AU"/>
+        </w:rPr>
+      </w:pPr>
+    </w:p>
+    <w:p>
+      <w:pPr>
+        <w:rPr>
+          <w:lang w:eastAsia="en-AU"/>
+        </w:rPr>
+      </w:pPr>
+    </w:p>
+    <w:p>
+      <w:pPr>
         <w:pStyle w:val="Heading2"/>
         <w:rPr>
           <w:lang w:eastAsia="en-AU"/>
@@ -3806,6 +5954,7 @@
         <w:rPr>
           <w:lang w:eastAsia="en-AU"/>
         </w:rPr>
+        <w:lastRenderedPageBreak/>
         <w:t>What does Return do?</w:t>
       </w:r>
     </w:p>
@@ -3884,7 +6033,6 @@
           <w:color w:val="333333"/>
           <w:shd w:val="clear" w:color="auto" w:fill="FFFFFF"/>
         </w:rPr>
-        <w:lastRenderedPageBreak/>
         <w:t xml:space="preserve">From my understanding, Return is a process where it stops the code and returns a value. It is similar as using Function to declare a function, and then the unique name of that function. You declare Return and then add a value. You can request Return and leave it </w:t>
       </w:r>
       <w:proofErr w:type="gramStart"/>
@@ -5505,6 +7653,7 @@
           <w:szCs w:val="21"/>
           <w:lang w:val="en-GB" w:eastAsia="en-GB"/>
         </w:rPr>
+        <w:lastRenderedPageBreak/>
         <w:t>    }</w:t>
       </w:r>
     </w:p>
@@ -5803,7 +7952,6 @@
           <w:szCs w:val="21"/>
           <w:lang w:val="en-GB" w:eastAsia="en-GB"/>
         </w:rPr>
-        <w:lastRenderedPageBreak/>
         <w:t>    </w:t>
       </w:r>
       <w:proofErr w:type="gramStart"/>
@@ -7108,7 +9256,15 @@
           <w:rFonts w:ascii="Times New Roman" w:eastAsia="Times New Roman" w:hAnsi="Times New Roman" w:cs="Times New Roman"/>
           <w:lang w:eastAsia="en-AU"/>
         </w:rPr>
-        <w:t>This video went into detail on the specifity and the cascading elements of CSS, basically different rules have different levels of importance.</w:t>
+        <w:t xml:space="preserve">This video went into detail on the specifity and the cascading elements of CSS, basically different rules have different levels of </w:t>
+      </w:r>
+      <w:r>
+        <w:rPr>
+          <w:rFonts w:ascii="Times New Roman" w:eastAsia="Times New Roman" w:hAnsi="Times New Roman" w:cs="Times New Roman"/>
+          <w:lang w:eastAsia="en-AU"/>
+        </w:rPr>
+        <w:lastRenderedPageBreak/>
+        <w:t>importance.</w:t>
       </w:r>
       <w:proofErr w:type="gramEnd"/>
       <w:r>
@@ -7116,15 +9272,7 @@
           <w:rFonts w:ascii="Times New Roman" w:eastAsia="Times New Roman" w:hAnsi="Times New Roman" w:cs="Times New Roman"/>
           <w:lang w:eastAsia="en-AU"/>
         </w:rPr>
-        <w:t xml:space="preserve"> A class for example has a higher importance to a generic element. This prevents the same attributes being applied to the same asset twice, for example applying font-colour blue in the element, </w:t>
-      </w:r>
-      <w:r>
-        <w:rPr>
-          <w:rFonts w:ascii="Times New Roman" w:eastAsia="Times New Roman" w:hAnsi="Times New Roman" w:cs="Times New Roman"/>
-          <w:lang w:eastAsia="en-AU"/>
-        </w:rPr>
-        <w:lastRenderedPageBreak/>
-        <w:t xml:space="preserve">and then font-colour red in the class. In this example the red would be applied because the Class element is superior to the generic one. Above this however is the ID element, therefore if I was to write font-colour yellow, in the id element, then that would be the colour shown. This has led me to believe that the ID element has some importance. </w:t>
+        <w:t xml:space="preserve"> A class for example has a higher importance to a generic element. This prevents the same attributes being applied to the same asset twice, for example applying font-colour blue in the element, and then font-colour red in the class. In this example the red would be applied because the Class element is superior to the generic one. Above this however is the ID element, therefore if I was to write font-colour yellow, in the id element, then that would be the colour shown. This has led me to believe that the ID element has some importance. </w:t>
       </w:r>
     </w:p>
     <w:p>
@@ -7790,6 +9938,7 @@
           <w:color w:val="333333"/>
           <w:lang w:eastAsia="en-AU"/>
         </w:rPr>
+        <w:lastRenderedPageBreak/>
         <w:t>Agree on terms within your team and in your own mind. If a site visitor is called a “user” then we should name related variables </w:t>
       </w:r>
       <w:proofErr w:type="spellStart"/>
@@ -7889,7 +10038,6 @@
           <w:u w:val="single"/>
           <w:lang w:eastAsia="en-AU"/>
         </w:rPr>
-        <w:lastRenderedPageBreak/>
         <w:t>What are operators, operands, and operations?</w:t>
       </w:r>
     </w:p>
@@ -8677,6 +10825,7 @@
           <w:rFonts w:ascii="Times New Roman" w:eastAsia="Times New Roman" w:hAnsi="Times New Roman" w:cs="Times New Roman"/>
           <w:lang w:eastAsia="en-AU"/>
         </w:rPr>
+        <w:lastRenderedPageBreak/>
         <w:t>Parentheses override any precedence, so if we’re not satisfied with the default order, we can use them to change it. For example, write (1 + 2) * 2.</w:t>
       </w:r>
     </w:p>
@@ -8694,7 +10843,6 @@
           <w:rFonts w:ascii="Times New Roman" w:eastAsia="Times New Roman" w:hAnsi="Times New Roman" w:cs="Times New Roman"/>
           <w:lang w:eastAsia="en-AU"/>
         </w:rPr>
-        <w:lastRenderedPageBreak/>
         <w:t>There are many operators in JavaScript. Every operator has a corresponding precedence number. The one with the larger number executes first. If the precedence is the same, the execution order is from left to right.</w:t>
       </w:r>
     </w:p>
@@ -10044,6 +12192,7 @@
           <w:color w:val="333333"/>
           <w:lang w:eastAsia="en-AU"/>
         </w:rPr>
+        <w:lastRenderedPageBreak/>
         <w:t>In JavaScript, there are 3 types of quotes.</w:t>
       </w:r>
     </w:p>
@@ -10068,7 +12217,6 @@
           <w:color w:val="333333"/>
           <w:lang w:eastAsia="en-AU"/>
         </w:rPr>
-        <w:lastRenderedPageBreak/>
         <w:t>Double quotes: </w:t>
       </w:r>
       <w:r>
@@ -11777,6 +13925,7 @@
           <w:rFonts w:ascii="Times New Roman" w:eastAsia="Times New Roman" w:hAnsi="Times New Roman" w:cs="Times New Roman"/>
           <w:lang w:eastAsia="en-AU"/>
         </w:rPr>
+        <w:lastRenderedPageBreak/>
         <w:t>What are methods?</w:t>
       </w:r>
     </w:p>
@@ -11795,7 +13944,6 @@
           <w:rFonts w:ascii="Times New Roman" w:eastAsia="Times New Roman" w:hAnsi="Times New Roman" w:cs="Times New Roman"/>
           <w:lang w:eastAsia="en-AU"/>
         </w:rPr>
-        <w:lastRenderedPageBreak/>
         <w:t>JavaScript methods are actions that can be performed on objects. A JavaScript method is a property containing a function definition.</w:t>
       </w:r>
     </w:p>
@@ -14828,6 +16976,7 @@
           <w:szCs w:val="23"/>
           <w:shd w:val="clear" w:color="auto" w:fill="FFFFFF"/>
         </w:rPr>
+        <w:lastRenderedPageBreak/>
         <w:t>    </w:t>
       </w:r>
       <w:r>
@@ -14943,7 +17092,6 @@
           <w:szCs w:val="23"/>
           <w:shd w:val="clear" w:color="auto" w:fill="FFFFFF"/>
         </w:rPr>
-        <w:lastRenderedPageBreak/>
         <w:t>    </w:t>
       </w:r>
       <w:r>
@@ -15943,6 +18091,7 @@
           <w:szCs w:val="24"/>
           <w:lang w:eastAsia="en-AU"/>
         </w:rPr>
+        <w:lastRenderedPageBreak/>
         <w:t>Now that you have the basic JavaScript conditional statement definitions, let’s show you examples of each.</w:t>
       </w:r>
     </w:p>
@@ -19039,7 +21188,7 @@
 </file>
 
 <file path=customXml/itemProps1.xml><?xml version="1.0" encoding="utf-8"?>
-<ds:datastoreItem xmlns:ds="http://schemas.openxmlformats.org/officeDocument/2006/customXml" ds:itemID="{74266919-9A1A-459C-82F9-EB17FF976992}">
+<ds:datastoreItem xmlns:ds="http://schemas.openxmlformats.org/officeDocument/2006/customXml" ds:itemID="{02B32B5A-D238-42FB-A188-DC20340B0E15}">
   <ds:schemaRefs>
     <ds:schemaRef ds:uri="http://schemas.openxmlformats.org/officeDocument/2006/bibliography"/>
   </ds:schemaRefs>

</xml_diff>

<commit_message>
[Programming Diary - JS Bootcamp - Chapter 6 - ep 6]
</commit_message>
<xml_diff>
--- a/Programming Diary.docx
+++ b/Programming Diary.docx
@@ -1224,7 +1224,23 @@
           <w:rFonts w:ascii="Times New Roman" w:eastAsia="Times New Roman" w:hAnsi="Times New Roman" w:cs="Times New Roman"/>
           <w:lang w:eastAsia="en-AU"/>
         </w:rPr>
-        <w:t>JavaScript Bootcamp</w:t>
+        <w:t xml:space="preserve">The Modern </w:t>
+      </w:r>
+      <w:proofErr w:type="spellStart"/>
+      <w:r>
+        <w:rPr>
+          <w:rFonts w:ascii="Times New Roman" w:eastAsia="Times New Roman" w:hAnsi="Times New Roman" w:cs="Times New Roman"/>
+          <w:lang w:eastAsia="en-AU"/>
+        </w:rPr>
+        <w:t>Javascript</w:t>
+      </w:r>
+      <w:proofErr w:type="spellEnd"/>
+      <w:r>
+        <w:rPr>
+          <w:rFonts w:ascii="Times New Roman" w:eastAsia="Times New Roman" w:hAnsi="Times New Roman" w:cs="Times New Roman"/>
+          <w:lang w:eastAsia="en-AU"/>
+        </w:rPr>
+        <w:t xml:space="preserve"> Bootcamp Course</w:t>
       </w:r>
     </w:p>
     <w:p>
@@ -1635,22 +1651,423 @@
     </w:p>
     <w:p>
       <w:pPr>
-        <w:shd w:val="clear" w:color="auto" w:fill="FFFFFF"/>
-        <w:spacing w:beforeAutospacing="1" w:afterAutospacing="1" w:line="240" w:lineRule="auto"/>
+        <w:pStyle w:val="Heading3"/>
+        <w:rPr>
+          <w:rFonts w:ascii="Times New Roman" w:eastAsia="Times New Roman" w:hAnsi="Times New Roman" w:cs="Times New Roman"/>
+          <w:lang w:eastAsia="en-AU"/>
+        </w:rPr>
+      </w:pPr>
+      <w:r>
+        <w:rPr>
+          <w:rFonts w:ascii="Times New Roman" w:eastAsia="Times New Roman" w:hAnsi="Times New Roman" w:cs="Times New Roman"/>
+          <w:lang w:eastAsia="en-AU"/>
+        </w:rPr>
+        <w:lastRenderedPageBreak/>
+        <w:t xml:space="preserve">The Modern </w:t>
+      </w:r>
+      <w:proofErr w:type="spellStart"/>
+      <w:r>
+        <w:rPr>
+          <w:rFonts w:ascii="Times New Roman" w:eastAsia="Times New Roman" w:hAnsi="Times New Roman" w:cs="Times New Roman"/>
+          <w:lang w:eastAsia="en-AU"/>
+        </w:rPr>
+        <w:t>Javascript</w:t>
+      </w:r>
+      <w:proofErr w:type="spellEnd"/>
+      <w:r>
+        <w:rPr>
+          <w:rFonts w:ascii="Times New Roman" w:eastAsia="Times New Roman" w:hAnsi="Times New Roman" w:cs="Times New Roman"/>
+          <w:lang w:eastAsia="en-AU"/>
+        </w:rPr>
+        <w:t xml:space="preserve"> Bootcamp Course</w:t>
+      </w:r>
+    </w:p>
+    <w:p>
+      <w:pPr>
+        <w:shd w:val="clear" w:color="auto" w:fill="FFFFFF"/>
+        <w:spacing w:beforeAutospacing="1" w:afterAutospacing="1" w:line="240" w:lineRule="auto"/>
+        <w:rPr>
+          <w:rFonts w:ascii="Times New Roman" w:eastAsia="Times New Roman" w:hAnsi="Times New Roman" w:cs="Times New Roman"/>
+          <w:lang w:eastAsia="en-AU"/>
+        </w:rPr>
+      </w:pPr>
+      <w:r>
+        <w:rPr>
+          <w:rFonts w:ascii="Times New Roman" w:eastAsia="Times New Roman" w:hAnsi="Times New Roman" w:cs="Times New Roman"/>
+          <w:lang w:eastAsia="en-AU"/>
+        </w:rPr>
+        <w:t>Located on D Drive</w:t>
+      </w:r>
+    </w:p>
+    <w:p>
+      <w:pPr>
+        <w:shd w:val="clear" w:color="auto" w:fill="FFFFFF"/>
+        <w:spacing w:beforeAutospacing="1" w:afterAutospacing="1" w:line="240" w:lineRule="auto"/>
+        <w:rPr>
+          <w:rFonts w:ascii="Times New Roman" w:eastAsia="Times New Roman" w:hAnsi="Times New Roman" w:cs="Times New Roman"/>
+          <w:lang w:eastAsia="en-AU"/>
+        </w:rPr>
+      </w:pPr>
+      <w:r>
         <w:rPr>
           <w:rFonts w:ascii="Times New Roman" w:eastAsia="Times New Roman" w:hAnsi="Times New Roman" w:cs="Times New Roman"/>
           <w:b/>
           <w:lang w:eastAsia="en-AU"/>
         </w:rPr>
-      </w:pPr>
-      <w:r>
+        <w:t xml:space="preserve">Watch Next: </w:t>
+      </w:r>
+      <w:r>
+        <w:rPr>
+          <w:rFonts w:ascii="Times New Roman" w:eastAsia="Times New Roman" w:hAnsi="Times New Roman" w:cs="Times New Roman"/>
+          <w:lang w:eastAsia="en-AU"/>
+        </w:rPr>
+        <w:t xml:space="preserve">6. Objects - </w:t>
+      </w:r>
+      <w:r>
+        <w:rPr>
+          <w:rFonts w:ascii="Times New Roman" w:eastAsia="Times New Roman" w:hAnsi="Times New Roman" w:cs="Times New Roman"/>
+          <w:lang w:eastAsia="en-AU"/>
+        </w:rPr>
+        <w:t>6. Objects and Reference Types</w:t>
+      </w:r>
+    </w:p>
+    <w:p>
+      <w:pPr>
+        <w:shd w:val="clear" w:color="auto" w:fill="FFFFFF"/>
+        <w:spacing w:beforeAutospacing="1" w:afterAutospacing="1" w:line="240" w:lineRule="auto"/>
+        <w:rPr>
+          <w:rFonts w:ascii="Times New Roman" w:eastAsia="Times New Roman" w:hAnsi="Times New Roman" w:cs="Times New Roman"/>
+          <w:lang w:eastAsia="en-AU"/>
+        </w:rPr>
+      </w:pPr>
+      <w:bookmarkStart w:id="3" w:name="_GoBack"/>
+      <w:bookmarkEnd w:id="3"/>
+      <w:r>
+        <w:rPr>
+          <w:rFonts w:ascii="Times New Roman" w:eastAsia="Times New Roman" w:hAnsi="Times New Roman" w:cs="Times New Roman"/>
+          <w:lang w:eastAsia="en-AU"/>
+        </w:rPr>
+        <w:t xml:space="preserve">Best Day: </w:t>
+      </w:r>
+      <w:r>
+        <w:rPr>
+          <w:rFonts w:ascii="Times New Roman" w:eastAsia="Times New Roman" w:hAnsi="Times New Roman" w:cs="Times New Roman"/>
+          <w:lang w:eastAsia="en-AU"/>
+        </w:rPr>
+        <w:t>/08/2020 watched 110 Min and 44 Sec</w:t>
+      </w:r>
+    </w:p>
+    <w:p>
+      <w:pPr>
+        <w:shd w:val="clear" w:color="auto" w:fill="FFFFFF"/>
+        <w:spacing w:beforeAutospacing="1" w:afterAutospacing="1" w:line="240" w:lineRule="auto"/>
         <w:rPr>
           <w:rFonts w:ascii="Times New Roman" w:eastAsia="Times New Roman" w:hAnsi="Times New Roman" w:cs="Times New Roman"/>
           <w:b/>
           <w:lang w:eastAsia="en-AU"/>
         </w:rPr>
+      </w:pPr>
+    </w:p>
+    <w:p>
+      <w:pPr>
+        <w:shd w:val="clear" w:color="auto" w:fill="FFFFFF"/>
+        <w:spacing w:beforeAutospacing="1" w:afterAutospacing="1" w:line="240" w:lineRule="auto"/>
+        <w:rPr>
+          <w:rFonts w:ascii="Times New Roman" w:eastAsia="Times New Roman" w:hAnsi="Times New Roman" w:cs="Times New Roman"/>
+          <w:b/>
+          <w:lang w:eastAsia="en-AU"/>
+        </w:rPr>
+      </w:pPr>
+    </w:p>
+    <w:p>
+      <w:pPr>
+        <w:shd w:val="clear" w:color="auto" w:fill="FFFFFF"/>
+        <w:spacing w:beforeAutospacing="1" w:afterAutospacing="1" w:line="240" w:lineRule="auto"/>
+        <w:rPr>
+          <w:rFonts w:ascii="Times New Roman" w:eastAsia="Times New Roman" w:hAnsi="Times New Roman" w:cs="Times New Roman"/>
+          <w:b/>
+          <w:lang w:eastAsia="en-AU"/>
+        </w:rPr>
+      </w:pPr>
+    </w:p>
+    <w:p>
+      <w:pPr>
+        <w:shd w:val="clear" w:color="auto" w:fill="FFFFFF"/>
+        <w:spacing w:beforeAutospacing="1" w:afterAutospacing="1" w:line="240" w:lineRule="auto"/>
+        <w:rPr>
+          <w:rFonts w:ascii="Times New Roman" w:eastAsia="Times New Roman" w:hAnsi="Times New Roman" w:cs="Times New Roman"/>
+          <w:b/>
+          <w:lang w:eastAsia="en-AU"/>
+        </w:rPr>
+      </w:pPr>
+    </w:p>
+    <w:p>
+      <w:pPr>
+        <w:shd w:val="clear" w:color="auto" w:fill="FFFFFF"/>
+        <w:spacing w:beforeAutospacing="1" w:afterAutospacing="1" w:line="240" w:lineRule="auto"/>
+        <w:rPr>
+          <w:rFonts w:ascii="Times New Roman" w:eastAsia="Times New Roman" w:hAnsi="Times New Roman" w:cs="Times New Roman"/>
+          <w:b/>
+          <w:lang w:eastAsia="en-AU"/>
+        </w:rPr>
+      </w:pPr>
+    </w:p>
+    <w:p>
+      <w:pPr>
+        <w:shd w:val="clear" w:color="auto" w:fill="FFFFFF"/>
+        <w:spacing w:beforeAutospacing="1" w:afterAutospacing="1" w:line="240" w:lineRule="auto"/>
+        <w:rPr>
+          <w:rFonts w:ascii="Times New Roman" w:eastAsia="Times New Roman" w:hAnsi="Times New Roman" w:cs="Times New Roman"/>
+          <w:b/>
+          <w:lang w:eastAsia="en-AU"/>
+        </w:rPr>
+      </w:pPr>
+    </w:p>
+    <w:p>
+      <w:pPr>
+        <w:shd w:val="clear" w:color="auto" w:fill="FFFFFF"/>
+        <w:spacing w:beforeAutospacing="1" w:afterAutospacing="1" w:line="240" w:lineRule="auto"/>
+        <w:rPr>
+          <w:rFonts w:ascii="Times New Roman" w:eastAsia="Times New Roman" w:hAnsi="Times New Roman" w:cs="Times New Roman"/>
+          <w:b/>
+          <w:lang w:eastAsia="en-AU"/>
+        </w:rPr>
+      </w:pPr>
+    </w:p>
+    <w:p>
+      <w:pPr>
+        <w:shd w:val="clear" w:color="auto" w:fill="FFFFFF"/>
+        <w:spacing w:beforeAutospacing="1" w:afterAutospacing="1" w:line="240" w:lineRule="auto"/>
+        <w:rPr>
+          <w:rFonts w:ascii="Times New Roman" w:eastAsia="Times New Roman" w:hAnsi="Times New Roman" w:cs="Times New Roman"/>
+          <w:b/>
+          <w:lang w:eastAsia="en-AU"/>
+        </w:rPr>
+      </w:pPr>
+    </w:p>
+    <w:p>
+      <w:pPr>
+        <w:shd w:val="clear" w:color="auto" w:fill="FFFFFF"/>
+        <w:spacing w:beforeAutospacing="1" w:afterAutospacing="1" w:line="240" w:lineRule="auto"/>
+        <w:rPr>
+          <w:rFonts w:ascii="Times New Roman" w:eastAsia="Times New Roman" w:hAnsi="Times New Roman" w:cs="Times New Roman"/>
+          <w:b/>
+          <w:lang w:eastAsia="en-AU"/>
+        </w:rPr>
+      </w:pPr>
+    </w:p>
+    <w:p>
+      <w:pPr>
+        <w:shd w:val="clear" w:color="auto" w:fill="FFFFFF"/>
+        <w:spacing w:beforeAutospacing="1" w:afterAutospacing="1" w:line="240" w:lineRule="auto"/>
+        <w:rPr>
+          <w:rFonts w:ascii="Times New Roman" w:eastAsia="Times New Roman" w:hAnsi="Times New Roman" w:cs="Times New Roman"/>
+          <w:b/>
+          <w:lang w:eastAsia="en-AU"/>
+        </w:rPr>
+      </w:pPr>
+    </w:p>
+    <w:p>
+      <w:pPr>
+        <w:shd w:val="clear" w:color="auto" w:fill="FFFFFF"/>
+        <w:spacing w:beforeAutospacing="1" w:afterAutospacing="1" w:line="240" w:lineRule="auto"/>
+        <w:rPr>
+          <w:rFonts w:ascii="Times New Roman" w:eastAsia="Times New Roman" w:hAnsi="Times New Roman" w:cs="Times New Roman"/>
+          <w:b/>
+          <w:lang w:eastAsia="en-AU"/>
+        </w:rPr>
+      </w:pPr>
+    </w:p>
+    <w:p>
+      <w:pPr>
+        <w:shd w:val="clear" w:color="auto" w:fill="FFFFFF"/>
+        <w:spacing w:beforeAutospacing="1" w:afterAutospacing="1" w:line="240" w:lineRule="auto"/>
+        <w:rPr>
+          <w:rFonts w:ascii="Times New Roman" w:eastAsia="Times New Roman" w:hAnsi="Times New Roman" w:cs="Times New Roman"/>
+          <w:b/>
+          <w:lang w:eastAsia="en-AU"/>
+        </w:rPr>
+      </w:pPr>
+    </w:p>
+    <w:p>
+      <w:pPr>
+        <w:shd w:val="clear" w:color="auto" w:fill="FFFFFF"/>
+        <w:spacing w:beforeAutospacing="1" w:afterAutospacing="1" w:line="240" w:lineRule="auto"/>
+        <w:rPr>
+          <w:rFonts w:ascii="Times New Roman" w:eastAsia="Times New Roman" w:hAnsi="Times New Roman" w:cs="Times New Roman"/>
+          <w:b/>
+          <w:lang w:eastAsia="en-AU"/>
+        </w:rPr>
+      </w:pPr>
+    </w:p>
+    <w:p>
+      <w:pPr>
+        <w:shd w:val="clear" w:color="auto" w:fill="FFFFFF"/>
+        <w:spacing w:beforeAutospacing="1" w:afterAutospacing="1" w:line="240" w:lineRule="auto"/>
+        <w:rPr>
+          <w:rFonts w:ascii="Times New Roman" w:eastAsia="Times New Roman" w:hAnsi="Times New Roman" w:cs="Times New Roman"/>
+          <w:b/>
+          <w:lang w:eastAsia="en-AU"/>
+        </w:rPr>
+      </w:pPr>
+    </w:p>
+    <w:p>
+      <w:pPr>
+        <w:shd w:val="clear" w:color="auto" w:fill="FFFFFF"/>
+        <w:spacing w:beforeAutospacing="1" w:afterAutospacing="1" w:line="240" w:lineRule="auto"/>
+        <w:rPr>
+          <w:rFonts w:ascii="Times New Roman" w:eastAsia="Times New Roman" w:hAnsi="Times New Roman" w:cs="Times New Roman"/>
+          <w:b/>
+          <w:lang w:eastAsia="en-AU"/>
+        </w:rPr>
+      </w:pPr>
+    </w:p>
+    <w:p>
+      <w:pPr>
+        <w:shd w:val="clear" w:color="auto" w:fill="FFFFFF"/>
+        <w:spacing w:beforeAutospacing="1" w:afterAutospacing="1" w:line="240" w:lineRule="auto"/>
+        <w:rPr>
+          <w:rFonts w:ascii="Times New Roman" w:eastAsia="Times New Roman" w:hAnsi="Times New Roman" w:cs="Times New Roman"/>
+          <w:b/>
+          <w:lang w:eastAsia="en-AU"/>
+        </w:rPr>
+      </w:pPr>
+    </w:p>
+    <w:p>
+      <w:pPr>
+        <w:shd w:val="clear" w:color="auto" w:fill="FFFFFF"/>
+        <w:spacing w:beforeAutospacing="1" w:afterAutospacing="1" w:line="240" w:lineRule="auto"/>
+        <w:rPr>
+          <w:rFonts w:ascii="Times New Roman" w:eastAsia="Times New Roman" w:hAnsi="Times New Roman" w:cs="Times New Roman"/>
+          <w:b/>
+          <w:lang w:eastAsia="en-AU"/>
+        </w:rPr>
+      </w:pPr>
+    </w:p>
+    <w:p>
+      <w:pPr>
+        <w:shd w:val="clear" w:color="auto" w:fill="FFFFFF"/>
+        <w:spacing w:beforeAutospacing="1" w:afterAutospacing="1" w:line="240" w:lineRule="auto"/>
+        <w:rPr>
+          <w:rFonts w:ascii="Times New Roman" w:eastAsia="Times New Roman" w:hAnsi="Times New Roman" w:cs="Times New Roman"/>
+          <w:b/>
+          <w:lang w:eastAsia="en-AU"/>
+        </w:rPr>
+      </w:pPr>
+    </w:p>
+    <w:p>
+      <w:pPr>
+        <w:shd w:val="clear" w:color="auto" w:fill="FFFFFF"/>
+        <w:spacing w:beforeAutospacing="1" w:afterAutospacing="1" w:line="240" w:lineRule="auto"/>
+        <w:rPr>
+          <w:rFonts w:ascii="Times New Roman" w:eastAsia="Times New Roman" w:hAnsi="Times New Roman" w:cs="Times New Roman"/>
+          <w:b/>
+          <w:lang w:eastAsia="en-AU"/>
+        </w:rPr>
+      </w:pPr>
+    </w:p>
+    <w:p>
+      <w:pPr>
+        <w:shd w:val="clear" w:color="auto" w:fill="FFFFFF"/>
+        <w:spacing w:beforeAutospacing="1" w:afterAutospacing="1" w:line="240" w:lineRule="auto"/>
+        <w:rPr>
+          <w:rFonts w:ascii="Times New Roman" w:eastAsia="Times New Roman" w:hAnsi="Times New Roman" w:cs="Times New Roman"/>
+          <w:b/>
+          <w:lang w:eastAsia="en-AU"/>
+        </w:rPr>
+      </w:pPr>
+    </w:p>
+    <w:p>
+      <w:pPr>
+        <w:pStyle w:val="Heading3"/>
+        <w:rPr>
+          <w:rFonts w:ascii="Times New Roman" w:eastAsia="Times New Roman" w:hAnsi="Times New Roman" w:cs="Times New Roman"/>
+          <w:b w:val="0"/>
+          <w:lang w:eastAsia="en-AU"/>
+        </w:rPr>
+      </w:pPr>
+      <w:bookmarkStart w:id="4" w:name="_Toc46497537"/>
+      <w:r>
+        <w:rPr>
+          <w:rFonts w:ascii="Times New Roman" w:eastAsia="Times New Roman" w:hAnsi="Times New Roman" w:cs="Times New Roman"/>
+          <w:lang w:eastAsia="en-AU"/>
+        </w:rPr>
+        <w:t>Udemy - CSS - The Complete Guide 2020</w:t>
+      </w:r>
+      <w:bookmarkEnd w:id="4"/>
+    </w:p>
+    <w:p>
+      <w:pPr>
+        <w:shd w:val="clear" w:color="auto" w:fill="FFFFFF"/>
+        <w:spacing w:beforeAutospacing="1" w:afterAutospacing="1" w:line="240" w:lineRule="auto"/>
+        <w:rPr>
+          <w:rFonts w:ascii="Times New Roman" w:eastAsia="Times New Roman" w:hAnsi="Times New Roman" w:cs="Times New Roman"/>
+          <w:b/>
+          <w:lang w:eastAsia="en-AU"/>
+        </w:rPr>
+      </w:pPr>
+      <w:r>
+        <w:rPr>
+          <w:rFonts w:ascii="Times New Roman" w:eastAsia="Times New Roman" w:hAnsi="Times New Roman" w:cs="Times New Roman"/>
+          <w:b/>
+          <w:lang w:eastAsia="en-AU"/>
+        </w:rPr>
+        <w:t>Working on the UDEMY CSS tutorial</w:t>
+      </w:r>
+    </w:p>
+    <w:p>
+      <w:pPr>
+        <w:shd w:val="clear" w:color="auto" w:fill="FFFFFF"/>
+        <w:spacing w:beforeAutospacing="1" w:afterAutospacing="1" w:line="240" w:lineRule="auto"/>
+        <w:rPr>
+          <w:rFonts w:ascii="Times New Roman" w:eastAsia="Times New Roman" w:hAnsi="Times New Roman" w:cs="Times New Roman"/>
+          <w:b/>
+          <w:lang w:eastAsia="en-AU"/>
+        </w:rPr>
+      </w:pPr>
+      <w:r>
+        <w:rPr>
+          <w:rFonts w:ascii="Times New Roman" w:eastAsia="Times New Roman" w:hAnsi="Times New Roman" w:cs="Times New Roman"/>
+          <w:b/>
+          <w:lang w:eastAsia="en-AU"/>
+        </w:rPr>
         <w:lastRenderedPageBreak/>
-        <w:t>JavaScript Bootcamp</w:t>
+        <w:t xml:space="preserve">Completed: </w:t>
+      </w:r>
+      <w:r>
+        <w:rPr>
+          <w:rFonts w:ascii="Times New Roman" w:eastAsia="Times New Roman" w:hAnsi="Times New Roman" w:cs="Times New Roman"/>
+          <w:lang w:eastAsia="en-AU"/>
+        </w:rPr>
+        <w:t>3. Diving Deeper into CSS</w:t>
+      </w:r>
+      <w:r>
+        <w:rPr>
+          <w:rFonts w:ascii="Times New Roman" w:eastAsia="Times New Roman" w:hAnsi="Times New Roman" w:cs="Times New Roman"/>
+          <w:lang w:eastAsia="en-AU"/>
+        </w:rPr>
+        <w:t>5:</w:t>
+      </w:r>
+      <w:r>
+        <w:rPr>
+          <w:rFonts w:ascii="Times New Roman" w:eastAsia="Times New Roman" w:hAnsi="Times New Roman" w:cs="Times New Roman"/>
+          <w:lang w:eastAsia="en-AU"/>
+        </w:rPr>
+        <w:t xml:space="preserve"> Practicing the Basics</w:t>
+      </w:r>
+      <w:r>
+        <w:rPr>
+          <w:rFonts w:ascii="Times New Roman" w:eastAsia="Times New Roman" w:hAnsi="Times New Roman" w:cs="Times New Roman"/>
+          <w:lang w:eastAsia="en-AU"/>
+        </w:rPr>
+        <w:t xml:space="preserve">, </w:t>
+      </w:r>
+      <w:r>
+        <w:rPr>
+          <w:rFonts w:ascii="Times New Roman" w:eastAsia="Times New Roman" w:hAnsi="Times New Roman" w:cs="Times New Roman"/>
+          <w:lang w:eastAsia="en-AU"/>
+        </w:rPr>
+        <w:t>13. What we achieved so Far</w:t>
       </w:r>
     </w:p>
     <w:p>
@@ -1699,23 +2116,1144 @@
     </w:p>
     <w:p>
       <w:pPr>
+        <w:shd w:val="clear" w:color="auto" w:fill="FFFFFF"/>
+        <w:spacing w:beforeAutospacing="1" w:afterAutospacing="1" w:line="240" w:lineRule="auto"/>
+        <w:rPr>
+          <w:rFonts w:ascii="Times New Roman" w:eastAsia="Times New Roman" w:hAnsi="Times New Roman" w:cs="Times New Roman"/>
+          <w:b/>
+          <w:lang w:eastAsia="en-AU"/>
+        </w:rPr>
+      </w:pPr>
+    </w:p>
+    <w:p>
+      <w:pPr>
+        <w:shd w:val="clear" w:color="auto" w:fill="FFFFFF"/>
+        <w:spacing w:beforeAutospacing="1" w:afterAutospacing="1" w:line="240" w:lineRule="auto"/>
+        <w:rPr>
+          <w:rFonts w:ascii="Times New Roman" w:eastAsia="Times New Roman" w:hAnsi="Times New Roman" w:cs="Times New Roman"/>
+          <w:b/>
+          <w:lang w:eastAsia="en-AU"/>
+        </w:rPr>
+      </w:pPr>
+    </w:p>
+    <w:p>
+      <w:pPr>
+        <w:shd w:val="clear" w:color="auto" w:fill="FFFFFF"/>
+        <w:spacing w:beforeAutospacing="1" w:afterAutospacing="1" w:line="240" w:lineRule="auto"/>
+        <w:rPr>
+          <w:rFonts w:ascii="Times New Roman" w:eastAsia="Times New Roman" w:hAnsi="Times New Roman" w:cs="Times New Roman"/>
+          <w:b/>
+          <w:lang w:eastAsia="en-AU"/>
+        </w:rPr>
+      </w:pPr>
+    </w:p>
+    <w:p>
+      <w:pPr>
+        <w:shd w:val="clear" w:color="auto" w:fill="FFFFFF"/>
+        <w:spacing w:beforeAutospacing="1" w:afterAutospacing="1" w:line="240" w:lineRule="auto"/>
+        <w:rPr>
+          <w:rFonts w:ascii="Times New Roman" w:eastAsia="Times New Roman" w:hAnsi="Times New Roman" w:cs="Times New Roman"/>
+          <w:b/>
+          <w:lang w:eastAsia="en-AU"/>
+        </w:rPr>
+      </w:pPr>
+    </w:p>
+    <w:p>
+      <w:pPr>
+        <w:shd w:val="clear" w:color="auto" w:fill="FFFFFF"/>
+        <w:spacing w:beforeAutospacing="1" w:afterAutospacing="1" w:line="240" w:lineRule="auto"/>
+        <w:rPr>
+          <w:rFonts w:ascii="Times New Roman" w:eastAsia="Times New Roman" w:hAnsi="Times New Roman" w:cs="Times New Roman"/>
+          <w:b/>
+          <w:lang w:eastAsia="en-AU"/>
+        </w:rPr>
+      </w:pPr>
+    </w:p>
+    <w:p>
+      <w:pPr>
+        <w:shd w:val="clear" w:color="auto" w:fill="FFFFFF"/>
+        <w:spacing w:beforeAutospacing="1" w:afterAutospacing="1" w:line="240" w:lineRule="auto"/>
+        <w:rPr>
+          <w:rFonts w:ascii="Times New Roman" w:eastAsia="Times New Roman" w:hAnsi="Times New Roman" w:cs="Times New Roman"/>
+          <w:b/>
+          <w:lang w:eastAsia="en-AU"/>
+        </w:rPr>
+      </w:pPr>
+    </w:p>
+    <w:p>
+      <w:pPr>
+        <w:shd w:val="clear" w:color="auto" w:fill="FFFFFF"/>
+        <w:spacing w:beforeAutospacing="1" w:afterAutospacing="1" w:line="240" w:lineRule="auto"/>
+        <w:rPr>
+          <w:rFonts w:ascii="Times New Roman" w:eastAsia="Times New Roman" w:hAnsi="Times New Roman" w:cs="Times New Roman"/>
+          <w:b/>
+          <w:lang w:eastAsia="en-AU"/>
+        </w:rPr>
+      </w:pPr>
+    </w:p>
+    <w:p>
+      <w:pPr>
+        <w:shd w:val="clear" w:color="auto" w:fill="FFFFFF"/>
+        <w:spacing w:beforeAutospacing="1" w:afterAutospacing="1" w:line="240" w:lineRule="auto"/>
+        <w:rPr>
+          <w:rFonts w:ascii="Times New Roman" w:eastAsia="Times New Roman" w:hAnsi="Times New Roman" w:cs="Times New Roman"/>
+          <w:b/>
+          <w:lang w:eastAsia="en-AU"/>
+        </w:rPr>
+      </w:pPr>
+    </w:p>
+    <w:p>
+      <w:pPr>
+        <w:shd w:val="clear" w:color="auto" w:fill="FFFFFF"/>
+        <w:spacing w:beforeAutospacing="1" w:afterAutospacing="1" w:line="240" w:lineRule="auto"/>
+        <w:rPr>
+          <w:rFonts w:ascii="Times New Roman" w:eastAsia="Times New Roman" w:hAnsi="Times New Roman" w:cs="Times New Roman"/>
+          <w:b/>
+          <w:lang w:eastAsia="en-AU"/>
+        </w:rPr>
+      </w:pPr>
+    </w:p>
+    <w:p>
+      <w:pPr>
+        <w:shd w:val="clear" w:color="auto" w:fill="FFFFFF"/>
+        <w:spacing w:beforeAutospacing="1" w:afterAutospacing="1" w:line="240" w:lineRule="auto"/>
+        <w:rPr>
+          <w:rFonts w:ascii="Times New Roman" w:eastAsia="Times New Roman" w:hAnsi="Times New Roman" w:cs="Times New Roman"/>
+          <w:b/>
+          <w:lang w:eastAsia="en-AU"/>
+        </w:rPr>
+      </w:pPr>
+    </w:p>
+    <w:p>
+      <w:pPr>
+        <w:shd w:val="clear" w:color="auto" w:fill="FFFFFF"/>
+        <w:spacing w:beforeAutospacing="1" w:afterAutospacing="1" w:line="240" w:lineRule="auto"/>
+        <w:rPr>
+          <w:rFonts w:ascii="Times New Roman" w:eastAsia="Times New Roman" w:hAnsi="Times New Roman" w:cs="Times New Roman"/>
+          <w:b/>
+          <w:lang w:eastAsia="en-AU"/>
+        </w:rPr>
+      </w:pPr>
+    </w:p>
+    <w:p>
+      <w:pPr>
+        <w:shd w:val="clear" w:color="auto" w:fill="FFFFFF"/>
+        <w:spacing w:beforeAutospacing="1" w:afterAutospacing="1" w:line="240" w:lineRule="auto"/>
+        <w:rPr>
+          <w:rFonts w:ascii="Times New Roman" w:eastAsia="Times New Roman" w:hAnsi="Times New Roman" w:cs="Times New Roman"/>
+          <w:b/>
+          <w:lang w:eastAsia="en-AU"/>
+        </w:rPr>
+      </w:pPr>
+    </w:p>
+    <w:p>
+      <w:pPr>
+        <w:shd w:val="clear" w:color="auto" w:fill="FFFFFF"/>
+        <w:spacing w:beforeAutospacing="1" w:afterAutospacing="1" w:line="240" w:lineRule="auto"/>
+        <w:rPr>
+          <w:rFonts w:ascii="Times New Roman" w:eastAsia="Times New Roman" w:hAnsi="Times New Roman" w:cs="Times New Roman"/>
+          <w:b/>
+          <w:lang w:eastAsia="en-AU"/>
+        </w:rPr>
+      </w:pPr>
+    </w:p>
+    <w:p>
+      <w:pPr>
+        <w:shd w:val="clear" w:color="auto" w:fill="FFFFFF"/>
+        <w:spacing w:beforeAutospacing="1" w:afterAutospacing="1" w:line="240" w:lineRule="auto"/>
+        <w:rPr>
+          <w:rFonts w:ascii="Times New Roman" w:eastAsia="Times New Roman" w:hAnsi="Times New Roman" w:cs="Times New Roman"/>
+          <w:b/>
+          <w:lang w:eastAsia="en-AU"/>
+        </w:rPr>
+      </w:pPr>
+    </w:p>
+    <w:p>
+      <w:pPr>
+        <w:shd w:val="clear" w:color="auto" w:fill="FFFFFF"/>
+        <w:spacing w:beforeAutospacing="1" w:afterAutospacing="1" w:line="240" w:lineRule="auto"/>
+        <w:rPr>
+          <w:rFonts w:ascii="Times New Roman" w:eastAsia="Times New Roman" w:hAnsi="Times New Roman" w:cs="Times New Roman"/>
+          <w:b/>
+          <w:lang w:eastAsia="en-AU"/>
+        </w:rPr>
+      </w:pPr>
+    </w:p>
+    <w:p>
+      <w:pPr>
+        <w:shd w:val="clear" w:color="auto" w:fill="FFFFFF"/>
+        <w:spacing w:beforeAutospacing="1" w:afterAutospacing="1" w:line="240" w:lineRule="auto"/>
+        <w:rPr>
+          <w:rFonts w:ascii="Times New Roman" w:eastAsia="Times New Roman" w:hAnsi="Times New Roman" w:cs="Times New Roman"/>
+          <w:b/>
+          <w:lang w:eastAsia="en-AU"/>
+        </w:rPr>
+      </w:pPr>
+    </w:p>
+    <w:p>
+      <w:pPr>
+        <w:shd w:val="clear" w:color="auto" w:fill="FFFFFF"/>
+        <w:spacing w:beforeAutospacing="1" w:afterAutospacing="1" w:line="240" w:lineRule="auto"/>
+        <w:rPr>
+          <w:rFonts w:ascii="Times New Roman" w:eastAsia="Times New Roman" w:hAnsi="Times New Roman" w:cs="Times New Roman"/>
+          <w:b/>
+          <w:lang w:eastAsia="en-AU"/>
+        </w:rPr>
+      </w:pPr>
+    </w:p>
+    <w:p>
+      <w:pPr>
+        <w:shd w:val="clear" w:color="auto" w:fill="FFFFFF"/>
+        <w:spacing w:beforeAutospacing="1" w:afterAutospacing="1" w:line="240" w:lineRule="auto"/>
+        <w:rPr>
+          <w:rFonts w:ascii="Times New Roman" w:eastAsia="Times New Roman" w:hAnsi="Times New Roman" w:cs="Times New Roman"/>
+          <w:b/>
+          <w:lang w:eastAsia="en-AU"/>
+        </w:rPr>
+      </w:pPr>
+    </w:p>
+    <w:p>
+      <w:pPr>
+        <w:pStyle w:val="Heading3"/>
+        <w:rPr>
+          <w:rFonts w:ascii="Times New Roman" w:eastAsia="Times New Roman" w:hAnsi="Times New Roman" w:cs="Times New Roman"/>
+          <w:b w:val="0"/>
+          <w:lang w:eastAsia="en-AU"/>
+        </w:rPr>
+      </w:pPr>
+      <w:bookmarkStart w:id="5" w:name="_Toc46497540"/>
+      <w:r>
+        <w:rPr>
+          <w:rFonts w:ascii="Times New Roman" w:eastAsia="Times New Roman" w:hAnsi="Times New Roman" w:cs="Times New Roman"/>
+          <w:b w:val="0"/>
+          <w:lang w:eastAsia="en-AU"/>
+        </w:rPr>
+        <w:t>JavaScript Video games development</w:t>
+      </w:r>
+      <w:bookmarkEnd w:id="5"/>
+    </w:p>
+    <w:p>
+      <w:pPr>
+        <w:spacing w:line="300" w:lineRule="atLeast"/>
+        <w:rPr>
+          <w:rFonts w:ascii="Times New Roman" w:eastAsia="Times New Roman" w:hAnsi="Times New Roman" w:cs="Times New Roman"/>
+          <w:lang w:eastAsia="en-AU"/>
+        </w:rPr>
+      </w:pPr>
+    </w:p>
+    <w:p>
+      <w:pPr>
+        <w:spacing w:line="300" w:lineRule="atLeast"/>
+        <w:rPr>
+          <w:rFonts w:ascii="Times New Roman" w:eastAsia="Times New Roman" w:hAnsi="Times New Roman" w:cs="Times New Roman"/>
+          <w:lang w:eastAsia="en-AU"/>
+        </w:rPr>
+      </w:pPr>
+      <w:r>
+        <w:rPr>
+          <w:rFonts w:ascii="Times New Roman" w:eastAsia="Times New Roman" w:hAnsi="Times New Roman" w:cs="Times New Roman"/>
+          <w:lang w:eastAsia="en-AU"/>
+        </w:rPr>
+        <w:t>The last Git Commit is below:</w:t>
+      </w:r>
+    </w:p>
+    <w:p>
+      <w:pPr>
+        <w:spacing w:line="300" w:lineRule="atLeast"/>
+        <w:rPr>
+          <w:rFonts w:ascii="Segoe UI" w:hAnsi="Segoe UI" w:cs="Segoe UI"/>
+          <w:color w:val="6A737D"/>
+          <w:sz w:val="21"/>
+          <w:szCs w:val="21"/>
+        </w:rPr>
+      </w:pPr>
+      <w:r>
+        <w:rPr>
+          <w:rFonts w:ascii="Times New Roman" w:eastAsia="Times New Roman" w:hAnsi="Times New Roman" w:cs="Times New Roman"/>
+          <w:lang w:eastAsia="en-AU"/>
+        </w:rPr>
+        <w:t xml:space="preserve"> </w:t>
+      </w:r>
+      <w:hyperlink r:id="rId9" w:tgtFrame="[218 warrior legend step 6 walk like a warrior - slide to move complete]">
+        <w:r>
+          <w:rPr>
+            <w:rStyle w:val="Hyperlink"/>
+            <w:rFonts w:ascii="Segoe UI" w:hAnsi="Segoe UI" w:cs="Segoe UI"/>
+            <w:color w:val="6A737D"/>
+            <w:sz w:val="21"/>
+            <w:szCs w:val="21"/>
+          </w:rPr>
+          <w:t>[218 warrior legend step 6 walk like a warrior - slide to move complete]</w:t>
+        </w:r>
+      </w:hyperlink>
+    </w:p>
+    <w:p>
+      <w:pPr>
+        <w:shd w:val="clear" w:color="auto" w:fill="FFFFFF"/>
+        <w:spacing w:beforeAutospacing="1" w:afterAutospacing="1" w:line="240" w:lineRule="auto"/>
+        <w:rPr>
+          <w:rFonts w:ascii="Times New Roman" w:eastAsia="Times New Roman" w:hAnsi="Times New Roman" w:cs="Times New Roman"/>
+          <w:lang w:eastAsia="en-AU"/>
+        </w:rPr>
+      </w:pPr>
+      <w:r>
+        <w:rPr>
+          <w:rFonts w:ascii="Times New Roman" w:eastAsia="Times New Roman" w:hAnsi="Times New Roman" w:cs="Times New Roman"/>
+          <w:lang w:eastAsia="en-AU"/>
+        </w:rPr>
+        <w:lastRenderedPageBreak/>
+        <w:t>This shows the title of the book.</w:t>
+      </w:r>
+    </w:p>
+    <w:p>
+      <w:pPr>
+        <w:shd w:val="clear" w:color="auto" w:fill="FFFFFF"/>
+        <w:spacing w:beforeAutospacing="1" w:afterAutospacing="1" w:line="240" w:lineRule="auto"/>
+        <w:rPr>
+          <w:rFonts w:ascii="Times New Roman" w:eastAsia="Times New Roman" w:hAnsi="Times New Roman" w:cs="Times New Roman"/>
+          <w:b/>
+          <w:lang w:eastAsia="en-AU"/>
+        </w:rPr>
+      </w:pPr>
+      <w:r>
+        <w:rPr>
+          <w:rFonts w:ascii="Times New Roman" w:eastAsia="Times New Roman" w:hAnsi="Times New Roman" w:cs="Times New Roman"/>
+          <w:lang w:eastAsia="en-AU"/>
+        </w:rPr>
+        <w:t xml:space="preserve">Here is the last recording viewed: </w:t>
+      </w:r>
+      <w:r>
+        <w:rPr>
+          <w:rFonts w:ascii="Times New Roman" w:eastAsia="Times New Roman" w:hAnsi="Times New Roman" w:cs="Times New Roman"/>
+          <w:b/>
+          <w:lang w:eastAsia="en-AU"/>
+        </w:rPr>
+        <w:t xml:space="preserve">17 004 Rework Drive Motion </w:t>
+      </w:r>
+      <w:proofErr w:type="gramStart"/>
+      <w:r>
+        <w:rPr>
+          <w:rFonts w:ascii="Times New Roman" w:eastAsia="Times New Roman" w:hAnsi="Times New Roman" w:cs="Times New Roman"/>
+          <w:b/>
+          <w:lang w:eastAsia="en-AU"/>
+        </w:rPr>
+        <w:t>Into</w:t>
+      </w:r>
+      <w:proofErr w:type="gramEnd"/>
+      <w:r>
+        <w:rPr>
+          <w:rFonts w:ascii="Times New Roman" w:eastAsia="Times New Roman" w:hAnsi="Times New Roman" w:cs="Times New Roman"/>
+          <w:b/>
+          <w:lang w:eastAsia="en-AU"/>
+        </w:rPr>
+        <w:t xml:space="preserve"> Walking</w:t>
+      </w:r>
+    </w:p>
+    <w:p>
+      <w:pPr>
+        <w:shd w:val="clear" w:color="auto" w:fill="FFFFFF"/>
+        <w:spacing w:beforeAutospacing="1" w:afterAutospacing="1" w:line="240" w:lineRule="auto"/>
+        <w:rPr>
+          <w:rFonts w:ascii="Times New Roman" w:eastAsia="Times New Roman" w:hAnsi="Times New Roman" w:cs="Times New Roman"/>
+          <w:b/>
+          <w:lang w:eastAsia="en-AU"/>
+        </w:rPr>
+      </w:pPr>
+    </w:p>
+    <w:p>
+      <w:pPr>
+        <w:shd w:val="clear" w:color="auto" w:fill="FFFFFF"/>
+        <w:spacing w:beforeAutospacing="1" w:afterAutospacing="1" w:line="240" w:lineRule="auto"/>
+        <w:rPr>
+          <w:rFonts w:ascii="Times New Roman" w:eastAsia="Times New Roman" w:hAnsi="Times New Roman" w:cs="Times New Roman"/>
+          <w:b/>
+          <w:lang w:eastAsia="en-AU"/>
+        </w:rPr>
+      </w:pPr>
+    </w:p>
+    <w:p>
+      <w:pPr>
+        <w:shd w:val="clear" w:color="auto" w:fill="FFFFFF"/>
+        <w:spacing w:beforeAutospacing="1" w:afterAutospacing="1" w:line="240" w:lineRule="auto"/>
+        <w:rPr>
+          <w:rFonts w:ascii="Times New Roman" w:eastAsia="Times New Roman" w:hAnsi="Times New Roman" w:cs="Times New Roman"/>
+          <w:lang w:eastAsia="en-AU"/>
+        </w:rPr>
+      </w:pPr>
+      <w:r>
+        <w:rPr>
+          <w:rFonts w:ascii="Times New Roman" w:eastAsia="Times New Roman" w:hAnsi="Times New Roman" w:cs="Times New Roman"/>
+          <w:b/>
+          <w:lang w:eastAsia="en-AU"/>
+        </w:rPr>
+        <w:t xml:space="preserve">For Pixel art follow: </w:t>
+      </w:r>
+      <w:r>
+        <w:rPr>
+          <w:rFonts w:ascii="Times New Roman" w:eastAsia="Times New Roman" w:hAnsi="Times New Roman" w:cs="Times New Roman"/>
+          <w:lang w:eastAsia="en-AU"/>
+        </w:rPr>
+        <w:t>Udemy - Learn Professional Pixel Art &amp; Animation for Games</w:t>
+      </w:r>
+    </w:p>
+    <w:p>
+      <w:pPr>
+        <w:shd w:val="clear" w:color="auto" w:fill="FFFFFF"/>
+        <w:spacing w:beforeAutospacing="1" w:afterAutospacing="1" w:line="240" w:lineRule="auto"/>
+        <w:rPr>
+          <w:rFonts w:ascii="Times New Roman" w:eastAsia="Times New Roman" w:hAnsi="Times New Roman" w:cs="Times New Roman"/>
+          <w:lang w:eastAsia="en-AU"/>
+        </w:rPr>
+      </w:pPr>
+      <w:r>
+        <w:rPr>
+          <w:rFonts w:ascii="Times New Roman" w:eastAsia="Times New Roman" w:hAnsi="Times New Roman" w:cs="Times New Roman"/>
+          <w:b/>
+          <w:lang w:eastAsia="en-AU"/>
+        </w:rPr>
+        <w:t xml:space="preserve">Completed: </w:t>
+      </w:r>
+      <w:r>
+        <w:rPr>
+          <w:rFonts w:ascii="Times New Roman" w:eastAsia="Times New Roman" w:hAnsi="Times New Roman" w:cs="Times New Roman"/>
+          <w:lang w:eastAsia="en-AU"/>
+        </w:rPr>
+        <w:t xml:space="preserve">3. creating props and animating them: 4. </w:t>
+      </w:r>
+      <w:proofErr w:type="gramStart"/>
+      <w:r>
+        <w:rPr>
+          <w:rFonts w:ascii="Times New Roman" w:eastAsia="Times New Roman" w:hAnsi="Times New Roman" w:cs="Times New Roman"/>
+          <w:lang w:eastAsia="en-AU"/>
+        </w:rPr>
+        <w:t>Animating</w:t>
+      </w:r>
+      <w:proofErr w:type="gramEnd"/>
+      <w:r>
+        <w:rPr>
+          <w:rFonts w:ascii="Times New Roman" w:eastAsia="Times New Roman" w:hAnsi="Times New Roman" w:cs="Times New Roman"/>
+          <w:lang w:eastAsia="en-AU"/>
+        </w:rPr>
+        <w:t xml:space="preserve"> your diamond</w:t>
+      </w:r>
+    </w:p>
+    <w:p>
+      <w:pPr>
+        <w:shd w:val="clear" w:color="auto" w:fill="FFFFFF"/>
+        <w:spacing w:beforeAutospacing="1" w:afterAutospacing="1" w:line="240" w:lineRule="auto"/>
+        <w:rPr>
+          <w:rFonts w:ascii="Times New Roman" w:eastAsia="Times New Roman" w:hAnsi="Times New Roman" w:cs="Times New Roman"/>
+          <w:lang w:eastAsia="en-AU"/>
+        </w:rPr>
+      </w:pPr>
+    </w:p>
+    <w:p>
+      <w:pPr>
+        <w:shd w:val="clear" w:color="auto" w:fill="FFFFFF"/>
+        <w:spacing w:beforeAutospacing="1" w:afterAutospacing="1" w:line="240" w:lineRule="auto"/>
+        <w:rPr>
+          <w:rFonts w:ascii="Times New Roman" w:eastAsia="Times New Roman" w:hAnsi="Times New Roman" w:cs="Times New Roman"/>
+          <w:lang w:eastAsia="en-AU"/>
+        </w:rPr>
+      </w:pPr>
+    </w:p>
+    <w:p>
+      <w:pPr>
+        <w:shd w:val="clear" w:color="auto" w:fill="FFFFFF"/>
+        <w:spacing w:beforeAutospacing="1" w:afterAutospacing="1" w:line="240" w:lineRule="auto"/>
+        <w:rPr>
+          <w:rFonts w:ascii="Times New Roman" w:eastAsia="Times New Roman" w:hAnsi="Times New Roman" w:cs="Times New Roman"/>
+          <w:lang w:eastAsia="en-AU"/>
+        </w:rPr>
+      </w:pPr>
+    </w:p>
+    <w:p>
+      <w:pPr>
+        <w:shd w:val="clear" w:color="auto" w:fill="FFFFFF"/>
+        <w:spacing w:beforeAutospacing="1" w:afterAutospacing="1" w:line="240" w:lineRule="auto"/>
+        <w:rPr>
+          <w:rFonts w:ascii="Times New Roman" w:eastAsia="Times New Roman" w:hAnsi="Times New Roman" w:cs="Times New Roman"/>
+          <w:lang w:eastAsia="en-AU"/>
+        </w:rPr>
+      </w:pPr>
+      <w:r>
+        <w:rPr>
+          <w:rFonts w:ascii="Times New Roman" w:eastAsia="Times New Roman" w:hAnsi="Times New Roman" w:cs="Times New Roman"/>
+          <w:lang w:eastAsia="en-AU"/>
+        </w:rPr>
+        <w:t xml:space="preserve">My next task will revolve around taking some reference from Pinterest and recreating something. I want to study their choice in values and their colour theory. </w:t>
+      </w:r>
+    </w:p>
+    <w:p>
+      <w:pPr>
+        <w:shd w:val="clear" w:color="auto" w:fill="FFFFFF"/>
+        <w:spacing w:beforeAutospacing="1" w:afterAutospacing="1" w:line="240" w:lineRule="auto"/>
+        <w:rPr>
+          <w:rFonts w:ascii="Times New Roman" w:eastAsia="Times New Roman" w:hAnsi="Times New Roman" w:cs="Times New Roman"/>
+          <w:lang w:eastAsia="en-AU"/>
+        </w:rPr>
+      </w:pPr>
+    </w:p>
+    <w:p>
+      <w:pPr>
+        <w:shd w:val="clear" w:color="auto" w:fill="FFFFFF"/>
+        <w:spacing w:beforeAutospacing="1" w:afterAutospacing="1" w:line="240" w:lineRule="auto"/>
+        <w:rPr>
+          <w:rFonts w:ascii="Times New Roman" w:eastAsia="Times New Roman" w:hAnsi="Times New Roman" w:cs="Times New Roman"/>
+          <w:b/>
+          <w:lang w:eastAsia="en-AU"/>
+        </w:rPr>
+      </w:pPr>
+    </w:p>
+    <w:p>
+      <w:pPr>
+        <w:shd w:val="clear" w:color="auto" w:fill="FFFFFF"/>
+        <w:spacing w:beforeAutospacing="1" w:afterAutospacing="1" w:line="240" w:lineRule="auto"/>
+        <w:rPr>
+          <w:rFonts w:ascii="Times New Roman" w:eastAsia="Times New Roman" w:hAnsi="Times New Roman" w:cs="Times New Roman"/>
+          <w:b/>
+          <w:lang w:eastAsia="en-AU"/>
+        </w:rPr>
+      </w:pPr>
+    </w:p>
+    <w:p>
+      <w:pPr>
+        <w:shd w:val="clear" w:color="auto" w:fill="FFFFFF"/>
+        <w:spacing w:beforeAutospacing="1" w:afterAutospacing="1" w:line="240" w:lineRule="auto"/>
+        <w:rPr>
+          <w:rFonts w:ascii="Times New Roman" w:eastAsia="Times New Roman" w:hAnsi="Times New Roman" w:cs="Times New Roman"/>
+          <w:b/>
+          <w:lang w:eastAsia="en-AU"/>
+        </w:rPr>
+      </w:pPr>
+    </w:p>
+    <w:p>
+      <w:pPr>
+        <w:shd w:val="clear" w:color="auto" w:fill="FFFFFF"/>
+        <w:spacing w:beforeAutospacing="1" w:afterAutospacing="1" w:line="240" w:lineRule="auto"/>
+        <w:rPr>
+          <w:rFonts w:ascii="Times New Roman" w:eastAsia="Times New Roman" w:hAnsi="Times New Roman" w:cs="Times New Roman"/>
+          <w:b/>
+          <w:lang w:eastAsia="en-AU"/>
+        </w:rPr>
+      </w:pPr>
+    </w:p>
+    <w:p>
+      <w:pPr>
+        <w:shd w:val="clear" w:color="auto" w:fill="FFFFFF"/>
+        <w:spacing w:beforeAutospacing="1" w:afterAutospacing="1" w:line="240" w:lineRule="auto"/>
+        <w:rPr>
+          <w:rFonts w:ascii="Times New Roman" w:eastAsia="Times New Roman" w:hAnsi="Times New Roman" w:cs="Times New Roman"/>
+          <w:b/>
+          <w:lang w:eastAsia="en-AU"/>
+        </w:rPr>
+      </w:pPr>
+    </w:p>
+    <w:p>
+      <w:pPr>
+        <w:shd w:val="clear" w:color="auto" w:fill="FFFFFF"/>
+        <w:spacing w:beforeAutospacing="1" w:afterAutospacing="1" w:line="240" w:lineRule="auto"/>
+        <w:rPr>
+          <w:rFonts w:ascii="Times New Roman" w:eastAsia="Times New Roman" w:hAnsi="Times New Roman" w:cs="Times New Roman"/>
+          <w:b/>
+          <w:lang w:eastAsia="en-AU"/>
+        </w:rPr>
+      </w:pPr>
+    </w:p>
+    <w:p>
+      <w:pPr>
+        <w:shd w:val="clear" w:color="auto" w:fill="FFFFFF"/>
+        <w:spacing w:beforeAutospacing="1" w:afterAutospacing="1" w:line="240" w:lineRule="auto"/>
+        <w:rPr>
+          <w:rFonts w:ascii="Times New Roman" w:eastAsia="Times New Roman" w:hAnsi="Times New Roman" w:cs="Times New Roman"/>
+          <w:b/>
+          <w:lang w:eastAsia="en-AU"/>
+        </w:rPr>
+      </w:pPr>
+    </w:p>
+    <w:p>
+      <w:pPr>
+        <w:shd w:val="clear" w:color="auto" w:fill="FFFFFF"/>
+        <w:spacing w:beforeAutospacing="1" w:afterAutospacing="1" w:line="240" w:lineRule="auto"/>
+        <w:rPr>
+          <w:rFonts w:ascii="Times New Roman" w:eastAsia="Times New Roman" w:hAnsi="Times New Roman" w:cs="Times New Roman"/>
+          <w:b/>
+          <w:lang w:eastAsia="en-AU"/>
+        </w:rPr>
+      </w:pPr>
+    </w:p>
+    <w:p>
+      <w:pPr>
+        <w:shd w:val="clear" w:color="auto" w:fill="FFFFFF"/>
+        <w:spacing w:beforeAutospacing="1" w:afterAutospacing="1" w:line="240" w:lineRule="auto"/>
+        <w:rPr>
+          <w:rFonts w:ascii="Times New Roman" w:eastAsia="Times New Roman" w:hAnsi="Times New Roman" w:cs="Times New Roman"/>
+          <w:b/>
+          <w:lang w:eastAsia="en-AU"/>
+        </w:rPr>
+      </w:pPr>
+    </w:p>
+    <w:p>
+      <w:pPr>
+        <w:shd w:val="clear" w:color="auto" w:fill="FFFFFF"/>
+        <w:spacing w:beforeAutospacing="1" w:afterAutospacing="1" w:line="240" w:lineRule="auto"/>
+        <w:rPr>
+          <w:rFonts w:ascii="Times New Roman" w:eastAsia="Times New Roman" w:hAnsi="Times New Roman" w:cs="Times New Roman"/>
+          <w:b/>
+          <w:lang w:eastAsia="en-AU"/>
+        </w:rPr>
+      </w:pPr>
+    </w:p>
+    <w:p>
+      <w:pPr>
+        <w:pStyle w:val="Heading3"/>
+        <w:rPr>
+          <w:rFonts w:ascii="Times New Roman" w:eastAsia="Times New Roman" w:hAnsi="Times New Roman" w:cs="Times New Roman"/>
+          <w:b w:val="0"/>
+          <w:lang w:eastAsia="en-AU"/>
+        </w:rPr>
+      </w:pPr>
+      <w:bookmarkStart w:id="6" w:name="_Toc46497541"/>
+      <w:r>
+        <w:rPr>
+          <w:rFonts w:ascii="Times New Roman" w:eastAsia="Times New Roman" w:hAnsi="Times New Roman" w:cs="Times New Roman"/>
+          <w:b w:val="0"/>
+          <w:lang w:eastAsia="en-AU"/>
+        </w:rPr>
+        <w:t>Hacking 101</w:t>
+      </w:r>
+      <w:bookmarkEnd w:id="6"/>
+    </w:p>
+    <w:p>
+      <w:pPr>
+        <w:shd w:val="clear" w:color="auto" w:fill="FFFFFF"/>
+        <w:spacing w:beforeAutospacing="1" w:afterAutospacing="1" w:line="240" w:lineRule="auto"/>
+        <w:rPr>
+          <w:rFonts w:ascii="Arial" w:hAnsi="Arial" w:cs="Arial"/>
+          <w:color w:val="1A1A1B"/>
+          <w:sz w:val="21"/>
+          <w:szCs w:val="21"/>
+          <w:highlight w:val="white"/>
+        </w:rPr>
+      </w:pPr>
+      <w:r>
+        <w:rPr>
+          <w:rFonts w:ascii="Arial" w:hAnsi="Arial" w:cs="Arial"/>
+          <w:color w:val="1A1A1B"/>
+          <w:sz w:val="21"/>
+          <w:szCs w:val="21"/>
+          <w:shd w:val="clear" w:color="auto" w:fill="FFFFFF"/>
+        </w:rPr>
+        <w:t xml:space="preserve">This will be a </w:t>
+      </w:r>
+      <w:proofErr w:type="spellStart"/>
+      <w:r>
+        <w:rPr>
+          <w:rFonts w:ascii="Arial" w:hAnsi="Arial" w:cs="Arial"/>
+          <w:color w:val="1A1A1B"/>
+          <w:sz w:val="21"/>
+          <w:szCs w:val="21"/>
+          <w:shd w:val="clear" w:color="auto" w:fill="FFFFFF"/>
+        </w:rPr>
+        <w:t>hobbie</w:t>
+      </w:r>
+      <w:proofErr w:type="spellEnd"/>
+      <w:r>
+        <w:rPr>
+          <w:rFonts w:ascii="Arial" w:hAnsi="Arial" w:cs="Arial"/>
+          <w:color w:val="1A1A1B"/>
+          <w:sz w:val="21"/>
+          <w:szCs w:val="21"/>
+          <w:shd w:val="clear" w:color="auto" w:fill="FFFFFF"/>
+        </w:rPr>
+        <w:t xml:space="preserve">, as hacking culture as always been interesting to me. First I believe educating </w:t>
+      </w:r>
+      <w:proofErr w:type="gramStart"/>
+      <w:r>
+        <w:rPr>
+          <w:rFonts w:ascii="Arial" w:hAnsi="Arial" w:cs="Arial"/>
+          <w:color w:val="1A1A1B"/>
+          <w:sz w:val="21"/>
+          <w:szCs w:val="21"/>
+          <w:shd w:val="clear" w:color="auto" w:fill="FFFFFF"/>
+        </w:rPr>
+        <w:t>myself</w:t>
+      </w:r>
+      <w:proofErr w:type="gramEnd"/>
+      <w:r>
+        <w:rPr>
+          <w:rFonts w:ascii="Arial" w:hAnsi="Arial" w:cs="Arial"/>
+          <w:color w:val="1A1A1B"/>
+          <w:sz w:val="21"/>
+          <w:szCs w:val="21"/>
+          <w:shd w:val="clear" w:color="auto" w:fill="FFFFFF"/>
+        </w:rPr>
+        <w:t xml:space="preserve"> on the windows command line is the best place to start.</w:t>
+      </w:r>
+    </w:p>
+    <w:p>
+      <w:pPr>
+        <w:shd w:val="clear" w:color="auto" w:fill="FFFFFF"/>
+        <w:spacing w:beforeAutospacing="1" w:afterAutospacing="1" w:line="240" w:lineRule="auto"/>
+        <w:rPr>
+          <w:rFonts w:ascii="Times New Roman" w:eastAsia="Times New Roman" w:hAnsi="Times New Roman" w:cs="Times New Roman"/>
+          <w:b/>
+          <w:lang w:eastAsia="en-AU"/>
+        </w:rPr>
+      </w:pPr>
+      <w:r>
+        <w:rPr>
+          <w:rFonts w:ascii="Arial" w:hAnsi="Arial" w:cs="Arial"/>
+          <w:color w:val="1A1A1B"/>
+          <w:sz w:val="21"/>
+          <w:szCs w:val="21"/>
+          <w:u w:val="single"/>
+          <w:shd w:val="clear" w:color="auto" w:fill="FFFFFF"/>
+        </w:rPr>
+        <w:t>Research these:</w:t>
+      </w:r>
+      <w:r>
+        <w:rPr>
+          <w:rFonts w:ascii="Arial" w:hAnsi="Arial" w:cs="Arial"/>
+          <w:color w:val="1A1A1B"/>
+          <w:sz w:val="21"/>
+          <w:szCs w:val="21"/>
+          <w:shd w:val="clear" w:color="auto" w:fill="FFFFFF"/>
+        </w:rPr>
+        <w:t xml:space="preserve"> command prompt, PowerShell, registry editor, group policy editor, and if you can, the </w:t>
+      </w:r>
+      <w:proofErr w:type="spellStart"/>
+      <w:proofErr w:type="gramStart"/>
+      <w:r>
+        <w:rPr>
+          <w:rFonts w:ascii="Arial" w:hAnsi="Arial" w:cs="Arial"/>
+          <w:color w:val="1A1A1B"/>
+          <w:sz w:val="21"/>
+          <w:szCs w:val="21"/>
+          <w:shd w:val="clear" w:color="auto" w:fill="FFFFFF"/>
+        </w:rPr>
+        <w:t>api</w:t>
+      </w:r>
+      <w:proofErr w:type="spellEnd"/>
+      <w:proofErr w:type="gramEnd"/>
+      <w:r>
+        <w:rPr>
+          <w:rFonts w:ascii="Arial" w:hAnsi="Arial" w:cs="Arial"/>
+          <w:color w:val="1A1A1B"/>
+          <w:sz w:val="21"/>
+          <w:szCs w:val="21"/>
+          <w:shd w:val="clear" w:color="auto" w:fill="FFFFFF"/>
+        </w:rPr>
+        <w:t xml:space="preserve"> calls for windows itself.</w:t>
+      </w:r>
+    </w:p>
+    <w:p>
+      <w:pPr>
+        <w:shd w:val="clear" w:color="auto" w:fill="FFFFFF"/>
+        <w:spacing w:beforeAutospacing="1" w:afterAutospacing="1" w:line="240" w:lineRule="auto"/>
+        <w:rPr>
+          <w:rFonts w:ascii="Times New Roman" w:eastAsia="Times New Roman" w:hAnsi="Times New Roman" w:cs="Times New Roman"/>
+          <w:b/>
+          <w:lang w:eastAsia="en-AU"/>
+        </w:rPr>
+      </w:pPr>
+      <w:hyperlink r:id="rId10">
+        <w:r>
+          <w:rPr>
+            <w:rStyle w:val="Hyperlink"/>
+          </w:rPr>
+          <w:t>https://www.reddit.com/r/HowToHack/comments/9pc71e/my_guide_to_what_you_need_to_become_a_hacker/</w:t>
+        </w:r>
+      </w:hyperlink>
+    </w:p>
+    <w:p>
+      <w:pPr>
+        <w:shd w:val="clear" w:color="auto" w:fill="FFFFFF"/>
+        <w:spacing w:beforeAutospacing="1" w:afterAutospacing="1" w:line="240" w:lineRule="auto"/>
+        <w:rPr>
+          <w:rFonts w:ascii="Times New Roman" w:eastAsia="Times New Roman" w:hAnsi="Times New Roman" w:cs="Times New Roman"/>
+          <w:b/>
+          <w:lang w:eastAsia="en-AU"/>
+        </w:rPr>
+      </w:pPr>
+    </w:p>
+    <w:p>
+      <w:pPr>
+        <w:shd w:val="clear" w:color="auto" w:fill="FFFFFF"/>
+        <w:spacing w:beforeAutospacing="1" w:afterAutospacing="1" w:line="240" w:lineRule="auto"/>
+        <w:rPr>
+          <w:rFonts w:ascii="Times New Roman" w:eastAsia="Times New Roman" w:hAnsi="Times New Roman" w:cs="Times New Roman"/>
+          <w:b/>
+          <w:lang w:eastAsia="en-AU"/>
+        </w:rPr>
+      </w:pPr>
+    </w:p>
+    <w:p>
+      <w:pPr>
+        <w:shd w:val="clear" w:color="auto" w:fill="FFFFFF"/>
+        <w:spacing w:beforeAutospacing="1" w:afterAutospacing="1" w:line="240" w:lineRule="auto"/>
+        <w:rPr>
+          <w:rFonts w:ascii="Times New Roman" w:eastAsia="Times New Roman" w:hAnsi="Times New Roman" w:cs="Times New Roman"/>
+          <w:b/>
+          <w:lang w:eastAsia="en-AU"/>
+        </w:rPr>
+      </w:pPr>
+    </w:p>
+    <w:p>
+      <w:pPr>
+        <w:shd w:val="clear" w:color="auto" w:fill="FFFFFF"/>
+        <w:spacing w:beforeAutospacing="1" w:afterAutospacing="1" w:line="240" w:lineRule="auto"/>
+        <w:rPr>
+          <w:rFonts w:ascii="Times New Roman" w:eastAsia="Times New Roman" w:hAnsi="Times New Roman" w:cs="Times New Roman"/>
+          <w:b/>
+          <w:lang w:eastAsia="en-AU"/>
+        </w:rPr>
+      </w:pPr>
+    </w:p>
+    <w:p>
+      <w:pPr>
+        <w:shd w:val="clear" w:color="auto" w:fill="FFFFFF"/>
+        <w:spacing w:beforeAutospacing="1" w:afterAutospacing="1" w:line="240" w:lineRule="auto"/>
+        <w:rPr>
+          <w:rFonts w:ascii="Times New Roman" w:eastAsia="Times New Roman" w:hAnsi="Times New Roman" w:cs="Times New Roman"/>
+          <w:b/>
+          <w:lang w:eastAsia="en-AU"/>
+        </w:rPr>
+      </w:pPr>
+    </w:p>
+    <w:p>
+      <w:pPr>
+        <w:shd w:val="clear" w:color="auto" w:fill="FFFFFF"/>
+        <w:spacing w:beforeAutospacing="1" w:afterAutospacing="1" w:line="240" w:lineRule="auto"/>
+        <w:rPr>
+          <w:rFonts w:ascii="Times New Roman" w:eastAsia="Times New Roman" w:hAnsi="Times New Roman" w:cs="Times New Roman"/>
+          <w:b/>
+          <w:lang w:eastAsia="en-AU"/>
+        </w:rPr>
+      </w:pPr>
+    </w:p>
+    <w:p>
+      <w:pPr>
+        <w:shd w:val="clear" w:color="auto" w:fill="FFFFFF"/>
+        <w:spacing w:beforeAutospacing="1" w:afterAutospacing="1" w:line="240" w:lineRule="auto"/>
+        <w:rPr>
+          <w:rFonts w:ascii="Times New Roman" w:eastAsia="Times New Roman" w:hAnsi="Times New Roman" w:cs="Times New Roman"/>
+          <w:b/>
+          <w:lang w:eastAsia="en-AU"/>
+        </w:rPr>
+      </w:pPr>
+    </w:p>
+    <w:p>
+      <w:pPr>
+        <w:shd w:val="clear" w:color="auto" w:fill="FFFFFF"/>
+        <w:spacing w:beforeAutospacing="1" w:afterAutospacing="1" w:line="240" w:lineRule="auto"/>
+        <w:rPr>
+          <w:rFonts w:ascii="Times New Roman" w:eastAsia="Times New Roman" w:hAnsi="Times New Roman" w:cs="Times New Roman"/>
+          <w:b/>
+          <w:lang w:eastAsia="en-AU"/>
+        </w:rPr>
+      </w:pPr>
+    </w:p>
+    <w:p>
+      <w:pPr>
+        <w:shd w:val="clear" w:color="auto" w:fill="FFFFFF"/>
+        <w:spacing w:beforeAutospacing="1" w:afterAutospacing="1" w:line="240" w:lineRule="auto"/>
+        <w:rPr>
+          <w:rFonts w:ascii="Times New Roman" w:eastAsia="Times New Roman" w:hAnsi="Times New Roman" w:cs="Times New Roman"/>
+          <w:b/>
+          <w:lang w:eastAsia="en-AU"/>
+        </w:rPr>
+      </w:pPr>
+    </w:p>
+    <w:p>
+      <w:pPr>
+        <w:shd w:val="clear" w:color="auto" w:fill="FFFFFF"/>
+        <w:spacing w:beforeAutospacing="1" w:afterAutospacing="1" w:line="240" w:lineRule="auto"/>
+        <w:rPr>
+          <w:rFonts w:ascii="Times New Roman" w:eastAsia="Times New Roman" w:hAnsi="Times New Roman" w:cs="Times New Roman"/>
+          <w:b/>
+          <w:lang w:eastAsia="en-AU"/>
+        </w:rPr>
+      </w:pPr>
+    </w:p>
+    <w:p>
+      <w:pPr>
+        <w:shd w:val="clear" w:color="auto" w:fill="FFFFFF"/>
+        <w:spacing w:beforeAutospacing="1" w:afterAutospacing="1" w:line="240" w:lineRule="auto"/>
+        <w:rPr>
+          <w:rFonts w:ascii="Times New Roman" w:eastAsia="Times New Roman" w:hAnsi="Times New Roman" w:cs="Times New Roman"/>
+          <w:b/>
+          <w:lang w:eastAsia="en-AU"/>
+        </w:rPr>
+      </w:pPr>
+    </w:p>
+    <w:p>
+      <w:pPr>
+        <w:shd w:val="clear" w:color="auto" w:fill="FFFFFF"/>
+        <w:spacing w:beforeAutospacing="1" w:afterAutospacing="1" w:line="240" w:lineRule="auto"/>
+        <w:rPr>
+          <w:rFonts w:ascii="Times New Roman" w:eastAsia="Times New Roman" w:hAnsi="Times New Roman" w:cs="Times New Roman"/>
+          <w:b/>
+          <w:lang w:eastAsia="en-AU"/>
+        </w:rPr>
+      </w:pPr>
+    </w:p>
+    <w:p>
+      <w:pPr>
+        <w:shd w:val="clear" w:color="auto" w:fill="FFFFFF"/>
+        <w:spacing w:beforeAutospacing="1" w:afterAutospacing="1" w:line="240" w:lineRule="auto"/>
+        <w:rPr>
+          <w:rFonts w:ascii="Times New Roman" w:eastAsia="Times New Roman" w:hAnsi="Times New Roman" w:cs="Times New Roman"/>
+          <w:b/>
+          <w:lang w:eastAsia="en-AU"/>
+        </w:rPr>
+      </w:pPr>
+    </w:p>
+    <w:p>
+      <w:pPr>
+        <w:shd w:val="clear" w:color="auto" w:fill="FFFFFF"/>
+        <w:spacing w:beforeAutospacing="1" w:afterAutospacing="1" w:line="240" w:lineRule="auto"/>
+        <w:rPr>
+          <w:rFonts w:ascii="Times New Roman" w:eastAsia="Times New Roman" w:hAnsi="Times New Roman" w:cs="Times New Roman"/>
+          <w:b/>
+          <w:lang w:eastAsia="en-AU"/>
+        </w:rPr>
+      </w:pPr>
+    </w:p>
+    <w:p>
+      <w:pPr>
+        <w:shd w:val="clear" w:color="auto" w:fill="FFFFFF"/>
+        <w:spacing w:beforeAutospacing="1" w:afterAutospacing="1" w:line="240" w:lineRule="auto"/>
+        <w:rPr>
+          <w:rFonts w:ascii="Times New Roman" w:eastAsia="Times New Roman" w:hAnsi="Times New Roman" w:cs="Times New Roman"/>
+          <w:b/>
+          <w:lang w:eastAsia="en-AU"/>
+        </w:rPr>
+      </w:pPr>
+    </w:p>
+    <w:p>
+      <w:pPr>
+        <w:shd w:val="clear" w:color="auto" w:fill="FFFFFF"/>
+        <w:spacing w:beforeAutospacing="1" w:afterAutospacing="1" w:line="240" w:lineRule="auto"/>
+        <w:rPr>
+          <w:rFonts w:ascii="Times New Roman" w:eastAsia="Times New Roman" w:hAnsi="Times New Roman" w:cs="Times New Roman"/>
+          <w:b/>
+          <w:lang w:eastAsia="en-AU"/>
+        </w:rPr>
+      </w:pPr>
+    </w:p>
+    <w:p>
+      <w:pPr>
+        <w:shd w:val="clear" w:color="auto" w:fill="FFFFFF"/>
+        <w:spacing w:beforeAutospacing="1" w:afterAutospacing="1" w:line="240" w:lineRule="auto"/>
+        <w:rPr>
+          <w:rFonts w:ascii="Times New Roman" w:eastAsia="Times New Roman" w:hAnsi="Times New Roman" w:cs="Times New Roman"/>
+          <w:b/>
+          <w:lang w:eastAsia="en-AU"/>
+        </w:rPr>
+      </w:pPr>
+    </w:p>
+    <w:p>
+      <w:pPr>
+        <w:shd w:val="clear" w:color="auto" w:fill="FFFFFF"/>
+        <w:spacing w:beforeAutospacing="1" w:afterAutospacing="1" w:line="240" w:lineRule="auto"/>
+        <w:rPr>
+          <w:rFonts w:ascii="Times New Roman" w:eastAsia="Times New Roman" w:hAnsi="Times New Roman" w:cs="Times New Roman"/>
+          <w:b/>
+          <w:lang w:eastAsia="en-AU"/>
+        </w:rPr>
+      </w:pPr>
+    </w:p>
+    <w:p>
+      <w:pPr>
+        <w:shd w:val="clear" w:color="auto" w:fill="FFFFFF"/>
+        <w:spacing w:beforeAutospacing="1" w:afterAutospacing="1" w:line="240" w:lineRule="auto"/>
+        <w:rPr>
+          <w:rFonts w:ascii="Times New Roman" w:eastAsia="Times New Roman" w:hAnsi="Times New Roman" w:cs="Times New Roman"/>
+          <w:b/>
+          <w:lang w:eastAsia="en-AU"/>
+        </w:rPr>
+      </w:pPr>
+    </w:p>
+    <w:p>
+      <w:pPr>
+        <w:shd w:val="clear" w:color="auto" w:fill="FFFFFF"/>
+        <w:spacing w:beforeAutospacing="1" w:afterAutospacing="1" w:line="240" w:lineRule="auto"/>
+        <w:rPr>
+          <w:rFonts w:ascii="Times New Roman" w:eastAsia="Times New Roman" w:hAnsi="Times New Roman" w:cs="Times New Roman"/>
+          <w:b/>
+          <w:lang w:eastAsia="en-AU"/>
+        </w:rPr>
+      </w:pPr>
+    </w:p>
+    <w:p>
+      <w:pPr>
+        <w:pStyle w:val="Heading3"/>
+        <w:rPr>
+          <w:rFonts w:ascii="Times New Roman" w:eastAsia="Times New Roman" w:hAnsi="Times New Roman" w:cs="Times New Roman"/>
+          <w:b w:val="0"/>
+          <w:lang w:eastAsia="en-AU"/>
+        </w:rPr>
+      </w:pPr>
+      <w:bookmarkStart w:id="7" w:name="_Toc46497539"/>
+      <w:bookmarkStart w:id="8" w:name="_Toc46497542"/>
+      <w:r>
+        <w:rPr>
+          <w:rFonts w:ascii="Times New Roman" w:eastAsia="Times New Roman" w:hAnsi="Times New Roman" w:cs="Times New Roman"/>
+          <w:b w:val="0"/>
+          <w:lang w:eastAsia="en-AU"/>
+        </w:rPr>
+        <w:t>The Odin Project</w:t>
+      </w:r>
+      <w:bookmarkEnd w:id="7"/>
+    </w:p>
+    <w:p>
+      <w:pPr>
+        <w:shd w:val="clear" w:color="auto" w:fill="FFFFFF"/>
+        <w:spacing w:beforeAutospacing="1" w:afterAutospacing="1" w:line="240" w:lineRule="auto"/>
+        <w:rPr>
+          <w:rFonts w:ascii="Times New Roman" w:eastAsia="Times New Roman" w:hAnsi="Times New Roman" w:cs="Times New Roman"/>
+          <w:lang w:eastAsia="en-AU"/>
+        </w:rPr>
+      </w:pPr>
+      <w:r>
+        <w:rPr>
+          <w:rFonts w:ascii="Times New Roman" w:eastAsia="Times New Roman" w:hAnsi="Times New Roman" w:cs="Times New Roman"/>
+          <w:lang w:eastAsia="en-AU"/>
+        </w:rPr>
+        <w:t xml:space="preserve">Currently working on: </w:t>
+      </w:r>
+      <w:r>
+        <w:rPr>
+          <w:rFonts w:ascii="Times New Roman" w:eastAsia="Times New Roman" w:hAnsi="Times New Roman" w:cs="Times New Roman"/>
+          <w:lang w:eastAsia="en-AU"/>
+        </w:rPr>
+        <w:t>PROJECT: ROCK PAPER SCISSORS</w:t>
+      </w:r>
+    </w:p>
+    <w:p>
+      <w:pPr>
+        <w:shd w:val="clear" w:color="auto" w:fill="FFFFFF"/>
+        <w:spacing w:beforeAutospacing="1" w:afterAutospacing="1" w:line="240" w:lineRule="auto"/>
+      </w:pPr>
+      <w:r>
+        <w:rPr>
+          <w:rFonts w:ascii="Times New Roman" w:eastAsia="Times New Roman" w:hAnsi="Times New Roman" w:cs="Times New Roman"/>
+          <w:lang w:eastAsia="en-AU"/>
+        </w:rPr>
+        <w:t xml:space="preserve">Link: </w:t>
+      </w:r>
+      <w:hyperlink r:id="rId11">
+        <w:r>
+          <w:rPr>
+            <w:rStyle w:val="Hyperlink"/>
+          </w:rPr>
+          <w:t>https://www.theodinproject.com/courses/web-development-101/lessons/fundamentals-part-3</w:t>
+        </w:r>
+      </w:hyperlink>
+    </w:p>
+    <w:p>
+      <w:pPr>
+        <w:shd w:val="clear" w:color="auto" w:fill="FFFFFF"/>
+        <w:spacing w:beforeAutospacing="1" w:afterAutospacing="1" w:line="240" w:lineRule="auto"/>
+      </w:pPr>
+    </w:p>
+    <w:p>
+      <w:pPr>
+        <w:shd w:val="clear" w:color="auto" w:fill="FFFFFF"/>
+        <w:spacing w:beforeAutospacing="1" w:afterAutospacing="1" w:line="240" w:lineRule="auto"/>
+        <w:rPr>
+          <w:b/>
+          <w:sz w:val="32"/>
+          <w:szCs w:val="32"/>
+        </w:rPr>
+      </w:pPr>
+      <w:r>
+        <w:rPr>
+          <w:b/>
+          <w:sz w:val="32"/>
+          <w:szCs w:val="32"/>
+        </w:rPr>
+        <w:lastRenderedPageBreak/>
+        <w:t>I have recently halted The Odin Project due to not having a good enough understanding of JavaScript to follow through.</w:t>
+      </w:r>
+    </w:p>
+    <w:p>
+      <w:pPr>
+        <w:shd w:val="clear" w:color="auto" w:fill="FFFFFF"/>
+        <w:spacing w:beforeAutospacing="1" w:afterAutospacing="1" w:line="240" w:lineRule="auto"/>
+        <w:rPr>
+          <w:b/>
+          <w:sz w:val="32"/>
+          <w:szCs w:val="32"/>
+        </w:rPr>
+      </w:pPr>
+    </w:p>
+    <w:p>
+      <w:pPr>
+        <w:shd w:val="clear" w:color="auto" w:fill="FFFFFF"/>
+        <w:spacing w:beforeAutospacing="1" w:afterAutospacing="1" w:line="240" w:lineRule="auto"/>
+        <w:rPr>
+          <w:b/>
+          <w:sz w:val="32"/>
+          <w:szCs w:val="32"/>
+        </w:rPr>
+      </w:pPr>
+      <w:r>
+        <w:rPr>
+          <w:b/>
+          <w:sz w:val="32"/>
+          <w:szCs w:val="32"/>
+        </w:rPr>
+        <w:t>I am going to do a JavaScript Bootcamp before carrying on.</w:t>
+      </w:r>
+    </w:p>
+    <w:p>
+      <w:pPr>
+        <w:shd w:val="clear" w:color="auto" w:fill="FFFFFF"/>
+        <w:spacing w:beforeAutospacing="1" w:afterAutospacing="1" w:line="240" w:lineRule="auto"/>
+      </w:pPr>
+    </w:p>
+    <w:p>
+      <w:pPr>
+        <w:shd w:val="clear" w:color="auto" w:fill="FFFFFF"/>
+        <w:spacing w:beforeAutospacing="1" w:afterAutospacing="1" w:line="240" w:lineRule="auto"/>
+      </w:pPr>
+    </w:p>
+    <w:p>
+      <w:pPr>
+        <w:shd w:val="clear" w:color="auto" w:fill="FFFFFF"/>
+        <w:spacing w:beforeAutospacing="1" w:afterAutospacing="1" w:line="240" w:lineRule="auto"/>
+      </w:pPr>
+    </w:p>
+    <w:p>
+      <w:pPr>
+        <w:shd w:val="clear" w:color="auto" w:fill="FFFFFF"/>
+        <w:spacing w:beforeAutospacing="1" w:afterAutospacing="1" w:line="240" w:lineRule="auto"/>
+      </w:pPr>
+    </w:p>
+    <w:p>
+      <w:pPr>
+        <w:shd w:val="clear" w:color="auto" w:fill="FFFFFF"/>
+        <w:spacing w:beforeAutospacing="1" w:afterAutospacing="1" w:line="240" w:lineRule="auto"/>
+      </w:pPr>
+    </w:p>
+    <w:p>
+      <w:pPr>
+        <w:shd w:val="clear" w:color="auto" w:fill="FFFFFF"/>
+        <w:spacing w:beforeAutospacing="1" w:afterAutospacing="1" w:line="240" w:lineRule="auto"/>
+      </w:pPr>
+    </w:p>
+    <w:p>
+      <w:pPr>
         <w:pStyle w:val="Heading2"/>
-        <w:rPr>
-          <w:rFonts w:ascii="Times New Roman" w:eastAsia="Times New Roman" w:hAnsi="Times New Roman" w:cs="Times New Roman"/>
-          <w:b w:val="0"/>
-          <w:lang w:eastAsia="en-AU"/>
-        </w:rPr>
-      </w:pPr>
-      <w:bookmarkStart w:id="3" w:name="_Toc46497537"/>
-      <w:r>
-        <w:rPr>
-          <w:rFonts w:ascii="Times New Roman" w:eastAsia="Times New Roman" w:hAnsi="Times New Roman" w:cs="Times New Roman"/>
-          <w:lang w:eastAsia="en-AU"/>
-        </w:rPr>
-        <w:t>Udemy - CSS - The Complete Guide 2020</w:t>
-      </w:r>
-      <w:bookmarkEnd w:id="3"/>
-    </w:p>
+      </w:pPr>
+      <w:r>
+        <w:t>Completed Tasks</w:t>
+      </w:r>
+    </w:p>
+    <w:p/>
+    <w:p/>
     <w:p>
       <w:pPr>
         <w:shd w:val="clear" w:color="auto" w:fill="FFFFFF"/>
@@ -1726,14 +3264,17 @@
           <w:lang w:eastAsia="en-AU"/>
         </w:rPr>
       </w:pPr>
-      <w:r>
+    </w:p>
+    <w:p>
+      <w:pPr>
+        <w:shd w:val="clear" w:color="auto" w:fill="FFFFFF"/>
+        <w:spacing w:beforeAutospacing="1" w:afterAutospacing="1" w:line="240" w:lineRule="auto"/>
         <w:rPr>
           <w:rFonts w:ascii="Times New Roman" w:eastAsia="Times New Roman" w:hAnsi="Times New Roman" w:cs="Times New Roman"/>
           <w:b/>
           <w:lang w:eastAsia="en-AU"/>
         </w:rPr>
-        <w:t>Working on the UDEMY CSS tutorial</w:t>
-      </w:r>
+      </w:pPr>
     </w:p>
     <w:p>
       <w:pPr>
@@ -1745,49 +3286,17 @@
           <w:lang w:eastAsia="en-AU"/>
         </w:rPr>
       </w:pPr>
-      <w:r>
+    </w:p>
+    <w:p>
+      <w:pPr>
+        <w:shd w:val="clear" w:color="auto" w:fill="FFFFFF"/>
+        <w:spacing w:beforeAutospacing="1" w:afterAutospacing="1" w:line="240" w:lineRule="auto"/>
         <w:rPr>
           <w:rFonts w:ascii="Times New Roman" w:eastAsia="Times New Roman" w:hAnsi="Times New Roman" w:cs="Times New Roman"/>
           <w:b/>
           <w:lang w:eastAsia="en-AU"/>
         </w:rPr>
-        <w:t xml:space="preserve">Completed: </w:t>
-      </w:r>
-      <w:r>
-        <w:rPr>
-          <w:rFonts w:ascii="Times New Roman" w:eastAsia="Times New Roman" w:hAnsi="Times New Roman" w:cs="Times New Roman"/>
-          <w:lang w:eastAsia="en-AU"/>
-        </w:rPr>
-        <w:t>3. Diving Deeper into CSS</w:t>
-      </w:r>
-      <w:r>
-        <w:rPr>
-          <w:rFonts w:ascii="Times New Roman" w:eastAsia="Times New Roman" w:hAnsi="Times New Roman" w:cs="Times New Roman"/>
-          <w:lang w:eastAsia="en-AU"/>
-        </w:rPr>
-        <w:t>5:</w:t>
-      </w:r>
-      <w:r>
-        <w:rPr>
-          <w:rFonts w:ascii="Times New Roman" w:eastAsia="Times New Roman" w:hAnsi="Times New Roman" w:cs="Times New Roman"/>
-          <w:lang w:eastAsia="en-AU"/>
-        </w:rPr>
-        <w:t xml:space="preserve"> Practicing the Basics</w:t>
-      </w:r>
-      <w:r>
-        <w:rPr>
-          <w:rFonts w:ascii="Times New Roman" w:eastAsia="Times New Roman" w:hAnsi="Times New Roman" w:cs="Times New Roman"/>
-          <w:lang w:eastAsia="en-AU"/>
-        </w:rPr>
-        <w:t xml:space="preserve">, </w:t>
-      </w:r>
-      <w:r>
-        <w:rPr>
-          <w:rFonts w:ascii="Times New Roman" w:eastAsia="Times New Roman" w:hAnsi="Times New Roman" w:cs="Times New Roman"/>
-          <w:lang w:eastAsia="en-AU"/>
-        </w:rPr>
-        <w:t>13. What we achieved so Far</w:t>
-      </w:r>
+      </w:pPr>
     </w:p>
     <w:p>
       <w:pPr>
@@ -1835,205 +3344,7 @@
     </w:p>
     <w:p>
       <w:pPr>
-        <w:shd w:val="clear" w:color="auto" w:fill="FFFFFF"/>
-        <w:spacing w:beforeAutospacing="1" w:afterAutospacing="1" w:line="240" w:lineRule="auto"/>
-        <w:rPr>
-          <w:rFonts w:ascii="Times New Roman" w:eastAsia="Times New Roman" w:hAnsi="Times New Roman" w:cs="Times New Roman"/>
-          <w:b/>
-          <w:lang w:eastAsia="en-AU"/>
-        </w:rPr>
-      </w:pPr>
-    </w:p>
-    <w:p>
-      <w:pPr>
-        <w:shd w:val="clear" w:color="auto" w:fill="FFFFFF"/>
-        <w:spacing w:beforeAutospacing="1" w:afterAutospacing="1" w:line="240" w:lineRule="auto"/>
-        <w:rPr>
-          <w:rFonts w:ascii="Times New Roman" w:eastAsia="Times New Roman" w:hAnsi="Times New Roman" w:cs="Times New Roman"/>
-          <w:b/>
-          <w:lang w:eastAsia="en-AU"/>
-        </w:rPr>
-      </w:pPr>
-    </w:p>
-    <w:p>
-      <w:pPr>
-        <w:shd w:val="clear" w:color="auto" w:fill="FFFFFF"/>
-        <w:spacing w:beforeAutospacing="1" w:afterAutospacing="1" w:line="240" w:lineRule="auto"/>
-        <w:rPr>
-          <w:rFonts w:ascii="Times New Roman" w:eastAsia="Times New Roman" w:hAnsi="Times New Roman" w:cs="Times New Roman"/>
-          <w:b/>
-          <w:lang w:eastAsia="en-AU"/>
-        </w:rPr>
-      </w:pPr>
-    </w:p>
-    <w:p>
-      <w:pPr>
-        <w:shd w:val="clear" w:color="auto" w:fill="FFFFFF"/>
-        <w:spacing w:beforeAutospacing="1" w:afterAutospacing="1" w:line="240" w:lineRule="auto"/>
-        <w:rPr>
-          <w:rFonts w:ascii="Times New Roman" w:eastAsia="Times New Roman" w:hAnsi="Times New Roman" w:cs="Times New Roman"/>
-          <w:b/>
-          <w:lang w:eastAsia="en-AU"/>
-        </w:rPr>
-      </w:pPr>
-    </w:p>
-    <w:p>
-      <w:pPr>
-        <w:shd w:val="clear" w:color="auto" w:fill="FFFFFF"/>
-        <w:spacing w:beforeAutospacing="1" w:afterAutospacing="1" w:line="240" w:lineRule="auto"/>
-        <w:rPr>
-          <w:rFonts w:ascii="Times New Roman" w:eastAsia="Times New Roman" w:hAnsi="Times New Roman" w:cs="Times New Roman"/>
-          <w:b/>
-          <w:lang w:eastAsia="en-AU"/>
-        </w:rPr>
-      </w:pPr>
-    </w:p>
-    <w:p>
-      <w:pPr>
-        <w:shd w:val="clear" w:color="auto" w:fill="FFFFFF"/>
-        <w:spacing w:beforeAutospacing="1" w:afterAutospacing="1" w:line="240" w:lineRule="auto"/>
-        <w:rPr>
-          <w:rFonts w:ascii="Times New Roman" w:eastAsia="Times New Roman" w:hAnsi="Times New Roman" w:cs="Times New Roman"/>
-          <w:b/>
-          <w:lang w:eastAsia="en-AU"/>
-        </w:rPr>
-      </w:pPr>
-    </w:p>
-    <w:p>
-      <w:pPr>
-        <w:shd w:val="clear" w:color="auto" w:fill="FFFFFF"/>
-        <w:spacing w:beforeAutospacing="1" w:afterAutospacing="1" w:line="240" w:lineRule="auto"/>
-        <w:rPr>
-          <w:rFonts w:ascii="Times New Roman" w:eastAsia="Times New Roman" w:hAnsi="Times New Roman" w:cs="Times New Roman"/>
-          <w:b/>
-          <w:lang w:eastAsia="en-AU"/>
-        </w:rPr>
-      </w:pPr>
-    </w:p>
-    <w:p>
-      <w:pPr>
-        <w:shd w:val="clear" w:color="auto" w:fill="FFFFFF"/>
-        <w:spacing w:beforeAutospacing="1" w:afterAutospacing="1" w:line="240" w:lineRule="auto"/>
-        <w:rPr>
-          <w:rFonts w:ascii="Times New Roman" w:eastAsia="Times New Roman" w:hAnsi="Times New Roman" w:cs="Times New Roman"/>
-          <w:b/>
-          <w:lang w:eastAsia="en-AU"/>
-        </w:rPr>
-      </w:pPr>
-    </w:p>
-    <w:p>
-      <w:pPr>
-        <w:shd w:val="clear" w:color="auto" w:fill="FFFFFF"/>
-        <w:spacing w:beforeAutospacing="1" w:afterAutospacing="1" w:line="240" w:lineRule="auto"/>
-        <w:rPr>
-          <w:rFonts w:ascii="Times New Roman" w:eastAsia="Times New Roman" w:hAnsi="Times New Roman" w:cs="Times New Roman"/>
-          <w:b/>
-          <w:lang w:eastAsia="en-AU"/>
-        </w:rPr>
-      </w:pPr>
-    </w:p>
-    <w:p>
-      <w:pPr>
-        <w:shd w:val="clear" w:color="auto" w:fill="FFFFFF"/>
-        <w:spacing w:beforeAutospacing="1" w:afterAutospacing="1" w:line="240" w:lineRule="auto"/>
-        <w:rPr>
-          <w:rFonts w:ascii="Times New Roman" w:eastAsia="Times New Roman" w:hAnsi="Times New Roman" w:cs="Times New Roman"/>
-          <w:b/>
-          <w:lang w:eastAsia="en-AU"/>
-        </w:rPr>
-      </w:pPr>
-    </w:p>
-    <w:p>
-      <w:pPr>
-        <w:shd w:val="clear" w:color="auto" w:fill="FFFFFF"/>
-        <w:spacing w:beforeAutospacing="1" w:afterAutospacing="1" w:line="240" w:lineRule="auto"/>
-        <w:rPr>
-          <w:rFonts w:ascii="Times New Roman" w:eastAsia="Times New Roman" w:hAnsi="Times New Roman" w:cs="Times New Roman"/>
-          <w:b/>
-          <w:lang w:eastAsia="en-AU"/>
-        </w:rPr>
-      </w:pPr>
-    </w:p>
-    <w:p>
-      <w:pPr>
-        <w:shd w:val="clear" w:color="auto" w:fill="FFFFFF"/>
-        <w:spacing w:beforeAutospacing="1" w:afterAutospacing="1" w:line="240" w:lineRule="auto"/>
-        <w:rPr>
-          <w:rFonts w:ascii="Times New Roman" w:eastAsia="Times New Roman" w:hAnsi="Times New Roman" w:cs="Times New Roman"/>
-          <w:b/>
-          <w:lang w:eastAsia="en-AU"/>
-        </w:rPr>
-      </w:pPr>
-    </w:p>
-    <w:p>
-      <w:pPr>
-        <w:shd w:val="clear" w:color="auto" w:fill="FFFFFF"/>
-        <w:spacing w:beforeAutospacing="1" w:afterAutospacing="1" w:line="240" w:lineRule="auto"/>
-        <w:rPr>
-          <w:rFonts w:ascii="Times New Roman" w:eastAsia="Times New Roman" w:hAnsi="Times New Roman" w:cs="Times New Roman"/>
-          <w:b/>
-          <w:lang w:eastAsia="en-AU"/>
-        </w:rPr>
-      </w:pPr>
-    </w:p>
-    <w:p>
-      <w:pPr>
-        <w:shd w:val="clear" w:color="auto" w:fill="FFFFFF"/>
-        <w:spacing w:beforeAutospacing="1" w:afterAutospacing="1" w:line="240" w:lineRule="auto"/>
-        <w:rPr>
-          <w:rFonts w:ascii="Times New Roman" w:eastAsia="Times New Roman" w:hAnsi="Times New Roman" w:cs="Times New Roman"/>
-          <w:b/>
-          <w:lang w:eastAsia="en-AU"/>
-        </w:rPr>
-      </w:pPr>
-    </w:p>
-    <w:p>
-      <w:pPr>
-        <w:shd w:val="clear" w:color="auto" w:fill="FFFFFF"/>
-        <w:spacing w:beforeAutospacing="1" w:afterAutospacing="1" w:line="240" w:lineRule="auto"/>
-        <w:rPr>
-          <w:rFonts w:ascii="Times New Roman" w:eastAsia="Times New Roman" w:hAnsi="Times New Roman" w:cs="Times New Roman"/>
-          <w:b/>
-          <w:lang w:eastAsia="en-AU"/>
-        </w:rPr>
-      </w:pPr>
-    </w:p>
-    <w:p>
-      <w:pPr>
-        <w:shd w:val="clear" w:color="auto" w:fill="FFFFFF"/>
-        <w:spacing w:beforeAutospacing="1" w:afterAutospacing="1" w:line="240" w:lineRule="auto"/>
-        <w:rPr>
-          <w:rFonts w:ascii="Times New Roman" w:eastAsia="Times New Roman" w:hAnsi="Times New Roman" w:cs="Times New Roman"/>
-          <w:b/>
-          <w:lang w:eastAsia="en-AU"/>
-        </w:rPr>
-      </w:pPr>
-    </w:p>
-    <w:p>
-      <w:pPr>
-        <w:shd w:val="clear" w:color="auto" w:fill="FFFFFF"/>
-        <w:spacing w:beforeAutospacing="1" w:afterAutospacing="1" w:line="240" w:lineRule="auto"/>
-        <w:rPr>
-          <w:rFonts w:ascii="Times New Roman" w:eastAsia="Times New Roman" w:hAnsi="Times New Roman" w:cs="Times New Roman"/>
-          <w:b/>
-          <w:lang w:eastAsia="en-AU"/>
-        </w:rPr>
-      </w:pPr>
-    </w:p>
-    <w:p>
-      <w:pPr>
-        <w:shd w:val="clear" w:color="auto" w:fill="FFFFFF"/>
-        <w:spacing w:beforeAutospacing="1" w:afterAutospacing="1" w:line="240" w:lineRule="auto"/>
-        <w:rPr>
-          <w:rFonts w:ascii="Times New Roman" w:eastAsia="Times New Roman" w:hAnsi="Times New Roman" w:cs="Times New Roman"/>
-          <w:b/>
-          <w:lang w:eastAsia="en-AU"/>
-        </w:rPr>
-      </w:pPr>
-    </w:p>
-    <w:p>
-      <w:pPr>
-        <w:pStyle w:val="Heading2"/>
+        <w:pStyle w:val="Heading3"/>
         <w:rPr>
           <w:rStyle w:val="Hyperlink"/>
           <w:rFonts w:ascii="Times" w:eastAsia="Times New Roman" w:hAnsi="Times" w:cs="Times New Roman"/>
@@ -2041,7 +3352,7 @@
           <w:lang w:eastAsia="en-AU"/>
         </w:rPr>
       </w:pPr>
-      <w:bookmarkStart w:id="4" w:name="_Toc46497538"/>
+      <w:bookmarkStart w:id="9" w:name="_Toc46497538"/>
       <w:r>
         <w:rPr>
           <w:rStyle w:val="Hyperlink"/>
@@ -2049,9 +3360,18 @@
           <w:u w:val="none"/>
           <w:lang w:eastAsia="en-AU"/>
         </w:rPr>
-        <w:t>RB - Logo</w:t>
-      </w:r>
-      <w:bookmarkEnd w:id="4"/>
+        <w:t>RB – [Logo</w:t>
+      </w:r>
+      <w:bookmarkEnd w:id="9"/>
+      <w:r>
+        <w:rPr>
+          <w:rStyle w:val="Hyperlink"/>
+          <w:rFonts w:ascii="Times" w:eastAsia="Times New Roman" w:hAnsi="Times" w:cs="Times New Roman"/>
+          <w:u w:val="none"/>
+          <w:lang w:eastAsia="en-AU"/>
+        </w:rPr>
+        <w:t xml:space="preserve"> Complete]</w:t>
+      </w:r>
     </w:p>
     <w:p>
       <w:pPr>
@@ -2092,7 +3412,7 @@
           <w:lang w:eastAsia="en-AU"/>
         </w:rPr>
       </w:pPr>
-      <w:hyperlink r:id="rId9" w:anchor="overview" w:history="1">
+      <w:hyperlink r:id="rId12" w:anchor="overview" w:history="1">
         <w:r>
           <w:rPr>
             <w:rStyle w:val="Hyperlink"/>
@@ -2149,7 +3469,7 @@
           <w:lang w:val="en-GB" w:eastAsia="en-GB"/>
         </w:rPr>
         <w:drawing>
-          <wp:inline distT="0" distB="0" distL="0" distR="0">
+          <wp:inline distT="0" distB="0" distL="0" distR="0" wp14:anchorId="2B346A6C" wp14:editId="14E37413">
             <wp:extent cx="3684905" cy="2072640"/>
             <wp:effectExtent l="0" t="0" r="0" b="0"/>
             <wp:docPr id="1" name="Picture 2" descr="https://dl3.pushbulletusercontent.com/fPFWhdFiAup8VSqrBmWY09KFDlo6H1AC/image.png"/>
@@ -2166,7 +3486,7 @@
                     </pic:cNvPicPr>
                   </pic:nvPicPr>
                   <pic:blipFill>
-                    <a:blip r:embed="rId10"/>
+                    <a:blip r:embed="rId13"/>
                     <a:stretch>
                       <a:fillRect/>
                     </a:stretch>
@@ -2220,7 +3540,7 @@
           <w:lang w:val="en-GB" w:eastAsia="en-GB"/>
         </w:rPr>
         <w:drawing>
-          <wp:inline distT="0" distB="0" distL="0" distR="0">
+          <wp:inline distT="0" distB="0" distL="0" distR="0" wp14:anchorId="74E8B146" wp14:editId="1DE5C95C">
             <wp:extent cx="3657600" cy="2057400"/>
             <wp:effectExtent l="0" t="0" r="0" b="0"/>
             <wp:docPr id="2" name="Picture 1"/>
@@ -2237,7 +3557,7 @@
                     </pic:cNvPicPr>
                   </pic:nvPicPr>
                   <pic:blipFill>
-                    <a:blip r:embed="rId11"/>
+                    <a:blip r:embed="rId14"/>
                     <a:stretch>
                       <a:fillRect/>
                     </a:stretch>
@@ -2270,7 +3590,6 @@
         <w:rPr>
           <w:rStyle w:val="Hyperlink"/>
         </w:rPr>
-        <w:lastRenderedPageBreak/>
         <w:t>Third Shot</w:t>
       </w:r>
     </w:p>
@@ -2288,7 +3607,7 @@
           <w:lang w:val="en-GB" w:eastAsia="en-GB"/>
         </w:rPr>
         <w:drawing>
-          <wp:inline distT="0" distB="0" distL="0" distR="0">
+          <wp:inline distT="0" distB="0" distL="0" distR="0" wp14:anchorId="136A9CE0" wp14:editId="7C10F7AA">
             <wp:extent cx="3616960" cy="2034540"/>
             <wp:effectExtent l="0" t="0" r="0" b="0"/>
             <wp:docPr id="3" name="Picture 3"/>
@@ -2305,7 +3624,7 @@
                     </pic:cNvPicPr>
                   </pic:nvPicPr>
                   <pic:blipFill>
-                    <a:blip r:embed="rId12"/>
+                    <a:blip r:embed="rId15"/>
                     <a:stretch>
                       <a:fillRect/>
                     </a:stretch>
@@ -2347,6 +3666,7 @@
         <w:rPr>
           <w:rStyle w:val="Hyperlink"/>
         </w:rPr>
+        <w:lastRenderedPageBreak/>
         <w:t>Fourth shot</w:t>
       </w:r>
     </w:p>
@@ -2364,7 +3684,7 @@
           <w:lang w:val="en-GB" w:eastAsia="en-GB"/>
         </w:rPr>
         <w:drawing>
-          <wp:inline distT="0" distB="0" distL="0" distR="0">
+          <wp:inline distT="0" distB="0" distL="0" distR="0" wp14:anchorId="31FA411A" wp14:editId="68A03E29">
             <wp:extent cx="3020695" cy="1699260"/>
             <wp:effectExtent l="0" t="0" r="0" b="0"/>
             <wp:docPr id="4" name="Picture 4"/>
@@ -2381,7 +3701,7 @@
                     </pic:cNvPicPr>
                   </pic:nvPicPr>
                   <pic:blipFill>
-                    <a:blip r:embed="rId13"/>
+                    <a:blip r:embed="rId16"/>
                     <a:stretch>
                       <a:fillRect/>
                     </a:stretch>
@@ -2431,7 +3751,7 @@
           <w:lang w:val="en-GB" w:eastAsia="en-GB"/>
         </w:rPr>
         <w:drawing>
-          <wp:inline distT="0" distB="0" distL="0" distR="0">
+          <wp:inline distT="0" distB="0" distL="0" distR="0" wp14:anchorId="667DA22E" wp14:editId="7CC39F24">
             <wp:extent cx="3078480" cy="1731645"/>
             <wp:effectExtent l="0" t="0" r="0" b="0"/>
             <wp:docPr id="5" name="Picture 5"/>
@@ -2448,7 +3768,7 @@
                     </pic:cNvPicPr>
                   </pic:nvPicPr>
                   <pic:blipFill>
-                    <a:blip r:embed="rId14"/>
+                    <a:blip r:embed="rId17"/>
                     <a:stretch>
                       <a:fillRect/>
                     </a:stretch>
@@ -2497,9 +3817,8 @@
           <w:noProof/>
           <w:lang w:val="en-GB" w:eastAsia="en-GB"/>
         </w:rPr>
-        <w:lastRenderedPageBreak/>
         <w:drawing>
-          <wp:inline distT="0" distB="0" distL="0" distR="0">
+          <wp:inline distT="0" distB="0" distL="0" distR="0" wp14:anchorId="77BD1F83" wp14:editId="2D6ED31C">
             <wp:extent cx="3078480" cy="1731645"/>
             <wp:effectExtent l="0" t="0" r="0" b="0"/>
             <wp:docPr id="6" name="Picture 6"/>
@@ -2516,7 +3835,7 @@
                     </pic:cNvPicPr>
                   </pic:nvPicPr>
                   <pic:blipFill>
-                    <a:blip r:embed="rId15"/>
+                    <a:blip r:embed="rId18"/>
                     <a:stretch>
                       <a:fillRect/>
                     </a:stretch>
@@ -2560,7 +3879,7 @@
           <w:lang w:val="en-GB" w:eastAsia="en-GB"/>
         </w:rPr>
         <w:drawing>
-          <wp:inline distT="0" distB="0" distL="0" distR="0">
+          <wp:inline distT="0" distB="0" distL="0" distR="0" wp14:anchorId="0FA5B004" wp14:editId="625E50EF">
             <wp:extent cx="3115945" cy="1752600"/>
             <wp:effectExtent l="0" t="0" r="0" b="0"/>
             <wp:docPr id="7" name="Picture 7"/>
@@ -2577,7 +3896,7 @@
                     </pic:cNvPicPr>
                   </pic:nvPicPr>
                   <pic:blipFill>
-                    <a:blip r:embed="rId16"/>
+                    <a:blip r:embed="rId19"/>
                     <a:stretch>
                       <a:fillRect/>
                     </a:stretch>
@@ -2611,8 +3930,9 @@
           <w:noProof/>
           <w:lang w:val="en-GB" w:eastAsia="en-GB"/>
         </w:rPr>
+        <w:lastRenderedPageBreak/>
         <w:drawing>
-          <wp:inline distT="0" distB="0" distL="0" distR="0">
+          <wp:inline distT="0" distB="0" distL="0" distR="0" wp14:anchorId="5753C59A" wp14:editId="43D08A8C">
             <wp:extent cx="3116580" cy="1753235"/>
             <wp:effectExtent l="0" t="0" r="0" b="0"/>
             <wp:docPr id="8" name="Picture 8"/>
@@ -2629,7 +3949,7 @@
                     </pic:cNvPicPr>
                   </pic:nvPicPr>
                   <pic:blipFill>
-                    <a:blip r:embed="rId17"/>
+                    <a:blip r:embed="rId20"/>
                     <a:stretch>
                       <a:fillRect/>
                     </a:stretch>
@@ -2672,1108 +3992,83 @@
     </w:p>
     <w:p>
       <w:pPr>
+        <w:pStyle w:val="Heading1"/>
+        <w:rPr>
+          <w:rFonts w:ascii="Times New Roman" w:eastAsia="Times New Roman" w:hAnsi="Times New Roman" w:cs="Times New Roman"/>
+          <w:b w:val="0"/>
+          <w:lang w:eastAsia="en-AU"/>
+        </w:rPr>
+      </w:pPr>
+      <w:r>
+        <w:rPr>
+          <w:rFonts w:ascii="Times New Roman" w:eastAsia="Times New Roman" w:hAnsi="Times New Roman" w:cs="Times New Roman"/>
+          <w:b w:val="0"/>
+          <w:lang w:eastAsia="en-AU"/>
+        </w:rPr>
+        <w:t>Studies</w:t>
+      </w:r>
+      <w:bookmarkEnd w:id="8"/>
+    </w:p>
+    <w:p>
+      <w:pPr>
+        <w:rPr>
+          <w:lang w:eastAsia="en-AU"/>
+        </w:rPr>
+      </w:pPr>
+    </w:p>
+    <w:p>
+      <w:pPr>
+        <w:rPr>
+          <w:lang w:eastAsia="en-AU"/>
+        </w:rPr>
+      </w:pPr>
+    </w:p>
+    <w:p>
+      <w:pPr>
+        <w:rPr>
+          <w:lang w:eastAsia="en-AU"/>
+        </w:rPr>
+      </w:pPr>
+    </w:p>
+    <w:p>
+      <w:pPr>
+        <w:rPr>
+          <w:lang w:eastAsia="en-AU"/>
+        </w:rPr>
+      </w:pPr>
+    </w:p>
+    <w:p>
+      <w:pPr>
+        <w:rPr>
+          <w:lang w:eastAsia="en-AU"/>
+        </w:rPr>
+      </w:pPr>
+    </w:p>
+    <w:p>
+      <w:pPr>
+        <w:rPr>
+          <w:lang w:eastAsia="en-AU"/>
+        </w:rPr>
+      </w:pPr>
+    </w:p>
+    <w:p>
+      <w:pPr>
+        <w:rPr>
+          <w:lang w:eastAsia="en-AU"/>
+        </w:rPr>
+      </w:pPr>
+    </w:p>
+    <w:p>
+      <w:pPr>
         <w:pStyle w:val="Heading2"/>
         <w:rPr>
-          <w:rFonts w:ascii="Times New Roman" w:eastAsia="Times New Roman" w:hAnsi="Times New Roman" w:cs="Times New Roman"/>
-          <w:b w:val="0"/>
-          <w:lang w:eastAsia="en-AU"/>
-        </w:rPr>
-      </w:pPr>
-      <w:bookmarkStart w:id="5" w:name="_Toc46497540"/>
-      <w:r>
-        <w:rPr>
-          <w:rFonts w:ascii="Times New Roman" w:eastAsia="Times New Roman" w:hAnsi="Times New Roman" w:cs="Times New Roman"/>
-          <w:b w:val="0"/>
-          <w:lang w:eastAsia="en-AU"/>
-        </w:rPr>
-        <w:t>JavaScript Video games development</w:t>
-      </w:r>
-      <w:bookmarkEnd w:id="5"/>
-    </w:p>
-    <w:p>
-      <w:pPr>
-        <w:spacing w:line="300" w:lineRule="atLeast"/>
-        <w:rPr>
-          <w:rFonts w:ascii="Times New Roman" w:eastAsia="Times New Roman" w:hAnsi="Times New Roman" w:cs="Times New Roman"/>
-          <w:lang w:eastAsia="en-AU"/>
-        </w:rPr>
-      </w:pPr>
-    </w:p>
-    <w:p>
-      <w:pPr>
-        <w:spacing w:line="300" w:lineRule="atLeast"/>
-        <w:rPr>
-          <w:rFonts w:ascii="Times New Roman" w:eastAsia="Times New Roman" w:hAnsi="Times New Roman" w:cs="Times New Roman"/>
-          <w:lang w:eastAsia="en-AU"/>
-        </w:rPr>
-      </w:pPr>
-      <w:r>
-        <w:rPr>
-          <w:rFonts w:ascii="Times New Roman" w:eastAsia="Times New Roman" w:hAnsi="Times New Roman" w:cs="Times New Roman"/>
-          <w:lang w:eastAsia="en-AU"/>
-        </w:rPr>
-        <w:t>The last Git Commit is below:</w:t>
-      </w:r>
-    </w:p>
-    <w:p>
-      <w:pPr>
-        <w:spacing w:line="300" w:lineRule="atLeast"/>
-        <w:rPr>
-          <w:rFonts w:ascii="Segoe UI" w:hAnsi="Segoe UI" w:cs="Segoe UI"/>
-          <w:color w:val="6A737D"/>
-          <w:sz w:val="21"/>
-          <w:szCs w:val="21"/>
-        </w:rPr>
-      </w:pPr>
-      <w:r>
-        <w:rPr>
-          <w:rFonts w:ascii="Times New Roman" w:eastAsia="Times New Roman" w:hAnsi="Times New Roman" w:cs="Times New Roman"/>
-          <w:lang w:eastAsia="en-AU"/>
-        </w:rPr>
-        <w:t xml:space="preserve"> </w:t>
-      </w:r>
-      <w:hyperlink r:id="rId18" w:tgtFrame="[218 warrior legend step 6 walk like a warrior - slide to move complete]">
-        <w:r>
-          <w:rPr>
-            <w:rStyle w:val="Hyperlink"/>
-            <w:rFonts w:ascii="Segoe UI" w:hAnsi="Segoe UI" w:cs="Segoe UI"/>
-            <w:color w:val="6A737D"/>
-            <w:sz w:val="21"/>
-            <w:szCs w:val="21"/>
-          </w:rPr>
-          <w:t>[218 warrior legend step 6 walk like a warrior - slide to move complete]</w:t>
-        </w:r>
-      </w:hyperlink>
-    </w:p>
-    <w:p>
-      <w:pPr>
-        <w:shd w:val="clear" w:color="auto" w:fill="FFFFFF"/>
-        <w:spacing w:beforeAutospacing="1" w:afterAutospacing="1" w:line="240" w:lineRule="auto"/>
-        <w:rPr>
-          <w:rFonts w:ascii="Times New Roman" w:eastAsia="Times New Roman" w:hAnsi="Times New Roman" w:cs="Times New Roman"/>
-          <w:lang w:eastAsia="en-AU"/>
-        </w:rPr>
-      </w:pPr>
-      <w:r>
-        <w:rPr>
-          <w:rFonts w:ascii="Times New Roman" w:eastAsia="Times New Roman" w:hAnsi="Times New Roman" w:cs="Times New Roman"/>
-          <w:lang w:eastAsia="en-AU"/>
-        </w:rPr>
-        <w:t>This shows the title of the book.</w:t>
-      </w:r>
-    </w:p>
-    <w:p>
-      <w:pPr>
-        <w:shd w:val="clear" w:color="auto" w:fill="FFFFFF"/>
-        <w:spacing w:beforeAutospacing="1" w:afterAutospacing="1" w:line="240" w:lineRule="auto"/>
-        <w:rPr>
-          <w:rFonts w:ascii="Times New Roman" w:eastAsia="Times New Roman" w:hAnsi="Times New Roman" w:cs="Times New Roman"/>
-          <w:b/>
-          <w:lang w:eastAsia="en-AU"/>
-        </w:rPr>
-      </w:pPr>
-      <w:r>
-        <w:rPr>
-          <w:rFonts w:ascii="Times New Roman" w:eastAsia="Times New Roman" w:hAnsi="Times New Roman" w:cs="Times New Roman"/>
-          <w:lang w:eastAsia="en-AU"/>
-        </w:rPr>
-        <w:t xml:space="preserve">Here is the last recording viewed: </w:t>
-      </w:r>
-      <w:r>
-        <w:rPr>
-          <w:rFonts w:ascii="Times New Roman" w:eastAsia="Times New Roman" w:hAnsi="Times New Roman" w:cs="Times New Roman"/>
-          <w:b/>
-          <w:lang w:eastAsia="en-AU"/>
-        </w:rPr>
-        <w:t xml:space="preserve">17 004 Rework Drive Motion </w:t>
-      </w:r>
-      <w:proofErr w:type="gramStart"/>
-      <w:r>
-        <w:rPr>
-          <w:rFonts w:ascii="Times New Roman" w:eastAsia="Times New Roman" w:hAnsi="Times New Roman" w:cs="Times New Roman"/>
-          <w:b/>
-          <w:lang w:eastAsia="en-AU"/>
-        </w:rPr>
-        <w:t>Into</w:t>
-      </w:r>
-      <w:proofErr w:type="gramEnd"/>
-      <w:r>
-        <w:rPr>
-          <w:rFonts w:ascii="Times New Roman" w:eastAsia="Times New Roman" w:hAnsi="Times New Roman" w:cs="Times New Roman"/>
-          <w:b/>
-          <w:lang w:eastAsia="en-AU"/>
-        </w:rPr>
-        <w:t xml:space="preserve"> Walking</w:t>
-      </w:r>
-    </w:p>
-    <w:p>
-      <w:pPr>
-        <w:shd w:val="clear" w:color="auto" w:fill="FFFFFF"/>
-        <w:spacing w:beforeAutospacing="1" w:afterAutospacing="1" w:line="240" w:lineRule="auto"/>
-        <w:rPr>
-          <w:rFonts w:ascii="Times New Roman" w:eastAsia="Times New Roman" w:hAnsi="Times New Roman" w:cs="Times New Roman"/>
-          <w:b/>
-          <w:lang w:eastAsia="en-AU"/>
-        </w:rPr>
-      </w:pPr>
-    </w:p>
-    <w:p>
-      <w:pPr>
-        <w:shd w:val="clear" w:color="auto" w:fill="FFFFFF"/>
-        <w:spacing w:beforeAutospacing="1" w:afterAutospacing="1" w:line="240" w:lineRule="auto"/>
-        <w:rPr>
-          <w:rFonts w:ascii="Times New Roman" w:eastAsia="Times New Roman" w:hAnsi="Times New Roman" w:cs="Times New Roman"/>
-          <w:b/>
-          <w:lang w:eastAsia="en-AU"/>
-        </w:rPr>
-      </w:pPr>
-    </w:p>
-    <w:p>
-      <w:pPr>
-        <w:shd w:val="clear" w:color="auto" w:fill="FFFFFF"/>
-        <w:spacing w:beforeAutospacing="1" w:afterAutospacing="1" w:line="240" w:lineRule="auto"/>
-        <w:rPr>
-          <w:rFonts w:ascii="Times New Roman" w:eastAsia="Times New Roman" w:hAnsi="Times New Roman" w:cs="Times New Roman"/>
-          <w:lang w:eastAsia="en-AU"/>
-        </w:rPr>
-      </w:pPr>
-      <w:r>
-        <w:rPr>
-          <w:rFonts w:ascii="Times New Roman" w:eastAsia="Times New Roman" w:hAnsi="Times New Roman" w:cs="Times New Roman"/>
-          <w:b/>
-          <w:lang w:eastAsia="en-AU"/>
-        </w:rPr>
-        <w:t xml:space="preserve">For Pixel art follow: </w:t>
-      </w:r>
-      <w:r>
-        <w:rPr>
-          <w:rFonts w:ascii="Times New Roman" w:eastAsia="Times New Roman" w:hAnsi="Times New Roman" w:cs="Times New Roman"/>
-          <w:lang w:eastAsia="en-AU"/>
-        </w:rPr>
-        <w:t>Udemy - Learn Professional Pixel Art &amp; Animation for Games</w:t>
-      </w:r>
-    </w:p>
-    <w:p>
-      <w:pPr>
-        <w:shd w:val="clear" w:color="auto" w:fill="FFFFFF"/>
-        <w:spacing w:beforeAutospacing="1" w:afterAutospacing="1" w:line="240" w:lineRule="auto"/>
-        <w:rPr>
-          <w:rFonts w:ascii="Times New Roman" w:eastAsia="Times New Roman" w:hAnsi="Times New Roman" w:cs="Times New Roman"/>
-          <w:lang w:eastAsia="en-AU"/>
-        </w:rPr>
-      </w:pPr>
-      <w:r>
-        <w:rPr>
-          <w:rFonts w:ascii="Times New Roman" w:eastAsia="Times New Roman" w:hAnsi="Times New Roman" w:cs="Times New Roman"/>
-          <w:b/>
-          <w:lang w:eastAsia="en-AU"/>
-        </w:rPr>
-        <w:t xml:space="preserve">Completed: </w:t>
-      </w:r>
-      <w:r>
-        <w:rPr>
-          <w:rFonts w:ascii="Times New Roman" w:eastAsia="Times New Roman" w:hAnsi="Times New Roman" w:cs="Times New Roman"/>
-          <w:lang w:eastAsia="en-AU"/>
-        </w:rPr>
-        <w:t xml:space="preserve">3. creating props and animating them: 4. </w:t>
-      </w:r>
-      <w:proofErr w:type="gramStart"/>
-      <w:r>
-        <w:rPr>
-          <w:rFonts w:ascii="Times New Roman" w:eastAsia="Times New Roman" w:hAnsi="Times New Roman" w:cs="Times New Roman"/>
-          <w:lang w:eastAsia="en-AU"/>
-        </w:rPr>
-        <w:t>Animating</w:t>
-      </w:r>
-      <w:proofErr w:type="gramEnd"/>
-      <w:r>
-        <w:rPr>
-          <w:rFonts w:ascii="Times New Roman" w:eastAsia="Times New Roman" w:hAnsi="Times New Roman" w:cs="Times New Roman"/>
-          <w:lang w:eastAsia="en-AU"/>
-        </w:rPr>
-        <w:t xml:space="preserve"> your diamond</w:t>
-      </w:r>
-    </w:p>
-    <w:p>
-      <w:pPr>
-        <w:shd w:val="clear" w:color="auto" w:fill="FFFFFF"/>
-        <w:spacing w:beforeAutospacing="1" w:afterAutospacing="1" w:line="240" w:lineRule="auto"/>
-        <w:rPr>
-          <w:rFonts w:ascii="Times New Roman" w:eastAsia="Times New Roman" w:hAnsi="Times New Roman" w:cs="Times New Roman"/>
-          <w:lang w:eastAsia="en-AU"/>
-        </w:rPr>
-      </w:pPr>
-    </w:p>
-    <w:p>
-      <w:pPr>
-        <w:shd w:val="clear" w:color="auto" w:fill="FFFFFF"/>
-        <w:spacing w:beforeAutospacing="1" w:afterAutospacing="1" w:line="240" w:lineRule="auto"/>
-        <w:rPr>
-          <w:rFonts w:ascii="Times New Roman" w:eastAsia="Times New Roman" w:hAnsi="Times New Roman" w:cs="Times New Roman"/>
-          <w:lang w:eastAsia="en-AU"/>
-        </w:rPr>
-      </w:pPr>
-    </w:p>
-    <w:p>
-      <w:pPr>
-        <w:shd w:val="clear" w:color="auto" w:fill="FFFFFF"/>
-        <w:spacing w:beforeAutospacing="1" w:afterAutospacing="1" w:line="240" w:lineRule="auto"/>
-        <w:rPr>
-          <w:rFonts w:ascii="Times New Roman" w:eastAsia="Times New Roman" w:hAnsi="Times New Roman" w:cs="Times New Roman"/>
-          <w:lang w:eastAsia="en-AU"/>
-        </w:rPr>
-      </w:pPr>
-    </w:p>
-    <w:p>
-      <w:pPr>
-        <w:shd w:val="clear" w:color="auto" w:fill="FFFFFF"/>
-        <w:spacing w:beforeAutospacing="1" w:afterAutospacing="1" w:line="240" w:lineRule="auto"/>
-        <w:rPr>
-          <w:rFonts w:ascii="Times New Roman" w:eastAsia="Times New Roman" w:hAnsi="Times New Roman" w:cs="Times New Roman"/>
-          <w:lang w:eastAsia="en-AU"/>
-        </w:rPr>
-      </w:pPr>
-      <w:r>
-        <w:rPr>
-          <w:rFonts w:ascii="Times New Roman" w:eastAsia="Times New Roman" w:hAnsi="Times New Roman" w:cs="Times New Roman"/>
-          <w:lang w:eastAsia="en-AU"/>
-        </w:rPr>
-        <w:t xml:space="preserve">My next task will revolve around taking some reference from Pinterest and recreating something. I want to study their choice in values and their colour theory. </w:t>
-      </w:r>
-    </w:p>
-    <w:p>
-      <w:pPr>
-        <w:shd w:val="clear" w:color="auto" w:fill="FFFFFF"/>
-        <w:spacing w:beforeAutospacing="1" w:afterAutospacing="1" w:line="240" w:lineRule="auto"/>
-        <w:rPr>
-          <w:rFonts w:ascii="Times New Roman" w:eastAsia="Times New Roman" w:hAnsi="Times New Roman" w:cs="Times New Roman"/>
-          <w:lang w:eastAsia="en-AU"/>
-        </w:rPr>
-      </w:pPr>
-    </w:p>
-    <w:p>
-      <w:pPr>
-        <w:shd w:val="clear" w:color="auto" w:fill="FFFFFF"/>
-        <w:spacing w:beforeAutospacing="1" w:afterAutospacing="1" w:line="240" w:lineRule="auto"/>
-        <w:rPr>
-          <w:rFonts w:ascii="Times New Roman" w:eastAsia="Times New Roman" w:hAnsi="Times New Roman" w:cs="Times New Roman"/>
-          <w:b/>
-          <w:lang w:eastAsia="en-AU"/>
-        </w:rPr>
-      </w:pPr>
-    </w:p>
-    <w:p>
-      <w:pPr>
-        <w:shd w:val="clear" w:color="auto" w:fill="FFFFFF"/>
-        <w:spacing w:beforeAutospacing="1" w:afterAutospacing="1" w:line="240" w:lineRule="auto"/>
-        <w:rPr>
-          <w:rFonts w:ascii="Times New Roman" w:eastAsia="Times New Roman" w:hAnsi="Times New Roman" w:cs="Times New Roman"/>
-          <w:b/>
-          <w:lang w:eastAsia="en-AU"/>
-        </w:rPr>
-      </w:pPr>
-    </w:p>
-    <w:p>
-      <w:pPr>
-        <w:shd w:val="clear" w:color="auto" w:fill="FFFFFF"/>
-        <w:spacing w:beforeAutospacing="1" w:afterAutospacing="1" w:line="240" w:lineRule="auto"/>
-        <w:rPr>
-          <w:rFonts w:ascii="Times New Roman" w:eastAsia="Times New Roman" w:hAnsi="Times New Roman" w:cs="Times New Roman"/>
-          <w:b/>
-          <w:lang w:eastAsia="en-AU"/>
-        </w:rPr>
-      </w:pPr>
-    </w:p>
-    <w:p>
-      <w:pPr>
-        <w:shd w:val="clear" w:color="auto" w:fill="FFFFFF"/>
-        <w:spacing w:beforeAutospacing="1" w:afterAutospacing="1" w:line="240" w:lineRule="auto"/>
-        <w:rPr>
-          <w:rFonts w:ascii="Times New Roman" w:eastAsia="Times New Roman" w:hAnsi="Times New Roman" w:cs="Times New Roman"/>
-          <w:b/>
-          <w:lang w:eastAsia="en-AU"/>
-        </w:rPr>
-      </w:pPr>
-    </w:p>
-    <w:p>
-      <w:pPr>
-        <w:shd w:val="clear" w:color="auto" w:fill="FFFFFF"/>
-        <w:spacing w:beforeAutospacing="1" w:afterAutospacing="1" w:line="240" w:lineRule="auto"/>
-        <w:rPr>
-          <w:rFonts w:ascii="Times New Roman" w:eastAsia="Times New Roman" w:hAnsi="Times New Roman" w:cs="Times New Roman"/>
-          <w:b/>
-          <w:lang w:eastAsia="en-AU"/>
-        </w:rPr>
-      </w:pPr>
-    </w:p>
-    <w:p>
-      <w:pPr>
-        <w:shd w:val="clear" w:color="auto" w:fill="FFFFFF"/>
-        <w:spacing w:beforeAutospacing="1" w:afterAutospacing="1" w:line="240" w:lineRule="auto"/>
-        <w:rPr>
-          <w:rFonts w:ascii="Times New Roman" w:eastAsia="Times New Roman" w:hAnsi="Times New Roman" w:cs="Times New Roman"/>
-          <w:b/>
-          <w:lang w:eastAsia="en-AU"/>
-        </w:rPr>
-      </w:pPr>
-    </w:p>
-    <w:p>
-      <w:pPr>
-        <w:shd w:val="clear" w:color="auto" w:fill="FFFFFF"/>
-        <w:spacing w:beforeAutospacing="1" w:afterAutospacing="1" w:line="240" w:lineRule="auto"/>
-        <w:rPr>
-          <w:rFonts w:ascii="Times New Roman" w:eastAsia="Times New Roman" w:hAnsi="Times New Roman" w:cs="Times New Roman"/>
-          <w:b/>
-          <w:lang w:eastAsia="en-AU"/>
-        </w:rPr>
-      </w:pPr>
-    </w:p>
-    <w:p>
-      <w:pPr>
-        <w:shd w:val="clear" w:color="auto" w:fill="FFFFFF"/>
-        <w:spacing w:beforeAutospacing="1" w:afterAutospacing="1" w:line="240" w:lineRule="auto"/>
-        <w:rPr>
-          <w:rFonts w:ascii="Times New Roman" w:eastAsia="Times New Roman" w:hAnsi="Times New Roman" w:cs="Times New Roman"/>
-          <w:b/>
-          <w:lang w:eastAsia="en-AU"/>
-        </w:rPr>
-      </w:pPr>
-    </w:p>
-    <w:p>
-      <w:pPr>
-        <w:shd w:val="clear" w:color="auto" w:fill="FFFFFF"/>
-        <w:spacing w:beforeAutospacing="1" w:afterAutospacing="1" w:line="240" w:lineRule="auto"/>
-        <w:rPr>
-          <w:rFonts w:ascii="Times New Roman" w:eastAsia="Times New Roman" w:hAnsi="Times New Roman" w:cs="Times New Roman"/>
-          <w:b/>
-          <w:lang w:eastAsia="en-AU"/>
-        </w:rPr>
-      </w:pPr>
-    </w:p>
-    <w:p>
-      <w:pPr>
-        <w:shd w:val="clear" w:color="auto" w:fill="FFFFFF"/>
-        <w:spacing w:beforeAutospacing="1" w:afterAutospacing="1" w:line="240" w:lineRule="auto"/>
-        <w:rPr>
-          <w:rFonts w:ascii="Times New Roman" w:eastAsia="Times New Roman" w:hAnsi="Times New Roman" w:cs="Times New Roman"/>
-          <w:b/>
-          <w:lang w:eastAsia="en-AU"/>
-        </w:rPr>
-      </w:pPr>
-    </w:p>
-    <w:p>
-      <w:pPr>
-        <w:pStyle w:val="Heading2"/>
-        <w:rPr>
-          <w:rFonts w:ascii="Times New Roman" w:eastAsia="Times New Roman" w:hAnsi="Times New Roman" w:cs="Times New Roman"/>
-          <w:b w:val="0"/>
-          <w:lang w:eastAsia="en-AU"/>
-        </w:rPr>
-      </w:pPr>
-      <w:bookmarkStart w:id="6" w:name="_Toc46497541"/>
-      <w:r>
-        <w:rPr>
-          <w:rFonts w:ascii="Times New Roman" w:eastAsia="Times New Roman" w:hAnsi="Times New Roman" w:cs="Times New Roman"/>
-          <w:b w:val="0"/>
-          <w:lang w:eastAsia="en-AU"/>
-        </w:rPr>
-        <w:t>Hacking 101</w:t>
-      </w:r>
-      <w:bookmarkEnd w:id="6"/>
-    </w:p>
-    <w:p>
-      <w:pPr>
-        <w:shd w:val="clear" w:color="auto" w:fill="FFFFFF"/>
-        <w:spacing w:beforeAutospacing="1" w:afterAutospacing="1" w:line="240" w:lineRule="auto"/>
-        <w:rPr>
-          <w:rFonts w:ascii="Arial" w:hAnsi="Arial" w:cs="Arial"/>
-          <w:color w:val="1A1A1B"/>
-          <w:sz w:val="21"/>
-          <w:szCs w:val="21"/>
-          <w:highlight w:val="white"/>
-        </w:rPr>
-      </w:pPr>
-      <w:r>
-        <w:rPr>
-          <w:rFonts w:ascii="Arial" w:hAnsi="Arial" w:cs="Arial"/>
-          <w:color w:val="1A1A1B"/>
-          <w:sz w:val="21"/>
-          <w:szCs w:val="21"/>
-          <w:shd w:val="clear" w:color="auto" w:fill="FFFFFF"/>
-        </w:rPr>
-        <w:t xml:space="preserve">This will be a </w:t>
-      </w:r>
-      <w:proofErr w:type="spellStart"/>
-      <w:r>
-        <w:rPr>
-          <w:rFonts w:ascii="Arial" w:hAnsi="Arial" w:cs="Arial"/>
-          <w:color w:val="1A1A1B"/>
-          <w:sz w:val="21"/>
-          <w:szCs w:val="21"/>
-          <w:shd w:val="clear" w:color="auto" w:fill="FFFFFF"/>
-        </w:rPr>
-        <w:t>hobbie</w:t>
-      </w:r>
-      <w:proofErr w:type="spellEnd"/>
-      <w:r>
-        <w:rPr>
-          <w:rFonts w:ascii="Arial" w:hAnsi="Arial" w:cs="Arial"/>
-          <w:color w:val="1A1A1B"/>
-          <w:sz w:val="21"/>
-          <w:szCs w:val="21"/>
-          <w:shd w:val="clear" w:color="auto" w:fill="FFFFFF"/>
-        </w:rPr>
-        <w:t xml:space="preserve">, as hacking culture as always been interesting to me. First I believe educating </w:t>
-      </w:r>
-      <w:proofErr w:type="gramStart"/>
-      <w:r>
-        <w:rPr>
-          <w:rFonts w:ascii="Arial" w:hAnsi="Arial" w:cs="Arial"/>
-          <w:color w:val="1A1A1B"/>
-          <w:sz w:val="21"/>
-          <w:szCs w:val="21"/>
-          <w:shd w:val="clear" w:color="auto" w:fill="FFFFFF"/>
-        </w:rPr>
-        <w:t>myself</w:t>
-      </w:r>
-      <w:proofErr w:type="gramEnd"/>
-      <w:r>
-        <w:rPr>
-          <w:rFonts w:ascii="Arial" w:hAnsi="Arial" w:cs="Arial"/>
-          <w:color w:val="1A1A1B"/>
-          <w:sz w:val="21"/>
-          <w:szCs w:val="21"/>
-          <w:shd w:val="clear" w:color="auto" w:fill="FFFFFF"/>
-        </w:rPr>
-        <w:t xml:space="preserve"> on the windows command line is the best place to start.</w:t>
-      </w:r>
-    </w:p>
-    <w:p>
-      <w:pPr>
-        <w:shd w:val="clear" w:color="auto" w:fill="FFFFFF"/>
-        <w:spacing w:beforeAutospacing="1" w:afterAutospacing="1" w:line="240" w:lineRule="auto"/>
-        <w:rPr>
-          <w:rFonts w:ascii="Times New Roman" w:eastAsia="Times New Roman" w:hAnsi="Times New Roman" w:cs="Times New Roman"/>
-          <w:b/>
-          <w:lang w:eastAsia="en-AU"/>
-        </w:rPr>
-      </w:pPr>
-      <w:r>
-        <w:rPr>
-          <w:rFonts w:ascii="Arial" w:hAnsi="Arial" w:cs="Arial"/>
-          <w:color w:val="1A1A1B"/>
-          <w:sz w:val="21"/>
-          <w:szCs w:val="21"/>
-          <w:u w:val="single"/>
-          <w:shd w:val="clear" w:color="auto" w:fill="FFFFFF"/>
-        </w:rPr>
-        <w:t>Research these:</w:t>
-      </w:r>
-      <w:r>
-        <w:rPr>
-          <w:rFonts w:ascii="Arial" w:hAnsi="Arial" w:cs="Arial"/>
-          <w:color w:val="1A1A1B"/>
-          <w:sz w:val="21"/>
-          <w:szCs w:val="21"/>
-          <w:shd w:val="clear" w:color="auto" w:fill="FFFFFF"/>
-        </w:rPr>
-        <w:t xml:space="preserve"> command prompt, PowerShell, registry editor, group policy editor, and if you can, the </w:t>
-      </w:r>
-      <w:proofErr w:type="spellStart"/>
-      <w:proofErr w:type="gramStart"/>
-      <w:r>
-        <w:rPr>
-          <w:rFonts w:ascii="Arial" w:hAnsi="Arial" w:cs="Arial"/>
-          <w:color w:val="1A1A1B"/>
-          <w:sz w:val="21"/>
-          <w:szCs w:val="21"/>
-          <w:shd w:val="clear" w:color="auto" w:fill="FFFFFF"/>
-        </w:rPr>
-        <w:t>api</w:t>
-      </w:r>
-      <w:proofErr w:type="spellEnd"/>
-      <w:proofErr w:type="gramEnd"/>
-      <w:r>
-        <w:rPr>
-          <w:rFonts w:ascii="Arial" w:hAnsi="Arial" w:cs="Arial"/>
-          <w:color w:val="1A1A1B"/>
-          <w:sz w:val="21"/>
-          <w:szCs w:val="21"/>
-          <w:shd w:val="clear" w:color="auto" w:fill="FFFFFF"/>
-        </w:rPr>
-        <w:t xml:space="preserve"> calls for windows itself.</w:t>
-      </w:r>
-    </w:p>
-    <w:p>
-      <w:pPr>
-        <w:shd w:val="clear" w:color="auto" w:fill="FFFFFF"/>
-        <w:spacing w:beforeAutospacing="1" w:afterAutospacing="1" w:line="240" w:lineRule="auto"/>
-        <w:rPr>
-          <w:rFonts w:ascii="Times New Roman" w:eastAsia="Times New Roman" w:hAnsi="Times New Roman" w:cs="Times New Roman"/>
-          <w:b/>
-          <w:lang w:eastAsia="en-AU"/>
-        </w:rPr>
-      </w:pPr>
-      <w:hyperlink r:id="rId19">
-        <w:r>
-          <w:rPr>
-            <w:rStyle w:val="Hyperlink"/>
-          </w:rPr>
-          <w:t>https://www.reddit.com/r/HowToHack/comments/9pc71e/my_guide_to_what_you_need_to_become_a_hacker/</w:t>
-        </w:r>
-      </w:hyperlink>
-    </w:p>
-    <w:p>
-      <w:pPr>
-        <w:shd w:val="clear" w:color="auto" w:fill="FFFFFF"/>
-        <w:spacing w:beforeAutospacing="1" w:afterAutospacing="1" w:line="240" w:lineRule="auto"/>
-        <w:rPr>
-          <w:rFonts w:ascii="Times New Roman" w:eastAsia="Times New Roman" w:hAnsi="Times New Roman" w:cs="Times New Roman"/>
-          <w:b/>
-          <w:lang w:eastAsia="en-AU"/>
-        </w:rPr>
-      </w:pPr>
-    </w:p>
-    <w:p>
-      <w:pPr>
-        <w:shd w:val="clear" w:color="auto" w:fill="FFFFFF"/>
-        <w:spacing w:beforeAutospacing="1" w:afterAutospacing="1" w:line="240" w:lineRule="auto"/>
-        <w:rPr>
-          <w:rFonts w:ascii="Times New Roman" w:eastAsia="Times New Roman" w:hAnsi="Times New Roman" w:cs="Times New Roman"/>
-          <w:b/>
-          <w:lang w:eastAsia="en-AU"/>
-        </w:rPr>
-      </w:pPr>
-    </w:p>
-    <w:p>
-      <w:pPr>
-        <w:shd w:val="clear" w:color="auto" w:fill="FFFFFF"/>
-        <w:spacing w:beforeAutospacing="1" w:afterAutospacing="1" w:line="240" w:lineRule="auto"/>
-        <w:rPr>
-          <w:rFonts w:ascii="Times New Roman" w:eastAsia="Times New Roman" w:hAnsi="Times New Roman" w:cs="Times New Roman"/>
-          <w:b/>
-          <w:lang w:eastAsia="en-AU"/>
-        </w:rPr>
-      </w:pPr>
-    </w:p>
-    <w:p>
-      <w:pPr>
-        <w:shd w:val="clear" w:color="auto" w:fill="FFFFFF"/>
-        <w:spacing w:beforeAutospacing="1" w:afterAutospacing="1" w:line="240" w:lineRule="auto"/>
-        <w:rPr>
-          <w:rFonts w:ascii="Times New Roman" w:eastAsia="Times New Roman" w:hAnsi="Times New Roman" w:cs="Times New Roman"/>
-          <w:b/>
-          <w:lang w:eastAsia="en-AU"/>
-        </w:rPr>
-      </w:pPr>
-    </w:p>
-    <w:p>
-      <w:pPr>
-        <w:shd w:val="clear" w:color="auto" w:fill="FFFFFF"/>
-        <w:spacing w:beforeAutospacing="1" w:afterAutospacing="1" w:line="240" w:lineRule="auto"/>
-        <w:rPr>
-          <w:rFonts w:ascii="Times New Roman" w:eastAsia="Times New Roman" w:hAnsi="Times New Roman" w:cs="Times New Roman"/>
-          <w:b/>
-          <w:lang w:eastAsia="en-AU"/>
-        </w:rPr>
-      </w:pPr>
-    </w:p>
-    <w:p>
-      <w:pPr>
-        <w:shd w:val="clear" w:color="auto" w:fill="FFFFFF"/>
-        <w:spacing w:beforeAutospacing="1" w:afterAutospacing="1" w:line="240" w:lineRule="auto"/>
-        <w:rPr>
-          <w:rFonts w:ascii="Times New Roman" w:eastAsia="Times New Roman" w:hAnsi="Times New Roman" w:cs="Times New Roman"/>
-          <w:b/>
-          <w:lang w:eastAsia="en-AU"/>
-        </w:rPr>
-      </w:pPr>
-    </w:p>
-    <w:p>
-      <w:pPr>
-        <w:shd w:val="clear" w:color="auto" w:fill="FFFFFF"/>
-        <w:spacing w:beforeAutospacing="1" w:afterAutospacing="1" w:line="240" w:lineRule="auto"/>
-        <w:rPr>
-          <w:rFonts w:ascii="Times New Roman" w:eastAsia="Times New Roman" w:hAnsi="Times New Roman" w:cs="Times New Roman"/>
-          <w:b/>
-          <w:lang w:eastAsia="en-AU"/>
-        </w:rPr>
-      </w:pPr>
-    </w:p>
-    <w:p>
-      <w:pPr>
-        <w:shd w:val="clear" w:color="auto" w:fill="FFFFFF"/>
-        <w:spacing w:beforeAutospacing="1" w:afterAutospacing="1" w:line="240" w:lineRule="auto"/>
-        <w:rPr>
-          <w:rFonts w:ascii="Times New Roman" w:eastAsia="Times New Roman" w:hAnsi="Times New Roman" w:cs="Times New Roman"/>
-          <w:b/>
-          <w:lang w:eastAsia="en-AU"/>
-        </w:rPr>
-      </w:pPr>
-    </w:p>
-    <w:p>
-      <w:pPr>
-        <w:shd w:val="clear" w:color="auto" w:fill="FFFFFF"/>
-        <w:spacing w:beforeAutospacing="1" w:afterAutospacing="1" w:line="240" w:lineRule="auto"/>
-        <w:rPr>
-          <w:rFonts w:ascii="Times New Roman" w:eastAsia="Times New Roman" w:hAnsi="Times New Roman" w:cs="Times New Roman"/>
-          <w:b/>
-          <w:lang w:eastAsia="en-AU"/>
-        </w:rPr>
-      </w:pPr>
-    </w:p>
-    <w:p>
-      <w:pPr>
-        <w:shd w:val="clear" w:color="auto" w:fill="FFFFFF"/>
-        <w:spacing w:beforeAutospacing="1" w:afterAutospacing="1" w:line="240" w:lineRule="auto"/>
-        <w:rPr>
-          <w:rFonts w:ascii="Times New Roman" w:eastAsia="Times New Roman" w:hAnsi="Times New Roman" w:cs="Times New Roman"/>
-          <w:b/>
-          <w:lang w:eastAsia="en-AU"/>
-        </w:rPr>
-      </w:pPr>
-    </w:p>
-    <w:p>
-      <w:pPr>
-        <w:shd w:val="clear" w:color="auto" w:fill="FFFFFF"/>
-        <w:spacing w:beforeAutospacing="1" w:afterAutospacing="1" w:line="240" w:lineRule="auto"/>
-        <w:rPr>
-          <w:rFonts w:ascii="Times New Roman" w:eastAsia="Times New Roman" w:hAnsi="Times New Roman" w:cs="Times New Roman"/>
-          <w:b/>
-          <w:lang w:eastAsia="en-AU"/>
-        </w:rPr>
-      </w:pPr>
-    </w:p>
-    <w:p>
-      <w:pPr>
-        <w:shd w:val="clear" w:color="auto" w:fill="FFFFFF"/>
-        <w:spacing w:beforeAutospacing="1" w:afterAutospacing="1" w:line="240" w:lineRule="auto"/>
-        <w:rPr>
-          <w:rFonts w:ascii="Times New Roman" w:eastAsia="Times New Roman" w:hAnsi="Times New Roman" w:cs="Times New Roman"/>
-          <w:b/>
-          <w:lang w:eastAsia="en-AU"/>
-        </w:rPr>
-      </w:pPr>
-    </w:p>
-    <w:p>
-      <w:pPr>
-        <w:shd w:val="clear" w:color="auto" w:fill="FFFFFF"/>
-        <w:spacing w:beforeAutospacing="1" w:afterAutospacing="1" w:line="240" w:lineRule="auto"/>
-        <w:rPr>
-          <w:rFonts w:ascii="Times New Roman" w:eastAsia="Times New Roman" w:hAnsi="Times New Roman" w:cs="Times New Roman"/>
-          <w:b/>
-          <w:lang w:eastAsia="en-AU"/>
-        </w:rPr>
-      </w:pPr>
-    </w:p>
-    <w:p>
-      <w:pPr>
-        <w:shd w:val="clear" w:color="auto" w:fill="FFFFFF"/>
-        <w:spacing w:beforeAutospacing="1" w:afterAutospacing="1" w:line="240" w:lineRule="auto"/>
-        <w:rPr>
-          <w:rFonts w:ascii="Times New Roman" w:eastAsia="Times New Roman" w:hAnsi="Times New Roman" w:cs="Times New Roman"/>
-          <w:b/>
-          <w:lang w:eastAsia="en-AU"/>
-        </w:rPr>
-      </w:pPr>
-    </w:p>
-    <w:p>
-      <w:pPr>
-        <w:shd w:val="clear" w:color="auto" w:fill="FFFFFF"/>
-        <w:spacing w:beforeAutospacing="1" w:afterAutospacing="1" w:line="240" w:lineRule="auto"/>
-        <w:rPr>
-          <w:rFonts w:ascii="Times New Roman" w:eastAsia="Times New Roman" w:hAnsi="Times New Roman" w:cs="Times New Roman"/>
-          <w:b/>
-          <w:lang w:eastAsia="en-AU"/>
-        </w:rPr>
-      </w:pPr>
-    </w:p>
-    <w:p>
-      <w:pPr>
-        <w:shd w:val="clear" w:color="auto" w:fill="FFFFFF"/>
-        <w:spacing w:beforeAutospacing="1" w:afterAutospacing="1" w:line="240" w:lineRule="auto"/>
-        <w:rPr>
-          <w:rFonts w:ascii="Times New Roman" w:eastAsia="Times New Roman" w:hAnsi="Times New Roman" w:cs="Times New Roman"/>
-          <w:b/>
-          <w:lang w:eastAsia="en-AU"/>
-        </w:rPr>
-      </w:pPr>
-    </w:p>
-    <w:p>
-      <w:pPr>
-        <w:shd w:val="clear" w:color="auto" w:fill="FFFFFF"/>
-        <w:spacing w:beforeAutospacing="1" w:afterAutospacing="1" w:line="240" w:lineRule="auto"/>
-        <w:rPr>
-          <w:rFonts w:ascii="Times New Roman" w:eastAsia="Times New Roman" w:hAnsi="Times New Roman" w:cs="Times New Roman"/>
-          <w:b/>
-          <w:lang w:eastAsia="en-AU"/>
-        </w:rPr>
-      </w:pPr>
-    </w:p>
-    <w:p>
-      <w:pPr>
-        <w:shd w:val="clear" w:color="auto" w:fill="FFFFFF"/>
-        <w:spacing w:beforeAutospacing="1" w:afterAutospacing="1" w:line="240" w:lineRule="auto"/>
-        <w:rPr>
-          <w:rFonts w:ascii="Times New Roman" w:eastAsia="Times New Roman" w:hAnsi="Times New Roman" w:cs="Times New Roman"/>
-          <w:b/>
-          <w:lang w:eastAsia="en-AU"/>
-        </w:rPr>
-      </w:pPr>
-    </w:p>
-    <w:p>
-      <w:pPr>
-        <w:shd w:val="clear" w:color="auto" w:fill="FFFFFF"/>
-        <w:spacing w:beforeAutospacing="1" w:afterAutospacing="1" w:line="240" w:lineRule="auto"/>
-        <w:rPr>
-          <w:rFonts w:ascii="Times New Roman" w:eastAsia="Times New Roman" w:hAnsi="Times New Roman" w:cs="Times New Roman"/>
-          <w:b/>
-          <w:lang w:eastAsia="en-AU"/>
-        </w:rPr>
-      </w:pPr>
-    </w:p>
-    <w:p>
-      <w:pPr>
-        <w:shd w:val="clear" w:color="auto" w:fill="FFFFFF"/>
-        <w:spacing w:beforeAutospacing="1" w:afterAutospacing="1" w:line="240" w:lineRule="auto"/>
-        <w:rPr>
-          <w:rFonts w:ascii="Times New Roman" w:eastAsia="Times New Roman" w:hAnsi="Times New Roman" w:cs="Times New Roman"/>
-          <w:b/>
-          <w:lang w:eastAsia="en-AU"/>
-        </w:rPr>
-      </w:pPr>
-    </w:p>
-    <w:p>
-      <w:pPr>
-        <w:pStyle w:val="Heading2"/>
-        <w:rPr>
-          <w:rFonts w:ascii="Times New Roman" w:eastAsia="Times New Roman" w:hAnsi="Times New Roman" w:cs="Times New Roman"/>
-          <w:b w:val="0"/>
-          <w:lang w:eastAsia="en-AU"/>
-        </w:rPr>
-      </w:pPr>
-      <w:bookmarkStart w:id="7" w:name="_Toc46497539"/>
-      <w:bookmarkStart w:id="8" w:name="_Toc46497542"/>
-      <w:r>
-        <w:rPr>
-          <w:rFonts w:ascii="Times New Roman" w:eastAsia="Times New Roman" w:hAnsi="Times New Roman" w:cs="Times New Roman"/>
-          <w:b w:val="0"/>
-          <w:lang w:eastAsia="en-AU"/>
-        </w:rPr>
-        <w:t>The Odin Project</w:t>
-      </w:r>
-      <w:bookmarkEnd w:id="7"/>
-    </w:p>
-    <w:p>
-      <w:pPr>
-        <w:shd w:val="clear" w:color="auto" w:fill="FFFFFF"/>
-        <w:spacing w:beforeAutospacing="1" w:afterAutospacing="1" w:line="240" w:lineRule="auto"/>
-        <w:rPr>
-          <w:rFonts w:ascii="Times New Roman" w:eastAsia="Times New Roman" w:hAnsi="Times New Roman" w:cs="Times New Roman"/>
-          <w:lang w:eastAsia="en-AU"/>
-        </w:rPr>
-      </w:pPr>
-      <w:r>
-        <w:rPr>
-          <w:rFonts w:ascii="Times New Roman" w:eastAsia="Times New Roman" w:hAnsi="Times New Roman" w:cs="Times New Roman"/>
-          <w:lang w:eastAsia="en-AU"/>
-        </w:rPr>
-        <w:t xml:space="preserve">Currently working on: </w:t>
-      </w:r>
-      <w:r>
-        <w:rPr>
-          <w:rFonts w:ascii="Times New Roman" w:eastAsia="Times New Roman" w:hAnsi="Times New Roman" w:cs="Times New Roman"/>
-          <w:lang w:eastAsia="en-AU"/>
-        </w:rPr>
-        <w:t>PROJECT: ROCK PAPER SCISSORS</w:t>
-      </w:r>
-    </w:p>
-    <w:p>
-      <w:pPr>
-        <w:shd w:val="clear" w:color="auto" w:fill="FFFFFF"/>
-        <w:spacing w:beforeAutospacing="1" w:afterAutospacing="1" w:line="240" w:lineRule="auto"/>
-      </w:pPr>
-      <w:r>
-        <w:rPr>
-          <w:rFonts w:ascii="Times New Roman" w:eastAsia="Times New Roman" w:hAnsi="Times New Roman" w:cs="Times New Roman"/>
-          <w:lang w:eastAsia="en-AU"/>
-        </w:rPr>
-        <w:t xml:space="preserve">Link: </w:t>
-      </w:r>
-      <w:hyperlink r:id="rId20">
-        <w:r>
-          <w:rPr>
-            <w:rStyle w:val="Hyperlink"/>
-          </w:rPr>
-          <w:t>https://www.theodinproject.com/courses/web-development-101/lessons/fundamentals-part-3</w:t>
-        </w:r>
-      </w:hyperlink>
-    </w:p>
-    <w:p>
-      <w:pPr>
-        <w:shd w:val="clear" w:color="auto" w:fill="FFFFFF"/>
-        <w:spacing w:beforeAutospacing="1" w:afterAutospacing="1" w:line="240" w:lineRule="auto"/>
-      </w:pPr>
-    </w:p>
-    <w:p>
-      <w:pPr>
-        <w:shd w:val="clear" w:color="auto" w:fill="FFFFFF"/>
-        <w:spacing w:beforeAutospacing="1" w:afterAutospacing="1" w:line="240" w:lineRule="auto"/>
-        <w:rPr>
-          <w:b/>
-          <w:sz w:val="32"/>
-          <w:szCs w:val="32"/>
-        </w:rPr>
-      </w:pPr>
-      <w:r>
-        <w:rPr>
-          <w:b/>
-          <w:sz w:val="32"/>
-          <w:szCs w:val="32"/>
-        </w:rPr>
-        <w:t>I have recently halted The Odin Project due to not having a good enough understanding of JavaScript to follow through.</w:t>
-      </w:r>
-    </w:p>
-    <w:p>
-      <w:pPr>
-        <w:shd w:val="clear" w:color="auto" w:fill="FFFFFF"/>
-        <w:spacing w:beforeAutospacing="1" w:afterAutospacing="1" w:line="240" w:lineRule="auto"/>
-        <w:rPr>
-          <w:b/>
-          <w:sz w:val="32"/>
-          <w:szCs w:val="32"/>
-        </w:rPr>
-      </w:pPr>
-    </w:p>
-    <w:p>
-      <w:pPr>
-        <w:shd w:val="clear" w:color="auto" w:fill="FFFFFF"/>
-        <w:spacing w:beforeAutospacing="1" w:afterAutospacing="1" w:line="240" w:lineRule="auto"/>
-        <w:rPr>
-          <w:b/>
-          <w:sz w:val="32"/>
-          <w:szCs w:val="32"/>
-        </w:rPr>
-      </w:pPr>
-      <w:r>
-        <w:rPr>
-          <w:b/>
-          <w:sz w:val="32"/>
-          <w:szCs w:val="32"/>
-        </w:rPr>
-        <w:t>I am going to do a JavaScript Bootcamp before carrying on.</w:t>
-      </w:r>
-    </w:p>
-    <w:p>
-      <w:pPr>
-        <w:shd w:val="clear" w:color="auto" w:fill="FFFFFF"/>
-        <w:spacing w:beforeAutospacing="1" w:afterAutospacing="1" w:line="240" w:lineRule="auto"/>
-      </w:pPr>
-    </w:p>
-    <w:p>
-      <w:pPr>
-        <w:shd w:val="clear" w:color="auto" w:fill="FFFFFF"/>
-        <w:spacing w:beforeAutospacing="1" w:afterAutospacing="1" w:line="240" w:lineRule="auto"/>
-      </w:pPr>
-    </w:p>
-    <w:p>
-      <w:pPr>
-        <w:shd w:val="clear" w:color="auto" w:fill="FFFFFF"/>
-        <w:spacing w:beforeAutospacing="1" w:afterAutospacing="1" w:line="240" w:lineRule="auto"/>
-      </w:pPr>
-    </w:p>
-    <w:p>
-      <w:pPr>
-        <w:shd w:val="clear" w:color="auto" w:fill="FFFFFF"/>
-        <w:spacing w:beforeAutospacing="1" w:afterAutospacing="1" w:line="240" w:lineRule="auto"/>
-      </w:pPr>
-    </w:p>
-    <w:p>
-      <w:pPr>
-        <w:shd w:val="clear" w:color="auto" w:fill="FFFFFF"/>
-        <w:spacing w:beforeAutospacing="1" w:afterAutospacing="1" w:line="240" w:lineRule="auto"/>
-      </w:pPr>
-    </w:p>
-    <w:p>
-      <w:pPr>
-        <w:shd w:val="clear" w:color="auto" w:fill="FFFFFF"/>
-        <w:spacing w:beforeAutospacing="1" w:afterAutospacing="1" w:line="240" w:lineRule="auto"/>
-      </w:pPr>
-    </w:p>
-    <w:p>
-      <w:pPr>
-        <w:shd w:val="clear" w:color="auto" w:fill="FFFFFF"/>
-        <w:spacing w:beforeAutospacing="1" w:afterAutospacing="1" w:line="240" w:lineRule="auto"/>
-      </w:pPr>
-    </w:p>
-    <w:p>
-      <w:pPr>
-        <w:shd w:val="clear" w:color="auto" w:fill="FFFFFF"/>
-        <w:spacing w:beforeAutospacing="1" w:afterAutospacing="1" w:line="240" w:lineRule="auto"/>
-        <w:rPr>
-          <w:rFonts w:ascii="Times New Roman" w:eastAsia="Times New Roman" w:hAnsi="Times New Roman" w:cs="Times New Roman"/>
-          <w:b/>
-          <w:lang w:eastAsia="en-AU"/>
-        </w:rPr>
-      </w:pPr>
-    </w:p>
-    <w:p>
-      <w:pPr>
-        <w:shd w:val="clear" w:color="auto" w:fill="FFFFFF"/>
-        <w:spacing w:beforeAutospacing="1" w:afterAutospacing="1" w:line="240" w:lineRule="auto"/>
-        <w:rPr>
-          <w:rFonts w:ascii="Times New Roman" w:eastAsia="Times New Roman" w:hAnsi="Times New Roman" w:cs="Times New Roman"/>
-          <w:b/>
-          <w:lang w:eastAsia="en-AU"/>
-        </w:rPr>
-      </w:pPr>
-    </w:p>
-    <w:p>
-      <w:pPr>
-        <w:shd w:val="clear" w:color="auto" w:fill="FFFFFF"/>
-        <w:spacing w:beforeAutospacing="1" w:afterAutospacing="1" w:line="240" w:lineRule="auto"/>
-        <w:rPr>
-          <w:rFonts w:ascii="Times New Roman" w:eastAsia="Times New Roman" w:hAnsi="Times New Roman" w:cs="Times New Roman"/>
-          <w:b/>
-          <w:lang w:eastAsia="en-AU"/>
-        </w:rPr>
-      </w:pPr>
-    </w:p>
-    <w:p>
-      <w:pPr>
-        <w:shd w:val="clear" w:color="auto" w:fill="FFFFFF"/>
-        <w:spacing w:beforeAutospacing="1" w:afterAutospacing="1" w:line="240" w:lineRule="auto"/>
-        <w:rPr>
-          <w:rFonts w:ascii="Times New Roman" w:eastAsia="Times New Roman" w:hAnsi="Times New Roman" w:cs="Times New Roman"/>
-          <w:b/>
-          <w:lang w:eastAsia="en-AU"/>
-        </w:rPr>
-      </w:pPr>
-    </w:p>
-    <w:p>
-      <w:pPr>
-        <w:shd w:val="clear" w:color="auto" w:fill="FFFFFF"/>
-        <w:spacing w:beforeAutospacing="1" w:afterAutospacing="1" w:line="240" w:lineRule="auto"/>
-        <w:rPr>
-          <w:rFonts w:ascii="Times New Roman" w:eastAsia="Times New Roman" w:hAnsi="Times New Roman" w:cs="Times New Roman"/>
-          <w:b/>
-          <w:lang w:eastAsia="en-AU"/>
-        </w:rPr>
-      </w:pPr>
-    </w:p>
-    <w:p>
-      <w:pPr>
-        <w:shd w:val="clear" w:color="auto" w:fill="FFFFFF"/>
-        <w:spacing w:beforeAutospacing="1" w:afterAutospacing="1" w:line="240" w:lineRule="auto"/>
-        <w:rPr>
-          <w:rFonts w:ascii="Times New Roman" w:eastAsia="Times New Roman" w:hAnsi="Times New Roman" w:cs="Times New Roman"/>
-          <w:b/>
-          <w:lang w:eastAsia="en-AU"/>
-        </w:rPr>
-      </w:pPr>
-    </w:p>
-    <w:p>
-      <w:pPr>
-        <w:shd w:val="clear" w:color="auto" w:fill="FFFFFF"/>
-        <w:spacing w:beforeAutospacing="1" w:afterAutospacing="1" w:line="240" w:lineRule="auto"/>
-        <w:rPr>
-          <w:rFonts w:ascii="Times New Roman" w:eastAsia="Times New Roman" w:hAnsi="Times New Roman" w:cs="Times New Roman"/>
-          <w:b/>
-          <w:lang w:eastAsia="en-AU"/>
-        </w:rPr>
-      </w:pPr>
-    </w:p>
-    <w:p>
-      <w:pPr>
-        <w:shd w:val="clear" w:color="auto" w:fill="FFFFFF"/>
-        <w:spacing w:beforeAutospacing="1" w:afterAutospacing="1" w:line="240" w:lineRule="auto"/>
-        <w:rPr>
-          <w:rFonts w:ascii="Times New Roman" w:eastAsia="Times New Roman" w:hAnsi="Times New Roman" w:cs="Times New Roman"/>
-          <w:b/>
-          <w:lang w:eastAsia="en-AU"/>
-        </w:rPr>
-      </w:pPr>
-    </w:p>
-    <w:p>
-      <w:pPr>
-        <w:pStyle w:val="Heading1"/>
-        <w:rPr>
-          <w:rFonts w:ascii="Times New Roman" w:eastAsia="Times New Roman" w:hAnsi="Times New Roman" w:cs="Times New Roman"/>
-          <w:b w:val="0"/>
-          <w:lang w:eastAsia="en-AU"/>
-        </w:rPr>
-      </w:pPr>
-      <w:r>
-        <w:rPr>
-          <w:rFonts w:ascii="Times New Roman" w:eastAsia="Times New Roman" w:hAnsi="Times New Roman" w:cs="Times New Roman"/>
-          <w:b w:val="0"/>
-          <w:lang w:eastAsia="en-AU"/>
-        </w:rPr>
-        <w:t>Studies</w:t>
-      </w:r>
-      <w:bookmarkEnd w:id="8"/>
-    </w:p>
-    <w:p>
-      <w:pPr>
-        <w:rPr>
-          <w:lang w:eastAsia="en-AU"/>
-        </w:rPr>
-      </w:pPr>
-    </w:p>
-    <w:p>
-      <w:pPr>
-        <w:rPr>
-          <w:lang w:eastAsia="en-AU"/>
-        </w:rPr>
-      </w:pPr>
-    </w:p>
-    <w:p>
-      <w:pPr>
-        <w:rPr>
-          <w:lang w:eastAsia="en-AU"/>
-        </w:rPr>
-      </w:pPr>
-    </w:p>
-    <w:p>
-      <w:pPr>
-        <w:rPr>
-          <w:lang w:eastAsia="en-AU"/>
-        </w:rPr>
-      </w:pPr>
-    </w:p>
-    <w:p>
-      <w:pPr>
-        <w:rPr>
-          <w:lang w:eastAsia="en-AU"/>
-        </w:rPr>
-      </w:pPr>
-    </w:p>
-    <w:p>
-      <w:pPr>
-        <w:rPr>
-          <w:lang w:eastAsia="en-AU"/>
-        </w:rPr>
-      </w:pPr>
-    </w:p>
-    <w:p>
-      <w:pPr>
-        <w:rPr>
-          <w:lang w:eastAsia="en-AU"/>
-        </w:rPr>
-      </w:pPr>
-    </w:p>
-    <w:p>
-      <w:pPr>
-        <w:pStyle w:val="Heading2"/>
-        <w:rPr>
-          <w:lang w:eastAsia="en-AU"/>
-        </w:rPr>
-      </w:pPr>
-      <w:r>
-        <w:rPr>
-          <w:lang w:eastAsia="en-AU"/>
-        </w:rPr>
-        <w:lastRenderedPageBreak/>
+          <w:lang w:eastAsia="en-AU"/>
+        </w:rPr>
+      </w:pPr>
+      <w:r>
+        <w:rPr>
+          <w:lang w:eastAsia="en-AU"/>
+        </w:rPr>
         <w:t>HTML</w:t>
       </w:r>
     </w:p>
@@ -3914,19 +4209,7 @@
           <w:szCs w:val="21"/>
           <w:lang w:val="en-GB" w:eastAsia="en-GB"/>
         </w:rPr>
-        <w:t>"http://www.learningwe</w:t>
-      </w:r>
-      <w:bookmarkStart w:id="9" w:name="_GoBack"/>
-      <w:bookmarkEnd w:id="9"/>
-      <w:r>
-        <w:rPr>
-          <w:rFonts w:ascii="Consolas" w:eastAsia="Times New Roman" w:hAnsi="Consolas" w:cs="Times New Roman"/>
-          <w:color w:val="CE9178"/>
-          <w:sz w:val="21"/>
-          <w:szCs w:val="21"/>
-          <w:lang w:val="en-GB" w:eastAsia="en-GB"/>
-        </w:rPr>
-        <w:t>bdesign.com/contest.php"</w:t>
+        <w:t>"http://www.learningwebdesign.com/contest.php"</w:t>
       </w:r>
       <w:r>
         <w:rPr>
@@ -4624,6 +4907,7 @@
           <w:szCs w:val="21"/>
           <w:lang w:val="en-GB" w:eastAsia="en-GB"/>
         </w:rPr>
+        <w:lastRenderedPageBreak/>
         <w:t>      </w:t>
       </w:r>
       <w:r>
@@ -5954,7 +6238,6 @@
         <w:rPr>
           <w:lang w:eastAsia="en-AU"/>
         </w:rPr>
-        <w:lastRenderedPageBreak/>
         <w:t>What does Return do?</w:t>
       </w:r>
     </w:p>
@@ -6209,6 +6492,7 @@
           <w:u w:val="single"/>
           <w:lang w:eastAsia="en-AU"/>
         </w:rPr>
+        <w:lastRenderedPageBreak/>
         <w:t xml:space="preserve">The Odin Project Fundamentals part 3: Functions </w:t>
       </w:r>
     </w:p>
@@ -7653,7 +7937,6 @@
           <w:szCs w:val="21"/>
           <w:lang w:val="en-GB" w:eastAsia="en-GB"/>
         </w:rPr>
-        <w:lastRenderedPageBreak/>
         <w:t>    }</w:t>
       </w:r>
     </w:p>
@@ -8994,6 +9277,7 @@
           <w:rFonts w:ascii="Times New Roman" w:eastAsia="Times New Roman" w:hAnsi="Times New Roman" w:cs="Times New Roman"/>
           <w:lang w:eastAsia="en-AU"/>
         </w:rPr>
+        <w:lastRenderedPageBreak/>
         <w:t>Class vs ID</w:t>
       </w:r>
       <w:bookmarkEnd w:id="12"/>
@@ -9256,115 +9540,108 @@
           <w:rFonts w:ascii="Times New Roman" w:eastAsia="Times New Roman" w:hAnsi="Times New Roman" w:cs="Times New Roman"/>
           <w:lang w:eastAsia="en-AU"/>
         </w:rPr>
-        <w:t xml:space="preserve">This video went into detail on the specifity and the cascading elements of CSS, basically different rules have different levels of </w:t>
-      </w:r>
-      <w:r>
-        <w:rPr>
-          <w:rFonts w:ascii="Times New Roman" w:eastAsia="Times New Roman" w:hAnsi="Times New Roman" w:cs="Times New Roman"/>
+        <w:t>This video went into detail on the specifity and the cascading elements of CSS, basically different rules have different levels of importance.</w:t>
+      </w:r>
+      <w:proofErr w:type="gramEnd"/>
+      <w:r>
+        <w:rPr>
+          <w:rFonts w:ascii="Times New Roman" w:eastAsia="Times New Roman" w:hAnsi="Times New Roman" w:cs="Times New Roman"/>
+          <w:lang w:eastAsia="en-AU"/>
+        </w:rPr>
+        <w:t xml:space="preserve"> A class for example has a higher importance to a generic element. This prevents the same attributes being applied to the same asset twice, for example applying font-colour blue in the element, and then font-colour red in the class. In this example the red would be applied because the Class element is superior to the generic one. Above this however is the ID element, therefore if I was to write font-colour yellow, in the id element, then that would be the colour shown. This has led me to believe that the ID element has some importance. </w:t>
+      </w:r>
+    </w:p>
+    <w:p>
+      <w:pPr>
+        <w:shd w:val="clear" w:color="auto" w:fill="FFFFFF"/>
+        <w:spacing w:beforeAutospacing="1" w:afterAutospacing="1" w:line="240" w:lineRule="auto"/>
+        <w:rPr>
+          <w:rFonts w:ascii="Times New Roman" w:eastAsia="Times New Roman" w:hAnsi="Times New Roman" w:cs="Times New Roman"/>
+          <w:lang w:eastAsia="en-AU"/>
+        </w:rPr>
+      </w:pPr>
+    </w:p>
+    <w:p>
+      <w:pPr>
+        <w:shd w:val="clear" w:color="auto" w:fill="FFFFFF"/>
+        <w:spacing w:beforeAutospacing="1" w:afterAutospacing="1" w:line="240" w:lineRule="auto"/>
+        <w:rPr>
+          <w:rFonts w:ascii="Times New Roman" w:eastAsia="Times New Roman" w:hAnsi="Times New Roman" w:cs="Times New Roman"/>
+          <w:lang w:eastAsia="en-AU"/>
+        </w:rPr>
+      </w:pPr>
+    </w:p>
+    <w:p>
+      <w:pPr>
+        <w:shd w:val="clear" w:color="auto" w:fill="FFFFFF"/>
+        <w:spacing w:beforeAutospacing="1" w:afterAutospacing="1" w:line="240" w:lineRule="auto"/>
+        <w:rPr>
+          <w:rFonts w:ascii="Times New Roman" w:eastAsia="Times New Roman" w:hAnsi="Times New Roman" w:cs="Times New Roman"/>
+          <w:lang w:eastAsia="en-AU"/>
+        </w:rPr>
+      </w:pPr>
+    </w:p>
+    <w:p>
+      <w:pPr>
+        <w:shd w:val="clear" w:color="auto" w:fill="FFFFFF"/>
+        <w:spacing w:beforeAutospacing="1" w:afterAutospacing="1" w:line="240" w:lineRule="auto"/>
+        <w:rPr>
+          <w:rFonts w:ascii="Times New Roman" w:eastAsia="Times New Roman" w:hAnsi="Times New Roman" w:cs="Times New Roman"/>
+          <w:lang w:eastAsia="en-AU"/>
+        </w:rPr>
+      </w:pPr>
+    </w:p>
+    <w:p>
+      <w:pPr>
+        <w:pStyle w:val="Heading2"/>
+        <w:rPr>
+          <w:rFonts w:ascii="Times New Roman" w:eastAsia="Times New Roman" w:hAnsi="Times New Roman" w:cs="Times New Roman"/>
+          <w:b w:val="0"/>
+          <w:lang w:eastAsia="en-AU"/>
+        </w:rPr>
+      </w:pPr>
+      <w:bookmarkStart w:id="13" w:name="_Toc46497546"/>
+      <w:r>
+        <w:rPr>
+          <w:rFonts w:ascii="Times New Roman" w:eastAsia="Times New Roman" w:hAnsi="Times New Roman" w:cs="Times New Roman"/>
+          <w:b w:val="0"/>
+          <w:lang w:eastAsia="en-AU"/>
+        </w:rPr>
+        <w:t>The Odin Project Studies</w:t>
+      </w:r>
+      <w:bookmarkEnd w:id="13"/>
+    </w:p>
+    <w:p>
+      <w:pPr>
+        <w:rPr>
+          <w:lang w:eastAsia="en-AU"/>
+        </w:rPr>
+      </w:pPr>
+    </w:p>
+    <w:p>
+      <w:pPr>
+        <w:rPr>
+          <w:lang w:eastAsia="en-AU"/>
+        </w:rPr>
+      </w:pPr>
+    </w:p>
+    <w:p>
+      <w:pPr>
+        <w:shd w:val="clear" w:color="auto" w:fill="FFFFFF"/>
+        <w:spacing w:beforeAutospacing="1" w:afterAutospacing="1" w:line="240" w:lineRule="auto"/>
+        <w:rPr>
+          <w:rFonts w:ascii="Times New Roman" w:eastAsia="Times New Roman" w:hAnsi="Times New Roman" w:cs="Times New Roman"/>
+          <w:b/>
+          <w:lang w:eastAsia="en-AU"/>
+        </w:rPr>
+      </w:pPr>
+      <w:r>
+        <w:rPr>
+          <w:rFonts w:ascii="Times New Roman" w:eastAsia="Times New Roman" w:hAnsi="Times New Roman" w:cs="Times New Roman"/>
+          <w:b/>
           <w:lang w:eastAsia="en-AU"/>
         </w:rPr>
         <w:lastRenderedPageBreak/>
-        <w:t>importance.</w:t>
-      </w:r>
-      <w:proofErr w:type="gramEnd"/>
-      <w:r>
-        <w:rPr>
-          <w:rFonts w:ascii="Times New Roman" w:eastAsia="Times New Roman" w:hAnsi="Times New Roman" w:cs="Times New Roman"/>
-          <w:lang w:eastAsia="en-AU"/>
-        </w:rPr>
-        <w:t xml:space="preserve"> A class for example has a higher importance to a generic element. This prevents the same attributes being applied to the same asset twice, for example applying font-colour blue in the element, and then font-colour red in the class. In this example the red would be applied because the Class element is superior to the generic one. Above this however is the ID element, therefore if I was to write font-colour yellow, in the id element, then that would be the colour shown. This has led me to believe that the ID element has some importance. </w:t>
-      </w:r>
-    </w:p>
-    <w:p>
-      <w:pPr>
-        <w:shd w:val="clear" w:color="auto" w:fill="FFFFFF"/>
-        <w:spacing w:beforeAutospacing="1" w:afterAutospacing="1" w:line="240" w:lineRule="auto"/>
-        <w:rPr>
-          <w:rFonts w:ascii="Times New Roman" w:eastAsia="Times New Roman" w:hAnsi="Times New Roman" w:cs="Times New Roman"/>
-          <w:lang w:eastAsia="en-AU"/>
-        </w:rPr>
-      </w:pPr>
-    </w:p>
-    <w:p>
-      <w:pPr>
-        <w:shd w:val="clear" w:color="auto" w:fill="FFFFFF"/>
-        <w:spacing w:beforeAutospacing="1" w:afterAutospacing="1" w:line="240" w:lineRule="auto"/>
-        <w:rPr>
-          <w:rFonts w:ascii="Times New Roman" w:eastAsia="Times New Roman" w:hAnsi="Times New Roman" w:cs="Times New Roman"/>
-          <w:lang w:eastAsia="en-AU"/>
-        </w:rPr>
-      </w:pPr>
-    </w:p>
-    <w:p>
-      <w:pPr>
-        <w:shd w:val="clear" w:color="auto" w:fill="FFFFFF"/>
-        <w:spacing w:beforeAutospacing="1" w:afterAutospacing="1" w:line="240" w:lineRule="auto"/>
-        <w:rPr>
-          <w:rFonts w:ascii="Times New Roman" w:eastAsia="Times New Roman" w:hAnsi="Times New Roman" w:cs="Times New Roman"/>
-          <w:lang w:eastAsia="en-AU"/>
-        </w:rPr>
-      </w:pPr>
-    </w:p>
-    <w:p>
-      <w:pPr>
-        <w:shd w:val="clear" w:color="auto" w:fill="FFFFFF"/>
-        <w:spacing w:beforeAutospacing="1" w:afterAutospacing="1" w:line="240" w:lineRule="auto"/>
-        <w:rPr>
-          <w:rFonts w:ascii="Times New Roman" w:eastAsia="Times New Roman" w:hAnsi="Times New Roman" w:cs="Times New Roman"/>
-          <w:lang w:eastAsia="en-AU"/>
-        </w:rPr>
-      </w:pPr>
-    </w:p>
-    <w:p>
-      <w:pPr>
-        <w:pStyle w:val="Heading2"/>
-        <w:rPr>
-          <w:rFonts w:ascii="Times New Roman" w:eastAsia="Times New Roman" w:hAnsi="Times New Roman" w:cs="Times New Roman"/>
-          <w:b w:val="0"/>
-          <w:lang w:eastAsia="en-AU"/>
-        </w:rPr>
-      </w:pPr>
-      <w:bookmarkStart w:id="13" w:name="_Toc46497546"/>
-      <w:r>
-        <w:rPr>
-          <w:rFonts w:ascii="Times New Roman" w:eastAsia="Times New Roman" w:hAnsi="Times New Roman" w:cs="Times New Roman"/>
-          <w:b w:val="0"/>
-          <w:lang w:eastAsia="en-AU"/>
-        </w:rPr>
-        <w:t>The Odin Project Studies</w:t>
-      </w:r>
-      <w:bookmarkEnd w:id="13"/>
-    </w:p>
-    <w:p>
-      <w:pPr>
-        <w:rPr>
-          <w:lang w:eastAsia="en-AU"/>
-        </w:rPr>
-      </w:pPr>
-    </w:p>
-    <w:p>
-      <w:pPr>
-        <w:rPr>
-          <w:lang w:eastAsia="en-AU"/>
-        </w:rPr>
-      </w:pPr>
-    </w:p>
-    <w:p>
-      <w:pPr>
-        <w:shd w:val="clear" w:color="auto" w:fill="FFFFFF"/>
-        <w:spacing w:beforeAutospacing="1" w:afterAutospacing="1" w:line="240" w:lineRule="auto"/>
-        <w:rPr>
-          <w:rFonts w:ascii="Times New Roman" w:eastAsia="Times New Roman" w:hAnsi="Times New Roman" w:cs="Times New Roman"/>
-          <w:b/>
-          <w:lang w:eastAsia="en-AU"/>
-        </w:rPr>
-      </w:pPr>
-      <w:r>
-        <w:rPr>
-          <w:rFonts w:ascii="Times New Roman" w:eastAsia="Times New Roman" w:hAnsi="Times New Roman" w:cs="Times New Roman"/>
-          <w:b/>
-          <w:lang w:eastAsia="en-AU"/>
-        </w:rPr>
         <w:t>Part 1</w:t>
       </w:r>
     </w:p>
@@ -9938,7 +10215,6 @@
           <w:color w:val="333333"/>
           <w:lang w:eastAsia="en-AU"/>
         </w:rPr>
-        <w:lastRenderedPageBreak/>
         <w:t>Agree on terms within your team and in your own mind. If a site visitor is called a “user” then we should name related variables </w:t>
       </w:r>
       <w:proofErr w:type="spellStart"/>
@@ -10390,6 +10666,7 @@
           <w:color w:val="222222"/>
           <w:shd w:val="clear" w:color="auto" w:fill="FFFFFF"/>
         </w:rPr>
+        <w:lastRenderedPageBreak/>
         <w:t>In formal language theory and computer programming, string concatenation is the operation of joining character strings end-to-end. For example, the concatenation of "snow" and "ball" is "snowball".</w:t>
       </w:r>
     </w:p>
@@ -10825,7 +11102,6 @@
           <w:rFonts w:ascii="Times New Roman" w:eastAsia="Times New Roman" w:hAnsi="Times New Roman" w:cs="Times New Roman"/>
           <w:lang w:eastAsia="en-AU"/>
         </w:rPr>
-        <w:lastRenderedPageBreak/>
         <w:t>Parentheses override any precedence, so if we’re not satisfied with the default order, we can use them to change it. For example, write (1 + 2) * 2.</w:t>
       </w:r>
     </w:p>
@@ -11030,6 +11306,7 @@
           <w:color w:val="333333"/>
           <w:lang w:eastAsia="en-AU"/>
         </w:rPr>
+        <w:lastRenderedPageBreak/>
         <w:t>Both of these statements do the same thing: increase </w:t>
       </w:r>
       <w:r>
@@ -11474,6 +11751,7 @@
           <w:rFonts w:ascii="Times New Roman" w:eastAsia="Times New Roman" w:hAnsi="Times New Roman" w:cs="Times New Roman"/>
           <w:lang w:eastAsia="en-AU"/>
         </w:rPr>
+        <w:lastRenderedPageBreak/>
         <w:t>What are the eight data types of JavaScript?</w:t>
       </w:r>
     </w:p>
@@ -12192,7 +12470,6 @@
           <w:color w:val="333333"/>
           <w:lang w:eastAsia="en-AU"/>
         </w:rPr>
-        <w:lastRenderedPageBreak/>
         <w:t>In JavaScript, there are 3 types of quotes.</w:t>
       </w:r>
     </w:p>
@@ -12909,6 +13186,7 @@
           <w:rFonts w:ascii="Times New Roman" w:eastAsia="Times New Roman" w:hAnsi="Times New Roman" w:cs="Times New Roman"/>
           <w:lang w:eastAsia="en-AU"/>
         </w:rPr>
+        <w:lastRenderedPageBreak/>
         <w:t>Which type of quote lets you embed variables/expressions into a string?</w:t>
       </w:r>
     </w:p>
@@ -13925,7 +14203,6 @@
           <w:rFonts w:ascii="Times New Roman" w:eastAsia="Times New Roman" w:hAnsi="Times New Roman" w:cs="Times New Roman"/>
           <w:lang w:eastAsia="en-AU"/>
         </w:rPr>
-        <w:lastRenderedPageBreak/>
         <w:t>What are methods?</w:t>
       </w:r>
     </w:p>
@@ -14347,6 +14624,7 @@
           <w:color w:val="222222"/>
           <w:shd w:val="clear" w:color="auto" w:fill="FFFFFF"/>
         </w:rPr>
+        <w:lastRenderedPageBreak/>
         <w:t>There are </w:t>
       </w:r>
       <w:r>
@@ -15869,6 +16147,7 @@
           <w:rFonts w:ascii="Times New Roman" w:eastAsia="Times New Roman" w:hAnsi="Times New Roman" w:cs="Times New Roman"/>
           <w:lang w:eastAsia="en-AU"/>
         </w:rPr>
+        <w:lastRenderedPageBreak/>
         <w:t xml:space="preserve">What are </w:t>
       </w:r>
       <w:proofErr w:type="spellStart"/>
@@ -16976,7 +17255,6 @@
           <w:szCs w:val="23"/>
           <w:shd w:val="clear" w:color="auto" w:fill="FFFFFF"/>
         </w:rPr>
-        <w:lastRenderedPageBreak/>
         <w:t>    </w:t>
       </w:r>
       <w:r>
@@ -17577,6 +17855,7 @@
           <w:spacing w:val="-1"/>
           <w:lang w:eastAsia="en-AU"/>
         </w:rPr>
+        <w:lastRenderedPageBreak/>
         <w:t>exprIfTrue</w:t>
       </w:r>
       <w:proofErr w:type="spellEnd"/>
@@ -18091,10 +18370,219 @@
           <w:szCs w:val="24"/>
           <w:lang w:eastAsia="en-AU"/>
         </w:rPr>
+        <w:t>Now that you have the basic JavaScript conditional statement definitions, let’s show you examples of each.</w:t>
+      </w:r>
+    </w:p>
+    <w:p/>
+    <w:p/>
+    <w:p>
+      <w:pPr>
+        <w:pStyle w:val="Heading1"/>
+      </w:pPr>
+      <w:r>
+        <w:t>QA Job Project</w:t>
+      </w:r>
+    </w:p>
+    <w:p>
+      <w:pPr>
+        <w:rPr>
+          <w:b/>
+          <w:u w:val="single"/>
+        </w:rPr>
+      </w:pPr>
+    </w:p>
+    <w:p>
+      <w:pPr>
+        <w:rPr>
+          <w:b/>
+          <w:u w:val="single"/>
+        </w:rPr>
+      </w:pPr>
+      <w:r>
+        <w:rPr>
+          <w:b/>
+          <w:u w:val="single"/>
+        </w:rPr>
+        <w:t>Software testers are in demand</w:t>
+      </w:r>
+    </w:p>
+    <w:p>
+      <w:pPr>
+        <w:rPr>
+          <w:b/>
+          <w:u w:val="single"/>
+        </w:rPr>
+      </w:pPr>
+    </w:p>
+    <w:p>
+      <w:r>
+        <w:t>Growth Areas</w:t>
+      </w:r>
+    </w:p>
+    <w:p/>
+    <w:p>
+      <w:r>
         <w:lastRenderedPageBreak/>
-        <w:t>Now that you have the basic JavaScript conditional statement definitions, let’s show you examples of each.</w:t>
-      </w:r>
-    </w:p>
+        <w:t>Areas such as security and performance are two areas that are seeing massive growth and especially with security being a red hot issue at the moment.</w:t>
+      </w:r>
+    </w:p>
+    <w:p/>
+    <w:p/>
+    <w:p>
+      <w:pPr>
+        <w:pStyle w:val="Heading2"/>
+      </w:pPr>
+      <w:proofErr w:type="gramStart"/>
+      <w:r>
+        <w:t>Questions?</w:t>
+      </w:r>
+      <w:proofErr w:type="gramEnd"/>
+    </w:p>
+    <w:p/>
+    <w:p>
+      <w:proofErr w:type="gramStart"/>
+      <w:r>
+        <w:t>agile</w:t>
+      </w:r>
+      <w:proofErr w:type="gramEnd"/>
+      <w:r>
+        <w:t xml:space="preserve"> testing?</w:t>
+      </w:r>
+    </w:p>
+    <w:p>
+      <w:proofErr w:type="gramStart"/>
+      <w:r>
+        <w:t>ISTQB foundation certification</w:t>
+      </w:r>
+      <w:r>
+        <w:t>?</w:t>
+      </w:r>
+      <w:proofErr w:type="gramEnd"/>
+    </w:p>
+    <w:p/>
+    <w:p/>
+    <w:p>
+      <w:r>
+        <w:t xml:space="preserve">SQS, Accenture, </w:t>
+      </w:r>
+      <w:proofErr w:type="gramStart"/>
+      <w:r>
+        <w:t>Cognizant ,</w:t>
+      </w:r>
+      <w:proofErr w:type="gramEnd"/>
+      <w:r>
+        <w:t xml:space="preserve"> </w:t>
+      </w:r>
+      <w:proofErr w:type="spellStart"/>
+      <w:r>
+        <w:t>cgi</w:t>
+      </w:r>
+      <w:proofErr w:type="spellEnd"/>
+      <w:r>
+        <w:t xml:space="preserve"> etc.</w:t>
+      </w:r>
+    </w:p>
+    <w:p/>
+    <w:p>
+      <w:r>
+        <w:t>What is a Cart test?</w:t>
+      </w:r>
+    </w:p>
+    <w:p>
+      <w:r>
+        <w:t>They put up a static image of a shopping cart page, and asked me to identify what I thought were bugs and why. It was an interesting exercise, because it questioned my observation skills, and ability to communicate issues. It was a less interesting exercise, because they wanted me to find as many as I could, and we'd discuss the rest. But I found 7/11 of them so quickly, that they just sat around and made me find the remaining 4. It was excruciating. But I got the job!</w:t>
+      </w:r>
+    </w:p>
+    <w:p>
+      <w:pPr>
+        <w:rPr>
+          <w:u w:val="single"/>
+        </w:rPr>
+      </w:pPr>
+      <w:r>
+        <w:rPr>
+          <w:u w:val="single"/>
+        </w:rPr>
+        <w:t xml:space="preserve">What is </w:t>
+      </w:r>
+      <w:proofErr w:type="spellStart"/>
+      <w:r>
+        <w:rPr>
+          <w:u w:val="single"/>
+        </w:rPr>
+        <w:t>FizzBuzz</w:t>
+      </w:r>
+      <w:proofErr w:type="spellEnd"/>
+      <w:r>
+        <w:rPr>
+          <w:u w:val="single"/>
+        </w:rPr>
+        <w:t>?</w:t>
+      </w:r>
+    </w:p>
+    <w:p>
+      <w:pPr>
+        <w:rPr>
+          <w:u w:val="single"/>
+        </w:rPr>
+      </w:pPr>
+    </w:p>
+    <w:p>
+      <w:pPr>
+        <w:rPr>
+          <w:u w:val="single"/>
+        </w:rPr>
+      </w:pPr>
+    </w:p>
+    <w:p>
+      <w:pPr>
+        <w:rPr>
+          <w:u w:val="single"/>
+        </w:rPr>
+      </w:pPr>
+      <w:proofErr w:type="gramStart"/>
+      <w:r>
+        <w:rPr>
+          <w:u w:val="single"/>
+        </w:rPr>
+        <w:t>ISEB courses</w:t>
+      </w:r>
+      <w:r>
+        <w:rPr>
+          <w:u w:val="single"/>
+        </w:rPr>
+        <w:t>?</w:t>
+      </w:r>
+      <w:proofErr w:type="gramEnd"/>
+    </w:p>
+    <w:p>
+      <w:pPr>
+        <w:rPr>
+          <w:u w:val="single"/>
+        </w:rPr>
+      </w:pPr>
+    </w:p>
+    <w:p>
+      <w:pPr>
+        <w:pStyle w:val="Heading2"/>
+        <w:rPr>
+          <w:b w:val="0"/>
+        </w:rPr>
+      </w:pPr>
+      <w:r>
+        <w:rPr>
+          <w:b w:val="0"/>
+        </w:rPr>
+        <w:t>Automation or Manual</w:t>
+      </w:r>
+    </w:p>
+    <w:p/>
+    <w:p>
+      <w:r>
+        <w:t>Manual seems to be regarding none coding based jobs, while automation is programming based</w:t>
+      </w:r>
+    </w:p>
+    <w:p/>
     <w:p/>
     <w:sectPr>
       <w:pgSz w:w="11906" w:h="16838"/>
@@ -21188,7 +21676,7 @@
 </file>
 
 <file path=customXml/itemProps1.xml><?xml version="1.0" encoding="utf-8"?>
-<ds:datastoreItem xmlns:ds="http://schemas.openxmlformats.org/officeDocument/2006/customXml" ds:itemID="{02B32B5A-D238-42FB-A188-DC20340B0E15}">
+<ds:datastoreItem xmlns:ds="http://schemas.openxmlformats.org/officeDocument/2006/customXml" ds:itemID="{3B0EFCCD-F47D-4D6C-860C-DD9884EC551A}">
   <ds:schemaRefs>
     <ds:schemaRef ds:uri="http://schemas.openxmlformats.org/officeDocument/2006/bibliography"/>
   </ds:schemaRefs>

</xml_diff>

<commit_message>
[Programming Diary - JS Bootcamp - Chapter 11 start]
</commit_message>
<xml_diff>
--- a/Programming Diary.docx
+++ b/Programming Diary.docx
@@ -1702,7 +1702,7 @@
     <w:p>
       <w:pPr>
         <w:shd w:val="clear" w:color="auto" w:fill="FFFFFF"/>
-        <w:spacing w:beforeAutospacing="1" w:afterAutospacing="1" w:line="240" w:lineRule="auto"/>
+        <w:spacing w:before="100" w:beforeAutospacing="1" w:after="100" w:afterAutospacing="1" w:line="240" w:lineRule="auto"/>
         <w:rPr>
           <w:rFonts w:ascii="Times New Roman" w:eastAsia="Times New Roman" w:hAnsi="Times New Roman" w:cs="Times New Roman"/>
           <w:lang w:eastAsia="en-AU"/>
@@ -1721,25 +1721,8 @@
           <w:rFonts w:ascii="Times New Roman" w:eastAsia="Times New Roman" w:hAnsi="Times New Roman" w:cs="Times New Roman"/>
           <w:lang w:eastAsia="en-AU"/>
         </w:rPr>
-        <w:t xml:space="preserve">6. Objects - </w:t>
-      </w:r>
-      <w:r>
-        <w:rPr>
-          <w:rFonts w:ascii="Times New Roman" w:eastAsia="Times New Roman" w:hAnsi="Times New Roman" w:cs="Times New Roman"/>
-          <w:lang w:eastAsia="en-AU"/>
-        </w:rPr>
-        <w:t>6. Objects and Reference Types</w:t>
-      </w:r>
-    </w:p>
-    <w:p>
-      <w:pPr>
-        <w:shd w:val="clear" w:color="auto" w:fill="FFFFFF"/>
-        <w:spacing w:beforeAutospacing="1" w:afterAutospacing="1" w:line="240" w:lineRule="auto"/>
-        <w:rPr>
-          <w:rFonts w:ascii="Times New Roman" w:eastAsia="Times New Roman" w:hAnsi="Times New Roman" w:cs="Times New Roman"/>
-          <w:lang w:eastAsia="en-AU"/>
-        </w:rPr>
-      </w:pPr>
+        <w:t>11. A Few Miscellaneous JS Features</w:t>
+      </w:r>
       <w:bookmarkStart w:id="3" w:name="_GoBack"/>
       <w:bookmarkEnd w:id="3"/>
       <w:r>
@@ -1754,8 +1737,33 @@
           <w:rFonts w:ascii="Times New Roman" w:eastAsia="Times New Roman" w:hAnsi="Times New Roman" w:cs="Times New Roman"/>
           <w:lang w:eastAsia="en-AU"/>
         </w:rPr>
-        <w:t>/08/2020 watched 110 Min and 44 Sec</w:t>
-      </w:r>
+        <w:t>17/08</w:t>
+      </w:r>
+      <w:r>
+        <w:rPr>
+          <w:rFonts w:ascii="Times New Roman" w:eastAsia="Times New Roman" w:hAnsi="Times New Roman" w:cs="Times New Roman"/>
+          <w:lang w:eastAsia="en-AU"/>
+        </w:rPr>
+        <w:t xml:space="preserve">/2020 watched </w:t>
+      </w:r>
+      <w:r>
+        <w:rPr>
+          <w:rFonts w:ascii="Times New Roman" w:eastAsia="Times New Roman" w:hAnsi="Times New Roman" w:cs="Times New Roman"/>
+          <w:lang w:eastAsia="en-AU"/>
+        </w:rPr>
+        <w:t>2 hours 42 minutes (162.4)</w:t>
+      </w:r>
+    </w:p>
+    <w:p>
+      <w:pPr>
+        <w:shd w:val="clear" w:color="auto" w:fill="FFFFFF"/>
+        <w:spacing w:beforeAutospacing="1" w:afterAutospacing="1" w:line="240" w:lineRule="auto"/>
+        <w:rPr>
+          <w:rFonts w:ascii="Times New Roman" w:eastAsia="Times New Roman" w:hAnsi="Times New Roman" w:cs="Times New Roman"/>
+          <w:b/>
+          <w:lang w:eastAsia="en-AU"/>
+        </w:rPr>
+      </w:pPr>
     </w:p>
     <w:p>
       <w:pPr>
@@ -9266,18 +9274,43 @@
     <w:p>
       <w:pPr>
         <w:pStyle w:val="Heading3"/>
-        <w:rPr>
-          <w:rFonts w:ascii="Times New Roman" w:eastAsia="Times New Roman" w:hAnsi="Times New Roman" w:cs="Times New Roman"/>
-          <w:lang w:eastAsia="en-AU"/>
-        </w:rPr>
       </w:pPr>
       <w:bookmarkStart w:id="12" w:name="_Toc46497545"/>
       <w:r>
-        <w:rPr>
-          <w:rFonts w:ascii="Times New Roman" w:eastAsia="Times New Roman" w:hAnsi="Times New Roman" w:cs="Times New Roman"/>
-          <w:lang w:eastAsia="en-AU"/>
-        </w:rPr>
         <w:lastRenderedPageBreak/>
+        <w:t>Loops</w:t>
+      </w:r>
+    </w:p>
+    <w:p/>
+    <w:p>
+      <w:r>
+        <w:t xml:space="preserve">I was briefly introduced to </w:t>
+      </w:r>
+      <w:proofErr w:type="gramStart"/>
+      <w:r>
+        <w:t>For</w:t>
+      </w:r>
+      <w:proofErr w:type="gramEnd"/>
+      <w:r>
+        <w:t xml:space="preserve"> loops during the JS Bootcamp, but believe I could do with studying the subject more.</w:t>
+      </w:r>
+    </w:p>
+    <w:p/>
+    <w:p/>
+    <w:p/>
+    <w:p>
+      <w:pPr>
+        <w:pStyle w:val="Heading3"/>
+        <w:rPr>
+          <w:rFonts w:ascii="Times New Roman" w:eastAsia="Times New Roman" w:hAnsi="Times New Roman" w:cs="Times New Roman"/>
+          <w:lang w:eastAsia="en-AU"/>
+        </w:rPr>
+      </w:pPr>
+      <w:r>
+        <w:rPr>
+          <w:rFonts w:ascii="Times New Roman" w:eastAsia="Times New Roman" w:hAnsi="Times New Roman" w:cs="Times New Roman"/>
+          <w:lang w:eastAsia="en-AU"/>
+        </w:rPr>
         <w:t>Class vs ID</w:t>
       </w:r>
       <w:bookmarkEnd w:id="12"/>
@@ -9641,7 +9674,6 @@
           <w:b/>
           <w:lang w:eastAsia="en-AU"/>
         </w:rPr>
-        <w:lastRenderedPageBreak/>
         <w:t>Part 1</w:t>
       </w:r>
     </w:p>
@@ -10425,6 +10457,7 @@
           <w:color w:val="333333"/>
           <w:shd w:val="clear" w:color="auto" w:fill="FFFFFF"/>
         </w:rPr>
+        <w:lastRenderedPageBreak/>
         <w:t xml:space="preserve">An </w:t>
       </w:r>
       <w:r>
@@ -10666,7 +10699,6 @@
           <w:color w:val="222222"/>
           <w:shd w:val="clear" w:color="auto" w:fill="FFFFFF"/>
         </w:rPr>
-        <w:lastRenderedPageBreak/>
         <w:t>In formal language theory and computer programming, string concatenation is the operation of joining character strings end-to-end. For example, the concatenation of "snow" and "ball" is "snowball".</w:t>
       </w:r>
     </w:p>
@@ -11142,6 +11174,7 @@
           <w:u w:val="single"/>
           <w:lang w:eastAsia="en-AU"/>
         </w:rPr>
+        <w:lastRenderedPageBreak/>
         <w:t>What are the increment/decrement operators?</w:t>
       </w:r>
     </w:p>
@@ -11306,7 +11339,6 @@
           <w:color w:val="333333"/>
           <w:lang w:eastAsia="en-AU"/>
         </w:rPr>
-        <w:lastRenderedPageBreak/>
         <w:t>Both of these statements do the same thing: increase </w:t>
       </w:r>
       <w:r>
@@ -11751,7 +11783,6 @@
           <w:rFonts w:ascii="Times New Roman" w:eastAsia="Times New Roman" w:hAnsi="Times New Roman" w:cs="Times New Roman"/>
           <w:lang w:eastAsia="en-AU"/>
         </w:rPr>
-        <w:lastRenderedPageBreak/>
         <w:t>What are the eight data types of JavaScript?</w:t>
       </w:r>
     </w:p>
@@ -12622,6 +12653,7 @@
           <w:color w:val="333333"/>
           <w:lang w:eastAsia="en-AU"/>
         </w:rPr>
+        <w:lastRenderedPageBreak/>
         <w:t>Double and single quotes are “simple” quotes. There’s practically no difference between them in JavaScript.</w:t>
       </w:r>
     </w:p>
@@ -13186,7 +13218,6 @@
           <w:rFonts w:ascii="Times New Roman" w:eastAsia="Times New Roman" w:hAnsi="Times New Roman" w:cs="Times New Roman"/>
           <w:lang w:eastAsia="en-AU"/>
         </w:rPr>
-        <w:lastRenderedPageBreak/>
         <w:t>Which type of quote lets you embed variables/expressions into a string?</w:t>
       </w:r>
     </w:p>
@@ -14308,6 +14339,7 @@
                 <w:rFonts w:ascii="Times New Roman" w:eastAsia="Times New Roman" w:hAnsi="Times New Roman" w:cs="Times New Roman"/>
                 <w:lang w:eastAsia="en-AU"/>
               </w:rPr>
+              <w:lastRenderedPageBreak/>
               <w:t>firstName</w:t>
             </w:r>
             <w:proofErr w:type="spellEnd"/>
@@ -14624,7 +14656,6 @@
           <w:color w:val="222222"/>
           <w:shd w:val="clear" w:color="auto" w:fill="FFFFFF"/>
         </w:rPr>
-        <w:lastRenderedPageBreak/>
         <w:t>There are </w:t>
       </w:r>
       <w:r>
@@ -16147,7 +16178,6 @@
           <w:rFonts w:ascii="Times New Roman" w:eastAsia="Times New Roman" w:hAnsi="Times New Roman" w:cs="Times New Roman"/>
           <w:lang w:eastAsia="en-AU"/>
         </w:rPr>
-        <w:lastRenderedPageBreak/>
         <w:t xml:space="preserve">What are </w:t>
       </w:r>
       <w:proofErr w:type="spellStart"/>
@@ -17455,6 +17485,7 @@
           <w:spacing w:val="-1"/>
           <w:shd w:val="clear" w:color="auto" w:fill="FFFFFF"/>
         </w:rPr>
+        <w:lastRenderedPageBreak/>
         <w:t>The </w:t>
       </w:r>
       <w:r>
@@ -17855,7 +17886,6 @@
           <w:spacing w:val="-1"/>
           <w:lang w:eastAsia="en-AU"/>
         </w:rPr>
-        <w:lastRenderedPageBreak/>
         <w:t>exprIfTrue</w:t>
       </w:r>
       <w:proofErr w:type="spellEnd"/>
@@ -18380,6 +18410,7 @@
         <w:pStyle w:val="Heading1"/>
       </w:pPr>
       <w:r>
+        <w:lastRenderedPageBreak/>
         <w:t>QA Job Project</w:t>
       </w:r>
     </w:p>
@@ -18422,7 +18453,6 @@
     <w:p/>
     <w:p>
       <w:r>
-        <w:lastRenderedPageBreak/>
         <w:t>Areas such as security and performance are two areas that are seeing massive growth and especially with security being a red hot issue at the moment.</w:t>
       </w:r>
     </w:p>
@@ -18573,6 +18603,7 @@
         <w:rPr>
           <w:b w:val="0"/>
         </w:rPr>
+        <w:lastRenderedPageBreak/>
         <w:t>Automation or Manual</w:t>
       </w:r>
     </w:p>
@@ -20131,6 +20162,30 @@
       <w:rFonts w:asciiTheme="majorHAnsi" w:eastAsiaTheme="majorEastAsia" w:hAnsiTheme="majorHAnsi" w:cstheme="majorBidi"/>
       <w:b/>
       <w:bCs/>
+      <w:color w:val="4F81BD" w:themeColor="accent1"/>
+    </w:rPr>
+  </w:style>
+  <w:style w:type="paragraph" w:styleId="Heading4">
+    <w:name w:val="heading 4"/>
+    <w:basedOn w:val="Normal"/>
+    <w:next w:val="Normal"/>
+    <w:link w:val="Heading4Char"/>
+    <w:uiPriority w:val="9"/>
+    <w:unhideWhenUsed/>
+    <w:qFormat/>
+    <w:rsid w:val="00267590"/>
+    <w:pPr>
+      <w:keepNext/>
+      <w:keepLines/>
+      <w:spacing w:before="200" w:after="0"/>
+      <w:outlineLvl w:val="3"/>
+    </w:pPr>
+    <w:rPr>
+      <w:rFonts w:asciiTheme="majorHAnsi" w:eastAsiaTheme="majorEastAsia" w:hAnsiTheme="majorHAnsi" w:cstheme="majorBidi"/>
+      <w:b/>
+      <w:bCs/>
+      <w:i/>
+      <w:iCs/>
       <w:color w:val="4F81BD" w:themeColor="accent1"/>
     </w:rPr>
   </w:style>
@@ -20640,6 +20695,22 @@
       <w:sz w:val="22"/>
     </w:rPr>
   </w:style>
+  <w:style w:type="character" w:customStyle="1" w:styleId="Heading4Char">
+    <w:name w:val="Heading 4 Char"/>
+    <w:basedOn w:val="DefaultParagraphFont"/>
+    <w:link w:val="Heading4"/>
+    <w:uiPriority w:val="9"/>
+    <w:rsid w:val="00267590"/>
+    <w:rPr>
+      <w:rFonts w:asciiTheme="majorHAnsi" w:eastAsiaTheme="majorEastAsia" w:hAnsiTheme="majorHAnsi" w:cstheme="majorBidi"/>
+      <w:b/>
+      <w:bCs/>
+      <w:i/>
+      <w:iCs/>
+      <w:color w:val="4F81BD" w:themeColor="accent1"/>
+      <w:sz w:val="22"/>
+    </w:rPr>
+  </w:style>
 </w:styles>
 </file>
 
@@ -20874,6 +20945,30 @@
       <w:rFonts w:asciiTheme="majorHAnsi" w:eastAsiaTheme="majorEastAsia" w:hAnsiTheme="majorHAnsi" w:cstheme="majorBidi"/>
       <w:b/>
       <w:bCs/>
+      <w:color w:val="4F81BD" w:themeColor="accent1"/>
+    </w:rPr>
+  </w:style>
+  <w:style w:type="paragraph" w:styleId="Heading4">
+    <w:name w:val="heading 4"/>
+    <w:basedOn w:val="Normal"/>
+    <w:next w:val="Normal"/>
+    <w:link w:val="Heading4Char"/>
+    <w:uiPriority w:val="9"/>
+    <w:unhideWhenUsed/>
+    <w:qFormat/>
+    <w:rsid w:val="00267590"/>
+    <w:pPr>
+      <w:keepNext/>
+      <w:keepLines/>
+      <w:spacing w:before="200" w:after="0"/>
+      <w:outlineLvl w:val="3"/>
+    </w:pPr>
+    <w:rPr>
+      <w:rFonts w:asciiTheme="majorHAnsi" w:eastAsiaTheme="majorEastAsia" w:hAnsiTheme="majorHAnsi" w:cstheme="majorBidi"/>
+      <w:b/>
+      <w:bCs/>
+      <w:i/>
+      <w:iCs/>
       <w:color w:val="4F81BD" w:themeColor="accent1"/>
     </w:rPr>
   </w:style>
@@ -21383,6 +21478,22 @@
       <w:sz w:val="22"/>
     </w:rPr>
   </w:style>
+  <w:style w:type="character" w:customStyle="1" w:styleId="Heading4Char">
+    <w:name w:val="Heading 4 Char"/>
+    <w:basedOn w:val="DefaultParagraphFont"/>
+    <w:link w:val="Heading4"/>
+    <w:uiPriority w:val="9"/>
+    <w:rsid w:val="00267590"/>
+    <w:rPr>
+      <w:rFonts w:asciiTheme="majorHAnsi" w:eastAsiaTheme="majorEastAsia" w:hAnsiTheme="majorHAnsi" w:cstheme="majorBidi"/>
+      <w:b/>
+      <w:bCs/>
+      <w:i/>
+      <w:iCs/>
+      <w:color w:val="4F81BD" w:themeColor="accent1"/>
+      <w:sz w:val="22"/>
+    </w:rPr>
+  </w:style>
 </w:styles>
 </file>
 
@@ -21676,7 +21787,7 @@
 </file>
 
 <file path=customXml/itemProps1.xml><?xml version="1.0" encoding="utf-8"?>
-<ds:datastoreItem xmlns:ds="http://schemas.openxmlformats.org/officeDocument/2006/customXml" ds:itemID="{3B0EFCCD-F47D-4D6C-860C-DD9884EC551A}">
+<ds:datastoreItem xmlns:ds="http://schemas.openxmlformats.org/officeDocument/2006/customXml" ds:itemID="{E4A96136-5FF1-4069-9DCD-36BEF81A6585}">
   <ds:schemaRefs>
     <ds:schemaRef ds:uri="http://schemas.openxmlformats.org/officeDocument/2006/bibliography"/>
   </ds:schemaRefs>

</xml_diff>

<commit_message>
[Working on React tutorial]
</commit_message>
<xml_diff>
--- a/Programming Diary.docx
+++ b/Programming Diary.docx
@@ -20,7 +20,6 @@
           <w:docPartUnique/>
         </w:docPartObj>
       </w:sdtPr>
-      <w:sdtEndPr/>
       <w:sdtContent>
         <w:p>
           <w:pPr>
@@ -1652,107 +1651,462 @@
     <w:p>
       <w:pPr>
         <w:pStyle w:val="Heading3"/>
-        <w:rPr>
-          <w:rFonts w:ascii="Times New Roman" w:eastAsia="Times New Roman" w:hAnsi="Times New Roman" w:cs="Times New Roman"/>
-          <w:lang w:eastAsia="en-AU"/>
-        </w:rPr>
-      </w:pPr>
-      <w:r>
-        <w:rPr>
-          <w:rFonts w:ascii="Times New Roman" w:eastAsia="Times New Roman" w:hAnsi="Times New Roman" w:cs="Times New Roman"/>
+        <w:jc w:val="center"/>
+        <w:rPr>
+          <w:rFonts w:ascii="Times New Roman" w:eastAsia="Times New Roman" w:hAnsi="Times New Roman" w:cs="Times New Roman"/>
+          <w:sz w:val="28"/>
+          <w:szCs w:val="28"/>
+          <w:lang w:eastAsia="en-AU"/>
+        </w:rPr>
+      </w:pPr>
+      <w:r>
+        <w:rPr>
+          <w:rFonts w:ascii="Times New Roman" w:eastAsia="Times New Roman" w:hAnsi="Times New Roman" w:cs="Times New Roman"/>
+          <w:sz w:val="28"/>
+          <w:szCs w:val="28"/>
           <w:lang w:eastAsia="en-AU"/>
         </w:rPr>
         <w:lastRenderedPageBreak/>
-        <w:t xml:space="preserve">The Modern </w:t>
-      </w:r>
-      <w:proofErr w:type="spellStart"/>
-      <w:r>
-        <w:rPr>
-          <w:rFonts w:ascii="Times New Roman" w:eastAsia="Times New Roman" w:hAnsi="Times New Roman" w:cs="Times New Roman"/>
-          <w:lang w:eastAsia="en-AU"/>
-        </w:rPr>
-        <w:t>Javascript</w:t>
-      </w:r>
-      <w:proofErr w:type="spellEnd"/>
-      <w:r>
-        <w:rPr>
-          <w:rFonts w:ascii="Times New Roman" w:eastAsia="Times New Roman" w:hAnsi="Times New Roman" w:cs="Times New Roman"/>
-          <w:lang w:eastAsia="en-AU"/>
-        </w:rPr>
-        <w:t xml:space="preserve"> Bootcamp Course</w:t>
-      </w:r>
-    </w:p>
-    <w:p>
-      <w:pPr>
-        <w:shd w:val="clear" w:color="auto" w:fill="FFFFFF"/>
-        <w:spacing w:beforeAutospacing="1" w:afterAutospacing="1" w:line="240" w:lineRule="auto"/>
-        <w:rPr>
-          <w:rFonts w:ascii="Times New Roman" w:eastAsia="Times New Roman" w:hAnsi="Times New Roman" w:cs="Times New Roman"/>
-          <w:lang w:eastAsia="en-AU"/>
-        </w:rPr>
-      </w:pPr>
-      <w:r>
-        <w:rPr>
-          <w:rFonts w:ascii="Times New Roman" w:eastAsia="Times New Roman" w:hAnsi="Times New Roman" w:cs="Times New Roman"/>
-          <w:lang w:eastAsia="en-AU"/>
-        </w:rPr>
-        <w:t>Located on D Drive</w:t>
-      </w:r>
-    </w:p>
-    <w:p>
-      <w:pPr>
-        <w:shd w:val="clear" w:color="auto" w:fill="FFFFFF"/>
-        <w:spacing w:before="100" w:beforeAutospacing="1" w:after="100" w:afterAutospacing="1" w:line="240" w:lineRule="auto"/>
-        <w:rPr>
-          <w:rFonts w:ascii="Times New Roman" w:eastAsia="Times New Roman" w:hAnsi="Times New Roman" w:cs="Times New Roman"/>
-          <w:lang w:eastAsia="en-AU"/>
-        </w:rPr>
-      </w:pPr>
-      <w:r>
+        <w:t>Tutorials</w:t>
+      </w:r>
+    </w:p>
+    <w:p>
+      <w:pPr>
+        <w:rPr>
+          <w:lang w:eastAsia="en-AU"/>
+        </w:rPr>
+      </w:pPr>
+    </w:p>
+    <w:tbl>
+      <w:tblPr>
+        <w:tblStyle w:val="TableGrid"/>
+        <w:tblW w:w="0" w:type="auto"/>
+        <w:tblLook w:val="04A0" w:firstRow="1" w:lastRow="0" w:firstColumn="1" w:lastColumn="0" w:noHBand="0" w:noVBand="1"/>
+      </w:tblPr>
+      <w:tblGrid>
+        <w:gridCol w:w="9242"/>
+      </w:tblGrid>
+      <w:tr>
+        <w:tc>
+          <w:tcPr>
+            <w:tcW w:w="9242" w:type="dxa"/>
+            <w:shd w:val="clear" w:color="auto" w:fill="548DD4" w:themeFill="text2" w:themeFillTint="99"/>
+          </w:tcPr>
+          <w:p>
+            <w:pPr>
+              <w:jc w:val="center"/>
+              <w:rPr>
+                <w:b/>
+                <w:u w:val="single"/>
+                <w:lang w:eastAsia="en-AU"/>
+              </w:rPr>
+            </w:pPr>
+            <w:r>
+              <w:rPr>
+                <w:b/>
+                <w:u w:val="single"/>
+                <w:lang w:eastAsia="en-AU"/>
+              </w:rPr>
+              <w:t>The Modern JavaScript Bootcamp Course</w:t>
+            </w:r>
+          </w:p>
+        </w:tc>
+      </w:tr>
+      <w:tr>
+        <w:tc>
+          <w:tcPr>
+            <w:tcW w:w="9242" w:type="dxa"/>
+            <w:shd w:val="clear" w:color="auto" w:fill="BFBFBF" w:themeFill="background1" w:themeFillShade="BF"/>
+          </w:tcPr>
+          <w:p>
+            <w:pPr>
+              <w:rPr>
+                <w:lang w:eastAsia="en-AU"/>
+              </w:rPr>
+            </w:pPr>
+            <w:r>
+              <w:rPr>
+                <w:lang w:eastAsia="en-AU"/>
+              </w:rPr>
+              <w:t>Located on D Drive</w:t>
+            </w:r>
+          </w:p>
+          <w:p>
+            <w:pPr>
+              <w:rPr>
+                <w:lang w:eastAsia="en-AU"/>
+              </w:rPr>
+            </w:pPr>
+            <w:r>
+              <w:rPr>
+                <w:b/>
+                <w:lang w:eastAsia="en-AU"/>
+              </w:rPr>
+              <w:t>Watch Next</w:t>
+            </w:r>
+            <w:r>
+              <w:rPr>
+                <w:lang w:eastAsia="en-AU"/>
+              </w:rPr>
+              <w:t>: 14. Twisting the DOM to Our Will</w:t>
+            </w:r>
+            <w:r>
+              <w:rPr>
+                <w:lang w:eastAsia="en-AU"/>
+              </w:rPr>
+              <w:t xml:space="preserve"> </w:t>
+            </w:r>
+            <w:r>
+              <w:rPr>
+                <w:lang w:eastAsia="en-AU"/>
+              </w:rPr>
+              <w:t>13. NBA Scores Chart Pt1.</w:t>
+            </w:r>
+            <w:bookmarkStart w:id="3" w:name="_GoBack"/>
+            <w:bookmarkEnd w:id="3"/>
+          </w:p>
+        </w:tc>
+      </w:tr>
+      <w:tr>
+        <w:tc>
+          <w:tcPr>
+            <w:tcW w:w="9242" w:type="dxa"/>
+            <w:shd w:val="clear" w:color="auto" w:fill="BFBFBF" w:themeFill="background1" w:themeFillShade="BF"/>
+          </w:tcPr>
+          <w:p>
+            <w:pPr>
+              <w:rPr>
+                <w:lang w:eastAsia="en-AU"/>
+              </w:rPr>
+            </w:pPr>
+            <w:r>
+              <w:rPr>
+                <w:lang w:eastAsia="en-AU"/>
+              </w:rPr>
+              <w:t>Best Day: 17/08/2020 wat</w:t>
+            </w:r>
+            <w:r>
+              <w:rPr>
+                <w:lang w:eastAsia="en-AU"/>
+              </w:rPr>
+              <w:t>ched 2 hours 42 minutes (162.4)</w:t>
+            </w:r>
+          </w:p>
+        </w:tc>
+      </w:tr>
+    </w:tbl>
+    <w:p>
+      <w:pPr>
+        <w:rPr>
+          <w:lang w:eastAsia="en-AU"/>
+        </w:rPr>
+      </w:pPr>
+    </w:p>
+    <w:tbl>
+      <w:tblPr>
+        <w:tblStyle w:val="TableGrid"/>
+        <w:tblW w:w="0" w:type="auto"/>
+        <w:tblLook w:val="04A0" w:firstRow="1" w:lastRow="0" w:firstColumn="1" w:lastColumn="0" w:noHBand="0" w:noVBand="1"/>
+      </w:tblPr>
+      <w:tblGrid>
+        <w:gridCol w:w="9242"/>
+      </w:tblGrid>
+      <w:tr>
+        <w:tc>
+          <w:tcPr>
+            <w:tcW w:w="9242" w:type="dxa"/>
+            <w:shd w:val="clear" w:color="auto" w:fill="548DD4" w:themeFill="text2" w:themeFillTint="99"/>
+          </w:tcPr>
+          <w:p>
+            <w:pPr>
+              <w:jc w:val="center"/>
+              <w:rPr>
+                <w:b/>
+                <w:u w:val="single"/>
+                <w:lang w:eastAsia="en-AU"/>
+              </w:rPr>
+            </w:pPr>
+            <w:r>
+              <w:rPr>
+                <w:b/>
+                <w:u w:val="single"/>
+                <w:lang w:eastAsia="en-AU"/>
+              </w:rPr>
+              <w:t>React Developer Course (w Hooks and Redux)</w:t>
+            </w:r>
+          </w:p>
+        </w:tc>
+      </w:tr>
+      <w:tr>
+        <w:tc>
+          <w:tcPr>
+            <w:tcW w:w="9242" w:type="dxa"/>
+            <w:shd w:val="clear" w:color="auto" w:fill="BFBFBF" w:themeFill="background1" w:themeFillShade="BF"/>
+          </w:tcPr>
+          <w:p>
+            <w:pPr>
+              <w:rPr>
+                <w:lang w:eastAsia="en-AU"/>
+              </w:rPr>
+            </w:pPr>
+            <w:r>
+              <w:rPr>
+                <w:lang w:eastAsia="en-AU"/>
+              </w:rPr>
+              <w:t>Located on D Drive</w:t>
+            </w:r>
+          </w:p>
+          <w:p>
+            <w:pPr>
+              <w:rPr>
+                <w:lang w:eastAsia="en-AU"/>
+              </w:rPr>
+            </w:pPr>
+            <w:r>
+              <w:rPr>
+                <w:b/>
+                <w:lang w:eastAsia="en-AU"/>
+              </w:rPr>
+              <w:t>Watch Next</w:t>
+            </w:r>
+            <w:r>
+              <w:rPr>
+                <w:lang w:eastAsia="en-AU"/>
+              </w:rPr>
+              <w:t xml:space="preserve">: </w:t>
+            </w:r>
+            <w:r>
+              <w:rPr>
+                <w:lang w:eastAsia="en-AU"/>
+              </w:rPr>
+              <w:t>3. Hello React</w:t>
+            </w:r>
+          </w:p>
+        </w:tc>
+      </w:tr>
+    </w:tbl>
+    <w:p>
+      <w:pPr>
+        <w:rPr>
+          <w:lang w:eastAsia="en-AU"/>
+        </w:rPr>
+      </w:pPr>
+    </w:p>
+    <w:tbl>
+      <w:tblPr>
+        <w:tblStyle w:val="TableGrid"/>
+        <w:tblW w:w="0" w:type="auto"/>
+        <w:tblLook w:val="04A0" w:firstRow="1" w:lastRow="0" w:firstColumn="1" w:lastColumn="0" w:noHBand="0" w:noVBand="1"/>
+      </w:tblPr>
+      <w:tblGrid>
+        <w:gridCol w:w="9242"/>
+      </w:tblGrid>
+      <w:tr>
+        <w:tc>
+          <w:tcPr>
+            <w:tcW w:w="9242" w:type="dxa"/>
+            <w:shd w:val="clear" w:color="auto" w:fill="548DD4" w:themeFill="text2" w:themeFillTint="99"/>
+          </w:tcPr>
+          <w:p>
+            <w:pPr>
+              <w:jc w:val="center"/>
+              <w:rPr>
+                <w:b/>
+                <w:u w:val="single"/>
+                <w:lang w:eastAsia="en-AU"/>
+              </w:rPr>
+            </w:pPr>
+            <w:r>
+              <w:rPr>
+                <w:b/>
+                <w:u w:val="single"/>
+                <w:lang w:eastAsia="en-AU"/>
+              </w:rPr>
+              <w:t>Godot</w:t>
+            </w:r>
+            <w:r>
+              <w:rPr>
+                <w:b/>
+                <w:u w:val="single"/>
+                <w:lang w:eastAsia="en-AU"/>
+              </w:rPr>
+              <w:t xml:space="preserve"> - Make Professional 2d Games with </w:t>
+            </w:r>
+            <w:r>
+              <w:rPr>
+                <w:b/>
+                <w:u w:val="single"/>
+                <w:lang w:eastAsia="en-AU"/>
+              </w:rPr>
+              <w:t>the Godot Game Engine</w:t>
+            </w:r>
+          </w:p>
+        </w:tc>
+      </w:tr>
+      <w:tr>
+        <w:tc>
+          <w:tcPr>
+            <w:tcW w:w="9242" w:type="dxa"/>
+            <w:shd w:val="clear" w:color="auto" w:fill="BFBFBF" w:themeFill="background1" w:themeFillShade="BF"/>
+          </w:tcPr>
+          <w:p>
+            <w:pPr>
+              <w:rPr>
+                <w:lang w:eastAsia="en-AU"/>
+              </w:rPr>
+            </w:pPr>
+            <w:r>
+              <w:rPr>
+                <w:lang w:eastAsia="en-AU"/>
+              </w:rPr>
+              <w:t>Located on D Drive</w:t>
+            </w:r>
+          </w:p>
+          <w:p>
+            <w:pPr>
+              <w:rPr>
+                <w:lang w:eastAsia="en-AU"/>
+              </w:rPr>
+            </w:pPr>
+            <w:r>
+              <w:rPr>
+                <w:b/>
+                <w:lang w:eastAsia="en-AU"/>
+              </w:rPr>
+              <w:t>Watch Next</w:t>
+            </w:r>
+            <w:r>
+              <w:rPr>
+                <w:lang w:eastAsia="en-AU"/>
+              </w:rPr>
+              <w:t>: 01.character-controller</w:t>
+            </w:r>
+            <w:r>
+              <w:rPr>
+                <w:lang w:eastAsia="en-AU"/>
+              </w:rPr>
+              <w:t xml:space="preserve">, </w:t>
+            </w:r>
+            <w:r>
+              <w:rPr>
+                <w:lang w:eastAsia="en-AU"/>
+              </w:rPr>
+              <w:t>07.input-map</w:t>
+            </w:r>
+          </w:p>
+        </w:tc>
+      </w:tr>
+    </w:tbl>
+    <w:p>
+      <w:pPr>
+        <w:rPr>
+          <w:lang w:eastAsia="en-AU"/>
+        </w:rPr>
+      </w:pPr>
+    </w:p>
+    <w:tbl>
+      <w:tblPr>
+        <w:tblStyle w:val="TableGrid"/>
+        <w:tblW w:w="0" w:type="auto"/>
+        <w:tblLook w:val="04A0" w:firstRow="1" w:lastRow="0" w:firstColumn="1" w:lastColumn="0" w:noHBand="0" w:noVBand="1"/>
+      </w:tblPr>
+      <w:tblGrid>
+        <w:gridCol w:w="9242"/>
+      </w:tblGrid>
+      <w:tr>
+        <w:tc>
+          <w:tcPr>
+            <w:tcW w:w="9242" w:type="dxa"/>
+            <w:shd w:val="clear" w:color="auto" w:fill="548DD4" w:themeFill="text2" w:themeFillTint="99"/>
+          </w:tcPr>
+          <w:p>
+            <w:pPr>
+              <w:jc w:val="center"/>
+              <w:rPr>
+                <w:b/>
+                <w:u w:val="single"/>
+                <w:lang w:eastAsia="en-AU"/>
+              </w:rPr>
+            </w:pPr>
+            <w:r>
+              <w:rPr>
+                <w:rFonts w:ascii="Times New Roman" w:eastAsia="Times New Roman" w:hAnsi="Times New Roman" w:cs="Times New Roman"/>
+                <w:b/>
+                <w:lang w:eastAsia="en-AU"/>
+              </w:rPr>
+              <w:t>UDEMY CSS tutorial</w:t>
+            </w:r>
+          </w:p>
+        </w:tc>
+      </w:tr>
+      <w:tr>
+        <w:tc>
+          <w:tcPr>
+            <w:tcW w:w="9242" w:type="dxa"/>
+            <w:shd w:val="clear" w:color="auto" w:fill="BFBFBF" w:themeFill="background1" w:themeFillShade="BF"/>
+          </w:tcPr>
+          <w:p>
+            <w:pPr>
+              <w:rPr>
+                <w:lang w:eastAsia="en-AU"/>
+              </w:rPr>
+            </w:pPr>
+            <w:r>
+              <w:rPr>
+                <w:lang w:eastAsia="en-AU"/>
+              </w:rPr>
+              <w:t>Located on D Drive</w:t>
+            </w:r>
+          </w:p>
+          <w:p>
+            <w:pPr>
+              <w:rPr>
+                <w:lang w:eastAsia="en-AU"/>
+              </w:rPr>
+            </w:pPr>
+            <w:r>
+              <w:rPr>
+                <w:b/>
+                <w:lang w:eastAsia="en-AU"/>
+              </w:rPr>
+              <w:t>Watch Next</w:t>
+            </w:r>
+            <w:r>
+              <w:rPr>
+                <w:lang w:eastAsia="en-AU"/>
+              </w:rPr>
+              <w:t xml:space="preserve">: </w:t>
+            </w:r>
+            <w:r>
+              <w:rPr>
+                <w:lang w:eastAsia="en-AU"/>
+              </w:rPr>
+              <w:t>3. Diving Deeper into CSS5: Practicing the Basics, 13. What we achieved so Far</w:t>
+            </w:r>
+          </w:p>
+        </w:tc>
+      </w:tr>
+    </w:tbl>
+    <w:p>
+      <w:pPr>
+        <w:shd w:val="clear" w:color="auto" w:fill="FFFFFF"/>
+        <w:spacing w:beforeAutospacing="1" w:afterAutospacing="1" w:line="240" w:lineRule="auto"/>
+        <w:rPr>
+          <w:rFonts w:ascii="Times New Roman" w:eastAsia="Times New Roman" w:hAnsi="Times New Roman" w:cs="Times New Roman"/>
+          <w:lang w:eastAsia="en-AU"/>
+        </w:rPr>
+      </w:pPr>
+    </w:p>
+    <w:p>
+      <w:pPr>
+        <w:shd w:val="clear" w:color="auto" w:fill="FFFFFF"/>
+        <w:spacing w:beforeAutospacing="1" w:afterAutospacing="1" w:line="240" w:lineRule="auto"/>
         <w:rPr>
           <w:rFonts w:ascii="Times New Roman" w:eastAsia="Times New Roman" w:hAnsi="Times New Roman" w:cs="Times New Roman"/>
           <w:b/>
           <w:lang w:eastAsia="en-AU"/>
         </w:rPr>
-        <w:t xml:space="preserve">Watch Next: </w:t>
-      </w:r>
-      <w:r>
-        <w:rPr>
-          <w:rFonts w:ascii="Times New Roman" w:eastAsia="Times New Roman" w:hAnsi="Times New Roman" w:cs="Times New Roman"/>
-          <w:lang w:eastAsia="en-AU"/>
-        </w:rPr>
-        <w:t>11. A Few Miscellaneous JS Features</w:t>
-      </w:r>
-      <w:bookmarkStart w:id="3" w:name="_GoBack"/>
-      <w:bookmarkEnd w:id="3"/>
-      <w:r>
-        <w:rPr>
-          <w:rFonts w:ascii="Times New Roman" w:eastAsia="Times New Roman" w:hAnsi="Times New Roman" w:cs="Times New Roman"/>
-          <w:lang w:eastAsia="en-AU"/>
-        </w:rPr>
-        <w:t xml:space="preserve">Best Day: </w:t>
-      </w:r>
-      <w:r>
-        <w:rPr>
-          <w:rFonts w:ascii="Times New Roman" w:eastAsia="Times New Roman" w:hAnsi="Times New Roman" w:cs="Times New Roman"/>
-          <w:lang w:eastAsia="en-AU"/>
-        </w:rPr>
-        <w:t>17/08</w:t>
-      </w:r>
-      <w:r>
-        <w:rPr>
-          <w:rFonts w:ascii="Times New Roman" w:eastAsia="Times New Roman" w:hAnsi="Times New Roman" w:cs="Times New Roman"/>
-          <w:lang w:eastAsia="en-AU"/>
-        </w:rPr>
-        <w:t xml:space="preserve">/2020 watched </w:t>
-      </w:r>
-      <w:r>
-        <w:rPr>
-          <w:rFonts w:ascii="Times New Roman" w:eastAsia="Times New Roman" w:hAnsi="Times New Roman" w:cs="Times New Roman"/>
-          <w:lang w:eastAsia="en-AU"/>
-        </w:rPr>
-        <w:t>2 hours 42 minutes (162.4)</w:t>
-      </w:r>
+      </w:pPr>
     </w:p>
     <w:p>
       <w:pPr>
@@ -1987,6 +2341,138 @@
     </w:p>
     <w:p>
       <w:pPr>
+        <w:shd w:val="clear" w:color="auto" w:fill="FFFFFF"/>
+        <w:spacing w:beforeAutospacing="1" w:afterAutospacing="1" w:line="240" w:lineRule="auto"/>
+        <w:rPr>
+          <w:rFonts w:ascii="Times New Roman" w:eastAsia="Times New Roman" w:hAnsi="Times New Roman" w:cs="Times New Roman"/>
+          <w:b/>
+          <w:lang w:eastAsia="en-AU"/>
+        </w:rPr>
+      </w:pPr>
+    </w:p>
+    <w:p>
+      <w:pPr>
+        <w:shd w:val="clear" w:color="auto" w:fill="FFFFFF"/>
+        <w:spacing w:beforeAutospacing="1" w:afterAutospacing="1" w:line="240" w:lineRule="auto"/>
+        <w:rPr>
+          <w:rFonts w:ascii="Times New Roman" w:eastAsia="Times New Roman" w:hAnsi="Times New Roman" w:cs="Times New Roman"/>
+          <w:b/>
+          <w:lang w:eastAsia="en-AU"/>
+        </w:rPr>
+      </w:pPr>
+    </w:p>
+    <w:p>
+      <w:pPr>
+        <w:shd w:val="clear" w:color="auto" w:fill="FFFFFF"/>
+        <w:spacing w:beforeAutospacing="1" w:afterAutospacing="1" w:line="240" w:lineRule="auto"/>
+        <w:rPr>
+          <w:rFonts w:ascii="Times New Roman" w:eastAsia="Times New Roman" w:hAnsi="Times New Roman" w:cs="Times New Roman"/>
+          <w:b/>
+          <w:lang w:eastAsia="en-AU"/>
+        </w:rPr>
+      </w:pPr>
+    </w:p>
+    <w:p>
+      <w:pPr>
+        <w:shd w:val="clear" w:color="auto" w:fill="FFFFFF"/>
+        <w:spacing w:beforeAutospacing="1" w:afterAutospacing="1" w:line="240" w:lineRule="auto"/>
+        <w:rPr>
+          <w:rFonts w:ascii="Times New Roman" w:eastAsia="Times New Roman" w:hAnsi="Times New Roman" w:cs="Times New Roman"/>
+          <w:b/>
+          <w:lang w:eastAsia="en-AU"/>
+        </w:rPr>
+      </w:pPr>
+    </w:p>
+    <w:p>
+      <w:pPr>
+        <w:shd w:val="clear" w:color="auto" w:fill="FFFFFF"/>
+        <w:spacing w:beforeAutospacing="1" w:afterAutospacing="1" w:line="240" w:lineRule="auto"/>
+        <w:rPr>
+          <w:rFonts w:ascii="Times New Roman" w:eastAsia="Times New Roman" w:hAnsi="Times New Roman" w:cs="Times New Roman"/>
+          <w:b/>
+          <w:lang w:eastAsia="en-AU"/>
+        </w:rPr>
+      </w:pPr>
+    </w:p>
+    <w:p>
+      <w:pPr>
+        <w:shd w:val="clear" w:color="auto" w:fill="FFFFFF"/>
+        <w:spacing w:beforeAutospacing="1" w:afterAutospacing="1" w:line="240" w:lineRule="auto"/>
+        <w:rPr>
+          <w:rFonts w:ascii="Times New Roman" w:eastAsia="Times New Roman" w:hAnsi="Times New Roman" w:cs="Times New Roman"/>
+          <w:b/>
+          <w:lang w:eastAsia="en-AU"/>
+        </w:rPr>
+      </w:pPr>
+    </w:p>
+    <w:p>
+      <w:pPr>
+        <w:shd w:val="clear" w:color="auto" w:fill="FFFFFF"/>
+        <w:spacing w:beforeAutospacing="1" w:afterAutospacing="1" w:line="240" w:lineRule="auto"/>
+        <w:rPr>
+          <w:rFonts w:ascii="Times New Roman" w:eastAsia="Times New Roman" w:hAnsi="Times New Roman" w:cs="Times New Roman"/>
+          <w:b/>
+          <w:lang w:eastAsia="en-AU"/>
+        </w:rPr>
+      </w:pPr>
+    </w:p>
+    <w:p>
+      <w:pPr>
+        <w:shd w:val="clear" w:color="auto" w:fill="FFFFFF"/>
+        <w:spacing w:beforeAutospacing="1" w:afterAutospacing="1" w:line="240" w:lineRule="auto"/>
+        <w:rPr>
+          <w:rFonts w:ascii="Times New Roman" w:eastAsia="Times New Roman" w:hAnsi="Times New Roman" w:cs="Times New Roman"/>
+          <w:b/>
+          <w:lang w:eastAsia="en-AU"/>
+        </w:rPr>
+      </w:pPr>
+    </w:p>
+    <w:p>
+      <w:pPr>
+        <w:shd w:val="clear" w:color="auto" w:fill="FFFFFF"/>
+        <w:spacing w:beforeAutospacing="1" w:afterAutospacing="1" w:line="240" w:lineRule="auto"/>
+        <w:rPr>
+          <w:rFonts w:ascii="Times New Roman" w:eastAsia="Times New Roman" w:hAnsi="Times New Roman" w:cs="Times New Roman"/>
+          <w:b/>
+          <w:lang w:eastAsia="en-AU"/>
+        </w:rPr>
+      </w:pPr>
+    </w:p>
+    <w:p>
+      <w:pPr>
+        <w:shd w:val="clear" w:color="auto" w:fill="FFFFFF"/>
+        <w:spacing w:beforeAutospacing="1" w:afterAutospacing="1" w:line="240" w:lineRule="auto"/>
+        <w:rPr>
+          <w:rFonts w:ascii="Times New Roman" w:eastAsia="Times New Roman" w:hAnsi="Times New Roman" w:cs="Times New Roman"/>
+          <w:b/>
+          <w:lang w:eastAsia="en-AU"/>
+        </w:rPr>
+      </w:pPr>
+    </w:p>
+    <w:p>
+      <w:pPr>
+        <w:shd w:val="clear" w:color="auto" w:fill="FFFFFF"/>
+        <w:spacing w:beforeAutospacing="1" w:afterAutospacing="1" w:line="240" w:lineRule="auto"/>
+        <w:rPr>
+          <w:rFonts w:ascii="Times New Roman" w:eastAsia="Times New Roman" w:hAnsi="Times New Roman" w:cs="Times New Roman"/>
+          <w:b/>
+          <w:lang w:eastAsia="en-AU"/>
+        </w:rPr>
+      </w:pPr>
+    </w:p>
+    <w:p>
+      <w:pPr>
+        <w:shd w:val="clear" w:color="auto" w:fill="FFFFFF"/>
+        <w:spacing w:beforeAutospacing="1" w:afterAutospacing="1" w:line="240" w:lineRule="auto"/>
+        <w:rPr>
+          <w:rFonts w:ascii="Times New Roman" w:eastAsia="Times New Roman" w:hAnsi="Times New Roman" w:cs="Times New Roman"/>
+          <w:b/>
+          <w:lang w:eastAsia="en-AU"/>
+        </w:rPr>
+      </w:pPr>
+    </w:p>
+    <w:p>
+      <w:pPr>
         <w:pStyle w:val="Heading3"/>
         <w:rPr>
           <w:rFonts w:ascii="Times New Roman" w:eastAsia="Times New Roman" w:hAnsi="Times New Roman" w:cs="Times New Roman"/>
@@ -1994,351 +2480,17 @@
           <w:lang w:eastAsia="en-AU"/>
         </w:rPr>
       </w:pPr>
-      <w:bookmarkStart w:id="4" w:name="_Toc46497537"/>
-      <w:r>
-        <w:rPr>
-          <w:rFonts w:ascii="Times New Roman" w:eastAsia="Times New Roman" w:hAnsi="Times New Roman" w:cs="Times New Roman"/>
-          <w:lang w:eastAsia="en-AU"/>
-        </w:rPr>
-        <w:t>Udemy - CSS - The Complete Guide 2020</w:t>
+      <w:bookmarkStart w:id="4" w:name="_Toc46497540"/>
+      <w:r>
+        <w:rPr>
+          <w:rFonts w:ascii="Times New Roman" w:eastAsia="Times New Roman" w:hAnsi="Times New Roman" w:cs="Times New Roman"/>
+          <w:b w:val="0"/>
+          <w:lang w:eastAsia="en-AU"/>
+        </w:rPr>
+        <w:lastRenderedPageBreak/>
+        <w:t>JavaScript Video games development</w:t>
       </w:r>
       <w:bookmarkEnd w:id="4"/>
-    </w:p>
-    <w:p>
-      <w:pPr>
-        <w:shd w:val="clear" w:color="auto" w:fill="FFFFFF"/>
-        <w:spacing w:beforeAutospacing="1" w:afterAutospacing="1" w:line="240" w:lineRule="auto"/>
-        <w:rPr>
-          <w:rFonts w:ascii="Times New Roman" w:eastAsia="Times New Roman" w:hAnsi="Times New Roman" w:cs="Times New Roman"/>
-          <w:b/>
-          <w:lang w:eastAsia="en-AU"/>
-        </w:rPr>
-      </w:pPr>
-      <w:r>
-        <w:rPr>
-          <w:rFonts w:ascii="Times New Roman" w:eastAsia="Times New Roman" w:hAnsi="Times New Roman" w:cs="Times New Roman"/>
-          <w:b/>
-          <w:lang w:eastAsia="en-AU"/>
-        </w:rPr>
-        <w:t>Working on the UDEMY CSS tutorial</w:t>
-      </w:r>
-    </w:p>
-    <w:p>
-      <w:pPr>
-        <w:shd w:val="clear" w:color="auto" w:fill="FFFFFF"/>
-        <w:spacing w:beforeAutospacing="1" w:afterAutospacing="1" w:line="240" w:lineRule="auto"/>
-        <w:rPr>
-          <w:rFonts w:ascii="Times New Roman" w:eastAsia="Times New Roman" w:hAnsi="Times New Roman" w:cs="Times New Roman"/>
-          <w:b/>
-          <w:lang w:eastAsia="en-AU"/>
-        </w:rPr>
-      </w:pPr>
-      <w:r>
-        <w:rPr>
-          <w:rFonts w:ascii="Times New Roman" w:eastAsia="Times New Roman" w:hAnsi="Times New Roman" w:cs="Times New Roman"/>
-          <w:b/>
-          <w:lang w:eastAsia="en-AU"/>
-        </w:rPr>
-        <w:lastRenderedPageBreak/>
-        <w:t xml:space="preserve">Completed: </w:t>
-      </w:r>
-      <w:r>
-        <w:rPr>
-          <w:rFonts w:ascii="Times New Roman" w:eastAsia="Times New Roman" w:hAnsi="Times New Roman" w:cs="Times New Roman"/>
-          <w:lang w:eastAsia="en-AU"/>
-        </w:rPr>
-        <w:t>3. Diving Deeper into CSS</w:t>
-      </w:r>
-      <w:r>
-        <w:rPr>
-          <w:rFonts w:ascii="Times New Roman" w:eastAsia="Times New Roman" w:hAnsi="Times New Roman" w:cs="Times New Roman"/>
-          <w:lang w:eastAsia="en-AU"/>
-        </w:rPr>
-        <w:t>5:</w:t>
-      </w:r>
-      <w:r>
-        <w:rPr>
-          <w:rFonts w:ascii="Times New Roman" w:eastAsia="Times New Roman" w:hAnsi="Times New Roman" w:cs="Times New Roman"/>
-          <w:lang w:eastAsia="en-AU"/>
-        </w:rPr>
-        <w:t xml:space="preserve"> Practicing the Basics</w:t>
-      </w:r>
-      <w:r>
-        <w:rPr>
-          <w:rFonts w:ascii="Times New Roman" w:eastAsia="Times New Roman" w:hAnsi="Times New Roman" w:cs="Times New Roman"/>
-          <w:lang w:eastAsia="en-AU"/>
-        </w:rPr>
-        <w:t xml:space="preserve">, </w:t>
-      </w:r>
-      <w:r>
-        <w:rPr>
-          <w:rFonts w:ascii="Times New Roman" w:eastAsia="Times New Roman" w:hAnsi="Times New Roman" w:cs="Times New Roman"/>
-          <w:lang w:eastAsia="en-AU"/>
-        </w:rPr>
-        <w:t>13. What we achieved so Far</w:t>
-      </w:r>
-    </w:p>
-    <w:p>
-      <w:pPr>
-        <w:shd w:val="clear" w:color="auto" w:fill="FFFFFF"/>
-        <w:spacing w:beforeAutospacing="1" w:afterAutospacing="1" w:line="240" w:lineRule="auto"/>
-        <w:rPr>
-          <w:rFonts w:ascii="Times New Roman" w:eastAsia="Times New Roman" w:hAnsi="Times New Roman" w:cs="Times New Roman"/>
-          <w:b/>
-          <w:lang w:eastAsia="en-AU"/>
-        </w:rPr>
-      </w:pPr>
-    </w:p>
-    <w:p>
-      <w:pPr>
-        <w:shd w:val="clear" w:color="auto" w:fill="FFFFFF"/>
-        <w:spacing w:beforeAutospacing="1" w:afterAutospacing="1" w:line="240" w:lineRule="auto"/>
-        <w:rPr>
-          <w:rFonts w:ascii="Times New Roman" w:eastAsia="Times New Roman" w:hAnsi="Times New Roman" w:cs="Times New Roman"/>
-          <w:b/>
-          <w:lang w:eastAsia="en-AU"/>
-        </w:rPr>
-      </w:pPr>
-    </w:p>
-    <w:p>
-      <w:pPr>
-        <w:shd w:val="clear" w:color="auto" w:fill="FFFFFF"/>
-        <w:spacing w:beforeAutospacing="1" w:afterAutospacing="1" w:line="240" w:lineRule="auto"/>
-        <w:rPr>
-          <w:rFonts w:ascii="Times New Roman" w:eastAsia="Times New Roman" w:hAnsi="Times New Roman" w:cs="Times New Roman"/>
-          <w:b/>
-          <w:lang w:eastAsia="en-AU"/>
-        </w:rPr>
-      </w:pPr>
-    </w:p>
-    <w:p>
-      <w:pPr>
-        <w:shd w:val="clear" w:color="auto" w:fill="FFFFFF"/>
-        <w:spacing w:beforeAutospacing="1" w:afterAutospacing="1" w:line="240" w:lineRule="auto"/>
-        <w:rPr>
-          <w:rFonts w:ascii="Times New Roman" w:eastAsia="Times New Roman" w:hAnsi="Times New Roman" w:cs="Times New Roman"/>
-          <w:b/>
-          <w:lang w:eastAsia="en-AU"/>
-        </w:rPr>
-      </w:pPr>
-    </w:p>
-    <w:p>
-      <w:pPr>
-        <w:shd w:val="clear" w:color="auto" w:fill="FFFFFF"/>
-        <w:spacing w:beforeAutospacing="1" w:afterAutospacing="1" w:line="240" w:lineRule="auto"/>
-        <w:rPr>
-          <w:rFonts w:ascii="Times New Roman" w:eastAsia="Times New Roman" w:hAnsi="Times New Roman" w:cs="Times New Roman"/>
-          <w:b/>
-          <w:lang w:eastAsia="en-AU"/>
-        </w:rPr>
-      </w:pPr>
-    </w:p>
-    <w:p>
-      <w:pPr>
-        <w:shd w:val="clear" w:color="auto" w:fill="FFFFFF"/>
-        <w:spacing w:beforeAutospacing="1" w:afterAutospacing="1" w:line="240" w:lineRule="auto"/>
-        <w:rPr>
-          <w:rFonts w:ascii="Times New Roman" w:eastAsia="Times New Roman" w:hAnsi="Times New Roman" w:cs="Times New Roman"/>
-          <w:b/>
-          <w:lang w:eastAsia="en-AU"/>
-        </w:rPr>
-      </w:pPr>
-    </w:p>
-    <w:p>
-      <w:pPr>
-        <w:shd w:val="clear" w:color="auto" w:fill="FFFFFF"/>
-        <w:spacing w:beforeAutospacing="1" w:afterAutospacing="1" w:line="240" w:lineRule="auto"/>
-        <w:rPr>
-          <w:rFonts w:ascii="Times New Roman" w:eastAsia="Times New Roman" w:hAnsi="Times New Roman" w:cs="Times New Roman"/>
-          <w:b/>
-          <w:lang w:eastAsia="en-AU"/>
-        </w:rPr>
-      </w:pPr>
-    </w:p>
-    <w:p>
-      <w:pPr>
-        <w:shd w:val="clear" w:color="auto" w:fill="FFFFFF"/>
-        <w:spacing w:beforeAutospacing="1" w:afterAutospacing="1" w:line="240" w:lineRule="auto"/>
-        <w:rPr>
-          <w:rFonts w:ascii="Times New Roman" w:eastAsia="Times New Roman" w:hAnsi="Times New Roman" w:cs="Times New Roman"/>
-          <w:b/>
-          <w:lang w:eastAsia="en-AU"/>
-        </w:rPr>
-      </w:pPr>
-    </w:p>
-    <w:p>
-      <w:pPr>
-        <w:shd w:val="clear" w:color="auto" w:fill="FFFFFF"/>
-        <w:spacing w:beforeAutospacing="1" w:afterAutospacing="1" w:line="240" w:lineRule="auto"/>
-        <w:rPr>
-          <w:rFonts w:ascii="Times New Roman" w:eastAsia="Times New Roman" w:hAnsi="Times New Roman" w:cs="Times New Roman"/>
-          <w:b/>
-          <w:lang w:eastAsia="en-AU"/>
-        </w:rPr>
-      </w:pPr>
-    </w:p>
-    <w:p>
-      <w:pPr>
-        <w:shd w:val="clear" w:color="auto" w:fill="FFFFFF"/>
-        <w:spacing w:beforeAutospacing="1" w:afterAutospacing="1" w:line="240" w:lineRule="auto"/>
-        <w:rPr>
-          <w:rFonts w:ascii="Times New Roman" w:eastAsia="Times New Roman" w:hAnsi="Times New Roman" w:cs="Times New Roman"/>
-          <w:b/>
-          <w:lang w:eastAsia="en-AU"/>
-        </w:rPr>
-      </w:pPr>
-    </w:p>
-    <w:p>
-      <w:pPr>
-        <w:shd w:val="clear" w:color="auto" w:fill="FFFFFF"/>
-        <w:spacing w:beforeAutospacing="1" w:afterAutospacing="1" w:line="240" w:lineRule="auto"/>
-        <w:rPr>
-          <w:rFonts w:ascii="Times New Roman" w:eastAsia="Times New Roman" w:hAnsi="Times New Roman" w:cs="Times New Roman"/>
-          <w:b/>
-          <w:lang w:eastAsia="en-AU"/>
-        </w:rPr>
-      </w:pPr>
-    </w:p>
-    <w:p>
-      <w:pPr>
-        <w:shd w:val="clear" w:color="auto" w:fill="FFFFFF"/>
-        <w:spacing w:beforeAutospacing="1" w:afterAutospacing="1" w:line="240" w:lineRule="auto"/>
-        <w:rPr>
-          <w:rFonts w:ascii="Times New Roman" w:eastAsia="Times New Roman" w:hAnsi="Times New Roman" w:cs="Times New Roman"/>
-          <w:b/>
-          <w:lang w:eastAsia="en-AU"/>
-        </w:rPr>
-      </w:pPr>
-    </w:p>
-    <w:p>
-      <w:pPr>
-        <w:shd w:val="clear" w:color="auto" w:fill="FFFFFF"/>
-        <w:spacing w:beforeAutospacing="1" w:afterAutospacing="1" w:line="240" w:lineRule="auto"/>
-        <w:rPr>
-          <w:rFonts w:ascii="Times New Roman" w:eastAsia="Times New Roman" w:hAnsi="Times New Roman" w:cs="Times New Roman"/>
-          <w:b/>
-          <w:lang w:eastAsia="en-AU"/>
-        </w:rPr>
-      </w:pPr>
-    </w:p>
-    <w:p>
-      <w:pPr>
-        <w:shd w:val="clear" w:color="auto" w:fill="FFFFFF"/>
-        <w:spacing w:beforeAutospacing="1" w:afterAutospacing="1" w:line="240" w:lineRule="auto"/>
-        <w:rPr>
-          <w:rFonts w:ascii="Times New Roman" w:eastAsia="Times New Roman" w:hAnsi="Times New Roman" w:cs="Times New Roman"/>
-          <w:b/>
-          <w:lang w:eastAsia="en-AU"/>
-        </w:rPr>
-      </w:pPr>
-    </w:p>
-    <w:p>
-      <w:pPr>
-        <w:shd w:val="clear" w:color="auto" w:fill="FFFFFF"/>
-        <w:spacing w:beforeAutospacing="1" w:afterAutospacing="1" w:line="240" w:lineRule="auto"/>
-        <w:rPr>
-          <w:rFonts w:ascii="Times New Roman" w:eastAsia="Times New Roman" w:hAnsi="Times New Roman" w:cs="Times New Roman"/>
-          <w:b/>
-          <w:lang w:eastAsia="en-AU"/>
-        </w:rPr>
-      </w:pPr>
-    </w:p>
-    <w:p>
-      <w:pPr>
-        <w:shd w:val="clear" w:color="auto" w:fill="FFFFFF"/>
-        <w:spacing w:beforeAutospacing="1" w:afterAutospacing="1" w:line="240" w:lineRule="auto"/>
-        <w:rPr>
-          <w:rFonts w:ascii="Times New Roman" w:eastAsia="Times New Roman" w:hAnsi="Times New Roman" w:cs="Times New Roman"/>
-          <w:b/>
-          <w:lang w:eastAsia="en-AU"/>
-        </w:rPr>
-      </w:pPr>
-    </w:p>
-    <w:p>
-      <w:pPr>
-        <w:shd w:val="clear" w:color="auto" w:fill="FFFFFF"/>
-        <w:spacing w:beforeAutospacing="1" w:afterAutospacing="1" w:line="240" w:lineRule="auto"/>
-        <w:rPr>
-          <w:rFonts w:ascii="Times New Roman" w:eastAsia="Times New Roman" w:hAnsi="Times New Roman" w:cs="Times New Roman"/>
-          <w:b/>
-          <w:lang w:eastAsia="en-AU"/>
-        </w:rPr>
-      </w:pPr>
-    </w:p>
-    <w:p>
-      <w:pPr>
-        <w:shd w:val="clear" w:color="auto" w:fill="FFFFFF"/>
-        <w:spacing w:beforeAutospacing="1" w:afterAutospacing="1" w:line="240" w:lineRule="auto"/>
-        <w:rPr>
-          <w:rFonts w:ascii="Times New Roman" w:eastAsia="Times New Roman" w:hAnsi="Times New Roman" w:cs="Times New Roman"/>
-          <w:b/>
-          <w:lang w:eastAsia="en-AU"/>
-        </w:rPr>
-      </w:pPr>
-    </w:p>
-    <w:p>
-      <w:pPr>
-        <w:shd w:val="clear" w:color="auto" w:fill="FFFFFF"/>
-        <w:spacing w:beforeAutospacing="1" w:afterAutospacing="1" w:line="240" w:lineRule="auto"/>
-        <w:rPr>
-          <w:rFonts w:ascii="Times New Roman" w:eastAsia="Times New Roman" w:hAnsi="Times New Roman" w:cs="Times New Roman"/>
-          <w:b/>
-          <w:lang w:eastAsia="en-AU"/>
-        </w:rPr>
-      </w:pPr>
-    </w:p>
-    <w:p>
-      <w:pPr>
-        <w:shd w:val="clear" w:color="auto" w:fill="FFFFFF"/>
-        <w:spacing w:beforeAutospacing="1" w:afterAutospacing="1" w:line="240" w:lineRule="auto"/>
-        <w:rPr>
-          <w:rFonts w:ascii="Times New Roman" w:eastAsia="Times New Roman" w:hAnsi="Times New Roman" w:cs="Times New Roman"/>
-          <w:b/>
-          <w:lang w:eastAsia="en-AU"/>
-        </w:rPr>
-      </w:pPr>
-    </w:p>
-    <w:p>
-      <w:pPr>
-        <w:shd w:val="clear" w:color="auto" w:fill="FFFFFF"/>
-        <w:spacing w:beforeAutospacing="1" w:afterAutospacing="1" w:line="240" w:lineRule="auto"/>
-        <w:rPr>
-          <w:rFonts w:ascii="Times New Roman" w:eastAsia="Times New Roman" w:hAnsi="Times New Roman" w:cs="Times New Roman"/>
-          <w:b/>
-          <w:lang w:eastAsia="en-AU"/>
-        </w:rPr>
-      </w:pPr>
-    </w:p>
-    <w:p>
-      <w:pPr>
-        <w:shd w:val="clear" w:color="auto" w:fill="FFFFFF"/>
-        <w:spacing w:beforeAutospacing="1" w:afterAutospacing="1" w:line="240" w:lineRule="auto"/>
-        <w:rPr>
-          <w:rFonts w:ascii="Times New Roman" w:eastAsia="Times New Roman" w:hAnsi="Times New Roman" w:cs="Times New Roman"/>
-          <w:b/>
-          <w:lang w:eastAsia="en-AU"/>
-        </w:rPr>
-      </w:pPr>
-    </w:p>
-    <w:p>
-      <w:pPr>
-        <w:pStyle w:val="Heading3"/>
-        <w:rPr>
-          <w:rFonts w:ascii="Times New Roman" w:eastAsia="Times New Roman" w:hAnsi="Times New Roman" w:cs="Times New Roman"/>
-          <w:b w:val="0"/>
-          <w:lang w:eastAsia="en-AU"/>
-        </w:rPr>
-      </w:pPr>
-      <w:bookmarkStart w:id="5" w:name="_Toc46497540"/>
-      <w:r>
-        <w:rPr>
-          <w:rFonts w:ascii="Times New Roman" w:eastAsia="Times New Roman" w:hAnsi="Times New Roman" w:cs="Times New Roman"/>
-          <w:b w:val="0"/>
-          <w:lang w:eastAsia="en-AU"/>
-        </w:rPr>
-        <w:t>JavaScript Video games development</w:t>
-      </w:r>
-      <w:bookmarkEnd w:id="5"/>
     </w:p>
     <w:p>
       <w:pPr>
@@ -2409,328 +2561,328 @@
           <w:rFonts w:ascii="Times New Roman" w:eastAsia="Times New Roman" w:hAnsi="Times New Roman" w:cs="Times New Roman"/>
           <w:lang w:eastAsia="en-AU"/>
         </w:rPr>
+        <w:t>This shows the title of the book.</w:t>
+      </w:r>
+    </w:p>
+    <w:p>
+      <w:pPr>
+        <w:shd w:val="clear" w:color="auto" w:fill="FFFFFF"/>
+        <w:spacing w:beforeAutospacing="1" w:afterAutospacing="1" w:line="240" w:lineRule="auto"/>
+        <w:rPr>
+          <w:rFonts w:ascii="Times New Roman" w:eastAsia="Times New Roman" w:hAnsi="Times New Roman" w:cs="Times New Roman"/>
+          <w:b/>
+          <w:lang w:eastAsia="en-AU"/>
+        </w:rPr>
+      </w:pPr>
+      <w:r>
+        <w:rPr>
+          <w:rFonts w:ascii="Times New Roman" w:eastAsia="Times New Roman" w:hAnsi="Times New Roman" w:cs="Times New Roman"/>
+          <w:lang w:eastAsia="en-AU"/>
+        </w:rPr>
+        <w:t xml:space="preserve">Here is the last recording viewed: </w:t>
+      </w:r>
+      <w:r>
+        <w:rPr>
+          <w:rFonts w:ascii="Times New Roman" w:eastAsia="Times New Roman" w:hAnsi="Times New Roman" w:cs="Times New Roman"/>
+          <w:b/>
+          <w:lang w:eastAsia="en-AU"/>
+        </w:rPr>
+        <w:t xml:space="preserve">17 004 Rework Drive Motion </w:t>
+      </w:r>
+      <w:proofErr w:type="gramStart"/>
+      <w:r>
+        <w:rPr>
+          <w:rFonts w:ascii="Times New Roman" w:eastAsia="Times New Roman" w:hAnsi="Times New Roman" w:cs="Times New Roman"/>
+          <w:b/>
+          <w:lang w:eastAsia="en-AU"/>
+        </w:rPr>
+        <w:t>Into</w:t>
+      </w:r>
+      <w:proofErr w:type="gramEnd"/>
+      <w:r>
+        <w:rPr>
+          <w:rFonts w:ascii="Times New Roman" w:eastAsia="Times New Roman" w:hAnsi="Times New Roman" w:cs="Times New Roman"/>
+          <w:b/>
+          <w:lang w:eastAsia="en-AU"/>
+        </w:rPr>
+        <w:t xml:space="preserve"> Walking</w:t>
+      </w:r>
+    </w:p>
+    <w:p>
+      <w:pPr>
+        <w:shd w:val="clear" w:color="auto" w:fill="FFFFFF"/>
+        <w:spacing w:beforeAutospacing="1" w:afterAutospacing="1" w:line="240" w:lineRule="auto"/>
+        <w:rPr>
+          <w:rFonts w:ascii="Times New Roman" w:eastAsia="Times New Roman" w:hAnsi="Times New Roman" w:cs="Times New Roman"/>
+          <w:b/>
+          <w:lang w:eastAsia="en-AU"/>
+        </w:rPr>
+      </w:pPr>
+    </w:p>
+    <w:p>
+      <w:pPr>
+        <w:shd w:val="clear" w:color="auto" w:fill="FFFFFF"/>
+        <w:spacing w:beforeAutospacing="1" w:afterAutospacing="1" w:line="240" w:lineRule="auto"/>
+        <w:rPr>
+          <w:rFonts w:ascii="Times New Roman" w:eastAsia="Times New Roman" w:hAnsi="Times New Roman" w:cs="Times New Roman"/>
+          <w:b/>
+          <w:lang w:eastAsia="en-AU"/>
+        </w:rPr>
+      </w:pPr>
+    </w:p>
+    <w:p>
+      <w:pPr>
+        <w:shd w:val="clear" w:color="auto" w:fill="FFFFFF"/>
+        <w:spacing w:beforeAutospacing="1" w:afterAutospacing="1" w:line="240" w:lineRule="auto"/>
+        <w:rPr>
+          <w:rFonts w:ascii="Times New Roman" w:eastAsia="Times New Roman" w:hAnsi="Times New Roman" w:cs="Times New Roman"/>
+          <w:lang w:eastAsia="en-AU"/>
+        </w:rPr>
+      </w:pPr>
+      <w:r>
+        <w:rPr>
+          <w:rFonts w:ascii="Times New Roman" w:eastAsia="Times New Roman" w:hAnsi="Times New Roman" w:cs="Times New Roman"/>
+          <w:b/>
+          <w:lang w:eastAsia="en-AU"/>
+        </w:rPr>
+        <w:t xml:space="preserve">For Pixel art follow: </w:t>
+      </w:r>
+      <w:r>
+        <w:rPr>
+          <w:rFonts w:ascii="Times New Roman" w:eastAsia="Times New Roman" w:hAnsi="Times New Roman" w:cs="Times New Roman"/>
+          <w:lang w:eastAsia="en-AU"/>
+        </w:rPr>
+        <w:t>Udemy - Learn Professional Pixel Art &amp; Animation for Games</w:t>
+      </w:r>
+    </w:p>
+    <w:p>
+      <w:pPr>
+        <w:shd w:val="clear" w:color="auto" w:fill="FFFFFF"/>
+        <w:spacing w:beforeAutospacing="1" w:afterAutospacing="1" w:line="240" w:lineRule="auto"/>
+        <w:rPr>
+          <w:rFonts w:ascii="Times New Roman" w:eastAsia="Times New Roman" w:hAnsi="Times New Roman" w:cs="Times New Roman"/>
+          <w:lang w:eastAsia="en-AU"/>
+        </w:rPr>
+      </w:pPr>
+      <w:r>
+        <w:rPr>
+          <w:rFonts w:ascii="Times New Roman" w:eastAsia="Times New Roman" w:hAnsi="Times New Roman" w:cs="Times New Roman"/>
+          <w:b/>
+          <w:lang w:eastAsia="en-AU"/>
+        </w:rPr>
+        <w:t xml:space="preserve">Completed: </w:t>
+      </w:r>
+      <w:r>
+        <w:rPr>
+          <w:rFonts w:ascii="Times New Roman" w:eastAsia="Times New Roman" w:hAnsi="Times New Roman" w:cs="Times New Roman"/>
+          <w:lang w:eastAsia="en-AU"/>
+        </w:rPr>
+        <w:t xml:space="preserve">3. creating props and animating them: 4. </w:t>
+      </w:r>
+      <w:proofErr w:type="gramStart"/>
+      <w:r>
+        <w:rPr>
+          <w:rFonts w:ascii="Times New Roman" w:eastAsia="Times New Roman" w:hAnsi="Times New Roman" w:cs="Times New Roman"/>
+          <w:lang w:eastAsia="en-AU"/>
+        </w:rPr>
+        <w:t>Animating</w:t>
+      </w:r>
+      <w:proofErr w:type="gramEnd"/>
+      <w:r>
+        <w:rPr>
+          <w:rFonts w:ascii="Times New Roman" w:eastAsia="Times New Roman" w:hAnsi="Times New Roman" w:cs="Times New Roman"/>
+          <w:lang w:eastAsia="en-AU"/>
+        </w:rPr>
+        <w:t xml:space="preserve"> your diamond</w:t>
+      </w:r>
+    </w:p>
+    <w:p>
+      <w:pPr>
+        <w:shd w:val="clear" w:color="auto" w:fill="FFFFFF"/>
+        <w:spacing w:beforeAutospacing="1" w:afterAutospacing="1" w:line="240" w:lineRule="auto"/>
+        <w:rPr>
+          <w:rFonts w:ascii="Times New Roman" w:eastAsia="Times New Roman" w:hAnsi="Times New Roman" w:cs="Times New Roman"/>
+          <w:lang w:eastAsia="en-AU"/>
+        </w:rPr>
+      </w:pPr>
+    </w:p>
+    <w:p>
+      <w:pPr>
+        <w:shd w:val="clear" w:color="auto" w:fill="FFFFFF"/>
+        <w:spacing w:beforeAutospacing="1" w:afterAutospacing="1" w:line="240" w:lineRule="auto"/>
+        <w:rPr>
+          <w:rFonts w:ascii="Times New Roman" w:eastAsia="Times New Roman" w:hAnsi="Times New Roman" w:cs="Times New Roman"/>
+          <w:lang w:eastAsia="en-AU"/>
+        </w:rPr>
+      </w:pPr>
+    </w:p>
+    <w:p>
+      <w:pPr>
+        <w:shd w:val="clear" w:color="auto" w:fill="FFFFFF"/>
+        <w:spacing w:beforeAutospacing="1" w:afterAutospacing="1" w:line="240" w:lineRule="auto"/>
+        <w:rPr>
+          <w:rFonts w:ascii="Times New Roman" w:eastAsia="Times New Roman" w:hAnsi="Times New Roman" w:cs="Times New Roman"/>
+          <w:lang w:eastAsia="en-AU"/>
+        </w:rPr>
+      </w:pPr>
+    </w:p>
+    <w:p>
+      <w:pPr>
+        <w:shd w:val="clear" w:color="auto" w:fill="FFFFFF"/>
+        <w:spacing w:beforeAutospacing="1" w:afterAutospacing="1" w:line="240" w:lineRule="auto"/>
+        <w:rPr>
+          <w:rFonts w:ascii="Times New Roman" w:eastAsia="Times New Roman" w:hAnsi="Times New Roman" w:cs="Times New Roman"/>
+          <w:lang w:eastAsia="en-AU"/>
+        </w:rPr>
+      </w:pPr>
+      <w:r>
+        <w:rPr>
+          <w:rFonts w:ascii="Times New Roman" w:eastAsia="Times New Roman" w:hAnsi="Times New Roman" w:cs="Times New Roman"/>
+          <w:lang w:eastAsia="en-AU"/>
+        </w:rPr>
+        <w:t xml:space="preserve">My next task will revolve around taking some reference from Pinterest and recreating something. I want to study their choice in values and their colour theory. </w:t>
+      </w:r>
+    </w:p>
+    <w:p>
+      <w:pPr>
+        <w:shd w:val="clear" w:color="auto" w:fill="FFFFFF"/>
+        <w:spacing w:beforeAutospacing="1" w:afterAutospacing="1" w:line="240" w:lineRule="auto"/>
+        <w:rPr>
+          <w:rFonts w:ascii="Times New Roman" w:eastAsia="Times New Roman" w:hAnsi="Times New Roman" w:cs="Times New Roman"/>
+          <w:lang w:eastAsia="en-AU"/>
+        </w:rPr>
+      </w:pPr>
+    </w:p>
+    <w:p>
+      <w:pPr>
+        <w:shd w:val="clear" w:color="auto" w:fill="FFFFFF"/>
+        <w:spacing w:beforeAutospacing="1" w:afterAutospacing="1" w:line="240" w:lineRule="auto"/>
+        <w:rPr>
+          <w:rFonts w:ascii="Times New Roman" w:eastAsia="Times New Roman" w:hAnsi="Times New Roman" w:cs="Times New Roman"/>
+          <w:b/>
+          <w:lang w:eastAsia="en-AU"/>
+        </w:rPr>
+      </w:pPr>
+    </w:p>
+    <w:p>
+      <w:pPr>
+        <w:shd w:val="clear" w:color="auto" w:fill="FFFFFF"/>
+        <w:spacing w:beforeAutospacing="1" w:afterAutospacing="1" w:line="240" w:lineRule="auto"/>
+        <w:rPr>
+          <w:rFonts w:ascii="Times New Roman" w:eastAsia="Times New Roman" w:hAnsi="Times New Roman" w:cs="Times New Roman"/>
+          <w:b/>
+          <w:lang w:eastAsia="en-AU"/>
+        </w:rPr>
+      </w:pPr>
+    </w:p>
+    <w:p>
+      <w:pPr>
+        <w:shd w:val="clear" w:color="auto" w:fill="FFFFFF"/>
+        <w:spacing w:beforeAutospacing="1" w:afterAutospacing="1" w:line="240" w:lineRule="auto"/>
+        <w:rPr>
+          <w:rFonts w:ascii="Times New Roman" w:eastAsia="Times New Roman" w:hAnsi="Times New Roman" w:cs="Times New Roman"/>
+          <w:b/>
+          <w:lang w:eastAsia="en-AU"/>
+        </w:rPr>
+      </w:pPr>
+    </w:p>
+    <w:p>
+      <w:pPr>
+        <w:shd w:val="clear" w:color="auto" w:fill="FFFFFF"/>
+        <w:spacing w:beforeAutospacing="1" w:afterAutospacing="1" w:line="240" w:lineRule="auto"/>
+        <w:rPr>
+          <w:rFonts w:ascii="Times New Roman" w:eastAsia="Times New Roman" w:hAnsi="Times New Roman" w:cs="Times New Roman"/>
+          <w:b/>
+          <w:lang w:eastAsia="en-AU"/>
+        </w:rPr>
+      </w:pPr>
+    </w:p>
+    <w:p>
+      <w:pPr>
+        <w:shd w:val="clear" w:color="auto" w:fill="FFFFFF"/>
+        <w:spacing w:beforeAutospacing="1" w:afterAutospacing="1" w:line="240" w:lineRule="auto"/>
+        <w:rPr>
+          <w:rFonts w:ascii="Times New Roman" w:eastAsia="Times New Roman" w:hAnsi="Times New Roman" w:cs="Times New Roman"/>
+          <w:b/>
+          <w:lang w:eastAsia="en-AU"/>
+        </w:rPr>
+      </w:pPr>
+    </w:p>
+    <w:p>
+      <w:pPr>
+        <w:shd w:val="clear" w:color="auto" w:fill="FFFFFF"/>
+        <w:spacing w:beforeAutospacing="1" w:afterAutospacing="1" w:line="240" w:lineRule="auto"/>
+        <w:rPr>
+          <w:rFonts w:ascii="Times New Roman" w:eastAsia="Times New Roman" w:hAnsi="Times New Roman" w:cs="Times New Roman"/>
+          <w:b/>
+          <w:lang w:eastAsia="en-AU"/>
+        </w:rPr>
+      </w:pPr>
+    </w:p>
+    <w:p>
+      <w:pPr>
+        <w:shd w:val="clear" w:color="auto" w:fill="FFFFFF"/>
+        <w:spacing w:beforeAutospacing="1" w:afterAutospacing="1" w:line="240" w:lineRule="auto"/>
+        <w:rPr>
+          <w:rFonts w:ascii="Times New Roman" w:eastAsia="Times New Roman" w:hAnsi="Times New Roman" w:cs="Times New Roman"/>
+          <w:b/>
+          <w:lang w:eastAsia="en-AU"/>
+        </w:rPr>
+      </w:pPr>
+    </w:p>
+    <w:p>
+      <w:pPr>
+        <w:shd w:val="clear" w:color="auto" w:fill="FFFFFF"/>
+        <w:spacing w:beforeAutospacing="1" w:afterAutospacing="1" w:line="240" w:lineRule="auto"/>
+        <w:rPr>
+          <w:rFonts w:ascii="Times New Roman" w:eastAsia="Times New Roman" w:hAnsi="Times New Roman" w:cs="Times New Roman"/>
+          <w:b/>
+          <w:lang w:eastAsia="en-AU"/>
+        </w:rPr>
+      </w:pPr>
+    </w:p>
+    <w:p>
+      <w:pPr>
+        <w:shd w:val="clear" w:color="auto" w:fill="FFFFFF"/>
+        <w:spacing w:beforeAutospacing="1" w:afterAutospacing="1" w:line="240" w:lineRule="auto"/>
+        <w:rPr>
+          <w:rFonts w:ascii="Times New Roman" w:eastAsia="Times New Roman" w:hAnsi="Times New Roman" w:cs="Times New Roman"/>
+          <w:b/>
+          <w:lang w:eastAsia="en-AU"/>
+        </w:rPr>
+      </w:pPr>
+    </w:p>
+    <w:p>
+      <w:pPr>
+        <w:shd w:val="clear" w:color="auto" w:fill="FFFFFF"/>
+        <w:spacing w:beforeAutospacing="1" w:afterAutospacing="1" w:line="240" w:lineRule="auto"/>
+        <w:rPr>
+          <w:rFonts w:ascii="Times New Roman" w:eastAsia="Times New Roman" w:hAnsi="Times New Roman" w:cs="Times New Roman"/>
+          <w:b/>
+          <w:lang w:eastAsia="en-AU"/>
+        </w:rPr>
+      </w:pPr>
+    </w:p>
+    <w:p>
+      <w:pPr>
+        <w:pStyle w:val="Heading3"/>
+        <w:rPr>
+          <w:rFonts w:ascii="Times New Roman" w:eastAsia="Times New Roman" w:hAnsi="Times New Roman" w:cs="Times New Roman"/>
+          <w:b w:val="0"/>
+          <w:lang w:eastAsia="en-AU"/>
+        </w:rPr>
+      </w:pPr>
+      <w:bookmarkStart w:id="5" w:name="_Toc46497541"/>
+      <w:r>
+        <w:rPr>
+          <w:rFonts w:ascii="Times New Roman" w:eastAsia="Times New Roman" w:hAnsi="Times New Roman" w:cs="Times New Roman"/>
+          <w:b w:val="0"/>
+          <w:lang w:eastAsia="en-AU"/>
+        </w:rPr>
         <w:lastRenderedPageBreak/>
-        <w:t>This shows the title of the book.</w:t>
-      </w:r>
-    </w:p>
-    <w:p>
-      <w:pPr>
-        <w:shd w:val="clear" w:color="auto" w:fill="FFFFFF"/>
-        <w:spacing w:beforeAutospacing="1" w:afterAutospacing="1" w:line="240" w:lineRule="auto"/>
-        <w:rPr>
-          <w:rFonts w:ascii="Times New Roman" w:eastAsia="Times New Roman" w:hAnsi="Times New Roman" w:cs="Times New Roman"/>
-          <w:b/>
-          <w:lang w:eastAsia="en-AU"/>
-        </w:rPr>
-      </w:pPr>
-      <w:r>
-        <w:rPr>
-          <w:rFonts w:ascii="Times New Roman" w:eastAsia="Times New Roman" w:hAnsi="Times New Roman" w:cs="Times New Roman"/>
-          <w:lang w:eastAsia="en-AU"/>
-        </w:rPr>
-        <w:t xml:space="preserve">Here is the last recording viewed: </w:t>
-      </w:r>
-      <w:r>
-        <w:rPr>
-          <w:rFonts w:ascii="Times New Roman" w:eastAsia="Times New Roman" w:hAnsi="Times New Roman" w:cs="Times New Roman"/>
-          <w:b/>
-          <w:lang w:eastAsia="en-AU"/>
-        </w:rPr>
-        <w:t xml:space="preserve">17 004 Rework Drive Motion </w:t>
-      </w:r>
-      <w:proofErr w:type="gramStart"/>
-      <w:r>
-        <w:rPr>
-          <w:rFonts w:ascii="Times New Roman" w:eastAsia="Times New Roman" w:hAnsi="Times New Roman" w:cs="Times New Roman"/>
-          <w:b/>
-          <w:lang w:eastAsia="en-AU"/>
-        </w:rPr>
-        <w:t>Into</w:t>
-      </w:r>
-      <w:proofErr w:type="gramEnd"/>
-      <w:r>
-        <w:rPr>
-          <w:rFonts w:ascii="Times New Roman" w:eastAsia="Times New Roman" w:hAnsi="Times New Roman" w:cs="Times New Roman"/>
-          <w:b/>
-          <w:lang w:eastAsia="en-AU"/>
-        </w:rPr>
-        <w:t xml:space="preserve"> Walking</w:t>
-      </w:r>
-    </w:p>
-    <w:p>
-      <w:pPr>
-        <w:shd w:val="clear" w:color="auto" w:fill="FFFFFF"/>
-        <w:spacing w:beforeAutospacing="1" w:afterAutospacing="1" w:line="240" w:lineRule="auto"/>
-        <w:rPr>
-          <w:rFonts w:ascii="Times New Roman" w:eastAsia="Times New Roman" w:hAnsi="Times New Roman" w:cs="Times New Roman"/>
-          <w:b/>
-          <w:lang w:eastAsia="en-AU"/>
-        </w:rPr>
-      </w:pPr>
-    </w:p>
-    <w:p>
-      <w:pPr>
-        <w:shd w:val="clear" w:color="auto" w:fill="FFFFFF"/>
-        <w:spacing w:beforeAutospacing="1" w:afterAutospacing="1" w:line="240" w:lineRule="auto"/>
-        <w:rPr>
-          <w:rFonts w:ascii="Times New Roman" w:eastAsia="Times New Roman" w:hAnsi="Times New Roman" w:cs="Times New Roman"/>
-          <w:b/>
-          <w:lang w:eastAsia="en-AU"/>
-        </w:rPr>
-      </w:pPr>
-    </w:p>
-    <w:p>
-      <w:pPr>
-        <w:shd w:val="clear" w:color="auto" w:fill="FFFFFF"/>
-        <w:spacing w:beforeAutospacing="1" w:afterAutospacing="1" w:line="240" w:lineRule="auto"/>
-        <w:rPr>
-          <w:rFonts w:ascii="Times New Roman" w:eastAsia="Times New Roman" w:hAnsi="Times New Roman" w:cs="Times New Roman"/>
-          <w:lang w:eastAsia="en-AU"/>
-        </w:rPr>
-      </w:pPr>
-      <w:r>
-        <w:rPr>
-          <w:rFonts w:ascii="Times New Roman" w:eastAsia="Times New Roman" w:hAnsi="Times New Roman" w:cs="Times New Roman"/>
-          <w:b/>
-          <w:lang w:eastAsia="en-AU"/>
-        </w:rPr>
-        <w:t xml:space="preserve">For Pixel art follow: </w:t>
-      </w:r>
-      <w:r>
-        <w:rPr>
-          <w:rFonts w:ascii="Times New Roman" w:eastAsia="Times New Roman" w:hAnsi="Times New Roman" w:cs="Times New Roman"/>
-          <w:lang w:eastAsia="en-AU"/>
-        </w:rPr>
-        <w:t>Udemy - Learn Professional Pixel Art &amp; Animation for Games</w:t>
-      </w:r>
-    </w:p>
-    <w:p>
-      <w:pPr>
-        <w:shd w:val="clear" w:color="auto" w:fill="FFFFFF"/>
-        <w:spacing w:beforeAutospacing="1" w:afterAutospacing="1" w:line="240" w:lineRule="auto"/>
-        <w:rPr>
-          <w:rFonts w:ascii="Times New Roman" w:eastAsia="Times New Roman" w:hAnsi="Times New Roman" w:cs="Times New Roman"/>
-          <w:lang w:eastAsia="en-AU"/>
-        </w:rPr>
-      </w:pPr>
-      <w:r>
-        <w:rPr>
-          <w:rFonts w:ascii="Times New Roman" w:eastAsia="Times New Roman" w:hAnsi="Times New Roman" w:cs="Times New Roman"/>
-          <w:b/>
-          <w:lang w:eastAsia="en-AU"/>
-        </w:rPr>
-        <w:t xml:space="preserve">Completed: </w:t>
-      </w:r>
-      <w:r>
-        <w:rPr>
-          <w:rFonts w:ascii="Times New Roman" w:eastAsia="Times New Roman" w:hAnsi="Times New Roman" w:cs="Times New Roman"/>
-          <w:lang w:eastAsia="en-AU"/>
-        </w:rPr>
-        <w:t xml:space="preserve">3. creating props and animating them: 4. </w:t>
-      </w:r>
-      <w:proofErr w:type="gramStart"/>
-      <w:r>
-        <w:rPr>
-          <w:rFonts w:ascii="Times New Roman" w:eastAsia="Times New Roman" w:hAnsi="Times New Roman" w:cs="Times New Roman"/>
-          <w:lang w:eastAsia="en-AU"/>
-        </w:rPr>
-        <w:t>Animating</w:t>
-      </w:r>
-      <w:proofErr w:type="gramEnd"/>
-      <w:r>
-        <w:rPr>
-          <w:rFonts w:ascii="Times New Roman" w:eastAsia="Times New Roman" w:hAnsi="Times New Roman" w:cs="Times New Roman"/>
-          <w:lang w:eastAsia="en-AU"/>
-        </w:rPr>
-        <w:t xml:space="preserve"> your diamond</w:t>
-      </w:r>
-    </w:p>
-    <w:p>
-      <w:pPr>
-        <w:shd w:val="clear" w:color="auto" w:fill="FFFFFF"/>
-        <w:spacing w:beforeAutospacing="1" w:afterAutospacing="1" w:line="240" w:lineRule="auto"/>
-        <w:rPr>
-          <w:rFonts w:ascii="Times New Roman" w:eastAsia="Times New Roman" w:hAnsi="Times New Roman" w:cs="Times New Roman"/>
-          <w:lang w:eastAsia="en-AU"/>
-        </w:rPr>
-      </w:pPr>
-    </w:p>
-    <w:p>
-      <w:pPr>
-        <w:shd w:val="clear" w:color="auto" w:fill="FFFFFF"/>
-        <w:spacing w:beforeAutospacing="1" w:afterAutospacing="1" w:line="240" w:lineRule="auto"/>
-        <w:rPr>
-          <w:rFonts w:ascii="Times New Roman" w:eastAsia="Times New Roman" w:hAnsi="Times New Roman" w:cs="Times New Roman"/>
-          <w:lang w:eastAsia="en-AU"/>
-        </w:rPr>
-      </w:pPr>
-    </w:p>
-    <w:p>
-      <w:pPr>
-        <w:shd w:val="clear" w:color="auto" w:fill="FFFFFF"/>
-        <w:spacing w:beforeAutospacing="1" w:afterAutospacing="1" w:line="240" w:lineRule="auto"/>
-        <w:rPr>
-          <w:rFonts w:ascii="Times New Roman" w:eastAsia="Times New Roman" w:hAnsi="Times New Roman" w:cs="Times New Roman"/>
-          <w:lang w:eastAsia="en-AU"/>
-        </w:rPr>
-      </w:pPr>
-    </w:p>
-    <w:p>
-      <w:pPr>
-        <w:shd w:val="clear" w:color="auto" w:fill="FFFFFF"/>
-        <w:spacing w:beforeAutospacing="1" w:afterAutospacing="1" w:line="240" w:lineRule="auto"/>
-        <w:rPr>
-          <w:rFonts w:ascii="Times New Roman" w:eastAsia="Times New Roman" w:hAnsi="Times New Roman" w:cs="Times New Roman"/>
-          <w:lang w:eastAsia="en-AU"/>
-        </w:rPr>
-      </w:pPr>
-      <w:r>
-        <w:rPr>
-          <w:rFonts w:ascii="Times New Roman" w:eastAsia="Times New Roman" w:hAnsi="Times New Roman" w:cs="Times New Roman"/>
-          <w:lang w:eastAsia="en-AU"/>
-        </w:rPr>
-        <w:t xml:space="preserve">My next task will revolve around taking some reference from Pinterest and recreating something. I want to study their choice in values and their colour theory. </w:t>
-      </w:r>
-    </w:p>
-    <w:p>
-      <w:pPr>
-        <w:shd w:val="clear" w:color="auto" w:fill="FFFFFF"/>
-        <w:spacing w:beforeAutospacing="1" w:afterAutospacing="1" w:line="240" w:lineRule="auto"/>
-        <w:rPr>
-          <w:rFonts w:ascii="Times New Roman" w:eastAsia="Times New Roman" w:hAnsi="Times New Roman" w:cs="Times New Roman"/>
-          <w:lang w:eastAsia="en-AU"/>
-        </w:rPr>
-      </w:pPr>
-    </w:p>
-    <w:p>
-      <w:pPr>
-        <w:shd w:val="clear" w:color="auto" w:fill="FFFFFF"/>
-        <w:spacing w:beforeAutospacing="1" w:afterAutospacing="1" w:line="240" w:lineRule="auto"/>
-        <w:rPr>
-          <w:rFonts w:ascii="Times New Roman" w:eastAsia="Times New Roman" w:hAnsi="Times New Roman" w:cs="Times New Roman"/>
-          <w:b/>
-          <w:lang w:eastAsia="en-AU"/>
-        </w:rPr>
-      </w:pPr>
-    </w:p>
-    <w:p>
-      <w:pPr>
-        <w:shd w:val="clear" w:color="auto" w:fill="FFFFFF"/>
-        <w:spacing w:beforeAutospacing="1" w:afterAutospacing="1" w:line="240" w:lineRule="auto"/>
-        <w:rPr>
-          <w:rFonts w:ascii="Times New Roman" w:eastAsia="Times New Roman" w:hAnsi="Times New Roman" w:cs="Times New Roman"/>
-          <w:b/>
-          <w:lang w:eastAsia="en-AU"/>
-        </w:rPr>
-      </w:pPr>
-    </w:p>
-    <w:p>
-      <w:pPr>
-        <w:shd w:val="clear" w:color="auto" w:fill="FFFFFF"/>
-        <w:spacing w:beforeAutospacing="1" w:afterAutospacing="1" w:line="240" w:lineRule="auto"/>
-        <w:rPr>
-          <w:rFonts w:ascii="Times New Roman" w:eastAsia="Times New Roman" w:hAnsi="Times New Roman" w:cs="Times New Roman"/>
-          <w:b/>
-          <w:lang w:eastAsia="en-AU"/>
-        </w:rPr>
-      </w:pPr>
-    </w:p>
-    <w:p>
-      <w:pPr>
-        <w:shd w:val="clear" w:color="auto" w:fill="FFFFFF"/>
-        <w:spacing w:beforeAutospacing="1" w:afterAutospacing="1" w:line="240" w:lineRule="auto"/>
-        <w:rPr>
-          <w:rFonts w:ascii="Times New Roman" w:eastAsia="Times New Roman" w:hAnsi="Times New Roman" w:cs="Times New Roman"/>
-          <w:b/>
-          <w:lang w:eastAsia="en-AU"/>
-        </w:rPr>
-      </w:pPr>
-    </w:p>
-    <w:p>
-      <w:pPr>
-        <w:shd w:val="clear" w:color="auto" w:fill="FFFFFF"/>
-        <w:spacing w:beforeAutospacing="1" w:afterAutospacing="1" w:line="240" w:lineRule="auto"/>
-        <w:rPr>
-          <w:rFonts w:ascii="Times New Roman" w:eastAsia="Times New Roman" w:hAnsi="Times New Roman" w:cs="Times New Roman"/>
-          <w:b/>
-          <w:lang w:eastAsia="en-AU"/>
-        </w:rPr>
-      </w:pPr>
-    </w:p>
-    <w:p>
-      <w:pPr>
-        <w:shd w:val="clear" w:color="auto" w:fill="FFFFFF"/>
-        <w:spacing w:beforeAutospacing="1" w:afterAutospacing="1" w:line="240" w:lineRule="auto"/>
-        <w:rPr>
-          <w:rFonts w:ascii="Times New Roman" w:eastAsia="Times New Roman" w:hAnsi="Times New Roman" w:cs="Times New Roman"/>
-          <w:b/>
-          <w:lang w:eastAsia="en-AU"/>
-        </w:rPr>
-      </w:pPr>
-    </w:p>
-    <w:p>
-      <w:pPr>
-        <w:shd w:val="clear" w:color="auto" w:fill="FFFFFF"/>
-        <w:spacing w:beforeAutospacing="1" w:afterAutospacing="1" w:line="240" w:lineRule="auto"/>
-        <w:rPr>
-          <w:rFonts w:ascii="Times New Roman" w:eastAsia="Times New Roman" w:hAnsi="Times New Roman" w:cs="Times New Roman"/>
-          <w:b/>
-          <w:lang w:eastAsia="en-AU"/>
-        </w:rPr>
-      </w:pPr>
-    </w:p>
-    <w:p>
-      <w:pPr>
-        <w:shd w:val="clear" w:color="auto" w:fill="FFFFFF"/>
-        <w:spacing w:beforeAutospacing="1" w:afterAutospacing="1" w:line="240" w:lineRule="auto"/>
-        <w:rPr>
-          <w:rFonts w:ascii="Times New Roman" w:eastAsia="Times New Roman" w:hAnsi="Times New Roman" w:cs="Times New Roman"/>
-          <w:b/>
-          <w:lang w:eastAsia="en-AU"/>
-        </w:rPr>
-      </w:pPr>
-    </w:p>
-    <w:p>
-      <w:pPr>
-        <w:shd w:val="clear" w:color="auto" w:fill="FFFFFF"/>
-        <w:spacing w:beforeAutospacing="1" w:afterAutospacing="1" w:line="240" w:lineRule="auto"/>
-        <w:rPr>
-          <w:rFonts w:ascii="Times New Roman" w:eastAsia="Times New Roman" w:hAnsi="Times New Roman" w:cs="Times New Roman"/>
-          <w:b/>
-          <w:lang w:eastAsia="en-AU"/>
-        </w:rPr>
-      </w:pPr>
-    </w:p>
-    <w:p>
-      <w:pPr>
-        <w:shd w:val="clear" w:color="auto" w:fill="FFFFFF"/>
-        <w:spacing w:beforeAutospacing="1" w:afterAutospacing="1" w:line="240" w:lineRule="auto"/>
-        <w:rPr>
-          <w:rFonts w:ascii="Times New Roman" w:eastAsia="Times New Roman" w:hAnsi="Times New Roman" w:cs="Times New Roman"/>
-          <w:b/>
-          <w:lang w:eastAsia="en-AU"/>
-        </w:rPr>
-      </w:pPr>
-    </w:p>
-    <w:p>
-      <w:pPr>
-        <w:pStyle w:val="Heading3"/>
-        <w:rPr>
-          <w:rFonts w:ascii="Times New Roman" w:eastAsia="Times New Roman" w:hAnsi="Times New Roman" w:cs="Times New Roman"/>
-          <w:b w:val="0"/>
-          <w:lang w:eastAsia="en-AU"/>
-        </w:rPr>
-      </w:pPr>
-      <w:bookmarkStart w:id="6" w:name="_Toc46497541"/>
-      <w:r>
-        <w:rPr>
-          <w:rFonts w:ascii="Times New Roman" w:eastAsia="Times New Roman" w:hAnsi="Times New Roman" w:cs="Times New Roman"/>
-          <w:b w:val="0"/>
-          <w:lang w:eastAsia="en-AU"/>
-        </w:rPr>
         <w:t>Hacking 101</w:t>
       </w:r>
-      <w:bookmarkEnd w:id="6"/>
+      <w:bookmarkEnd w:id="5"/>
     </w:p>
     <w:p>
       <w:pPr>
@@ -3103,17 +3255,18 @@
           <w:lang w:eastAsia="en-AU"/>
         </w:rPr>
       </w:pPr>
-      <w:bookmarkStart w:id="7" w:name="_Toc46497539"/>
-      <w:bookmarkStart w:id="8" w:name="_Toc46497542"/>
+      <w:bookmarkStart w:id="6" w:name="_Toc46497539"/>
+      <w:bookmarkStart w:id="7" w:name="_Toc46497542"/>
       <w:r>
         <w:rPr>
           <w:rFonts w:ascii="Times New Roman" w:eastAsia="Times New Roman" w:hAnsi="Times New Roman" w:cs="Times New Roman"/>
           <w:b w:val="0"/>
           <w:lang w:eastAsia="en-AU"/>
         </w:rPr>
+        <w:lastRenderedPageBreak/>
         <w:t>The Odin Project</w:t>
       </w:r>
-      <w:bookmarkEnd w:id="7"/>
+      <w:bookmarkEnd w:id="6"/>
     </w:p>
     <w:p>
       <w:pPr>
@@ -3182,7 +3335,6 @@
           <w:sz w:val="32"/>
           <w:szCs w:val="32"/>
         </w:rPr>
-        <w:lastRenderedPageBreak/>
         <w:t>I have recently halted The Odin Project due to not having a good enough understanding of JavaScript to follow through.</w:t>
       </w:r>
     </w:p>
@@ -3360,7 +3512,7 @@
           <w:lang w:eastAsia="en-AU"/>
         </w:rPr>
       </w:pPr>
-      <w:bookmarkStart w:id="9" w:name="_Toc46497538"/>
+      <w:bookmarkStart w:id="8" w:name="_Toc46497538"/>
       <w:r>
         <w:rPr>
           <w:rStyle w:val="Hyperlink"/>
@@ -3368,9 +3520,10 @@
           <w:u w:val="none"/>
           <w:lang w:eastAsia="en-AU"/>
         </w:rPr>
+        <w:lastRenderedPageBreak/>
         <w:t>RB – [Logo</w:t>
       </w:r>
-      <w:bookmarkEnd w:id="9"/>
+      <w:bookmarkEnd w:id="8"/>
       <w:r>
         <w:rPr>
           <w:rStyle w:val="Hyperlink"/>
@@ -3614,6 +3767,7 @@
           <w:noProof/>
           <w:lang w:val="en-GB" w:eastAsia="en-GB"/>
         </w:rPr>
+        <w:lastRenderedPageBreak/>
         <w:drawing>
           <wp:inline distT="0" distB="0" distL="0" distR="0" wp14:anchorId="136A9CE0" wp14:editId="7C10F7AA">
             <wp:extent cx="3616960" cy="2034540"/>
@@ -3674,7 +3828,6 @@
         <w:rPr>
           <w:rStyle w:val="Hyperlink"/>
         </w:rPr>
-        <w:lastRenderedPageBreak/>
         <w:t>Fourth shot</w:t>
       </w:r>
     </w:p>
@@ -3825,6 +3978,7 @@
           <w:noProof/>
           <w:lang w:val="en-GB" w:eastAsia="en-GB"/>
         </w:rPr>
+        <w:lastRenderedPageBreak/>
         <w:drawing>
           <wp:inline distT="0" distB="0" distL="0" distR="0" wp14:anchorId="77BD1F83" wp14:editId="2D6ED31C">
             <wp:extent cx="3078480" cy="1731645"/>
@@ -3938,7 +4092,6 @@
           <w:noProof/>
           <w:lang w:val="en-GB" w:eastAsia="en-GB"/>
         </w:rPr>
-        <w:lastRenderedPageBreak/>
         <w:drawing>
           <wp:inline distT="0" distB="0" distL="0" distR="0" wp14:anchorId="5753C59A" wp14:editId="43D08A8C">
             <wp:extent cx="3116580" cy="1753235"/>
@@ -4015,7 +4168,7 @@
         </w:rPr>
         <w:t>Studies</w:t>
       </w:r>
-      <w:bookmarkEnd w:id="8"/>
+      <w:bookmarkEnd w:id="7"/>
     </w:p>
     <w:p>
       <w:pPr>
@@ -4915,7 +5068,6 @@
           <w:szCs w:val="21"/>
           <w:lang w:val="en-GB" w:eastAsia="en-GB"/>
         </w:rPr>
-        <w:lastRenderedPageBreak/>
         <w:t>      </w:t>
       </w:r>
       <w:r>
@@ -6185,14 +6337,15 @@
           <w:lang w:eastAsia="en-AU"/>
         </w:rPr>
       </w:pPr>
-      <w:bookmarkStart w:id="10" w:name="_Toc46497543"/>
-      <w:r>
-        <w:rPr>
-          <w:lang w:eastAsia="en-AU"/>
-        </w:rPr>
+      <w:bookmarkStart w:id="9" w:name="_Toc46497543"/>
+      <w:r>
+        <w:rPr>
+          <w:lang w:eastAsia="en-AU"/>
+        </w:rPr>
+        <w:lastRenderedPageBreak/>
         <w:t>JavaScript Studies</w:t>
       </w:r>
-      <w:bookmarkEnd w:id="10"/>
+      <w:bookmarkEnd w:id="9"/>
     </w:p>
     <w:p>
       <w:pPr>
@@ -6500,7 +6653,6 @@
           <w:u w:val="single"/>
           <w:lang w:eastAsia="en-AU"/>
         </w:rPr>
-        <w:lastRenderedPageBreak/>
         <w:t xml:space="preserve">The Odin Project Fundamentals part 3: Functions </w:t>
       </w:r>
     </w:p>
@@ -7562,6 +7714,7 @@
           <w:u w:val="single"/>
           <w:lang w:eastAsia="en-AU"/>
         </w:rPr>
+        <w:lastRenderedPageBreak/>
         <w:t>T</w:t>
       </w:r>
       <w:r>
@@ -9254,7 +9407,7 @@
           <w:lang w:eastAsia="en-AU"/>
         </w:rPr>
       </w:pPr>
-      <w:bookmarkStart w:id="11" w:name="_Toc46497544"/>
+      <w:bookmarkStart w:id="10" w:name="_Toc46497544"/>
       <w:r>
         <w:rPr>
           <w:rFonts w:ascii="Times New Roman" w:eastAsia="Times New Roman" w:hAnsi="Times New Roman" w:cs="Times New Roman"/>
@@ -9262,7 +9415,7 @@
         </w:rPr>
         <w:t>CSS – Studies</w:t>
       </w:r>
-      <w:bookmarkEnd w:id="11"/>
+      <w:bookmarkEnd w:id="10"/>
     </w:p>
     <w:p>
       <w:pPr>
@@ -9275,9 +9428,8 @@
       <w:pPr>
         <w:pStyle w:val="Heading3"/>
       </w:pPr>
-      <w:bookmarkStart w:id="12" w:name="_Toc46497545"/>
-      <w:r>
-        <w:lastRenderedPageBreak/>
+      <w:bookmarkStart w:id="11" w:name="_Toc46497545"/>
+      <w:r>
         <w:t>Loops</w:t>
       </w:r>
     </w:p>
@@ -9313,7 +9465,7 @@
         </w:rPr>
         <w:t>Class vs ID</w:t>
       </w:r>
-      <w:bookmarkEnd w:id="12"/>
+      <w:bookmarkEnd w:id="11"/>
     </w:p>
     <w:p>
       <w:pPr>
@@ -9437,6 +9589,7 @@
           <w:rFonts w:ascii="Times New Roman" w:eastAsia="Times New Roman" w:hAnsi="Times New Roman" w:cs="Times New Roman"/>
           <w:lang w:eastAsia="en-AU"/>
         </w:rPr>
+        <w:lastRenderedPageBreak/>
         <w:t>I am still unsure what the purpose for an ID is when you could theoretically use a class. My understanding is that you would use an ID for a single element, but my point is could a class not be used for that single element as well? If so would that not make the ID useless?</w:t>
       </w:r>
       <w:r>
@@ -9633,7 +9786,7 @@
           <w:lang w:eastAsia="en-AU"/>
         </w:rPr>
       </w:pPr>
-      <w:bookmarkStart w:id="13" w:name="_Toc46497546"/>
+      <w:bookmarkStart w:id="12" w:name="_Toc46497546"/>
       <w:r>
         <w:rPr>
           <w:rFonts w:ascii="Times New Roman" w:eastAsia="Times New Roman" w:hAnsi="Times New Roman" w:cs="Times New Roman"/>
@@ -9642,7 +9795,7 @@
         </w:rPr>
         <w:t>The Odin Project Studies</w:t>
       </w:r>
-      <w:bookmarkEnd w:id="13"/>
+      <w:bookmarkEnd w:id="12"/>
     </w:p>
     <w:p>
       <w:pPr>
@@ -9834,6 +9987,7 @@
           <w:u w:val="single"/>
           <w:lang w:eastAsia="en-AU"/>
         </w:rPr>
+        <w:lastRenderedPageBreak/>
         <w:t>Which one should you use when?</w:t>
       </w:r>
     </w:p>
@@ -10457,7 +10611,6 @@
           <w:color w:val="333333"/>
           <w:shd w:val="clear" w:color="auto" w:fill="FFFFFF"/>
         </w:rPr>
-        <w:lastRenderedPageBreak/>
         <w:t xml:space="preserve">An </w:t>
       </w:r>
       <w:r>
@@ -10830,6 +10983,7 @@
           <w:rFonts w:ascii="Times New Roman" w:eastAsia="Times New Roman" w:hAnsi="Times New Roman" w:cs="Times New Roman"/>
           <w:lang w:eastAsia="en-AU"/>
         </w:rPr>
+        <w:lastRenderedPageBreak/>
         <w:t>Special Operators</w:t>
       </w:r>
     </w:p>
@@ -11174,7 +11328,6 @@
           <w:u w:val="single"/>
           <w:lang w:eastAsia="en-AU"/>
         </w:rPr>
-        <w:lastRenderedPageBreak/>
         <w:t>What are the increment/decrement operators?</w:t>
       </w:r>
     </w:p>
@@ -11468,6 +11621,7 @@
           <w:rFonts w:ascii="Times New Roman" w:eastAsia="Times New Roman" w:hAnsi="Times New Roman" w:cs="Times New Roman"/>
           <w:lang w:eastAsia="en-AU"/>
         </w:rPr>
+        <w:lastRenderedPageBreak/>
         <w:t xml:space="preserve">Let’s note that an assignment “=” is also an operator. </w:t>
       </w:r>
     </w:p>
@@ -11991,6 +12145,7 @@
           <w:spacing w:val="-1"/>
           <w:shd w:val="clear" w:color="auto" w:fill="FFFFFF"/>
         </w:rPr>
+        <w:lastRenderedPageBreak/>
         <w:t>Strings:</w:t>
       </w:r>
       <w:r>
@@ -12653,7 +12808,6 @@
           <w:color w:val="333333"/>
           <w:lang w:eastAsia="en-AU"/>
         </w:rPr>
-        <w:lastRenderedPageBreak/>
         <w:t>Double and single quotes are “simple” quotes. There’s practically no difference between them in JavaScript.</w:t>
       </w:r>
     </w:p>
@@ -13367,6 +13521,7 @@
           <w:color w:val="222222"/>
           <w:shd w:val="clear" w:color="auto" w:fill="FFFFFF"/>
         </w:rPr>
+        <w:lastRenderedPageBreak/>
         <w:t xml:space="preserve">The backslash </w:t>
       </w:r>
       <w:proofErr w:type="gramStart"/>
@@ -14339,7 +14494,6 @@
                 <w:rFonts w:ascii="Times New Roman" w:eastAsia="Times New Roman" w:hAnsi="Times New Roman" w:cs="Times New Roman"/>
                 <w:lang w:eastAsia="en-AU"/>
               </w:rPr>
-              <w:lastRenderedPageBreak/>
               <w:t>firstName</w:t>
             </w:r>
             <w:proofErr w:type="spellEnd"/>
@@ -14867,7 +15021,17 @@
           <w:spacing w:val="-1"/>
           <w:shd w:val="clear" w:color="auto" w:fill="FFFFFF"/>
         </w:rPr>
-        <w:t xml:space="preserve"> generally results in comparing the operands numerically. The sole exceptions to type conversion within comparisons involve the </w:t>
+        <w:t xml:space="preserve"> generally results in comparing the operands numerically. The sole </w:t>
+      </w:r>
+      <w:r>
+        <w:rPr>
+          <w:rFonts w:ascii="Times New Roman" w:hAnsi="Times New Roman" w:cs="Times New Roman"/>
+          <w:color w:val="333333"/>
+          <w:spacing w:val="-1"/>
+          <w:shd w:val="clear" w:color="auto" w:fill="FFFFFF"/>
+        </w:rPr>
+        <w:lastRenderedPageBreak/>
+        <w:t>exceptions to type conversion within comparisons involve the </w:t>
       </w:r>
       <w:r>
         <w:rPr>
@@ -15765,26 +15929,7 @@
                 <w:lang w:eastAsia="en-AU"/>
               </w:rPr>
               <w:br/>
-            </w:r>
-            <w:proofErr w:type="spellStart"/>
-            <w:r>
-              <w:rPr>
-                <w:rFonts w:ascii="Times New Roman" w:eastAsia="Times New Roman" w:hAnsi="Times New Roman" w:cs="Times New Roman"/>
-                <w:color w:val="333333"/>
-                <w:spacing w:val="-1"/>
-                <w:lang w:eastAsia="en-AU"/>
-              </w:rPr>
-              <w:t>var1</w:t>
-            </w:r>
-            <w:proofErr w:type="spellEnd"/>
-            <w:r>
-              <w:rPr>
-                <w:rFonts w:ascii="Times New Roman" w:eastAsia="Times New Roman" w:hAnsi="Times New Roman" w:cs="Times New Roman"/>
-                <w:color w:val="333333"/>
-                <w:spacing w:val="-1"/>
-                <w:lang w:eastAsia="en-AU"/>
-              </w:rPr>
-              <w:t xml:space="preserve"> &gt;= 3</w:t>
+              <w:t>var1 &gt;= 3</w:t>
             </w:r>
           </w:p>
         </w:tc>
@@ -15980,26 +16125,7 @@
                 <w:lang w:eastAsia="en-AU"/>
               </w:rPr>
               <w:br/>
-            </w:r>
-            <w:proofErr w:type="spellStart"/>
-            <w:r>
-              <w:rPr>
-                <w:rFonts w:ascii="Times New Roman" w:eastAsia="Times New Roman" w:hAnsi="Times New Roman" w:cs="Times New Roman"/>
-                <w:color w:val="333333"/>
-                <w:spacing w:val="-1"/>
-                <w:lang w:eastAsia="en-AU"/>
-              </w:rPr>
-              <w:t>var2</w:t>
-            </w:r>
-            <w:proofErr w:type="spellEnd"/>
-            <w:r>
-              <w:rPr>
-                <w:rFonts w:ascii="Times New Roman" w:eastAsia="Times New Roman" w:hAnsi="Times New Roman" w:cs="Times New Roman"/>
-                <w:color w:val="333333"/>
-                <w:spacing w:val="-1"/>
-                <w:lang w:eastAsia="en-AU"/>
-              </w:rPr>
-              <w:t xml:space="preserve"> &lt;= 5</w:t>
+              <w:t>var2 &lt;= 5</w:t>
             </w:r>
           </w:p>
         </w:tc>
@@ -16672,6 +16798,7 @@
           <w:szCs w:val="24"/>
           <w:lang w:eastAsia="en-AU"/>
         </w:rPr>
+        <w:lastRenderedPageBreak/>
         <w:t>What is the syntax for an if/else if/else conditional?</w:t>
       </w:r>
     </w:p>
@@ -17485,7 +17612,6 @@
           <w:spacing w:val="-1"/>
           <w:shd w:val="clear" w:color="auto" w:fill="FFFFFF"/>
         </w:rPr>
-        <w:lastRenderedPageBreak/>
         <w:t>The </w:t>
       </w:r>
       <w:r>
@@ -18150,6 +18276,7 @@
           <w:sz w:val="22"/>
           <w:szCs w:val="22"/>
         </w:rPr>
+        <w:lastRenderedPageBreak/>
         <w:t>null</w:t>
       </w:r>
       <w:proofErr w:type="gramEnd"/>
@@ -18410,7 +18537,6 @@
         <w:pStyle w:val="Heading1"/>
       </w:pPr>
       <w:r>
-        <w:lastRenderedPageBreak/>
         <w:t>QA Job Project</w:t>
       </w:r>
     </w:p>
@@ -18482,6 +18608,7 @@
     <w:p>
       <w:proofErr w:type="gramStart"/>
       <w:r>
+        <w:lastRenderedPageBreak/>
         <w:t>ISTQB foundation certification</w:t>
       </w:r>
       <w:r>
@@ -18603,7 +18730,6 @@
         <w:rPr>
           <w:b w:val="0"/>
         </w:rPr>
-        <w:lastRenderedPageBreak/>
         <w:t>Automation or Manual</w:t>
       </w:r>
     </w:p>
@@ -20089,6 +20215,7 @@
   <w:style w:type="paragraph" w:default="1" w:styleId="Normal">
     <w:name w:val="Normal"/>
     <w:qFormat/>
+    <w:rsid w:val="00381329"/>
     <w:pPr>
       <w:spacing w:after="200" w:line="276" w:lineRule="auto"/>
     </w:pPr>
@@ -20872,6 +20999,7 @@
   <w:style w:type="paragraph" w:default="1" w:styleId="Normal">
     <w:name w:val="Normal"/>
     <w:qFormat/>
+    <w:rsid w:val="00381329"/>
     <w:pPr>
       <w:spacing w:after="200" w:line="276" w:lineRule="auto"/>
     </w:pPr>
@@ -21787,7 +21915,7 @@
 </file>
 
 <file path=customXml/itemProps1.xml><?xml version="1.0" encoding="utf-8"?>
-<ds:datastoreItem xmlns:ds="http://schemas.openxmlformats.org/officeDocument/2006/customXml" ds:itemID="{E4A96136-5FF1-4069-9DCD-36BEF81A6585}">
+<ds:datastoreItem xmlns:ds="http://schemas.openxmlformats.org/officeDocument/2006/customXml" ds:itemID="{79B52A6F-98CF-44F4-AD3E-AFAB58BE1437}">
   <ds:schemaRefs>
     <ds:schemaRef ds:uri="http://schemas.openxmlformats.org/officeDocument/2006/bibliography"/>
   </ds:schemaRefs>

</xml_diff>

<commit_message>
[Programming Diary update, React Tutorial]
</commit_message>
<xml_diff>
--- a/Programming Diary.docx
+++ b/Programming Diary.docx
@@ -1691,7 +1691,7 @@
         <w:tc>
           <w:tcPr>
             <w:tcW w:w="9242" w:type="dxa"/>
-            <w:shd w:val="clear" w:color="auto" w:fill="548DD4" w:themeFill="text2" w:themeFillTint="99"/>
+            <w:shd w:val="clear" w:color="auto" w:fill="0070C0"/>
           </w:tcPr>
           <w:p>
             <w:pPr>
@@ -1717,7 +1717,7 @@
         <w:tc>
           <w:tcPr>
             <w:tcW w:w="9242" w:type="dxa"/>
-            <w:shd w:val="clear" w:color="auto" w:fill="BFBFBF" w:themeFill="background1" w:themeFillShade="BF"/>
+            <w:shd w:val="clear" w:color="auto" w:fill="8DB3E2" w:themeFill="text2" w:themeFillTint="66"/>
           </w:tcPr>
           <w:p>
             <w:pPr>
@@ -1770,7 +1770,7 @@
         <w:tc>
           <w:tcPr>
             <w:tcW w:w="9242" w:type="dxa"/>
-            <w:shd w:val="clear" w:color="auto" w:fill="BFBFBF" w:themeFill="background1" w:themeFillShade="BF"/>
+            <w:shd w:val="clear" w:color="auto" w:fill="8DB3E2" w:themeFill="text2" w:themeFillTint="66"/>
           </w:tcPr>
           <w:p>
             <w:pPr>
@@ -1814,7 +1814,7 @@
         <w:tc>
           <w:tcPr>
             <w:tcW w:w="9242" w:type="dxa"/>
-            <w:shd w:val="clear" w:color="auto" w:fill="548DD4" w:themeFill="text2" w:themeFillTint="99"/>
+            <w:shd w:val="clear" w:color="auto" w:fill="0070C0"/>
           </w:tcPr>
           <w:p>
             <w:pPr>
@@ -1840,7 +1840,7 @@
         <w:tc>
           <w:tcPr>
             <w:tcW w:w="9242" w:type="dxa"/>
-            <w:shd w:val="clear" w:color="auto" w:fill="BFBFBF" w:themeFill="background1" w:themeFillShade="BF"/>
+            <w:shd w:val="clear" w:color="auto" w:fill="8DB3E2" w:themeFill="text2" w:themeFillTint="66"/>
           </w:tcPr>
           <w:p>
             <w:pPr>
@@ -1878,7 +1878,7 @@
               <w:rPr>
                 <w:lang w:eastAsia="en-AU"/>
               </w:rPr>
-              <w:t>3. Hello React</w:t>
+              <w:t>4. React Components</w:t>
             </w:r>
             <w:r>
               <w:rPr>
@@ -1890,7 +1890,7 @@
               <w:rPr>
                 <w:lang w:eastAsia="en-AU"/>
               </w:rPr>
-              <w:t>5. Exploring JSX</w:t>
+              <w:t>8. Events &amp; Methods</w:t>
             </w:r>
             <w:bookmarkStart w:id="3" w:name="_GoBack"/>
             <w:bookmarkEnd w:id="3"/>
@@ -1918,7 +1918,7 @@
         <w:tc>
           <w:tcPr>
             <w:tcW w:w="9242" w:type="dxa"/>
-            <w:shd w:val="clear" w:color="auto" w:fill="548DD4" w:themeFill="text2" w:themeFillTint="99"/>
+            <w:shd w:val="clear" w:color="auto" w:fill="0070C0"/>
           </w:tcPr>
           <w:p>
             <w:pPr>
@@ -1960,7 +1960,7 @@
         <w:tc>
           <w:tcPr>
             <w:tcW w:w="9242" w:type="dxa"/>
-            <w:shd w:val="clear" w:color="auto" w:fill="BFBFBF" w:themeFill="background1" w:themeFillShade="BF"/>
+            <w:shd w:val="clear" w:color="auto" w:fill="8DB3E2" w:themeFill="text2" w:themeFillTint="66"/>
           </w:tcPr>
           <w:p>
             <w:pPr>
@@ -2030,7 +2030,7 @@
         <w:tc>
           <w:tcPr>
             <w:tcW w:w="9242" w:type="dxa"/>
-            <w:shd w:val="clear" w:color="auto" w:fill="548DD4" w:themeFill="text2" w:themeFillTint="99"/>
+            <w:shd w:val="clear" w:color="auto" w:fill="0070C0"/>
           </w:tcPr>
           <w:p>
             <w:pPr>
@@ -2056,10 +2056,13 @@
         <w:tc>
           <w:tcPr>
             <w:tcW w:w="9242" w:type="dxa"/>
-            <w:shd w:val="clear" w:color="auto" w:fill="BFBFBF" w:themeFill="background1" w:themeFillShade="BF"/>
+            <w:shd w:val="clear" w:color="auto" w:fill="8DB3E2" w:themeFill="text2" w:themeFillTint="66"/>
           </w:tcPr>
           <w:p>
             <w:pPr>
+              <w:tabs>
+                <w:tab w:val="left" w:pos="2556"/>
+              </w:tabs>
               <w:rPr>
                 <w:lang w:eastAsia="en-AU"/>
               </w:rPr>
@@ -2069,6 +2072,12 @@
                 <w:lang w:eastAsia="en-AU"/>
               </w:rPr>
               <w:t>Located on D Drive</w:t>
+            </w:r>
+            <w:r>
+              <w:rPr>
+                <w:lang w:eastAsia="en-AU"/>
+              </w:rPr>
+              <w:tab/>
             </w:r>
           </w:p>
           <w:p>
@@ -2200,6 +2209,25 @@
     </w:p>
     <w:p>
       <w:pPr>
+        <w:pStyle w:val="Heading3"/>
+        <w:rPr>
+          <w:rFonts w:ascii="Times New Roman" w:eastAsia="Times New Roman" w:hAnsi="Times New Roman" w:cs="Times New Roman"/>
+          <w:b w:val="0"/>
+          <w:lang w:eastAsia="en-AU"/>
+        </w:rPr>
+      </w:pPr>
+      <w:r>
+        <w:rPr>
+          <w:rFonts w:ascii="Times New Roman" w:eastAsia="Times New Roman" w:hAnsi="Times New Roman" w:cs="Times New Roman"/>
+          <w:b w:val="0"/>
+          <w:lang w:eastAsia="en-AU"/>
+        </w:rPr>
+        <w:lastRenderedPageBreak/>
+        <w:t>Learning Structure</w:t>
+      </w:r>
+    </w:p>
+    <w:p>
+      <w:pPr>
         <w:shd w:val="clear" w:color="auto" w:fill="FFFFFF"/>
         <w:spacing w:beforeAutospacing="1" w:afterAutospacing="1" w:line="240" w:lineRule="auto"/>
         <w:rPr>
@@ -2208,6 +2236,60 @@
           <w:lang w:eastAsia="en-AU"/>
         </w:rPr>
       </w:pPr>
+      <w:r>
+        <w:rPr>
+          <w:noProof/>
+          <w:lang w:val="en-GB" w:eastAsia="en-GB"/>
+        </w:rPr>
+        <w:drawing>
+          <wp:inline distT="0" distB="0" distL="0" distR="0" wp14:anchorId="21B40406" wp14:editId="120B19A6">
+            <wp:extent cx="5731510" cy="1638451"/>
+            <wp:effectExtent l="0" t="0" r="2540" b="0"/>
+            <wp:docPr id="9" name="Picture 9" descr="Road map to become a front-end developer: HTML, CSS, JavaScript, jQuery, Hosting, WordPress, GitHub, Framework."/>
+            <wp:cNvGraphicFramePr>
+              <a:graphicFrameLocks xmlns:a="http://schemas.openxmlformats.org/drawingml/2006/main" noChangeAspect="1"/>
+            </wp:cNvGraphicFramePr>
+            <a:graphic xmlns:a="http://schemas.openxmlformats.org/drawingml/2006/main">
+              <a:graphicData uri="http://schemas.openxmlformats.org/drawingml/2006/picture">
+                <pic:pic xmlns:pic="http://schemas.openxmlformats.org/drawingml/2006/picture">
+                  <pic:nvPicPr>
+                    <pic:cNvPr id="0" name="Picture 1" descr="Road map to become a front-end developer: HTML, CSS, JavaScript, jQuery, Hosting, WordPress, GitHub, Framework."/>
+                    <pic:cNvPicPr>
+                      <a:picLocks noChangeAspect="1" noChangeArrowheads="1"/>
+                    </pic:cNvPicPr>
+                  </pic:nvPicPr>
+                  <pic:blipFill>
+                    <a:blip r:embed="rId9">
+                      <a:extLst>
+                        <a:ext uri="{28A0092B-C50C-407E-A947-70E740481C1C}">
+                          <a14:useLocalDpi xmlns:a14="http://schemas.microsoft.com/office/drawing/2010/main" val="0"/>
+                        </a:ext>
+                      </a:extLst>
+                    </a:blip>
+                    <a:srcRect/>
+                    <a:stretch>
+                      <a:fillRect/>
+                    </a:stretch>
+                  </pic:blipFill>
+                  <pic:spPr bwMode="auto">
+                    <a:xfrm>
+                      <a:off x="0" y="0"/>
+                      <a:ext cx="5731510" cy="1638451"/>
+                    </a:xfrm>
+                    <a:prstGeom prst="rect">
+                      <a:avLst/>
+                    </a:prstGeom>
+                    <a:noFill/>
+                    <a:ln>
+                      <a:noFill/>
+                    </a:ln>
+                  </pic:spPr>
+                </pic:pic>
+              </a:graphicData>
+            </a:graphic>
+          </wp:inline>
+        </w:drawing>
+      </w:r>
     </w:p>
     <w:p>
       <w:pPr>
@@ -2453,39 +2535,6 @@
     </w:p>
     <w:p>
       <w:pPr>
-        <w:shd w:val="clear" w:color="auto" w:fill="FFFFFF"/>
-        <w:spacing w:beforeAutospacing="1" w:afterAutospacing="1" w:line="240" w:lineRule="auto"/>
-        <w:rPr>
-          <w:rFonts w:ascii="Times New Roman" w:eastAsia="Times New Roman" w:hAnsi="Times New Roman" w:cs="Times New Roman"/>
-          <w:b/>
-          <w:lang w:eastAsia="en-AU"/>
-        </w:rPr>
-      </w:pPr>
-    </w:p>
-    <w:p>
-      <w:pPr>
-        <w:shd w:val="clear" w:color="auto" w:fill="FFFFFF"/>
-        <w:spacing w:beforeAutospacing="1" w:afterAutospacing="1" w:line="240" w:lineRule="auto"/>
-        <w:rPr>
-          <w:rFonts w:ascii="Times New Roman" w:eastAsia="Times New Roman" w:hAnsi="Times New Roman" w:cs="Times New Roman"/>
-          <w:b/>
-          <w:lang w:eastAsia="en-AU"/>
-        </w:rPr>
-      </w:pPr>
-    </w:p>
-    <w:p>
-      <w:pPr>
-        <w:shd w:val="clear" w:color="auto" w:fill="FFFFFF"/>
-        <w:spacing w:beforeAutospacing="1" w:afterAutospacing="1" w:line="240" w:lineRule="auto"/>
-        <w:rPr>
-          <w:rFonts w:ascii="Times New Roman" w:eastAsia="Times New Roman" w:hAnsi="Times New Roman" w:cs="Times New Roman"/>
-          <w:b/>
-          <w:lang w:eastAsia="en-AU"/>
-        </w:rPr>
-      </w:pPr>
-    </w:p>
-    <w:p>
-      <w:pPr>
         <w:pStyle w:val="Heading3"/>
         <w:rPr>
           <w:rFonts w:ascii="Times New Roman" w:eastAsia="Times New Roman" w:hAnsi="Times New Roman" w:cs="Times New Roman"/>
@@ -2500,7 +2549,6 @@
           <w:b w:val="0"/>
           <w:lang w:eastAsia="en-AU"/>
         </w:rPr>
-        <w:lastRenderedPageBreak/>
         <w:t>JavaScript Video games development</w:t>
       </w:r>
       <w:bookmarkEnd w:id="4"/>
@@ -2547,7 +2595,7 @@
         </w:rPr>
         <w:t xml:space="preserve"> </w:t>
       </w:r>
-      <w:hyperlink r:id="rId9" w:tgtFrame="[218 warrior legend step 6 walk like a warrior - slide to move complete]">
+      <w:hyperlink r:id="rId10" w:tgtFrame="[218 warrior legend step 6 walk like a warrior - slide to move complete]">
         <w:r>
           <w:rPr>
             <w:rStyle w:val="Hyperlink"/>
@@ -2892,7 +2940,6 @@
           <w:b w:val="0"/>
           <w:lang w:eastAsia="en-AU"/>
         </w:rPr>
-        <w:lastRenderedPageBreak/>
         <w:t>Hacking 101</w:t>
       </w:r>
       <w:bookmarkEnd w:id="5"/>
@@ -3030,7 +3077,7 @@
           <w:lang w:eastAsia="en-AU"/>
         </w:rPr>
       </w:pPr>
-      <w:hyperlink r:id="rId10">
+      <w:hyperlink r:id="rId11">
         <w:r>
           <w:rPr>
             <w:rStyle w:val="Hyperlink"/>
@@ -3317,7 +3364,7 @@
         </w:rPr>
         <w:t xml:space="preserve">Link: </w:t>
       </w:r>
-      <w:hyperlink r:id="rId11">
+      <w:hyperlink r:id="rId12">
         <w:r>
           <w:rPr>
             <w:rStyle w:val="Hyperlink"/>
@@ -3586,7 +3633,7 @@
           <w:lang w:eastAsia="en-AU"/>
         </w:rPr>
       </w:pPr>
-      <w:hyperlink r:id="rId12" w:anchor="overview" w:history="1">
+      <w:hyperlink r:id="rId13" w:anchor="overview" w:history="1">
         <w:r>
           <w:rPr>
             <w:rStyle w:val="Hyperlink"/>
@@ -3660,7 +3707,7 @@
                     </pic:cNvPicPr>
                   </pic:nvPicPr>
                   <pic:blipFill>
-                    <a:blip r:embed="rId13"/>
+                    <a:blip r:embed="rId14"/>
                     <a:stretch>
                       <a:fillRect/>
                     </a:stretch>
@@ -3731,7 +3778,7 @@
                     </pic:cNvPicPr>
                   </pic:nvPicPr>
                   <pic:blipFill>
-                    <a:blip r:embed="rId14"/>
+                    <a:blip r:embed="rId15"/>
                     <a:stretch>
                       <a:fillRect/>
                     </a:stretch>
@@ -3799,7 +3846,7 @@
                     </pic:cNvPicPr>
                   </pic:nvPicPr>
                   <pic:blipFill>
-                    <a:blip r:embed="rId15"/>
+                    <a:blip r:embed="rId16"/>
                     <a:stretch>
                       <a:fillRect/>
                     </a:stretch>
@@ -3875,7 +3922,7 @@
                     </pic:cNvPicPr>
                   </pic:nvPicPr>
                   <pic:blipFill>
-                    <a:blip r:embed="rId16"/>
+                    <a:blip r:embed="rId17"/>
                     <a:stretch>
                       <a:fillRect/>
                     </a:stretch>
@@ -3937,74 +3984,6 @@
                 <pic:pic xmlns:pic="http://schemas.openxmlformats.org/drawingml/2006/picture">
                   <pic:nvPicPr>
                     <pic:cNvPr id="5" name="Picture 5"/>
-                    <pic:cNvPicPr>
-                      <a:picLocks noChangeAspect="1" noChangeArrowheads="1"/>
-                    </pic:cNvPicPr>
-                  </pic:nvPicPr>
-                  <pic:blipFill>
-                    <a:blip r:embed="rId17"/>
-                    <a:stretch>
-                      <a:fillRect/>
-                    </a:stretch>
-                  </pic:blipFill>
-                  <pic:spPr bwMode="auto">
-                    <a:xfrm>
-                      <a:off x="0" y="0"/>
-                      <a:ext cx="3078480" cy="1731645"/>
-                    </a:xfrm>
-                    <a:prstGeom prst="rect">
-                      <a:avLst/>
-                    </a:prstGeom>
-                  </pic:spPr>
-                </pic:pic>
-              </a:graphicData>
-            </a:graphic>
-          </wp:inline>
-        </w:drawing>
-      </w:r>
-    </w:p>
-    <w:p>
-      <w:pPr>
-        <w:shd w:val="clear" w:color="auto" w:fill="FFFFFF"/>
-        <w:spacing w:beforeAutospacing="1" w:afterAutospacing="1" w:line="240" w:lineRule="auto"/>
-        <w:rPr>
-          <w:rStyle w:val="Hyperlink"/>
-        </w:rPr>
-      </w:pPr>
-      <w:r>
-        <w:rPr>
-          <w:rStyle w:val="Hyperlink"/>
-        </w:rPr>
-        <w:t>Sith shot</w:t>
-      </w:r>
-    </w:p>
-    <w:p>
-      <w:pPr>
-        <w:shd w:val="clear" w:color="auto" w:fill="FFFFFF"/>
-        <w:spacing w:beforeAutospacing="1" w:afterAutospacing="1" w:line="240" w:lineRule="auto"/>
-        <w:rPr>
-          <w:rStyle w:val="Hyperlink"/>
-        </w:rPr>
-      </w:pPr>
-      <w:r>
-        <w:rPr>
-          <w:noProof/>
-          <w:lang w:val="en-GB" w:eastAsia="en-GB"/>
-        </w:rPr>
-        <w:lastRenderedPageBreak/>
-        <w:drawing>
-          <wp:inline distT="0" distB="0" distL="0" distR="0" wp14:anchorId="77BD1F83" wp14:editId="2D6ED31C">
-            <wp:extent cx="3078480" cy="1731645"/>
-            <wp:effectExtent l="0" t="0" r="0" b="0"/>
-            <wp:docPr id="6" name="Picture 6"/>
-            <wp:cNvGraphicFramePr>
-              <a:graphicFrameLocks xmlns:a="http://schemas.openxmlformats.org/drawingml/2006/main" noChangeAspect="1"/>
-            </wp:cNvGraphicFramePr>
-            <a:graphic xmlns:a="http://schemas.openxmlformats.org/drawingml/2006/main">
-              <a:graphicData uri="http://schemas.openxmlformats.org/drawingml/2006/picture">
-                <pic:pic xmlns:pic="http://schemas.openxmlformats.org/drawingml/2006/picture">
-                  <pic:nvPicPr>
-                    <pic:cNvPr id="6" name="Picture 6"/>
                     <pic:cNvPicPr>
                       <a:picLocks noChangeAspect="1" noChangeArrowheads="1"/>
                     </pic:cNvPicPr>
@@ -4039,6 +4018,74 @@
           <w:rStyle w:val="Hyperlink"/>
         </w:rPr>
       </w:pPr>
+      <w:r>
+        <w:rPr>
+          <w:rStyle w:val="Hyperlink"/>
+        </w:rPr>
+        <w:t>Sith shot</w:t>
+      </w:r>
+    </w:p>
+    <w:p>
+      <w:pPr>
+        <w:shd w:val="clear" w:color="auto" w:fill="FFFFFF"/>
+        <w:spacing w:beforeAutospacing="1" w:afterAutospacing="1" w:line="240" w:lineRule="auto"/>
+        <w:rPr>
+          <w:rStyle w:val="Hyperlink"/>
+        </w:rPr>
+      </w:pPr>
+      <w:r>
+        <w:rPr>
+          <w:noProof/>
+          <w:lang w:val="en-GB" w:eastAsia="en-GB"/>
+        </w:rPr>
+        <w:lastRenderedPageBreak/>
+        <w:drawing>
+          <wp:inline distT="0" distB="0" distL="0" distR="0" wp14:anchorId="77BD1F83" wp14:editId="2D6ED31C">
+            <wp:extent cx="3078480" cy="1731645"/>
+            <wp:effectExtent l="0" t="0" r="0" b="0"/>
+            <wp:docPr id="6" name="Picture 6"/>
+            <wp:cNvGraphicFramePr>
+              <a:graphicFrameLocks xmlns:a="http://schemas.openxmlformats.org/drawingml/2006/main" noChangeAspect="1"/>
+            </wp:cNvGraphicFramePr>
+            <a:graphic xmlns:a="http://schemas.openxmlformats.org/drawingml/2006/main">
+              <a:graphicData uri="http://schemas.openxmlformats.org/drawingml/2006/picture">
+                <pic:pic xmlns:pic="http://schemas.openxmlformats.org/drawingml/2006/picture">
+                  <pic:nvPicPr>
+                    <pic:cNvPr id="6" name="Picture 6"/>
+                    <pic:cNvPicPr>
+                      <a:picLocks noChangeAspect="1" noChangeArrowheads="1"/>
+                    </pic:cNvPicPr>
+                  </pic:nvPicPr>
+                  <pic:blipFill>
+                    <a:blip r:embed="rId19"/>
+                    <a:stretch>
+                      <a:fillRect/>
+                    </a:stretch>
+                  </pic:blipFill>
+                  <pic:spPr bwMode="auto">
+                    <a:xfrm>
+                      <a:off x="0" y="0"/>
+                      <a:ext cx="3078480" cy="1731645"/>
+                    </a:xfrm>
+                    <a:prstGeom prst="rect">
+                      <a:avLst/>
+                    </a:prstGeom>
+                  </pic:spPr>
+                </pic:pic>
+              </a:graphicData>
+            </a:graphic>
+          </wp:inline>
+        </w:drawing>
+      </w:r>
+    </w:p>
+    <w:p>
+      <w:pPr>
+        <w:shd w:val="clear" w:color="auto" w:fill="FFFFFF"/>
+        <w:spacing w:beforeAutospacing="1" w:afterAutospacing="1" w:line="240" w:lineRule="auto"/>
+        <w:rPr>
+          <w:rStyle w:val="Hyperlink"/>
+        </w:rPr>
+      </w:pPr>
     </w:p>
     <w:p>
       <w:pPr>
@@ -4071,7 +4118,7 @@
                     </pic:cNvPicPr>
                   </pic:nvPicPr>
                   <pic:blipFill>
-                    <a:blip r:embed="rId19"/>
+                    <a:blip r:embed="rId20"/>
                     <a:stretch>
                       <a:fillRect/>
                     </a:stretch>
@@ -4123,7 +4170,7 @@
                     </pic:cNvPicPr>
                   </pic:nvPicPr>
                   <pic:blipFill>
-                    <a:blip r:embed="rId20"/>
+                    <a:blip r:embed="rId21"/>
                     <a:stretch>
                       <a:fillRect/>
                     </a:stretch>
@@ -6528,7 +6575,7 @@
         </w:rPr>
         <w:t xml:space="preserve">This link goes over the basics of Return: </w:t>
       </w:r>
-      <w:hyperlink r:id="rId21" w:history="1">
+      <w:hyperlink r:id="rId22" w:history="1">
         <w:r>
           <w:rPr>
             <w:rStyle w:val="Hyperlink"/>
@@ -12523,7 +12570,7 @@
         </w:rPr>
         <w:t> - 1, which is the largest number JavaScript can reliably represent with the </w:t>
       </w:r>
-      <w:hyperlink r:id="rId22">
+      <w:hyperlink r:id="rId23">
         <w:r>
           <w:rPr>
             <w:rStyle w:val="HTMLCode"/>
@@ -13981,7 +14028,7 @@
         </w:rPr>
         <w:t> </w:t>
       </w:r>
-      <w:hyperlink r:id="rId23">
+      <w:hyperlink r:id="rId24">
         <w:proofErr w:type="gramStart"/>
         <w:r>
           <w:rPr>
@@ -14111,7 +14158,7 @@
         </w:rPr>
         <w:t> </w:t>
       </w:r>
-      <w:hyperlink r:id="rId24">
+      <w:hyperlink r:id="rId25">
         <w:proofErr w:type="gramStart"/>
         <w:r>
           <w:rPr>
@@ -14364,7 +14411,7 @@
         </w:rPr>
         <w:t xml:space="preserve"> + stop)) as covered in the </w:t>
       </w:r>
-      <w:hyperlink r:id="rId25" w:anchor="sec-string.prototype.slice" w:history="1">
+      <w:hyperlink r:id="rId26" w:anchor="sec-string.prototype.slice" w:history="1">
         <w:r>
           <w:rPr>
             <w:rFonts w:ascii="Times New Roman" w:eastAsia="Times New Roman" w:hAnsi="Times New Roman" w:cs="Times New Roman"/>
@@ -14995,7 +15042,7 @@
         </w:rPr>
         <w:t>A </w:t>
       </w:r>
-      <w:hyperlink r:id="rId26">
+      <w:hyperlink r:id="rId27">
         <w:r>
           <w:rPr>
             <w:rStyle w:val="Hyperlink"/>
@@ -15274,7 +15321,7 @@
                 <w:lang w:eastAsia="en-AU"/>
               </w:rPr>
             </w:pPr>
-            <w:hyperlink r:id="rId27" w:anchor="Equality" w:history="1">
+            <w:hyperlink r:id="rId28" w:anchor="Equality" w:history="1">
               <w:r>
                 <w:rPr>
                   <w:rFonts w:ascii="Times New Roman" w:eastAsia="Times New Roman" w:hAnsi="Times New Roman" w:cs="Times New Roman"/>
@@ -15402,7 +15449,7 @@
                 <w:lang w:eastAsia="en-AU"/>
               </w:rPr>
             </w:pPr>
-            <w:hyperlink r:id="rId28" w:anchor="Inequality" w:history="1">
+            <w:hyperlink r:id="rId29" w:anchor="Inequality" w:history="1">
               <w:r>
                 <w:rPr>
                   <w:rFonts w:ascii="Times New Roman" w:eastAsia="Times New Roman" w:hAnsi="Times New Roman" w:cs="Times New Roman"/>
@@ -15520,7 +15567,7 @@
                 <w:lang w:eastAsia="en-AU"/>
               </w:rPr>
             </w:pPr>
-            <w:hyperlink r:id="rId29" w:anchor="Identity" w:history="1">
+            <w:hyperlink r:id="rId30" w:anchor="Identity" w:history="1">
               <w:r>
                 <w:rPr>
                   <w:rFonts w:ascii="Times New Roman" w:eastAsia="Times New Roman" w:hAnsi="Times New Roman" w:cs="Times New Roman"/>
@@ -15565,7 +15612,7 @@
               </w:rPr>
               <w:t>Returns true if the operands are equal and of the same type. See also </w:t>
             </w:r>
-            <w:hyperlink r:id="rId30">
+            <w:hyperlink r:id="rId31">
               <w:r>
                 <w:rPr>
                   <w:rFonts w:ascii="Times New Roman" w:eastAsia="Times New Roman" w:hAnsi="Times New Roman" w:cs="Times New Roman"/>
@@ -15585,7 +15632,7 @@
               </w:rPr>
               <w:t> and </w:t>
             </w:r>
-            <w:hyperlink r:id="rId31" w:tgtFrame="/en-US/docs/Web/JavaScript/Guide/Sameness">
+            <w:hyperlink r:id="rId32" w:tgtFrame="/en-US/docs/Web/JavaScript/Guide/Sameness">
               <w:r>
                 <w:rPr>
                   <w:rFonts w:ascii="Times New Roman" w:eastAsia="Times New Roman" w:hAnsi="Times New Roman" w:cs="Times New Roman"/>
@@ -15648,7 +15695,7 @@
                 <w:lang w:eastAsia="en-AU"/>
               </w:rPr>
             </w:pPr>
-            <w:hyperlink r:id="rId32" w:anchor="Nonidentity" w:history="1">
+            <w:hyperlink r:id="rId33" w:anchor="Nonidentity" w:history="1">
               <w:r>
                 <w:rPr>
                   <w:rFonts w:ascii="Times New Roman" w:eastAsia="Times New Roman" w:hAnsi="Times New Roman" w:cs="Times New Roman"/>
@@ -15766,7 +15813,7 @@
                 <w:lang w:eastAsia="en-AU"/>
               </w:rPr>
             </w:pPr>
-            <w:hyperlink r:id="rId33" w:anchor="Greater_than_operator" w:history="1">
+            <w:hyperlink r:id="rId34" w:anchor="Greater_than_operator" w:history="1">
               <w:r>
                 <w:rPr>
                   <w:rFonts w:ascii="Times New Roman" w:eastAsia="Times New Roman" w:hAnsi="Times New Roman" w:cs="Times New Roman"/>
@@ -15864,7 +15911,7 @@
                 <w:lang w:eastAsia="en-AU"/>
               </w:rPr>
             </w:pPr>
-            <w:hyperlink r:id="rId34" w:anchor="Greater_than_or_equal_operator" w:history="1">
+            <w:hyperlink r:id="rId35" w:anchor="Greater_than_or_equal_operator" w:history="1">
               <w:r>
                 <w:rPr>
                   <w:rFonts w:ascii="Times New Roman" w:eastAsia="Times New Roman" w:hAnsi="Times New Roman" w:cs="Times New Roman"/>
@@ -15962,7 +16009,7 @@
                 <w:lang w:eastAsia="en-AU"/>
               </w:rPr>
             </w:pPr>
-            <w:hyperlink r:id="rId35" w:anchor="Less_than_operator" w:history="1">
+            <w:hyperlink r:id="rId36" w:anchor="Less_than_operator" w:history="1">
               <w:r>
                 <w:rPr>
                   <w:rFonts w:ascii="Times New Roman" w:eastAsia="Times New Roman" w:hAnsi="Times New Roman" w:cs="Times New Roman"/>
@@ -16060,7 +16107,7 @@
                 <w:lang w:eastAsia="en-AU"/>
               </w:rPr>
             </w:pPr>
-            <w:hyperlink r:id="rId36" w:anchor="Less_than_or_equal_operator" w:history="1">
+            <w:hyperlink r:id="rId37" w:anchor="Less_than_or_equal_operator" w:history="1">
               <w:r>
                 <w:rPr>
                   <w:rFonts w:ascii="Times New Roman" w:eastAsia="Times New Roman" w:hAnsi="Times New Roman" w:cs="Times New Roman"/>
@@ -17792,7 +17839,7 @@
         </w:rPr>
         <w:t>the </w:t>
       </w:r>
-      <w:hyperlink r:id="rId37">
+      <w:hyperlink r:id="rId38">
         <w:r>
           <w:rPr>
             <w:rStyle w:val="HTMLCode"/>
@@ -21928,7 +21975,7 @@
 </file>
 
 <file path=customXml/itemProps1.xml><?xml version="1.0" encoding="utf-8"?>
-<ds:datastoreItem xmlns:ds="http://schemas.openxmlformats.org/officeDocument/2006/customXml" ds:itemID="{6726979E-9463-4831-8F9F-5BCA2C79ED54}">
+<ds:datastoreItem xmlns:ds="http://schemas.openxmlformats.org/officeDocument/2006/customXml" ds:itemID="{60155FB0-E3D4-4D51-B674-C85379B2514B}">
   <ds:schemaRefs>
     <ds:schemaRef ds:uri="http://schemas.openxmlformats.org/officeDocument/2006/bibliography"/>
   </ds:schemaRefs>

</xml_diff>

<commit_message>
[Programming Diary Tutorial Work]
</commit_message>
<xml_diff>
--- a/Programming Diary.docx
+++ b/Programming Diary.docx
@@ -1878,7 +1878,7 @@
               <w:rPr>
                 <w:lang w:eastAsia="en-AU"/>
               </w:rPr>
-              <w:t>4. React Components</w:t>
+              <w:t>5. Stateless Functional Components</w:t>
             </w:r>
             <w:r>
               <w:rPr>
@@ -1890,7 +1890,7 @@
               <w:rPr>
                 <w:lang w:eastAsia="en-AU"/>
               </w:rPr>
-              <w:t>8. Events &amp; Methods</w:t>
+              <w:t>6. Lifecycle Methods</w:t>
             </w:r>
             <w:bookmarkStart w:id="3" w:name="_GoBack"/>
             <w:bookmarkEnd w:id="3"/>
@@ -21975,7 +21975,7 @@
 </file>
 
 <file path=customXml/itemProps1.xml><?xml version="1.0" encoding="utf-8"?>
-<ds:datastoreItem xmlns:ds="http://schemas.openxmlformats.org/officeDocument/2006/customXml" ds:itemID="{60155FB0-E3D4-4D51-B674-C85379B2514B}">
+<ds:datastoreItem xmlns:ds="http://schemas.openxmlformats.org/officeDocument/2006/customXml" ds:itemID="{B0B286D7-DD38-4C98-8867-D593B047786B}">
   <ds:schemaRefs>
     <ds:schemaRef ds:uri="http://schemas.openxmlformats.org/officeDocument/2006/bibliography"/>
   </ds:schemaRefs>

</xml_diff>

<commit_message>
[New Colour Scheme, and Title Name Image addition]
</commit_message>
<xml_diff>
--- a/Programming Diary.docx
+++ b/Programming Diary.docx
@@ -1878,8 +1878,16 @@
               <w:rPr>
                 <w:lang w:eastAsia="en-AU"/>
               </w:rPr>
-              <w:t>5. Stateless Functional Components</w:t>
+              <w:t xml:space="preserve">6. </w:t>
             </w:r>
+            <w:proofErr w:type="spellStart"/>
+            <w:r>
+              <w:rPr>
+                <w:lang w:eastAsia="en-AU"/>
+              </w:rPr>
+              <w:t>Webpack</w:t>
+            </w:r>
+            <w:proofErr w:type="spellEnd"/>
             <w:r>
               <w:rPr>
                 <w:lang w:eastAsia="en-AU"/>
@@ -1890,7 +1898,7 @@
               <w:rPr>
                 <w:lang w:eastAsia="en-AU"/>
               </w:rPr>
-              <w:t>6. Lifecycle Methods</w:t>
+              <w:t>3. Avoid Global Modules</w:t>
             </w:r>
             <w:bookmarkStart w:id="3" w:name="_GoBack"/>
             <w:bookmarkEnd w:id="3"/>
@@ -21975,7 +21983,7 @@
 </file>
 
 <file path=customXml/itemProps1.xml><?xml version="1.0" encoding="utf-8"?>
-<ds:datastoreItem xmlns:ds="http://schemas.openxmlformats.org/officeDocument/2006/customXml" ds:itemID="{B0B286D7-DD38-4C98-8867-D593B047786B}">
+<ds:datastoreItem xmlns:ds="http://schemas.openxmlformats.org/officeDocument/2006/customXml" ds:itemID="{CF444B6D-150C-421F-8834-D08DD672066D}">
   <ds:schemaRefs>
     <ds:schemaRef ds:uri="http://schemas.openxmlformats.org/officeDocument/2006/bibliography"/>
   </ds:schemaRefs>

</xml_diff>

<commit_message>
[converted to illustration portfolio]
</commit_message>
<xml_diff>
--- a/Programming Diary.docx
+++ b/Programming Diary.docx
@@ -20,7 +20,6 @@
           <w:docPartUnique/>
         </w:docPartObj>
       </w:sdtPr>
-      <w:sdtEndPr/>
       <w:sdtContent>
         <w:p>
           <w:pPr>
@@ -1898,7 +1897,7 @@
               <w:rPr>
                 <w:lang w:eastAsia="en-AU"/>
               </w:rPr>
-              <w:t>3. Avoid Global Modules</w:t>
+              <w:t>10. Source Maps with Webpack</w:t>
             </w:r>
             <w:bookmarkStart w:id="3" w:name="_GoBack"/>
             <w:bookmarkEnd w:id="3"/>
@@ -21983,7 +21982,7 @@
 </file>
 
 <file path=customXml/itemProps1.xml><?xml version="1.0" encoding="utf-8"?>
-<ds:datastoreItem xmlns:ds="http://schemas.openxmlformats.org/officeDocument/2006/customXml" ds:itemID="{CF444B6D-150C-421F-8834-D08DD672066D}">
+<ds:datastoreItem xmlns:ds="http://schemas.openxmlformats.org/officeDocument/2006/customXml" ds:itemID="{E037AF8C-C869-4B59-91A0-8DCA4F68D669}">
   <ds:schemaRefs>
     <ds:schemaRef ds:uri="http://schemas.openxmlformats.org/officeDocument/2006/bibliography"/>
   </ds:schemaRefs>

</xml_diff>

<commit_message>
First Draft Finalised for Web, needs responsive rework
</commit_message>
<xml_diff>
--- a/Programming Diary.docx
+++ b/Programming Diary.docx
@@ -1141,6 +1141,89 @@
     </w:p>
     <w:p>
       <w:pPr>
+        <w:pStyle w:val="ListParagraph"/>
+        <w:numPr>
+          <w:ilvl w:val="0"/>
+          <w:numId w:val="11"/>
+        </w:numPr>
+        <w:shd w:val="clear" w:color="auto" w:fill="FFFFFF"/>
+        <w:spacing w:beforeAutospacing="1" w:afterAutospacing="1" w:line="240" w:lineRule="auto"/>
+        <w:rPr>
+          <w:rFonts w:ascii="Times New Roman" w:eastAsia="Times New Roman" w:hAnsi="Times New Roman" w:cs="Times New Roman"/>
+          <w:lang w:eastAsia="en-AU"/>
+        </w:rPr>
+      </w:pPr>
+      <w:r>
+        <w:rPr>
+          <w:rFonts w:ascii="Times New Roman" w:eastAsia="Times New Roman" w:hAnsi="Times New Roman" w:cs="Times New Roman"/>
+          <w:lang w:eastAsia="en-AU"/>
+        </w:rPr>
+        <w:lastRenderedPageBreak/>
+        <w:t>The Jester and his Bot</w:t>
+      </w:r>
+    </w:p>
+    <w:p>
+      <w:pPr>
+        <w:pStyle w:val="ListParagraph"/>
+        <w:numPr>
+          <w:ilvl w:val="0"/>
+          <w:numId w:val="11"/>
+        </w:numPr>
+        <w:shd w:val="clear" w:color="auto" w:fill="FFFFFF"/>
+        <w:spacing w:beforeAutospacing="1" w:afterAutospacing="1" w:line="240" w:lineRule="auto"/>
+        <w:rPr>
+          <w:rFonts w:ascii="Times New Roman" w:eastAsia="Times New Roman" w:hAnsi="Times New Roman" w:cs="Times New Roman"/>
+          <w:lang w:eastAsia="en-AU"/>
+        </w:rPr>
+      </w:pPr>
+      <w:bookmarkStart w:id="1" w:name="_GoBack"/>
+      <w:r>
+        <w:rPr>
+          <w:rFonts w:ascii="Times New Roman" w:eastAsia="Times New Roman" w:hAnsi="Times New Roman" w:cs="Times New Roman"/>
+          <w:lang w:eastAsia="en-AU"/>
+        </w:rPr>
+        <w:t xml:space="preserve">The Distinguished Gentleman and His </w:t>
+      </w:r>
+      <w:proofErr w:type="spellStart"/>
+      <w:r>
+        <w:rPr>
+          <w:rFonts w:ascii="Times New Roman" w:eastAsia="Times New Roman" w:hAnsi="Times New Roman" w:cs="Times New Roman"/>
+          <w:lang w:eastAsia="en-AU"/>
+        </w:rPr>
+        <w:t>Robo</w:t>
+      </w:r>
+      <w:proofErr w:type="spellEnd"/>
+      <w:r>
+        <w:rPr>
+          <w:rFonts w:ascii="Times New Roman" w:eastAsia="Times New Roman" w:hAnsi="Times New Roman" w:cs="Times New Roman"/>
+          <w:lang w:eastAsia="en-AU"/>
+        </w:rPr>
+        <w:t xml:space="preserve"> Buddy</w:t>
+      </w:r>
+    </w:p>
+    <w:p>
+      <w:pPr>
+        <w:pStyle w:val="Heading1"/>
+        <w:rPr>
+          <w:rFonts w:ascii="Times New Roman" w:eastAsia="Times New Roman" w:hAnsi="Times New Roman" w:cs="Times New Roman"/>
+          <w:b w:val="0"/>
+          <w:lang w:eastAsia="en-AU"/>
+        </w:rPr>
+      </w:pPr>
+      <w:bookmarkStart w:id="2" w:name="_Toc46497535"/>
+      <w:bookmarkEnd w:id="1"/>
+      <w:r>
+        <w:rPr>
+          <w:rFonts w:ascii="Times New Roman" w:eastAsia="Times New Roman" w:hAnsi="Times New Roman" w:cs="Times New Roman"/>
+          <w:b w:val="0"/>
+          <w:lang w:eastAsia="en-AU"/>
+        </w:rPr>
+        <w:t>The Daily Brick</w:t>
+      </w:r>
+      <w:bookmarkEnd w:id="2"/>
+    </w:p>
+    <w:p>
+      <w:pPr>
         <w:shd w:val="clear" w:color="auto" w:fill="FFFFFF"/>
         <w:spacing w:beforeAutospacing="1" w:afterAutospacing="1" w:line="240" w:lineRule="auto"/>
         <w:rPr>
@@ -1152,54 +1235,23 @@
     </w:p>
     <w:p>
       <w:pPr>
-        <w:pStyle w:val="Heading1"/>
+        <w:pStyle w:val="Heading2"/>
         <w:rPr>
           <w:rFonts w:ascii="Times New Roman" w:eastAsia="Times New Roman" w:hAnsi="Times New Roman" w:cs="Times New Roman"/>
           <w:b w:val="0"/>
           <w:lang w:eastAsia="en-AU"/>
         </w:rPr>
       </w:pPr>
-      <w:bookmarkStart w:id="1" w:name="_Toc46497535"/>
+      <w:bookmarkStart w:id="3" w:name="_Toc46497536"/>
       <w:r>
         <w:rPr>
           <w:rFonts w:ascii="Times New Roman" w:eastAsia="Times New Roman" w:hAnsi="Times New Roman" w:cs="Times New Roman"/>
           <w:b w:val="0"/>
           <w:lang w:eastAsia="en-AU"/>
         </w:rPr>
-        <w:t>The Daily Brick</w:t>
-      </w:r>
-      <w:bookmarkEnd w:id="1"/>
-    </w:p>
-    <w:p>
-      <w:pPr>
-        <w:shd w:val="clear" w:color="auto" w:fill="FFFFFF"/>
-        <w:spacing w:beforeAutospacing="1" w:afterAutospacing="1" w:line="240" w:lineRule="auto"/>
-        <w:rPr>
-          <w:rFonts w:ascii="Times New Roman" w:eastAsia="Times New Roman" w:hAnsi="Times New Roman" w:cs="Times New Roman"/>
-          <w:b/>
-          <w:lang w:eastAsia="en-AU"/>
-        </w:rPr>
-      </w:pPr>
-    </w:p>
-    <w:p>
-      <w:pPr>
-        <w:pStyle w:val="Heading2"/>
-        <w:rPr>
-          <w:rFonts w:ascii="Times New Roman" w:eastAsia="Times New Roman" w:hAnsi="Times New Roman" w:cs="Times New Roman"/>
-          <w:b w:val="0"/>
-          <w:lang w:eastAsia="en-AU"/>
-        </w:rPr>
-      </w:pPr>
-      <w:bookmarkStart w:id="2" w:name="_Toc46497536"/>
-      <w:r>
-        <w:rPr>
-          <w:rFonts w:ascii="Times New Roman" w:eastAsia="Times New Roman" w:hAnsi="Times New Roman" w:cs="Times New Roman"/>
-          <w:b w:val="0"/>
-          <w:lang w:eastAsia="en-AU"/>
-        </w:rPr>
         <w:t>Priority of tasks</w:t>
       </w:r>
-      <w:bookmarkEnd w:id="2"/>
+      <w:bookmarkEnd w:id="3"/>
     </w:p>
     <w:p>
       <w:pPr>
@@ -1667,7 +1719,6 @@
           <w:szCs w:val="28"/>
           <w:lang w:eastAsia="en-AU"/>
         </w:rPr>
-        <w:lastRenderedPageBreak/>
         <w:t>Tutorials</w:t>
       </w:r>
     </w:p>
@@ -2109,30 +2160,20 @@
               <w:rPr>
                 <w:lang w:eastAsia="en-AU"/>
               </w:rPr>
-              <w:t xml:space="preserve">3. Diving Deeper into CSS5: Practicing the Basics, </w:t>
+              <w:t>6. Positioning Elements with CSS</w:t>
             </w:r>
             <w:r>
               <w:rPr>
                 <w:lang w:eastAsia="en-AU"/>
               </w:rPr>
-              <w:t xml:space="preserve">7. Applying </w:t>
+              <w:t xml:space="preserve">, </w:t>
             </w:r>
-            <w:proofErr w:type="spellStart"/>
             <w:r>
               <w:rPr>
                 <w:lang w:eastAsia="en-AU"/>
               </w:rPr>
-              <w:t>Shorthands</w:t>
+              <w:t>5. Creating a Fixed Navigation Bar</w:t>
             </w:r>
-            <w:proofErr w:type="spellEnd"/>
-            <w:r>
-              <w:rPr>
-                <w:lang w:eastAsia="en-AU"/>
-              </w:rPr>
-              <w:t xml:space="preserve"> in Practice</w:t>
-            </w:r>
-            <w:bookmarkStart w:id="3" w:name="_GoBack"/>
-            <w:bookmarkEnd w:id="3"/>
           </w:p>
         </w:tc>
       </w:tr>
@@ -2250,7 +2291,6 @@
           <w:b w:val="0"/>
           <w:lang w:eastAsia="en-AU"/>
         </w:rPr>
-        <w:lastRenderedPageBreak/>
         <w:t>Learning Structure</w:t>
       </w:r>
     </w:p>
@@ -3351,7 +3391,6 @@
           <w:b w:val="0"/>
           <w:lang w:eastAsia="en-AU"/>
         </w:rPr>
-        <w:lastRenderedPageBreak/>
         <w:t>The Odin Project</w:t>
       </w:r>
       <w:bookmarkEnd w:id="6"/>
@@ -3608,7 +3647,6 @@
           <w:u w:val="none"/>
           <w:lang w:eastAsia="en-AU"/>
         </w:rPr>
-        <w:lastRenderedPageBreak/>
         <w:t>RB – [Logo</w:t>
       </w:r>
       <w:bookmarkEnd w:id="8"/>
@@ -19774,122 +19812,9 @@
     </w:lvl>
   </w:abstractNum>
   <w:abstractNum w:abstractNumId="7">
-    <w:nsid w:val="542F6134"/>
-    <w:multiLevelType w:val="multilevel"/>
-    <w:tmpl w:val="9D9031E2"/>
-    <w:lvl w:ilvl="0">
-      <w:start w:val="1"/>
-      <w:numFmt w:val="decimal"/>
-      <w:lvlText w:val="%1."/>
-      <w:lvlJc w:val="left"/>
-      <w:pPr>
-        <w:tabs>
-          <w:tab w:val="num" w:pos="720"/>
-        </w:tabs>
-        <w:ind w:left="720" w:hanging="360"/>
-      </w:pPr>
-    </w:lvl>
-    <w:lvl w:ilvl="1">
-      <w:start w:val="1"/>
-      <w:numFmt w:val="decimal"/>
-      <w:lvlText w:val="%2."/>
-      <w:lvlJc w:val="left"/>
-      <w:pPr>
-        <w:tabs>
-          <w:tab w:val="num" w:pos="1440"/>
-        </w:tabs>
-        <w:ind w:left="1440" w:hanging="360"/>
-      </w:pPr>
-    </w:lvl>
-    <w:lvl w:ilvl="2">
-      <w:start w:val="1"/>
-      <w:numFmt w:val="decimal"/>
-      <w:lvlText w:val="%3."/>
-      <w:lvlJc w:val="left"/>
-      <w:pPr>
-        <w:tabs>
-          <w:tab w:val="num" w:pos="2160"/>
-        </w:tabs>
-        <w:ind w:left="2160" w:hanging="360"/>
-      </w:pPr>
-    </w:lvl>
-    <w:lvl w:ilvl="3">
-      <w:start w:val="1"/>
-      <w:numFmt w:val="decimal"/>
-      <w:lvlText w:val="%4."/>
-      <w:lvlJc w:val="left"/>
-      <w:pPr>
-        <w:tabs>
-          <w:tab w:val="num" w:pos="2880"/>
-        </w:tabs>
-        <w:ind w:left="2880" w:hanging="360"/>
-      </w:pPr>
-    </w:lvl>
-    <w:lvl w:ilvl="4">
-      <w:start w:val="1"/>
-      <w:numFmt w:val="decimal"/>
-      <w:lvlText w:val="%5."/>
-      <w:lvlJc w:val="left"/>
-      <w:pPr>
-        <w:tabs>
-          <w:tab w:val="num" w:pos="3600"/>
-        </w:tabs>
-        <w:ind w:left="3600" w:hanging="360"/>
-      </w:pPr>
-    </w:lvl>
-    <w:lvl w:ilvl="5">
-      <w:start w:val="1"/>
-      <w:numFmt w:val="decimal"/>
-      <w:lvlText w:val="%6."/>
-      <w:lvlJc w:val="left"/>
-      <w:pPr>
-        <w:tabs>
-          <w:tab w:val="num" w:pos="4320"/>
-        </w:tabs>
-        <w:ind w:left="4320" w:hanging="360"/>
-      </w:pPr>
-    </w:lvl>
-    <w:lvl w:ilvl="6">
-      <w:start w:val="1"/>
-      <w:numFmt w:val="decimal"/>
-      <w:lvlText w:val="%7."/>
-      <w:lvlJc w:val="left"/>
-      <w:pPr>
-        <w:tabs>
-          <w:tab w:val="num" w:pos="5040"/>
-        </w:tabs>
-        <w:ind w:left="5040" w:hanging="360"/>
-      </w:pPr>
-    </w:lvl>
-    <w:lvl w:ilvl="7">
-      <w:start w:val="1"/>
-      <w:numFmt w:val="decimal"/>
-      <w:lvlText w:val="%8."/>
-      <w:lvlJc w:val="left"/>
-      <w:pPr>
-        <w:tabs>
-          <w:tab w:val="num" w:pos="5760"/>
-        </w:tabs>
-        <w:ind w:left="5760" w:hanging="360"/>
-      </w:pPr>
-    </w:lvl>
-    <w:lvl w:ilvl="8">
-      <w:start w:val="1"/>
-      <w:numFmt w:val="decimal"/>
-      <w:lvlText w:val="%9."/>
-      <w:lvlJc w:val="left"/>
-      <w:pPr>
-        <w:tabs>
-          <w:tab w:val="num" w:pos="6480"/>
-        </w:tabs>
-        <w:ind w:left="6480" w:hanging="360"/>
-      </w:pPr>
-    </w:lvl>
-  </w:abstractNum>
-  <w:abstractNum w:abstractNumId="8">
-    <w:nsid w:val="5BCB383C"/>
+    <w:nsid w:val="4E9907E9"/>
     <w:multiLevelType w:val="hybridMultilevel"/>
-    <w:tmpl w:val="27E4BE7C"/>
+    <w:tmpl w:val="69C2B208"/>
     <w:lvl w:ilvl="0" w:tplc="08090001">
       <w:start w:val="1"/>
       <w:numFmt w:val="bullet"/>
@@ -19999,7 +19924,233 @@
       </w:rPr>
     </w:lvl>
   </w:abstractNum>
+  <w:abstractNum w:abstractNumId="8">
+    <w:nsid w:val="542F6134"/>
+    <w:multiLevelType w:val="multilevel"/>
+    <w:tmpl w:val="9D9031E2"/>
+    <w:lvl w:ilvl="0">
+      <w:start w:val="1"/>
+      <w:numFmt w:val="decimal"/>
+      <w:lvlText w:val="%1."/>
+      <w:lvlJc w:val="left"/>
+      <w:pPr>
+        <w:tabs>
+          <w:tab w:val="num" w:pos="720"/>
+        </w:tabs>
+        <w:ind w:left="720" w:hanging="360"/>
+      </w:pPr>
+    </w:lvl>
+    <w:lvl w:ilvl="1">
+      <w:start w:val="1"/>
+      <w:numFmt w:val="decimal"/>
+      <w:lvlText w:val="%2."/>
+      <w:lvlJc w:val="left"/>
+      <w:pPr>
+        <w:tabs>
+          <w:tab w:val="num" w:pos="1440"/>
+        </w:tabs>
+        <w:ind w:left="1440" w:hanging="360"/>
+      </w:pPr>
+    </w:lvl>
+    <w:lvl w:ilvl="2">
+      <w:start w:val="1"/>
+      <w:numFmt w:val="decimal"/>
+      <w:lvlText w:val="%3."/>
+      <w:lvlJc w:val="left"/>
+      <w:pPr>
+        <w:tabs>
+          <w:tab w:val="num" w:pos="2160"/>
+        </w:tabs>
+        <w:ind w:left="2160" w:hanging="360"/>
+      </w:pPr>
+    </w:lvl>
+    <w:lvl w:ilvl="3">
+      <w:start w:val="1"/>
+      <w:numFmt w:val="decimal"/>
+      <w:lvlText w:val="%4."/>
+      <w:lvlJc w:val="left"/>
+      <w:pPr>
+        <w:tabs>
+          <w:tab w:val="num" w:pos="2880"/>
+        </w:tabs>
+        <w:ind w:left="2880" w:hanging="360"/>
+      </w:pPr>
+    </w:lvl>
+    <w:lvl w:ilvl="4">
+      <w:start w:val="1"/>
+      <w:numFmt w:val="decimal"/>
+      <w:lvlText w:val="%5."/>
+      <w:lvlJc w:val="left"/>
+      <w:pPr>
+        <w:tabs>
+          <w:tab w:val="num" w:pos="3600"/>
+        </w:tabs>
+        <w:ind w:left="3600" w:hanging="360"/>
+      </w:pPr>
+    </w:lvl>
+    <w:lvl w:ilvl="5">
+      <w:start w:val="1"/>
+      <w:numFmt w:val="decimal"/>
+      <w:lvlText w:val="%6."/>
+      <w:lvlJc w:val="left"/>
+      <w:pPr>
+        <w:tabs>
+          <w:tab w:val="num" w:pos="4320"/>
+        </w:tabs>
+        <w:ind w:left="4320" w:hanging="360"/>
+      </w:pPr>
+    </w:lvl>
+    <w:lvl w:ilvl="6">
+      <w:start w:val="1"/>
+      <w:numFmt w:val="decimal"/>
+      <w:lvlText w:val="%7."/>
+      <w:lvlJc w:val="left"/>
+      <w:pPr>
+        <w:tabs>
+          <w:tab w:val="num" w:pos="5040"/>
+        </w:tabs>
+        <w:ind w:left="5040" w:hanging="360"/>
+      </w:pPr>
+    </w:lvl>
+    <w:lvl w:ilvl="7">
+      <w:start w:val="1"/>
+      <w:numFmt w:val="decimal"/>
+      <w:lvlText w:val="%8."/>
+      <w:lvlJc w:val="left"/>
+      <w:pPr>
+        <w:tabs>
+          <w:tab w:val="num" w:pos="5760"/>
+        </w:tabs>
+        <w:ind w:left="5760" w:hanging="360"/>
+      </w:pPr>
+    </w:lvl>
+    <w:lvl w:ilvl="8">
+      <w:start w:val="1"/>
+      <w:numFmt w:val="decimal"/>
+      <w:lvlText w:val="%9."/>
+      <w:lvlJc w:val="left"/>
+      <w:pPr>
+        <w:tabs>
+          <w:tab w:val="num" w:pos="6480"/>
+        </w:tabs>
+        <w:ind w:left="6480" w:hanging="360"/>
+      </w:pPr>
+    </w:lvl>
+  </w:abstractNum>
   <w:abstractNum w:abstractNumId="9">
+    <w:nsid w:val="5BCB383C"/>
+    <w:multiLevelType w:val="hybridMultilevel"/>
+    <w:tmpl w:val="27E4BE7C"/>
+    <w:lvl w:ilvl="0" w:tplc="08090001">
+      <w:start w:val="1"/>
+      <w:numFmt w:val="bullet"/>
+      <w:lvlText w:val=""/>
+      <w:lvlJc w:val="left"/>
+      <w:pPr>
+        <w:ind w:left="720" w:hanging="360"/>
+      </w:pPr>
+      <w:rPr>
+        <w:rFonts w:ascii="Symbol" w:hAnsi="Symbol" w:hint="default"/>
+      </w:rPr>
+    </w:lvl>
+    <w:lvl w:ilvl="1" w:tplc="08090003" w:tentative="1">
+      <w:start w:val="1"/>
+      <w:numFmt w:val="bullet"/>
+      <w:lvlText w:val="o"/>
+      <w:lvlJc w:val="left"/>
+      <w:pPr>
+        <w:ind w:left="1440" w:hanging="360"/>
+      </w:pPr>
+      <w:rPr>
+        <w:rFonts w:ascii="Courier New" w:hAnsi="Courier New" w:cs="Courier New" w:hint="default"/>
+      </w:rPr>
+    </w:lvl>
+    <w:lvl w:ilvl="2" w:tplc="08090005" w:tentative="1">
+      <w:start w:val="1"/>
+      <w:numFmt w:val="bullet"/>
+      <w:lvlText w:val=""/>
+      <w:lvlJc w:val="left"/>
+      <w:pPr>
+        <w:ind w:left="2160" w:hanging="360"/>
+      </w:pPr>
+      <w:rPr>
+        <w:rFonts w:ascii="Wingdings" w:hAnsi="Wingdings" w:hint="default"/>
+      </w:rPr>
+    </w:lvl>
+    <w:lvl w:ilvl="3" w:tplc="08090001" w:tentative="1">
+      <w:start w:val="1"/>
+      <w:numFmt w:val="bullet"/>
+      <w:lvlText w:val=""/>
+      <w:lvlJc w:val="left"/>
+      <w:pPr>
+        <w:ind w:left="2880" w:hanging="360"/>
+      </w:pPr>
+      <w:rPr>
+        <w:rFonts w:ascii="Symbol" w:hAnsi="Symbol" w:hint="default"/>
+      </w:rPr>
+    </w:lvl>
+    <w:lvl w:ilvl="4" w:tplc="08090003" w:tentative="1">
+      <w:start w:val="1"/>
+      <w:numFmt w:val="bullet"/>
+      <w:lvlText w:val="o"/>
+      <w:lvlJc w:val="left"/>
+      <w:pPr>
+        <w:ind w:left="3600" w:hanging="360"/>
+      </w:pPr>
+      <w:rPr>
+        <w:rFonts w:ascii="Courier New" w:hAnsi="Courier New" w:cs="Courier New" w:hint="default"/>
+      </w:rPr>
+    </w:lvl>
+    <w:lvl w:ilvl="5" w:tplc="08090005" w:tentative="1">
+      <w:start w:val="1"/>
+      <w:numFmt w:val="bullet"/>
+      <w:lvlText w:val=""/>
+      <w:lvlJc w:val="left"/>
+      <w:pPr>
+        <w:ind w:left="4320" w:hanging="360"/>
+      </w:pPr>
+      <w:rPr>
+        <w:rFonts w:ascii="Wingdings" w:hAnsi="Wingdings" w:hint="default"/>
+      </w:rPr>
+    </w:lvl>
+    <w:lvl w:ilvl="6" w:tplc="08090001" w:tentative="1">
+      <w:start w:val="1"/>
+      <w:numFmt w:val="bullet"/>
+      <w:lvlText w:val=""/>
+      <w:lvlJc w:val="left"/>
+      <w:pPr>
+        <w:ind w:left="5040" w:hanging="360"/>
+      </w:pPr>
+      <w:rPr>
+        <w:rFonts w:ascii="Symbol" w:hAnsi="Symbol" w:hint="default"/>
+      </w:rPr>
+    </w:lvl>
+    <w:lvl w:ilvl="7" w:tplc="08090003" w:tentative="1">
+      <w:start w:val="1"/>
+      <w:numFmt w:val="bullet"/>
+      <w:lvlText w:val="o"/>
+      <w:lvlJc w:val="left"/>
+      <w:pPr>
+        <w:ind w:left="5760" w:hanging="360"/>
+      </w:pPr>
+      <w:rPr>
+        <w:rFonts w:ascii="Courier New" w:hAnsi="Courier New" w:cs="Courier New" w:hint="default"/>
+      </w:rPr>
+    </w:lvl>
+    <w:lvl w:ilvl="8" w:tplc="08090005" w:tentative="1">
+      <w:start w:val="1"/>
+      <w:numFmt w:val="bullet"/>
+      <w:lvlText w:val=""/>
+      <w:lvlJc w:val="left"/>
+      <w:pPr>
+        <w:ind w:left="6480" w:hanging="360"/>
+      </w:pPr>
+      <w:rPr>
+        <w:rFonts w:ascii="Wingdings" w:hAnsi="Wingdings" w:hint="default"/>
+      </w:rPr>
+    </w:lvl>
+  </w:abstractNum>
+  <w:abstractNum w:abstractNumId="10">
     <w:nsid w:val="67852892"/>
     <w:multiLevelType w:val="multilevel"/>
     <w:tmpl w:val="3E441882"/>
@@ -20125,7 +20276,7 @@
     <w:abstractNumId w:val="5"/>
   </w:num>
   <w:num w:numId="5">
-    <w:abstractNumId w:val="7"/>
+    <w:abstractNumId w:val="8"/>
   </w:num>
   <w:num w:numId="6">
     <w:abstractNumId w:val="3"/>
@@ -20137,10 +20288,13 @@
     <w:abstractNumId w:val="6"/>
   </w:num>
   <w:num w:numId="9">
-    <w:abstractNumId w:val="8"/>
+    <w:abstractNumId w:val="9"/>
   </w:num>
   <w:num w:numId="10">
-    <w:abstractNumId w:val="9"/>
+    <w:abstractNumId w:val="10"/>
+  </w:num>
+  <w:num w:numId="11">
+    <w:abstractNumId w:val="7"/>
   </w:num>
 </w:numbering>
 </file>
@@ -22003,7 +22157,7 @@
 </file>
 
 <file path=customXml/itemProps1.xml><?xml version="1.0" encoding="utf-8"?>
-<ds:datastoreItem xmlns:ds="http://schemas.openxmlformats.org/officeDocument/2006/customXml" ds:itemID="{F6232B50-71E2-4CB9-8243-A21A4C488E7E}">
+<ds:datastoreItem xmlns:ds="http://schemas.openxmlformats.org/officeDocument/2006/customXml" ds:itemID="{4C65F3C0-EABD-4697-A361-DAD1A1401E5B}">
   <ds:schemaRefs>
     <ds:schemaRef ds:uri="http://schemas.openxmlformats.org/officeDocument/2006/bibliography"/>
   </ds:schemaRefs>

</xml_diff>